<commit_message>
Aggiunta descrizione codice Python
</commit_message>
<xml_diff>
--- a/DocumentazioneDs.docx
+++ b/DocumentazioneDs.docx
@@ -261,7 +261,7 @@
         <mc:AlternateContent>
           <mc:Choice Requires="wps">
             <w:drawing>
-              <wp:anchor distT="0" distB="0" distL="114300" distR="114300" simplePos="0" relativeHeight="251659264" behindDoc="0" locked="0" layoutInCell="1" allowOverlap="1" wp14:anchorId="5C05D9AD" wp14:editId="3E2A848F">
+              <wp:anchor distT="0" distB="0" distL="114300" distR="114300" simplePos="0" relativeHeight="251658240" behindDoc="0" locked="0" layoutInCell="1" allowOverlap="1" wp14:anchorId="5C05D9AD" wp14:editId="7FE775EA">
                 <wp:simplePos x="0" y="0"/>
                 <wp:positionH relativeFrom="column">
                   <wp:posOffset>4413885</wp:posOffset>
@@ -415,7 +415,7 @@
                 <v:stroke joinstyle="miter"/>
                 <v:path gradientshapeok="t" o:connecttype="rect"/>
               </v:shapetype>
-              <v:shape id="Casella di testo 1" o:spid="_x0000_s1026" type="#_x0000_t202" style="position:absolute;margin-left:347.55pt;margin-top:21.45pt;width:179.4pt;height:147pt;z-index:251659264;visibility:visible;mso-wrap-style:square;mso-width-percent:0;mso-height-percent:0;mso-wrap-distance-left:9pt;mso-wrap-distance-top:0;mso-wrap-distance-right:9pt;mso-wrap-distance-bottom:0;mso-position-horizontal:absolute;mso-position-horizontal-relative:text;mso-position-vertical:absolute;mso-position-vertical-relative:text;mso-width-percent:0;mso-height-percent:0;mso-width-relative:margin;mso-height-relative:margin;v-text-anchor:top" o:gfxdata="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" filled="f" stroked="f">
+              <v:shape id="Casella di testo 1" o:spid="_x0000_s1026" type="#_x0000_t202" style="position:absolute;margin-left:347.55pt;margin-top:21.45pt;width:179.4pt;height:147pt;z-index:251658240;visibility:visible;mso-wrap-style:square;mso-width-percent:0;mso-height-percent:0;mso-wrap-distance-left:9pt;mso-wrap-distance-top:0;mso-wrap-distance-right:9pt;mso-wrap-distance-bottom:0;mso-position-horizontal:absolute;mso-position-horizontal-relative:text;mso-position-vertical:absolute;mso-position-vertical-relative:text;mso-width-percent:0;mso-height-percent:0;mso-width-relative:margin;mso-height-relative:margin;v-text-anchor:top" o:gfxdata="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" filled="f" stroked="f">
                 <v:textbox>
                   <w:txbxContent>
                     <w:p>
@@ -2609,15 +2609,29 @@
         <w:t>è stata</w:t>
       </w:r>
       <w:r>
-        <w:t xml:space="preserve"> generata una cartella build in cui sono presenti vari script di shell (.</w:t>
+        <w:t xml:space="preserve"> generata una cartella build in cui sono presenti vari script di </w:t>
       </w:r>
       <w:proofErr w:type="spellStart"/>
       <w:r>
+        <w:t>shell</w:t>
+      </w:r>
+      <w:proofErr w:type="spellEnd"/>
+      <w:r>
+        <w:t xml:space="preserve"> (.</w:t>
+      </w:r>
+      <w:proofErr w:type="spellStart"/>
+      <w:r>
         <w:t>sh</w:t>
       </w:r>
       <w:proofErr w:type="spellEnd"/>
       <w:r>
-        <w:t xml:space="preserve"> per Linux e Mac e .</w:t>
+        <w:t xml:space="preserve"> per Linux e Mac</w:t>
+      </w:r>
+      <w:r>
+        <w:t xml:space="preserve"> OS</w:t>
+      </w:r>
+      <w:r>
+        <w:t xml:space="preserve"> e .</w:t>
       </w:r>
       <w:proofErr w:type="spellStart"/>
       <w:r>
@@ -2749,21 +2763,7 @@
           <w:i/>
           <w:lang w:val="en-US"/>
         </w:rPr>
-        <w:t>Java.exe</w:t>
-      </w:r>
-      <w:r>
-        <w:rPr>
-          <w:i/>
-          <w:lang w:val="en-US"/>
-        </w:rPr>
-        <w:t xml:space="preserve"> -jar ibench-fat.jar</w:t>
-      </w:r>
-      <w:r>
-        <w:rPr>
-          <w:i/>
-          <w:lang w:val="en-US"/>
-        </w:rPr>
-        <w:t xml:space="preserve"> -c %2</w:t>
+        <w:t>Java.exe -jar ibench-fat.jar -c %2</w:t>
       </w:r>
     </w:p>
     <w:p>
@@ -2888,7 +2888,7 @@
         <w:t xml:space="preserve"> (dati UDP)</w:t>
       </w:r>
       <w:r>
-        <w:t xml:space="preserve">, come e-mail, numero di telefono, ed inoltre è possibile </w:t>
+        <w:t xml:space="preserve">, come e-mail, numero di telefono ed inoltre è possibile </w:t>
       </w:r>
       <w:r>
         <w:t>sceglier</w:t>
@@ -2925,16 +2925,29 @@
       <w:pPr>
         <w:jc w:val="both"/>
       </w:pPr>
-      <w:r>
-        <w:t>CoDIT (</w:t>
-      </w:r>
       <w:proofErr w:type="spellStart"/>
       <w:r>
+        <w:t>CoDIT</w:t>
+      </w:r>
+      <w:proofErr w:type="spellEnd"/>
+      <w:r>
+        <w:t xml:space="preserve"> (</w:t>
+      </w:r>
+      <w:proofErr w:type="spellStart"/>
+      <w:r>
         <w:t>Conceptual</w:t>
       </w:r>
       <w:proofErr w:type="spellEnd"/>
       <w:r>
-        <w:t xml:space="preserve"> Data Integration Tool), supporta il processo di integrazione dei dati a livello concettuale, permette la costruzione di uno schema globale correlando sottoschemi delle sorgenti, il DBA potrà specificare in maniera visuale come combinare le sorgenti di dati. Lo schema globale potrà essere specificato allineando i sottoschemi delle sorgenti oppure specificando nuovi costrutti e mappando i sottoschemi delle sorgenti ad essi.</w:t>
+        <w:t xml:space="preserve"> Data Integration </w:t>
+      </w:r>
+      <w:proofErr w:type="spellStart"/>
+      <w:r>
+        <w:t>Tool</w:t>
+      </w:r>
+      <w:proofErr w:type="spellEnd"/>
+      <w:r>
+        <w:t>), supporta il processo di integrazione dei dati a livello concettuale, permette la costruzione di uno schema globale correlando sottoschemi delle sorgenti, il DBA potrà specificare in maniera visuale come combinare le sorgenti di dati. Lo schema globale potrà essere specificato allineando i sottoschemi delle sorgenti oppure specificando nuovi costrutti e mappando i sottoschemi delle sorgenti ad essi.</w:t>
       </w:r>
     </w:p>
     <w:p>
@@ -3078,7 +3091,7 @@
           <w:shd w:val="clear" w:color="auto" w:fill="FFFFFF"/>
         </w:rPr>
         <w:drawing>
-          <wp:inline distT="0" distB="0" distL="0" distR="0" wp14:anchorId="6F8A21ED" wp14:editId="33D9B5FE">
+          <wp:inline distT="0" distB="0" distL="0" distR="0" wp14:anchorId="6F8A21ED" wp14:editId="6DA38A0A">
             <wp:extent cx="3512820" cy="2337435"/>
             <wp:effectExtent l="19050" t="19050" r="11430" b="24765"/>
             <wp:docPr id="2" name="Immagine 2"/>
@@ -3143,14 +3156,27 @@
       <w:r>
         <w:t xml:space="preserve">Figura </w:t>
       </w:r>
-      <w:fldSimple w:instr=" SEQ Figura \* ARABIC ">
-        <w:r>
-          <w:rPr>
-            <w:noProof/>
-          </w:rPr>
-          <w:t>1</w:t>
-        </w:r>
-      </w:fldSimple>
+      <w:r>
+        <w:fldChar w:fldCharType="begin"/>
+      </w:r>
+      <w:r>
+        <w:instrText xml:space="preserve"> SEQ Figura \* ARABIC </w:instrText>
+      </w:r>
+      <w:r>
+        <w:fldChar w:fldCharType="separate"/>
+      </w:r>
+      <w:r>
+        <w:rPr>
+          <w:noProof/>
+        </w:rPr>
+        <w:t>1</w:t>
+      </w:r>
+      <w:r>
+        <w:rPr>
+          <w:noProof/>
+        </w:rPr>
+        <w:fldChar w:fldCharType="end"/>
+      </w:r>
       <w:r>
         <w:t>: Home tool CoDIT.</w:t>
       </w:r>
@@ -3211,7 +3237,16 @@
         <w:t xml:space="preserve">stallazione del tool è stato utilizzato il file </w:t>
       </w:r>
       <w:r>
-        <w:t>README messo a disposizione. Il file è molto dettagliato sia per l’istallazione su Mac che per Windows.</w:t>
+        <w:t>README messo a disposizione. Il file è molto dettagliato sia per l’istallazione su Mac</w:t>
+      </w:r>
+      <w:r>
+        <w:t xml:space="preserve"> OS</w:t>
+      </w:r>
+      <w:r>
+        <w:t xml:space="preserve"> che per Windows</w:t>
+      </w:r>
+      <w:r>
+        <w:t>. Inoltre, la guida per il sistema Mac OS può essere eseguita anche per Windows.</w:t>
       </w:r>
     </w:p>
     <w:p>
@@ -3228,21 +3263,7 @@
     </w:p>
     <w:p>
       <w:pPr>
-        <w:rPr>
-          <w:highlight w:val="yellow"/>
-          <w:shd w:val="clear" w:color="auto" w:fill="FFFFFF"/>
-        </w:rPr>
-      </w:pPr>
-      <w:r>
-        <w:rPr>
-          <w:highlight w:val="yellow"/>
-          <w:shd w:val="clear" w:color="auto" w:fill="FFFFFF"/>
-        </w:rPr>
-        <w:t>Aggiunta un pezzo di codice in web.xml</w:t>
-      </w:r>
-    </w:p>
-    <w:p>
-      <w:pPr>
+        <w:jc w:val="both"/>
         <w:rPr>
           <w:color w:val="2F5496" w:themeColor="accent1" w:themeShade="BF"/>
           <w:sz w:val="26"/>
@@ -3253,44 +3274,58 @@
       </w:pPr>
       <w:r>
         <w:rPr>
-          <w:highlight w:val="yellow"/>
-          <w:shd w:val="clear" w:color="auto" w:fill="FFFFFF"/>
-        </w:rPr>
-        <w:t xml:space="preserve">Guida per </w:t>
+          <w:shd w:val="clear" w:color="auto" w:fill="FFFFFF"/>
+        </w:rPr>
+        <w:t xml:space="preserve">Nel file README viene menzionata una guida per modificare il file </w:t>
+      </w:r>
+      <w:r>
+        <w:rPr>
+          <w:i/>
+          <w:iCs/>
+          <w:shd w:val="clear" w:color="auto" w:fill="FFFFFF"/>
+        </w:rPr>
+        <w:t>web.xml</w:t>
+      </w:r>
+      <w:r>
+        <w:rPr>
+          <w:shd w:val="clear" w:color="auto" w:fill="FFFFFF"/>
+        </w:rPr>
+        <w:t xml:space="preserve"> della configurazione di Catalina. Purtroppo, all’interno della guida sono presenti alcuni errori, come ad esempio dei </w:t>
       </w:r>
       <w:proofErr w:type="spellStart"/>
       <w:r>
         <w:rPr>
-          <w:highlight w:val="yellow"/>
-          <w:shd w:val="clear" w:color="auto" w:fill="FFFFFF"/>
-        </w:rPr>
-        <w:t>mac</w:t>
+          <w:shd w:val="clear" w:color="auto" w:fill="FFFFFF"/>
+        </w:rPr>
+        <w:t>tag</w:t>
       </w:r>
       <w:proofErr w:type="spellEnd"/>
       <w:r>
         <w:rPr>
-          <w:highlight w:val="yellow"/>
-          <w:shd w:val="clear" w:color="auto" w:fill="FFFFFF"/>
-        </w:rPr>
-        <w:t xml:space="preserve"> buona anche per </w:t>
-      </w:r>
-      <w:proofErr w:type="spellStart"/>
-      <w:r>
-        <w:rPr>
-          <w:highlight w:val="yellow"/>
-          <w:shd w:val="clear" w:color="auto" w:fill="FFFFFF"/>
-        </w:rPr>
-        <w:t>windws</w:t>
-      </w:r>
-      <w:proofErr w:type="spellEnd"/>
+          <w:shd w:val="clear" w:color="auto" w:fill="FFFFFF"/>
+        </w:rPr>
+        <w:t xml:space="preserve"> di apertura o chiusura mancanti. Una volta risolti i vari errori, si ottiene il file </w:t>
+      </w:r>
+      <w:r>
+        <w:rPr>
+          <w:i/>
+          <w:iCs/>
+          <w:shd w:val="clear" w:color="auto" w:fill="FFFFFF"/>
+        </w:rPr>
+        <w:t>web.xml</w:t>
+      </w:r>
+      <w:r>
+        <w:rPr>
+          <w:shd w:val="clear" w:color="auto" w:fill="FFFFFF"/>
+        </w:rPr>
+        <w:t xml:space="preserve"> allegato.</w:t>
+      </w:r>
       <w:r>
         <w:rPr>
           <w:shd w:val="clear" w:color="auto" w:fill="FFFFFF"/>
         </w:rPr>
         <w:br w:type="page"/>
       </w:r>
-      <w:bookmarkStart w:id="8" w:name="_GoBack"/>
-      <w:bookmarkEnd w:id="8"/>
     </w:p>
     <w:p>
       <w:pPr>
@@ -3300,7 +3335,7 @@
           <w:shd w:val="clear" w:color="auto" w:fill="FFFFFF"/>
         </w:rPr>
       </w:pPr>
-      <w:bookmarkStart w:id="9" w:name="_Toc19287141"/>
+      <w:bookmarkStart w:id="8" w:name="_Toc19287141"/>
       <w:r>
         <w:rPr>
           <w:shd w:val="clear" w:color="auto" w:fill="FFFFFF"/>
@@ -3308,7 +3343,7 @@
         <w:lastRenderedPageBreak/>
         <w:t>Struttura XMI riconosciuta da CoDIT</w:t>
       </w:r>
-      <w:bookmarkEnd w:id="9"/>
+      <w:bookmarkEnd w:id="8"/>
     </w:p>
     <w:p>
       <w:pPr>
@@ -3381,14 +3416,14 @@
           <w:shd w:val="clear" w:color="auto" w:fill="FFFFFF"/>
         </w:rPr>
       </w:pPr>
-      <w:bookmarkStart w:id="10" w:name="_Toc19287142"/>
+      <w:bookmarkStart w:id="9" w:name="_Toc19287142"/>
       <w:r>
         <w:rPr>
           <w:shd w:val="clear" w:color="auto" w:fill="FFFFFF"/>
         </w:rPr>
         <w:t>Sezione iniziale</w:t>
       </w:r>
-      <w:bookmarkEnd w:id="10"/>
+      <w:bookmarkEnd w:id="9"/>
     </w:p>
     <w:p>
       <w:r>
@@ -3423,7 +3458,7 @@
           <w:shd w:val="clear" w:color="auto" w:fill="FFFFFF"/>
         </w:rPr>
         <w:drawing>
-          <wp:inline distT="0" distB="0" distL="0" distR="0" wp14:anchorId="338C3B33" wp14:editId="25C7E487">
+          <wp:inline distT="0" distB="0" distL="0" distR="0" wp14:anchorId="338C3B33" wp14:editId="35F3A189">
             <wp:extent cx="6120130" cy="440055"/>
             <wp:effectExtent l="0" t="0" r="0" b="0"/>
             <wp:docPr id="9" name="Immagine 9"/>
@@ -3472,14 +3507,27 @@
       <w:r>
         <w:t xml:space="preserve">Figura </w:t>
       </w:r>
-      <w:fldSimple w:instr=" SEQ Figura \* ARABIC ">
-        <w:r>
-          <w:rPr>
-            <w:noProof/>
-          </w:rPr>
-          <w:t>2</w:t>
-        </w:r>
-      </w:fldSimple>
+      <w:r>
+        <w:fldChar w:fldCharType="begin"/>
+      </w:r>
+      <w:r>
+        <w:instrText xml:space="preserve"> SEQ Figura \* ARABIC </w:instrText>
+      </w:r>
+      <w:r>
+        <w:fldChar w:fldCharType="separate"/>
+      </w:r>
+      <w:r>
+        <w:rPr>
+          <w:noProof/>
+        </w:rPr>
+        <w:t>2</w:t>
+      </w:r>
+      <w:r>
+        <w:rPr>
+          <w:noProof/>
+        </w:rPr>
+        <w:fldChar w:fldCharType="end"/>
+      </w:r>
       <w:r>
         <w:t>: Struttura XML CoDIT, sezione iniziale.</w:t>
       </w:r>
@@ -3492,19 +3540,24 @@
           <w:shd w:val="clear" w:color="auto" w:fill="FFFFFF"/>
         </w:rPr>
       </w:pPr>
-      <w:bookmarkStart w:id="11" w:name="_Toc19287143"/>
+      <w:bookmarkStart w:id="10" w:name="_Toc19287143"/>
       <w:r>
         <w:rPr>
           <w:shd w:val="clear" w:color="auto" w:fill="FFFFFF"/>
         </w:rPr>
         <w:t>Sezione entità e attributi</w:t>
       </w:r>
-      <w:bookmarkEnd w:id="11"/>
-    </w:p>
-    <w:p>
-      <w:r>
-        <w:t>Per indicare l’entità viene utilizzato il tag</w:t>
-      </w:r>
+      <w:bookmarkEnd w:id="10"/>
+    </w:p>
+    <w:p>
+      <w:r>
+        <w:t xml:space="preserve">Per indicare l’entità viene utilizzato il </w:t>
+      </w:r>
+      <w:proofErr w:type="spellStart"/>
+      <w:r>
+        <w:t>tag</w:t>
+      </w:r>
+      <w:proofErr w:type="spellEnd"/>
       <w:r>
         <w:t xml:space="preserve"> "</w:t>
       </w:r>
@@ -3618,7 +3671,7 @@
           <w:shd w:val="clear" w:color="auto" w:fill="FFFFFF"/>
         </w:rPr>
         <w:drawing>
-          <wp:inline distT="0" distB="0" distL="0" distR="0" wp14:anchorId="09CB76FB" wp14:editId="5DA04297">
+          <wp:inline distT="0" distB="0" distL="0" distR="0" wp14:anchorId="09CB76FB" wp14:editId="5E88E101">
             <wp:extent cx="4295775" cy="409575"/>
             <wp:effectExtent l="0" t="0" r="9525" b="9525"/>
             <wp:docPr id="5" name="Immagine 5"/>
@@ -3667,14 +3720,27 @@
       <w:r>
         <w:t xml:space="preserve">Figura </w:t>
       </w:r>
-      <w:fldSimple w:instr=" SEQ Figura \* ARABIC ">
-        <w:r>
-          <w:rPr>
-            <w:noProof/>
-          </w:rPr>
-          <w:t>3</w:t>
-        </w:r>
-      </w:fldSimple>
+      <w:r>
+        <w:fldChar w:fldCharType="begin"/>
+      </w:r>
+      <w:r>
+        <w:instrText xml:space="preserve"> SEQ Figura \* ARABIC </w:instrText>
+      </w:r>
+      <w:r>
+        <w:fldChar w:fldCharType="separate"/>
+      </w:r>
+      <w:r>
+        <w:rPr>
+          <w:noProof/>
+        </w:rPr>
+        <w:t>3</w:t>
+      </w:r>
+      <w:r>
+        <w:rPr>
+          <w:noProof/>
+        </w:rPr>
+        <w:fldChar w:fldCharType="end"/>
+      </w:r>
       <w:r>
         <w:t xml:space="preserve">: Struttura XML CoDIT, </w:t>
       </w:r>
@@ -3828,7 +3894,7 @@
           <w:shd w:val="clear" w:color="auto" w:fill="FFFFFF"/>
         </w:rPr>
         <w:drawing>
-          <wp:inline distT="0" distB="0" distL="0" distR="0" wp14:anchorId="09DE5513" wp14:editId="4F8565A5">
+          <wp:inline distT="0" distB="0" distL="0" distR="0" wp14:anchorId="09DE5513" wp14:editId="442CD435">
             <wp:extent cx="6120130" cy="706755"/>
             <wp:effectExtent l="0" t="0" r="0" b="0"/>
             <wp:docPr id="6" name="Immagine 6"/>
@@ -3878,14 +3944,27 @@
       <w:r>
         <w:t xml:space="preserve">Figura </w:t>
       </w:r>
-      <w:fldSimple w:instr=" SEQ Figura \* ARABIC ">
-        <w:r>
-          <w:rPr>
-            <w:noProof/>
-          </w:rPr>
-          <w:t>4</w:t>
-        </w:r>
-      </w:fldSimple>
+      <w:r>
+        <w:fldChar w:fldCharType="begin"/>
+      </w:r>
+      <w:r>
+        <w:instrText xml:space="preserve"> SEQ Figura \* ARABIC </w:instrText>
+      </w:r>
+      <w:r>
+        <w:fldChar w:fldCharType="separate"/>
+      </w:r>
+      <w:r>
+        <w:rPr>
+          <w:noProof/>
+        </w:rPr>
+        <w:t>4</w:t>
+      </w:r>
+      <w:r>
+        <w:rPr>
+          <w:noProof/>
+        </w:rPr>
+        <w:fldChar w:fldCharType="end"/>
+      </w:r>
       <w:r>
         <w:t xml:space="preserve">: Struttura XML CoDIT, </w:t>
       </w:r>
@@ -3910,7 +3989,27 @@
           <w:szCs w:val="20"/>
           <w:shd w:val="clear" w:color="auto" w:fill="FFFFFF"/>
         </w:rPr>
-        <w:t>Per indicare gli attributi relativi all’entità viene utilizzato il tag "</w:t>
+        <w:t xml:space="preserve">Per indicare gli attributi relativi all’entità viene utilizzato il </w:t>
+      </w:r>
+      <w:proofErr w:type="spellStart"/>
+      <w:r>
+        <w:rPr>
+          <w:rFonts w:cstheme="minorHAnsi"/>
+          <w:color w:val="000000"/>
+          <w:szCs w:val="20"/>
+          <w:shd w:val="clear" w:color="auto" w:fill="FFFFFF"/>
+        </w:rPr>
+        <w:t>tag</w:t>
+      </w:r>
+      <w:proofErr w:type="spellEnd"/>
+      <w:r>
+        <w:rPr>
+          <w:rFonts w:cstheme="minorHAnsi"/>
+          <w:color w:val="000000"/>
+          <w:szCs w:val="20"/>
+          <w:shd w:val="clear" w:color="auto" w:fill="FFFFFF"/>
+        </w:rPr>
+        <w:t xml:space="preserve"> "</w:t>
       </w:r>
       <w:proofErr w:type="spellStart"/>
       <w:r>
@@ -4071,7 +4170,27 @@
           <w:szCs w:val="20"/>
           <w:shd w:val="clear" w:color="auto" w:fill="FFFFFF"/>
         </w:rPr>
-        <w:t>: Property, per indicare che è un attributo;</w:t>
+        <w:t xml:space="preserve">: </w:t>
+      </w:r>
+      <w:proofErr w:type="spellStart"/>
+      <w:r>
+        <w:rPr>
+          <w:rFonts w:cstheme="minorHAnsi"/>
+          <w:color w:val="000000"/>
+          <w:szCs w:val="20"/>
+          <w:shd w:val="clear" w:color="auto" w:fill="FFFFFF"/>
+        </w:rPr>
+        <w:t>Property</w:t>
+      </w:r>
+      <w:proofErr w:type="spellEnd"/>
+      <w:r>
+        <w:rPr>
+          <w:rFonts w:cstheme="minorHAnsi"/>
+          <w:color w:val="000000"/>
+          <w:szCs w:val="20"/>
+          <w:shd w:val="clear" w:color="auto" w:fill="FFFFFF"/>
+        </w:rPr>
+        <w:t>, per indicare che è un attributo;</w:t>
       </w:r>
     </w:p>
     <w:p>
@@ -4203,7 +4322,7 @@
           <w:shd w:val="clear" w:color="auto" w:fill="FFFFFF"/>
         </w:rPr>
         <w:drawing>
-          <wp:inline distT="0" distB="0" distL="0" distR="0" wp14:anchorId="3C8F911E" wp14:editId="6ABF1000">
+          <wp:inline distT="0" distB="0" distL="0" distR="0" wp14:anchorId="3C8F911E" wp14:editId="06D5BDDD">
             <wp:extent cx="6120130" cy="352425"/>
             <wp:effectExtent l="0" t="0" r="0" b="9525"/>
             <wp:docPr id="7" name="Immagine 7"/>
@@ -4253,14 +4372,27 @@
       <w:r>
         <w:t xml:space="preserve">Figura </w:t>
       </w:r>
-      <w:fldSimple w:instr=" SEQ Figura \* ARABIC ">
-        <w:r>
-          <w:rPr>
-            <w:noProof/>
-          </w:rPr>
-          <w:t>5</w:t>
-        </w:r>
-      </w:fldSimple>
+      <w:r>
+        <w:fldChar w:fldCharType="begin"/>
+      </w:r>
+      <w:r>
+        <w:instrText xml:space="preserve"> SEQ Figura \* ARABIC </w:instrText>
+      </w:r>
+      <w:r>
+        <w:fldChar w:fldCharType="separate"/>
+      </w:r>
+      <w:r>
+        <w:rPr>
+          <w:noProof/>
+        </w:rPr>
+        <w:t>5</w:t>
+      </w:r>
+      <w:r>
+        <w:rPr>
+          <w:noProof/>
+        </w:rPr>
+        <w:fldChar w:fldCharType="end"/>
+      </w:r>
       <w:r>
         <w:t xml:space="preserve">: Struttura XML CoDIT, </w:t>
       </w:r>
@@ -4340,8 +4472,19 @@
           <w:szCs w:val="20"/>
           <w:shd w:val="clear" w:color="auto" w:fill="FFFFFF"/>
         </w:rPr>
-        <w:t>il tag</w:t>
-      </w:r>
+        <w:t xml:space="preserve">il </w:t>
+      </w:r>
+      <w:proofErr w:type="spellStart"/>
+      <w:r>
+        <w:rPr>
+          <w:rFonts w:cstheme="minorHAnsi"/>
+          <w:color w:val="000000"/>
+          <w:szCs w:val="20"/>
+          <w:shd w:val="clear" w:color="auto" w:fill="FFFFFF"/>
+        </w:rPr>
+        <w:t>tag</w:t>
+      </w:r>
+      <w:proofErr w:type="spellEnd"/>
       <w:r>
         <w:rPr>
           <w:rFonts w:cstheme="minorHAnsi"/>
@@ -4415,7 +4558,7 @@
           <w:shd w:val="clear" w:color="auto" w:fill="FFFFFF"/>
         </w:rPr>
         <w:drawing>
-          <wp:inline distT="0" distB="0" distL="0" distR="0" wp14:anchorId="44AED7BE" wp14:editId="3635F72C">
+          <wp:inline distT="0" distB="0" distL="0" distR="0" wp14:anchorId="44AED7BE" wp14:editId="50E17B23">
             <wp:extent cx="6120130" cy="789305"/>
             <wp:effectExtent l="0" t="0" r="0" b="0"/>
             <wp:docPr id="10" name="Immagine 10"/>
@@ -4471,17 +4614,35 @@
       <w:r>
         <w:t xml:space="preserve">Figura </w:t>
       </w:r>
-      <w:fldSimple w:instr=" SEQ Figura \* ARABIC ">
-        <w:r>
-          <w:rPr>
-            <w:noProof/>
-          </w:rPr>
-          <w:t>6</w:t>
-        </w:r>
-      </w:fldSimple>
-      <w:r>
-        <w:t>: Struttura XML CoDIT</w:t>
-      </w:r>
+      <w:r>
+        <w:fldChar w:fldCharType="begin"/>
+      </w:r>
+      <w:r>
+        <w:instrText xml:space="preserve"> SEQ Figura \* ARABIC </w:instrText>
+      </w:r>
+      <w:r>
+        <w:fldChar w:fldCharType="separate"/>
+      </w:r>
+      <w:r>
+        <w:rPr>
+          <w:noProof/>
+        </w:rPr>
+        <w:t>6</w:t>
+      </w:r>
+      <w:r>
+        <w:rPr>
+          <w:noProof/>
+        </w:rPr>
+        <w:fldChar w:fldCharType="end"/>
+      </w:r>
+      <w:r>
+        <w:t xml:space="preserve">: Struttura XML </w:t>
+      </w:r>
+      <w:proofErr w:type="spellStart"/>
+      <w:r>
+        <w:t>CoDIT</w:t>
+      </w:r>
+      <w:proofErr w:type="spellEnd"/>
       <w:r>
         <w:t xml:space="preserve">, </w:t>
       </w:r>
@@ -4502,14 +4663,14 @@
           <w:shd w:val="clear" w:color="auto" w:fill="FFFFFF"/>
         </w:rPr>
       </w:pPr>
-      <w:bookmarkStart w:id="12" w:name="_Toc19287144"/>
+      <w:bookmarkStart w:id="11" w:name="_Toc19287144"/>
       <w:r>
         <w:rPr>
           <w:shd w:val="clear" w:color="auto" w:fill="FFFFFF"/>
         </w:rPr>
         <w:t>Sezione relazioni</w:t>
       </w:r>
-      <w:bookmarkEnd w:id="12"/>
+      <w:bookmarkEnd w:id="11"/>
     </w:p>
     <w:p>
       <w:pPr>
@@ -4557,7 +4718,27 @@
           <w:szCs w:val="20"/>
           <w:shd w:val="clear" w:color="auto" w:fill="FFFFFF"/>
         </w:rPr>
-        <w:t xml:space="preserve">il tag </w:t>
+        <w:t xml:space="preserve">il </w:t>
+      </w:r>
+      <w:proofErr w:type="spellStart"/>
+      <w:r>
+        <w:rPr>
+          <w:rFonts w:cstheme="minorHAnsi"/>
+          <w:color w:val="000000"/>
+          <w:szCs w:val="20"/>
+          <w:shd w:val="clear" w:color="auto" w:fill="FFFFFF"/>
+        </w:rPr>
+        <w:t>tag</w:t>
+      </w:r>
+      <w:proofErr w:type="spellEnd"/>
+      <w:r>
+        <w:rPr>
+          <w:rFonts w:cstheme="minorHAnsi"/>
+          <w:color w:val="000000"/>
+          <w:szCs w:val="20"/>
+          <w:shd w:val="clear" w:color="auto" w:fill="FFFFFF"/>
+        </w:rPr>
+        <w:t xml:space="preserve"> </w:t>
       </w:r>
       <w:r>
         <w:rPr>
@@ -4613,7 +4794,27 @@
           <w:szCs w:val="20"/>
           <w:shd w:val="clear" w:color="auto" w:fill="FFFFFF"/>
         </w:rPr>
-        <w:t xml:space="preserve">, ciò è specificato nell’attributo “xmi: </w:t>
+        <w:t>, ciò è specificato nell’attributo “</w:t>
+      </w:r>
+      <w:proofErr w:type="spellStart"/>
+      <w:r>
+        <w:rPr>
+          <w:rFonts w:cstheme="minorHAnsi"/>
+          <w:color w:val="000000"/>
+          <w:szCs w:val="20"/>
+          <w:shd w:val="clear" w:color="auto" w:fill="FFFFFF"/>
+        </w:rPr>
+        <w:t>xmi</w:t>
+      </w:r>
+      <w:proofErr w:type="spellEnd"/>
+      <w:r>
+        <w:rPr>
+          <w:rFonts w:cstheme="minorHAnsi"/>
+          <w:color w:val="000000"/>
+          <w:szCs w:val="20"/>
+          <w:shd w:val="clear" w:color="auto" w:fill="FFFFFF"/>
+        </w:rPr>
+        <w:t xml:space="preserve">: </w:t>
       </w:r>
       <w:proofErr w:type="spellStart"/>
       <w:r>
@@ -4857,7 +5058,7 @@
           <w:shd w:val="clear" w:color="auto" w:fill="FFFFFF"/>
         </w:rPr>
         <w:drawing>
-          <wp:inline distT="0" distB="0" distL="0" distR="0" wp14:anchorId="0301EC13" wp14:editId="7BCA4A8C">
+          <wp:inline distT="0" distB="0" distL="0" distR="0" wp14:anchorId="0301EC13" wp14:editId="753DBBDD">
             <wp:extent cx="5705475" cy="1257300"/>
             <wp:effectExtent l="0" t="0" r="9525" b="0"/>
             <wp:docPr id="4" name="Immagine 4"/>
@@ -4900,14 +5101,27 @@
       <w:r>
         <w:t xml:space="preserve">Figura </w:t>
       </w:r>
-      <w:fldSimple w:instr=" SEQ Figura \* ARABIC ">
-        <w:r>
-          <w:rPr>
-            <w:noProof/>
-          </w:rPr>
-          <w:t>7</w:t>
-        </w:r>
-      </w:fldSimple>
+      <w:r>
+        <w:fldChar w:fldCharType="begin"/>
+      </w:r>
+      <w:r>
+        <w:instrText xml:space="preserve"> SEQ Figura \* ARABIC </w:instrText>
+      </w:r>
+      <w:r>
+        <w:fldChar w:fldCharType="separate"/>
+      </w:r>
+      <w:r>
+        <w:rPr>
+          <w:noProof/>
+        </w:rPr>
+        <w:t>7</w:t>
+      </w:r>
+      <w:r>
+        <w:rPr>
+          <w:noProof/>
+        </w:rPr>
+        <w:fldChar w:fldCharType="end"/>
+      </w:r>
       <w:r>
         <w:t xml:space="preserve">: Struttura XML CoDIT, </w:t>
       </w:r>
@@ -4923,14 +5137,14 @@
           <w:shd w:val="clear" w:color="auto" w:fill="FFFFFF"/>
         </w:rPr>
       </w:pPr>
-      <w:bookmarkStart w:id="13" w:name="_Toc19287145"/>
+      <w:bookmarkStart w:id="12" w:name="_Toc19287145"/>
       <w:r>
         <w:rPr>
           <w:shd w:val="clear" w:color="auto" w:fill="FFFFFF"/>
         </w:rPr>
         <w:t>Sezione finale</w:t>
       </w:r>
-      <w:bookmarkEnd w:id="13"/>
+      <w:bookmarkEnd w:id="12"/>
     </w:p>
     <w:p>
       <w:pPr>
@@ -4964,7 +5178,7 @@
           <w:shd w:val="clear" w:color="auto" w:fill="FFFFFF"/>
         </w:rPr>
         <w:drawing>
-          <wp:inline distT="0" distB="0" distL="0" distR="0" wp14:anchorId="60B6FBAC" wp14:editId="5D8F258D">
+          <wp:inline distT="0" distB="0" distL="0" distR="0" wp14:anchorId="60B6FBAC" wp14:editId="5C5CF86E">
             <wp:extent cx="6120130" cy="930404"/>
             <wp:effectExtent l="0" t="0" r="0" b="3175"/>
             <wp:docPr id="3" name="Immagine 3"/>
@@ -5013,14 +5227,27 @@
       <w:r>
         <w:t xml:space="preserve">Figura </w:t>
       </w:r>
-      <w:fldSimple w:instr=" SEQ Figura \* ARABIC ">
-        <w:r>
-          <w:rPr>
-            <w:noProof/>
-          </w:rPr>
-          <w:t>8</w:t>
-        </w:r>
-      </w:fldSimple>
+      <w:r>
+        <w:fldChar w:fldCharType="begin"/>
+      </w:r>
+      <w:r>
+        <w:instrText xml:space="preserve"> SEQ Figura \* ARABIC </w:instrText>
+      </w:r>
+      <w:r>
+        <w:fldChar w:fldCharType="separate"/>
+      </w:r>
+      <w:r>
+        <w:rPr>
+          <w:noProof/>
+        </w:rPr>
+        <w:t>8</w:t>
+      </w:r>
+      <w:r>
+        <w:rPr>
+          <w:noProof/>
+        </w:rPr>
+        <w:fldChar w:fldCharType="end"/>
+      </w:r>
       <w:r>
         <w:t xml:space="preserve">: Struttura XML CoDIT, sezione </w:t>
       </w:r>
@@ -5057,7 +5284,7 @@
           <w:shd w:val="clear" w:color="auto" w:fill="FFFFFF"/>
         </w:rPr>
       </w:pPr>
-      <w:bookmarkStart w:id="14" w:name="_Toc19287146"/>
+      <w:bookmarkStart w:id="13" w:name="_Toc19287146"/>
       <w:r>
         <w:rPr>
           <w:shd w:val="clear" w:color="auto" w:fill="FFFFFF"/>
@@ -5065,7 +5292,7 @@
         <w:lastRenderedPageBreak/>
         <w:t>Coordinate elementi</w:t>
       </w:r>
-      <w:bookmarkEnd w:id="14"/>
+      <w:bookmarkEnd w:id="13"/>
     </w:p>
     <w:p>
       <w:pPr>
@@ -5091,7 +5318,7 @@
           <w:shd w:val="clear" w:color="auto" w:fill="FFFFFF"/>
         </w:rPr>
         <w:drawing>
-          <wp:inline distT="0" distB="0" distL="0" distR="0" wp14:anchorId="1BB96027" wp14:editId="31AA7011">
+          <wp:inline distT="0" distB="0" distL="0" distR="0" wp14:anchorId="1BB96027" wp14:editId="75B38A92">
             <wp:extent cx="6120130" cy="1148080"/>
             <wp:effectExtent l="0" t="0" r="0" b="0"/>
             <wp:docPr id="11" name="Immagine 11"/>
@@ -5146,14 +5373,27 @@
       <w:r>
         <w:t xml:space="preserve">Figura </w:t>
       </w:r>
-      <w:fldSimple w:instr=" SEQ Figura \* ARABIC ">
-        <w:r>
-          <w:rPr>
-            <w:noProof/>
-          </w:rPr>
-          <w:t>9</w:t>
-        </w:r>
-      </w:fldSimple>
+      <w:r>
+        <w:fldChar w:fldCharType="begin"/>
+      </w:r>
+      <w:r>
+        <w:instrText xml:space="preserve"> SEQ Figura \* ARABIC </w:instrText>
+      </w:r>
+      <w:r>
+        <w:fldChar w:fldCharType="separate"/>
+      </w:r>
+      <w:r>
+        <w:rPr>
+          <w:noProof/>
+        </w:rPr>
+        <w:t>9</w:t>
+      </w:r>
+      <w:r>
+        <w:rPr>
+          <w:noProof/>
+        </w:rPr>
+        <w:fldChar w:fldCharType="end"/>
+      </w:r>
       <w:r>
         <w:t xml:space="preserve">: Struttura XML CoDIT, </w:t>
       </w:r>
@@ -5191,7 +5431,7 @@
           <w:shd w:val="clear" w:color="auto" w:fill="FFFFFF"/>
         </w:rPr>
       </w:pPr>
-      <w:bookmarkStart w:id="15" w:name="_Toc19287147"/>
+      <w:bookmarkStart w:id="14" w:name="_Toc19287147"/>
       <w:r>
         <w:rPr>
           <w:shd w:val="clear" w:color="auto" w:fill="FFFFFF"/>
@@ -5199,7 +5439,7 @@
         <w:lastRenderedPageBreak/>
         <w:t>Connessione a MySQL e creazione database</w:t>
       </w:r>
-      <w:bookmarkEnd w:id="15"/>
+      <w:bookmarkEnd w:id="14"/>
     </w:p>
     <w:p>
       <w:pPr>
@@ -5211,19 +5451,19 @@
           <w:shd w:val="clear" w:color="auto" w:fill="FFFFFF"/>
         </w:rPr>
       </w:pPr>
-      <w:commentRangeStart w:id="16"/>
+      <w:commentRangeStart w:id="15"/>
       <w:r>
         <w:rPr>
           <w:shd w:val="clear" w:color="auto" w:fill="FFFFFF"/>
         </w:rPr>
         <w:t xml:space="preserve">Per alcune funzionalità messe </w:t>
       </w:r>
-      <w:commentRangeEnd w:id="16"/>
+      <w:commentRangeEnd w:id="15"/>
       <w:r>
         <w:rPr>
           <w:rStyle w:val="Rimandocommento"/>
         </w:rPr>
-        <w:commentReference w:id="16"/>
+        <w:commentReference w:id="15"/>
       </w:r>
       <w:r>
         <w:rPr>
@@ -5256,9 +5496,9 @@
           <w:noProof/>
         </w:rPr>
         <w:drawing>
-          <wp:inline distT="0" distB="0" distL="0" distR="0" wp14:anchorId="32625903" wp14:editId="01FDA6F4">
-            <wp:extent cx="3724275" cy="2647950"/>
-            <wp:effectExtent l="0" t="0" r="9525" b="0"/>
+          <wp:inline distT="0" distB="0" distL="0" distR="0" wp14:anchorId="32625903" wp14:editId="03D7F17D">
+            <wp:extent cx="3724275" cy="2368432"/>
+            <wp:effectExtent l="0" t="0" r="0" b="0"/>
             <wp:docPr id="8" name="Immagine 8"/>
             <wp:cNvGraphicFramePr>
               <a:graphicFrameLocks xmlns:a="http://schemas.openxmlformats.org/drawingml/2006/main" noChangeAspect="1"/>
@@ -5271,7 +5511,13 @@
                     <pic:cNvPicPr/>
                   </pic:nvPicPr>
                   <pic:blipFill>
-                    <a:blip r:embed="rId19"/>
+                    <a:blip r:embed="rId19">
+                      <a:extLst>
+                        <a:ext uri="{28A0092B-C50C-407E-A947-70E740481C1C}">
+                          <a14:useLocalDpi xmlns:a14="http://schemas.microsoft.com/office/drawing/2010/main" val="0"/>
+                        </a:ext>
+                      </a:extLst>
+                    </a:blip>
                     <a:stretch>
                       <a:fillRect/>
                     </a:stretch>
@@ -5279,7 +5525,7 @@
                   <pic:spPr>
                     <a:xfrm>
                       <a:off x="0" y="0"/>
-                      <a:ext cx="3724275" cy="2647950"/>
+                      <a:ext cx="3724275" cy="2368432"/>
                     </a:xfrm>
                     <a:prstGeom prst="rect">
                       <a:avLst/>
@@ -5294,6 +5540,13 @@
     </w:p>
     <w:p>
       <w:pPr>
+        <w:rPr>
+          <w:shd w:val="clear" w:color="auto" w:fill="FFFFFF"/>
+        </w:rPr>
+      </w:pPr>
+    </w:p>
+    <w:p>
+      <w:pPr>
         <w:jc w:val="both"/>
         <w:rPr>
           <w:shd w:val="clear" w:color="auto" w:fill="FFFFFF"/>
@@ -5303,8 +5556,573 @@
         <w:rPr>
           <w:shd w:val="clear" w:color="auto" w:fill="FFFFFF"/>
         </w:rPr>
-        <w:br w:type="page"/>
-      </w:r>
+        <w:t xml:space="preserve">Di seguito verranno illustrati </w:t>
+      </w:r>
+      <w:r>
+        <w:rPr>
+          <w:shd w:val="clear" w:color="auto" w:fill="FFFFFF"/>
+        </w:rPr>
+        <w:t xml:space="preserve">nel dettaglio </w:t>
+      </w:r>
+      <w:r>
+        <w:rPr>
+          <w:shd w:val="clear" w:color="auto" w:fill="FFFFFF"/>
+        </w:rPr>
+        <w:t>i vari metodi</w:t>
+      </w:r>
+      <w:r>
+        <w:rPr>
+          <w:shd w:val="clear" w:color="auto" w:fill="FFFFFF"/>
+        </w:rPr>
+        <w:t xml:space="preserve"> implementati.</w:t>
+      </w:r>
+    </w:p>
+    <w:p>
+      <w:pPr>
+        <w:pStyle w:val="Titolo3"/>
+        <w:spacing w:line="360" w:lineRule="auto"/>
+        <w:rPr>
+          <w:shd w:val="clear" w:color="auto" w:fill="FFFFFF"/>
+        </w:rPr>
+      </w:pPr>
+      <w:proofErr w:type="spellStart"/>
+      <w:r>
+        <w:rPr>
+          <w:shd w:val="clear" w:color="auto" w:fill="FFFFFF"/>
+        </w:rPr>
+        <w:t>creaConnessione</w:t>
+      </w:r>
+      <w:proofErr w:type="spellEnd"/>
+    </w:p>
+    <w:p>
+      <w:pPr>
+        <w:jc w:val="center"/>
+        <w:rPr>
+          <w:rFonts w:asciiTheme="majorHAnsi" w:hAnsiTheme="majorHAnsi" w:cstheme="majorBidi"/>
+          <w:color w:val="2F5496" w:themeColor="accent1" w:themeShade="BF"/>
+          <w:sz w:val="32"/>
+          <w:szCs w:val="32"/>
+          <w:shd w:val="clear" w:color="auto" w:fill="FFFFFF"/>
+        </w:rPr>
+      </w:pPr>
+      <w:bookmarkStart w:id="16" w:name="_Toc19287148"/>
+      <w:r>
+        <w:rPr>
+          <w:rFonts w:asciiTheme="majorHAnsi" w:hAnsiTheme="majorHAnsi" w:cstheme="majorBidi"/>
+          <w:noProof/>
+          <w:color w:val="2F5496" w:themeColor="accent1" w:themeShade="BF"/>
+          <w:sz w:val="32"/>
+          <w:szCs w:val="32"/>
+          <w:shd w:val="clear" w:color="auto" w:fill="FFFFFF"/>
+        </w:rPr>
+        <w:drawing>
+          <wp:inline distT="0" distB="0" distL="0" distR="0" wp14:anchorId="7A7D737E" wp14:editId="0E57F200">
+            <wp:extent cx="3263900" cy="1638300"/>
+            <wp:effectExtent l="0" t="0" r="0" b="0"/>
+            <wp:docPr id="18" name="Immagine 18"/>
+            <wp:cNvGraphicFramePr>
+              <a:graphicFrameLocks xmlns:a="http://schemas.openxmlformats.org/drawingml/2006/main" noChangeAspect="1"/>
+            </wp:cNvGraphicFramePr>
+            <a:graphic xmlns:a="http://schemas.openxmlformats.org/drawingml/2006/main">
+              <a:graphicData uri="http://schemas.openxmlformats.org/drawingml/2006/picture">
+                <pic:pic xmlns:pic="http://schemas.openxmlformats.org/drawingml/2006/picture">
+                  <pic:nvPicPr>
+                    <pic:cNvPr id="18" name="creaConnessione.jpg"/>
+                    <pic:cNvPicPr/>
+                  </pic:nvPicPr>
+                  <pic:blipFill>
+                    <a:blip r:embed="rId20">
+                      <a:extLst>
+                        <a:ext uri="{28A0092B-C50C-407E-A947-70E740481C1C}">
+                          <a14:useLocalDpi xmlns:a14="http://schemas.microsoft.com/office/drawing/2010/main" val="0"/>
+                        </a:ext>
+                      </a:extLst>
+                    </a:blip>
+                    <a:stretch>
+                      <a:fillRect/>
+                    </a:stretch>
+                  </pic:blipFill>
+                  <pic:spPr>
+                    <a:xfrm>
+                      <a:off x="0" y="0"/>
+                      <a:ext cx="3263900" cy="1638300"/>
+                    </a:xfrm>
+                    <a:prstGeom prst="rect">
+                      <a:avLst/>
+                    </a:prstGeom>
+                  </pic:spPr>
+                </pic:pic>
+              </a:graphicData>
+            </a:graphic>
+          </wp:inline>
+        </w:drawing>
+      </w:r>
+    </w:p>
+    <w:p>
+      <w:pPr>
+        <w:jc w:val="both"/>
+        <w:rPr>
+          <w:shd w:val="clear" w:color="auto" w:fill="FFFFFF"/>
+        </w:rPr>
+      </w:pPr>
+      <w:r>
+        <w:rPr>
+          <w:shd w:val="clear" w:color="auto" w:fill="FFFFFF"/>
+        </w:rPr>
+        <w:t xml:space="preserve">La libreria </w:t>
+      </w:r>
+      <w:proofErr w:type="spellStart"/>
+      <w:proofErr w:type="gramStart"/>
+      <w:r>
+        <w:rPr>
+          <w:shd w:val="clear" w:color="auto" w:fill="FFFFFF"/>
+        </w:rPr>
+        <w:t>mysql.connector</w:t>
+      </w:r>
+      <w:proofErr w:type="spellEnd"/>
+      <w:proofErr w:type="gramEnd"/>
+      <w:r>
+        <w:rPr>
+          <w:shd w:val="clear" w:color="auto" w:fill="FFFFFF"/>
+        </w:rPr>
+        <w:t xml:space="preserve"> mette a disposizione un’oggetto dove vengono salvate tutte le informazioni necessarie per la connessione. Dato che serve una connessione per ogni database, è stato implementato un metodo che si occupa di configurare la connessione al database, specificato come parametro.</w:t>
+      </w:r>
+    </w:p>
+    <w:p>
+      <w:pPr>
+        <w:jc w:val="both"/>
+        <w:rPr>
+          <w:shd w:val="clear" w:color="auto" w:fill="FFFFFF"/>
+        </w:rPr>
+      </w:pPr>
+    </w:p>
+    <w:p>
+      <w:pPr>
+        <w:jc w:val="both"/>
+        <w:rPr>
+          <w:shd w:val="clear" w:color="auto" w:fill="FFFFFF"/>
+        </w:rPr>
+      </w:pPr>
+      <w:proofErr w:type="spellStart"/>
+      <w:r>
+        <w:rPr>
+          <w:rFonts w:asciiTheme="majorHAnsi" w:eastAsiaTheme="majorEastAsia" w:hAnsiTheme="majorHAnsi" w:cstheme="majorBidi"/>
+          <w:color w:val="1F3763" w:themeColor="accent1" w:themeShade="7F"/>
+          <w:sz w:val="24"/>
+          <w:szCs w:val="24"/>
+          <w:shd w:val="clear" w:color="auto" w:fill="FFFFFF"/>
+        </w:rPr>
+        <w:t>creaDb</w:t>
+      </w:r>
+      <w:proofErr w:type="spellEnd"/>
+    </w:p>
+    <w:p>
+      <w:pPr>
+        <w:jc w:val="center"/>
+        <w:rPr>
+          <w:shd w:val="clear" w:color="auto" w:fill="FFFFFF"/>
+        </w:rPr>
+      </w:pPr>
+      <w:r>
+        <w:rPr>
+          <w:noProof/>
+        </w:rPr>
+        <w:lastRenderedPageBreak/>
+        <mc:AlternateContent>
+          <mc:Choice Requires="wpg">
+            <w:drawing>
+              <wp:anchor distT="0" distB="0" distL="114300" distR="114300" simplePos="0" relativeHeight="251661312" behindDoc="0" locked="0" layoutInCell="1" allowOverlap="1" wp14:anchorId="3E61B7C5" wp14:editId="445A5A82">
+                <wp:simplePos x="0" y="0"/>
+                <wp:positionH relativeFrom="column">
+                  <wp:posOffset>-8164</wp:posOffset>
+                </wp:positionH>
+                <wp:positionV relativeFrom="paragraph">
+                  <wp:posOffset>1542</wp:posOffset>
+                </wp:positionV>
+                <wp:extent cx="6097723" cy="1877695"/>
+                <wp:effectExtent l="0" t="0" r="0" b="1905"/>
+                <wp:wrapSquare wrapText="bothSides"/>
+                <wp:docPr id="22" name="Gruppo 22"/>
+                <wp:cNvGraphicFramePr/>
+                <a:graphic xmlns:a="http://schemas.openxmlformats.org/drawingml/2006/main">
+                  <a:graphicData uri="http://schemas.microsoft.com/office/word/2010/wordprocessingGroup">
+                    <wpg:wgp>
+                      <wpg:cNvGrpSpPr/>
+                      <wpg:grpSpPr>
+                        <a:xfrm>
+                          <a:off x="0" y="0"/>
+                          <a:ext cx="6097723" cy="1877695"/>
+                          <a:chOff x="0" y="0"/>
+                          <a:chExt cx="6097723" cy="1877695"/>
+                        </a:xfrm>
+                      </wpg:grpSpPr>
+                      <pic:pic xmlns:pic="http://schemas.openxmlformats.org/drawingml/2006/picture">
+                        <pic:nvPicPr>
+                          <pic:cNvPr id="19" name="Immagine 19"/>
+                          <pic:cNvPicPr>
+                            <a:picLocks noChangeAspect="1"/>
+                          </pic:cNvPicPr>
+                        </pic:nvPicPr>
+                        <pic:blipFill>
+                          <a:blip r:embed="rId21">
+                            <a:extLst>
+                              <a:ext uri="{28A0092B-C50C-407E-A947-70E740481C1C}">
+                                <a14:useLocalDpi xmlns:a14="http://schemas.microsoft.com/office/drawing/2010/main" val="0"/>
+                              </a:ext>
+                            </a:extLst>
+                          </a:blip>
+                          <a:stretch>
+                            <a:fillRect/>
+                          </a:stretch>
+                        </pic:blipFill>
+                        <pic:spPr>
+                          <a:xfrm>
+                            <a:off x="0" y="0"/>
+                            <a:ext cx="2880360" cy="1864360"/>
+                          </a:xfrm>
+                          <a:prstGeom prst="rect">
+                            <a:avLst/>
+                          </a:prstGeom>
+                        </pic:spPr>
+                      </pic:pic>
+                      <pic:pic xmlns:pic="http://schemas.openxmlformats.org/drawingml/2006/picture">
+                        <pic:nvPicPr>
+                          <pic:cNvPr id="20" name="Immagine 20"/>
+                          <pic:cNvPicPr>
+                            <a:picLocks/>
+                          </pic:cNvPicPr>
+                        </pic:nvPicPr>
+                        <pic:blipFill>
+                          <a:blip r:embed="rId22">
+                            <a:extLst>
+                              <a:ext uri="{28A0092B-C50C-407E-A947-70E740481C1C}">
+                                <a14:useLocalDpi xmlns:a14="http://schemas.microsoft.com/office/drawing/2010/main" val="0"/>
+                              </a:ext>
+                            </a:extLst>
+                          </a:blip>
+                          <a:stretch>
+                            <a:fillRect/>
+                          </a:stretch>
+                        </pic:blipFill>
+                        <pic:spPr>
+                          <a:xfrm>
+                            <a:off x="2919548" y="0"/>
+                            <a:ext cx="3178175" cy="1877695"/>
+                          </a:xfrm>
+                          <a:prstGeom prst="rect">
+                            <a:avLst/>
+                          </a:prstGeom>
+                        </pic:spPr>
+                      </pic:pic>
+                    </wpg:wgp>
+                  </a:graphicData>
+                </a:graphic>
+              </wp:anchor>
+            </w:drawing>
+          </mc:Choice>
+          <mc:Fallback>
+            <w:pict>
+              <v:group w14:anchorId="35E292BA" id="Gruppo 22" o:spid="_x0000_s1026" style="position:absolute;margin-left:-.65pt;margin-top:.1pt;width:480.15pt;height:147.85pt;z-index:251661312" coordsize="60977,18776" o:gfxdata="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">
+                <v:shapetype id="_x0000_t75" coordsize="21600,21600" o:spt="75" o:preferrelative="t" path="m@4@5l@4@11@9@11@9@5xe" filled="f" stroked="f">
+                  <v:stroke joinstyle="miter"/>
+                  <v:formulas>
+                    <v:f eqn="if lineDrawn pixelLineWidth 0"/>
+                    <v:f eqn="sum @0 1 0"/>
+                    <v:f eqn="sum 0 0 @1"/>
+                    <v:f eqn="prod @2 1 2"/>
+                    <v:f eqn="prod @3 21600 pixelWidth"/>
+                    <v:f eqn="prod @3 21600 pixelHeight"/>
+                    <v:f eqn="sum @0 0 1"/>
+                    <v:f eqn="prod @6 1 2"/>
+                    <v:f eqn="prod @7 21600 pixelWidth"/>
+                    <v:f eqn="sum @8 21600 0"/>
+                    <v:f eqn="prod @7 21600 pixelHeight"/>
+                    <v:f eqn="sum @10 21600 0"/>
+                  </v:formulas>
+                  <v:path o:extrusionok="f" gradientshapeok="t" o:connecttype="rect"/>
+                  <o:lock v:ext="edit" aspectratio="t"/>
+                </v:shapetype>
+                <v:shape id="Immagine 19" o:spid="_x0000_s1027" type="#_x0000_t75" style="position:absolute;width:28803;height:18643;visibility:visible;mso-wrap-style:square" o:gfxdata="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">
+                  <v:imagedata r:id="rId23" o:title=""/>
+                </v:shape>
+                <v:shape id="Immagine 20" o:spid="_x0000_s1028" type="#_x0000_t75" style="position:absolute;left:29195;width:31782;height:18776;visibility:visible;mso-wrap-style:square" o:gfxdata="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">
+                  <v:imagedata r:id="rId24" o:title=""/>
+                  <o:lock v:ext="edit" aspectratio="f"/>
+                </v:shape>
+                <w10:wrap type="square"/>
+              </v:group>
+            </w:pict>
+          </mc:Fallback>
+        </mc:AlternateContent>
+      </w:r>
+    </w:p>
+    <w:p>
+      <w:pPr>
+        <w:jc w:val="both"/>
+        <w:rPr>
+          <w:shd w:val="clear" w:color="auto" w:fill="FFFFFF"/>
+        </w:rPr>
+      </w:pPr>
+      <w:r>
+        <w:rPr>
+          <w:shd w:val="clear" w:color="auto" w:fill="FFFFFF"/>
+        </w:rPr>
+        <w:t xml:space="preserve">Questo metodo di occupa di leggere le informazioni dal file </w:t>
+      </w:r>
+      <w:r>
+        <w:rPr>
+          <w:i/>
+          <w:iCs/>
+          <w:shd w:val="clear" w:color="auto" w:fill="FFFFFF"/>
+        </w:rPr>
+        <w:t>xml</w:t>
+      </w:r>
+      <w:r>
+        <w:rPr>
+          <w:shd w:val="clear" w:color="auto" w:fill="FFFFFF"/>
+        </w:rPr>
+        <w:t xml:space="preserve"> contenente la struttura degli schemi.</w:t>
+      </w:r>
+      <w:r>
+        <w:rPr>
+          <w:shd w:val="clear" w:color="auto" w:fill="FFFFFF"/>
+        </w:rPr>
+        <w:br/>
+        <w:t xml:space="preserve">Una volta eliminati i database se già esistenti, crea i nuovi database che conterranno le relazioni degli schemi </w:t>
+      </w:r>
+      <w:r>
+        <w:rPr>
+          <w:i/>
+          <w:iCs/>
+          <w:shd w:val="clear" w:color="auto" w:fill="FFFFFF"/>
+        </w:rPr>
+        <w:t>Source</w:t>
+      </w:r>
+      <w:r>
+        <w:rPr>
+          <w:shd w:val="clear" w:color="auto" w:fill="FFFFFF"/>
+        </w:rPr>
+        <w:t xml:space="preserve"> e </w:t>
+      </w:r>
+      <w:r>
+        <w:rPr>
+          <w:i/>
+          <w:iCs/>
+          <w:shd w:val="clear" w:color="auto" w:fill="FFFFFF"/>
+        </w:rPr>
+        <w:t>Target</w:t>
+      </w:r>
+      <w:r>
+        <w:rPr>
+          <w:shd w:val="clear" w:color="auto" w:fill="FFFFFF"/>
+        </w:rPr>
+        <w:t>.</w:t>
+      </w:r>
+    </w:p>
+    <w:p>
+      <w:pPr>
+        <w:jc w:val="both"/>
+        <w:rPr>
+          <w:shd w:val="clear" w:color="auto" w:fill="FFFFFF"/>
+        </w:rPr>
+      </w:pPr>
+      <w:r>
+        <w:rPr>
+          <w:shd w:val="clear" w:color="auto" w:fill="FFFFFF"/>
+        </w:rPr>
+        <w:t xml:space="preserve">Leggendo la struttura delle varie relazioni, si occuperà di effettuare le </w:t>
+      </w:r>
+      <w:proofErr w:type="spellStart"/>
+      <w:r>
+        <w:rPr>
+          <w:i/>
+          <w:iCs/>
+          <w:shd w:val="clear" w:color="auto" w:fill="FFFFFF"/>
+        </w:rPr>
+        <w:t>query</w:t>
+      </w:r>
+      <w:proofErr w:type="spellEnd"/>
+      <w:r>
+        <w:rPr>
+          <w:shd w:val="clear" w:color="auto" w:fill="FFFFFF"/>
+        </w:rPr>
+        <w:t xml:space="preserve"> di creazione delle varie tabelle con i relativi attributi.</w:t>
+      </w:r>
+    </w:p>
+    <w:p>
+      <w:pPr>
+        <w:jc w:val="both"/>
+        <w:rPr>
+          <w:shd w:val="clear" w:color="auto" w:fill="FFFFFF"/>
+        </w:rPr>
+      </w:pPr>
+      <w:proofErr w:type="spellStart"/>
+      <w:r>
+        <w:rPr>
+          <w:rFonts w:asciiTheme="majorHAnsi" w:eastAsiaTheme="majorEastAsia" w:hAnsiTheme="majorHAnsi" w:cstheme="majorBidi"/>
+          <w:color w:val="1F3763" w:themeColor="accent1" w:themeShade="7F"/>
+          <w:sz w:val="24"/>
+          <w:szCs w:val="24"/>
+          <w:shd w:val="clear" w:color="auto" w:fill="FFFFFF"/>
+        </w:rPr>
+        <w:t>caricaDati</w:t>
+      </w:r>
+      <w:proofErr w:type="spellEnd"/>
+    </w:p>
+    <w:p>
+      <w:pPr>
+        <w:jc w:val="center"/>
+        <w:rPr>
+          <w:shd w:val="clear" w:color="auto" w:fill="FFFFFF"/>
+        </w:rPr>
+      </w:pPr>
+      <w:r>
+        <w:rPr>
+          <w:noProof/>
+          <w:shd w:val="clear" w:color="auto" w:fill="FFFFFF"/>
+        </w:rPr>
+        <w:drawing>
+          <wp:inline distT="0" distB="0" distL="0" distR="0" wp14:anchorId="7D12C35E" wp14:editId="1D414232">
+            <wp:extent cx="3741516" cy="3041196"/>
+            <wp:effectExtent l="0" t="0" r="5080" b="0"/>
+            <wp:docPr id="21" name="Immagine 21"/>
+            <wp:cNvGraphicFramePr>
+              <a:graphicFrameLocks xmlns:a="http://schemas.openxmlformats.org/drawingml/2006/main" noChangeAspect="1"/>
+            </wp:cNvGraphicFramePr>
+            <a:graphic xmlns:a="http://schemas.openxmlformats.org/drawingml/2006/main">
+              <a:graphicData uri="http://schemas.openxmlformats.org/drawingml/2006/picture">
+                <pic:pic xmlns:pic="http://schemas.openxmlformats.org/drawingml/2006/picture">
+                  <pic:nvPicPr>
+                    <pic:cNvPr id="21" name="CaricaDati.jpg"/>
+                    <pic:cNvPicPr/>
+                  </pic:nvPicPr>
+                  <pic:blipFill>
+                    <a:blip r:embed="rId25">
+                      <a:extLst>
+                        <a:ext uri="{28A0092B-C50C-407E-A947-70E740481C1C}">
+                          <a14:useLocalDpi xmlns:a14="http://schemas.microsoft.com/office/drawing/2010/main" val="0"/>
+                        </a:ext>
+                      </a:extLst>
+                    </a:blip>
+                    <a:stretch>
+                      <a:fillRect/>
+                    </a:stretch>
+                  </pic:blipFill>
+                  <pic:spPr>
+                    <a:xfrm>
+                      <a:off x="0" y="0"/>
+                      <a:ext cx="3775178" cy="3068558"/>
+                    </a:xfrm>
+                    <a:prstGeom prst="rect">
+                      <a:avLst/>
+                    </a:prstGeom>
+                  </pic:spPr>
+                </pic:pic>
+              </a:graphicData>
+            </a:graphic>
+          </wp:inline>
+        </w:drawing>
+      </w:r>
+    </w:p>
+    <w:p>
+      <w:pPr>
+        <w:jc w:val="center"/>
+        <w:rPr>
+          <w:shd w:val="clear" w:color="auto" w:fill="FFFFFF"/>
+        </w:rPr>
+      </w:pPr>
+    </w:p>
+    <w:p>
+      <w:pPr>
+        <w:jc w:val="both"/>
+        <w:rPr>
+          <w:shd w:val="clear" w:color="auto" w:fill="FFFFFF"/>
+        </w:rPr>
+      </w:pPr>
+      <w:r>
+        <w:rPr>
+          <w:shd w:val="clear" w:color="auto" w:fill="FFFFFF"/>
+        </w:rPr>
+        <w:t xml:space="preserve">Una volta creata la singola tabella, verranno caricati i dati inerenti letti dal </w:t>
+      </w:r>
+      <w:proofErr w:type="spellStart"/>
+      <w:r>
+        <w:rPr>
+          <w:shd w:val="clear" w:color="auto" w:fill="FFFFFF"/>
+        </w:rPr>
+        <w:t>csv</w:t>
+      </w:r>
+      <w:proofErr w:type="spellEnd"/>
+      <w:r>
+        <w:rPr>
+          <w:shd w:val="clear" w:color="auto" w:fill="FFFFFF"/>
+        </w:rPr>
+        <w:t xml:space="preserve"> denominato come la tabella.</w:t>
+      </w:r>
+      <w:r>
+        <w:rPr>
+          <w:shd w:val="clear" w:color="auto" w:fill="FFFFFF"/>
+        </w:rPr>
+        <w:br/>
+        <w:t xml:space="preserve">Leggendo il </w:t>
+      </w:r>
+      <w:proofErr w:type="spellStart"/>
+      <w:r>
+        <w:rPr>
+          <w:shd w:val="clear" w:color="auto" w:fill="FFFFFF"/>
+        </w:rPr>
+        <w:t>csv</w:t>
+      </w:r>
+      <w:proofErr w:type="spellEnd"/>
+      <w:r>
+        <w:rPr>
+          <w:shd w:val="clear" w:color="auto" w:fill="FFFFFF"/>
+        </w:rPr>
+        <w:t xml:space="preserve">, verrà costruita la </w:t>
+      </w:r>
+      <w:proofErr w:type="spellStart"/>
+      <w:r>
+        <w:rPr>
+          <w:shd w:val="clear" w:color="auto" w:fill="FFFFFF"/>
+        </w:rPr>
+        <w:t>query</w:t>
+      </w:r>
+      <w:proofErr w:type="spellEnd"/>
+      <w:r>
+        <w:rPr>
+          <w:shd w:val="clear" w:color="auto" w:fill="FFFFFF"/>
+        </w:rPr>
+        <w:t xml:space="preserve"> di inserimento utilizzando i dati divisi per riga.</w:t>
+      </w:r>
+      <w:r>
+        <w:rPr>
+          <w:shd w:val="clear" w:color="auto" w:fill="FFFFFF"/>
+        </w:rPr>
+        <w:br/>
+        <w:t xml:space="preserve">Dato che </w:t>
+      </w:r>
+      <w:proofErr w:type="spellStart"/>
+      <w:r>
+        <w:rPr>
+          <w:shd w:val="clear" w:color="auto" w:fill="FFFFFF"/>
+        </w:rPr>
+        <w:t>iBench</w:t>
+      </w:r>
+      <w:proofErr w:type="spellEnd"/>
+      <w:r>
+        <w:rPr>
+          <w:shd w:val="clear" w:color="auto" w:fill="FFFFFF"/>
+        </w:rPr>
+        <w:t>, con alcune configurazioni, genera più valori rispetto al numero di campi, è stato introdotto un controllo sul numero di valori utilizzati.</w:t>
+      </w:r>
+    </w:p>
+    <w:p>
+      <w:pPr>
+        <w:jc w:val="both"/>
+        <w:rPr>
+          <w:shd w:val="clear" w:color="auto" w:fill="FFFFFF"/>
+        </w:rPr>
+      </w:pPr>
     </w:p>
     <w:p>
       <w:pPr>
@@ -5315,7 +6133,6 @@
           <w:shd w:val="clear" w:color="auto" w:fill="FFFFFF"/>
         </w:rPr>
       </w:pPr>
-      <w:bookmarkStart w:id="17" w:name="_Toc19287148"/>
       <w:proofErr w:type="spellStart"/>
       <w:r>
         <w:rPr>
@@ -5325,247 +6142,249 @@
         <w:lastRenderedPageBreak/>
         <w:t>Parser</w:t>
       </w:r>
+      <w:bookmarkEnd w:id="16"/>
+      <w:proofErr w:type="spellEnd"/>
+    </w:p>
+    <w:p>
+      <w:pPr>
+        <w:jc w:val="both"/>
+        <w:rPr>
+          <w:rFonts w:cstheme="minorHAnsi"/>
+          <w:color w:val="000000"/>
+          <w:szCs w:val="20"/>
+          <w:shd w:val="clear" w:color="auto" w:fill="FFFFFF"/>
+        </w:rPr>
+      </w:pPr>
+      <w:r>
+        <w:rPr>
+          <w:rFonts w:cstheme="minorHAnsi"/>
+          <w:color w:val="000000"/>
+          <w:szCs w:val="20"/>
+          <w:shd w:val="clear" w:color="auto" w:fill="FFFFFF"/>
+        </w:rPr>
+        <w:t>Come specificato nel paragrafo introduttivo, iBench genera</w:t>
+      </w:r>
+      <w:r>
+        <w:rPr>
+          <w:rFonts w:cstheme="minorHAnsi"/>
+          <w:color w:val="000000"/>
+          <w:szCs w:val="20"/>
+          <w:shd w:val="clear" w:color="auto" w:fill="FFFFFF"/>
+        </w:rPr>
+        <w:t xml:space="preserve"> uno schema logico su</w:t>
+      </w:r>
+      <w:r>
+        <w:rPr>
+          <w:rFonts w:cstheme="minorHAnsi"/>
+          <w:color w:val="000000"/>
+          <w:szCs w:val="20"/>
+          <w:shd w:val="clear" w:color="auto" w:fill="FFFFFF"/>
+        </w:rPr>
+        <w:t xml:space="preserve"> file XML, mentre CoDIT </w:t>
+      </w:r>
+      <w:r>
+        <w:rPr>
+          <w:rFonts w:cstheme="minorHAnsi"/>
+          <w:color w:val="000000"/>
+          <w:szCs w:val="20"/>
+          <w:shd w:val="clear" w:color="auto" w:fill="FFFFFF"/>
+        </w:rPr>
+        <w:t>lavora su schemi concettuali su</w:t>
+      </w:r>
+      <w:r>
+        <w:rPr>
+          <w:rFonts w:cstheme="minorHAnsi"/>
+          <w:color w:val="000000"/>
+          <w:szCs w:val="20"/>
+          <w:shd w:val="clear" w:color="auto" w:fill="FFFFFF"/>
+        </w:rPr>
+        <w:t xml:space="preserve"> file XMI con una struttura </w:t>
+      </w:r>
+      <w:r>
+        <w:rPr>
+          <w:rFonts w:cstheme="minorHAnsi"/>
+          <w:color w:val="000000"/>
+          <w:szCs w:val="20"/>
+          <w:shd w:val="clear" w:color="auto" w:fill="FFFFFF"/>
+        </w:rPr>
+        <w:t>mostrata precedentemente</w:t>
+      </w:r>
+      <w:r>
+        <w:rPr>
+          <w:rFonts w:cstheme="minorHAnsi"/>
+          <w:color w:val="000000"/>
+          <w:szCs w:val="20"/>
+          <w:shd w:val="clear" w:color="auto" w:fill="FFFFFF"/>
+        </w:rPr>
+        <w:t xml:space="preserve">. Per risolvere questo problema è stato creato un </w:t>
+      </w:r>
+      <w:proofErr w:type="spellStart"/>
+      <w:r>
+        <w:rPr>
+          <w:rFonts w:cstheme="minorHAnsi"/>
+          <w:color w:val="000000"/>
+          <w:szCs w:val="20"/>
+          <w:shd w:val="clear" w:color="auto" w:fill="FFFFFF"/>
+        </w:rPr>
+        <w:t>parser</w:t>
+      </w:r>
+      <w:proofErr w:type="spellEnd"/>
+      <w:r>
+        <w:rPr>
+          <w:rFonts w:cstheme="minorHAnsi"/>
+          <w:color w:val="000000"/>
+          <w:szCs w:val="20"/>
+          <w:shd w:val="clear" w:color="auto" w:fill="FFFFFF"/>
+        </w:rPr>
+        <w:t xml:space="preserve">, </w:t>
+      </w:r>
+      <w:r>
+        <w:rPr>
+          <w:rFonts w:cstheme="minorHAnsi"/>
+          <w:color w:val="000000"/>
+          <w:szCs w:val="20"/>
+          <w:shd w:val="clear" w:color="auto" w:fill="FFFFFF"/>
+        </w:rPr>
+        <w:t xml:space="preserve">che letto il file XML genera un nuovo file </w:t>
+      </w:r>
+      <w:r>
+        <w:rPr>
+          <w:rFonts w:cstheme="minorHAnsi"/>
+          <w:color w:val="000000"/>
+          <w:szCs w:val="20"/>
+          <w:shd w:val="clear" w:color="auto" w:fill="FFFFFF"/>
+        </w:rPr>
+        <w:t xml:space="preserve">XMI </w:t>
+      </w:r>
+      <w:r>
+        <w:rPr>
+          <w:rFonts w:cstheme="minorHAnsi"/>
+          <w:color w:val="000000"/>
+          <w:szCs w:val="20"/>
+          <w:shd w:val="clear" w:color="auto" w:fill="FFFFFF"/>
+        </w:rPr>
+        <w:t>con la struttura richiesta</w:t>
+      </w:r>
+      <w:r>
+        <w:rPr>
+          <w:rFonts w:cstheme="minorHAnsi"/>
+          <w:color w:val="000000"/>
+          <w:szCs w:val="20"/>
+          <w:shd w:val="clear" w:color="auto" w:fill="FFFFFF"/>
+        </w:rPr>
+        <w:t>.</w:t>
+      </w:r>
+      <w:r>
+        <w:rPr>
+          <w:rFonts w:cstheme="minorHAnsi"/>
+          <w:color w:val="000000"/>
+          <w:szCs w:val="20"/>
+          <w:shd w:val="clear" w:color="auto" w:fill="FFFFFF"/>
+        </w:rPr>
+        <w:t xml:space="preserve"> </w:t>
+      </w:r>
+    </w:p>
+    <w:p>
+      <w:pPr>
+        <w:jc w:val="both"/>
+        <w:rPr>
+          <w:rFonts w:cstheme="minorHAnsi"/>
+          <w:color w:val="000000"/>
+          <w:szCs w:val="20"/>
+          <w:shd w:val="clear" w:color="auto" w:fill="FFFFFF"/>
+        </w:rPr>
+      </w:pPr>
+      <w:r>
+        <w:rPr>
+          <w:rFonts w:cstheme="minorHAnsi"/>
+          <w:color w:val="000000"/>
+          <w:szCs w:val="20"/>
+          <w:shd w:val="clear" w:color="auto" w:fill="FFFFFF"/>
+        </w:rPr>
+        <w:t xml:space="preserve">Per implementare il </w:t>
+      </w:r>
+      <w:proofErr w:type="spellStart"/>
+      <w:r>
+        <w:rPr>
+          <w:rFonts w:cstheme="minorHAnsi"/>
+          <w:color w:val="000000"/>
+          <w:szCs w:val="20"/>
+          <w:shd w:val="clear" w:color="auto" w:fill="FFFFFF"/>
+        </w:rPr>
+        <w:t>parser</w:t>
+      </w:r>
+      <w:proofErr w:type="spellEnd"/>
+      <w:r>
+        <w:rPr>
+          <w:rFonts w:cstheme="minorHAnsi"/>
+          <w:color w:val="000000"/>
+          <w:szCs w:val="20"/>
+          <w:shd w:val="clear" w:color="auto" w:fill="FFFFFF"/>
+        </w:rPr>
+        <w:t xml:space="preserve"> è stato utilizzato il linguaggio di programmazione Python, il quale offre una soluzione finalizzata proprio all’interfacciamento con i file XML. Infatti, grazie all’utilizzo del modulo </w:t>
+      </w:r>
+      <w:proofErr w:type="spellStart"/>
+      <w:r>
+        <w:rPr>
+          <w:rFonts w:cstheme="minorHAnsi"/>
+          <w:color w:val="000000"/>
+          <w:szCs w:val="20"/>
+          <w:shd w:val="clear" w:color="auto" w:fill="FFFFFF"/>
+        </w:rPr>
+        <w:t>xml.etree.ElementTree</w:t>
+      </w:r>
+      <w:proofErr w:type="spellEnd"/>
+      <w:r>
+        <w:rPr>
+          <w:rFonts w:cstheme="minorHAnsi"/>
+          <w:color w:val="000000"/>
+          <w:szCs w:val="20"/>
+          <w:shd w:val="clear" w:color="auto" w:fill="FFFFFF"/>
+        </w:rPr>
+        <w:t xml:space="preserve"> è stato possibile leggere il contenuto del file e creare una struttura per il nuovo file XMI da generare.</w:t>
+      </w:r>
+    </w:p>
+    <w:p>
+      <w:pPr>
+        <w:jc w:val="both"/>
+        <w:rPr>
+          <w:rFonts w:cstheme="minorHAnsi"/>
+          <w:color w:val="000000"/>
+          <w:szCs w:val="20"/>
+          <w:shd w:val="clear" w:color="auto" w:fill="FFFFFF"/>
+        </w:rPr>
+      </w:pPr>
+      <w:r>
+        <w:rPr>
+          <w:rFonts w:cstheme="minorHAnsi"/>
+          <w:color w:val="000000"/>
+          <w:szCs w:val="20"/>
+          <w:shd w:val="clear" w:color="auto" w:fill="FFFFFF"/>
+        </w:rPr>
+        <w:t xml:space="preserve">Di seguito mostreremo le varie parti del </w:t>
+      </w:r>
+      <w:proofErr w:type="spellStart"/>
+      <w:r>
+        <w:rPr>
+          <w:rFonts w:cstheme="minorHAnsi"/>
+          <w:color w:val="000000"/>
+          <w:szCs w:val="20"/>
+          <w:shd w:val="clear" w:color="auto" w:fill="FFFFFF"/>
+        </w:rPr>
+        <w:t>parser</w:t>
+      </w:r>
+      <w:proofErr w:type="spellEnd"/>
+      <w:r>
+        <w:rPr>
+          <w:rFonts w:cstheme="minorHAnsi"/>
+          <w:color w:val="000000"/>
+          <w:szCs w:val="20"/>
+          <w:shd w:val="clear" w:color="auto" w:fill="FFFFFF"/>
+        </w:rPr>
+        <w:t xml:space="preserve"> in relazione alla struttura del file XML mostrata nel capitolo “Struttura XMI riconosciuta da CoDIT”.</w:t>
+      </w:r>
+      <w:bookmarkStart w:id="17" w:name="_GoBack"/>
       <w:bookmarkEnd w:id="17"/>
-      <w:proofErr w:type="spellEnd"/>
-    </w:p>
-    <w:p>
-      <w:pPr>
-        <w:jc w:val="both"/>
-        <w:rPr>
-          <w:rFonts w:cstheme="minorHAnsi"/>
-          <w:color w:val="000000"/>
-          <w:szCs w:val="20"/>
-          <w:shd w:val="clear" w:color="auto" w:fill="FFFFFF"/>
-        </w:rPr>
-      </w:pPr>
-      <w:r>
-        <w:rPr>
-          <w:rFonts w:cstheme="minorHAnsi"/>
-          <w:color w:val="000000"/>
-          <w:szCs w:val="20"/>
-          <w:shd w:val="clear" w:color="auto" w:fill="FFFFFF"/>
-        </w:rPr>
-        <w:t>Come specificato nel paragrafo introduttivo, iBench genera</w:t>
-      </w:r>
-      <w:r>
-        <w:rPr>
-          <w:rFonts w:cstheme="minorHAnsi"/>
-          <w:color w:val="000000"/>
-          <w:szCs w:val="20"/>
-          <w:shd w:val="clear" w:color="auto" w:fill="FFFFFF"/>
-        </w:rPr>
-        <w:t xml:space="preserve"> uno schema logico su</w:t>
-      </w:r>
-      <w:r>
-        <w:rPr>
-          <w:rFonts w:cstheme="minorHAnsi"/>
-          <w:color w:val="000000"/>
-          <w:szCs w:val="20"/>
-          <w:shd w:val="clear" w:color="auto" w:fill="FFFFFF"/>
-        </w:rPr>
-        <w:t xml:space="preserve"> file XML, mentre CoDIT </w:t>
-      </w:r>
-      <w:r>
-        <w:rPr>
-          <w:rFonts w:cstheme="minorHAnsi"/>
-          <w:color w:val="000000"/>
-          <w:szCs w:val="20"/>
-          <w:shd w:val="clear" w:color="auto" w:fill="FFFFFF"/>
-        </w:rPr>
-        <w:t>lavora su schemi concettuali su</w:t>
-      </w:r>
-      <w:r>
-        <w:rPr>
-          <w:rFonts w:cstheme="minorHAnsi"/>
-          <w:color w:val="000000"/>
-          <w:szCs w:val="20"/>
-          <w:shd w:val="clear" w:color="auto" w:fill="FFFFFF"/>
-        </w:rPr>
-        <w:t xml:space="preserve"> file XMI con una struttura </w:t>
-      </w:r>
-      <w:r>
-        <w:rPr>
-          <w:rFonts w:cstheme="minorHAnsi"/>
-          <w:color w:val="000000"/>
-          <w:szCs w:val="20"/>
-          <w:shd w:val="clear" w:color="auto" w:fill="FFFFFF"/>
-        </w:rPr>
-        <w:t>mostrata precedentemente</w:t>
-      </w:r>
-      <w:r>
-        <w:rPr>
-          <w:rFonts w:cstheme="minorHAnsi"/>
-          <w:color w:val="000000"/>
-          <w:szCs w:val="20"/>
-          <w:shd w:val="clear" w:color="auto" w:fill="FFFFFF"/>
-        </w:rPr>
-        <w:t xml:space="preserve">. Per risolvere questo problema è stato creato un </w:t>
-      </w:r>
-      <w:proofErr w:type="spellStart"/>
-      <w:r>
-        <w:rPr>
-          <w:rFonts w:cstheme="minorHAnsi"/>
-          <w:color w:val="000000"/>
-          <w:szCs w:val="20"/>
-          <w:shd w:val="clear" w:color="auto" w:fill="FFFFFF"/>
-        </w:rPr>
-        <w:t>parser</w:t>
-      </w:r>
-      <w:proofErr w:type="spellEnd"/>
-      <w:r>
-        <w:rPr>
-          <w:rFonts w:cstheme="minorHAnsi"/>
-          <w:color w:val="000000"/>
-          <w:szCs w:val="20"/>
-          <w:shd w:val="clear" w:color="auto" w:fill="FFFFFF"/>
-        </w:rPr>
-        <w:t xml:space="preserve">, </w:t>
-      </w:r>
-      <w:r>
-        <w:rPr>
-          <w:rFonts w:cstheme="minorHAnsi"/>
-          <w:color w:val="000000"/>
-          <w:szCs w:val="20"/>
-          <w:shd w:val="clear" w:color="auto" w:fill="FFFFFF"/>
-        </w:rPr>
-        <w:t xml:space="preserve">che letto il file XML genera un nuovo file </w:t>
-      </w:r>
-      <w:r>
-        <w:rPr>
-          <w:rFonts w:cstheme="minorHAnsi"/>
-          <w:color w:val="000000"/>
-          <w:szCs w:val="20"/>
-          <w:shd w:val="clear" w:color="auto" w:fill="FFFFFF"/>
-        </w:rPr>
-        <w:t xml:space="preserve">XMI </w:t>
-      </w:r>
-      <w:r>
-        <w:rPr>
-          <w:rFonts w:cstheme="minorHAnsi"/>
-          <w:color w:val="000000"/>
-          <w:szCs w:val="20"/>
-          <w:shd w:val="clear" w:color="auto" w:fill="FFFFFF"/>
-        </w:rPr>
-        <w:t>con la struttura richiesta</w:t>
-      </w:r>
-      <w:r>
-        <w:rPr>
-          <w:rFonts w:cstheme="minorHAnsi"/>
-          <w:color w:val="000000"/>
-          <w:szCs w:val="20"/>
-          <w:shd w:val="clear" w:color="auto" w:fill="FFFFFF"/>
-        </w:rPr>
-        <w:t>.</w:t>
-      </w:r>
-      <w:r>
-        <w:rPr>
-          <w:rFonts w:cstheme="minorHAnsi"/>
-          <w:color w:val="000000"/>
-          <w:szCs w:val="20"/>
-          <w:shd w:val="clear" w:color="auto" w:fill="FFFFFF"/>
-        </w:rPr>
-        <w:t xml:space="preserve"> </w:t>
-      </w:r>
-    </w:p>
-    <w:p>
-      <w:pPr>
-        <w:jc w:val="both"/>
-        <w:rPr>
-          <w:rFonts w:cstheme="minorHAnsi"/>
-          <w:color w:val="000000"/>
-          <w:szCs w:val="20"/>
-          <w:shd w:val="clear" w:color="auto" w:fill="FFFFFF"/>
-        </w:rPr>
-      </w:pPr>
-      <w:r>
-        <w:rPr>
-          <w:rFonts w:cstheme="minorHAnsi"/>
-          <w:color w:val="000000"/>
-          <w:szCs w:val="20"/>
-          <w:shd w:val="clear" w:color="auto" w:fill="FFFFFF"/>
-        </w:rPr>
-        <w:t xml:space="preserve">Per implementare il </w:t>
-      </w:r>
-      <w:proofErr w:type="spellStart"/>
-      <w:r>
-        <w:rPr>
-          <w:rFonts w:cstheme="minorHAnsi"/>
-          <w:color w:val="000000"/>
-          <w:szCs w:val="20"/>
-          <w:shd w:val="clear" w:color="auto" w:fill="FFFFFF"/>
-        </w:rPr>
-        <w:t>parser</w:t>
-      </w:r>
-      <w:proofErr w:type="spellEnd"/>
-      <w:r>
-        <w:rPr>
-          <w:rFonts w:cstheme="minorHAnsi"/>
-          <w:color w:val="000000"/>
-          <w:szCs w:val="20"/>
-          <w:shd w:val="clear" w:color="auto" w:fill="FFFFFF"/>
-        </w:rPr>
-        <w:t xml:space="preserve"> è stato utilizzato il linguaggio di programmazione Python, il quale offre una soluzione finalizzata proprio all’interfacciamento con i file XML. Infatti, grazie all’utilizzo del modulo </w:t>
-      </w:r>
-      <w:proofErr w:type="spellStart"/>
-      <w:r>
-        <w:rPr>
-          <w:rFonts w:cstheme="minorHAnsi"/>
-          <w:color w:val="000000"/>
-          <w:szCs w:val="20"/>
-          <w:shd w:val="clear" w:color="auto" w:fill="FFFFFF"/>
-        </w:rPr>
-        <w:t>xml.etree.ElementTree</w:t>
-      </w:r>
-      <w:proofErr w:type="spellEnd"/>
-      <w:r>
-        <w:rPr>
-          <w:rFonts w:cstheme="minorHAnsi"/>
-          <w:color w:val="000000"/>
-          <w:szCs w:val="20"/>
-          <w:shd w:val="clear" w:color="auto" w:fill="FFFFFF"/>
-        </w:rPr>
-        <w:t xml:space="preserve"> è stato possibile leggere il contenuto del file e creare una struttura per il nuovo file XMI da generare.</w:t>
-      </w:r>
-    </w:p>
-    <w:p>
-      <w:pPr>
-        <w:jc w:val="both"/>
-        <w:rPr>
-          <w:rFonts w:cstheme="minorHAnsi"/>
-          <w:color w:val="000000"/>
-          <w:szCs w:val="20"/>
-          <w:shd w:val="clear" w:color="auto" w:fill="FFFFFF"/>
-        </w:rPr>
-      </w:pPr>
-      <w:r>
-        <w:rPr>
-          <w:rFonts w:cstheme="minorHAnsi"/>
-          <w:color w:val="000000"/>
-          <w:szCs w:val="20"/>
-          <w:shd w:val="clear" w:color="auto" w:fill="FFFFFF"/>
-        </w:rPr>
-        <w:t xml:space="preserve">Di seguito mostreremo le varie parti del </w:t>
-      </w:r>
-      <w:proofErr w:type="spellStart"/>
-      <w:r>
-        <w:rPr>
-          <w:rFonts w:cstheme="minorHAnsi"/>
-          <w:color w:val="000000"/>
-          <w:szCs w:val="20"/>
-          <w:shd w:val="clear" w:color="auto" w:fill="FFFFFF"/>
-        </w:rPr>
-        <w:t>parser</w:t>
-      </w:r>
-      <w:proofErr w:type="spellEnd"/>
-      <w:r>
-        <w:rPr>
-          <w:rFonts w:cstheme="minorHAnsi"/>
-          <w:color w:val="000000"/>
-          <w:szCs w:val="20"/>
-          <w:shd w:val="clear" w:color="auto" w:fill="FFFFFF"/>
-        </w:rPr>
-        <w:t xml:space="preserve"> in relazione alla struttura del file XML mostrata nel capitolo “Struttura XMI riconosciuta da CoDIT”.</w:t>
-      </w:r>
     </w:p>
     <w:p>
       <w:pPr>
@@ -5618,7 +6437,7 @@
                     <pic:cNvPicPr/>
                   </pic:nvPicPr>
                   <pic:blipFill>
-                    <a:blip r:embed="rId20">
+                    <a:blip r:embed="rId26">
                       <a:extLst>
                         <a:ext uri="{28A0092B-C50C-407E-A947-70E740481C1C}">
                           <a14:useLocalDpi xmlns:a14="http://schemas.microsoft.com/office/drawing/2010/main" val="0"/>
@@ -5707,7 +6526,7 @@
                     <pic:cNvPicPr/>
                   </pic:nvPicPr>
                   <pic:blipFill>
-                    <a:blip r:embed="rId21">
+                    <a:blip r:embed="rId27">
                       <a:extLst>
                         <a:ext uri="{28A0092B-C50C-407E-A947-70E740481C1C}">
                           <a14:useLocalDpi xmlns:a14="http://schemas.microsoft.com/office/drawing/2010/main" val="0"/>
@@ -5754,10 +6573,10 @@
         </w:rPr>
         <w:lastRenderedPageBreak/>
         <w:drawing>
-          <wp:inline distT="0" distB="0" distL="0" distR="0" wp14:anchorId="0F487770" wp14:editId="38AA0F3D">
-            <wp:extent cx="6120130" cy="3251200"/>
-            <wp:effectExtent l="0" t="0" r="0" b="6350"/>
-            <wp:docPr id="14" name="Immagine 14"/>
+          <wp:inline distT="0" distB="0" distL="0" distR="0" wp14:anchorId="374EABC3" wp14:editId="1B1EBE7A">
+            <wp:extent cx="6119359" cy="2821577"/>
+            <wp:effectExtent l="0" t="0" r="2540" b="0"/>
+            <wp:docPr id="23" name="Immagine 23"/>
             <wp:cNvGraphicFramePr>
               <a:graphicFrameLocks xmlns:a="http://schemas.openxmlformats.org/drawingml/2006/main" noChangeAspect="1"/>
             </wp:cNvGraphicFramePr>
@@ -5765,29 +6584,36 @@
               <a:graphicData uri="http://schemas.openxmlformats.org/drawingml/2006/picture">
                 <pic:pic xmlns:pic="http://schemas.openxmlformats.org/drawingml/2006/picture">
                   <pic:nvPicPr>
-                    <pic:cNvPr id="14" name="photo6019163985946980490.jpg"/>
+                    <pic:cNvPr id="23" name="entitaParser.jpg"/>
                     <pic:cNvPicPr/>
                   </pic:nvPicPr>
-                  <pic:blipFill>
-                    <a:blip r:embed="rId22">
+                  <pic:blipFill rotWithShape="1">
+                    <a:blip r:embed="rId28">
                       <a:extLst>
                         <a:ext uri="{28A0092B-C50C-407E-A947-70E740481C1C}">
                           <a14:useLocalDpi xmlns:a14="http://schemas.microsoft.com/office/drawing/2010/main" val="0"/>
                         </a:ext>
                       </a:extLst>
                     </a:blip>
-                    <a:stretch>
-                      <a:fillRect/>
-                    </a:stretch>
+                    <a:srcRect b="43461"/>
+                    <a:stretch/>
                   </pic:blipFill>
-                  <pic:spPr>
+                  <pic:spPr bwMode="auto">
                     <a:xfrm>
                       <a:off x="0" y="0"/>
-                      <a:ext cx="6120130" cy="3251200"/>
+                      <a:ext cx="6120130" cy="2821932"/>
                     </a:xfrm>
                     <a:prstGeom prst="rect">
                       <a:avLst/>
                     </a:prstGeom>
+                    <a:ln>
+                      <a:noFill/>
+                    </a:ln>
+                    <a:extLst>
+                      <a:ext uri="{53640926-AAD7-44D8-BBD7-CCE9431645EC}">
+                        <a14:shadowObscured xmlns:a14="http://schemas.microsoft.com/office/drawing/2010/main"/>
+                      </a:ext>
+                    </a:extLst>
                   </pic:spPr>
                 </pic:pic>
               </a:graphicData>
@@ -5836,10 +6662,10 @@
           <w:shd w:val="clear" w:color="auto" w:fill="FFFFFF"/>
         </w:rPr>
         <w:drawing>
-          <wp:inline distT="0" distB="0" distL="0" distR="0" wp14:anchorId="7848E09E" wp14:editId="1E58CE97">
-            <wp:extent cx="6120130" cy="2887345"/>
-            <wp:effectExtent l="0" t="0" r="0" b="8255"/>
-            <wp:docPr id="16" name="Immagine 16"/>
+          <wp:inline distT="0" distB="0" distL="0" distR="0" wp14:anchorId="4ACFBD5F" wp14:editId="1D81AE6F">
+            <wp:extent cx="6120130" cy="2117271"/>
+            <wp:effectExtent l="0" t="0" r="1270" b="3810"/>
+            <wp:docPr id="24" name="Immagine 24"/>
             <wp:cNvGraphicFramePr>
               <a:graphicFrameLocks xmlns:a="http://schemas.openxmlformats.org/drawingml/2006/main" noChangeAspect="1"/>
             </wp:cNvGraphicFramePr>
@@ -5847,29 +6673,36 @@
               <a:graphicData uri="http://schemas.openxmlformats.org/drawingml/2006/picture">
                 <pic:pic xmlns:pic="http://schemas.openxmlformats.org/drawingml/2006/picture">
                   <pic:nvPicPr>
-                    <pic:cNvPr id="16" name="photo6019163985946980491.jpg"/>
+                    <pic:cNvPr id="24" name="entitaParser.jpg"/>
                     <pic:cNvPicPr/>
                   </pic:nvPicPr>
-                  <pic:blipFill>
-                    <a:blip r:embed="rId23">
+                  <pic:blipFill rotWithShape="1">
+                    <a:blip r:embed="rId28">
                       <a:extLst>
                         <a:ext uri="{28A0092B-C50C-407E-A947-70E740481C1C}">
                           <a14:useLocalDpi xmlns:a14="http://schemas.microsoft.com/office/drawing/2010/main" val="0"/>
                         </a:ext>
                       </a:extLst>
                     </a:blip>
-                    <a:stretch>
-                      <a:fillRect/>
-                    </a:stretch>
+                    <a:srcRect t="57579"/>
+                    <a:stretch/>
                   </pic:blipFill>
-                  <pic:spPr>
+                  <pic:spPr bwMode="auto">
                     <a:xfrm>
                       <a:off x="0" y="0"/>
-                      <a:ext cx="6120130" cy="2887345"/>
+                      <a:ext cx="6120130" cy="2117271"/>
                     </a:xfrm>
                     <a:prstGeom prst="rect">
                       <a:avLst/>
                     </a:prstGeom>
+                    <a:ln>
+                      <a:noFill/>
+                    </a:ln>
+                    <a:extLst>
+                      <a:ext uri="{53640926-AAD7-44D8-BBD7-CCE9431645EC}">
+                        <a14:shadowObscured xmlns:a14="http://schemas.microsoft.com/office/drawing/2010/main"/>
+                      </a:ext>
+                    </a:extLst>
                   </pic:spPr>
                 </pic:pic>
               </a:graphicData>
@@ -5892,7 +6725,6 @@
       </w:pPr>
       <w:bookmarkStart w:id="21" w:name="_Toc19287152"/>
       <w:r>
-        <w:lastRenderedPageBreak/>
         <w:t>Sezione finale</w:t>
       </w:r>
       <w:bookmarkEnd w:id="21"/>
@@ -5918,7 +6750,7 @@
                     <pic:cNvPicPr/>
                   </pic:nvPicPr>
                   <pic:blipFill>
-                    <a:blip r:embed="rId24">
+                    <a:blip r:embed="rId29">
                       <a:extLst>
                         <a:ext uri="{28A0092B-C50C-407E-A947-70E740481C1C}">
                           <a14:useLocalDpi xmlns:a14="http://schemas.microsoft.com/office/drawing/2010/main" val="0"/>
@@ -5972,7 +6804,7 @@
 
 <file path=word/comments.xml><?xml version="1.0" encoding="utf-8"?>
 <w:comments xmlns:wpc="http://schemas.microsoft.com/office/word/2010/wordprocessingCanvas" xmlns:cx="http://schemas.microsoft.com/office/drawing/2014/chartex" xmlns:cx1="http://schemas.microsoft.com/office/drawing/2015/9/8/chartex" xmlns:cx2="http://schemas.microsoft.com/office/drawing/2015/10/21/chartex" xmlns:cx3="http://schemas.microsoft.com/office/drawing/2016/5/9/chartex" xmlns:cx4="http://schemas.microsoft.com/office/drawing/2016/5/10/chartex" xmlns:cx5="http://schemas.microsoft.com/office/drawing/2016/5/11/chartex" xmlns:cx6="http://schemas.microsoft.com/office/drawing/2016/5/12/chartex" xmlns:cx7="http://schemas.microsoft.com/office/drawing/2016/5/13/chartex" xmlns:cx8="http://schemas.microsoft.com/office/drawing/2016/5/14/chartex" xmlns:mc="http://schemas.openxmlformats.org/markup-compatibility/2006" xmlns:aink="http://schemas.microsoft.com/office/drawing/2016/ink" xmlns:am3d="http://schemas.microsoft.com/office/drawing/2017/model3d" xmlns:o="urn:schemas-microsoft-com:office:office" xmlns:r="http://schemas.openxmlformats.org/officeDocument/2006/relationships" xmlns:m="http://schemas.openxmlformats.org/officeDocument/2006/math" xmlns:v="urn:schemas-microsoft-com:vml" xmlns:wp14="http://schemas.microsoft.com/office/word/2010/wordprocessingDrawing" xmlns:wp="http://schemas.openxmlformats.org/drawingml/2006/wordprocessingDrawing" xmlns:w10="urn:schemas-microsoft-com:office:word" xmlns:w="http://schemas.openxmlformats.org/wordprocessingml/2006/main" xmlns:w14="http://schemas.microsoft.com/office/word/2010/wordml" xmlns:w15="http://schemas.microsoft.com/office/word/2012/wordml" xmlns:w16cid="http://schemas.microsoft.com/office/word/2016/wordml/cid" xmlns:w16se="http://schemas.microsoft.com/office/word/2015/wordml/symex" xmlns:wpg="http://schemas.microsoft.com/office/word/2010/wordprocessingGroup" xmlns:wpi="http://schemas.microsoft.com/office/word/2010/wordprocessingInk" xmlns:wne="http://schemas.microsoft.com/office/word/2006/wordml" xmlns:wps="http://schemas.microsoft.com/office/word/2010/wordprocessingShape" mc:Ignorable="w14 w15 w16se w16cid wp14">
-  <w:comment w:id="16" w:author="Roberta" w:date="2019-09-13T13:01:00Z" w:initials="R">
+  <w:comment w:id="15" w:author="Roberta" w:date="2019-09-13T13:01:00Z" w:initials="R">
     <w:p>
       <w:pPr>
         <w:pStyle w:val="Testocommento"/>
@@ -6801,7 +7633,7 @@
       </w:pPr>
     </w:pPrDefault>
   </w:docDefaults>
-  <w:latentStyles w:defLockedState="0" w:defUIPriority="99" w:defSemiHidden="0" w:defUnhideWhenUsed="0" w:defQFormat="0" w:count="375">
+  <w:latentStyles w:defLockedState="0" w:defUIPriority="99" w:defSemiHidden="0" w:defUnhideWhenUsed="0" w:defQFormat="0" w:count="377">
     <w:lsdException w:name="Normal" w:uiPriority="0" w:qFormat="1"/>
     <w:lsdException w:name="heading 1" w:uiPriority="9" w:qFormat="1"/>
     <w:lsdException w:name="heading 2" w:semiHidden="1" w:uiPriority="9" w:unhideWhenUsed="1" w:qFormat="1"/>
@@ -6907,7 +7739,6 @@
     <w:lsdException w:name="HTML Sample" w:semiHidden="1" w:unhideWhenUsed="1"/>
     <w:lsdException w:name="HTML Typewriter" w:semiHidden="1" w:unhideWhenUsed="1"/>
     <w:lsdException w:name="HTML Variable" w:semiHidden="1" w:unhideWhenUsed="1"/>
-    <w:lsdException w:name="Normal Table" w:semiHidden="1" w:unhideWhenUsed="1"/>
     <w:lsdException w:name="annotation subject" w:semiHidden="1" w:unhideWhenUsed="1"/>
     <w:lsdException w:name="No List" w:semiHidden="1" w:unhideWhenUsed="1"/>
     <w:lsdException w:name="Outline List 1" w:semiHidden="1" w:unhideWhenUsed="1"/>
@@ -6953,11 +7784,9 @@
     <w:lsdException w:name="Table Subtle 1" w:semiHidden="1" w:unhideWhenUsed="1"/>
     <w:lsdException w:name="Table Subtle 2" w:semiHidden="1" w:unhideWhenUsed="1"/>
     <w:lsdException w:name="Table Web 1" w:semiHidden="1" w:unhideWhenUsed="1"/>
-    <w:lsdException w:name="Table Web 2" w:semiHidden="1" w:unhideWhenUsed="1"/>
     <w:lsdException w:name="Table Web 3" w:semiHidden="1" w:unhideWhenUsed="1"/>
     <w:lsdException w:name="Balloon Text" w:semiHidden="1" w:unhideWhenUsed="1"/>
     <w:lsdException w:name="Table Grid" w:uiPriority="39"/>
-    <w:lsdException w:name="Table Theme" w:semiHidden="1" w:unhideWhenUsed="1"/>
     <w:lsdException w:name="Placeholder Text" w:semiHidden="1"/>
     <w:lsdException w:name="No Spacing" w:uiPriority="1" w:qFormat="1"/>
     <w:lsdException w:name="Light Shading" w:uiPriority="60"/>
@@ -7177,6 +8006,8 @@
     <w:lsdException w:name="Smart Hyperlink" w:semiHidden="1" w:unhideWhenUsed="1"/>
     <w:lsdException w:name="Hashtag" w:semiHidden="1" w:unhideWhenUsed="1"/>
     <w:lsdException w:name="Unresolved Mention" w:semiHidden="1" w:unhideWhenUsed="1"/>
+    <w:lsdException w:name="Smart Link" w:semiHidden="1" w:unhideWhenUsed="1"/>
+    <w:lsdException w:name="Smart Link Error" w:semiHidden="1" w:unhideWhenUsed="1"/>
   </w:latentStyles>
   <w:style w:type="paragraph" w:default="1" w:styleId="Normale">
     <w:name w:val="Normal"/>
@@ -7246,6 +8077,28 @@
       <w:color w:val="1F3763" w:themeColor="accent1" w:themeShade="7F"/>
       <w:sz w:val="24"/>
       <w:szCs w:val="24"/>
+    </w:rPr>
+  </w:style>
+  <w:style w:type="paragraph" w:styleId="Titolo4">
+    <w:name w:val="heading 4"/>
+    <w:basedOn w:val="Normale"/>
+    <w:next w:val="Normale"/>
+    <w:link w:val="Titolo4Carattere"/>
+    <w:uiPriority w:val="9"/>
+    <w:unhideWhenUsed/>
+    <w:qFormat/>
+    <w:rsid w:val="00F24FEC"/>
+    <w:pPr>
+      <w:keepNext/>
+      <w:keepLines/>
+      <w:spacing w:before="40" w:after="0"/>
+      <w:outlineLvl w:val="3"/>
+    </w:pPr>
+    <w:rPr>
+      <w:rFonts w:asciiTheme="majorHAnsi" w:eastAsiaTheme="majorEastAsia" w:hAnsiTheme="majorHAnsi" w:cstheme="majorBidi"/>
+      <w:i/>
+      <w:iCs/>
+      <w:color w:val="2F5496" w:themeColor="accent1" w:themeShade="BF"/>
     </w:rPr>
   </w:style>
   <w:style w:type="character" w:default="1" w:styleId="Carpredefinitoparagrafo">
@@ -7502,6 +8355,19 @@
       <w:bCs/>
       <w:sz w:val="20"/>
       <w:szCs w:val="20"/>
+    </w:rPr>
+  </w:style>
+  <w:style w:type="character" w:customStyle="1" w:styleId="Titolo4Carattere">
+    <w:name w:val="Titolo 4 Carattere"/>
+    <w:basedOn w:val="Carpredefinitoparagrafo"/>
+    <w:link w:val="Titolo4"/>
+    <w:uiPriority w:val="9"/>
+    <w:rsid w:val="00F24FEC"/>
+    <w:rPr>
+      <w:rFonts w:asciiTheme="majorHAnsi" w:eastAsiaTheme="majorEastAsia" w:hAnsiTheme="majorHAnsi" w:cstheme="majorBidi"/>
+      <w:i/>
+      <w:iCs/>
+      <w:color w:val="2F5496" w:themeColor="accent1" w:themeShade="BF"/>
     </w:rPr>
   </w:style>
 </w:styles>
@@ -7773,7 +8639,7 @@
 </file>
 
 <file path=customXml/itemProps1.xml><?xml version="1.0" encoding="utf-8"?>
-<ds:datastoreItem xmlns:ds="http://schemas.openxmlformats.org/officeDocument/2006/customXml" ds:itemID="{DC4D0D70-1EAC-47DD-B8BE-E14D69A95D6E}">
+<ds:datastoreItem xmlns:ds="http://schemas.openxmlformats.org/officeDocument/2006/customXml" ds:itemID="{AFE231EC-E838-DC47-B673-94BB66CAC69A}">
   <ds:schemaRefs>
     <ds:schemaRef ds:uri="http://schemas.openxmlformats.org/officeDocument/2006/bibliography"/>
   </ds:schemaRefs>

</xml_diff>

<commit_message>
Aggiunta la parte del test nel documento
</commit_message>
<xml_diff>
--- a/DocumentazioneDs.docx
+++ b/DocumentazioneDs.docx
@@ -102,7 +102,7 @@
                     <pic:cNvPicPr/>
                   </pic:nvPicPr>
                   <pic:blipFill>
-                    <a:blip r:embed="rId6">
+                    <a:blip r:embed="rId8">
                       <a:extLst>
                         <a:ext uri="{28A0092B-C50C-407E-A947-70E740481C1C}">
                           <a14:useLocalDpi xmlns:a14="http://schemas.microsoft.com/office/drawing/2010/main" val="0"/>
@@ -3106,7 +3106,7 @@
                     <pic:cNvPicPr/>
                   </pic:nvPicPr>
                   <pic:blipFill rotWithShape="1">
-                    <a:blip r:embed="rId7">
+                    <a:blip r:embed="rId9">
                       <a:extLst>
                         <a:ext uri="{28A0092B-C50C-407E-A947-70E740481C1C}">
                           <a14:useLocalDpi xmlns:a14="http://schemas.microsoft.com/office/drawing/2010/main" val="0"/>
@@ -3473,7 +3473,7 @@
                     <pic:cNvPicPr/>
                   </pic:nvPicPr>
                   <pic:blipFill>
-                    <a:blip r:embed="rId8"/>
+                    <a:blip r:embed="rId10"/>
                     <a:stretch>
                       <a:fillRect/>
                     </a:stretch>
@@ -3675,657 +3675,6 @@
             <wp:extent cx="4295775" cy="409575"/>
             <wp:effectExtent l="0" t="0" r="9525" b="9525"/>
             <wp:docPr id="5" name="Immagine 5"/>
-            <wp:cNvGraphicFramePr>
-              <a:graphicFrameLocks xmlns:a="http://schemas.openxmlformats.org/drawingml/2006/main" noChangeAspect="1"/>
-            </wp:cNvGraphicFramePr>
-            <a:graphic xmlns:a="http://schemas.openxmlformats.org/drawingml/2006/main">
-              <a:graphicData uri="http://schemas.openxmlformats.org/drawingml/2006/picture">
-                <pic:pic xmlns:pic="http://schemas.openxmlformats.org/drawingml/2006/picture">
-                  <pic:nvPicPr>
-                    <pic:cNvPr id="1" name=""/>
-                    <pic:cNvPicPr/>
-                  </pic:nvPicPr>
-                  <pic:blipFill>
-                    <a:blip r:embed="rId9"/>
-                    <a:stretch>
-                      <a:fillRect/>
-                    </a:stretch>
-                  </pic:blipFill>
-                  <pic:spPr>
-                    <a:xfrm>
-                      <a:off x="0" y="0"/>
-                      <a:ext cx="4295775" cy="409575"/>
-                    </a:xfrm>
-                    <a:prstGeom prst="rect">
-                      <a:avLst/>
-                    </a:prstGeom>
-                  </pic:spPr>
-                </pic:pic>
-              </a:graphicData>
-            </a:graphic>
-          </wp:inline>
-        </w:drawing>
-      </w:r>
-    </w:p>
-    <w:p>
-      <w:pPr>
-        <w:pStyle w:val="Didascalia"/>
-        <w:rPr>
-          <w:rFonts w:ascii="Tahoma" w:hAnsi="Tahoma" w:cs="Tahoma"/>
-          <w:color w:val="000000"/>
-          <w:szCs w:val="20"/>
-          <w:shd w:val="clear" w:color="auto" w:fill="FFFFFF"/>
-        </w:rPr>
-      </w:pPr>
-      <w:r>
-        <w:t xml:space="preserve">Figura </w:t>
-      </w:r>
-      <w:r>
-        <w:fldChar w:fldCharType="begin"/>
-      </w:r>
-      <w:r>
-        <w:instrText xml:space="preserve"> SEQ Figura \* ARABIC </w:instrText>
-      </w:r>
-      <w:r>
-        <w:fldChar w:fldCharType="separate"/>
-      </w:r>
-      <w:r>
-        <w:rPr>
-          <w:noProof/>
-        </w:rPr>
-        <w:t>3</w:t>
-      </w:r>
-      <w:r>
-        <w:rPr>
-          <w:noProof/>
-        </w:rPr>
-        <w:fldChar w:fldCharType="end"/>
-      </w:r>
-      <w:r>
-        <w:t xml:space="preserve">: Struttura XML CoDIT, </w:t>
-      </w:r>
-      <w:r>
-        <w:t>entità.</w:t>
-      </w:r>
-    </w:p>
-    <w:p>
-      <w:pPr>
-        <w:jc w:val="both"/>
-        <w:rPr>
-          <w:rFonts w:cstheme="minorHAnsi"/>
-          <w:color w:val="000000"/>
-          <w:szCs w:val="20"/>
-          <w:shd w:val="clear" w:color="auto" w:fill="FFFFFF"/>
-        </w:rPr>
-      </w:pPr>
-      <w:r>
-        <w:rPr>
-          <w:rFonts w:cstheme="minorHAnsi"/>
-          <w:color w:val="000000"/>
-          <w:szCs w:val="20"/>
-          <w:shd w:val="clear" w:color="auto" w:fill="FFFFFF"/>
-        </w:rPr>
-        <w:t>Per ogni entità, come figlio dell’elemento "</w:t>
-      </w:r>
-      <w:proofErr w:type="spellStart"/>
-      <w:r>
-        <w:rPr>
-          <w:rFonts w:cstheme="minorHAnsi"/>
-          <w:color w:val="000000"/>
-          <w:szCs w:val="20"/>
-          <w:shd w:val="clear" w:color="auto" w:fill="FFFFFF"/>
-        </w:rPr>
-        <w:t>packagedElement</w:t>
-      </w:r>
-      <w:proofErr w:type="spellEnd"/>
-      <w:r>
-        <w:rPr>
-          <w:rFonts w:cstheme="minorHAnsi"/>
-          <w:color w:val="000000"/>
-          <w:szCs w:val="20"/>
-          <w:shd w:val="clear" w:color="auto" w:fill="FFFFFF"/>
-        </w:rPr>
-        <w:t xml:space="preserve">", </w:t>
-      </w:r>
-      <w:r>
-        <w:rPr>
-          <w:rFonts w:cstheme="minorHAnsi"/>
-          <w:color w:val="000000"/>
-          <w:szCs w:val="20"/>
-          <w:shd w:val="clear" w:color="auto" w:fill="FFFFFF"/>
-        </w:rPr>
-        <w:t>viene indicato</w:t>
-      </w:r>
-      <w:r>
-        <w:rPr>
-          <w:rFonts w:cstheme="minorHAnsi"/>
-          <w:color w:val="000000"/>
-          <w:szCs w:val="20"/>
-          <w:shd w:val="clear" w:color="auto" w:fill="FFFFFF"/>
-        </w:rPr>
-        <w:t xml:space="preserve"> </w:t>
-      </w:r>
-      <w:r>
-        <w:rPr>
-          <w:rFonts w:cstheme="minorHAnsi"/>
-          <w:color w:val="000000"/>
-          <w:szCs w:val="20"/>
-          <w:shd w:val="clear" w:color="auto" w:fill="FFFFFF"/>
-        </w:rPr>
-        <w:t xml:space="preserve">l’attributo </w:t>
-      </w:r>
-      <w:r>
-        <w:rPr>
-          <w:rFonts w:cstheme="minorHAnsi"/>
-          <w:color w:val="000000"/>
-          <w:szCs w:val="20"/>
-          <w:shd w:val="clear" w:color="auto" w:fill="FFFFFF"/>
-        </w:rPr>
-        <w:t>“</w:t>
-      </w:r>
-      <w:proofErr w:type="spellStart"/>
-      <w:r>
-        <w:rPr>
-          <w:rFonts w:cstheme="minorHAnsi"/>
-          <w:color w:val="000000"/>
-          <w:szCs w:val="20"/>
-          <w:shd w:val="clear" w:color="auto" w:fill="FFFFFF"/>
-        </w:rPr>
-        <w:t>xmi:Extension</w:t>
-      </w:r>
-      <w:proofErr w:type="spellEnd"/>
-      <w:r>
-        <w:rPr>
-          <w:rFonts w:cstheme="minorHAnsi"/>
-          <w:color w:val="000000"/>
-          <w:szCs w:val="20"/>
-          <w:shd w:val="clear" w:color="auto" w:fill="FFFFFF"/>
-        </w:rPr>
-        <w:t>”</w:t>
-      </w:r>
-      <w:r>
-        <w:rPr>
-          <w:rFonts w:cstheme="minorHAnsi"/>
-          <w:color w:val="000000"/>
-          <w:szCs w:val="20"/>
-          <w:shd w:val="clear" w:color="auto" w:fill="FFFFFF"/>
-        </w:rPr>
-        <w:t xml:space="preserve"> per specificare che si tratta di</w:t>
-      </w:r>
-      <w:r>
-        <w:rPr>
-          <w:rFonts w:cstheme="minorHAnsi"/>
-          <w:color w:val="000000"/>
-          <w:szCs w:val="20"/>
-          <w:shd w:val="clear" w:color="auto" w:fill="FFFFFF"/>
-        </w:rPr>
-        <w:t xml:space="preserve"> un’entità</w:t>
-      </w:r>
-      <w:r>
-        <w:rPr>
-          <w:rFonts w:cstheme="minorHAnsi"/>
-          <w:color w:val="000000"/>
-          <w:szCs w:val="20"/>
-          <w:shd w:val="clear" w:color="auto" w:fill="FFFFFF"/>
-        </w:rPr>
-        <w:t>.</w:t>
-      </w:r>
-      <w:r>
-        <w:rPr>
-          <w:rFonts w:cstheme="minorHAnsi"/>
-          <w:color w:val="000000"/>
-          <w:szCs w:val="20"/>
-          <w:shd w:val="clear" w:color="auto" w:fill="FFFFFF"/>
-        </w:rPr>
-        <w:t xml:space="preserve"> </w:t>
-      </w:r>
-    </w:p>
-    <w:p>
-      <w:pPr>
-        <w:keepNext/>
-        <w:jc w:val="both"/>
-      </w:pPr>
-      <w:r>
-        <w:rPr>
-          <w:rFonts w:ascii="Tahoma" w:hAnsi="Tahoma" w:cs="Tahoma"/>
-          <w:noProof/>
-          <w:color w:val="000000"/>
-          <w:szCs w:val="20"/>
-          <w:shd w:val="clear" w:color="auto" w:fill="FFFFFF"/>
-        </w:rPr>
-        <w:drawing>
-          <wp:inline distT="0" distB="0" distL="0" distR="0" wp14:anchorId="09DE5513" wp14:editId="442CD435">
-            <wp:extent cx="6120130" cy="706755"/>
-            <wp:effectExtent l="0" t="0" r="0" b="0"/>
-            <wp:docPr id="6" name="Immagine 6"/>
-            <wp:cNvGraphicFramePr>
-              <a:graphicFrameLocks xmlns:a="http://schemas.openxmlformats.org/drawingml/2006/main" noChangeAspect="1"/>
-            </wp:cNvGraphicFramePr>
-            <a:graphic xmlns:a="http://schemas.openxmlformats.org/drawingml/2006/main">
-              <a:graphicData uri="http://schemas.openxmlformats.org/drawingml/2006/picture">
-                <pic:pic xmlns:pic="http://schemas.openxmlformats.org/drawingml/2006/picture">
-                  <pic:nvPicPr>
-                    <pic:cNvPr id="1" name=""/>
-                    <pic:cNvPicPr/>
-                  </pic:nvPicPr>
-                  <pic:blipFill>
-                    <a:blip r:embed="rId10"/>
-                    <a:stretch>
-                      <a:fillRect/>
-                    </a:stretch>
-                  </pic:blipFill>
-                  <pic:spPr>
-                    <a:xfrm>
-                      <a:off x="0" y="0"/>
-                      <a:ext cx="6120130" cy="706755"/>
-                    </a:xfrm>
-                    <a:prstGeom prst="rect">
-                      <a:avLst/>
-                    </a:prstGeom>
-                  </pic:spPr>
-                </pic:pic>
-              </a:graphicData>
-            </a:graphic>
-          </wp:inline>
-        </w:drawing>
-      </w:r>
-    </w:p>
-    <w:p>
-      <w:pPr>
-        <w:pStyle w:val="Didascalia"/>
-        <w:jc w:val="both"/>
-        <w:rPr>
-          <w:rFonts w:ascii="Tahoma" w:hAnsi="Tahoma" w:cs="Tahoma"/>
-          <w:color w:val="000000"/>
-          <w:szCs w:val="20"/>
-          <w:shd w:val="clear" w:color="auto" w:fill="FFFFFF"/>
-        </w:rPr>
-      </w:pPr>
-      <w:r>
-        <w:t xml:space="preserve">Figura </w:t>
-      </w:r>
-      <w:r>
-        <w:fldChar w:fldCharType="begin"/>
-      </w:r>
-      <w:r>
-        <w:instrText xml:space="preserve"> SEQ Figura \* ARABIC </w:instrText>
-      </w:r>
-      <w:r>
-        <w:fldChar w:fldCharType="separate"/>
-      </w:r>
-      <w:r>
-        <w:rPr>
-          <w:noProof/>
-        </w:rPr>
-        <w:t>4</w:t>
-      </w:r>
-      <w:r>
-        <w:rPr>
-          <w:noProof/>
-        </w:rPr>
-        <w:fldChar w:fldCharType="end"/>
-      </w:r>
-      <w:r>
-        <w:t xml:space="preserve">: Struttura XML CoDIT, </w:t>
-      </w:r>
-      <w:r>
-        <w:t>estensione identificativa dell'entità.</w:t>
-      </w:r>
-    </w:p>
-    <w:p>
-      <w:pPr>
-        <w:jc w:val="both"/>
-        <w:rPr>
-          <w:rFonts w:cstheme="minorHAnsi"/>
-          <w:color w:val="000000"/>
-          <w:szCs w:val="20"/>
-          <w:shd w:val="clear" w:color="auto" w:fill="FFFFFF"/>
-        </w:rPr>
-      </w:pPr>
-      <w:r>
-        <w:rPr>
-          <w:rFonts w:cstheme="minorHAnsi"/>
-          <w:color w:val="000000"/>
-          <w:szCs w:val="20"/>
-          <w:shd w:val="clear" w:color="auto" w:fill="FFFFFF"/>
-        </w:rPr>
-        <w:t xml:space="preserve">Per indicare gli attributi relativi all’entità viene utilizzato il </w:t>
-      </w:r>
-      <w:proofErr w:type="spellStart"/>
-      <w:r>
-        <w:rPr>
-          <w:rFonts w:cstheme="minorHAnsi"/>
-          <w:color w:val="000000"/>
-          <w:szCs w:val="20"/>
-          <w:shd w:val="clear" w:color="auto" w:fill="FFFFFF"/>
-        </w:rPr>
-        <w:t>tag</w:t>
-      </w:r>
-      <w:proofErr w:type="spellEnd"/>
-      <w:r>
-        <w:rPr>
-          <w:rFonts w:cstheme="minorHAnsi"/>
-          <w:color w:val="000000"/>
-          <w:szCs w:val="20"/>
-          <w:shd w:val="clear" w:color="auto" w:fill="FFFFFF"/>
-        </w:rPr>
-        <w:t xml:space="preserve"> "</w:t>
-      </w:r>
-      <w:proofErr w:type="spellStart"/>
-      <w:r>
-        <w:rPr>
-          <w:rFonts w:cstheme="minorHAnsi"/>
-          <w:color w:val="000000"/>
-          <w:szCs w:val="20"/>
-          <w:shd w:val="clear" w:color="auto" w:fill="FFFFFF"/>
-        </w:rPr>
-        <w:t>ownedAttribute</w:t>
-      </w:r>
-      <w:proofErr w:type="spellEnd"/>
-      <w:r>
-        <w:rPr>
-          <w:rFonts w:cstheme="minorHAnsi"/>
-          <w:color w:val="000000"/>
-          <w:szCs w:val="20"/>
-          <w:shd w:val="clear" w:color="auto" w:fill="FFFFFF"/>
-        </w:rPr>
-        <w:t xml:space="preserve">” come figlio </w:t>
-      </w:r>
-      <w:r>
-        <w:rPr>
-          <w:rFonts w:cstheme="minorHAnsi"/>
-          <w:color w:val="000000"/>
-          <w:szCs w:val="20"/>
-          <w:shd w:val="clear" w:color="auto" w:fill="FFFFFF"/>
-        </w:rPr>
-        <w:t>dell’elemento "</w:t>
-      </w:r>
-      <w:proofErr w:type="spellStart"/>
-      <w:r>
-        <w:rPr>
-          <w:rFonts w:cstheme="minorHAnsi"/>
-          <w:color w:val="000000"/>
-          <w:szCs w:val="20"/>
-          <w:shd w:val="clear" w:color="auto" w:fill="FFFFFF"/>
-        </w:rPr>
-        <w:t>packagedElement</w:t>
-      </w:r>
-      <w:proofErr w:type="spellEnd"/>
-      <w:r>
-        <w:rPr>
-          <w:rFonts w:cstheme="minorHAnsi"/>
-          <w:color w:val="000000"/>
-          <w:szCs w:val="20"/>
-          <w:shd w:val="clear" w:color="auto" w:fill="FFFFFF"/>
-        </w:rPr>
-        <w:t>"</w:t>
-      </w:r>
-      <w:r>
-        <w:rPr>
-          <w:rFonts w:cstheme="minorHAnsi"/>
-          <w:color w:val="000000"/>
-          <w:szCs w:val="20"/>
-          <w:shd w:val="clear" w:color="auto" w:fill="FFFFFF"/>
-        </w:rPr>
-        <w:t>.</w:t>
-      </w:r>
-    </w:p>
-    <w:p>
-      <w:pPr>
-        <w:jc w:val="both"/>
-        <w:rPr>
-          <w:rFonts w:cstheme="minorHAnsi"/>
-          <w:color w:val="000000"/>
-          <w:szCs w:val="20"/>
-          <w:shd w:val="clear" w:color="auto" w:fill="FFFFFF"/>
-        </w:rPr>
-      </w:pPr>
-      <w:r>
-        <w:rPr>
-          <w:rFonts w:cstheme="minorHAnsi"/>
-          <w:color w:val="000000"/>
-          <w:szCs w:val="20"/>
-          <w:shd w:val="clear" w:color="auto" w:fill="FFFFFF"/>
-        </w:rPr>
-        <w:t xml:space="preserve">Per ogni attributo </w:t>
-      </w:r>
-      <w:r>
-        <w:rPr>
-          <w:rFonts w:cstheme="minorHAnsi"/>
-          <w:color w:val="000000"/>
-          <w:szCs w:val="20"/>
-          <w:shd w:val="clear" w:color="auto" w:fill="FFFFFF"/>
-        </w:rPr>
-        <w:t>vengono</w:t>
-      </w:r>
-      <w:r>
-        <w:rPr>
-          <w:rFonts w:cstheme="minorHAnsi"/>
-          <w:color w:val="000000"/>
-          <w:szCs w:val="20"/>
-          <w:shd w:val="clear" w:color="auto" w:fill="FFFFFF"/>
-        </w:rPr>
-        <w:t xml:space="preserve"> definit</w:t>
-      </w:r>
-      <w:r>
-        <w:rPr>
-          <w:rFonts w:cstheme="minorHAnsi"/>
-          <w:color w:val="000000"/>
-          <w:szCs w:val="20"/>
-          <w:shd w:val="clear" w:color="auto" w:fill="FFFFFF"/>
-        </w:rPr>
-        <w:t>i:</w:t>
-      </w:r>
-    </w:p>
-    <w:p>
-      <w:pPr>
-        <w:pStyle w:val="Paragrafoelenco"/>
-        <w:numPr>
-          <w:ilvl w:val="0"/>
-          <w:numId w:val="3"/>
-        </w:numPr>
-        <w:jc w:val="both"/>
-        <w:rPr>
-          <w:rFonts w:cstheme="minorHAnsi"/>
-          <w:color w:val="000000"/>
-          <w:szCs w:val="20"/>
-          <w:shd w:val="clear" w:color="auto" w:fill="FFFFFF"/>
-        </w:rPr>
-      </w:pPr>
-      <w:proofErr w:type="spellStart"/>
-      <w:r>
-        <w:rPr>
-          <w:rFonts w:cstheme="minorHAnsi"/>
-          <w:color w:val="000000"/>
-          <w:szCs w:val="20"/>
-          <w:shd w:val="clear" w:color="auto" w:fill="FFFFFF"/>
-        </w:rPr>
-        <w:t>xmi:type</w:t>
-      </w:r>
-      <w:proofErr w:type="spellEnd"/>
-      <w:r>
-        <w:rPr>
-          <w:rFonts w:cstheme="minorHAnsi"/>
-          <w:color w:val="000000"/>
-          <w:szCs w:val="20"/>
-          <w:shd w:val="clear" w:color="auto" w:fill="FFFFFF"/>
-        </w:rPr>
-        <w:t>=”</w:t>
-      </w:r>
-      <w:proofErr w:type="spellStart"/>
-      <w:r>
-        <w:rPr>
-          <w:rFonts w:cstheme="minorHAnsi"/>
-          <w:color w:val="000000"/>
-          <w:szCs w:val="20"/>
-          <w:shd w:val="clear" w:color="auto" w:fill="FFFFFF"/>
-        </w:rPr>
-        <w:t>uml</w:t>
-      </w:r>
-      <w:proofErr w:type="spellEnd"/>
-      <w:r>
-        <w:rPr>
-          <w:rFonts w:cstheme="minorHAnsi"/>
-          <w:color w:val="000000"/>
-          <w:szCs w:val="20"/>
-          <w:shd w:val="clear" w:color="auto" w:fill="FFFFFF"/>
-        </w:rPr>
-        <w:t xml:space="preserve">: </w:t>
-      </w:r>
-      <w:proofErr w:type="spellStart"/>
-      <w:r>
-        <w:rPr>
-          <w:rFonts w:cstheme="minorHAnsi"/>
-          <w:color w:val="000000"/>
-          <w:szCs w:val="20"/>
-          <w:shd w:val="clear" w:color="auto" w:fill="FFFFFF"/>
-        </w:rPr>
-        <w:t>Property</w:t>
-      </w:r>
-      <w:proofErr w:type="spellEnd"/>
-      <w:r>
-        <w:rPr>
-          <w:rFonts w:cstheme="minorHAnsi"/>
-          <w:color w:val="000000"/>
-          <w:szCs w:val="20"/>
-          <w:shd w:val="clear" w:color="auto" w:fill="FFFFFF"/>
-        </w:rPr>
-        <w:t>, per indicare che è un attributo;</w:t>
-      </w:r>
-    </w:p>
-    <w:p>
-      <w:pPr>
-        <w:pStyle w:val="Paragrafoelenco"/>
-        <w:numPr>
-          <w:ilvl w:val="0"/>
-          <w:numId w:val="3"/>
-        </w:numPr>
-        <w:jc w:val="both"/>
-        <w:rPr>
-          <w:rFonts w:cstheme="minorHAnsi"/>
-          <w:color w:val="000000"/>
-          <w:szCs w:val="20"/>
-          <w:shd w:val="clear" w:color="auto" w:fill="FFFFFF"/>
-        </w:rPr>
-      </w:pPr>
-      <w:proofErr w:type="spellStart"/>
-      <w:r>
-        <w:rPr>
-          <w:rFonts w:cstheme="minorHAnsi"/>
-          <w:color w:val="000000"/>
-          <w:szCs w:val="20"/>
-          <w:shd w:val="clear" w:color="auto" w:fill="FFFFFF"/>
-        </w:rPr>
-        <w:t>xmi:id</w:t>
-      </w:r>
-      <w:proofErr w:type="spellEnd"/>
-      <w:r>
-        <w:rPr>
-          <w:rFonts w:cstheme="minorHAnsi"/>
-          <w:color w:val="000000"/>
-          <w:szCs w:val="20"/>
-          <w:shd w:val="clear" w:color="auto" w:fill="FFFFFF"/>
-        </w:rPr>
-        <w:t>, per indicare l’id;</w:t>
-      </w:r>
-    </w:p>
-    <w:p>
-      <w:pPr>
-        <w:pStyle w:val="Paragrafoelenco"/>
-        <w:numPr>
-          <w:ilvl w:val="0"/>
-          <w:numId w:val="3"/>
-        </w:numPr>
-        <w:jc w:val="both"/>
-        <w:rPr>
-          <w:rFonts w:cstheme="minorHAnsi"/>
-          <w:color w:val="000000"/>
-          <w:szCs w:val="20"/>
-          <w:shd w:val="clear" w:color="auto" w:fill="FFFFFF"/>
-        </w:rPr>
-      </w:pPr>
-      <w:r>
-        <w:rPr>
-          <w:rFonts w:cstheme="minorHAnsi"/>
-          <w:color w:val="000000"/>
-          <w:szCs w:val="20"/>
-          <w:shd w:val="clear" w:color="auto" w:fill="FFFFFF"/>
-        </w:rPr>
-        <w:t>name,</w:t>
-      </w:r>
-      <w:r>
-        <w:rPr>
-          <w:rFonts w:cstheme="minorHAnsi"/>
-          <w:color w:val="000000"/>
-          <w:szCs w:val="20"/>
-          <w:shd w:val="clear" w:color="auto" w:fill="FFFFFF"/>
-        </w:rPr>
-        <w:t xml:space="preserve"> per indicare il nome dell’attributo;</w:t>
-      </w:r>
-    </w:p>
-    <w:p>
-      <w:pPr>
-        <w:pStyle w:val="Paragrafoelenco"/>
-        <w:numPr>
-          <w:ilvl w:val="0"/>
-          <w:numId w:val="3"/>
-        </w:numPr>
-        <w:jc w:val="both"/>
-        <w:rPr>
-          <w:rFonts w:cstheme="minorHAnsi"/>
-          <w:color w:val="000000"/>
-          <w:szCs w:val="20"/>
-          <w:shd w:val="clear" w:color="auto" w:fill="FFFFFF"/>
-        </w:rPr>
-      </w:pPr>
-      <w:proofErr w:type="spellStart"/>
-      <w:r>
-        <w:rPr>
-          <w:rFonts w:cstheme="minorHAnsi"/>
-          <w:color w:val="000000"/>
-          <w:szCs w:val="20"/>
-          <w:shd w:val="clear" w:color="auto" w:fill="FFFFFF"/>
-        </w:rPr>
-        <w:t>visibility</w:t>
-      </w:r>
-      <w:proofErr w:type="spellEnd"/>
-      <w:r>
-        <w:rPr>
-          <w:rFonts w:cstheme="minorHAnsi"/>
-          <w:color w:val="000000"/>
-          <w:szCs w:val="20"/>
-          <w:shd w:val="clear" w:color="auto" w:fill="FFFFFF"/>
-        </w:rPr>
-        <w:t>, per indicare la visibilità dell’attributo</w:t>
-      </w:r>
-      <w:r>
-        <w:rPr>
-          <w:rFonts w:cstheme="minorHAnsi"/>
-          <w:color w:val="000000"/>
-          <w:szCs w:val="20"/>
-          <w:shd w:val="clear" w:color="auto" w:fill="FFFFFF"/>
-        </w:rPr>
-        <w:t>.</w:t>
-      </w:r>
-    </w:p>
-    <w:p>
-      <w:pPr>
-        <w:keepNext/>
-        <w:jc w:val="both"/>
-      </w:pPr>
-      <w:r>
-        <w:rPr>
-          <w:rFonts w:ascii="Tahoma" w:hAnsi="Tahoma" w:cs="Tahoma"/>
-          <w:noProof/>
-          <w:color w:val="000000"/>
-          <w:szCs w:val="20"/>
-          <w:shd w:val="clear" w:color="auto" w:fill="FFFFFF"/>
-        </w:rPr>
-        <w:drawing>
-          <wp:inline distT="0" distB="0" distL="0" distR="0" wp14:anchorId="3C8F911E" wp14:editId="06D5BDDD">
-            <wp:extent cx="6120130" cy="352425"/>
-            <wp:effectExtent l="0" t="0" r="0" b="9525"/>
-            <wp:docPr id="7" name="Immagine 7"/>
             <wp:cNvGraphicFramePr>
               <a:graphicFrameLocks xmlns:a="http://schemas.openxmlformats.org/drawingml/2006/main" noChangeAspect="1"/>
             </wp:cNvGraphicFramePr>
@@ -4345,6 +3694,657 @@
                   <pic:spPr>
                     <a:xfrm>
                       <a:off x="0" y="0"/>
+                      <a:ext cx="4295775" cy="409575"/>
+                    </a:xfrm>
+                    <a:prstGeom prst="rect">
+                      <a:avLst/>
+                    </a:prstGeom>
+                  </pic:spPr>
+                </pic:pic>
+              </a:graphicData>
+            </a:graphic>
+          </wp:inline>
+        </w:drawing>
+      </w:r>
+    </w:p>
+    <w:p>
+      <w:pPr>
+        <w:pStyle w:val="Didascalia"/>
+        <w:rPr>
+          <w:rFonts w:ascii="Tahoma" w:hAnsi="Tahoma" w:cs="Tahoma"/>
+          <w:color w:val="000000"/>
+          <w:szCs w:val="20"/>
+          <w:shd w:val="clear" w:color="auto" w:fill="FFFFFF"/>
+        </w:rPr>
+      </w:pPr>
+      <w:r>
+        <w:t xml:space="preserve">Figura </w:t>
+      </w:r>
+      <w:r>
+        <w:fldChar w:fldCharType="begin"/>
+      </w:r>
+      <w:r>
+        <w:instrText xml:space="preserve"> SEQ Figura \* ARABIC </w:instrText>
+      </w:r>
+      <w:r>
+        <w:fldChar w:fldCharType="separate"/>
+      </w:r>
+      <w:r>
+        <w:rPr>
+          <w:noProof/>
+        </w:rPr>
+        <w:t>3</w:t>
+      </w:r>
+      <w:r>
+        <w:rPr>
+          <w:noProof/>
+        </w:rPr>
+        <w:fldChar w:fldCharType="end"/>
+      </w:r>
+      <w:r>
+        <w:t xml:space="preserve">: Struttura XML CoDIT, </w:t>
+      </w:r>
+      <w:r>
+        <w:t>entità.</w:t>
+      </w:r>
+    </w:p>
+    <w:p>
+      <w:pPr>
+        <w:jc w:val="both"/>
+        <w:rPr>
+          <w:rFonts w:cstheme="minorHAnsi"/>
+          <w:color w:val="000000"/>
+          <w:szCs w:val="20"/>
+          <w:shd w:val="clear" w:color="auto" w:fill="FFFFFF"/>
+        </w:rPr>
+      </w:pPr>
+      <w:r>
+        <w:rPr>
+          <w:rFonts w:cstheme="minorHAnsi"/>
+          <w:color w:val="000000"/>
+          <w:szCs w:val="20"/>
+          <w:shd w:val="clear" w:color="auto" w:fill="FFFFFF"/>
+        </w:rPr>
+        <w:t>Per ogni entità, come figlio dell’elemento "</w:t>
+      </w:r>
+      <w:proofErr w:type="spellStart"/>
+      <w:r>
+        <w:rPr>
+          <w:rFonts w:cstheme="minorHAnsi"/>
+          <w:color w:val="000000"/>
+          <w:szCs w:val="20"/>
+          <w:shd w:val="clear" w:color="auto" w:fill="FFFFFF"/>
+        </w:rPr>
+        <w:t>packagedElement</w:t>
+      </w:r>
+      <w:proofErr w:type="spellEnd"/>
+      <w:r>
+        <w:rPr>
+          <w:rFonts w:cstheme="minorHAnsi"/>
+          <w:color w:val="000000"/>
+          <w:szCs w:val="20"/>
+          <w:shd w:val="clear" w:color="auto" w:fill="FFFFFF"/>
+        </w:rPr>
+        <w:t xml:space="preserve">", </w:t>
+      </w:r>
+      <w:r>
+        <w:rPr>
+          <w:rFonts w:cstheme="minorHAnsi"/>
+          <w:color w:val="000000"/>
+          <w:szCs w:val="20"/>
+          <w:shd w:val="clear" w:color="auto" w:fill="FFFFFF"/>
+        </w:rPr>
+        <w:t>viene indicato</w:t>
+      </w:r>
+      <w:r>
+        <w:rPr>
+          <w:rFonts w:cstheme="minorHAnsi"/>
+          <w:color w:val="000000"/>
+          <w:szCs w:val="20"/>
+          <w:shd w:val="clear" w:color="auto" w:fill="FFFFFF"/>
+        </w:rPr>
+        <w:t xml:space="preserve"> </w:t>
+      </w:r>
+      <w:r>
+        <w:rPr>
+          <w:rFonts w:cstheme="minorHAnsi"/>
+          <w:color w:val="000000"/>
+          <w:szCs w:val="20"/>
+          <w:shd w:val="clear" w:color="auto" w:fill="FFFFFF"/>
+        </w:rPr>
+        <w:t xml:space="preserve">l’attributo </w:t>
+      </w:r>
+      <w:r>
+        <w:rPr>
+          <w:rFonts w:cstheme="minorHAnsi"/>
+          <w:color w:val="000000"/>
+          <w:szCs w:val="20"/>
+          <w:shd w:val="clear" w:color="auto" w:fill="FFFFFF"/>
+        </w:rPr>
+        <w:t>“</w:t>
+      </w:r>
+      <w:proofErr w:type="spellStart"/>
+      <w:r>
+        <w:rPr>
+          <w:rFonts w:cstheme="minorHAnsi"/>
+          <w:color w:val="000000"/>
+          <w:szCs w:val="20"/>
+          <w:shd w:val="clear" w:color="auto" w:fill="FFFFFF"/>
+        </w:rPr>
+        <w:t>xmi:Extension</w:t>
+      </w:r>
+      <w:proofErr w:type="spellEnd"/>
+      <w:r>
+        <w:rPr>
+          <w:rFonts w:cstheme="minorHAnsi"/>
+          <w:color w:val="000000"/>
+          <w:szCs w:val="20"/>
+          <w:shd w:val="clear" w:color="auto" w:fill="FFFFFF"/>
+        </w:rPr>
+        <w:t>”</w:t>
+      </w:r>
+      <w:r>
+        <w:rPr>
+          <w:rFonts w:cstheme="minorHAnsi"/>
+          <w:color w:val="000000"/>
+          <w:szCs w:val="20"/>
+          <w:shd w:val="clear" w:color="auto" w:fill="FFFFFF"/>
+        </w:rPr>
+        <w:t xml:space="preserve"> per specificare che si tratta di</w:t>
+      </w:r>
+      <w:r>
+        <w:rPr>
+          <w:rFonts w:cstheme="minorHAnsi"/>
+          <w:color w:val="000000"/>
+          <w:szCs w:val="20"/>
+          <w:shd w:val="clear" w:color="auto" w:fill="FFFFFF"/>
+        </w:rPr>
+        <w:t xml:space="preserve"> un’entità</w:t>
+      </w:r>
+      <w:r>
+        <w:rPr>
+          <w:rFonts w:cstheme="minorHAnsi"/>
+          <w:color w:val="000000"/>
+          <w:szCs w:val="20"/>
+          <w:shd w:val="clear" w:color="auto" w:fill="FFFFFF"/>
+        </w:rPr>
+        <w:t>.</w:t>
+      </w:r>
+      <w:r>
+        <w:rPr>
+          <w:rFonts w:cstheme="minorHAnsi"/>
+          <w:color w:val="000000"/>
+          <w:szCs w:val="20"/>
+          <w:shd w:val="clear" w:color="auto" w:fill="FFFFFF"/>
+        </w:rPr>
+        <w:t xml:space="preserve"> </w:t>
+      </w:r>
+    </w:p>
+    <w:p>
+      <w:pPr>
+        <w:keepNext/>
+        <w:jc w:val="both"/>
+      </w:pPr>
+      <w:r>
+        <w:rPr>
+          <w:rFonts w:ascii="Tahoma" w:hAnsi="Tahoma" w:cs="Tahoma"/>
+          <w:noProof/>
+          <w:color w:val="000000"/>
+          <w:szCs w:val="20"/>
+          <w:shd w:val="clear" w:color="auto" w:fill="FFFFFF"/>
+        </w:rPr>
+        <w:drawing>
+          <wp:inline distT="0" distB="0" distL="0" distR="0" wp14:anchorId="09DE5513" wp14:editId="442CD435">
+            <wp:extent cx="6120130" cy="706755"/>
+            <wp:effectExtent l="0" t="0" r="0" b="0"/>
+            <wp:docPr id="6" name="Immagine 6"/>
+            <wp:cNvGraphicFramePr>
+              <a:graphicFrameLocks xmlns:a="http://schemas.openxmlformats.org/drawingml/2006/main" noChangeAspect="1"/>
+            </wp:cNvGraphicFramePr>
+            <a:graphic xmlns:a="http://schemas.openxmlformats.org/drawingml/2006/main">
+              <a:graphicData uri="http://schemas.openxmlformats.org/drawingml/2006/picture">
+                <pic:pic xmlns:pic="http://schemas.openxmlformats.org/drawingml/2006/picture">
+                  <pic:nvPicPr>
+                    <pic:cNvPr id="1" name=""/>
+                    <pic:cNvPicPr/>
+                  </pic:nvPicPr>
+                  <pic:blipFill>
+                    <a:blip r:embed="rId12"/>
+                    <a:stretch>
+                      <a:fillRect/>
+                    </a:stretch>
+                  </pic:blipFill>
+                  <pic:spPr>
+                    <a:xfrm>
+                      <a:off x="0" y="0"/>
+                      <a:ext cx="6120130" cy="706755"/>
+                    </a:xfrm>
+                    <a:prstGeom prst="rect">
+                      <a:avLst/>
+                    </a:prstGeom>
+                  </pic:spPr>
+                </pic:pic>
+              </a:graphicData>
+            </a:graphic>
+          </wp:inline>
+        </w:drawing>
+      </w:r>
+    </w:p>
+    <w:p>
+      <w:pPr>
+        <w:pStyle w:val="Didascalia"/>
+        <w:jc w:val="both"/>
+        <w:rPr>
+          <w:rFonts w:ascii="Tahoma" w:hAnsi="Tahoma" w:cs="Tahoma"/>
+          <w:color w:val="000000"/>
+          <w:szCs w:val="20"/>
+          <w:shd w:val="clear" w:color="auto" w:fill="FFFFFF"/>
+        </w:rPr>
+      </w:pPr>
+      <w:r>
+        <w:t xml:space="preserve">Figura </w:t>
+      </w:r>
+      <w:r>
+        <w:fldChar w:fldCharType="begin"/>
+      </w:r>
+      <w:r>
+        <w:instrText xml:space="preserve"> SEQ Figura \* ARABIC </w:instrText>
+      </w:r>
+      <w:r>
+        <w:fldChar w:fldCharType="separate"/>
+      </w:r>
+      <w:r>
+        <w:rPr>
+          <w:noProof/>
+        </w:rPr>
+        <w:t>4</w:t>
+      </w:r>
+      <w:r>
+        <w:rPr>
+          <w:noProof/>
+        </w:rPr>
+        <w:fldChar w:fldCharType="end"/>
+      </w:r>
+      <w:r>
+        <w:t xml:space="preserve">: Struttura XML CoDIT, </w:t>
+      </w:r>
+      <w:r>
+        <w:t>estensione identificativa dell'entità.</w:t>
+      </w:r>
+    </w:p>
+    <w:p>
+      <w:pPr>
+        <w:jc w:val="both"/>
+        <w:rPr>
+          <w:rFonts w:cstheme="minorHAnsi"/>
+          <w:color w:val="000000"/>
+          <w:szCs w:val="20"/>
+          <w:shd w:val="clear" w:color="auto" w:fill="FFFFFF"/>
+        </w:rPr>
+      </w:pPr>
+      <w:r>
+        <w:rPr>
+          <w:rFonts w:cstheme="minorHAnsi"/>
+          <w:color w:val="000000"/>
+          <w:szCs w:val="20"/>
+          <w:shd w:val="clear" w:color="auto" w:fill="FFFFFF"/>
+        </w:rPr>
+        <w:t xml:space="preserve">Per indicare gli attributi relativi all’entità viene utilizzato il </w:t>
+      </w:r>
+      <w:proofErr w:type="spellStart"/>
+      <w:r>
+        <w:rPr>
+          <w:rFonts w:cstheme="minorHAnsi"/>
+          <w:color w:val="000000"/>
+          <w:szCs w:val="20"/>
+          <w:shd w:val="clear" w:color="auto" w:fill="FFFFFF"/>
+        </w:rPr>
+        <w:t>tag</w:t>
+      </w:r>
+      <w:proofErr w:type="spellEnd"/>
+      <w:r>
+        <w:rPr>
+          <w:rFonts w:cstheme="minorHAnsi"/>
+          <w:color w:val="000000"/>
+          <w:szCs w:val="20"/>
+          <w:shd w:val="clear" w:color="auto" w:fill="FFFFFF"/>
+        </w:rPr>
+        <w:t xml:space="preserve"> "</w:t>
+      </w:r>
+      <w:proofErr w:type="spellStart"/>
+      <w:r>
+        <w:rPr>
+          <w:rFonts w:cstheme="minorHAnsi"/>
+          <w:color w:val="000000"/>
+          <w:szCs w:val="20"/>
+          <w:shd w:val="clear" w:color="auto" w:fill="FFFFFF"/>
+        </w:rPr>
+        <w:t>ownedAttribute</w:t>
+      </w:r>
+      <w:proofErr w:type="spellEnd"/>
+      <w:r>
+        <w:rPr>
+          <w:rFonts w:cstheme="minorHAnsi"/>
+          <w:color w:val="000000"/>
+          <w:szCs w:val="20"/>
+          <w:shd w:val="clear" w:color="auto" w:fill="FFFFFF"/>
+        </w:rPr>
+        <w:t xml:space="preserve">” come figlio </w:t>
+      </w:r>
+      <w:r>
+        <w:rPr>
+          <w:rFonts w:cstheme="minorHAnsi"/>
+          <w:color w:val="000000"/>
+          <w:szCs w:val="20"/>
+          <w:shd w:val="clear" w:color="auto" w:fill="FFFFFF"/>
+        </w:rPr>
+        <w:t>dell’elemento "</w:t>
+      </w:r>
+      <w:proofErr w:type="spellStart"/>
+      <w:r>
+        <w:rPr>
+          <w:rFonts w:cstheme="minorHAnsi"/>
+          <w:color w:val="000000"/>
+          <w:szCs w:val="20"/>
+          <w:shd w:val="clear" w:color="auto" w:fill="FFFFFF"/>
+        </w:rPr>
+        <w:t>packagedElement</w:t>
+      </w:r>
+      <w:proofErr w:type="spellEnd"/>
+      <w:r>
+        <w:rPr>
+          <w:rFonts w:cstheme="minorHAnsi"/>
+          <w:color w:val="000000"/>
+          <w:szCs w:val="20"/>
+          <w:shd w:val="clear" w:color="auto" w:fill="FFFFFF"/>
+        </w:rPr>
+        <w:t>"</w:t>
+      </w:r>
+      <w:r>
+        <w:rPr>
+          <w:rFonts w:cstheme="minorHAnsi"/>
+          <w:color w:val="000000"/>
+          <w:szCs w:val="20"/>
+          <w:shd w:val="clear" w:color="auto" w:fill="FFFFFF"/>
+        </w:rPr>
+        <w:t>.</w:t>
+      </w:r>
+    </w:p>
+    <w:p>
+      <w:pPr>
+        <w:jc w:val="both"/>
+        <w:rPr>
+          <w:rFonts w:cstheme="minorHAnsi"/>
+          <w:color w:val="000000"/>
+          <w:szCs w:val="20"/>
+          <w:shd w:val="clear" w:color="auto" w:fill="FFFFFF"/>
+        </w:rPr>
+      </w:pPr>
+      <w:r>
+        <w:rPr>
+          <w:rFonts w:cstheme="minorHAnsi"/>
+          <w:color w:val="000000"/>
+          <w:szCs w:val="20"/>
+          <w:shd w:val="clear" w:color="auto" w:fill="FFFFFF"/>
+        </w:rPr>
+        <w:t xml:space="preserve">Per ogni attributo </w:t>
+      </w:r>
+      <w:r>
+        <w:rPr>
+          <w:rFonts w:cstheme="minorHAnsi"/>
+          <w:color w:val="000000"/>
+          <w:szCs w:val="20"/>
+          <w:shd w:val="clear" w:color="auto" w:fill="FFFFFF"/>
+        </w:rPr>
+        <w:t>vengono</w:t>
+      </w:r>
+      <w:r>
+        <w:rPr>
+          <w:rFonts w:cstheme="minorHAnsi"/>
+          <w:color w:val="000000"/>
+          <w:szCs w:val="20"/>
+          <w:shd w:val="clear" w:color="auto" w:fill="FFFFFF"/>
+        </w:rPr>
+        <w:t xml:space="preserve"> definit</w:t>
+      </w:r>
+      <w:r>
+        <w:rPr>
+          <w:rFonts w:cstheme="minorHAnsi"/>
+          <w:color w:val="000000"/>
+          <w:szCs w:val="20"/>
+          <w:shd w:val="clear" w:color="auto" w:fill="FFFFFF"/>
+        </w:rPr>
+        <w:t>i:</w:t>
+      </w:r>
+    </w:p>
+    <w:p>
+      <w:pPr>
+        <w:pStyle w:val="Paragrafoelenco"/>
+        <w:numPr>
+          <w:ilvl w:val="0"/>
+          <w:numId w:val="3"/>
+        </w:numPr>
+        <w:jc w:val="both"/>
+        <w:rPr>
+          <w:rFonts w:cstheme="minorHAnsi"/>
+          <w:color w:val="000000"/>
+          <w:szCs w:val="20"/>
+          <w:shd w:val="clear" w:color="auto" w:fill="FFFFFF"/>
+        </w:rPr>
+      </w:pPr>
+      <w:proofErr w:type="spellStart"/>
+      <w:r>
+        <w:rPr>
+          <w:rFonts w:cstheme="minorHAnsi"/>
+          <w:color w:val="000000"/>
+          <w:szCs w:val="20"/>
+          <w:shd w:val="clear" w:color="auto" w:fill="FFFFFF"/>
+        </w:rPr>
+        <w:t>xmi:type</w:t>
+      </w:r>
+      <w:proofErr w:type="spellEnd"/>
+      <w:r>
+        <w:rPr>
+          <w:rFonts w:cstheme="minorHAnsi"/>
+          <w:color w:val="000000"/>
+          <w:szCs w:val="20"/>
+          <w:shd w:val="clear" w:color="auto" w:fill="FFFFFF"/>
+        </w:rPr>
+        <w:t>=”</w:t>
+      </w:r>
+      <w:proofErr w:type="spellStart"/>
+      <w:r>
+        <w:rPr>
+          <w:rFonts w:cstheme="minorHAnsi"/>
+          <w:color w:val="000000"/>
+          <w:szCs w:val="20"/>
+          <w:shd w:val="clear" w:color="auto" w:fill="FFFFFF"/>
+        </w:rPr>
+        <w:t>uml</w:t>
+      </w:r>
+      <w:proofErr w:type="spellEnd"/>
+      <w:r>
+        <w:rPr>
+          <w:rFonts w:cstheme="minorHAnsi"/>
+          <w:color w:val="000000"/>
+          <w:szCs w:val="20"/>
+          <w:shd w:val="clear" w:color="auto" w:fill="FFFFFF"/>
+        </w:rPr>
+        <w:t xml:space="preserve">: </w:t>
+      </w:r>
+      <w:proofErr w:type="spellStart"/>
+      <w:r>
+        <w:rPr>
+          <w:rFonts w:cstheme="minorHAnsi"/>
+          <w:color w:val="000000"/>
+          <w:szCs w:val="20"/>
+          <w:shd w:val="clear" w:color="auto" w:fill="FFFFFF"/>
+        </w:rPr>
+        <w:t>Property</w:t>
+      </w:r>
+      <w:proofErr w:type="spellEnd"/>
+      <w:r>
+        <w:rPr>
+          <w:rFonts w:cstheme="minorHAnsi"/>
+          <w:color w:val="000000"/>
+          <w:szCs w:val="20"/>
+          <w:shd w:val="clear" w:color="auto" w:fill="FFFFFF"/>
+        </w:rPr>
+        <w:t>, per indicare che è un attributo;</w:t>
+      </w:r>
+    </w:p>
+    <w:p>
+      <w:pPr>
+        <w:pStyle w:val="Paragrafoelenco"/>
+        <w:numPr>
+          <w:ilvl w:val="0"/>
+          <w:numId w:val="3"/>
+        </w:numPr>
+        <w:jc w:val="both"/>
+        <w:rPr>
+          <w:rFonts w:cstheme="minorHAnsi"/>
+          <w:color w:val="000000"/>
+          <w:szCs w:val="20"/>
+          <w:shd w:val="clear" w:color="auto" w:fill="FFFFFF"/>
+        </w:rPr>
+      </w:pPr>
+      <w:proofErr w:type="spellStart"/>
+      <w:r>
+        <w:rPr>
+          <w:rFonts w:cstheme="minorHAnsi"/>
+          <w:color w:val="000000"/>
+          <w:szCs w:val="20"/>
+          <w:shd w:val="clear" w:color="auto" w:fill="FFFFFF"/>
+        </w:rPr>
+        <w:t>xmi:id</w:t>
+      </w:r>
+      <w:proofErr w:type="spellEnd"/>
+      <w:r>
+        <w:rPr>
+          <w:rFonts w:cstheme="minorHAnsi"/>
+          <w:color w:val="000000"/>
+          <w:szCs w:val="20"/>
+          <w:shd w:val="clear" w:color="auto" w:fill="FFFFFF"/>
+        </w:rPr>
+        <w:t>, per indicare l’id;</w:t>
+      </w:r>
+    </w:p>
+    <w:p>
+      <w:pPr>
+        <w:pStyle w:val="Paragrafoelenco"/>
+        <w:numPr>
+          <w:ilvl w:val="0"/>
+          <w:numId w:val="3"/>
+        </w:numPr>
+        <w:jc w:val="both"/>
+        <w:rPr>
+          <w:rFonts w:cstheme="minorHAnsi"/>
+          <w:color w:val="000000"/>
+          <w:szCs w:val="20"/>
+          <w:shd w:val="clear" w:color="auto" w:fill="FFFFFF"/>
+        </w:rPr>
+      </w:pPr>
+      <w:r>
+        <w:rPr>
+          <w:rFonts w:cstheme="minorHAnsi"/>
+          <w:color w:val="000000"/>
+          <w:szCs w:val="20"/>
+          <w:shd w:val="clear" w:color="auto" w:fill="FFFFFF"/>
+        </w:rPr>
+        <w:t>name,</w:t>
+      </w:r>
+      <w:r>
+        <w:rPr>
+          <w:rFonts w:cstheme="minorHAnsi"/>
+          <w:color w:val="000000"/>
+          <w:szCs w:val="20"/>
+          <w:shd w:val="clear" w:color="auto" w:fill="FFFFFF"/>
+        </w:rPr>
+        <w:t xml:space="preserve"> per indicare il nome dell’attributo;</w:t>
+      </w:r>
+    </w:p>
+    <w:p>
+      <w:pPr>
+        <w:pStyle w:val="Paragrafoelenco"/>
+        <w:numPr>
+          <w:ilvl w:val="0"/>
+          <w:numId w:val="3"/>
+        </w:numPr>
+        <w:jc w:val="both"/>
+        <w:rPr>
+          <w:rFonts w:cstheme="minorHAnsi"/>
+          <w:color w:val="000000"/>
+          <w:szCs w:val="20"/>
+          <w:shd w:val="clear" w:color="auto" w:fill="FFFFFF"/>
+        </w:rPr>
+      </w:pPr>
+      <w:proofErr w:type="spellStart"/>
+      <w:r>
+        <w:rPr>
+          <w:rFonts w:cstheme="minorHAnsi"/>
+          <w:color w:val="000000"/>
+          <w:szCs w:val="20"/>
+          <w:shd w:val="clear" w:color="auto" w:fill="FFFFFF"/>
+        </w:rPr>
+        <w:t>visibility</w:t>
+      </w:r>
+      <w:proofErr w:type="spellEnd"/>
+      <w:r>
+        <w:rPr>
+          <w:rFonts w:cstheme="minorHAnsi"/>
+          <w:color w:val="000000"/>
+          <w:szCs w:val="20"/>
+          <w:shd w:val="clear" w:color="auto" w:fill="FFFFFF"/>
+        </w:rPr>
+        <w:t>, per indicare la visibilità dell’attributo</w:t>
+      </w:r>
+      <w:r>
+        <w:rPr>
+          <w:rFonts w:cstheme="minorHAnsi"/>
+          <w:color w:val="000000"/>
+          <w:szCs w:val="20"/>
+          <w:shd w:val="clear" w:color="auto" w:fill="FFFFFF"/>
+        </w:rPr>
+        <w:t>.</w:t>
+      </w:r>
+    </w:p>
+    <w:p>
+      <w:pPr>
+        <w:keepNext/>
+        <w:jc w:val="both"/>
+      </w:pPr>
+      <w:r>
+        <w:rPr>
+          <w:rFonts w:ascii="Tahoma" w:hAnsi="Tahoma" w:cs="Tahoma"/>
+          <w:noProof/>
+          <w:color w:val="000000"/>
+          <w:szCs w:val="20"/>
+          <w:shd w:val="clear" w:color="auto" w:fill="FFFFFF"/>
+        </w:rPr>
+        <w:drawing>
+          <wp:inline distT="0" distB="0" distL="0" distR="0" wp14:anchorId="3C8F911E" wp14:editId="06D5BDDD">
+            <wp:extent cx="6120130" cy="352425"/>
+            <wp:effectExtent l="0" t="0" r="0" b="9525"/>
+            <wp:docPr id="7" name="Immagine 7"/>
+            <wp:cNvGraphicFramePr>
+              <a:graphicFrameLocks xmlns:a="http://schemas.openxmlformats.org/drawingml/2006/main" noChangeAspect="1"/>
+            </wp:cNvGraphicFramePr>
+            <a:graphic xmlns:a="http://schemas.openxmlformats.org/drawingml/2006/main">
+              <a:graphicData uri="http://schemas.openxmlformats.org/drawingml/2006/picture">
+                <pic:pic xmlns:pic="http://schemas.openxmlformats.org/drawingml/2006/picture">
+                  <pic:nvPicPr>
+                    <pic:cNvPr id="1" name=""/>
+                    <pic:cNvPicPr/>
+                  </pic:nvPicPr>
+                  <pic:blipFill>
+                    <a:blip r:embed="rId13"/>
+                    <a:stretch>
+                      <a:fillRect/>
+                    </a:stretch>
+                  </pic:blipFill>
+                  <pic:spPr>
+                    <a:xfrm>
+                      <a:off x="0" y="0"/>
                       <a:ext cx="6120130" cy="352425"/>
                     </a:xfrm>
                     <a:prstGeom prst="rect">
@@ -4573,7 +4573,7 @@
                     <pic:cNvPicPr/>
                   </pic:nvPicPr>
                   <pic:blipFill>
-                    <a:blip r:embed="rId12">
+                    <a:blip r:embed="rId14">
                       <a:extLst>
                         <a:ext uri="{28A0092B-C50C-407E-A947-70E740481C1C}">
                           <a14:useLocalDpi xmlns:a14="http://schemas.microsoft.com/office/drawing/2010/main" val="0"/>
@@ -5073,7 +5073,7 @@
                     <pic:cNvPicPr/>
                   </pic:nvPicPr>
                   <pic:blipFill>
-                    <a:blip r:embed="rId13"/>
+                    <a:blip r:embed="rId15"/>
                     <a:stretch>
                       <a:fillRect/>
                     </a:stretch>
@@ -5193,7 +5193,7 @@
                     <pic:cNvPicPr/>
                   </pic:nvPicPr>
                   <pic:blipFill>
-                    <a:blip r:embed="rId14">
+                    <a:blip r:embed="rId16">
                       <a:extLst>
                         <a:ext uri="{28A0092B-C50C-407E-A947-70E740481C1C}">
                           <a14:useLocalDpi xmlns:a14="http://schemas.microsoft.com/office/drawing/2010/main" val="0"/>
@@ -5333,7 +5333,7 @@
                     <pic:cNvPicPr/>
                   </pic:nvPicPr>
                   <pic:blipFill>
-                    <a:blip r:embed="rId15">
+                    <a:blip r:embed="rId17">
                       <a:extLst>
                         <a:ext uri="{28A0092B-C50C-407E-A947-70E740481C1C}">
                           <a14:useLocalDpi xmlns:a14="http://schemas.microsoft.com/office/drawing/2010/main" val="0"/>
@@ -5511,7 +5511,7 @@
                     <pic:cNvPicPr/>
                   </pic:nvPicPr>
                   <pic:blipFill>
-                    <a:blip r:embed="rId19">
+                    <a:blip r:embed="rId21">
                       <a:extLst>
                         <a:ext uri="{28A0092B-C50C-407E-A947-70E740481C1C}">
                           <a14:useLocalDpi xmlns:a14="http://schemas.microsoft.com/office/drawing/2010/main" val="0"/>
@@ -5631,7 +5631,7 @@
                     <pic:cNvPicPr/>
                   </pic:nvPicPr>
                   <pic:blipFill>
-                    <a:blip r:embed="rId20">
+                    <a:blip r:embed="rId22">
                       <a:extLst>
                         <a:ext uri="{28A0092B-C50C-407E-A947-70E740481C1C}">
                           <a14:useLocalDpi xmlns:a14="http://schemas.microsoft.com/office/drawing/2010/main" val="0"/>
@@ -5764,7 +5764,7 @@
                           </pic:cNvPicPr>
                         </pic:nvPicPr>
                         <pic:blipFill>
-                          <a:blip r:embed="rId21">
+                          <a:blip r:embed="rId23">
                             <a:extLst>
                               <a:ext uri="{28A0092B-C50C-407E-A947-70E740481C1C}">
                                 <a14:useLocalDpi xmlns:a14="http://schemas.microsoft.com/office/drawing/2010/main" val="0"/>
@@ -5793,7 +5793,7 @@
                           </pic:cNvPicPr>
                         </pic:nvPicPr>
                         <pic:blipFill>
-                          <a:blip r:embed="rId22">
+                          <a:blip r:embed="rId24">
                             <a:extLst>
                               <a:ext uri="{28A0092B-C50C-407E-A947-70E740481C1C}">
                                 <a14:useLocalDpi xmlns:a14="http://schemas.microsoft.com/office/drawing/2010/main" val="0"/>
@@ -5843,10 +5843,10 @@
                   <o:lock v:ext="edit" aspectratio="t"/>
                 </v:shapetype>
                 <v:shape id="Immagine 19" o:spid="_x0000_s1027" type="#_x0000_t75" style="position:absolute;width:28803;height:18643;visibility:visible;mso-wrap-style:square" o:gfxdata="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">
-                  <v:imagedata r:id="rId23" o:title=""/>
+                  <v:imagedata r:id="rId25" o:title=""/>
                 </v:shape>
                 <v:shape id="Immagine 20" o:spid="_x0000_s1028" type="#_x0000_t75" style="position:absolute;left:29195;width:31782;height:18776;visibility:visible;mso-wrap-style:square" o:gfxdata="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">
-                  <v:imagedata r:id="rId24" o:title=""/>
+                  <v:imagedata r:id="rId26" o:title=""/>
                   <o:lock v:ext="edit" aspectratio="f"/>
                 </v:shape>
                 <w10:wrap type="square"/>
@@ -5997,7 +5997,7 @@
                     <pic:cNvPicPr/>
                   </pic:nvPicPr>
                   <pic:blipFill>
-                    <a:blip r:embed="rId25">
+                    <a:blip r:embed="rId27">
                       <a:extLst>
                         <a:ext uri="{28A0092B-C50C-407E-A947-70E740481C1C}">
                           <a14:useLocalDpi xmlns:a14="http://schemas.microsoft.com/office/drawing/2010/main" val="0"/>
@@ -6383,8 +6383,6 @@
         </w:rPr>
         <w:t xml:space="preserve"> in relazione alla struttura del file XML mostrata nel capitolo “Struttura XMI riconosciuta da CoDIT”.</w:t>
       </w:r>
-      <w:bookmarkStart w:id="17" w:name="_GoBack"/>
-      <w:bookmarkEnd w:id="17"/>
     </w:p>
     <w:p>
       <w:pPr>
@@ -6394,14 +6392,14 @@
           <w:shd w:val="clear" w:color="auto" w:fill="FFFFFF"/>
         </w:rPr>
       </w:pPr>
-      <w:bookmarkStart w:id="18" w:name="_Toc19287149"/>
+      <w:bookmarkStart w:id="17" w:name="_Toc19287149"/>
       <w:r>
         <w:rPr>
           <w:shd w:val="clear" w:color="auto" w:fill="FFFFFF"/>
         </w:rPr>
         <w:t>Sezione iniziale</w:t>
       </w:r>
-      <w:bookmarkEnd w:id="18"/>
+      <w:bookmarkEnd w:id="17"/>
     </w:p>
     <w:p>
       <w:pPr>
@@ -6437,7 +6435,7 @@
                     <pic:cNvPicPr/>
                   </pic:nvPicPr>
                   <pic:blipFill>
-                    <a:blip r:embed="rId26">
+                    <a:blip r:embed="rId28">
                       <a:extLst>
                         <a:ext uri="{28A0092B-C50C-407E-A947-70E740481C1C}">
                           <a14:useLocalDpi xmlns:a14="http://schemas.microsoft.com/office/drawing/2010/main" val="0"/>
@@ -6483,14 +6481,14 @@
           <w:shd w:val="clear" w:color="auto" w:fill="FFFFFF"/>
         </w:rPr>
       </w:pPr>
-      <w:bookmarkStart w:id="19" w:name="_Toc19287150"/>
+      <w:bookmarkStart w:id="18" w:name="_Toc19287150"/>
       <w:r>
         <w:rPr>
           <w:shd w:val="clear" w:color="auto" w:fill="FFFFFF"/>
         </w:rPr>
         <w:t>Sezione entità e attributi</w:t>
       </w:r>
-      <w:bookmarkEnd w:id="19"/>
+      <w:bookmarkEnd w:id="18"/>
     </w:p>
     <w:p>
       <w:pPr>
@@ -6526,7 +6524,7 @@
                     <pic:cNvPicPr/>
                   </pic:nvPicPr>
                   <pic:blipFill>
-                    <a:blip r:embed="rId27">
+                    <a:blip r:embed="rId29">
                       <a:extLst>
                         <a:ext uri="{28A0092B-C50C-407E-A947-70E740481C1C}">
                           <a14:useLocalDpi xmlns:a14="http://schemas.microsoft.com/office/drawing/2010/main" val="0"/>
@@ -6588,7 +6586,7 @@
                     <pic:cNvPicPr/>
                   </pic:nvPicPr>
                   <pic:blipFill rotWithShape="1">
-                    <a:blip r:embed="rId28">
+                    <a:blip r:embed="rId30">
                       <a:extLst>
                         <a:ext uri="{28A0092B-C50C-407E-A947-70E740481C1C}">
                           <a14:useLocalDpi xmlns:a14="http://schemas.microsoft.com/office/drawing/2010/main" val="0"/>
@@ -6641,14 +6639,14 @@
           <w:shd w:val="clear" w:color="auto" w:fill="FFFFFF"/>
         </w:rPr>
       </w:pPr>
-      <w:bookmarkStart w:id="20" w:name="_Toc19287151"/>
+      <w:bookmarkStart w:id="19" w:name="_Toc19287151"/>
       <w:r>
         <w:rPr>
           <w:shd w:val="clear" w:color="auto" w:fill="FFFFFF"/>
         </w:rPr>
         <w:t>Sezione relazioni</w:t>
       </w:r>
-      <w:bookmarkEnd w:id="20"/>
+      <w:bookmarkEnd w:id="19"/>
     </w:p>
     <w:p>
       <w:pPr>
@@ -6677,7 +6675,7 @@
                     <pic:cNvPicPr/>
                   </pic:nvPicPr>
                   <pic:blipFill rotWithShape="1">
-                    <a:blip r:embed="rId28">
+                    <a:blip r:embed="rId30">
                       <a:extLst>
                         <a:ext uri="{28A0092B-C50C-407E-A947-70E740481C1C}">
                           <a14:useLocalDpi xmlns:a14="http://schemas.microsoft.com/office/drawing/2010/main" val="0"/>
@@ -6723,11 +6721,11 @@
         <w:pStyle w:val="Titolo2"/>
         <w:spacing w:line="360" w:lineRule="auto"/>
       </w:pPr>
-      <w:bookmarkStart w:id="21" w:name="_Toc19287152"/>
+      <w:bookmarkStart w:id="20" w:name="_Toc19287152"/>
       <w:r>
         <w:t>Sezione finale</w:t>
       </w:r>
-      <w:bookmarkEnd w:id="21"/>
+      <w:bookmarkEnd w:id="20"/>
     </w:p>
     <w:p>
       <w:r>
@@ -6750,7 +6748,7 @@
                     <pic:cNvPicPr/>
                   </pic:nvPicPr>
                   <pic:blipFill>
-                    <a:blip r:embed="rId29">
+                    <a:blip r:embed="rId31">
                       <a:extLst>
                         <a:ext uri="{28A0092B-C50C-407E-A947-70E740481C1C}">
                           <a14:useLocalDpi xmlns:a14="http://schemas.microsoft.com/office/drawing/2010/main" val="0"/>
@@ -6785,12 +6783,1435 @@
         <w:pStyle w:val="Titolo1"/>
         <w:spacing w:line="480" w:lineRule="auto"/>
       </w:pPr>
-      <w:bookmarkStart w:id="22" w:name="_Toc19287153"/>
+      <w:bookmarkStart w:id="21" w:name="_Toc19287153"/>
+      <w:r>
+        <w:lastRenderedPageBreak/>
+        <w:t>Statistiche di utilizzo</w:t>
+      </w:r>
+    </w:p>
+    <w:p>
+      <w:pPr>
+        <w:jc w:val="both"/>
+      </w:pPr>
+      <w:r>
+        <w:t>Per lo studio di usabilità sono stati generati diversi</w:t>
+      </w:r>
+      <w:r>
+        <w:t xml:space="preserve"> schemi con il </w:t>
+      </w:r>
+      <w:proofErr w:type="spellStart"/>
+      <w:r>
+        <w:t>tool</w:t>
+      </w:r>
+      <w:proofErr w:type="spellEnd"/>
+      <w:r>
+        <w:t xml:space="preserve"> </w:t>
+      </w:r>
+      <w:proofErr w:type="spellStart"/>
+      <w:r>
+        <w:rPr>
+          <w:i/>
+          <w:iCs/>
+        </w:rPr>
+        <w:t>iBench</w:t>
+      </w:r>
+      <w:proofErr w:type="spellEnd"/>
+      <w:r>
+        <w:t>. Di seguito verranno descritte le caratteristiche di ognuno di essi.</w:t>
+      </w:r>
+    </w:p>
+    <w:tbl>
+      <w:tblPr>
+        <w:tblStyle w:val="Tabellasemplice5"/>
+        <w:tblW w:w="0" w:type="auto"/>
+        <w:tblLook w:val="04A0" w:firstRow="1" w:lastRow="0" w:firstColumn="1" w:lastColumn="0" w:noHBand="0" w:noVBand="1"/>
+      </w:tblPr>
+      <w:tblGrid>
+        <w:gridCol w:w="1604"/>
+        <w:gridCol w:w="1604"/>
+        <w:gridCol w:w="1605"/>
+        <w:gridCol w:w="1605"/>
+        <w:gridCol w:w="1605"/>
+        <w:gridCol w:w="1605"/>
+      </w:tblGrid>
+      <w:tr>
+        <w:trPr>
+          <w:cnfStyle w:val="100000000000" w:firstRow="1" w:lastRow="0" w:firstColumn="0" w:lastColumn="0" w:oddVBand="0" w:evenVBand="0" w:oddHBand="0" w:evenHBand="0" w:firstRowFirstColumn="0" w:firstRowLastColumn="0" w:lastRowFirstColumn="0" w:lastRowLastColumn="0"/>
+        </w:trPr>
+        <w:tc>
+          <w:tcPr>
+            <w:cnfStyle w:val="001000000100" w:firstRow="0" w:lastRow="0" w:firstColumn="1" w:lastColumn="0" w:oddVBand="0" w:evenVBand="0" w:oddHBand="0" w:evenHBand="0" w:firstRowFirstColumn="1" w:firstRowLastColumn="0" w:lastRowFirstColumn="0" w:lastRowLastColumn="0"/>
+            <w:tcW w:w="1604" w:type="dxa"/>
+          </w:tcPr>
+          <w:p>
+            <w:pPr>
+              <w:jc w:val="center"/>
+              <w:rPr>
+                <w:sz w:val="24"/>
+                <w:szCs w:val="21"/>
+              </w:rPr>
+            </w:pPr>
+            <w:r>
+              <w:rPr>
+                <w:b/>
+                <w:bCs/>
+                <w:sz w:val="24"/>
+                <w:szCs w:val="21"/>
+              </w:rPr>
+              <w:t>ID</w:t>
+            </w:r>
+            <w:r>
+              <w:rPr>
+                <w:sz w:val="24"/>
+                <w:szCs w:val="21"/>
+              </w:rPr>
+              <w:t xml:space="preserve"> </w:t>
+            </w:r>
+            <w:r>
+              <w:rPr>
+                <w:b/>
+                <w:bCs/>
+                <w:sz w:val="24"/>
+                <w:szCs w:val="21"/>
+              </w:rPr>
+              <w:t>schema</w:t>
+            </w:r>
+          </w:p>
+        </w:tc>
+        <w:tc>
+          <w:tcPr>
+            <w:tcW w:w="1604" w:type="dxa"/>
+          </w:tcPr>
+          <w:p>
+            <w:pPr>
+              <w:jc w:val="center"/>
+              <w:cnfStyle w:val="100000000000" w:firstRow="1" w:lastRow="0" w:firstColumn="0" w:lastColumn="0" w:oddVBand="0" w:evenVBand="0" w:oddHBand="0" w:evenHBand="0" w:firstRowFirstColumn="0" w:firstRowLastColumn="0" w:lastRowFirstColumn="0" w:lastRowLastColumn="0"/>
+              <w:rPr>
+                <w:sz w:val="24"/>
+                <w:szCs w:val="21"/>
+              </w:rPr>
+            </w:pPr>
+            <w:r>
+              <w:rPr>
+                <w:sz w:val="24"/>
+                <w:szCs w:val="21"/>
+              </w:rPr>
+              <w:t>#</w:t>
+            </w:r>
+            <w:r>
+              <w:rPr>
+                <w:b/>
+                <w:bCs/>
+                <w:sz w:val="24"/>
+                <w:szCs w:val="21"/>
+              </w:rPr>
+              <w:t>Entità</w:t>
+            </w:r>
+          </w:p>
+        </w:tc>
+        <w:tc>
+          <w:tcPr>
+            <w:tcW w:w="1605" w:type="dxa"/>
+          </w:tcPr>
+          <w:p>
+            <w:pPr>
+              <w:jc w:val="center"/>
+              <w:cnfStyle w:val="100000000000" w:firstRow="1" w:lastRow="0" w:firstColumn="0" w:lastColumn="0" w:oddVBand="0" w:evenVBand="0" w:oddHBand="0" w:evenHBand="0" w:firstRowFirstColumn="0" w:firstRowLastColumn="0" w:lastRowFirstColumn="0" w:lastRowLastColumn="0"/>
+              <w:rPr>
+                <w:b/>
+                <w:bCs/>
+                <w:sz w:val="24"/>
+                <w:szCs w:val="21"/>
+              </w:rPr>
+            </w:pPr>
+            <w:r>
+              <w:rPr>
+                <w:b/>
+                <w:bCs/>
+                <w:sz w:val="24"/>
+                <w:szCs w:val="21"/>
+              </w:rPr>
+              <w:t>#Attributi per entità</w:t>
+            </w:r>
+            <w:r>
+              <w:rPr>
+                <w:rStyle w:val="Rimandonotaapidipagina"/>
+                <w:b/>
+                <w:bCs/>
+                <w:sz w:val="24"/>
+                <w:szCs w:val="21"/>
+              </w:rPr>
+              <w:footnoteReference w:id="1"/>
+            </w:r>
+          </w:p>
+        </w:tc>
+        <w:tc>
+          <w:tcPr>
+            <w:tcW w:w="1605" w:type="dxa"/>
+          </w:tcPr>
+          <w:p>
+            <w:pPr>
+              <w:jc w:val="center"/>
+              <w:cnfStyle w:val="100000000000" w:firstRow="1" w:lastRow="0" w:firstColumn="0" w:lastColumn="0" w:oddVBand="0" w:evenVBand="0" w:oddHBand="0" w:evenHBand="0" w:firstRowFirstColumn="0" w:firstRowLastColumn="0" w:lastRowFirstColumn="0" w:lastRowLastColumn="0"/>
+              <w:rPr>
+                <w:b/>
+                <w:bCs/>
+                <w:sz w:val="24"/>
+                <w:szCs w:val="21"/>
+              </w:rPr>
+            </w:pPr>
+            <w:r>
+              <w:rPr>
+                <w:b/>
+                <w:bCs/>
+                <w:sz w:val="24"/>
+                <w:szCs w:val="21"/>
+              </w:rPr>
+              <w:t>#</w:t>
+            </w:r>
+            <w:proofErr w:type="spellStart"/>
+            <w:r>
+              <w:rPr>
+                <w:b/>
+                <w:bCs/>
+                <w:sz w:val="24"/>
+                <w:szCs w:val="21"/>
+              </w:rPr>
+              <w:t>Tuple</w:t>
+            </w:r>
+            <w:proofErr w:type="spellEnd"/>
+          </w:p>
+        </w:tc>
+        <w:tc>
+          <w:tcPr>
+            <w:tcW w:w="1605" w:type="dxa"/>
+          </w:tcPr>
+          <w:p>
+            <w:pPr>
+              <w:jc w:val="center"/>
+              <w:cnfStyle w:val="100000000000" w:firstRow="1" w:lastRow="0" w:firstColumn="0" w:lastColumn="0" w:oddVBand="0" w:evenVBand="0" w:oddHBand="0" w:evenHBand="0" w:firstRowFirstColumn="0" w:firstRowLastColumn="0" w:lastRowFirstColumn="0" w:lastRowLastColumn="0"/>
+              <w:rPr>
+                <w:b/>
+                <w:bCs/>
+                <w:sz w:val="24"/>
+                <w:szCs w:val="21"/>
+              </w:rPr>
+            </w:pPr>
+            <w:r>
+              <w:rPr>
+                <w:b/>
+                <w:bCs/>
+                <w:sz w:val="24"/>
+                <w:szCs w:val="21"/>
+              </w:rPr>
+              <w:t>Percentuale dipendenze</w:t>
+            </w:r>
+          </w:p>
+        </w:tc>
+        <w:tc>
+          <w:tcPr>
+            <w:tcW w:w="1605" w:type="dxa"/>
+          </w:tcPr>
+          <w:p>
+            <w:pPr>
+              <w:jc w:val="center"/>
+              <w:cnfStyle w:val="100000000000" w:firstRow="1" w:lastRow="0" w:firstColumn="0" w:lastColumn="0" w:oddVBand="0" w:evenVBand="0" w:oddHBand="0" w:evenHBand="0" w:firstRowFirstColumn="0" w:firstRowLastColumn="0" w:lastRowFirstColumn="0" w:lastRowLastColumn="0"/>
+              <w:rPr>
+                <w:b/>
+                <w:bCs/>
+                <w:sz w:val="24"/>
+                <w:szCs w:val="21"/>
+              </w:rPr>
+            </w:pPr>
+            <w:r>
+              <w:rPr>
+                <w:b/>
+                <w:bCs/>
+                <w:sz w:val="24"/>
+                <w:szCs w:val="21"/>
+              </w:rPr>
+              <w:t>Percentuale chiavi esterne</w:t>
+            </w:r>
+          </w:p>
+        </w:tc>
+      </w:tr>
+      <w:tr>
+        <w:trPr>
+          <w:cnfStyle w:val="000000100000" w:firstRow="0" w:lastRow="0" w:firstColumn="0" w:lastColumn="0" w:oddVBand="0" w:evenVBand="0" w:oddHBand="1" w:evenHBand="0" w:firstRowFirstColumn="0" w:firstRowLastColumn="0" w:lastRowFirstColumn="0" w:lastRowLastColumn="0"/>
+        </w:trPr>
+        <w:tc>
+          <w:tcPr>
+            <w:cnfStyle w:val="001000000000" w:firstRow="0" w:lastRow="0" w:firstColumn="1" w:lastColumn="0" w:oddVBand="0" w:evenVBand="0" w:oddHBand="0" w:evenHBand="0" w:firstRowFirstColumn="0" w:firstRowLastColumn="0" w:lastRowFirstColumn="0" w:lastRowLastColumn="0"/>
+            <w:tcW w:w="1604" w:type="dxa"/>
+          </w:tcPr>
+          <w:p>
+            <w:pPr>
+              <w:jc w:val="center"/>
+              <w:rPr>
+                <w:rFonts w:cstheme="majorHAnsi"/>
+              </w:rPr>
+            </w:pPr>
+            <w:r>
+              <w:rPr>
+                <w:rFonts w:cstheme="majorHAnsi"/>
+              </w:rPr>
+              <w:t>SC0</w:t>
+            </w:r>
+          </w:p>
+        </w:tc>
+        <w:tc>
+          <w:tcPr>
+            <w:tcW w:w="1604" w:type="dxa"/>
+          </w:tcPr>
+          <w:p>
+            <w:pPr>
+              <w:jc w:val="center"/>
+              <w:cnfStyle w:val="000000100000" w:firstRow="0" w:lastRow="0" w:firstColumn="0" w:lastColumn="0" w:oddVBand="0" w:evenVBand="0" w:oddHBand="1" w:evenHBand="0" w:firstRowFirstColumn="0" w:firstRowLastColumn="0" w:lastRowFirstColumn="0" w:lastRowLastColumn="0"/>
+              <w:rPr>
+                <w:rFonts w:asciiTheme="majorHAnsi" w:hAnsiTheme="majorHAnsi" w:cstheme="majorHAnsi"/>
+              </w:rPr>
+            </w:pPr>
+            <w:r>
+              <w:rPr>
+                <w:rFonts w:asciiTheme="majorHAnsi" w:hAnsiTheme="majorHAnsi" w:cstheme="majorHAnsi"/>
+              </w:rPr>
+              <w:t>200</w:t>
+            </w:r>
+          </w:p>
+        </w:tc>
+        <w:tc>
+          <w:tcPr>
+            <w:tcW w:w="1605" w:type="dxa"/>
+          </w:tcPr>
+          <w:p>
+            <w:pPr>
+              <w:jc w:val="center"/>
+              <w:cnfStyle w:val="000000100000" w:firstRow="0" w:lastRow="0" w:firstColumn="0" w:lastColumn="0" w:oddVBand="0" w:evenVBand="0" w:oddHBand="1" w:evenHBand="0" w:firstRowFirstColumn="0" w:firstRowLastColumn="0" w:lastRowFirstColumn="0" w:lastRowLastColumn="0"/>
+              <w:rPr>
+                <w:rFonts w:asciiTheme="majorHAnsi" w:hAnsiTheme="majorHAnsi" w:cstheme="majorHAnsi"/>
+              </w:rPr>
+            </w:pPr>
+            <w:r>
+              <w:rPr>
+                <w:rFonts w:asciiTheme="majorHAnsi" w:hAnsiTheme="majorHAnsi" w:cstheme="majorHAnsi"/>
+              </w:rPr>
+              <w:t>5</w:t>
+            </w:r>
+          </w:p>
+        </w:tc>
+        <w:tc>
+          <w:tcPr>
+            <w:tcW w:w="1605" w:type="dxa"/>
+          </w:tcPr>
+          <w:p>
+            <w:pPr>
+              <w:jc w:val="center"/>
+              <w:cnfStyle w:val="000000100000" w:firstRow="0" w:lastRow="0" w:firstColumn="0" w:lastColumn="0" w:oddVBand="0" w:evenVBand="0" w:oddHBand="1" w:evenHBand="0" w:firstRowFirstColumn="0" w:firstRowLastColumn="0" w:lastRowFirstColumn="0" w:lastRowLastColumn="0"/>
+              <w:rPr>
+                <w:rFonts w:asciiTheme="majorHAnsi" w:hAnsiTheme="majorHAnsi" w:cstheme="majorHAnsi"/>
+              </w:rPr>
+            </w:pPr>
+            <w:r>
+              <w:rPr>
+                <w:rFonts w:asciiTheme="majorHAnsi" w:hAnsiTheme="majorHAnsi" w:cstheme="majorHAnsi"/>
+              </w:rPr>
+              <w:t>100</w:t>
+            </w:r>
+          </w:p>
+        </w:tc>
+        <w:tc>
+          <w:tcPr>
+            <w:tcW w:w="1605" w:type="dxa"/>
+          </w:tcPr>
+          <w:p>
+            <w:pPr>
+              <w:jc w:val="center"/>
+              <w:cnfStyle w:val="000000100000" w:firstRow="0" w:lastRow="0" w:firstColumn="0" w:lastColumn="0" w:oddVBand="0" w:evenVBand="0" w:oddHBand="1" w:evenHBand="0" w:firstRowFirstColumn="0" w:firstRowLastColumn="0" w:lastRowFirstColumn="0" w:lastRowLastColumn="0"/>
+              <w:rPr>
+                <w:rFonts w:asciiTheme="majorHAnsi" w:hAnsiTheme="majorHAnsi" w:cstheme="majorHAnsi"/>
+              </w:rPr>
+            </w:pPr>
+            <w:r>
+              <w:rPr>
+                <w:rFonts w:asciiTheme="majorHAnsi" w:hAnsiTheme="majorHAnsi" w:cstheme="majorHAnsi"/>
+              </w:rPr>
+              <w:t>100</w:t>
+            </w:r>
+          </w:p>
+        </w:tc>
+        <w:tc>
+          <w:tcPr>
+            <w:tcW w:w="1605" w:type="dxa"/>
+          </w:tcPr>
+          <w:p>
+            <w:pPr>
+              <w:jc w:val="center"/>
+              <w:cnfStyle w:val="000000100000" w:firstRow="0" w:lastRow="0" w:firstColumn="0" w:lastColumn="0" w:oddVBand="0" w:evenVBand="0" w:oddHBand="1" w:evenHBand="0" w:firstRowFirstColumn="0" w:firstRowLastColumn="0" w:lastRowFirstColumn="0" w:lastRowLastColumn="0"/>
+              <w:rPr>
+                <w:rFonts w:asciiTheme="majorHAnsi" w:hAnsiTheme="majorHAnsi" w:cstheme="majorHAnsi"/>
+              </w:rPr>
+            </w:pPr>
+            <w:r>
+              <w:rPr>
+                <w:rFonts w:asciiTheme="majorHAnsi" w:hAnsiTheme="majorHAnsi" w:cstheme="majorHAnsi"/>
+              </w:rPr>
+              <w:t>50</w:t>
+            </w:r>
+          </w:p>
+        </w:tc>
+      </w:tr>
+      <w:tr>
+        <w:tc>
+          <w:tcPr>
+            <w:cnfStyle w:val="001000000000" w:firstRow="0" w:lastRow="0" w:firstColumn="1" w:lastColumn="0" w:oddVBand="0" w:evenVBand="0" w:oddHBand="0" w:evenHBand="0" w:firstRowFirstColumn="0" w:firstRowLastColumn="0" w:lastRowFirstColumn="0" w:lastRowLastColumn="0"/>
+            <w:tcW w:w="1604" w:type="dxa"/>
+          </w:tcPr>
+          <w:p>
+            <w:pPr>
+              <w:jc w:val="center"/>
+              <w:rPr>
+                <w:rFonts w:cstheme="majorHAnsi"/>
+              </w:rPr>
+            </w:pPr>
+            <w:r>
+              <w:rPr>
+                <w:rFonts w:cstheme="majorHAnsi"/>
+              </w:rPr>
+              <w:t>SC1</w:t>
+            </w:r>
+          </w:p>
+        </w:tc>
+        <w:tc>
+          <w:tcPr>
+            <w:tcW w:w="1604" w:type="dxa"/>
+          </w:tcPr>
+          <w:p>
+            <w:pPr>
+              <w:jc w:val="center"/>
+              <w:cnfStyle w:val="000000000000" w:firstRow="0" w:lastRow="0" w:firstColumn="0" w:lastColumn="0" w:oddVBand="0" w:evenVBand="0" w:oddHBand="0" w:evenHBand="0" w:firstRowFirstColumn="0" w:firstRowLastColumn="0" w:lastRowFirstColumn="0" w:lastRowLastColumn="0"/>
+              <w:rPr>
+                <w:rFonts w:asciiTheme="majorHAnsi" w:hAnsiTheme="majorHAnsi" w:cstheme="majorHAnsi"/>
+              </w:rPr>
+            </w:pPr>
+            <w:r>
+              <w:rPr>
+                <w:rFonts w:asciiTheme="majorHAnsi" w:hAnsiTheme="majorHAnsi" w:cstheme="majorHAnsi"/>
+              </w:rPr>
+              <w:t>400</w:t>
+            </w:r>
+          </w:p>
+        </w:tc>
+        <w:tc>
+          <w:tcPr>
+            <w:tcW w:w="1605" w:type="dxa"/>
+          </w:tcPr>
+          <w:p>
+            <w:pPr>
+              <w:jc w:val="center"/>
+              <w:cnfStyle w:val="000000000000" w:firstRow="0" w:lastRow="0" w:firstColumn="0" w:lastColumn="0" w:oddVBand="0" w:evenVBand="0" w:oddHBand="0" w:evenHBand="0" w:firstRowFirstColumn="0" w:firstRowLastColumn="0" w:lastRowFirstColumn="0" w:lastRowLastColumn="0"/>
+              <w:rPr>
+                <w:rFonts w:asciiTheme="majorHAnsi" w:hAnsiTheme="majorHAnsi" w:cstheme="majorHAnsi"/>
+              </w:rPr>
+            </w:pPr>
+            <w:r>
+              <w:rPr>
+                <w:rFonts w:asciiTheme="majorHAnsi" w:hAnsiTheme="majorHAnsi" w:cstheme="majorHAnsi"/>
+              </w:rPr>
+              <w:t>7</w:t>
+            </w:r>
+          </w:p>
+        </w:tc>
+        <w:tc>
+          <w:tcPr>
+            <w:tcW w:w="1605" w:type="dxa"/>
+          </w:tcPr>
+          <w:p>
+            <w:pPr>
+              <w:jc w:val="center"/>
+              <w:cnfStyle w:val="000000000000" w:firstRow="0" w:lastRow="0" w:firstColumn="0" w:lastColumn="0" w:oddVBand="0" w:evenVBand="0" w:oddHBand="0" w:evenHBand="0" w:firstRowFirstColumn="0" w:firstRowLastColumn="0" w:lastRowFirstColumn="0" w:lastRowLastColumn="0"/>
+              <w:rPr>
+                <w:rFonts w:asciiTheme="majorHAnsi" w:hAnsiTheme="majorHAnsi" w:cstheme="majorHAnsi"/>
+              </w:rPr>
+            </w:pPr>
+            <w:r>
+              <w:rPr>
+                <w:rFonts w:asciiTheme="majorHAnsi" w:hAnsiTheme="majorHAnsi" w:cstheme="majorHAnsi"/>
+              </w:rPr>
+              <w:t>200</w:t>
+            </w:r>
+          </w:p>
+        </w:tc>
+        <w:tc>
+          <w:tcPr>
+            <w:tcW w:w="1605" w:type="dxa"/>
+          </w:tcPr>
+          <w:p>
+            <w:pPr>
+              <w:jc w:val="center"/>
+              <w:cnfStyle w:val="000000000000" w:firstRow="0" w:lastRow="0" w:firstColumn="0" w:lastColumn="0" w:oddVBand="0" w:evenVBand="0" w:oddHBand="0" w:evenHBand="0" w:firstRowFirstColumn="0" w:firstRowLastColumn="0" w:lastRowFirstColumn="0" w:lastRowLastColumn="0"/>
+              <w:rPr>
+                <w:rFonts w:asciiTheme="majorHAnsi" w:hAnsiTheme="majorHAnsi" w:cstheme="majorHAnsi"/>
+              </w:rPr>
+            </w:pPr>
+            <w:r>
+              <w:rPr>
+                <w:rFonts w:asciiTheme="majorHAnsi" w:hAnsiTheme="majorHAnsi" w:cstheme="majorHAnsi"/>
+              </w:rPr>
+              <w:t>50</w:t>
+            </w:r>
+          </w:p>
+        </w:tc>
+        <w:tc>
+          <w:tcPr>
+            <w:tcW w:w="1605" w:type="dxa"/>
+          </w:tcPr>
+          <w:p>
+            <w:pPr>
+              <w:jc w:val="center"/>
+              <w:cnfStyle w:val="000000000000" w:firstRow="0" w:lastRow="0" w:firstColumn="0" w:lastColumn="0" w:oddVBand="0" w:evenVBand="0" w:oddHBand="0" w:evenHBand="0" w:firstRowFirstColumn="0" w:firstRowLastColumn="0" w:lastRowFirstColumn="0" w:lastRowLastColumn="0"/>
+              <w:rPr>
+                <w:rFonts w:asciiTheme="majorHAnsi" w:hAnsiTheme="majorHAnsi" w:cstheme="majorHAnsi"/>
+              </w:rPr>
+            </w:pPr>
+            <w:r>
+              <w:rPr>
+                <w:rFonts w:asciiTheme="majorHAnsi" w:hAnsiTheme="majorHAnsi" w:cstheme="majorHAnsi"/>
+              </w:rPr>
+              <w:t>50</w:t>
+            </w:r>
+          </w:p>
+        </w:tc>
+      </w:tr>
+      <w:tr>
+        <w:trPr>
+          <w:cnfStyle w:val="000000100000" w:firstRow="0" w:lastRow="0" w:firstColumn="0" w:lastColumn="0" w:oddVBand="0" w:evenVBand="0" w:oddHBand="1" w:evenHBand="0" w:firstRowFirstColumn="0" w:firstRowLastColumn="0" w:lastRowFirstColumn="0" w:lastRowLastColumn="0"/>
+        </w:trPr>
+        <w:tc>
+          <w:tcPr>
+            <w:cnfStyle w:val="001000000000" w:firstRow="0" w:lastRow="0" w:firstColumn="1" w:lastColumn="0" w:oddVBand="0" w:evenVBand="0" w:oddHBand="0" w:evenHBand="0" w:firstRowFirstColumn="0" w:firstRowLastColumn="0" w:lastRowFirstColumn="0" w:lastRowLastColumn="0"/>
+            <w:tcW w:w="1604" w:type="dxa"/>
+          </w:tcPr>
+          <w:p>
+            <w:pPr>
+              <w:jc w:val="center"/>
+              <w:rPr>
+                <w:rFonts w:cstheme="majorHAnsi"/>
+              </w:rPr>
+            </w:pPr>
+            <w:r>
+              <w:rPr>
+                <w:rFonts w:cstheme="majorHAnsi"/>
+              </w:rPr>
+              <w:t>SC2</w:t>
+            </w:r>
+          </w:p>
+        </w:tc>
+        <w:tc>
+          <w:tcPr>
+            <w:tcW w:w="1604" w:type="dxa"/>
+          </w:tcPr>
+          <w:p>
+            <w:pPr>
+              <w:jc w:val="center"/>
+              <w:cnfStyle w:val="000000100000" w:firstRow="0" w:lastRow="0" w:firstColumn="0" w:lastColumn="0" w:oddVBand="0" w:evenVBand="0" w:oddHBand="1" w:evenHBand="0" w:firstRowFirstColumn="0" w:firstRowLastColumn="0" w:lastRowFirstColumn="0" w:lastRowLastColumn="0"/>
+              <w:rPr>
+                <w:rFonts w:asciiTheme="majorHAnsi" w:hAnsiTheme="majorHAnsi" w:cstheme="majorHAnsi"/>
+              </w:rPr>
+            </w:pPr>
+            <w:r>
+              <w:rPr>
+                <w:rFonts w:asciiTheme="majorHAnsi" w:hAnsiTheme="majorHAnsi" w:cstheme="majorHAnsi"/>
+              </w:rPr>
+              <w:t>800</w:t>
+            </w:r>
+          </w:p>
+        </w:tc>
+        <w:tc>
+          <w:tcPr>
+            <w:tcW w:w="1605" w:type="dxa"/>
+          </w:tcPr>
+          <w:p>
+            <w:pPr>
+              <w:jc w:val="center"/>
+              <w:cnfStyle w:val="000000100000" w:firstRow="0" w:lastRow="0" w:firstColumn="0" w:lastColumn="0" w:oddVBand="0" w:evenVBand="0" w:oddHBand="1" w:evenHBand="0" w:firstRowFirstColumn="0" w:firstRowLastColumn="0" w:lastRowFirstColumn="0" w:lastRowLastColumn="0"/>
+              <w:rPr>
+                <w:rFonts w:asciiTheme="majorHAnsi" w:hAnsiTheme="majorHAnsi" w:cstheme="majorHAnsi"/>
+              </w:rPr>
+            </w:pPr>
+            <w:r>
+              <w:rPr>
+                <w:rFonts w:asciiTheme="majorHAnsi" w:hAnsiTheme="majorHAnsi" w:cstheme="majorHAnsi"/>
+              </w:rPr>
+              <w:t>10</w:t>
+            </w:r>
+          </w:p>
+        </w:tc>
+        <w:tc>
+          <w:tcPr>
+            <w:tcW w:w="1605" w:type="dxa"/>
+          </w:tcPr>
+          <w:p>
+            <w:pPr>
+              <w:jc w:val="center"/>
+              <w:cnfStyle w:val="000000100000" w:firstRow="0" w:lastRow="0" w:firstColumn="0" w:lastColumn="0" w:oddVBand="0" w:evenVBand="0" w:oddHBand="1" w:evenHBand="0" w:firstRowFirstColumn="0" w:firstRowLastColumn="0" w:lastRowFirstColumn="0" w:lastRowLastColumn="0"/>
+              <w:rPr>
+                <w:rFonts w:asciiTheme="majorHAnsi" w:hAnsiTheme="majorHAnsi" w:cstheme="majorHAnsi"/>
+              </w:rPr>
+            </w:pPr>
+            <w:r>
+              <w:rPr>
+                <w:rFonts w:asciiTheme="majorHAnsi" w:hAnsiTheme="majorHAnsi" w:cstheme="majorHAnsi"/>
+              </w:rPr>
+              <w:t>300</w:t>
+            </w:r>
+          </w:p>
+        </w:tc>
+        <w:tc>
+          <w:tcPr>
+            <w:tcW w:w="1605" w:type="dxa"/>
+          </w:tcPr>
+          <w:p>
+            <w:pPr>
+              <w:jc w:val="center"/>
+              <w:cnfStyle w:val="000000100000" w:firstRow="0" w:lastRow="0" w:firstColumn="0" w:lastColumn="0" w:oddVBand="0" w:evenVBand="0" w:oddHBand="1" w:evenHBand="0" w:firstRowFirstColumn="0" w:firstRowLastColumn="0" w:lastRowFirstColumn="0" w:lastRowLastColumn="0"/>
+              <w:rPr>
+                <w:rFonts w:asciiTheme="majorHAnsi" w:hAnsiTheme="majorHAnsi" w:cstheme="majorHAnsi"/>
+              </w:rPr>
+            </w:pPr>
+            <w:r>
+              <w:rPr>
+                <w:rFonts w:asciiTheme="majorHAnsi" w:hAnsiTheme="majorHAnsi" w:cstheme="majorHAnsi"/>
+              </w:rPr>
+              <w:t>75</w:t>
+            </w:r>
+          </w:p>
+        </w:tc>
+        <w:tc>
+          <w:tcPr>
+            <w:tcW w:w="1605" w:type="dxa"/>
+          </w:tcPr>
+          <w:p>
+            <w:pPr>
+              <w:jc w:val="center"/>
+              <w:cnfStyle w:val="000000100000" w:firstRow="0" w:lastRow="0" w:firstColumn="0" w:lastColumn="0" w:oddVBand="0" w:evenVBand="0" w:oddHBand="1" w:evenHBand="0" w:firstRowFirstColumn="0" w:firstRowLastColumn="0" w:lastRowFirstColumn="0" w:lastRowLastColumn="0"/>
+              <w:rPr>
+                <w:rFonts w:asciiTheme="majorHAnsi" w:hAnsiTheme="majorHAnsi" w:cstheme="majorHAnsi"/>
+              </w:rPr>
+            </w:pPr>
+            <w:r>
+              <w:rPr>
+                <w:rFonts w:asciiTheme="majorHAnsi" w:hAnsiTheme="majorHAnsi" w:cstheme="majorHAnsi"/>
+              </w:rPr>
+              <w:t>75</w:t>
+            </w:r>
+          </w:p>
+        </w:tc>
+      </w:tr>
+    </w:tbl>
+    <w:p/>
+    <w:p>
+      <w:r>
+        <w:t xml:space="preserve">Per testare le tempistiche </w:t>
+      </w:r>
+      <w:r>
+        <w:t>delle varie fasi</w:t>
+      </w:r>
+      <w:r>
+        <w:t xml:space="preserve"> per ottenere materiale atto</w:t>
+      </w:r>
+      <w:bookmarkStart w:id="22" w:name="_GoBack"/>
+      <w:bookmarkEnd w:id="22"/>
+      <w:r>
+        <w:t xml:space="preserve"> allo studio di usabilità</w:t>
+      </w:r>
+      <w:r>
+        <w:t xml:space="preserve"> sono stati utilizzati diverse macchine, di seguito elencate.</w:t>
+      </w:r>
+    </w:p>
+    <w:tbl>
+      <w:tblPr>
+        <w:tblStyle w:val="Tabellasemplice5"/>
+        <w:tblW w:w="0" w:type="auto"/>
+        <w:jc w:val="center"/>
+        <w:tblLook w:val="04A0" w:firstRow="1" w:lastRow="0" w:firstColumn="1" w:lastColumn="0" w:noHBand="0" w:noVBand="1"/>
+      </w:tblPr>
+      <w:tblGrid>
+        <w:gridCol w:w="485"/>
+        <w:gridCol w:w="2634"/>
+        <w:gridCol w:w="1559"/>
+        <w:gridCol w:w="2126"/>
+        <w:gridCol w:w="2834"/>
+      </w:tblGrid>
+      <w:tr>
+        <w:trPr>
+          <w:cnfStyle w:val="100000000000" w:firstRow="1" w:lastRow="0" w:firstColumn="0" w:lastColumn="0" w:oddVBand="0" w:evenVBand="0" w:oddHBand="0" w:evenHBand="0" w:firstRowFirstColumn="0" w:firstRowLastColumn="0" w:lastRowFirstColumn="0" w:lastRowLastColumn="0"/>
+          <w:jc w:val="center"/>
+        </w:trPr>
+        <w:tc>
+          <w:tcPr>
+            <w:cnfStyle w:val="001000000100" w:firstRow="0" w:lastRow="0" w:firstColumn="1" w:lastColumn="0" w:oddVBand="0" w:evenVBand="0" w:oddHBand="0" w:evenHBand="0" w:firstRowFirstColumn="1" w:firstRowLastColumn="0" w:lastRowFirstColumn="0" w:lastRowLastColumn="0"/>
+            <w:tcW w:w="485" w:type="dxa"/>
+          </w:tcPr>
+          <w:p>
+            <w:pPr>
+              <w:jc w:val="center"/>
+              <w:rPr>
+                <w:b/>
+                <w:bCs/>
+              </w:rPr>
+            </w:pPr>
+            <w:r>
+              <w:rPr>
+                <w:b/>
+                <w:bCs/>
+              </w:rPr>
+              <w:t>PC</w:t>
+            </w:r>
+          </w:p>
+        </w:tc>
+        <w:tc>
+          <w:tcPr>
+            <w:tcW w:w="2634" w:type="dxa"/>
+          </w:tcPr>
+          <w:p>
+            <w:pPr>
+              <w:jc w:val="center"/>
+              <w:cnfStyle w:val="100000000000" w:firstRow="1" w:lastRow="0" w:firstColumn="0" w:lastColumn="0" w:oddVBand="0" w:evenVBand="0" w:oddHBand="0" w:evenHBand="0" w:firstRowFirstColumn="0" w:firstRowLastColumn="0" w:lastRowFirstColumn="0" w:lastRowLastColumn="0"/>
+              <w:rPr>
+                <w:b/>
+                <w:bCs/>
+              </w:rPr>
+            </w:pPr>
+            <w:r>
+              <w:rPr>
+                <w:b/>
+                <w:bCs/>
+              </w:rPr>
+              <w:t>CPU</w:t>
+            </w:r>
+          </w:p>
+        </w:tc>
+        <w:tc>
+          <w:tcPr>
+            <w:tcW w:w="1559" w:type="dxa"/>
+          </w:tcPr>
+          <w:p>
+            <w:pPr>
+              <w:jc w:val="center"/>
+              <w:cnfStyle w:val="100000000000" w:firstRow="1" w:lastRow="0" w:firstColumn="0" w:lastColumn="0" w:oddVBand="0" w:evenVBand="0" w:oddHBand="0" w:evenHBand="0" w:firstRowFirstColumn="0" w:firstRowLastColumn="0" w:lastRowFirstColumn="0" w:lastRowLastColumn="0"/>
+              <w:rPr>
+                <w:b/>
+                <w:bCs/>
+              </w:rPr>
+            </w:pPr>
+            <w:r>
+              <w:rPr>
+                <w:b/>
+                <w:bCs/>
+              </w:rPr>
+              <w:t>RAM</w:t>
+            </w:r>
+          </w:p>
+        </w:tc>
+        <w:tc>
+          <w:tcPr>
+            <w:tcW w:w="2126" w:type="dxa"/>
+          </w:tcPr>
+          <w:p>
+            <w:pPr>
+              <w:jc w:val="center"/>
+              <w:cnfStyle w:val="100000000000" w:firstRow="1" w:lastRow="0" w:firstColumn="0" w:lastColumn="0" w:oddVBand="0" w:evenVBand="0" w:oddHBand="0" w:evenHBand="0" w:firstRowFirstColumn="0" w:firstRowLastColumn="0" w:lastRowFirstColumn="0" w:lastRowLastColumn="0"/>
+              <w:rPr>
+                <w:b/>
+                <w:bCs/>
+              </w:rPr>
+            </w:pPr>
+            <w:r>
+              <w:rPr>
+                <w:b/>
+                <w:bCs/>
+              </w:rPr>
+              <w:t>Tipo memoria</w:t>
+            </w:r>
+          </w:p>
+        </w:tc>
+        <w:tc>
+          <w:tcPr>
+            <w:tcW w:w="2834" w:type="dxa"/>
+          </w:tcPr>
+          <w:p>
+            <w:pPr>
+              <w:jc w:val="center"/>
+              <w:cnfStyle w:val="100000000000" w:firstRow="1" w:lastRow="0" w:firstColumn="0" w:lastColumn="0" w:oddVBand="0" w:evenVBand="0" w:oddHBand="0" w:evenHBand="0" w:firstRowFirstColumn="0" w:firstRowLastColumn="0" w:lastRowFirstColumn="0" w:lastRowLastColumn="0"/>
+              <w:rPr>
+                <w:b/>
+                <w:bCs/>
+              </w:rPr>
+            </w:pPr>
+            <w:r>
+              <w:rPr>
+                <w:b/>
+                <w:bCs/>
+              </w:rPr>
+              <w:t>Sistema operativo</w:t>
+            </w:r>
+          </w:p>
+        </w:tc>
+      </w:tr>
+      <w:tr>
+        <w:trPr>
+          <w:cnfStyle w:val="000000100000" w:firstRow="0" w:lastRow="0" w:firstColumn="0" w:lastColumn="0" w:oddVBand="0" w:evenVBand="0" w:oddHBand="1" w:evenHBand="0" w:firstRowFirstColumn="0" w:firstRowLastColumn="0" w:lastRowFirstColumn="0" w:lastRowLastColumn="0"/>
+          <w:jc w:val="center"/>
+        </w:trPr>
+        <w:tc>
+          <w:tcPr>
+            <w:cnfStyle w:val="001000000000" w:firstRow="0" w:lastRow="0" w:firstColumn="1" w:lastColumn="0" w:oddVBand="0" w:evenVBand="0" w:oddHBand="0" w:evenHBand="0" w:firstRowFirstColumn="0" w:firstRowLastColumn="0" w:lastRowFirstColumn="0" w:lastRowLastColumn="0"/>
+            <w:tcW w:w="485" w:type="dxa"/>
+          </w:tcPr>
+          <w:p>
+            <w:pPr>
+              <w:jc w:val="center"/>
+            </w:pPr>
+            <w:r>
+              <w:t>1</w:t>
+            </w:r>
+          </w:p>
+        </w:tc>
+        <w:tc>
+          <w:tcPr>
+            <w:tcW w:w="2634" w:type="dxa"/>
+          </w:tcPr>
+          <w:p>
+            <w:pPr>
+              <w:jc w:val="center"/>
+              <w:cnfStyle w:val="000000100000" w:firstRow="0" w:lastRow="0" w:firstColumn="0" w:lastColumn="0" w:oddVBand="0" w:evenVBand="0" w:oddHBand="1" w:evenHBand="0" w:firstRowFirstColumn="0" w:firstRowLastColumn="0" w:lastRowFirstColumn="0" w:lastRowLastColumn="0"/>
+              <w:rPr>
+                <w:rFonts w:asciiTheme="majorHAnsi" w:hAnsiTheme="majorHAnsi" w:cstheme="majorHAnsi"/>
+              </w:rPr>
+            </w:pPr>
+            <w:r>
+              <w:rPr>
+                <w:rFonts w:asciiTheme="majorHAnsi" w:hAnsiTheme="majorHAnsi" w:cstheme="majorHAnsi"/>
+              </w:rPr>
+              <w:t>I7-5500U 2.40GHz</w:t>
+            </w:r>
+          </w:p>
+        </w:tc>
+        <w:tc>
+          <w:tcPr>
+            <w:tcW w:w="1559" w:type="dxa"/>
+          </w:tcPr>
+          <w:p>
+            <w:pPr>
+              <w:jc w:val="center"/>
+              <w:cnfStyle w:val="000000100000" w:firstRow="0" w:lastRow="0" w:firstColumn="0" w:lastColumn="0" w:oddVBand="0" w:evenVBand="0" w:oddHBand="1" w:evenHBand="0" w:firstRowFirstColumn="0" w:firstRowLastColumn="0" w:lastRowFirstColumn="0" w:lastRowLastColumn="0"/>
+              <w:rPr>
+                <w:rFonts w:asciiTheme="majorHAnsi" w:hAnsiTheme="majorHAnsi" w:cstheme="majorHAnsi"/>
+              </w:rPr>
+            </w:pPr>
+            <w:r>
+              <w:rPr>
+                <w:rFonts w:asciiTheme="majorHAnsi" w:hAnsiTheme="majorHAnsi" w:cstheme="majorHAnsi"/>
+              </w:rPr>
+              <w:t>8GB</w:t>
+            </w:r>
+          </w:p>
+        </w:tc>
+        <w:tc>
+          <w:tcPr>
+            <w:tcW w:w="2126" w:type="dxa"/>
+          </w:tcPr>
+          <w:p>
+            <w:pPr>
+              <w:jc w:val="center"/>
+              <w:cnfStyle w:val="000000100000" w:firstRow="0" w:lastRow="0" w:firstColumn="0" w:lastColumn="0" w:oddVBand="0" w:evenVBand="0" w:oddHBand="1" w:evenHBand="0" w:firstRowFirstColumn="0" w:firstRowLastColumn="0" w:lastRowFirstColumn="0" w:lastRowLastColumn="0"/>
+              <w:rPr>
+                <w:rFonts w:asciiTheme="majorHAnsi" w:hAnsiTheme="majorHAnsi" w:cstheme="majorHAnsi"/>
+              </w:rPr>
+            </w:pPr>
+            <w:r>
+              <w:rPr>
+                <w:rFonts w:asciiTheme="majorHAnsi" w:hAnsiTheme="majorHAnsi" w:cstheme="majorHAnsi"/>
+              </w:rPr>
+              <w:t>HDD</w:t>
+            </w:r>
+          </w:p>
+        </w:tc>
+        <w:tc>
+          <w:tcPr>
+            <w:tcW w:w="2834" w:type="dxa"/>
+          </w:tcPr>
+          <w:p>
+            <w:pPr>
+              <w:jc w:val="center"/>
+              <w:cnfStyle w:val="000000100000" w:firstRow="0" w:lastRow="0" w:firstColumn="0" w:lastColumn="0" w:oddVBand="0" w:evenVBand="0" w:oddHBand="1" w:evenHBand="0" w:firstRowFirstColumn="0" w:firstRowLastColumn="0" w:lastRowFirstColumn="0" w:lastRowLastColumn="0"/>
+              <w:rPr>
+                <w:rFonts w:asciiTheme="majorHAnsi" w:hAnsiTheme="majorHAnsi" w:cstheme="majorHAnsi"/>
+              </w:rPr>
+            </w:pPr>
+            <w:r>
+              <w:rPr>
+                <w:rFonts w:asciiTheme="majorHAnsi" w:hAnsiTheme="majorHAnsi" w:cstheme="majorHAnsi"/>
+              </w:rPr>
+              <w:t>Windows 10 64bit</w:t>
+            </w:r>
+          </w:p>
+        </w:tc>
+      </w:tr>
+      <w:tr>
+        <w:trPr>
+          <w:jc w:val="center"/>
+        </w:trPr>
+        <w:tc>
+          <w:tcPr>
+            <w:cnfStyle w:val="001000000000" w:firstRow="0" w:lastRow="0" w:firstColumn="1" w:lastColumn="0" w:oddVBand="0" w:evenVBand="0" w:oddHBand="0" w:evenHBand="0" w:firstRowFirstColumn="0" w:firstRowLastColumn="0" w:lastRowFirstColumn="0" w:lastRowLastColumn="0"/>
+            <w:tcW w:w="485" w:type="dxa"/>
+          </w:tcPr>
+          <w:p>
+            <w:pPr>
+              <w:jc w:val="center"/>
+            </w:pPr>
+            <w:r>
+              <w:t>2</w:t>
+            </w:r>
+          </w:p>
+        </w:tc>
+        <w:tc>
+          <w:tcPr>
+            <w:tcW w:w="2634" w:type="dxa"/>
+          </w:tcPr>
+          <w:p>
+            <w:pPr>
+              <w:jc w:val="center"/>
+              <w:cnfStyle w:val="000000000000" w:firstRow="0" w:lastRow="0" w:firstColumn="0" w:lastColumn="0" w:oddVBand="0" w:evenVBand="0" w:oddHBand="0" w:evenHBand="0" w:firstRowFirstColumn="0" w:firstRowLastColumn="0" w:lastRowFirstColumn="0" w:lastRowLastColumn="0"/>
+              <w:rPr>
+                <w:rFonts w:asciiTheme="majorHAnsi" w:hAnsiTheme="majorHAnsi" w:cstheme="majorHAnsi"/>
+              </w:rPr>
+            </w:pPr>
+            <w:proofErr w:type="spellStart"/>
+            <w:r>
+              <w:rPr>
+                <w:rFonts w:asciiTheme="majorHAnsi" w:hAnsiTheme="majorHAnsi" w:cstheme="majorHAnsi"/>
+              </w:rPr>
+              <w:t>Rayzen</w:t>
+            </w:r>
+            <w:proofErr w:type="spellEnd"/>
+            <w:r>
+              <w:rPr>
+                <w:rFonts w:asciiTheme="majorHAnsi" w:hAnsiTheme="majorHAnsi" w:cstheme="majorHAnsi"/>
+              </w:rPr>
+              <w:t xml:space="preserve"> 5 2500U 2GHz</w:t>
+            </w:r>
+          </w:p>
+        </w:tc>
+        <w:tc>
+          <w:tcPr>
+            <w:tcW w:w="1559" w:type="dxa"/>
+          </w:tcPr>
+          <w:p>
+            <w:pPr>
+              <w:jc w:val="center"/>
+              <w:cnfStyle w:val="000000000000" w:firstRow="0" w:lastRow="0" w:firstColumn="0" w:lastColumn="0" w:oddVBand="0" w:evenVBand="0" w:oddHBand="0" w:evenHBand="0" w:firstRowFirstColumn="0" w:firstRowLastColumn="0" w:lastRowFirstColumn="0" w:lastRowLastColumn="0"/>
+              <w:rPr>
+                <w:rFonts w:asciiTheme="majorHAnsi" w:hAnsiTheme="majorHAnsi" w:cstheme="majorHAnsi"/>
+              </w:rPr>
+            </w:pPr>
+            <w:r>
+              <w:rPr>
+                <w:rFonts w:asciiTheme="majorHAnsi" w:hAnsiTheme="majorHAnsi" w:cstheme="majorHAnsi"/>
+              </w:rPr>
+              <w:t>8GB</w:t>
+            </w:r>
+          </w:p>
+        </w:tc>
+        <w:tc>
+          <w:tcPr>
+            <w:tcW w:w="2126" w:type="dxa"/>
+          </w:tcPr>
+          <w:p>
+            <w:pPr>
+              <w:jc w:val="center"/>
+              <w:cnfStyle w:val="000000000000" w:firstRow="0" w:lastRow="0" w:firstColumn="0" w:lastColumn="0" w:oddVBand="0" w:evenVBand="0" w:oddHBand="0" w:evenHBand="0" w:firstRowFirstColumn="0" w:firstRowLastColumn="0" w:lastRowFirstColumn="0" w:lastRowLastColumn="0"/>
+              <w:rPr>
+                <w:rFonts w:asciiTheme="majorHAnsi" w:hAnsiTheme="majorHAnsi" w:cstheme="majorHAnsi"/>
+              </w:rPr>
+            </w:pPr>
+            <w:r>
+              <w:rPr>
+                <w:rFonts w:asciiTheme="majorHAnsi" w:hAnsiTheme="majorHAnsi" w:cstheme="majorHAnsi"/>
+              </w:rPr>
+              <w:t>SSD</w:t>
+            </w:r>
+          </w:p>
+        </w:tc>
+        <w:tc>
+          <w:tcPr>
+            <w:tcW w:w="2834" w:type="dxa"/>
+          </w:tcPr>
+          <w:p>
+            <w:pPr>
+              <w:jc w:val="center"/>
+              <w:cnfStyle w:val="000000000000" w:firstRow="0" w:lastRow="0" w:firstColumn="0" w:lastColumn="0" w:oddVBand="0" w:evenVBand="0" w:oddHBand="0" w:evenHBand="0" w:firstRowFirstColumn="0" w:firstRowLastColumn="0" w:lastRowFirstColumn="0" w:lastRowLastColumn="0"/>
+              <w:rPr>
+                <w:rFonts w:asciiTheme="majorHAnsi" w:hAnsiTheme="majorHAnsi" w:cstheme="majorHAnsi"/>
+              </w:rPr>
+            </w:pPr>
+            <w:r>
+              <w:rPr>
+                <w:rFonts w:asciiTheme="majorHAnsi" w:hAnsiTheme="majorHAnsi" w:cstheme="majorHAnsi"/>
+              </w:rPr>
+              <w:t>Windows 10 64bit</w:t>
+            </w:r>
+          </w:p>
+        </w:tc>
+      </w:tr>
+      <w:tr>
+        <w:trPr>
+          <w:cnfStyle w:val="000000100000" w:firstRow="0" w:lastRow="0" w:firstColumn="0" w:lastColumn="0" w:oddVBand="0" w:evenVBand="0" w:oddHBand="1" w:evenHBand="0" w:firstRowFirstColumn="0" w:firstRowLastColumn="0" w:lastRowFirstColumn="0" w:lastRowLastColumn="0"/>
+          <w:jc w:val="center"/>
+        </w:trPr>
+        <w:tc>
+          <w:tcPr>
+            <w:cnfStyle w:val="001000000000" w:firstRow="0" w:lastRow="0" w:firstColumn="1" w:lastColumn="0" w:oddVBand="0" w:evenVBand="0" w:oddHBand="0" w:evenHBand="0" w:firstRowFirstColumn="0" w:firstRowLastColumn="0" w:lastRowFirstColumn="0" w:lastRowLastColumn="0"/>
+            <w:tcW w:w="485" w:type="dxa"/>
+          </w:tcPr>
+          <w:p>
+            <w:pPr>
+              <w:jc w:val="center"/>
+            </w:pPr>
+            <w:r>
+              <w:t>3</w:t>
+            </w:r>
+          </w:p>
+        </w:tc>
+        <w:tc>
+          <w:tcPr>
+            <w:tcW w:w="2634" w:type="dxa"/>
+          </w:tcPr>
+          <w:p>
+            <w:pPr>
+              <w:jc w:val="center"/>
+              <w:cnfStyle w:val="000000100000" w:firstRow="0" w:lastRow="0" w:firstColumn="0" w:lastColumn="0" w:oddVBand="0" w:evenVBand="0" w:oddHBand="1" w:evenHBand="0" w:firstRowFirstColumn="0" w:firstRowLastColumn="0" w:lastRowFirstColumn="0" w:lastRowLastColumn="0"/>
+              <w:rPr>
+                <w:rFonts w:asciiTheme="majorHAnsi" w:hAnsiTheme="majorHAnsi" w:cstheme="majorHAnsi"/>
+              </w:rPr>
+            </w:pPr>
+            <w:r>
+              <w:rPr>
+                <w:rFonts w:asciiTheme="majorHAnsi" w:hAnsiTheme="majorHAnsi" w:cstheme="majorHAnsi"/>
+              </w:rPr>
+              <w:t>I5 2.7GHz</w:t>
+            </w:r>
+          </w:p>
+        </w:tc>
+        <w:tc>
+          <w:tcPr>
+            <w:tcW w:w="1559" w:type="dxa"/>
+          </w:tcPr>
+          <w:p>
+            <w:pPr>
+              <w:jc w:val="center"/>
+              <w:cnfStyle w:val="000000100000" w:firstRow="0" w:lastRow="0" w:firstColumn="0" w:lastColumn="0" w:oddVBand="0" w:evenVBand="0" w:oddHBand="1" w:evenHBand="0" w:firstRowFirstColumn="0" w:firstRowLastColumn="0" w:lastRowFirstColumn="0" w:lastRowLastColumn="0"/>
+              <w:rPr>
+                <w:rFonts w:asciiTheme="majorHAnsi" w:hAnsiTheme="majorHAnsi" w:cstheme="majorHAnsi"/>
+              </w:rPr>
+            </w:pPr>
+            <w:r>
+              <w:rPr>
+                <w:rFonts w:asciiTheme="majorHAnsi" w:hAnsiTheme="majorHAnsi" w:cstheme="majorHAnsi"/>
+              </w:rPr>
+              <w:t>8GB</w:t>
+            </w:r>
+          </w:p>
+        </w:tc>
+        <w:tc>
+          <w:tcPr>
+            <w:tcW w:w="2126" w:type="dxa"/>
+          </w:tcPr>
+          <w:p>
+            <w:pPr>
+              <w:jc w:val="center"/>
+              <w:cnfStyle w:val="000000100000" w:firstRow="0" w:lastRow="0" w:firstColumn="0" w:lastColumn="0" w:oddVBand="0" w:evenVBand="0" w:oddHBand="1" w:evenHBand="0" w:firstRowFirstColumn="0" w:firstRowLastColumn="0" w:lastRowFirstColumn="0" w:lastRowLastColumn="0"/>
+              <w:rPr>
+                <w:rFonts w:asciiTheme="majorHAnsi" w:hAnsiTheme="majorHAnsi" w:cstheme="majorHAnsi"/>
+              </w:rPr>
+            </w:pPr>
+            <w:r>
+              <w:rPr>
+                <w:rFonts w:asciiTheme="majorHAnsi" w:hAnsiTheme="majorHAnsi" w:cstheme="majorHAnsi"/>
+              </w:rPr>
+              <w:t>SSD</w:t>
+            </w:r>
+          </w:p>
+        </w:tc>
+        <w:tc>
+          <w:tcPr>
+            <w:tcW w:w="2834" w:type="dxa"/>
+          </w:tcPr>
+          <w:p>
+            <w:pPr>
+              <w:jc w:val="center"/>
+              <w:cnfStyle w:val="000000100000" w:firstRow="0" w:lastRow="0" w:firstColumn="0" w:lastColumn="0" w:oddVBand="0" w:evenVBand="0" w:oddHBand="1" w:evenHBand="0" w:firstRowFirstColumn="0" w:firstRowLastColumn="0" w:lastRowFirstColumn="0" w:lastRowLastColumn="0"/>
+              <w:rPr>
+                <w:rFonts w:asciiTheme="majorHAnsi" w:hAnsiTheme="majorHAnsi" w:cstheme="majorHAnsi"/>
+              </w:rPr>
+            </w:pPr>
+            <w:r>
+              <w:rPr>
+                <w:rFonts w:asciiTheme="majorHAnsi" w:hAnsiTheme="majorHAnsi" w:cstheme="majorHAnsi"/>
+              </w:rPr>
+              <w:t>Mac OS Mojave</w:t>
+            </w:r>
+          </w:p>
+        </w:tc>
+      </w:tr>
+    </w:tbl>
+    <w:p/>
+    <w:p/>
+    <w:tbl>
+      <w:tblPr>
+        <w:tblStyle w:val="Tabellasemplice5"/>
+        <w:tblW w:w="0" w:type="auto"/>
+        <w:tblLook w:val="04A0" w:firstRow="1" w:lastRow="0" w:firstColumn="1" w:lastColumn="0" w:noHBand="0" w:noVBand="1"/>
+      </w:tblPr>
+      <w:tblGrid>
+        <w:gridCol w:w="988"/>
+        <w:gridCol w:w="2693"/>
+        <w:gridCol w:w="2982"/>
+        <w:gridCol w:w="2965"/>
+      </w:tblGrid>
+      <w:tr>
+        <w:trPr>
+          <w:cnfStyle w:val="100000000000" w:firstRow="1" w:lastRow="0" w:firstColumn="0" w:lastColumn="0" w:oddVBand="0" w:evenVBand="0" w:oddHBand="0" w:evenHBand="0" w:firstRowFirstColumn="0" w:firstRowLastColumn="0" w:lastRowFirstColumn="0" w:lastRowLastColumn="0"/>
+        </w:trPr>
+        <w:tc>
+          <w:tcPr>
+            <w:cnfStyle w:val="001000000100" w:firstRow="0" w:lastRow="0" w:firstColumn="1" w:lastColumn="0" w:oddVBand="0" w:evenVBand="0" w:oddHBand="0" w:evenHBand="0" w:firstRowFirstColumn="1" w:firstRowLastColumn="0" w:lastRowFirstColumn="0" w:lastRowLastColumn="0"/>
+            <w:tcW w:w="988" w:type="dxa"/>
+          </w:tcPr>
+          <w:p>
+            <w:pPr>
+              <w:jc w:val="center"/>
+              <w:rPr>
+                <w:b/>
+                <w:bCs/>
+                <w:sz w:val="24"/>
+                <w:szCs w:val="21"/>
+              </w:rPr>
+            </w:pPr>
+            <w:r>
+              <w:rPr>
+                <w:b/>
+                <w:bCs/>
+                <w:sz w:val="24"/>
+                <w:szCs w:val="21"/>
+              </w:rPr>
+              <w:t>ID s</w:t>
+            </w:r>
+            <w:r>
+              <w:rPr>
+                <w:b/>
+                <w:bCs/>
+                <w:sz w:val="24"/>
+                <w:szCs w:val="21"/>
+              </w:rPr>
+              <w:t>chema</w:t>
+            </w:r>
+          </w:p>
+        </w:tc>
+        <w:tc>
+          <w:tcPr>
+            <w:tcW w:w="2693" w:type="dxa"/>
+          </w:tcPr>
+          <w:p>
+            <w:pPr>
+              <w:jc w:val="center"/>
+              <w:cnfStyle w:val="100000000000" w:firstRow="1" w:lastRow="0" w:firstColumn="0" w:lastColumn="0" w:oddVBand="0" w:evenVBand="0" w:oddHBand="0" w:evenHBand="0" w:firstRowFirstColumn="0" w:firstRowLastColumn="0" w:lastRowFirstColumn="0" w:lastRowLastColumn="0"/>
+              <w:rPr>
+                <w:b/>
+                <w:bCs/>
+                <w:sz w:val="24"/>
+                <w:szCs w:val="21"/>
+              </w:rPr>
+            </w:pPr>
+            <w:r>
+              <w:rPr>
+                <w:b/>
+                <w:bCs/>
+                <w:sz w:val="24"/>
+                <w:szCs w:val="21"/>
+              </w:rPr>
+              <w:t xml:space="preserve">Generazione schema </w:t>
+            </w:r>
+            <w:proofErr w:type="spellStart"/>
+            <w:r>
+              <w:rPr>
+                <w:b/>
+                <w:bCs/>
+                <w:sz w:val="24"/>
+                <w:szCs w:val="21"/>
+              </w:rPr>
+              <w:t>iBench</w:t>
+            </w:r>
+            <w:proofErr w:type="spellEnd"/>
+          </w:p>
+        </w:tc>
+        <w:tc>
+          <w:tcPr>
+            <w:tcW w:w="2982" w:type="dxa"/>
+          </w:tcPr>
+          <w:p>
+            <w:pPr>
+              <w:jc w:val="center"/>
+              <w:cnfStyle w:val="100000000000" w:firstRow="1" w:lastRow="0" w:firstColumn="0" w:lastColumn="0" w:oddVBand="0" w:evenVBand="0" w:oddHBand="0" w:evenHBand="0" w:firstRowFirstColumn="0" w:firstRowLastColumn="0" w:lastRowFirstColumn="0" w:lastRowLastColumn="0"/>
+              <w:rPr>
+                <w:b/>
+                <w:bCs/>
+                <w:sz w:val="24"/>
+                <w:szCs w:val="21"/>
+              </w:rPr>
+            </w:pPr>
+            <w:r>
+              <w:rPr>
+                <w:b/>
+                <w:bCs/>
+                <w:sz w:val="24"/>
+                <w:szCs w:val="21"/>
+              </w:rPr>
+              <w:t xml:space="preserve">Traduzione xml to </w:t>
+            </w:r>
+            <w:proofErr w:type="spellStart"/>
+            <w:r>
+              <w:rPr>
+                <w:b/>
+                <w:bCs/>
+                <w:sz w:val="24"/>
+                <w:szCs w:val="21"/>
+              </w:rPr>
+              <w:t>xmi</w:t>
+            </w:r>
+            <w:proofErr w:type="spellEnd"/>
+            <w:r>
+              <w:rPr>
+                <w:b/>
+                <w:bCs/>
+                <w:sz w:val="24"/>
+                <w:szCs w:val="21"/>
+              </w:rPr>
+              <w:t xml:space="preserve"> con </w:t>
+            </w:r>
+            <w:proofErr w:type="spellStart"/>
+            <w:r>
+              <w:rPr>
+                <w:b/>
+                <w:bCs/>
+                <w:sz w:val="24"/>
+                <w:szCs w:val="21"/>
+              </w:rPr>
+              <w:t>parser</w:t>
+            </w:r>
+            <w:proofErr w:type="spellEnd"/>
+          </w:p>
+        </w:tc>
+        <w:tc>
+          <w:tcPr>
+            <w:tcW w:w="2965" w:type="dxa"/>
+          </w:tcPr>
+          <w:p>
+            <w:pPr>
+              <w:jc w:val="center"/>
+              <w:cnfStyle w:val="100000000000" w:firstRow="1" w:lastRow="0" w:firstColumn="0" w:lastColumn="0" w:oddVBand="0" w:evenVBand="0" w:oddHBand="0" w:evenHBand="0" w:firstRowFirstColumn="0" w:firstRowLastColumn="0" w:lastRowFirstColumn="0" w:lastRowLastColumn="0"/>
+              <w:rPr>
+                <w:b/>
+                <w:bCs/>
+                <w:sz w:val="24"/>
+                <w:szCs w:val="21"/>
+              </w:rPr>
+            </w:pPr>
+            <w:r>
+              <w:rPr>
+                <w:b/>
+                <w:bCs/>
+                <w:sz w:val="24"/>
+                <w:szCs w:val="21"/>
+              </w:rPr>
+              <w:t xml:space="preserve">Creazione database e caricamento dati su </w:t>
+            </w:r>
+            <w:proofErr w:type="spellStart"/>
+            <w:r>
+              <w:rPr>
+                <w:b/>
+                <w:bCs/>
+                <w:sz w:val="24"/>
+                <w:szCs w:val="21"/>
+              </w:rPr>
+              <w:t>MySQL</w:t>
+            </w:r>
+            <w:proofErr w:type="spellEnd"/>
+          </w:p>
+        </w:tc>
+      </w:tr>
+      <w:tr>
+        <w:trPr>
+          <w:cnfStyle w:val="000000100000" w:firstRow="0" w:lastRow="0" w:firstColumn="0" w:lastColumn="0" w:oddVBand="0" w:evenVBand="0" w:oddHBand="1" w:evenHBand="0" w:firstRowFirstColumn="0" w:firstRowLastColumn="0" w:lastRowFirstColumn="0" w:lastRowLastColumn="0"/>
+        </w:trPr>
+        <w:tc>
+          <w:tcPr>
+            <w:cnfStyle w:val="001000000000" w:firstRow="0" w:lastRow="0" w:firstColumn="1" w:lastColumn="0" w:oddVBand="0" w:evenVBand="0" w:oddHBand="0" w:evenHBand="0" w:firstRowFirstColumn="0" w:firstRowLastColumn="0" w:lastRowFirstColumn="0" w:lastRowLastColumn="0"/>
+            <w:tcW w:w="988" w:type="dxa"/>
+          </w:tcPr>
+          <w:p>
+            <w:pPr>
+              <w:jc w:val="center"/>
+            </w:pPr>
+          </w:p>
+        </w:tc>
+        <w:tc>
+          <w:tcPr>
+            <w:tcW w:w="2693" w:type="dxa"/>
+          </w:tcPr>
+          <w:p>
+            <w:pPr>
+              <w:jc w:val="center"/>
+              <w:cnfStyle w:val="000000100000" w:firstRow="0" w:lastRow="0" w:firstColumn="0" w:lastColumn="0" w:oddVBand="0" w:evenVBand="0" w:oddHBand="1" w:evenHBand="0" w:firstRowFirstColumn="0" w:firstRowLastColumn="0" w:lastRowFirstColumn="0" w:lastRowLastColumn="0"/>
+            </w:pPr>
+          </w:p>
+        </w:tc>
+        <w:tc>
+          <w:tcPr>
+            <w:tcW w:w="2982" w:type="dxa"/>
+          </w:tcPr>
+          <w:p>
+            <w:pPr>
+              <w:jc w:val="center"/>
+              <w:cnfStyle w:val="000000100000" w:firstRow="0" w:lastRow="0" w:firstColumn="0" w:lastColumn="0" w:oddVBand="0" w:evenVBand="0" w:oddHBand="1" w:evenHBand="0" w:firstRowFirstColumn="0" w:firstRowLastColumn="0" w:lastRowFirstColumn="0" w:lastRowLastColumn="0"/>
+            </w:pPr>
+          </w:p>
+        </w:tc>
+        <w:tc>
+          <w:tcPr>
+            <w:tcW w:w="2965" w:type="dxa"/>
+          </w:tcPr>
+          <w:p>
+            <w:pPr>
+              <w:jc w:val="center"/>
+              <w:cnfStyle w:val="000000100000" w:firstRow="0" w:lastRow="0" w:firstColumn="0" w:lastColumn="0" w:oddVBand="0" w:evenVBand="0" w:oddHBand="1" w:evenHBand="0" w:firstRowFirstColumn="0" w:firstRowLastColumn="0" w:lastRowFirstColumn="0" w:lastRowLastColumn="0"/>
+            </w:pPr>
+          </w:p>
+        </w:tc>
+      </w:tr>
+      <w:tr>
+        <w:tc>
+          <w:tcPr>
+            <w:cnfStyle w:val="001000000000" w:firstRow="0" w:lastRow="0" w:firstColumn="1" w:lastColumn="0" w:oddVBand="0" w:evenVBand="0" w:oddHBand="0" w:evenHBand="0" w:firstRowFirstColumn="0" w:firstRowLastColumn="0" w:lastRowFirstColumn="0" w:lastRowLastColumn="0"/>
+            <w:tcW w:w="988" w:type="dxa"/>
+          </w:tcPr>
+          <w:p>
+            <w:pPr>
+              <w:jc w:val="center"/>
+            </w:pPr>
+          </w:p>
+        </w:tc>
+        <w:tc>
+          <w:tcPr>
+            <w:tcW w:w="2693" w:type="dxa"/>
+          </w:tcPr>
+          <w:p>
+            <w:pPr>
+              <w:jc w:val="center"/>
+              <w:cnfStyle w:val="000000000000" w:firstRow="0" w:lastRow="0" w:firstColumn="0" w:lastColumn="0" w:oddVBand="0" w:evenVBand="0" w:oddHBand="0" w:evenHBand="0" w:firstRowFirstColumn="0" w:firstRowLastColumn="0" w:lastRowFirstColumn="0" w:lastRowLastColumn="0"/>
+            </w:pPr>
+          </w:p>
+        </w:tc>
+        <w:tc>
+          <w:tcPr>
+            <w:tcW w:w="2982" w:type="dxa"/>
+          </w:tcPr>
+          <w:p>
+            <w:pPr>
+              <w:jc w:val="center"/>
+              <w:cnfStyle w:val="000000000000" w:firstRow="0" w:lastRow="0" w:firstColumn="0" w:lastColumn="0" w:oddVBand="0" w:evenVBand="0" w:oddHBand="0" w:evenHBand="0" w:firstRowFirstColumn="0" w:firstRowLastColumn="0" w:lastRowFirstColumn="0" w:lastRowLastColumn="0"/>
+            </w:pPr>
+          </w:p>
+        </w:tc>
+        <w:tc>
+          <w:tcPr>
+            <w:tcW w:w="2965" w:type="dxa"/>
+          </w:tcPr>
+          <w:p>
+            <w:pPr>
+              <w:jc w:val="center"/>
+              <w:cnfStyle w:val="000000000000" w:firstRow="0" w:lastRow="0" w:firstColumn="0" w:lastColumn="0" w:oddVBand="0" w:evenVBand="0" w:oddHBand="0" w:evenHBand="0" w:firstRowFirstColumn="0" w:firstRowLastColumn="0" w:lastRowFirstColumn="0" w:lastRowLastColumn="0"/>
+            </w:pPr>
+          </w:p>
+        </w:tc>
+      </w:tr>
+      <w:tr>
+        <w:trPr>
+          <w:cnfStyle w:val="000000100000" w:firstRow="0" w:lastRow="0" w:firstColumn="0" w:lastColumn="0" w:oddVBand="0" w:evenVBand="0" w:oddHBand="1" w:evenHBand="0" w:firstRowFirstColumn="0" w:firstRowLastColumn="0" w:lastRowFirstColumn="0" w:lastRowLastColumn="0"/>
+        </w:trPr>
+        <w:tc>
+          <w:tcPr>
+            <w:cnfStyle w:val="001000000000" w:firstRow="0" w:lastRow="0" w:firstColumn="1" w:lastColumn="0" w:oddVBand="0" w:evenVBand="0" w:oddHBand="0" w:evenHBand="0" w:firstRowFirstColumn="0" w:firstRowLastColumn="0" w:lastRowFirstColumn="0" w:lastRowLastColumn="0"/>
+            <w:tcW w:w="988" w:type="dxa"/>
+          </w:tcPr>
+          <w:p>
+            <w:pPr>
+              <w:jc w:val="center"/>
+            </w:pPr>
+          </w:p>
+        </w:tc>
+        <w:tc>
+          <w:tcPr>
+            <w:tcW w:w="2693" w:type="dxa"/>
+          </w:tcPr>
+          <w:p>
+            <w:pPr>
+              <w:jc w:val="center"/>
+              <w:cnfStyle w:val="000000100000" w:firstRow="0" w:lastRow="0" w:firstColumn="0" w:lastColumn="0" w:oddVBand="0" w:evenVBand="0" w:oddHBand="1" w:evenHBand="0" w:firstRowFirstColumn="0" w:firstRowLastColumn="0" w:lastRowFirstColumn="0" w:lastRowLastColumn="0"/>
+            </w:pPr>
+          </w:p>
+        </w:tc>
+        <w:tc>
+          <w:tcPr>
+            <w:tcW w:w="2982" w:type="dxa"/>
+          </w:tcPr>
+          <w:p>
+            <w:pPr>
+              <w:jc w:val="center"/>
+              <w:cnfStyle w:val="000000100000" w:firstRow="0" w:lastRow="0" w:firstColumn="0" w:lastColumn="0" w:oddVBand="0" w:evenVBand="0" w:oddHBand="1" w:evenHBand="0" w:firstRowFirstColumn="0" w:firstRowLastColumn="0" w:lastRowFirstColumn="0" w:lastRowLastColumn="0"/>
+            </w:pPr>
+          </w:p>
+        </w:tc>
+        <w:tc>
+          <w:tcPr>
+            <w:tcW w:w="2965" w:type="dxa"/>
+          </w:tcPr>
+          <w:p>
+            <w:pPr>
+              <w:jc w:val="center"/>
+              <w:cnfStyle w:val="000000100000" w:firstRow="0" w:lastRow="0" w:firstColumn="0" w:lastColumn="0" w:oddVBand="0" w:evenVBand="0" w:oddHBand="1" w:evenHBand="0" w:firstRowFirstColumn="0" w:firstRowLastColumn="0" w:lastRowFirstColumn="0" w:lastRowLastColumn="0"/>
+            </w:pPr>
+          </w:p>
+        </w:tc>
+      </w:tr>
+    </w:tbl>
+    <w:p/>
+    <w:p>
+      <w:r>
+        <w:br w:type="page"/>
+      </w:r>
+    </w:p>
+    <w:p>
+      <w:pPr>
+        <w:pStyle w:val="Titolo1"/>
+        <w:spacing w:line="480" w:lineRule="auto"/>
+      </w:pPr>
       <w:r>
         <w:lastRenderedPageBreak/>
         <w:t>Studio di usabilità</w:t>
       </w:r>
-      <w:bookmarkEnd w:id="22"/>
+      <w:bookmarkEnd w:id="21"/>
     </w:p>
     <w:sectPr>
       <w:pgSz w:w="11906" w:h="16838"/>
@@ -6816,15 +8237,7 @@
         <w:annotationRef/>
       </w:r>
       <w:r>
-        <w:t xml:space="preserve">Non ricordo quali poi quando proviamo </w:t>
-      </w:r>
-      <w:proofErr w:type="spellStart"/>
-      <w:r>
-        <w:t>Codit</w:t>
-      </w:r>
-      <w:proofErr w:type="spellEnd"/>
-      <w:r>
-        <w:t xml:space="preserve"> sistemiamo sta parte, scrivendo nel dettaglio quali sono queste funzionalità</w:t>
+        <w:t>Non ricordo quali poi quando proviamo Codit sistemiamo sta parte, scrivendo nel dettaglio quali sono queste funzionalità</w:t>
       </w:r>
     </w:p>
   </w:comment>
@@ -6841,6 +8254,72 @@
 <w16cid:commentsIds xmlns:wpc="http://schemas.microsoft.com/office/word/2010/wordprocessingCanvas" xmlns:cx="http://schemas.microsoft.com/office/drawing/2014/chartex" xmlns:cx1="http://schemas.microsoft.com/office/drawing/2015/9/8/chartex" xmlns:cx2="http://schemas.microsoft.com/office/drawing/2015/10/21/chartex" xmlns:cx3="http://schemas.microsoft.com/office/drawing/2016/5/9/chartex" xmlns:cx4="http://schemas.microsoft.com/office/drawing/2016/5/10/chartex" xmlns:cx5="http://schemas.microsoft.com/office/drawing/2016/5/11/chartex" xmlns:cx6="http://schemas.microsoft.com/office/drawing/2016/5/12/chartex" xmlns:cx7="http://schemas.microsoft.com/office/drawing/2016/5/13/chartex" xmlns:cx8="http://schemas.microsoft.com/office/drawing/2016/5/14/chartex" xmlns:mc="http://schemas.openxmlformats.org/markup-compatibility/2006" xmlns:aink="http://schemas.microsoft.com/office/drawing/2016/ink" xmlns:am3d="http://schemas.microsoft.com/office/drawing/2017/model3d" xmlns:o="urn:schemas-microsoft-com:office:office" xmlns:r="http://schemas.openxmlformats.org/officeDocument/2006/relationships" xmlns:m="http://schemas.openxmlformats.org/officeDocument/2006/math" xmlns:v="urn:schemas-microsoft-com:vml" xmlns:wp14="http://schemas.microsoft.com/office/word/2010/wordprocessingDrawing" xmlns:wp="http://schemas.openxmlformats.org/drawingml/2006/wordprocessingDrawing" xmlns:w10="urn:schemas-microsoft-com:office:word" xmlns:w="http://schemas.openxmlformats.org/wordprocessingml/2006/main" xmlns:w14="http://schemas.microsoft.com/office/word/2010/wordml" xmlns:w15="http://schemas.microsoft.com/office/word/2012/wordml" xmlns:w16cid="http://schemas.microsoft.com/office/word/2016/wordml/cid" xmlns:w16se="http://schemas.microsoft.com/office/word/2015/wordml/symex" xmlns:wpg="http://schemas.microsoft.com/office/word/2010/wordprocessingGroup" xmlns:wpi="http://schemas.microsoft.com/office/word/2010/wordprocessingInk" xmlns:wne="http://schemas.microsoft.com/office/word/2006/wordml" xmlns:wps="http://schemas.microsoft.com/office/word/2010/wordprocessingShape" mc:Ignorable="w14 w15 w16se w16cid wp14">
   <w16cid:commentId w16cid:paraId="0FC345BC" w16cid:durableId="212611A4"/>
 </w16cid:commentsIds>
+</file>
+
+<file path=word/endnotes.xml><?xml version="1.0" encoding="utf-8"?>
+<w:endnotes xmlns:wpc="http://schemas.microsoft.com/office/word/2010/wordprocessingCanvas" xmlns:cx="http://schemas.microsoft.com/office/drawing/2014/chartex" xmlns:cx1="http://schemas.microsoft.com/office/drawing/2015/9/8/chartex" xmlns:cx2="http://schemas.microsoft.com/office/drawing/2015/10/21/chartex" xmlns:cx3="http://schemas.microsoft.com/office/drawing/2016/5/9/chartex" xmlns:cx4="http://schemas.microsoft.com/office/drawing/2016/5/10/chartex" xmlns:cx5="http://schemas.microsoft.com/office/drawing/2016/5/11/chartex" xmlns:cx6="http://schemas.microsoft.com/office/drawing/2016/5/12/chartex" xmlns:cx7="http://schemas.microsoft.com/office/drawing/2016/5/13/chartex" xmlns:cx8="http://schemas.microsoft.com/office/drawing/2016/5/14/chartex" xmlns:mc="http://schemas.openxmlformats.org/markup-compatibility/2006" xmlns:aink="http://schemas.microsoft.com/office/drawing/2016/ink" xmlns:am3d="http://schemas.microsoft.com/office/drawing/2017/model3d" xmlns:o="urn:schemas-microsoft-com:office:office" xmlns:r="http://schemas.openxmlformats.org/officeDocument/2006/relationships" xmlns:m="http://schemas.openxmlformats.org/officeDocument/2006/math" xmlns:v="urn:schemas-microsoft-com:vml" xmlns:wp14="http://schemas.microsoft.com/office/word/2010/wordprocessingDrawing" xmlns:wp="http://schemas.openxmlformats.org/drawingml/2006/wordprocessingDrawing" xmlns:w10="urn:schemas-microsoft-com:office:word" xmlns:w="http://schemas.openxmlformats.org/wordprocessingml/2006/main" xmlns:w14="http://schemas.microsoft.com/office/word/2010/wordml" xmlns:w15="http://schemas.microsoft.com/office/word/2012/wordml" xmlns:w16cid="http://schemas.microsoft.com/office/word/2016/wordml/cid" xmlns:w16se="http://schemas.microsoft.com/office/word/2015/wordml/symex" xmlns:wpg="http://schemas.microsoft.com/office/word/2010/wordprocessingGroup" xmlns:wpi="http://schemas.microsoft.com/office/word/2010/wordprocessingInk" xmlns:wne="http://schemas.microsoft.com/office/word/2006/wordml" xmlns:wps="http://schemas.microsoft.com/office/word/2010/wordprocessingShape" mc:Ignorable="w14 w15 w16se w16cid wp14">
+  <w:endnote w:type="separator" w:id="-1">
+    <w:p>
+      <w:pPr>
+        <w:spacing w:after="0" w:line="240" w:lineRule="auto"/>
+      </w:pPr>
+      <w:r>
+        <w:separator/>
+      </w:r>
+    </w:p>
+  </w:endnote>
+  <w:endnote w:type="continuationSeparator" w:id="0">
+    <w:p>
+      <w:pPr>
+        <w:spacing w:after="0" w:line="240" w:lineRule="auto"/>
+      </w:pPr>
+      <w:r>
+        <w:continuationSeparator/>
+      </w:r>
+    </w:p>
+  </w:endnote>
+</w:endnotes>
+</file>
+
+<file path=word/footnotes.xml><?xml version="1.0" encoding="utf-8"?>
+<w:footnotes xmlns:wpc="http://schemas.microsoft.com/office/word/2010/wordprocessingCanvas" xmlns:cx="http://schemas.microsoft.com/office/drawing/2014/chartex" xmlns:cx1="http://schemas.microsoft.com/office/drawing/2015/9/8/chartex" xmlns:cx2="http://schemas.microsoft.com/office/drawing/2015/10/21/chartex" xmlns:cx3="http://schemas.microsoft.com/office/drawing/2016/5/9/chartex" xmlns:cx4="http://schemas.microsoft.com/office/drawing/2016/5/10/chartex" xmlns:cx5="http://schemas.microsoft.com/office/drawing/2016/5/11/chartex" xmlns:cx6="http://schemas.microsoft.com/office/drawing/2016/5/12/chartex" xmlns:cx7="http://schemas.microsoft.com/office/drawing/2016/5/13/chartex" xmlns:cx8="http://schemas.microsoft.com/office/drawing/2016/5/14/chartex" xmlns:mc="http://schemas.openxmlformats.org/markup-compatibility/2006" xmlns:aink="http://schemas.microsoft.com/office/drawing/2016/ink" xmlns:am3d="http://schemas.microsoft.com/office/drawing/2017/model3d" xmlns:o="urn:schemas-microsoft-com:office:office" xmlns:r="http://schemas.openxmlformats.org/officeDocument/2006/relationships" xmlns:m="http://schemas.openxmlformats.org/officeDocument/2006/math" xmlns:v="urn:schemas-microsoft-com:vml" xmlns:wp14="http://schemas.microsoft.com/office/word/2010/wordprocessingDrawing" xmlns:wp="http://schemas.openxmlformats.org/drawingml/2006/wordprocessingDrawing" xmlns:w10="urn:schemas-microsoft-com:office:word" xmlns:w="http://schemas.openxmlformats.org/wordprocessingml/2006/main" xmlns:w14="http://schemas.microsoft.com/office/word/2010/wordml" xmlns:w15="http://schemas.microsoft.com/office/word/2012/wordml" xmlns:w16cid="http://schemas.microsoft.com/office/word/2016/wordml/cid" xmlns:w16se="http://schemas.microsoft.com/office/word/2015/wordml/symex" xmlns:wpg="http://schemas.microsoft.com/office/word/2010/wordprocessingGroup" xmlns:wpi="http://schemas.microsoft.com/office/word/2010/wordprocessingInk" xmlns:wne="http://schemas.microsoft.com/office/word/2006/wordml" xmlns:wps="http://schemas.microsoft.com/office/word/2010/wordprocessingShape" mc:Ignorable="w14 w15 w16se w16cid wp14">
+  <w:footnote w:type="separator" w:id="-1">
+    <w:p>
+      <w:pPr>
+        <w:spacing w:after="0" w:line="240" w:lineRule="auto"/>
+      </w:pPr>
+      <w:r>
+        <w:separator/>
+      </w:r>
+    </w:p>
+  </w:footnote>
+  <w:footnote w:type="continuationSeparator" w:id="0">
+    <w:p>
+      <w:pPr>
+        <w:spacing w:after="0" w:line="240" w:lineRule="auto"/>
+      </w:pPr>
+      <w:r>
+        <w:continuationSeparator/>
+      </w:r>
+    </w:p>
+  </w:footnote>
+  <w:footnote w:id="1">
+    <w:p>
+      <w:pPr>
+        <w:pStyle w:val="Testonotaapidipagina"/>
+      </w:pPr>
+      <w:r>
+        <w:rPr>
+          <w:rStyle w:val="Rimandonotaapidipagina"/>
+        </w:rPr>
+        <w:footnoteRef/>
+      </w:r>
+      <w:r>
+        <w:t xml:space="preserve"> Per introdurre variabilità nella costruzione delle relazioni, è stata introdotta la variabilità del numero di attributi. Durante i test è stata utilizzata una variabilità di 3 attributi.</w:t>
+      </w:r>
+    </w:p>
+  </w:footnote>
+</w:footnotes>
 </file>
 
 <file path=word/numbering.xml><?xml version="1.0" encoding="utf-8"?>
@@ -7739,6 +9218,7 @@
     <w:lsdException w:name="HTML Sample" w:semiHidden="1" w:unhideWhenUsed="1"/>
     <w:lsdException w:name="HTML Typewriter" w:semiHidden="1" w:unhideWhenUsed="1"/>
     <w:lsdException w:name="HTML Variable" w:semiHidden="1" w:unhideWhenUsed="1"/>
+    <w:lsdException w:name="Normal Table" w:semiHidden="1" w:unhideWhenUsed="1"/>
     <w:lsdException w:name="annotation subject" w:semiHidden="1" w:unhideWhenUsed="1"/>
     <w:lsdException w:name="No List" w:semiHidden="1" w:unhideWhenUsed="1"/>
     <w:lsdException w:name="Outline List 1" w:semiHidden="1" w:unhideWhenUsed="1"/>
@@ -7784,9 +9264,11 @@
     <w:lsdException w:name="Table Subtle 1" w:semiHidden="1" w:unhideWhenUsed="1"/>
     <w:lsdException w:name="Table Subtle 2" w:semiHidden="1" w:unhideWhenUsed="1"/>
     <w:lsdException w:name="Table Web 1" w:semiHidden="1" w:unhideWhenUsed="1"/>
+    <w:lsdException w:name="Table Web 2" w:semiHidden="1" w:unhideWhenUsed="1"/>
     <w:lsdException w:name="Table Web 3" w:semiHidden="1" w:unhideWhenUsed="1"/>
     <w:lsdException w:name="Balloon Text" w:semiHidden="1" w:unhideWhenUsed="1"/>
     <w:lsdException w:name="Table Grid" w:uiPriority="39"/>
+    <w:lsdException w:name="Table Theme" w:semiHidden="1" w:unhideWhenUsed="1"/>
     <w:lsdException w:name="Placeholder Text" w:semiHidden="1"/>
     <w:lsdException w:name="No Spacing" w:uiPriority="1" w:qFormat="1"/>
     <w:lsdException w:name="Light Shading" w:uiPriority="60"/>
@@ -8370,6 +9852,241 @@
       <w:color w:val="2F5496" w:themeColor="accent1" w:themeShade="BF"/>
     </w:rPr>
   </w:style>
+  <w:style w:type="table" w:styleId="Grigliatabella">
+    <w:name w:val="Table Grid"/>
+    <w:basedOn w:val="Tabellanormale"/>
+    <w:uiPriority w:val="39"/>
+    <w:rsid w:val="000F2544"/>
+    <w:pPr>
+      <w:spacing w:after="0" w:line="240" w:lineRule="auto"/>
+    </w:pPr>
+    <w:tblPr>
+      <w:tblBorders>
+        <w:top w:val="single" w:sz="4" w:space="0" w:color="auto"/>
+        <w:left w:val="single" w:sz="4" w:space="0" w:color="auto"/>
+        <w:bottom w:val="single" w:sz="4" w:space="0" w:color="auto"/>
+        <w:right w:val="single" w:sz="4" w:space="0" w:color="auto"/>
+        <w:insideH w:val="single" w:sz="4" w:space="0" w:color="auto"/>
+        <w:insideV w:val="single" w:sz="4" w:space="0" w:color="auto"/>
+      </w:tblBorders>
+    </w:tblPr>
+  </w:style>
+  <w:style w:type="table" w:styleId="Tabellagriglia1chiara">
+    <w:name w:val="Grid Table 1 Light"/>
+    <w:basedOn w:val="Tabellanormale"/>
+    <w:uiPriority w:val="46"/>
+    <w:rsid w:val="000F2544"/>
+    <w:pPr>
+      <w:spacing w:after="0" w:line="240" w:lineRule="auto"/>
+    </w:pPr>
+    <w:tblPr>
+      <w:tblStyleRowBandSize w:val="1"/>
+      <w:tblStyleColBandSize w:val="1"/>
+      <w:tblBorders>
+        <w:top w:val="single" w:sz="4" w:space="0" w:color="999999" w:themeColor="text1" w:themeTint="66"/>
+        <w:left w:val="single" w:sz="4" w:space="0" w:color="999999" w:themeColor="text1" w:themeTint="66"/>
+        <w:bottom w:val="single" w:sz="4" w:space="0" w:color="999999" w:themeColor="text1" w:themeTint="66"/>
+        <w:right w:val="single" w:sz="4" w:space="0" w:color="999999" w:themeColor="text1" w:themeTint="66"/>
+        <w:insideH w:val="single" w:sz="4" w:space="0" w:color="999999" w:themeColor="text1" w:themeTint="66"/>
+        <w:insideV w:val="single" w:sz="4" w:space="0" w:color="999999" w:themeColor="text1" w:themeTint="66"/>
+      </w:tblBorders>
+    </w:tblPr>
+    <w:tblStylePr w:type="firstRow">
+      <w:rPr>
+        <w:b/>
+        <w:bCs/>
+      </w:rPr>
+      <w:tblPr/>
+      <w:tcPr>
+        <w:tcBorders>
+          <w:bottom w:val="single" w:sz="12" w:space="0" w:color="666666" w:themeColor="text1" w:themeTint="99"/>
+        </w:tcBorders>
+      </w:tcPr>
+    </w:tblStylePr>
+    <w:tblStylePr w:type="lastRow">
+      <w:rPr>
+        <w:b/>
+        <w:bCs/>
+      </w:rPr>
+      <w:tblPr/>
+      <w:tcPr>
+        <w:tcBorders>
+          <w:top w:val="double" w:sz="2" w:space="0" w:color="666666" w:themeColor="text1" w:themeTint="99"/>
+        </w:tcBorders>
+      </w:tcPr>
+    </w:tblStylePr>
+    <w:tblStylePr w:type="firstCol">
+      <w:rPr>
+        <w:b/>
+        <w:bCs/>
+      </w:rPr>
+    </w:tblStylePr>
+    <w:tblStylePr w:type="lastCol">
+      <w:rPr>
+        <w:b/>
+        <w:bCs/>
+      </w:rPr>
+    </w:tblStylePr>
+  </w:style>
+  <w:style w:type="table" w:styleId="Tabellasemplice5">
+    <w:name w:val="Plain Table 5"/>
+    <w:basedOn w:val="Tabellanormale"/>
+    <w:uiPriority w:val="45"/>
+    <w:rsid w:val="000F2544"/>
+    <w:pPr>
+      <w:spacing w:after="0" w:line="240" w:lineRule="auto"/>
+    </w:pPr>
+    <w:tblPr>
+      <w:tblStyleRowBandSize w:val="1"/>
+      <w:tblStyleColBandSize w:val="1"/>
+    </w:tblPr>
+    <w:tblStylePr w:type="firstRow">
+      <w:rPr>
+        <w:rFonts w:asciiTheme="majorHAnsi" w:eastAsiaTheme="majorEastAsia" w:hAnsiTheme="majorHAnsi" w:cstheme="majorBidi"/>
+        <w:i/>
+        <w:iCs/>
+        <w:sz w:val="26"/>
+      </w:rPr>
+      <w:tblPr/>
+      <w:tcPr>
+        <w:tcBorders>
+          <w:bottom w:val="single" w:sz="4" w:space="0" w:color="7F7F7F" w:themeColor="text1" w:themeTint="80"/>
+        </w:tcBorders>
+        <w:shd w:val="clear" w:color="auto" w:fill="FFFFFF" w:themeFill="background1"/>
+      </w:tcPr>
+    </w:tblStylePr>
+    <w:tblStylePr w:type="lastRow">
+      <w:rPr>
+        <w:rFonts w:asciiTheme="majorHAnsi" w:eastAsiaTheme="majorEastAsia" w:hAnsiTheme="majorHAnsi" w:cstheme="majorBidi"/>
+        <w:i/>
+        <w:iCs/>
+        <w:sz w:val="26"/>
+      </w:rPr>
+      <w:tblPr/>
+      <w:tcPr>
+        <w:tcBorders>
+          <w:top w:val="single" w:sz="4" w:space="0" w:color="7F7F7F" w:themeColor="text1" w:themeTint="80"/>
+        </w:tcBorders>
+        <w:shd w:val="clear" w:color="auto" w:fill="FFFFFF" w:themeFill="background1"/>
+      </w:tcPr>
+    </w:tblStylePr>
+    <w:tblStylePr w:type="firstCol">
+      <w:pPr>
+        <w:jc w:val="right"/>
+      </w:pPr>
+      <w:rPr>
+        <w:rFonts w:asciiTheme="majorHAnsi" w:eastAsiaTheme="majorEastAsia" w:hAnsiTheme="majorHAnsi" w:cstheme="majorBidi"/>
+        <w:i/>
+        <w:iCs/>
+        <w:sz w:val="26"/>
+      </w:rPr>
+      <w:tblPr/>
+      <w:tcPr>
+        <w:tcBorders>
+          <w:right w:val="single" w:sz="4" w:space="0" w:color="7F7F7F" w:themeColor="text1" w:themeTint="80"/>
+        </w:tcBorders>
+        <w:shd w:val="clear" w:color="auto" w:fill="FFFFFF" w:themeFill="background1"/>
+      </w:tcPr>
+    </w:tblStylePr>
+    <w:tblStylePr w:type="lastCol">
+      <w:rPr>
+        <w:rFonts w:asciiTheme="majorHAnsi" w:eastAsiaTheme="majorEastAsia" w:hAnsiTheme="majorHAnsi" w:cstheme="majorBidi"/>
+        <w:i/>
+        <w:iCs/>
+        <w:sz w:val="26"/>
+      </w:rPr>
+      <w:tblPr/>
+      <w:tcPr>
+        <w:tcBorders>
+          <w:left w:val="single" w:sz="4" w:space="0" w:color="7F7F7F" w:themeColor="text1" w:themeTint="80"/>
+        </w:tcBorders>
+        <w:shd w:val="clear" w:color="auto" w:fill="FFFFFF" w:themeFill="background1"/>
+      </w:tcPr>
+    </w:tblStylePr>
+    <w:tblStylePr w:type="band1Vert">
+      <w:tblPr/>
+      <w:tcPr>
+        <w:shd w:val="clear" w:color="auto" w:fill="F2F2F2" w:themeFill="background1" w:themeFillShade="F2"/>
+      </w:tcPr>
+    </w:tblStylePr>
+    <w:tblStylePr w:type="band1Horz">
+      <w:tblPr/>
+      <w:tcPr>
+        <w:shd w:val="clear" w:color="auto" w:fill="F2F2F2" w:themeFill="background1" w:themeFillShade="F2"/>
+      </w:tcPr>
+    </w:tblStylePr>
+    <w:tblStylePr w:type="neCell">
+      <w:tblPr/>
+      <w:tcPr>
+        <w:tcBorders>
+          <w:left w:val="nil"/>
+        </w:tcBorders>
+      </w:tcPr>
+    </w:tblStylePr>
+    <w:tblStylePr w:type="nwCell">
+      <w:tblPr/>
+      <w:tcPr>
+        <w:tcBorders>
+          <w:right w:val="nil"/>
+        </w:tcBorders>
+      </w:tcPr>
+    </w:tblStylePr>
+    <w:tblStylePr w:type="seCell">
+      <w:tblPr/>
+      <w:tcPr>
+        <w:tcBorders>
+          <w:left w:val="nil"/>
+        </w:tcBorders>
+      </w:tcPr>
+    </w:tblStylePr>
+    <w:tblStylePr w:type="swCell">
+      <w:tblPr/>
+      <w:tcPr>
+        <w:tcBorders>
+          <w:right w:val="nil"/>
+        </w:tcBorders>
+      </w:tcPr>
+    </w:tblStylePr>
+  </w:style>
+  <w:style w:type="paragraph" w:styleId="Testonotaapidipagina">
+    <w:name w:val="footnote text"/>
+    <w:basedOn w:val="Normale"/>
+    <w:link w:val="TestonotaapidipaginaCarattere"/>
+    <w:uiPriority w:val="99"/>
+    <w:semiHidden/>
+    <w:unhideWhenUsed/>
+    <w:rsid w:val="0063394F"/>
+    <w:pPr>
+      <w:spacing w:after="0" w:line="240" w:lineRule="auto"/>
+    </w:pPr>
+    <w:rPr>
+      <w:sz w:val="20"/>
+      <w:szCs w:val="20"/>
+    </w:rPr>
+  </w:style>
+  <w:style w:type="character" w:customStyle="1" w:styleId="TestonotaapidipaginaCarattere">
+    <w:name w:val="Testo nota a piè di pagina Carattere"/>
+    <w:basedOn w:val="Carpredefinitoparagrafo"/>
+    <w:link w:val="Testonotaapidipagina"/>
+    <w:uiPriority w:val="99"/>
+    <w:semiHidden/>
+    <w:rsid w:val="0063394F"/>
+    <w:rPr>
+      <w:sz w:val="20"/>
+      <w:szCs w:val="20"/>
+    </w:rPr>
+  </w:style>
+  <w:style w:type="character" w:styleId="Rimandonotaapidipagina">
+    <w:name w:val="footnote reference"/>
+    <w:basedOn w:val="Carpredefinitoparagrafo"/>
+    <w:uiPriority w:val="99"/>
+    <w:semiHidden/>
+    <w:unhideWhenUsed/>
+    <w:rsid w:val="0063394F"/>
+    <w:rPr>
+      <w:vertAlign w:val="superscript"/>
+    </w:rPr>
+  </w:style>
 </w:styles>
 </file>
 
@@ -8639,7 +10356,7 @@
 </file>
 
 <file path=customXml/itemProps1.xml><?xml version="1.0" encoding="utf-8"?>
-<ds:datastoreItem xmlns:ds="http://schemas.openxmlformats.org/officeDocument/2006/customXml" ds:itemID="{AFE231EC-E838-DC47-B673-94BB66CAC69A}">
+<ds:datastoreItem xmlns:ds="http://schemas.openxmlformats.org/officeDocument/2006/customXml" ds:itemID="{7FCA1341-D1D8-BA47-A011-D7C376D70E0D}">
   <ds:schemaRefs>
     <ds:schemaRef ds:uri="http://schemas.openxmlformats.org/officeDocument/2006/bibliography"/>
   </ds:schemaRefs>

</xml_diff>

<commit_message>
Qualche modifica alla documentazione
</commit_message>
<xml_diff>
--- a/DocumentazioneDs.docx
+++ b/DocumentazioneDs.docx
@@ -197,18 +197,29 @@
           <w:smallCaps/>
           <w:sz w:val="52"/>
         </w:rPr>
-        <w:t>Data science e machine learning</w:t>
-      </w:r>
-    </w:p>
-    <w:p>
-      <w:pPr>
-        <w:jc w:val="center"/>
+        <w:t xml:space="preserve">Data science e machine </w:t>
+      </w:r>
+      <w:proofErr w:type="spellStart"/>
+      <w:r>
         <w:rPr>
           <w:rFonts w:ascii="Goudy Old Style" w:hAnsi="Goudy Old Style"/>
           <w:b/>
           <w:smallCaps/>
           <w:sz w:val="52"/>
         </w:rPr>
+        <w:t>learning</w:t>
+      </w:r>
+      <w:proofErr w:type="spellEnd"/>
+    </w:p>
+    <w:p>
+      <w:pPr>
+        <w:jc w:val="center"/>
+        <w:rPr>
+          <w:rFonts w:ascii="Goudy Old Style" w:hAnsi="Goudy Old Style"/>
+          <w:b/>
+          <w:smallCaps/>
+          <w:sz w:val="52"/>
+        </w:rPr>
       </w:pPr>
     </w:p>
     <w:p>
@@ -228,8 +239,19 @@
           <w:smallCaps/>
           <w:sz w:val="40"/>
         </w:rPr>
-        <w:t>Studio di usabilità degli operatori iconici di CoDIT</w:t>
-      </w:r>
+        <w:t xml:space="preserve">Studio di usabilità degli operatori iconici di </w:t>
+      </w:r>
+      <w:proofErr w:type="spellStart"/>
+      <w:r>
+        <w:rPr>
+          <w:rFonts w:ascii="Goudy Old Style" w:hAnsi="Goudy Old Style"/>
+          <w:b/>
+          <w:smallCaps/>
+          <w:sz w:val="40"/>
+        </w:rPr>
+        <w:t>CoDIT</w:t>
+      </w:r>
+      <w:proofErr w:type="spellEnd"/>
     </w:p>
     <w:p>
       <w:pPr>
@@ -415,7 +437,7 @@
                 <v:stroke joinstyle="miter"/>
                 <v:path gradientshapeok="t" o:connecttype="rect"/>
               </v:shapetype>
-              <v:shape id="Casella di testo 1" o:spid="_x0000_s1026" type="#_x0000_t202" style="position:absolute;margin-left:347.55pt;margin-top:21.45pt;width:179.4pt;height:147pt;z-index:251658240;visibility:visible;mso-wrap-style:square;mso-width-percent:0;mso-height-percent:0;mso-wrap-distance-left:9pt;mso-wrap-distance-top:0;mso-wrap-distance-right:9pt;mso-wrap-distance-bottom:0;mso-position-horizontal:absolute;mso-position-horizontal-relative:text;mso-position-vertical:absolute;mso-position-vertical-relative:text;mso-width-percent:0;mso-height-percent:0;mso-width-relative:margin;mso-height-relative:margin;v-text-anchor:top" o:gfxdata="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" filled="f" stroked="f">
+              <v:shape id="Casella di testo 1" o:spid="_x0000_s1026" type="#_x0000_t202" style="position:absolute;margin-left:347.55pt;margin-top:21.45pt;width:179.4pt;height:147pt;z-index:251658240;visibility:visible;mso-wrap-style:square;mso-width-percent:0;mso-height-percent:0;mso-wrap-distance-left:9pt;mso-wrap-distance-top:0;mso-wrap-distance-right:9pt;mso-wrap-distance-bottom:0;mso-position-horizontal:absolute;mso-position-horizontal-relative:text;mso-position-vertical:absolute;mso-position-vertical-relative:text;mso-width-percent:0;mso-height-percent:0;mso-width-relative:margin;mso-height-relative:margin;v-text-anchor:top" o:gfxdata="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" filled="f" stroked="f">
                 <v:textbox>
                   <w:txbxContent>
                     <w:p>
@@ -452,7 +474,23 @@
                           <w:rFonts w:ascii="Goudy Old Style" w:hAnsi="Goudy Old Style"/>
                           <w:sz w:val="28"/>
                         </w:rPr>
-                        <w:t xml:space="preserve">Roberta Gesumaria </w:t>
+                        <w:t xml:space="preserve">Roberta </w:t>
+                      </w:r>
+                      <w:proofErr w:type="spellStart"/>
+                      <w:r>
+                        <w:rPr>
+                          <w:rFonts w:ascii="Goudy Old Style" w:hAnsi="Goudy Old Style"/>
+                          <w:sz w:val="28"/>
+                        </w:rPr>
+                        <w:t>Gesumaria</w:t>
+                      </w:r>
+                      <w:proofErr w:type="spellEnd"/>
+                      <w:r>
+                        <w:rPr>
+                          <w:rFonts w:ascii="Goudy Old Style" w:hAnsi="Goudy Old Style"/>
+                          <w:sz w:val="28"/>
+                        </w:rPr>
+                        <w:t xml:space="preserve"> </w:t>
                       </w:r>
                       <w:r>
                         <w:rPr>
@@ -514,7 +552,25 @@
           <w:smallCaps/>
           <w:sz w:val="36"/>
         </w:rPr>
-        <w:t>Docente</w:t>
+        <w:t>Docent</w:t>
+      </w:r>
+      <w:r>
+        <w:rPr>
+          <w:rFonts w:ascii="Goudy Old Style" w:hAnsi="Goudy Old Style"/>
+          <w:b/>
+          <w:smallCaps/>
+          <w:sz w:val="36"/>
+        </w:rPr>
+        <w:t>i</w:t>
+      </w:r>
+      <w:r>
+        <w:rPr>
+          <w:rFonts w:ascii="Goudy Old Style" w:hAnsi="Goudy Old Style"/>
+          <w:b/>
+          <w:smallCaps/>
+          <w:sz w:val="36"/>
+        </w:rPr>
+        <w:tab/>
       </w:r>
       <w:r>
         <w:rPr>
@@ -1171,21 +1227,7 @@
                 <w:rStyle w:val="Collegamentoipertestuale"/>
                 <w:noProof/>
               </w:rPr>
-              <w:t>Problemi ris</w:t>
-            </w:r>
-            <w:r>
-              <w:rPr>
-                <w:rStyle w:val="Collegamentoipertestuale"/>
-                <w:noProof/>
-              </w:rPr>
-              <w:t>c</w:t>
-            </w:r>
-            <w:r>
-              <w:rPr>
-                <w:rStyle w:val="Collegamentoipertestuale"/>
-                <w:noProof/>
-              </w:rPr>
-              <w:t>ontrati</w:t>
+              <w:t>Problemi riscontrati</w:t>
             </w:r>
             <w:r>
               <w:rPr>
@@ -2705,16 +2747,37 @@
         <w:t>svolto riguarda l</w:t>
       </w:r>
       <w:r>
-        <w:t>o studio di usabilità sull’espressività e la complessità percepita degli operatori iconici di CoDIT utilizzando scenari che coinvolgano schemi di grosse dimensioni</w:t>
-      </w:r>
-      <w:r>
-        <w:t xml:space="preserve">. Per generare tali schemi ci è stato indicato di utilizzare il tool </w:t>
-      </w:r>
+        <w:t xml:space="preserve">o studio di usabilità sull’espressività e la complessità percepita degli operatori iconici di </w:t>
+      </w:r>
+      <w:proofErr w:type="spellStart"/>
+      <w:r>
+        <w:t>CoDIT</w:t>
+      </w:r>
+      <w:proofErr w:type="spellEnd"/>
+      <w:r>
+        <w:t xml:space="preserve"> utilizzando scenari che coinvolgano schemi di grosse dimensioni</w:t>
+      </w:r>
+      <w:r>
+        <w:t xml:space="preserve">. Per generare tali schemi ci è stato indicato di utilizzare il </w:t>
+      </w:r>
+      <w:proofErr w:type="spellStart"/>
+      <w:r>
+        <w:t>tool</w:t>
+      </w:r>
+      <w:proofErr w:type="spellEnd"/>
+      <w:r>
+        <w:t xml:space="preserve"> </w:t>
+      </w:r>
+      <w:proofErr w:type="spellStart"/>
       <w:r>
         <w:t>iBenc</w:t>
       </w:r>
       <w:r>
-        <w:t>h.</w:t>
+        <w:t>h</w:t>
+      </w:r>
+      <w:proofErr w:type="spellEnd"/>
+      <w:r>
+        <w:t>.</w:t>
       </w:r>
     </w:p>
     <w:p>
@@ -2732,23 +2795,46 @@
       <w:r>
         <w:t xml:space="preserve">Utilizzo di </w:t>
       </w:r>
+      <w:proofErr w:type="spellStart"/>
       <w:r>
         <w:t>CoDIT</w:t>
       </w:r>
+      <w:proofErr w:type="spellEnd"/>
       <w:r>
         <w:t>,</w:t>
       </w:r>
       <w:r>
-        <w:t xml:space="preserve"> un tool per l’integrazione di schemi. Gli schemi su cui lavora sono schemi concettuali sui quali è possibile applicare operatori iconici per l’integrazione. I formati richiesti</w:t>
-      </w:r>
-      <w:r>
-        <w:t xml:space="preserve"> da CoDIT sono </w:t>
-      </w:r>
+        <w:t xml:space="preserve"> un </w:t>
+      </w:r>
+      <w:proofErr w:type="spellStart"/>
+      <w:r>
+        <w:t>tool</w:t>
+      </w:r>
+      <w:proofErr w:type="spellEnd"/>
+      <w:r>
+        <w:t xml:space="preserve"> per l’integrazione di schemi. Gli schemi su cui lavora sono schemi concettuali sui quali è possibile applicare operatori iconici per l’integrazione. I formati richiesti</w:t>
+      </w:r>
+      <w:r>
+        <w:t xml:space="preserve"> da </w:t>
+      </w:r>
+      <w:proofErr w:type="spellStart"/>
+      <w:r>
+        <w:t>CoDIT</w:t>
+      </w:r>
+      <w:proofErr w:type="spellEnd"/>
+      <w:r>
+        <w:t xml:space="preserve"> sono </w:t>
+      </w:r>
+      <w:proofErr w:type="gramStart"/>
       <w:r>
         <w:t>XMI</w:t>
       </w:r>
       <w:r>
-        <w:t xml:space="preserve">  o </w:t>
+        <w:t xml:space="preserve">  o</w:t>
+      </w:r>
+      <w:proofErr w:type="gramEnd"/>
+      <w:r>
+        <w:t xml:space="preserve"> </w:t>
       </w:r>
       <w:r>
         <w:t>SVG</w:t>
@@ -2762,15 +2848,28 @@
         <w:jc w:val="both"/>
       </w:pPr>
       <w:r>
-        <w:t>Per lo studio richiesto, abbiamo però bisogno di schemi più grandi di quelli che si hanno a disposizione, per ottenere ciò è stato utilizzato IBench.</w:t>
+        <w:t xml:space="preserve">Per lo studio richiesto, abbiamo però bisogno di schemi più grandi di quelli che si hanno a disposizione, per ottenere ciò è stato utilizzato </w:t>
+      </w:r>
+      <w:proofErr w:type="spellStart"/>
+      <w:r>
+        <w:t>IBench</w:t>
+      </w:r>
+      <w:proofErr w:type="spellEnd"/>
+      <w:r>
+        <w:t>.</w:t>
       </w:r>
     </w:p>
     <w:p>
       <w:pPr>
         <w:jc w:val="both"/>
       </w:pPr>
-      <w:r>
-        <w:t xml:space="preserve">IBench genera schemi logici in formato </w:t>
+      <w:proofErr w:type="spellStart"/>
+      <w:r>
+        <w:t>IBench</w:t>
+      </w:r>
+      <w:proofErr w:type="spellEnd"/>
+      <w:r>
+        <w:t xml:space="preserve"> genera schemi logici in formato </w:t>
       </w:r>
       <w:r>
         <w:t>XML</w:t>
@@ -2784,7 +2883,15 @@
         <w:jc w:val="both"/>
       </w:pPr>
       <w:r>
-        <w:t xml:space="preserve">Le prime differenze da notare sono le tipologie di file e di schemi differenti che si ottengono da un tool e che vengono elaborati dall’altro. Inoltre, </w:t>
+        <w:t xml:space="preserve">Le prime differenze da notare sono le tipologie di file e di schemi differenti che si ottengono da un </w:t>
+      </w:r>
+      <w:proofErr w:type="spellStart"/>
+      <w:r>
+        <w:t>tool</w:t>
+      </w:r>
+      <w:proofErr w:type="spellEnd"/>
+      <w:r>
+        <w:t xml:space="preserve"> e che vengono elaborati dall’altro. Inoltre, </w:t>
       </w:r>
       <w:r>
         <w:t xml:space="preserve">i </w:t>
@@ -2796,7 +2903,15 @@
         <w:t>XMI</w:t>
       </w:r>
       <w:r>
-        <w:t xml:space="preserve"> riconosciuti da CoDIT hanno una struttura non generica, quindi è stato necessario convertire lo schema</w:t>
+        <w:t xml:space="preserve"> riconosciuti da </w:t>
+      </w:r>
+      <w:proofErr w:type="spellStart"/>
+      <w:r>
+        <w:t>CoDIT</w:t>
+      </w:r>
+      <w:proofErr w:type="spellEnd"/>
+      <w:r>
+        <w:t xml:space="preserve"> hanno una struttura non generica, quindi è stato necessario convertire lo schema</w:t>
       </w:r>
       <w:r>
         <w:t>,</w:t>
@@ -2808,10 +2923,18 @@
         <w:t>e ottenere una</w:t>
       </w:r>
       <w:r>
-        <w:t xml:space="preserve"> struttura</w:t>
-      </w:r>
-      <w:r>
-        <w:t>ra adeguata</w:t>
+        <w:t xml:space="preserve"> </w:t>
+      </w:r>
+      <w:proofErr w:type="spellStart"/>
+      <w:r>
+        <w:t>struttura</w:t>
+      </w:r>
+      <w:r>
+        <w:t>ra</w:t>
+      </w:r>
+      <w:proofErr w:type="spellEnd"/>
+      <w:r>
+        <w:t xml:space="preserve"> adeguata</w:t>
       </w:r>
       <w:r>
         <w:t xml:space="preserve"> in maniera da render</w:t>
@@ -2820,11 +2943,16 @@
         <w:t>e il file</w:t>
       </w:r>
       <w:r>
-        <w:t xml:space="preserve"> comprensibile al too</w:t>
+        <w:t xml:space="preserve"> comprensibile al </w:t>
+      </w:r>
+      <w:proofErr w:type="spellStart"/>
+      <w:r>
+        <w:t>too</w:t>
       </w:r>
       <w:r>
         <w:t>l</w:t>
       </w:r>
+      <w:proofErr w:type="spellEnd"/>
       <w:r>
         <w:t>.</w:t>
       </w:r>
@@ -2846,7 +2974,15 @@
         <w:t>o</w:t>
       </w:r>
       <w:r>
-        <w:t xml:space="preserve"> uno studio di usabilità sull’espressività e la complessità percepita degli operatori iconici di CoDIT, sia dai membri del gruppo che da altri utenti, sempre con competenze informatiche.</w:t>
+        <w:t xml:space="preserve"> uno studio di usabilità sull’espressività e la complessità percepita degli operatori iconici di </w:t>
+      </w:r>
+      <w:proofErr w:type="spellStart"/>
+      <w:r>
+        <w:t>CoDIT</w:t>
+      </w:r>
+      <w:proofErr w:type="spellEnd"/>
+      <w:r>
+        <w:t>, sia dai membri del gruppo che da altri utenti, sempre con competenze informatiche.</w:t>
       </w:r>
     </w:p>
     <w:p>
@@ -2868,18 +3004,25 @@
         <w:spacing w:line="480" w:lineRule="auto"/>
       </w:pPr>
       <w:bookmarkStart w:id="1" w:name="_Toc19804798"/>
+      <w:proofErr w:type="spellStart"/>
       <w:r>
         <w:lastRenderedPageBreak/>
         <w:t>IBench</w:t>
       </w:r>
       <w:bookmarkEnd w:id="1"/>
+      <w:proofErr w:type="spellEnd"/>
     </w:p>
     <w:p>
       <w:pPr>
         <w:jc w:val="both"/>
       </w:pPr>
-      <w:r>
-        <w:t>iBench è un generatore di metadati per la creazione di mappature, schemi e vincoli di schemi arbitrariamente grandi e complessi. Può essere utilizzato con un generatore di dati per generare efficacemente scenari realistici di integrazione dei dati con diversi gradi di dimensione e complessità. Può essere utilizzato per creare benchmark per diverse attività di integrazione dei dati (virtuali), integrazione dei dati, scambio di dati, evoluzione degli schemi, mappatura degli operatori come composizione e inversione e corrispondenza degli schemi.</w:t>
+      <w:proofErr w:type="spellStart"/>
+      <w:r>
+        <w:t>iBench</w:t>
+      </w:r>
+      <w:proofErr w:type="spellEnd"/>
+      <w:r>
+        <w:t xml:space="preserve"> è un generatore di metadati per la creazione di mappature, schemi e vincoli di schemi arbitrariamente grandi e complessi. Può essere utilizzato con un generatore di dati per generare efficacemente scenari realistici di integrazione dei dati con diversi gradi di dimensione e complessità. Può essere utilizzato per creare benchmark per diverse attività di integrazione dei dati (virtuali), integrazione dei dati, scambio di dati, evoluzione degli schemi, mappatura degli operatori come composizione e inversione e corrispondenza degli schemi.</w:t>
       </w:r>
     </w:p>
     <w:p>
@@ -2887,7 +3030,15 @@
         <w:jc w:val="both"/>
       </w:pPr>
       <w:r>
-        <w:t>L'utente fornisce un file di configurazione che specifica quali tipi di metadati e dati generare (es. schemi, dati, vincoli, mappature, ...) e proprietà dello scenario generato. iBench produce un file XML che memorizza i metadati generati in base alla configurazione dell'utente. Se richiesto, genera anche i dati di istanza per gli schemi generati.</w:t>
+        <w:t xml:space="preserve">L'utente fornisce un file di configurazione che specifica quali tipi di metadati e dati generare (es. schemi, dati, vincoli, mappature, ...) e proprietà dello scenario generato. </w:t>
+      </w:r>
+      <w:proofErr w:type="spellStart"/>
+      <w:r>
+        <w:t>iBench</w:t>
+      </w:r>
+      <w:proofErr w:type="spellEnd"/>
+      <w:r>
+        <w:t xml:space="preserve"> produce un file XML che memorizza i metadati generati in base alla configurazione dell'utente. Se richiesto, genera anche i dati di istanza per gli schemi generati.</w:t>
       </w:r>
       <w:r>
         <w:t xml:space="preserve"> </w:t>
@@ -2913,14 +3064,35 @@
       <w:pPr>
         <w:jc w:val="both"/>
       </w:pPr>
-      <w:r>
-        <w:t>IBench è scritto in Java</w:t>
+      <w:proofErr w:type="spellStart"/>
+      <w:r>
+        <w:t>IBench</w:t>
+      </w:r>
+      <w:proofErr w:type="spellEnd"/>
+      <w:r>
+        <w:t xml:space="preserve"> è scritto in Java</w:t>
       </w:r>
       <w:r>
         <w:t>, per cui c’è bisogno di utilizzare</w:t>
       </w:r>
       <w:r>
-        <w:t xml:space="preserve"> ant per il building e ivy per scaricare le dipendenze.</w:t>
+        <w:t xml:space="preserve"> </w:t>
+      </w:r>
+      <w:proofErr w:type="spellStart"/>
+      <w:r>
+        <w:t>ant</w:t>
+      </w:r>
+      <w:proofErr w:type="spellEnd"/>
+      <w:r>
+        <w:t xml:space="preserve"> per il building e </w:t>
+      </w:r>
+      <w:proofErr w:type="spellStart"/>
+      <w:r>
+        <w:t>ivy</w:t>
+      </w:r>
+      <w:proofErr w:type="spellEnd"/>
+      <w:r>
+        <w:t xml:space="preserve"> per scaricare le dipendenze.</w:t>
       </w:r>
     </w:p>
     <w:p>
@@ -2934,7 +3106,15 @@
         <w:t>e</w:t>
       </w:r>
       <w:r>
-        <w:t xml:space="preserve"> installare ant.</w:t>
+        <w:t xml:space="preserve"> installare </w:t>
+      </w:r>
+      <w:proofErr w:type="spellStart"/>
+      <w:r>
+        <w:t>ant</w:t>
+      </w:r>
+      <w:proofErr w:type="spellEnd"/>
+      <w:r>
+        <w:t>.</w:t>
       </w:r>
     </w:p>
     <w:p>
@@ -2947,9 +3127,11 @@
       <w:r>
         <w:t xml:space="preserve"> </w:t>
       </w:r>
+      <w:proofErr w:type="spellStart"/>
       <w:r>
         <w:t>ant</w:t>
       </w:r>
+      <w:proofErr w:type="spellEnd"/>
       <w:r>
         <w:t xml:space="preserve"> n</w:t>
       </w:r>
@@ -2960,7 +3142,15 @@
         <w:t>o</w:t>
       </w:r>
       <w:r>
-        <w:t xml:space="preserve"> ivy ed utilizzato </w:t>
+        <w:t xml:space="preserve"> </w:t>
+      </w:r>
+      <w:proofErr w:type="spellStart"/>
+      <w:r>
+        <w:t>ivy</w:t>
+      </w:r>
+      <w:proofErr w:type="spellEnd"/>
+      <w:r>
+        <w:t xml:space="preserve"> ed utilizzato </w:t>
       </w:r>
       <w:r>
         <w:t>automaticamente</w:t>
@@ -2969,19 +3159,59 @@
         <w:t xml:space="preserve"> per </w:t>
       </w:r>
       <w:r>
-        <w:t xml:space="preserve">scaricare il jar delle dipendenze. Successivamente, </w:t>
+        <w:t xml:space="preserve">scaricare il </w:t>
+      </w:r>
+      <w:proofErr w:type="spellStart"/>
+      <w:r>
+        <w:t>jar</w:t>
+      </w:r>
+      <w:proofErr w:type="spellEnd"/>
+      <w:r>
+        <w:t xml:space="preserve"> delle dipendenze. Successivamente, </w:t>
       </w:r>
       <w:r>
         <w:t>è stata</w:t>
       </w:r>
       <w:r>
-        <w:t xml:space="preserve"> generata una cartella build in cui sono presenti vari script di shell (.sh per Linux e Mac</w:t>
+        <w:t xml:space="preserve"> generata una cartella </w:t>
+      </w:r>
+      <w:proofErr w:type="spellStart"/>
+      <w:r>
+        <w:t>build</w:t>
+      </w:r>
+      <w:proofErr w:type="spellEnd"/>
+      <w:r>
+        <w:t xml:space="preserve"> in cui sono presenti vari script di </w:t>
+      </w:r>
+      <w:proofErr w:type="spellStart"/>
+      <w:r>
+        <w:t>shell</w:t>
+      </w:r>
+      <w:proofErr w:type="spellEnd"/>
+      <w:r>
+        <w:t xml:space="preserve"> (.</w:t>
+      </w:r>
+      <w:proofErr w:type="spellStart"/>
+      <w:r>
+        <w:t>sh</w:t>
+      </w:r>
+      <w:proofErr w:type="spellEnd"/>
+      <w:r>
+        <w:t xml:space="preserve"> per Linux e Mac</w:t>
       </w:r>
       <w:r>
         <w:t xml:space="preserve"> OS</w:t>
       </w:r>
       <w:r>
-        <w:t xml:space="preserve"> e .bat per Windows).</w:t>
+        <w:t xml:space="preserve"> e .</w:t>
+      </w:r>
+      <w:proofErr w:type="spellStart"/>
+      <w:r>
+        <w:t>bat</w:t>
+      </w:r>
+      <w:proofErr w:type="spellEnd"/>
+      <w:r>
+        <w:t xml:space="preserve"> per Windows).</w:t>
       </w:r>
     </w:p>
     <w:p>
@@ -3013,7 +3243,23 @@
         <w:jc w:val="both"/>
       </w:pPr>
       <w:r>
-        <w:t>Nell’utilizzo del file .bat per l’esecuzione di iBench è stata riscontrata la mancanza, nel codice,</w:t>
+        <w:t>Nell’utilizzo del file .</w:t>
+      </w:r>
+      <w:proofErr w:type="spellStart"/>
+      <w:r>
+        <w:t>bat</w:t>
+      </w:r>
+      <w:proofErr w:type="spellEnd"/>
+      <w:r>
+        <w:t xml:space="preserve"> per l’esecuzione di </w:t>
+      </w:r>
+      <w:proofErr w:type="spellStart"/>
+      <w:r>
+        <w:t>iBench</w:t>
+      </w:r>
+      <w:proofErr w:type="spellEnd"/>
+      <w:r>
+        <w:t xml:space="preserve"> è stata riscontrata la mancanza, nel codice,</w:t>
       </w:r>
       <w:r>
         <w:t xml:space="preserve"> </w:t>
@@ -3054,11 +3300,33 @@
           <w:lang w:val="en-US"/>
         </w:rPr>
       </w:pPr>
+      <w:proofErr w:type="spellStart"/>
       <w:r>
         <w:rPr>
           <w:lang w:val="en-US"/>
         </w:rPr>
-        <w:t>Codice iBench.bat funzionante:</w:t>
+        <w:t>Codice</w:t>
+      </w:r>
+      <w:proofErr w:type="spellEnd"/>
+      <w:r>
+        <w:rPr>
+          <w:lang w:val="en-US"/>
+        </w:rPr>
+        <w:t xml:space="preserve"> iBench.bat </w:t>
+      </w:r>
+      <w:proofErr w:type="spellStart"/>
+      <w:r>
+        <w:rPr>
+          <w:lang w:val="en-US"/>
+        </w:rPr>
+        <w:t>funzionante</w:t>
+      </w:r>
+      <w:proofErr w:type="spellEnd"/>
+      <w:r>
+        <w:rPr>
+          <w:lang w:val="en-US"/>
+        </w:rPr>
+        <w:t>:</w:t>
       </w:r>
     </w:p>
     <w:p>
@@ -3075,20 +3343,32 @@
           <w:i/>
           <w:lang w:val="en-US"/>
         </w:rPr>
-        <w:t>Java.exe -jar ibench-fat.jar -c %2</w:t>
+        <w:t>j</w:t>
+      </w:r>
+      <w:r>
+        <w:rPr>
+          <w:i/>
+          <w:lang w:val="en-US"/>
+        </w:rPr>
+        <w:t>ava.exe -jar ibench-fat.jar -c %2</w:t>
       </w:r>
     </w:p>
     <w:p>
       <w:pPr>
         <w:jc w:val="both"/>
-        <w:rPr>
-          <w:rFonts w:ascii="Tahoma" w:hAnsi="Tahoma" w:cs="Tahoma"/>
-          <w:color w:val="000000"/>
-          <w:szCs w:val="20"/>
-          <w:shd w:val="clear" w:color="auto" w:fill="FFFFFF"/>
-          <w:lang w:val="en-US"/>
-        </w:rPr>
-      </w:pPr>
+      </w:pPr>
+      <w:r>
+        <w:t>Inoltre, il parametro -</w:t>
+      </w:r>
+      <w:r>
+        <w:rPr>
+          <w:i/>
+        </w:rPr>
+        <w:t>Xmx4096m</w:t>
+      </w:r>
+      <w:r>
+        <w:t xml:space="preserve"> limitava l’utilizzo della RAM a 4GB.</w:t>
+      </w:r>
     </w:p>
     <w:p>
       <w:pPr>
@@ -3111,8 +3391,13 @@
       <w:pPr>
         <w:jc w:val="both"/>
       </w:pPr>
-      <w:r>
-        <w:t xml:space="preserve">IBench permette di generare source schema e target schema. </w:t>
+      <w:proofErr w:type="spellStart"/>
+      <w:r>
+        <w:t>IBench</w:t>
+      </w:r>
+      <w:proofErr w:type="spellEnd"/>
+      <w:r>
+        <w:t xml:space="preserve"> permette di generare source schema e target schema. </w:t>
       </w:r>
     </w:p>
     <w:p>
@@ -3220,7 +3505,19 @@
         <w:t>La prima parte è r</w:t>
       </w:r>
       <w:r>
-        <w:t>elativa alla definizione della path in cui devono essere salvati gli schemi e i dati generati, poi viene indicato il nome del file che conterrà i metadati relativi alla struttura dello schema generato.</w:t>
+        <w:t xml:space="preserve">elativa alla definizione della </w:t>
+      </w:r>
+      <w:proofErr w:type="spellStart"/>
+      <w:r>
+        <w:rPr>
+          <w:i/>
+          <w:iCs/>
+        </w:rPr>
+        <w:t>path</w:t>
+      </w:r>
+      <w:proofErr w:type="spellEnd"/>
+      <w:r>
+        <w:t xml:space="preserve"> in cui devono essere salvati gli schemi e i dati generati, poi viene indicato il nome del file che conterrà i metadati relativi alla struttura dello schema generato.</w:t>
       </w:r>
     </w:p>
     <w:p>
@@ -3384,9 +3681,17 @@
       <w:pPr>
         <w:jc w:val="both"/>
       </w:pPr>
+      <w:r>
+        <w:t>La definizione delle dipendenze viene stabilita tramite percentuali. La percentuale delle dipendenze viene applicata al totale degli schemi generati, considerando sia source che target; quella delle chiavi esterne viene applicata sul numero di dipendenze generate.</w:t>
+      </w:r>
+    </w:p>
+    <w:p>
+      <w:pPr>
+        <w:jc w:val="both"/>
+      </w:pPr>
       <w:commentRangeStart w:id="5"/>
       <w:r>
-        <w:t>Per la definizione di dipendenze e chiavi esterne è possibile stabilire delle percentuali, sia per lo schema source che target. La percentuale delle dipendenze, si basa sul totale delle entità definite e  definisce il totale sul quale poi verrà applicata la percentuale definita per le chiavi esterne. Per esempio, se abbiamo indicato che dovranno essere generate 100 entità, come percentuale per le dipendenze indichiamo il 50% e lo stesso per  quella delle chiavi esterne, con questa configurazione avremo 25 chiavi esterne, poiché sulle 100 entità verrà considerato il 50% per la percentuale definita per le dipendenze, sul quale poi verrà valutata il 50% relativo al numero di chiavi primarie da generare.</w:t>
+        <w:t>Per esempio, utilizzando una configurazione con i seguenti parametri: 100 entità, 50% di dipendenze e 50% di chiavi esterne avremo 50 dipendenze con 25 chiavi esterne.</w:t>
       </w:r>
       <w:commentRangeEnd w:id="5"/>
       <w:r>
@@ -3395,11 +3700,6 @@
         </w:rPr>
         <w:commentReference w:id="5"/>
       </w:r>
-    </w:p>
-    <w:p>
-      <w:pPr>
-        <w:jc w:val="both"/>
-      </w:pPr>
     </w:p>
     <w:p>
       <w:pPr>
@@ -3457,7 +3757,15 @@
         <w:jc w:val="both"/>
       </w:pPr>
       <w:r>
-        <w:t xml:space="preserve">Per la generazione dei dati viene messa a disposizione una sezione in cui è possibile definire tipologie specifiche (dati UDT - User Definition Data Type), come e-mail, numero di telefono ed altri che possono essere scelti tra le classi che si trovano al seguente link </w:t>
+        <w:t xml:space="preserve">Per la generazione dei dati viene messa a disposizione una sezione in cui è possibile definire tipologie specifiche (dati UDT - User Definition Data </w:t>
+      </w:r>
+      <w:proofErr w:type="spellStart"/>
+      <w:r>
+        <w:t>Type</w:t>
+      </w:r>
+      <w:proofErr w:type="spellEnd"/>
+      <w:r>
+        <w:t xml:space="preserve">), come e-mail, numero di telefono ed altri che possono essere scelti tra le classi che si trovano al seguente link </w:t>
       </w:r>
       <w:hyperlink r:id="rId16" w:history="1">
         <w:r>
@@ -3472,21 +3780,24 @@
         </w:r>
       </w:hyperlink>
       <w:r>
-        <w:t>. In questa sezione bisogna indicare il numero di UDT che saranno definiti, poi per ogni di essi il nome univoco, la classPath relativa alla classe della tipologia del dato che si vuole generare, la percentuale di generazione ed il tipo (</w:t>
-      </w:r>
-      <w:commentRangeStart w:id="6"/>
-      <w:r>
-        <w:t>BDTYPE</w:t>
-      </w:r>
-      <w:commentRangeEnd w:id="6"/>
-      <w:r>
-        <w:rPr>
-          <w:rStyle w:val="Rimandocommento"/>
-        </w:rPr>
-        <w:commentReference w:id="6"/>
-      </w:r>
-      <w:r>
-        <w:t>)</w:t>
+        <w:t>. In questa sezione bisogna indicare il numero di UDT che saranno definiti, poi per ogn</w:t>
+      </w:r>
+      <w:r>
+        <w:t>uno</w:t>
+      </w:r>
+      <w:r>
+        <w:t xml:space="preserve"> di essi il nome univoco, la </w:t>
+      </w:r>
+      <w:proofErr w:type="spellStart"/>
+      <w:r>
+        <w:t>classPath</w:t>
+      </w:r>
+      <w:proofErr w:type="spellEnd"/>
+      <w:r>
+        <w:t xml:space="preserve"> relativa alla classe della tipologia del dato che si vuole generare, la percentuale di generazione ed il tipo</w:t>
+      </w:r>
+      <w:r>
+        <w:t xml:space="preserve"> in cui verrà codificato il campo in un database SQL.</w:t>
       </w:r>
     </w:p>
     <w:p>
@@ -3544,21 +3855,26 @@
         <w:jc w:val="both"/>
       </w:pPr>
       <w:r>
-        <w:t>Inoltre, è possibile scegliere i dati, sempre in modo casuale, ma da un set fornito tramite file csv. Per configurare questa parte deve essere indicato il file csv, il nome della colonna all’interno del file, la percentuale di generazione ed infine il tipo (</w:t>
-      </w:r>
-      <w:commentRangeStart w:id="7"/>
-      <w:r>
-        <w:t>DBTYPE</w:t>
-      </w:r>
-      <w:commentRangeEnd w:id="7"/>
-      <w:r>
-        <w:rPr>
-          <w:rStyle w:val="Rimandocommento"/>
-        </w:rPr>
-        <w:commentReference w:id="7"/>
-      </w:r>
-      <w:r>
-        <w:t>)</w:t>
+        <w:t xml:space="preserve">Inoltre, è possibile scegliere i dati, sempre in modo casuale, ma da un set fornito tramite file </w:t>
+      </w:r>
+      <w:proofErr w:type="spellStart"/>
+      <w:r>
+        <w:t>csv</w:t>
+      </w:r>
+      <w:proofErr w:type="spellEnd"/>
+      <w:r>
+        <w:t xml:space="preserve">. Per configurare questa parte deve essere indicato il file </w:t>
+      </w:r>
+      <w:proofErr w:type="spellStart"/>
+      <w:r>
+        <w:t>csv</w:t>
+      </w:r>
+      <w:proofErr w:type="spellEnd"/>
+      <w:r>
+        <w:t>, il nome della colonna all’interno del file, la percentuale di generazione ed infine il tipo</w:t>
+      </w:r>
+      <w:r>
+        <w:t xml:space="preserve"> in cui verrà convertito il campo in un database SQL.</w:t>
       </w:r>
     </w:p>
     <w:p>
@@ -3617,18 +3933,14 @@
         <w:jc w:val="both"/>
       </w:pPr>
       <w:r>
-        <w:t xml:space="preserve">Scrivi </w:t>
-      </w:r>
-      <w:commentRangeStart w:id="8"/>
-      <w:r>
-        <w:t>qualcosa sull’immagine giu</w:t>
-      </w:r>
-      <w:commentRangeEnd w:id="8"/>
-      <w:r>
-        <w:rPr>
-          <w:rStyle w:val="Rimandocommento"/>
-        </w:rPr>
-        <w:commentReference w:id="8"/>
+        <w:t xml:space="preserve">Tramite i seguenti parametri è possibile gestire </w:t>
+      </w:r>
+      <w:r>
+        <w:t>alcune differenze tra lo schema source e target.</w:t>
+      </w:r>
+      <w:r>
+        <w:br/>
+        <w:t>Utilizzandoli verrà utilizzato il partizionamento (orizzontale, verticale) o verranno aggiunti o rimossi alcuni attributi.</w:t>
       </w:r>
     </w:p>
     <w:p>
@@ -3785,11 +4097,48 @@
         <w:pStyle w:val="Titolo3"/>
         <w:spacing w:line="360" w:lineRule="auto"/>
       </w:pPr>
-      <w:bookmarkStart w:id="9" w:name="_Toc19804802"/>
+      <w:bookmarkStart w:id="6" w:name="_Toc19804802"/>
       <w:r>
         <w:t>Problemi riscontrati</w:t>
       </w:r>
-      <w:bookmarkEnd w:id="9"/>
+      <w:bookmarkEnd w:id="6"/>
+    </w:p>
+    <w:p>
+      <w:r>
+        <w:t>I problemi riscontrati si possono dividere in base all’obiettivo della configurazione, cioè due:</w:t>
+      </w:r>
+    </w:p>
+    <w:p>
+      <w:pPr>
+        <w:pStyle w:val="Paragrafoelenco"/>
+        <w:numPr>
+          <w:ilvl w:val="0"/>
+          <w:numId w:val="10"/>
+        </w:numPr>
+      </w:pPr>
+      <w:r>
+        <w:t>Generazione dati per lo schema target;</w:t>
+      </w:r>
+    </w:p>
+    <w:p>
+      <w:pPr>
+        <w:pStyle w:val="Paragrafoelenco"/>
+        <w:numPr>
+          <w:ilvl w:val="0"/>
+          <w:numId w:val="10"/>
+        </w:numPr>
+      </w:pPr>
+      <w:r>
+        <w:t xml:space="preserve">Utilizzo di </w:t>
+      </w:r>
+      <w:proofErr w:type="spellStart"/>
+      <w:r>
+        <w:t>csv</w:t>
+      </w:r>
+      <w:proofErr w:type="spellEnd"/>
+      <w:r>
+        <w:t xml:space="preserve"> per la generazione dei dati.</w:t>
+      </w:r>
     </w:p>
     <w:p>
       <w:pPr>
@@ -3811,7 +4160,23 @@
         <w:t>dei</w:t>
       </w:r>
       <w:r>
-        <w:t xml:space="preserve"> dati relativi agli schemi generati, abbiamo configurato iBench in modo da abilitare la creazione dei file csv relativi alla </w:t>
+        <w:t xml:space="preserve"> dati relativi agli schemi generati, abbiamo configurato </w:t>
+      </w:r>
+      <w:proofErr w:type="spellStart"/>
+      <w:r>
+        <w:t>iBench</w:t>
+      </w:r>
+      <w:proofErr w:type="spellEnd"/>
+      <w:r>
+        <w:t xml:space="preserve"> in modo da abilitare la creazione dei file </w:t>
+      </w:r>
+      <w:proofErr w:type="spellStart"/>
+      <w:r>
+        <w:t>csv</w:t>
+      </w:r>
+      <w:proofErr w:type="spellEnd"/>
+      <w:r>
+        <w:t xml:space="preserve"> relativi alla </w:t>
       </w:r>
       <w:r>
         <w:t>generazione</w:t>
@@ -3875,16 +4240,37 @@
       <w:r>
         <w:t xml:space="preserve">Figura </w:t>
       </w:r>
-      <w:fldSimple w:instr=" SEQ Figura \* ARABIC ">
-        <w:r>
-          <w:rPr>
-            <w:noProof/>
-          </w:rPr>
-          <w:t>1</w:t>
-        </w:r>
-      </w:fldSimple>
-      <w:r>
-        <w:t>: proprietà per l'abilitazione della generazione dei csv del target schema e il</w:t>
+      <w:r>
+        <w:fldChar w:fldCharType="begin"/>
+      </w:r>
+      <w:r>
+        <w:instrText xml:space="preserve"> SEQ Figura \* ARABIC </w:instrText>
+      </w:r>
+      <w:r>
+        <w:fldChar w:fldCharType="separate"/>
+      </w:r>
+      <w:r>
+        <w:rPr>
+          <w:noProof/>
+        </w:rPr>
+        <w:t>1</w:t>
+      </w:r>
+      <w:r>
+        <w:rPr>
+          <w:noProof/>
+        </w:rPr>
+        <w:fldChar w:fldCharType="end"/>
+      </w:r>
+      <w:r>
+        <w:t xml:space="preserve">: proprietà per l'abilitazione della generazione dei </w:t>
+      </w:r>
+      <w:proofErr w:type="spellStart"/>
+      <w:r>
+        <w:t>csv</w:t>
+      </w:r>
+      <w:proofErr w:type="spellEnd"/>
+      <w:r>
+        <w:t xml:space="preserve"> del target schema e il</w:t>
       </w:r>
       <w:r>
         <w:rPr>
@@ -3950,7 +4336,15 @@
         <w:jc w:val="both"/>
       </w:pPr>
       <w:r>
-        <w:t>La generazione dei file csv è stata possibile solo se le proprietà sulle percentuali relative alle dipendenze e chiavi esterne non era abilitate. Infatti, nel caso di abilitazione di tali proprietà non venivano generati i dati relativi allo schema target restituendo il seguente errore:</w:t>
+        <w:t xml:space="preserve">La generazione dei file </w:t>
+      </w:r>
+      <w:proofErr w:type="spellStart"/>
+      <w:r>
+        <w:t>csv</w:t>
+      </w:r>
+      <w:proofErr w:type="spellEnd"/>
+      <w:r>
+        <w:t xml:space="preserve"> è stata possibile solo se le proprietà sulle percentuali relative alle dipendenze e chiavi esterne non era abilitate. Infatti, nel caso di abilitazione di tali proprietà non venivano generati i dati relativi allo schema target restituendo il seguente errore:</w:t>
       </w:r>
     </w:p>
     <w:p>
@@ -3961,6 +4355,7 @@
         <w:rPr>
           <w:noProof/>
         </w:rPr>
+        <w:lastRenderedPageBreak/>
         <w:drawing>
           <wp:inline distT="0" distB="0" distL="0" distR="0" wp14:anchorId="2B581ED4" wp14:editId="7597DB25">
             <wp:extent cx="6120130" cy="1962827"/>
@@ -4016,7 +4411,23 @@
     </w:p>
     <w:p>
       <w:r>
-        <w:t>Seguendo lo stack di eccezioni giungiamo al seguente snipet di codice:</w:t>
+        <w:t xml:space="preserve">Seguendo lo </w:t>
+      </w:r>
+      <w:proofErr w:type="spellStart"/>
+      <w:r>
+        <w:t>stack</w:t>
+      </w:r>
+      <w:proofErr w:type="spellEnd"/>
+      <w:r>
+        <w:t xml:space="preserve"> di eccezioni giungiamo al seguente </w:t>
+      </w:r>
+      <w:proofErr w:type="spellStart"/>
+      <w:r>
+        <w:t>snipet</w:t>
+      </w:r>
+      <w:proofErr w:type="spellEnd"/>
+      <w:r>
+        <w:t xml:space="preserve"> di codice:</w:t>
       </w:r>
     </w:p>
     <w:p>
@@ -4027,7 +4438,6 @@
         <w:rPr>
           <w:noProof/>
         </w:rPr>
-        <w:lastRenderedPageBreak/>
         <w:drawing>
           <wp:inline distT="0" distB="0" distL="0" distR="0" wp14:anchorId="3C7D2A61" wp14:editId="7EADC79D">
             <wp:extent cx="6051524" cy="1952625"/>
@@ -4088,20 +4498,46 @@
       <w:r>
         <w:t xml:space="preserve">Figura </w:t>
       </w:r>
-      <w:fldSimple w:instr=" SEQ Figura \* ARABIC ">
-        <w:r>
-          <w:rPr>
-            <w:noProof/>
-          </w:rPr>
-          <w:t>2</w:t>
-        </w:r>
-      </w:fldSimple>
-      <w:r>
-        <w:t xml:space="preserve">: Snipet di codice presente nella classe </w:t>
-      </w:r>
+      <w:r>
+        <w:fldChar w:fldCharType="begin"/>
+      </w:r>
+      <w:r>
+        <w:instrText xml:space="preserve"> SEQ Figur</w:instrText>
+      </w:r>
+      <w:r>
+        <w:instrText xml:space="preserve">a \* ARABIC </w:instrText>
+      </w:r>
+      <w:r>
+        <w:fldChar w:fldCharType="separate"/>
+      </w:r>
+      <w:r>
+        <w:rPr>
+          <w:noProof/>
+        </w:rPr>
+        <w:t>2</w:t>
+      </w:r>
+      <w:r>
+        <w:rPr>
+          <w:noProof/>
+        </w:rPr>
+        <w:fldChar w:fldCharType="end"/>
+      </w:r>
+      <w:r>
+        <w:t xml:space="preserve">: </w:t>
+      </w:r>
+      <w:proofErr w:type="spellStart"/>
+      <w:r>
+        <w:t>Snipet</w:t>
+      </w:r>
+      <w:proofErr w:type="spellEnd"/>
+      <w:r>
+        <w:t xml:space="preserve"> di codice presente nella classe </w:t>
+      </w:r>
+      <w:proofErr w:type="spellStart"/>
       <w:r>
         <w:t>MappingScenario</w:t>
       </w:r>
+      <w:proofErr w:type="spellEnd"/>
       <w:r>
         <w:t>.</w:t>
       </w:r>
@@ -4128,7 +4564,13 @@
         <w:jc w:val="both"/>
       </w:pPr>
       <w:r>
-        <w:t>Nel generare schemi con l’abilitazione delle proprietà per la partizione orizzontale o verticale i nomi delle entità che vengono generate nel target vengono creati con una sezione in maiuscolo “HP0FR0”. Con l’abilitazione delle proprietà per la generazione dei dati per il target restituisce il seguente errore:</w:t>
+        <w:t>Nel generare schemi con l’abilitazione delle proprietà per la partizione orizzontale o verticale i nomi delle entità che vengono generate nel target vengono creati con una sezione in maiuscolo</w:t>
+      </w:r>
+      <w:r>
+        <w:t>, ad esempio</w:t>
+      </w:r>
+      <w:r>
+        <w:t xml:space="preserve"> “HP0FR0”. Con l’abilitazione delle proprietà per la generazione dei dati per il target restituisce il seguente errore:</w:t>
       </w:r>
     </w:p>
     <w:p>
@@ -4244,29 +4686,53 @@
           </wp:inline>
         </w:drawing>
       </w:r>
-      <w:bookmarkStart w:id="10" w:name="_GoBack"/>
-      <w:bookmarkEnd w:id="10"/>
+    </w:p>
+    <w:p>
+      <w:pPr>
+        <w:pStyle w:val="Titolo4"/>
+        <w:spacing w:line="360" w:lineRule="auto"/>
+      </w:pPr>
+      <w:r>
+        <w:lastRenderedPageBreak/>
+        <w:t xml:space="preserve">Utilizzo di </w:t>
+      </w:r>
+      <w:proofErr w:type="spellStart"/>
+      <w:r>
+        <w:t>csv</w:t>
+      </w:r>
+      <w:proofErr w:type="spellEnd"/>
+      <w:r>
+        <w:t xml:space="preserve"> per la generazione dei dati</w:t>
+      </w:r>
     </w:p>
     <w:p>
       <w:pPr>
         <w:jc w:val="both"/>
       </w:pPr>
-    </w:p>
-    <w:p/>
-    <w:p/>
-    <w:p/>
-    <w:p/>
-    <w:p>
-      <w:r>
-        <w:t>Utilizzo di più csv per la generazione dei dati</w:t>
-      </w:r>
-    </w:p>
-    <w:p>
-      <w:r>
-        <w:t>Se si utilizzava un solo csv, problema creava su una stessa riga piu tuple</w:t>
-      </w:r>
-      <w:r>
-        <w:br w:type="page"/>
+      <w:r>
+        <w:t>Nella sezione per UDT si possono specificare i file da cui prendere i valori per generare i dati.</w:t>
+      </w:r>
+      <w:r>
+        <w:br/>
+      </w:r>
+      <w:r>
+        <w:t xml:space="preserve">Provando con un solo file </w:t>
+      </w:r>
+      <w:proofErr w:type="spellStart"/>
+      <w:r>
+        <w:t>csv</w:t>
+      </w:r>
+      <w:proofErr w:type="spellEnd"/>
+      <w:r>
+        <w:t xml:space="preserve"> venivano generate righe contenenti più </w:t>
+      </w:r>
+      <w:proofErr w:type="spellStart"/>
+      <w:r>
+        <w:t>tuple</w:t>
+      </w:r>
+      <w:proofErr w:type="spellEnd"/>
+      <w:r>
+        <w:t>. Inoltre, le percentuali delle chiavi esterne e delle dipendenze non erano coerenti alla configurazione specificata.</w:t>
       </w:r>
     </w:p>
     <w:p>
@@ -4274,19 +4740,41 @@
         <w:pStyle w:val="Titolo1"/>
         <w:spacing w:line="480" w:lineRule="auto"/>
       </w:pPr>
-      <w:bookmarkStart w:id="11" w:name="_Toc19804803"/>
-      <w:r>
-        <w:lastRenderedPageBreak/>
+      <w:bookmarkStart w:id="7" w:name="_Toc19804803"/>
+      <w:proofErr w:type="spellStart"/>
+      <w:r>
         <w:t>CoDIT</w:t>
       </w:r>
-      <w:bookmarkEnd w:id="11"/>
+      <w:bookmarkEnd w:id="7"/>
+      <w:proofErr w:type="spellEnd"/>
     </w:p>
     <w:p>
       <w:pPr>
         <w:jc w:val="both"/>
       </w:pPr>
-      <w:r>
-        <w:t>CoDIT (Conceptual Data Integration Tool), supporta il processo di integrazione dei dati a livello concettuale, permette la costruzione di uno schema globale correlando sottoschemi delle sorgenti, il DBA potrà specificare in maniera visuale come combinare le sorgenti di dati. Lo schema globale potrà essere specificato allineando i sottoschemi delle sorgenti oppure specificando nuovi costrutti e mappando i sottoschemi delle sorgenti ad essi.</w:t>
+      <w:proofErr w:type="spellStart"/>
+      <w:r>
+        <w:t>CoDIT</w:t>
+      </w:r>
+      <w:proofErr w:type="spellEnd"/>
+      <w:r>
+        <w:t xml:space="preserve"> (</w:t>
+      </w:r>
+      <w:proofErr w:type="spellStart"/>
+      <w:r>
+        <w:t>Conceptual</w:t>
+      </w:r>
+      <w:proofErr w:type="spellEnd"/>
+      <w:r>
+        <w:t xml:space="preserve"> Data Integration </w:t>
+      </w:r>
+      <w:proofErr w:type="spellStart"/>
+      <w:r>
+        <w:t>Tool</w:t>
+      </w:r>
+      <w:proofErr w:type="spellEnd"/>
+      <w:r>
+        <w:t>), supporta il processo di integrazione dei dati a livello concettuale, permette la costruzione di uno schema globale correlando sottoschemi delle sorgenti, il DBA potrà specificare in maniera visuale come combinare le sorgenti di dati. Lo schema globale potrà essere specificato allineando i sottoschemi delle sorgenti oppure specificando nuovi costrutti e mappando i sottoschemi delle sorgenti ad essi.</w:t>
       </w:r>
     </w:p>
     <w:p>
@@ -4294,15 +4782,44 @@
         <w:jc w:val="both"/>
       </w:pPr>
       <w:r>
-        <w:t>A livello metodologico CoDIT si basa su un linguaggio visuale, CoDIL (Conceptual Data Integration Language).</w:t>
+        <w:t xml:space="preserve">A livello metodologico </w:t>
+      </w:r>
+      <w:proofErr w:type="spellStart"/>
+      <w:r>
+        <w:t>CoDIT</w:t>
+      </w:r>
+      <w:proofErr w:type="spellEnd"/>
+      <w:r>
+        <w:t xml:space="preserve"> si basa su un linguaggio visuale, </w:t>
+      </w:r>
+      <w:proofErr w:type="spellStart"/>
+      <w:r>
+        <w:t>CoDIL</w:t>
+      </w:r>
+      <w:proofErr w:type="spellEnd"/>
+      <w:r>
+        <w:t xml:space="preserve"> (</w:t>
+      </w:r>
+      <w:proofErr w:type="spellStart"/>
+      <w:r>
+        <w:t>Conceptual</w:t>
+      </w:r>
+      <w:proofErr w:type="spellEnd"/>
+      <w:r>
+        <w:t xml:space="preserve"> Data Integration Language).</w:t>
       </w:r>
     </w:p>
     <w:p>
       <w:pPr>
         <w:jc w:val="both"/>
       </w:pPr>
-      <w:r>
-        <w:t>CoDIL permette di gestire l’eterogeneità degli schemi, per far fronte alla necessità di risolvere i conflitti dovuti all’utilizzo di diversi costrutti e/o nomi per modellare la stessa realtà.</w:t>
+      <w:proofErr w:type="spellStart"/>
+      <w:r>
+        <w:t>CoDIL</w:t>
+      </w:r>
+      <w:proofErr w:type="spellEnd"/>
+      <w:r>
+        <w:t xml:space="preserve"> permette di gestire l’eterogeneità degli schemi, per far fronte alla necessità di risolvere i conflitti dovuti all’utilizzo di diversi costrutti e/o nomi per modellare la stessa realtà.</w:t>
       </w:r>
     </w:p>
     <w:p>
@@ -4310,7 +4827,15 @@
         <w:jc w:val="both"/>
       </w:pPr>
       <w:r>
-        <w:t>Attraverso CoDIL il DBA potrà selezionare costrutti degli schemi sorgenti (uno per ogni schema) in corrispondenza ed associare un operatore iconico per specificare come risolvere il conflitto</w:t>
+        <w:t xml:space="preserve">Attraverso </w:t>
+      </w:r>
+      <w:proofErr w:type="spellStart"/>
+      <w:r>
+        <w:t>CoDIL</w:t>
+      </w:r>
+      <w:proofErr w:type="spellEnd"/>
+      <w:r>
+        <w:t xml:space="preserve"> il DBA potrà selezionare costrutti degli schemi sorgenti (uno per ogni schema) in corrispondenza ed associare un operatore iconico per specificare come risolvere il conflitto</w:t>
       </w:r>
       <w:r>
         <w:t>.</w:t>
@@ -4321,7 +4846,15 @@
         <w:jc w:val="both"/>
       </w:pPr>
       <w:r>
-        <w:t>Il linguaggio CoDIL fornisce un insieme di operatori iconici che possono essere applicati a coppie di sottoschemi concettuali. Attraverso l’utilizzo di tali operatori è possibile specificare in che modo i sottoschemi selezionati sono correlati e scegliere come questi devono essere mappati nello schema riconciliato.</w:t>
+        <w:t xml:space="preserve">Il linguaggio </w:t>
+      </w:r>
+      <w:proofErr w:type="spellStart"/>
+      <w:r>
+        <w:t>CoDIL</w:t>
+      </w:r>
+      <w:proofErr w:type="spellEnd"/>
+      <w:r>
+        <w:t xml:space="preserve"> fornisce un insieme di operatori iconici che possono essere applicati a coppie di sottoschemi concettuali. Attraverso l’utilizzo di tali operatori è possibile specificare in che modo i sottoschemi selezionati sono correlati e scegliere come questi devono essere mappati nello schema riconciliato.</w:t>
       </w:r>
     </w:p>
     <w:p>
@@ -4329,7 +4862,15 @@
         <w:jc w:val="both"/>
       </w:pPr>
       <w:r>
-        <w:t>Le funzionalità offerte da CoDIT sono:</w:t>
+        <w:t xml:space="preserve">Le funzionalità offerte da </w:t>
+      </w:r>
+      <w:proofErr w:type="spellStart"/>
+      <w:r>
+        <w:t>CoDIT</w:t>
+      </w:r>
+      <w:proofErr w:type="spellEnd"/>
+      <w:r>
+        <w:t xml:space="preserve"> sono:</w:t>
       </w:r>
     </w:p>
     <w:p>
@@ -4368,7 +4909,15 @@
         <w:jc w:val="both"/>
       </w:pPr>
       <w:r>
-        <w:t>Create target scheme.</w:t>
+        <w:t xml:space="preserve">Create target </w:t>
+      </w:r>
+      <w:proofErr w:type="spellStart"/>
+      <w:r>
+        <w:t>scheme</w:t>
+      </w:r>
+      <w:proofErr w:type="spellEnd"/>
+      <w:r>
+        <w:t>.</w:t>
       </w:r>
     </w:p>
     <w:p>
@@ -4450,16 +4999,45 @@
       <w:r>
         <w:t xml:space="preserve">Figura </w:t>
       </w:r>
-      <w:fldSimple w:instr=" SEQ Figura \* ARABIC ">
-        <w:r>
-          <w:rPr>
-            <w:noProof/>
-          </w:rPr>
-          <w:t>3</w:t>
-        </w:r>
-      </w:fldSimple>
-      <w:r>
-        <w:t>: Home tool CoDIT.</w:t>
+      <w:r>
+        <w:fldChar w:fldCharType="begin"/>
+      </w:r>
+      <w:r>
+        <w:instrText xml:space="preserve"> SEQ Figura \* ARABIC </w:instrText>
+      </w:r>
+      <w:r>
+        <w:fldChar w:fldCharType="separate"/>
+      </w:r>
+      <w:r>
+        <w:rPr>
+          <w:noProof/>
+        </w:rPr>
+        <w:t>3</w:t>
+      </w:r>
+      <w:r>
+        <w:rPr>
+          <w:noProof/>
+        </w:rPr>
+        <w:fldChar w:fldCharType="end"/>
+      </w:r>
+      <w:r>
+        <w:t xml:space="preserve">: Home </w:t>
+      </w:r>
+      <w:proofErr w:type="spellStart"/>
+      <w:r>
+        <w:t>tool</w:t>
+      </w:r>
+      <w:proofErr w:type="spellEnd"/>
+      <w:r>
+        <w:t xml:space="preserve"> </w:t>
+      </w:r>
+      <w:proofErr w:type="spellStart"/>
+      <w:r>
+        <w:t>CoDIT</w:t>
+      </w:r>
+      <w:proofErr w:type="spellEnd"/>
+      <w:r>
+        <w:t>.</w:t>
       </w:r>
     </w:p>
     <w:p>
@@ -4470,7 +5048,15 @@
         <w:t xml:space="preserve">L’operazione sulla quale ci siamo focalizzati è il caricamento dinamico.  </w:t>
       </w:r>
       <w:r>
-        <w:t>I formati riconosciuti da CoDIT sono XMI e SVG.</w:t>
+        <w:t xml:space="preserve">I formati riconosciuti da </w:t>
+      </w:r>
+      <w:proofErr w:type="spellStart"/>
+      <w:r>
+        <w:t>CoDIT</w:t>
+      </w:r>
+      <w:proofErr w:type="spellEnd"/>
+      <w:r>
+        <w:t xml:space="preserve"> sono XMI e SVG.</w:t>
       </w:r>
       <w:r>
         <w:t xml:space="preserve"> Il file XMI, però, ha una struttura specifica che riporteremo di seguito.</w:t>
@@ -4495,14 +5081,15 @@
           <w:shd w:val="clear" w:color="auto" w:fill="FFFFFF"/>
         </w:rPr>
       </w:pPr>
-      <w:bookmarkStart w:id="12" w:name="_Toc19804804"/>
-      <w:r>
-        <w:rPr>
-          <w:shd w:val="clear" w:color="auto" w:fill="FFFFFF"/>
-        </w:rPr>
+      <w:bookmarkStart w:id="8" w:name="_Toc19804804"/>
+      <w:r>
+        <w:rPr>
+          <w:shd w:val="clear" w:color="auto" w:fill="FFFFFF"/>
+        </w:rPr>
+        <w:lastRenderedPageBreak/>
         <w:t>Installazione</w:t>
       </w:r>
-      <w:bookmarkEnd w:id="12"/>
+      <w:bookmarkEnd w:id="8"/>
     </w:p>
     <w:p>
       <w:pPr>
@@ -4515,7 +5102,15 @@
         <w:t>n</w:t>
       </w:r>
       <w:r>
-        <w:t xml:space="preserve">stallazione del tool è stato utilizzato il file </w:t>
+        <w:t xml:space="preserve">stallazione del </w:t>
+      </w:r>
+      <w:proofErr w:type="spellStart"/>
+      <w:r>
+        <w:t>tool</w:t>
+      </w:r>
+      <w:proofErr w:type="spellEnd"/>
+      <w:r>
+        <w:t xml:space="preserve"> è stato utilizzato il file </w:t>
       </w:r>
       <w:r>
         <w:t>README messo a disposizione. Il file è molto dettagliato sia per l’istallazione su Mac</w:t>
@@ -4535,12 +5130,11 @@
         <w:pStyle w:val="Titolo3"/>
         <w:spacing w:line="360" w:lineRule="auto"/>
       </w:pPr>
-      <w:bookmarkStart w:id="13" w:name="_Toc19804805"/>
-      <w:r>
-        <w:lastRenderedPageBreak/>
+      <w:bookmarkStart w:id="9" w:name="_Toc19804805"/>
+      <w:r>
         <w:t>Problemi riscontrati</w:t>
       </w:r>
-      <w:bookmarkEnd w:id="13"/>
+      <w:bookmarkEnd w:id="9"/>
     </w:p>
     <w:p>
       <w:pPr>
@@ -4571,7 +5165,21 @@
         <w:rPr>
           <w:shd w:val="clear" w:color="auto" w:fill="FFFFFF"/>
         </w:rPr>
-        <w:t xml:space="preserve"> della configurazione di Catalina. Purtroppo, all’interno della guida sono presenti alcuni errori, come ad esempio dei tag di apertura o chiusura mancanti. Una volta risolti i vari errori, si ottiene il file </w:t>
+        <w:t xml:space="preserve"> della configurazione di Catalina. Purtroppo, all’interno della guida sono presenti alcuni errori, come ad esempio dei </w:t>
+      </w:r>
+      <w:proofErr w:type="spellStart"/>
+      <w:r>
+        <w:rPr>
+          <w:shd w:val="clear" w:color="auto" w:fill="FFFFFF"/>
+        </w:rPr>
+        <w:t>tag</w:t>
+      </w:r>
+      <w:proofErr w:type="spellEnd"/>
+      <w:r>
+        <w:rPr>
+          <w:shd w:val="clear" w:color="auto" w:fill="FFFFFF"/>
+        </w:rPr>
+        <w:t xml:space="preserve"> di apertura o chiusura mancanti. Una volta risolti i vari errori, si ottiene il file </w:t>
       </w:r>
       <w:r>
         <w:rPr>
@@ -4602,15 +5210,23 @@
           <w:shd w:val="clear" w:color="auto" w:fill="FFFFFF"/>
         </w:rPr>
       </w:pPr>
-      <w:bookmarkStart w:id="14" w:name="_Toc19804806"/>
+      <w:bookmarkStart w:id="10" w:name="_Toc19804806"/>
       <w:r>
         <w:rPr>
           <w:shd w:val="clear" w:color="auto" w:fill="FFFFFF"/>
         </w:rPr>
         <w:lastRenderedPageBreak/>
-        <w:t>Struttura XMI riconosciuta da CoDIT</w:t>
-      </w:r>
-      <w:bookmarkEnd w:id="14"/>
+        <w:t xml:space="preserve">Struttura XMI riconosciuta da </w:t>
+      </w:r>
+      <w:proofErr w:type="spellStart"/>
+      <w:r>
+        <w:rPr>
+          <w:shd w:val="clear" w:color="auto" w:fill="FFFFFF"/>
+        </w:rPr>
+        <w:t>CoDIT</w:t>
+      </w:r>
+      <w:bookmarkEnd w:id="10"/>
+      <w:proofErr w:type="spellEnd"/>
     </w:p>
     <w:p>
       <w:pPr>
@@ -4683,14 +5299,14 @@
           <w:shd w:val="clear" w:color="auto" w:fill="FFFFFF"/>
         </w:rPr>
       </w:pPr>
-      <w:bookmarkStart w:id="15" w:name="_Toc19804807"/>
+      <w:bookmarkStart w:id="11" w:name="_Toc19804807"/>
       <w:r>
         <w:rPr>
           <w:shd w:val="clear" w:color="auto" w:fill="FFFFFF"/>
         </w:rPr>
         <w:t>Sezione iniziale</w:t>
       </w:r>
-      <w:bookmarkEnd w:id="15"/>
+      <w:bookmarkEnd w:id="11"/>
     </w:p>
     <w:p>
       <w:pPr>
@@ -4709,8 +5325,13 @@
         <w:t>per</w:t>
       </w:r>
       <w:r>
-        <w:t xml:space="preserve"> un primo utilizzo di CoDIT</w:t>
-      </w:r>
+        <w:t xml:space="preserve"> un primo utilizzo di </w:t>
+      </w:r>
+      <w:proofErr w:type="spellStart"/>
+      <w:r>
+        <w:t>CoDIT</w:t>
+      </w:r>
+      <w:proofErr w:type="spellEnd"/>
       <w:r>
         <w:t>.</w:t>
       </w:r>
@@ -4777,16 +5398,37 @@
       <w:r>
         <w:t xml:space="preserve">Figura </w:t>
       </w:r>
-      <w:fldSimple w:instr=" SEQ Figura \* ARABIC ">
-        <w:r>
-          <w:rPr>
-            <w:noProof/>
-          </w:rPr>
-          <w:t>4</w:t>
-        </w:r>
-      </w:fldSimple>
-      <w:r>
-        <w:t>: Struttura XML CoDIT, sezione iniziale.</w:t>
+      <w:r>
+        <w:fldChar w:fldCharType="begin"/>
+      </w:r>
+      <w:r>
+        <w:instrText xml:space="preserve"> SEQ Figura \* ARABIC </w:instrText>
+      </w:r>
+      <w:r>
+        <w:fldChar w:fldCharType="separate"/>
+      </w:r>
+      <w:r>
+        <w:rPr>
+          <w:noProof/>
+        </w:rPr>
+        <w:t>4</w:t>
+      </w:r>
+      <w:r>
+        <w:rPr>
+          <w:noProof/>
+        </w:rPr>
+        <w:fldChar w:fldCharType="end"/>
+      </w:r>
+      <w:r>
+        <w:t xml:space="preserve">: Struttura XML </w:t>
+      </w:r>
+      <w:proofErr w:type="spellStart"/>
+      <w:r>
+        <w:t>CoDIT</w:t>
+      </w:r>
+      <w:proofErr w:type="spellEnd"/>
+      <w:r>
+        <w:t>, sezione iniziale.</w:t>
       </w:r>
     </w:p>
     <w:p>
@@ -4797,24 +5439,37 @@
           <w:shd w:val="clear" w:color="auto" w:fill="FFFFFF"/>
         </w:rPr>
       </w:pPr>
-      <w:bookmarkStart w:id="16" w:name="_Toc19804808"/>
+      <w:bookmarkStart w:id="12" w:name="_Toc19804808"/>
       <w:r>
         <w:rPr>
           <w:shd w:val="clear" w:color="auto" w:fill="FFFFFF"/>
         </w:rPr>
         <w:t>Sezione entità e attributi</w:t>
       </w:r>
-      <w:bookmarkEnd w:id="16"/>
+      <w:bookmarkEnd w:id="12"/>
     </w:p>
     <w:p>
       <w:pPr>
         <w:jc w:val="both"/>
       </w:pPr>
       <w:r>
-        <w:t>Per indicare l’entità viene utilizzato il tag</w:t>
-      </w:r>
-      <w:r>
-        <w:t xml:space="preserve"> "packagedElement"</w:t>
+        <w:t xml:space="preserve">Per indicare l’entità viene utilizzato il </w:t>
+      </w:r>
+      <w:proofErr w:type="spellStart"/>
+      <w:r>
+        <w:t>tag</w:t>
+      </w:r>
+      <w:proofErr w:type="spellEnd"/>
+      <w:r>
+        <w:t xml:space="preserve"> "</w:t>
+      </w:r>
+      <w:proofErr w:type="spellStart"/>
+      <w:r>
+        <w:t>packagedElement</w:t>
+      </w:r>
+      <w:proofErr w:type="spellEnd"/>
+      <w:r>
+        <w:t>"</w:t>
       </w:r>
       <w:r>
         <w:t xml:space="preserve">, con i seguenti attributi: </w:t>
@@ -4829,9 +5484,21 @@
         </w:numPr>
         <w:jc w:val="both"/>
       </w:pPr>
-      <w:r>
-        <w:t>xmi:type = uml:Class</w:t>
-      </w:r>
+      <w:proofErr w:type="spellStart"/>
+      <w:proofErr w:type="gramStart"/>
+      <w:r>
+        <w:t>xmi:type</w:t>
+      </w:r>
+      <w:proofErr w:type="spellEnd"/>
+      <w:proofErr w:type="gramEnd"/>
+      <w:r>
+        <w:t xml:space="preserve"> = </w:t>
+      </w:r>
+      <w:proofErr w:type="spellStart"/>
+      <w:r>
+        <w:t>uml:Class</w:t>
+      </w:r>
+      <w:proofErr w:type="spellEnd"/>
       <w:r>
         <w:t>, per indicare che si tratta di un’entità;</w:t>
       </w:r>
@@ -4845,9 +5512,11 @@
         </w:numPr>
         <w:jc w:val="both"/>
       </w:pPr>
+      <w:proofErr w:type="spellStart"/>
       <w:r>
         <w:t>xmi:id</w:t>
       </w:r>
+      <w:proofErr w:type="spellEnd"/>
       <w:r>
         <w:t>, per indicare l’id;</w:t>
       </w:r>
@@ -4861,9 +5530,11 @@
         </w:numPr>
         <w:jc w:val="both"/>
       </w:pPr>
+      <w:proofErr w:type="spellStart"/>
       <w:r>
         <w:t>name</w:t>
       </w:r>
+      <w:proofErr w:type="spellEnd"/>
       <w:r>
         <w:t>, per indicare il nome dell’entità;</w:t>
       </w:r>
@@ -4877,14 +5548,21 @@
         </w:numPr>
         <w:jc w:val="both"/>
       </w:pPr>
+      <w:proofErr w:type="spellStart"/>
       <w:r>
         <w:t>type</w:t>
       </w:r>
+      <w:proofErr w:type="spellEnd"/>
       <w:r>
         <w:t>, per indicare il tipo di entità. Non sempre viene specificato, di solito è usato per indicare le entità deboli (</w:t>
       </w:r>
-      <w:r>
-        <w:t>WeakEntity)</w:t>
+      <w:proofErr w:type="spellStart"/>
+      <w:r>
+        <w:t>WeakEntity</w:t>
+      </w:r>
+      <w:proofErr w:type="spellEnd"/>
+      <w:r>
+        <w:t>)</w:t>
       </w:r>
       <w:r>
         <w:t>.</w:t>
@@ -4952,16 +5630,37 @@
       <w:r>
         <w:t xml:space="preserve">Figura </w:t>
       </w:r>
-      <w:fldSimple w:instr=" SEQ Figura \* ARABIC ">
-        <w:r>
-          <w:rPr>
-            <w:noProof/>
-          </w:rPr>
-          <w:t>5</w:t>
-        </w:r>
-      </w:fldSimple>
-      <w:r>
-        <w:t xml:space="preserve">: Struttura XML CoDIT, </w:t>
+      <w:r>
+        <w:fldChar w:fldCharType="begin"/>
+      </w:r>
+      <w:r>
+        <w:instrText xml:space="preserve"> SEQ Figura \* ARABIC </w:instrText>
+      </w:r>
+      <w:r>
+        <w:fldChar w:fldCharType="separate"/>
+      </w:r>
+      <w:r>
+        <w:rPr>
+          <w:noProof/>
+        </w:rPr>
+        <w:t>5</w:t>
+      </w:r>
+      <w:r>
+        <w:rPr>
+          <w:noProof/>
+        </w:rPr>
+        <w:fldChar w:fldCharType="end"/>
+      </w:r>
+      <w:r>
+        <w:t xml:space="preserve">: Struttura XML </w:t>
+      </w:r>
+      <w:proofErr w:type="spellStart"/>
+      <w:r>
+        <w:t>CoDIT</w:t>
+      </w:r>
+      <w:proofErr w:type="spellEnd"/>
+      <w:r>
+        <w:t xml:space="preserve">, </w:t>
       </w:r>
       <w:r>
         <w:t>entità.</w:t>
@@ -4984,7 +5683,27 @@
           <w:szCs w:val="20"/>
           <w:shd w:val="clear" w:color="auto" w:fill="FFFFFF"/>
         </w:rPr>
-        <w:t xml:space="preserve">Per ogni entità, come figlio dell’elemento "packagedElement", </w:t>
+        <w:t>Per ogni entità, come figlio dell’elemento "</w:t>
+      </w:r>
+      <w:proofErr w:type="spellStart"/>
+      <w:r>
+        <w:rPr>
+          <w:rFonts w:cstheme="minorHAnsi"/>
+          <w:color w:val="000000"/>
+          <w:szCs w:val="20"/>
+          <w:shd w:val="clear" w:color="auto" w:fill="FFFFFF"/>
+        </w:rPr>
+        <w:t>packagedElement</w:t>
+      </w:r>
+      <w:proofErr w:type="spellEnd"/>
+      <w:r>
+        <w:rPr>
+          <w:rFonts w:cstheme="minorHAnsi"/>
+          <w:color w:val="000000"/>
+          <w:szCs w:val="20"/>
+          <w:shd w:val="clear" w:color="auto" w:fill="FFFFFF"/>
+        </w:rPr>
+        <w:t xml:space="preserve">", </w:t>
       </w:r>
       <w:r>
         <w:rPr>
@@ -5020,7 +5739,29 @@
           <w:szCs w:val="20"/>
           <w:shd w:val="clear" w:color="auto" w:fill="FFFFFF"/>
         </w:rPr>
-        <w:t>“xmi:Extension”</w:t>
+        <w:t>“</w:t>
+      </w:r>
+      <w:proofErr w:type="spellStart"/>
+      <w:proofErr w:type="gramStart"/>
+      <w:r>
+        <w:rPr>
+          <w:rFonts w:cstheme="minorHAnsi"/>
+          <w:color w:val="000000"/>
+          <w:szCs w:val="20"/>
+          <w:shd w:val="clear" w:color="auto" w:fill="FFFFFF"/>
+        </w:rPr>
+        <w:t>xmi:Extension</w:t>
+      </w:r>
+      <w:proofErr w:type="spellEnd"/>
+      <w:proofErr w:type="gramEnd"/>
+      <w:r>
+        <w:rPr>
+          <w:rFonts w:cstheme="minorHAnsi"/>
+          <w:color w:val="000000"/>
+          <w:szCs w:val="20"/>
+          <w:shd w:val="clear" w:color="auto" w:fill="FFFFFF"/>
+        </w:rPr>
+        <w:t>”</w:t>
       </w:r>
       <w:r>
         <w:rPr>
@@ -5123,16 +5864,37 @@
       <w:r>
         <w:t xml:space="preserve">Figura </w:t>
       </w:r>
-      <w:fldSimple w:instr=" SEQ Figura \* ARABIC ">
-        <w:r>
-          <w:rPr>
-            <w:noProof/>
-          </w:rPr>
-          <w:t>6</w:t>
-        </w:r>
-      </w:fldSimple>
-      <w:r>
-        <w:t xml:space="preserve">: Struttura XML CoDIT, </w:t>
+      <w:r>
+        <w:fldChar w:fldCharType="begin"/>
+      </w:r>
+      <w:r>
+        <w:instrText xml:space="preserve"> SEQ Figura \* ARABIC </w:instrText>
+      </w:r>
+      <w:r>
+        <w:fldChar w:fldCharType="separate"/>
+      </w:r>
+      <w:r>
+        <w:rPr>
+          <w:noProof/>
+        </w:rPr>
+        <w:t>6</w:t>
+      </w:r>
+      <w:r>
+        <w:rPr>
+          <w:noProof/>
+        </w:rPr>
+        <w:fldChar w:fldCharType="end"/>
+      </w:r>
+      <w:r>
+        <w:t xml:space="preserve">: Struttura XML </w:t>
+      </w:r>
+      <w:proofErr w:type="spellStart"/>
+      <w:r>
+        <w:t>CoDIT</w:t>
+      </w:r>
+      <w:proofErr w:type="spellEnd"/>
+      <w:r>
+        <w:t xml:space="preserve">, </w:t>
       </w:r>
       <w:r>
         <w:t>estensione identificativa dell'entità.</w:t>
@@ -5155,16 +5917,76 @@
           <w:szCs w:val="20"/>
           <w:shd w:val="clear" w:color="auto" w:fill="FFFFFF"/>
         </w:rPr>
-        <w:t xml:space="preserve">Per indicare gli attributi relativi all’entità viene utilizzato il tag "ownedAttribute” come figlio </w:t>
-      </w:r>
-      <w:r>
-        <w:rPr>
-          <w:rFonts w:cstheme="minorHAnsi"/>
-          <w:color w:val="000000"/>
-          <w:szCs w:val="20"/>
-          <w:shd w:val="clear" w:color="auto" w:fill="FFFFFF"/>
-        </w:rPr>
-        <w:t>dell’elemento "packagedElement"</w:t>
+        <w:t xml:space="preserve">Per indicare gli attributi relativi all’entità viene utilizzato il </w:t>
+      </w:r>
+      <w:proofErr w:type="spellStart"/>
+      <w:r>
+        <w:rPr>
+          <w:rFonts w:cstheme="minorHAnsi"/>
+          <w:color w:val="000000"/>
+          <w:szCs w:val="20"/>
+          <w:shd w:val="clear" w:color="auto" w:fill="FFFFFF"/>
+        </w:rPr>
+        <w:t>tag</w:t>
+      </w:r>
+      <w:proofErr w:type="spellEnd"/>
+      <w:r>
+        <w:rPr>
+          <w:rFonts w:cstheme="minorHAnsi"/>
+          <w:color w:val="000000"/>
+          <w:szCs w:val="20"/>
+          <w:shd w:val="clear" w:color="auto" w:fill="FFFFFF"/>
+        </w:rPr>
+        <w:t xml:space="preserve"> "</w:t>
+      </w:r>
+      <w:proofErr w:type="spellStart"/>
+      <w:r>
+        <w:rPr>
+          <w:rFonts w:cstheme="minorHAnsi"/>
+          <w:color w:val="000000"/>
+          <w:szCs w:val="20"/>
+          <w:shd w:val="clear" w:color="auto" w:fill="FFFFFF"/>
+        </w:rPr>
+        <w:t>ownedAttribute</w:t>
+      </w:r>
+      <w:proofErr w:type="spellEnd"/>
+      <w:r>
+        <w:rPr>
+          <w:rFonts w:cstheme="minorHAnsi"/>
+          <w:color w:val="000000"/>
+          <w:szCs w:val="20"/>
+          <w:shd w:val="clear" w:color="auto" w:fill="FFFFFF"/>
+        </w:rPr>
+        <w:t xml:space="preserve">” come figlio </w:t>
+      </w:r>
+      <w:r>
+        <w:rPr>
+          <w:rFonts w:cstheme="minorHAnsi"/>
+          <w:color w:val="000000"/>
+          <w:szCs w:val="20"/>
+          <w:shd w:val="clear" w:color="auto" w:fill="FFFFFF"/>
+        </w:rPr>
+        <w:t>dell’elemento "</w:t>
+      </w:r>
+      <w:proofErr w:type="spellStart"/>
+      <w:r>
+        <w:rPr>
+          <w:rFonts w:cstheme="minorHAnsi"/>
+          <w:color w:val="000000"/>
+          <w:szCs w:val="20"/>
+          <w:shd w:val="clear" w:color="auto" w:fill="FFFFFF"/>
+        </w:rPr>
+        <w:t>packagedElement</w:t>
+      </w:r>
+      <w:proofErr w:type="spellEnd"/>
+      <w:r>
+        <w:rPr>
+          <w:rFonts w:cstheme="minorHAnsi"/>
+          <w:color w:val="000000"/>
+          <w:szCs w:val="20"/>
+          <w:shd w:val="clear" w:color="auto" w:fill="FFFFFF"/>
+        </w:rPr>
+        <w:t>"</w:t>
       </w:r>
       <w:r>
         <w:rPr>
@@ -5238,6 +6060,8 @@
           <w:shd w:val="clear" w:color="auto" w:fill="FFFFFF"/>
         </w:rPr>
       </w:pPr>
+      <w:proofErr w:type="spellStart"/>
+      <w:proofErr w:type="gramStart"/>
       <w:r>
         <w:rPr>
           <w:rFonts w:cstheme="minorHAnsi"/>
@@ -5247,14 +6071,56 @@
         </w:rPr>
         <w:t>xmi:type</w:t>
       </w:r>
-      <w:r>
-        <w:rPr>
-          <w:rFonts w:cstheme="minorHAnsi"/>
-          <w:color w:val="000000"/>
-          <w:szCs w:val="20"/>
-          <w:shd w:val="clear" w:color="auto" w:fill="FFFFFF"/>
-        </w:rPr>
-        <w:t>=”uml: Property, per indicare che è un attributo;</w:t>
+      <w:proofErr w:type="spellEnd"/>
+      <w:proofErr w:type="gramEnd"/>
+      <w:r>
+        <w:rPr>
+          <w:rFonts w:cstheme="minorHAnsi"/>
+          <w:color w:val="000000"/>
+          <w:szCs w:val="20"/>
+          <w:shd w:val="clear" w:color="auto" w:fill="FFFFFF"/>
+        </w:rPr>
+        <w:t>=”</w:t>
+      </w:r>
+      <w:proofErr w:type="spellStart"/>
+      <w:r>
+        <w:rPr>
+          <w:rFonts w:cstheme="minorHAnsi"/>
+          <w:color w:val="000000"/>
+          <w:szCs w:val="20"/>
+          <w:shd w:val="clear" w:color="auto" w:fill="FFFFFF"/>
+        </w:rPr>
+        <w:t>uml</w:t>
+      </w:r>
+      <w:proofErr w:type="spellEnd"/>
+      <w:r>
+        <w:rPr>
+          <w:rFonts w:cstheme="minorHAnsi"/>
+          <w:color w:val="000000"/>
+          <w:szCs w:val="20"/>
+          <w:shd w:val="clear" w:color="auto" w:fill="FFFFFF"/>
+        </w:rPr>
+        <w:t xml:space="preserve">: </w:t>
+      </w:r>
+      <w:proofErr w:type="spellStart"/>
+      <w:r>
+        <w:rPr>
+          <w:rFonts w:cstheme="minorHAnsi"/>
+          <w:color w:val="000000"/>
+          <w:szCs w:val="20"/>
+          <w:shd w:val="clear" w:color="auto" w:fill="FFFFFF"/>
+        </w:rPr>
+        <w:t>Property</w:t>
+      </w:r>
+      <w:proofErr w:type="spellEnd"/>
+      <w:r>
+        <w:rPr>
+          <w:rFonts w:cstheme="minorHAnsi"/>
+          <w:color w:val="000000"/>
+          <w:szCs w:val="20"/>
+          <w:shd w:val="clear" w:color="auto" w:fill="FFFFFF"/>
+        </w:rPr>
+        <w:t>, per indicare che è un attributo;</w:t>
       </w:r>
     </w:p>
     <w:p>
@@ -5272,6 +6138,7 @@
           <w:shd w:val="clear" w:color="auto" w:fill="FFFFFF"/>
         </w:rPr>
       </w:pPr>
+      <w:proofErr w:type="spellStart"/>
       <w:r>
         <w:rPr>
           <w:rFonts w:cstheme="minorHAnsi"/>
@@ -5281,6 +6148,7 @@
         </w:rPr>
         <w:t>xmi:id</w:t>
       </w:r>
+      <w:proofErr w:type="spellEnd"/>
       <w:r>
         <w:rPr>
           <w:rFonts w:cstheme="minorHAnsi"/>
@@ -5306,14 +6174,25 @@
           <w:shd w:val="clear" w:color="auto" w:fill="FFFFFF"/>
         </w:rPr>
       </w:pPr>
-      <w:r>
-        <w:rPr>
-          <w:rFonts w:cstheme="minorHAnsi"/>
-          <w:color w:val="000000"/>
-          <w:szCs w:val="20"/>
-          <w:shd w:val="clear" w:color="auto" w:fill="FFFFFF"/>
-        </w:rPr>
-        <w:t>name,</w:t>
+      <w:proofErr w:type="spellStart"/>
+      <w:r>
+        <w:rPr>
+          <w:rFonts w:cstheme="minorHAnsi"/>
+          <w:color w:val="000000"/>
+          <w:szCs w:val="20"/>
+          <w:shd w:val="clear" w:color="auto" w:fill="FFFFFF"/>
+        </w:rPr>
+        <w:t>name</w:t>
+      </w:r>
+      <w:proofErr w:type="spellEnd"/>
+      <w:r>
+        <w:rPr>
+          <w:rFonts w:cstheme="minorHAnsi"/>
+          <w:color w:val="000000"/>
+          <w:szCs w:val="20"/>
+          <w:shd w:val="clear" w:color="auto" w:fill="FFFFFF"/>
+        </w:rPr>
+        <w:t>,</w:t>
       </w:r>
       <w:r>
         <w:rPr>
@@ -5340,6 +6219,7 @@
           <w:shd w:val="clear" w:color="auto" w:fill="FFFFFF"/>
         </w:rPr>
       </w:pPr>
+      <w:proofErr w:type="spellStart"/>
       <w:r>
         <w:rPr>
           <w:rFonts w:cstheme="minorHAnsi"/>
@@ -5349,6 +6229,7 @@
         </w:rPr>
         <w:t>visibility</w:t>
       </w:r>
+      <w:proofErr w:type="spellEnd"/>
       <w:r>
         <w:rPr>
           <w:rFonts w:cstheme="minorHAnsi"/>
@@ -5432,16 +6313,37 @@
       <w:r>
         <w:t xml:space="preserve">Figura </w:t>
       </w:r>
-      <w:fldSimple w:instr=" SEQ Figura \* ARABIC ">
-        <w:r>
-          <w:rPr>
-            <w:noProof/>
-          </w:rPr>
-          <w:t>7</w:t>
-        </w:r>
-      </w:fldSimple>
-      <w:r>
-        <w:t xml:space="preserve">: Struttura XML CoDIT, </w:t>
+      <w:r>
+        <w:fldChar w:fldCharType="begin"/>
+      </w:r>
+      <w:r>
+        <w:instrText xml:space="preserve"> SEQ Figura \* ARABIC </w:instrText>
+      </w:r>
+      <w:r>
+        <w:fldChar w:fldCharType="separate"/>
+      </w:r>
+      <w:r>
+        <w:rPr>
+          <w:noProof/>
+        </w:rPr>
+        <w:t>7</w:t>
+      </w:r>
+      <w:r>
+        <w:rPr>
+          <w:noProof/>
+        </w:rPr>
+        <w:fldChar w:fldCharType="end"/>
+      </w:r>
+      <w:r>
+        <w:t xml:space="preserve">: Struttura XML </w:t>
+      </w:r>
+      <w:proofErr w:type="spellStart"/>
+      <w:r>
+        <w:t>CoDIT</w:t>
+      </w:r>
+      <w:proofErr w:type="spellEnd"/>
+      <w:r>
+        <w:t xml:space="preserve">, </w:t>
       </w:r>
       <w:r>
         <w:t>attributo.</w:t>
@@ -5519,16 +6421,69 @@
           <w:szCs w:val="20"/>
           <w:shd w:val="clear" w:color="auto" w:fill="FFFFFF"/>
         </w:rPr>
-        <w:t>il tag</w:t>
-      </w:r>
-      <w:r>
-        <w:rPr>
-          <w:rFonts w:cstheme="minorHAnsi"/>
-          <w:color w:val="000000"/>
-          <w:szCs w:val="20"/>
-          <w:shd w:val="clear" w:color="auto" w:fill="FFFFFF"/>
-        </w:rPr>
-        <w:t xml:space="preserve"> “xmi:Extension”, come figlio di “ownedAttribute”, per indicare </w:t>
+        <w:t xml:space="preserve">il </w:t>
+      </w:r>
+      <w:proofErr w:type="spellStart"/>
+      <w:r>
+        <w:rPr>
+          <w:rFonts w:cstheme="minorHAnsi"/>
+          <w:color w:val="000000"/>
+          <w:szCs w:val="20"/>
+          <w:shd w:val="clear" w:color="auto" w:fill="FFFFFF"/>
+        </w:rPr>
+        <w:t>tag</w:t>
+      </w:r>
+      <w:proofErr w:type="spellEnd"/>
+      <w:r>
+        <w:rPr>
+          <w:rFonts w:cstheme="minorHAnsi"/>
+          <w:color w:val="000000"/>
+          <w:szCs w:val="20"/>
+          <w:shd w:val="clear" w:color="auto" w:fill="FFFFFF"/>
+        </w:rPr>
+        <w:t xml:space="preserve"> “</w:t>
+      </w:r>
+      <w:proofErr w:type="spellStart"/>
+      <w:proofErr w:type="gramStart"/>
+      <w:r>
+        <w:rPr>
+          <w:rFonts w:cstheme="minorHAnsi"/>
+          <w:color w:val="000000"/>
+          <w:szCs w:val="20"/>
+          <w:shd w:val="clear" w:color="auto" w:fill="FFFFFF"/>
+        </w:rPr>
+        <w:t>xmi:Extension</w:t>
+      </w:r>
+      <w:proofErr w:type="spellEnd"/>
+      <w:proofErr w:type="gramEnd"/>
+      <w:r>
+        <w:rPr>
+          <w:rFonts w:cstheme="minorHAnsi"/>
+          <w:color w:val="000000"/>
+          <w:szCs w:val="20"/>
+          <w:shd w:val="clear" w:color="auto" w:fill="FFFFFF"/>
+        </w:rPr>
+        <w:t>”, come figlio di “</w:t>
+      </w:r>
+      <w:proofErr w:type="spellStart"/>
+      <w:r>
+        <w:rPr>
+          <w:rFonts w:cstheme="minorHAnsi"/>
+          <w:color w:val="000000"/>
+          <w:szCs w:val="20"/>
+          <w:shd w:val="clear" w:color="auto" w:fill="FFFFFF"/>
+        </w:rPr>
+        <w:t>ownedAttribute</w:t>
+      </w:r>
+      <w:proofErr w:type="spellEnd"/>
+      <w:r>
+        <w:rPr>
+          <w:rFonts w:cstheme="minorHAnsi"/>
+          <w:color w:val="000000"/>
+          <w:szCs w:val="20"/>
+          <w:shd w:val="clear" w:color="auto" w:fill="FFFFFF"/>
+        </w:rPr>
+        <w:t xml:space="preserve">”, per indicare </w:t>
       </w:r>
       <w:r>
         <w:rPr>
@@ -5610,19 +6565,45 @@
       <w:r>
         <w:t xml:space="preserve">Figura </w:t>
       </w:r>
-      <w:fldSimple w:instr=" SEQ Figura \* ARABIC ">
-        <w:r>
-          <w:rPr>
-            <w:noProof/>
-          </w:rPr>
-          <w:t>8</w:t>
-        </w:r>
-      </w:fldSimple>
-      <w:r>
-        <w:t>: Struttura XML CoDIT</w:t>
-      </w:r>
-      <w:r>
-        <w:t>, attibuto chiave primaria.</w:t>
+      <w:r>
+        <w:fldChar w:fldCharType="begin"/>
+      </w:r>
+      <w:r>
+        <w:instrText xml:space="preserve"> SEQ Figura \* ARABIC </w:instrText>
+      </w:r>
+      <w:r>
+        <w:fldChar w:fldCharType="separate"/>
+      </w:r>
+      <w:r>
+        <w:rPr>
+          <w:noProof/>
+        </w:rPr>
+        <w:t>8</w:t>
+      </w:r>
+      <w:r>
+        <w:rPr>
+          <w:noProof/>
+        </w:rPr>
+        <w:fldChar w:fldCharType="end"/>
+      </w:r>
+      <w:r>
+        <w:t xml:space="preserve">: Struttura XML </w:t>
+      </w:r>
+      <w:proofErr w:type="spellStart"/>
+      <w:r>
+        <w:t>CoDIT</w:t>
+      </w:r>
+      <w:proofErr w:type="spellEnd"/>
+      <w:r>
+        <w:t xml:space="preserve">, </w:t>
+      </w:r>
+      <w:proofErr w:type="spellStart"/>
+      <w:r>
+        <w:t>attibuto</w:t>
+      </w:r>
+      <w:proofErr w:type="spellEnd"/>
+      <w:r>
+        <w:t xml:space="preserve"> chiave primaria.</w:t>
       </w:r>
     </w:p>
     <w:p>
@@ -5633,14 +6614,14 @@
           <w:shd w:val="clear" w:color="auto" w:fill="FFFFFF"/>
         </w:rPr>
       </w:pPr>
-      <w:bookmarkStart w:id="17" w:name="_Toc19804809"/>
+      <w:bookmarkStart w:id="13" w:name="_Toc19804809"/>
       <w:r>
         <w:rPr>
           <w:shd w:val="clear" w:color="auto" w:fill="FFFFFF"/>
         </w:rPr>
         <w:t>Sezione relazioni</w:t>
       </w:r>
-      <w:bookmarkEnd w:id="17"/>
+      <w:bookmarkEnd w:id="13"/>
     </w:p>
     <w:p>
       <w:pPr>
@@ -5688,16 +6669,56 @@
           <w:szCs w:val="20"/>
           <w:shd w:val="clear" w:color="auto" w:fill="FFFFFF"/>
         </w:rPr>
-        <w:t xml:space="preserve">il tag </w:t>
-      </w:r>
-      <w:r>
-        <w:rPr>
-          <w:rFonts w:cstheme="minorHAnsi"/>
-          <w:color w:val="000000"/>
-          <w:szCs w:val="20"/>
-          <w:shd w:val="clear" w:color="auto" w:fill="FFFFFF"/>
-        </w:rPr>
-        <w:t xml:space="preserve">"packagedElement", questa volta però </w:t>
+        <w:t xml:space="preserve">il </w:t>
+      </w:r>
+      <w:proofErr w:type="spellStart"/>
+      <w:r>
+        <w:rPr>
+          <w:rFonts w:cstheme="minorHAnsi"/>
+          <w:color w:val="000000"/>
+          <w:szCs w:val="20"/>
+          <w:shd w:val="clear" w:color="auto" w:fill="FFFFFF"/>
+        </w:rPr>
+        <w:t>tag</w:t>
+      </w:r>
+      <w:proofErr w:type="spellEnd"/>
+      <w:r>
+        <w:rPr>
+          <w:rFonts w:cstheme="minorHAnsi"/>
+          <w:color w:val="000000"/>
+          <w:szCs w:val="20"/>
+          <w:shd w:val="clear" w:color="auto" w:fill="FFFFFF"/>
+        </w:rPr>
+        <w:t xml:space="preserve"> </w:t>
+      </w:r>
+      <w:r>
+        <w:rPr>
+          <w:rFonts w:cstheme="minorHAnsi"/>
+          <w:color w:val="000000"/>
+          <w:szCs w:val="20"/>
+          <w:shd w:val="clear" w:color="auto" w:fill="FFFFFF"/>
+        </w:rPr>
+        <w:t>"</w:t>
+      </w:r>
+      <w:proofErr w:type="spellStart"/>
+      <w:r>
+        <w:rPr>
+          <w:rFonts w:cstheme="minorHAnsi"/>
+          <w:color w:val="000000"/>
+          <w:szCs w:val="20"/>
+          <w:shd w:val="clear" w:color="auto" w:fill="FFFFFF"/>
+        </w:rPr>
+        <w:t>packagedElement</w:t>
+      </w:r>
+      <w:proofErr w:type="spellEnd"/>
+      <w:r>
+        <w:rPr>
+          <w:rFonts w:cstheme="minorHAnsi"/>
+          <w:color w:val="000000"/>
+          <w:szCs w:val="20"/>
+          <w:shd w:val="clear" w:color="auto" w:fill="FFFFFF"/>
+        </w:rPr>
+        <w:t xml:space="preserve">", questa volta però </w:t>
       </w:r>
       <w:r>
         <w:rPr>
@@ -5724,7 +6745,69 @@
           <w:szCs w:val="20"/>
           <w:shd w:val="clear" w:color="auto" w:fill="FFFFFF"/>
         </w:rPr>
-        <w:t>, ciò è specificato nell’attributo “xmi: type= uml:Association”</w:t>
+        <w:t>, ciò è specificato nell’attributo “</w:t>
+      </w:r>
+      <w:proofErr w:type="spellStart"/>
+      <w:r>
+        <w:rPr>
+          <w:rFonts w:cstheme="minorHAnsi"/>
+          <w:color w:val="000000"/>
+          <w:szCs w:val="20"/>
+          <w:shd w:val="clear" w:color="auto" w:fill="FFFFFF"/>
+        </w:rPr>
+        <w:t>xmi</w:t>
+      </w:r>
+      <w:proofErr w:type="spellEnd"/>
+      <w:r>
+        <w:rPr>
+          <w:rFonts w:cstheme="minorHAnsi"/>
+          <w:color w:val="000000"/>
+          <w:szCs w:val="20"/>
+          <w:shd w:val="clear" w:color="auto" w:fill="FFFFFF"/>
+        </w:rPr>
+        <w:t xml:space="preserve">: </w:t>
+      </w:r>
+      <w:proofErr w:type="spellStart"/>
+      <w:r>
+        <w:rPr>
+          <w:rFonts w:cstheme="minorHAnsi"/>
+          <w:color w:val="000000"/>
+          <w:szCs w:val="20"/>
+          <w:shd w:val="clear" w:color="auto" w:fill="FFFFFF"/>
+        </w:rPr>
+        <w:t>type</w:t>
+      </w:r>
+      <w:proofErr w:type="spellEnd"/>
+      <w:r>
+        <w:rPr>
+          <w:rFonts w:cstheme="minorHAnsi"/>
+          <w:color w:val="000000"/>
+          <w:szCs w:val="20"/>
+          <w:shd w:val="clear" w:color="auto" w:fill="FFFFFF"/>
+        </w:rPr>
+        <w:t xml:space="preserve">= </w:t>
+      </w:r>
+      <w:proofErr w:type="spellStart"/>
+      <w:proofErr w:type="gramStart"/>
+      <w:r>
+        <w:rPr>
+          <w:rFonts w:cstheme="minorHAnsi"/>
+          <w:color w:val="000000"/>
+          <w:szCs w:val="20"/>
+          <w:shd w:val="clear" w:color="auto" w:fill="FFFFFF"/>
+        </w:rPr>
+        <w:t>uml:Association</w:t>
+      </w:r>
+      <w:proofErr w:type="spellEnd"/>
+      <w:proofErr w:type="gramEnd"/>
+      <w:r>
+        <w:rPr>
+          <w:rFonts w:cstheme="minorHAnsi"/>
+          <w:color w:val="000000"/>
+          <w:szCs w:val="20"/>
+          <w:shd w:val="clear" w:color="auto" w:fill="FFFFFF"/>
+        </w:rPr>
+        <w:t>”</w:t>
       </w:r>
       <w:r>
         <w:rPr>
@@ -5825,7 +6908,27 @@
           <w:szCs w:val="20"/>
           <w:shd w:val="clear" w:color="auto" w:fill="FFFFFF"/>
         </w:rPr>
-        <w:t xml:space="preserve">attraverso l’attributo “xmi:id” in cui è specificato il nome delle due entità relazionate, usando il seguente formato E1__E2__id. </w:t>
+        <w:t>attraverso l’attributo “</w:t>
+      </w:r>
+      <w:proofErr w:type="spellStart"/>
+      <w:r>
+        <w:rPr>
+          <w:rFonts w:cstheme="minorHAnsi"/>
+          <w:color w:val="000000"/>
+          <w:szCs w:val="20"/>
+          <w:shd w:val="clear" w:color="auto" w:fill="FFFFFF"/>
+        </w:rPr>
+        <w:t>xmi:id</w:t>
+      </w:r>
+      <w:proofErr w:type="spellEnd"/>
+      <w:r>
+        <w:rPr>
+          <w:rFonts w:cstheme="minorHAnsi"/>
+          <w:color w:val="000000"/>
+          <w:szCs w:val="20"/>
+          <w:shd w:val="clear" w:color="auto" w:fill="FFFFFF"/>
+        </w:rPr>
+        <w:t xml:space="preserve">” in cui è specificato il nome delle due entità relazionate, usando il seguente formato E1__E2__id. </w:t>
       </w:r>
     </w:p>
     <w:p>
@@ -5872,7 +6975,27 @@
           <w:szCs w:val="20"/>
           <w:shd w:val="clear" w:color="auto" w:fill="FFFFFF"/>
         </w:rPr>
-        <w:t xml:space="preserve"> in cui ci sono i nomi delle entità, viene inserito anche l’attributo “type=ISA”. </w:t>
+        <w:t xml:space="preserve"> in cui ci sono i nomi delle entità, viene inserito anche l’attributo “</w:t>
+      </w:r>
+      <w:proofErr w:type="spellStart"/>
+      <w:r>
+        <w:rPr>
+          <w:rFonts w:cstheme="minorHAnsi"/>
+          <w:color w:val="000000"/>
+          <w:szCs w:val="20"/>
+          <w:shd w:val="clear" w:color="auto" w:fill="FFFFFF"/>
+        </w:rPr>
+        <w:t>type</w:t>
+      </w:r>
+      <w:proofErr w:type="spellEnd"/>
+      <w:r>
+        <w:rPr>
+          <w:rFonts w:cstheme="minorHAnsi"/>
+          <w:color w:val="000000"/>
+          <w:szCs w:val="20"/>
+          <w:shd w:val="clear" w:color="auto" w:fill="FFFFFF"/>
+        </w:rPr>
+        <w:t xml:space="preserve">=ISA”. </w:t>
       </w:r>
     </w:p>
     <w:p>
@@ -5931,16 +7054,37 @@
       <w:r>
         <w:t xml:space="preserve">Figura </w:t>
       </w:r>
-      <w:fldSimple w:instr=" SEQ Figura \* ARABIC ">
-        <w:r>
-          <w:rPr>
-            <w:noProof/>
-          </w:rPr>
-          <w:t>9</w:t>
-        </w:r>
-      </w:fldSimple>
-      <w:r>
-        <w:t xml:space="preserve">: Struttura XML CoDIT, </w:t>
+      <w:r>
+        <w:fldChar w:fldCharType="begin"/>
+      </w:r>
+      <w:r>
+        <w:instrText xml:space="preserve"> SEQ Figura \* ARABIC </w:instrText>
+      </w:r>
+      <w:r>
+        <w:fldChar w:fldCharType="separate"/>
+      </w:r>
+      <w:r>
+        <w:rPr>
+          <w:noProof/>
+        </w:rPr>
+        <w:t>9</w:t>
+      </w:r>
+      <w:r>
+        <w:rPr>
+          <w:noProof/>
+        </w:rPr>
+        <w:fldChar w:fldCharType="end"/>
+      </w:r>
+      <w:r>
+        <w:t xml:space="preserve">: Struttura XML </w:t>
+      </w:r>
+      <w:proofErr w:type="spellStart"/>
+      <w:r>
+        <w:t>CoDIT</w:t>
+      </w:r>
+      <w:proofErr w:type="spellEnd"/>
+      <w:r>
+        <w:t xml:space="preserve">, </w:t>
       </w:r>
       <w:r>
         <w:t>sezione relazioni tra le entità.</w:t>
@@ -5954,14 +7098,14 @@
           <w:shd w:val="clear" w:color="auto" w:fill="FFFFFF"/>
         </w:rPr>
       </w:pPr>
-      <w:bookmarkStart w:id="18" w:name="_Toc19804810"/>
+      <w:bookmarkStart w:id="14" w:name="_Toc19804810"/>
       <w:r>
         <w:rPr>
           <w:shd w:val="clear" w:color="auto" w:fill="FFFFFF"/>
         </w:rPr>
         <w:t>Sezione finale</w:t>
       </w:r>
-      <w:bookmarkEnd w:id="18"/>
+      <w:bookmarkEnd w:id="14"/>
     </w:p>
     <w:p>
       <w:pPr>
@@ -5980,7 +7124,27 @@
           <w:szCs w:val="20"/>
           <w:shd w:val="clear" w:color="auto" w:fill="FFFFFF"/>
         </w:rPr>
-        <w:t>La seguente sezione risulta essere identica in tutti i file forniti come esempi per un primo utilizzo di CoDIT.</w:t>
+        <w:t xml:space="preserve">La seguente sezione risulta essere identica in tutti i file forniti come esempi per un primo utilizzo di </w:t>
+      </w:r>
+      <w:proofErr w:type="spellStart"/>
+      <w:r>
+        <w:rPr>
+          <w:rFonts w:cstheme="minorHAnsi"/>
+          <w:color w:val="000000"/>
+          <w:szCs w:val="20"/>
+          <w:shd w:val="clear" w:color="auto" w:fill="FFFFFF"/>
+        </w:rPr>
+        <w:t>CoDIT</w:t>
+      </w:r>
+      <w:proofErr w:type="spellEnd"/>
+      <w:r>
+        <w:rPr>
+          <w:rFonts w:cstheme="minorHAnsi"/>
+          <w:color w:val="000000"/>
+          <w:szCs w:val="20"/>
+          <w:shd w:val="clear" w:color="auto" w:fill="FFFFFF"/>
+        </w:rPr>
+        <w:t>.</w:t>
       </w:r>
     </w:p>
     <w:p>
@@ -6045,16 +7209,37 @@
       <w:r>
         <w:t xml:space="preserve">Figura </w:t>
       </w:r>
-      <w:fldSimple w:instr=" SEQ Figura \* ARABIC ">
-        <w:r>
-          <w:rPr>
-            <w:noProof/>
-          </w:rPr>
-          <w:t>10</w:t>
-        </w:r>
-      </w:fldSimple>
-      <w:r>
-        <w:t xml:space="preserve">: Struttura XML CoDIT, sezione </w:t>
+      <w:r>
+        <w:fldChar w:fldCharType="begin"/>
+      </w:r>
+      <w:r>
+        <w:instrText xml:space="preserve"> SEQ Figura \* ARABIC </w:instrText>
+      </w:r>
+      <w:r>
+        <w:fldChar w:fldCharType="separate"/>
+      </w:r>
+      <w:r>
+        <w:rPr>
+          <w:noProof/>
+        </w:rPr>
+        <w:t>10</w:t>
+      </w:r>
+      <w:r>
+        <w:rPr>
+          <w:noProof/>
+        </w:rPr>
+        <w:fldChar w:fldCharType="end"/>
+      </w:r>
+      <w:r>
+        <w:t xml:space="preserve">: Struttura XML </w:t>
+      </w:r>
+      <w:proofErr w:type="spellStart"/>
+      <w:r>
+        <w:t>CoDIT</w:t>
+      </w:r>
+      <w:proofErr w:type="spellEnd"/>
+      <w:r>
+        <w:t xml:space="preserve">, sezione </w:t>
       </w:r>
       <w:r>
         <w:t>finale</w:t>
@@ -6089,7 +7274,7 @@
           <w:shd w:val="clear" w:color="auto" w:fill="FFFFFF"/>
         </w:rPr>
       </w:pPr>
-      <w:bookmarkStart w:id="19" w:name="_Toc19804811"/>
+      <w:bookmarkStart w:id="15" w:name="_Toc19804811"/>
       <w:r>
         <w:rPr>
           <w:shd w:val="clear" w:color="auto" w:fill="FFFFFF"/>
@@ -6097,14 +7282,22 @@
         <w:lastRenderedPageBreak/>
         <w:t>Coordinate elementi</w:t>
       </w:r>
-      <w:bookmarkEnd w:id="19"/>
+      <w:bookmarkEnd w:id="15"/>
     </w:p>
     <w:p>
       <w:pPr>
         <w:jc w:val="both"/>
       </w:pPr>
       <w:r>
-        <w:t>Un’ulteriore funzionalità offerta da CoDIT è quella di salvare la posizione degli elementi, memorizzando le relative coordinate all’interno del file XMI. Quindi, p</w:t>
+        <w:t xml:space="preserve">Un’ulteriore funzionalità offerta da </w:t>
+      </w:r>
+      <w:proofErr w:type="spellStart"/>
+      <w:r>
+        <w:t>CoDIT</w:t>
+      </w:r>
+      <w:proofErr w:type="spellEnd"/>
+      <w:r>
+        <w:t xml:space="preserve"> è quella di salvare la posizione degli elementi, memorizzando le relative coordinate all’interno del file XMI. Quindi, p</w:t>
       </w:r>
       <w:r>
         <w:t>er ogni elemento identificativo di una entità, attributo o relazione, sono presenti gli attributi x e y.</w:t>
@@ -6178,16 +7371,37 @@
       <w:r>
         <w:t xml:space="preserve">Figura </w:t>
       </w:r>
-      <w:fldSimple w:instr=" SEQ Figura \* ARABIC ">
-        <w:r>
-          <w:rPr>
-            <w:noProof/>
-          </w:rPr>
-          <w:t>11</w:t>
-        </w:r>
-      </w:fldSimple>
-      <w:r>
-        <w:t xml:space="preserve">: Struttura XML CoDIT, </w:t>
+      <w:r>
+        <w:fldChar w:fldCharType="begin"/>
+      </w:r>
+      <w:r>
+        <w:instrText xml:space="preserve"> SEQ Figura \* ARABIC </w:instrText>
+      </w:r>
+      <w:r>
+        <w:fldChar w:fldCharType="separate"/>
+      </w:r>
+      <w:r>
+        <w:rPr>
+          <w:noProof/>
+        </w:rPr>
+        <w:t>11</w:t>
+      </w:r>
+      <w:r>
+        <w:rPr>
+          <w:noProof/>
+        </w:rPr>
+        <w:fldChar w:fldCharType="end"/>
+      </w:r>
+      <w:r>
+        <w:t xml:space="preserve">: Struttura XML </w:t>
+      </w:r>
+      <w:proofErr w:type="spellStart"/>
+      <w:r>
+        <w:t>CoDIT</w:t>
+      </w:r>
+      <w:proofErr w:type="spellEnd"/>
+      <w:r>
+        <w:t xml:space="preserve">, </w:t>
       </w:r>
       <w:r>
         <w:t>entità e attributi con coordinate</w:t>
@@ -6223,15 +7437,29 @@
           <w:shd w:val="clear" w:color="auto" w:fill="FFFFFF"/>
         </w:rPr>
       </w:pPr>
-      <w:bookmarkStart w:id="20" w:name="_Toc19804812"/>
+      <w:bookmarkStart w:id="16" w:name="_Toc19804812"/>
       <w:r>
         <w:rPr>
           <w:shd w:val="clear" w:color="auto" w:fill="FFFFFF"/>
         </w:rPr>
         <w:lastRenderedPageBreak/>
-        <w:t>Connessione a MySQL e creazione database</w:t>
-      </w:r>
-      <w:bookmarkEnd w:id="20"/>
+        <w:t xml:space="preserve">Connessione a </w:t>
+      </w:r>
+      <w:proofErr w:type="spellStart"/>
+      <w:r>
+        <w:rPr>
+          <w:shd w:val="clear" w:color="auto" w:fill="FFFFFF"/>
+        </w:rPr>
+        <w:t>MySQL</w:t>
+      </w:r>
+      <w:proofErr w:type="spellEnd"/>
+      <w:r>
+        <w:rPr>
+          <w:shd w:val="clear" w:color="auto" w:fill="FFFFFF"/>
+        </w:rPr>
+        <w:t xml:space="preserve"> e creazione database</w:t>
+      </w:r>
+      <w:bookmarkEnd w:id="16"/>
     </w:p>
     <w:p>
       <w:pPr>
@@ -6243,25 +7471,53 @@
           <w:shd w:val="clear" w:color="auto" w:fill="FFFFFF"/>
         </w:rPr>
       </w:pPr>
-      <w:commentRangeStart w:id="21"/>
+      <w:commentRangeStart w:id="17"/>
       <w:r>
         <w:rPr>
           <w:shd w:val="clear" w:color="auto" w:fill="FFFFFF"/>
         </w:rPr>
         <w:t xml:space="preserve">Per alcune funzionalità messe </w:t>
       </w:r>
-      <w:commentRangeEnd w:id="21"/>
+      <w:commentRangeEnd w:id="17"/>
       <w:r>
         <w:rPr>
           <w:rStyle w:val="Rimandocommento"/>
         </w:rPr>
-        <w:commentReference w:id="21"/>
-      </w:r>
-      <w:r>
-        <w:rPr>
-          <w:shd w:val="clear" w:color="auto" w:fill="FFFFFF"/>
-        </w:rPr>
-        <w:t xml:space="preserve">a disposizione da CoDIT è necessario che, oltre ad essere in possesso di uno schema concettuale, ci sia anche un database popolato. Abbiamo, quindi, creato uno script, in Python, che permettesse di connettersi </w:t>
+        <w:commentReference w:id="17"/>
+      </w:r>
+      <w:r>
+        <w:rPr>
+          <w:shd w:val="clear" w:color="auto" w:fill="FFFFFF"/>
+        </w:rPr>
+        <w:t xml:space="preserve">a disposizione da </w:t>
+      </w:r>
+      <w:proofErr w:type="spellStart"/>
+      <w:r>
+        <w:rPr>
+          <w:shd w:val="clear" w:color="auto" w:fill="FFFFFF"/>
+        </w:rPr>
+        <w:t>CoDIT</w:t>
+      </w:r>
+      <w:proofErr w:type="spellEnd"/>
+      <w:r>
+        <w:rPr>
+          <w:shd w:val="clear" w:color="auto" w:fill="FFFFFF"/>
+        </w:rPr>
+        <w:t xml:space="preserve"> è necessario che, oltre ad essere in possesso di uno schema concettuale, ci sia anche un database popolato. Abbiamo, quindi, creato uno script, in </w:t>
+      </w:r>
+      <w:proofErr w:type="spellStart"/>
+      <w:r>
+        <w:rPr>
+          <w:shd w:val="clear" w:color="auto" w:fill="FFFFFF"/>
+        </w:rPr>
+        <w:t>Python</w:t>
+      </w:r>
+      <w:proofErr w:type="spellEnd"/>
+      <w:r>
+        <w:rPr>
+          <w:shd w:val="clear" w:color="auto" w:fill="FFFFFF"/>
+        </w:rPr>
+        <w:t xml:space="preserve">, che permettesse di connettersi </w:t>
       </w:r>
       <w:r>
         <w:rPr>
@@ -6270,7 +7526,27 @@
           <w:szCs w:val="21"/>
           <w:shd w:val="clear" w:color="auto" w:fill="FFFFFF"/>
         </w:rPr>
-        <w:t>a MySQL e ci permettesse di creare e popolare nuovi database.</w:t>
+        <w:t xml:space="preserve">a </w:t>
+      </w:r>
+      <w:proofErr w:type="spellStart"/>
+      <w:r>
+        <w:rPr>
+          <w:rFonts w:ascii="Arial" w:hAnsi="Arial" w:cs="Arial"/>
+          <w:sz w:val="21"/>
+          <w:szCs w:val="21"/>
+          <w:shd w:val="clear" w:color="auto" w:fill="FFFFFF"/>
+        </w:rPr>
+        <w:t>MySQL</w:t>
+      </w:r>
+      <w:proofErr w:type="spellEnd"/>
+      <w:r>
+        <w:rPr>
+          <w:rFonts w:ascii="Arial" w:hAnsi="Arial" w:cs="Arial"/>
+          <w:sz w:val="21"/>
+          <w:szCs w:val="21"/>
+          <w:shd w:val="clear" w:color="auto" w:fill="FFFFFF"/>
+        </w:rPr>
+        <w:t xml:space="preserve"> e ci permettesse di creare e popolare nuovi database.</w:t>
       </w:r>
     </w:p>
     <w:p>
@@ -6377,14 +7653,16 @@
           <w:shd w:val="clear" w:color="auto" w:fill="FFFFFF"/>
         </w:rPr>
       </w:pPr>
-      <w:bookmarkStart w:id="22" w:name="_Toc19804813"/>
+      <w:bookmarkStart w:id="18" w:name="_Toc19804813"/>
+      <w:proofErr w:type="spellStart"/>
       <w:r>
         <w:rPr>
           <w:shd w:val="clear" w:color="auto" w:fill="FFFFFF"/>
         </w:rPr>
         <w:t>creaConnessione</w:t>
       </w:r>
-      <w:bookmarkEnd w:id="22"/>
+      <w:bookmarkEnd w:id="18"/>
+      <w:proofErr w:type="spellEnd"/>
     </w:p>
     <w:p>
       <w:pPr>
@@ -6460,7 +7738,23 @@
         <w:rPr>
           <w:shd w:val="clear" w:color="auto" w:fill="FFFFFF"/>
         </w:rPr>
-        <w:t>La libreria mysql.connector mette a disposizione un’oggetto dove vengono salvate tutte le informazioni necessarie per la connessione. Dato che serve una connessione per ogni database, è stato implementato un metodo che si occupa di configurare la connessione al database, specificato come parametro.</w:t>
+        <w:t xml:space="preserve">La libreria </w:t>
+      </w:r>
+      <w:proofErr w:type="spellStart"/>
+      <w:proofErr w:type="gramStart"/>
+      <w:r>
+        <w:rPr>
+          <w:shd w:val="clear" w:color="auto" w:fill="FFFFFF"/>
+        </w:rPr>
+        <w:t>mysql.connector</w:t>
+      </w:r>
+      <w:proofErr w:type="spellEnd"/>
+      <w:proofErr w:type="gramEnd"/>
+      <w:r>
+        <w:rPr>
+          <w:shd w:val="clear" w:color="auto" w:fill="FFFFFF"/>
+        </w:rPr>
+        <w:t xml:space="preserve"> mette a disposizione un’oggetto dove vengono salvate tutte le informazioni necessarie per la connessione. Dato che serve una connessione per ogni database, è stato implementato un metodo che si occupa di configurare la connessione al database, specificato come parametro.</w:t>
       </w:r>
     </w:p>
     <w:p>
@@ -6479,7 +7773,8 @@
           <w:shd w:val="clear" w:color="auto" w:fill="FFFFFF"/>
         </w:rPr>
       </w:pPr>
-      <w:bookmarkStart w:id="23" w:name="_Toc19804814"/>
+      <w:bookmarkStart w:id="19" w:name="_Toc19804814"/>
+      <w:proofErr w:type="spellStart"/>
       <w:r>
         <w:rPr>
           <w:shd w:val="clear" w:color="auto" w:fill="FFFFFF"/>
@@ -6487,7 +7782,8 @@
         <w:lastRenderedPageBreak/>
         <w:t>creaDb</w:t>
       </w:r>
-      <w:bookmarkEnd w:id="23"/>
+      <w:bookmarkEnd w:id="19"/>
+      <w:proofErr w:type="spellEnd"/>
     </w:p>
     <w:p>
       <w:pPr>
@@ -6704,6 +8000,7 @@
         </w:rPr>
         <w:t xml:space="preserve">Leggendo la struttura delle varie relazioni, si occuperà di effettuare le </w:t>
       </w:r>
+      <w:proofErr w:type="spellStart"/>
       <w:r>
         <w:rPr>
           <w:i/>
@@ -6712,6 +8009,7 @@
         </w:rPr>
         <w:t>query</w:t>
       </w:r>
+      <w:proofErr w:type="spellEnd"/>
       <w:r>
         <w:rPr>
           <w:shd w:val="clear" w:color="auto" w:fill="FFFFFF"/>
@@ -6727,14 +8025,16 @@
           <w:shd w:val="clear" w:color="auto" w:fill="FFFFFF"/>
         </w:rPr>
       </w:pPr>
-      <w:bookmarkStart w:id="24" w:name="_Toc19804815"/>
+      <w:bookmarkStart w:id="20" w:name="_Toc19804815"/>
+      <w:proofErr w:type="spellStart"/>
       <w:r>
         <w:rPr>
           <w:shd w:val="clear" w:color="auto" w:fill="FFFFFF"/>
         </w:rPr>
         <w:t>caricaDati</w:t>
       </w:r>
-      <w:bookmarkEnd w:id="24"/>
+      <w:bookmarkEnd w:id="20"/>
+      <w:proofErr w:type="spellEnd"/>
     </w:p>
     <w:p>
       <w:pPr>
@@ -6812,12 +8112,14 @@
         </w:rPr>
         <w:t xml:space="preserve">Una volta creata la singola tabella, verranno caricati i dati inerenti letti dal </w:t>
       </w:r>
+      <w:proofErr w:type="spellStart"/>
       <w:r>
         <w:rPr>
           <w:shd w:val="clear" w:color="auto" w:fill="FFFFFF"/>
         </w:rPr>
         <w:t>csv</w:t>
       </w:r>
+      <w:proofErr w:type="spellEnd"/>
       <w:r>
         <w:rPr>
           <w:shd w:val="clear" w:color="auto" w:fill="FFFFFF"/>
@@ -6831,17 +8133,33 @@
         <w:br/>
         <w:t xml:space="preserve">Leggendo il </w:t>
       </w:r>
+      <w:proofErr w:type="spellStart"/>
       <w:r>
         <w:rPr>
           <w:shd w:val="clear" w:color="auto" w:fill="FFFFFF"/>
         </w:rPr>
         <w:t>csv</w:t>
       </w:r>
-      <w:r>
-        <w:rPr>
-          <w:shd w:val="clear" w:color="auto" w:fill="FFFFFF"/>
-        </w:rPr>
-        <w:t>, verrà costruita la query di inserimento utilizzando i dati divisi per riga.</w:t>
+      <w:proofErr w:type="spellEnd"/>
+      <w:r>
+        <w:rPr>
+          <w:shd w:val="clear" w:color="auto" w:fill="FFFFFF"/>
+        </w:rPr>
+        <w:t xml:space="preserve">, verrà costruita la </w:t>
+      </w:r>
+      <w:proofErr w:type="spellStart"/>
+      <w:r>
+        <w:rPr>
+          <w:shd w:val="clear" w:color="auto" w:fill="FFFFFF"/>
+        </w:rPr>
+        <w:t>query</w:t>
+      </w:r>
+      <w:proofErr w:type="spellEnd"/>
+      <w:r>
+        <w:rPr>
+          <w:shd w:val="clear" w:color="auto" w:fill="FFFFFF"/>
+        </w:rPr>
+        <w:t xml:space="preserve"> di inserimento utilizzando i dati divisi per riga.</w:t>
       </w:r>
       <w:r>
         <w:rPr>
@@ -6850,12 +8168,14 @@
         <w:br/>
         <w:t xml:space="preserve">Dato che </w:t>
       </w:r>
+      <w:proofErr w:type="spellStart"/>
       <w:r>
         <w:rPr>
           <w:shd w:val="clear" w:color="auto" w:fill="FFFFFF"/>
         </w:rPr>
         <w:t>iBench</w:t>
       </w:r>
+      <w:proofErr w:type="spellEnd"/>
       <w:r>
         <w:rPr>
           <w:shd w:val="clear" w:color="auto" w:fill="FFFFFF"/>
@@ -6880,7 +8200,8 @@
           <w:shd w:val="clear" w:color="auto" w:fill="FFFFFF"/>
         </w:rPr>
       </w:pPr>
-      <w:bookmarkStart w:id="25" w:name="_Toc19804816"/>
+      <w:bookmarkStart w:id="21" w:name="_Toc19804816"/>
+      <w:proofErr w:type="spellStart"/>
       <w:r>
         <w:rPr>
           <w:rFonts w:eastAsiaTheme="minorHAnsi"/>
@@ -6889,7 +8210,8 @@
         <w:lastRenderedPageBreak/>
         <w:t>Parser</w:t>
       </w:r>
-      <w:bookmarkEnd w:id="25"/>
+      <w:bookmarkEnd w:id="21"/>
+      <w:proofErr w:type="spellEnd"/>
     </w:p>
     <w:p>
       <w:pPr>
@@ -6908,7 +8230,27 @@
           <w:szCs w:val="20"/>
           <w:shd w:val="clear" w:color="auto" w:fill="FFFFFF"/>
         </w:rPr>
-        <w:t>Come specificato nel paragrafo introduttivo, iBench genera</w:t>
+        <w:t xml:space="preserve">Come specificato nel paragrafo introduttivo, </w:t>
+      </w:r>
+      <w:proofErr w:type="spellStart"/>
+      <w:r>
+        <w:rPr>
+          <w:rFonts w:cstheme="minorHAnsi"/>
+          <w:color w:val="000000"/>
+          <w:szCs w:val="20"/>
+          <w:shd w:val="clear" w:color="auto" w:fill="FFFFFF"/>
+        </w:rPr>
+        <w:t>iBench</w:t>
+      </w:r>
+      <w:proofErr w:type="spellEnd"/>
+      <w:r>
+        <w:rPr>
+          <w:rFonts w:cstheme="minorHAnsi"/>
+          <w:color w:val="000000"/>
+          <w:szCs w:val="20"/>
+          <w:shd w:val="clear" w:color="auto" w:fill="FFFFFF"/>
+        </w:rPr>
+        <w:t xml:space="preserve"> genera</w:t>
       </w:r>
       <w:r>
         <w:rPr>
@@ -6926,7 +8268,27 @@
           <w:szCs w:val="20"/>
           <w:shd w:val="clear" w:color="auto" w:fill="FFFFFF"/>
         </w:rPr>
-        <w:t xml:space="preserve"> file XML, mentre CoDIT </w:t>
+        <w:t xml:space="preserve"> file XML, mentre </w:t>
+      </w:r>
+      <w:proofErr w:type="spellStart"/>
+      <w:r>
+        <w:rPr>
+          <w:rFonts w:cstheme="minorHAnsi"/>
+          <w:color w:val="000000"/>
+          <w:szCs w:val="20"/>
+          <w:shd w:val="clear" w:color="auto" w:fill="FFFFFF"/>
+        </w:rPr>
+        <w:t>CoDIT</w:t>
+      </w:r>
+      <w:proofErr w:type="spellEnd"/>
+      <w:r>
+        <w:rPr>
+          <w:rFonts w:cstheme="minorHAnsi"/>
+          <w:color w:val="000000"/>
+          <w:szCs w:val="20"/>
+          <w:shd w:val="clear" w:color="auto" w:fill="FFFFFF"/>
+        </w:rPr>
+        <w:t xml:space="preserve"> </w:t>
       </w:r>
       <w:r>
         <w:rPr>
@@ -6962,8 +8324,19 @@
           <w:szCs w:val="20"/>
           <w:shd w:val="clear" w:color="auto" w:fill="FFFFFF"/>
         </w:rPr>
-        <w:t>. Per risolvere questo problema è stato creato un parser</w:t>
-      </w:r>
+        <w:t xml:space="preserve">. Per risolvere questo problema è stato creato un </w:t>
+      </w:r>
+      <w:proofErr w:type="spellStart"/>
+      <w:r>
+        <w:rPr>
+          <w:rFonts w:cstheme="minorHAnsi"/>
+          <w:color w:val="000000"/>
+          <w:szCs w:val="20"/>
+          <w:shd w:val="clear" w:color="auto" w:fill="FFFFFF"/>
+        </w:rPr>
+        <w:t>parser</w:t>
+      </w:r>
+      <w:proofErr w:type="spellEnd"/>
       <w:r>
         <w:rPr>
           <w:rFonts w:cstheme="minorHAnsi"/>
@@ -7036,7 +8409,78 @@
           <w:szCs w:val="20"/>
           <w:shd w:val="clear" w:color="auto" w:fill="FFFFFF"/>
         </w:rPr>
-        <w:t>Per implementare il parser è stato utilizzato il linguaggio di programmazione Python, il quale offre una soluzione finalizzata proprio all’interfacciamento con i file XML. Infatti, grazie all’utilizzo del modulo xml.etree.ElementTree è stato possibile leggere il contenuto del file e creare una struttura per il nuovo file XMI da generare.</w:t>
+        <w:t xml:space="preserve">Per implementare il </w:t>
+      </w:r>
+      <w:proofErr w:type="spellStart"/>
+      <w:r>
+        <w:rPr>
+          <w:rFonts w:cstheme="minorHAnsi"/>
+          <w:color w:val="000000"/>
+          <w:szCs w:val="20"/>
+          <w:shd w:val="clear" w:color="auto" w:fill="FFFFFF"/>
+        </w:rPr>
+        <w:t>parser</w:t>
+      </w:r>
+      <w:proofErr w:type="spellEnd"/>
+      <w:r>
+        <w:rPr>
+          <w:rFonts w:cstheme="minorHAnsi"/>
+          <w:color w:val="000000"/>
+          <w:szCs w:val="20"/>
+          <w:shd w:val="clear" w:color="auto" w:fill="FFFFFF"/>
+        </w:rPr>
+        <w:t xml:space="preserve"> è stato utilizzato il linguaggio di programmazione </w:t>
+      </w:r>
+      <w:proofErr w:type="spellStart"/>
+      <w:r>
+        <w:rPr>
+          <w:rFonts w:cstheme="minorHAnsi"/>
+          <w:color w:val="000000"/>
+          <w:szCs w:val="20"/>
+          <w:shd w:val="clear" w:color="auto" w:fill="FFFFFF"/>
+        </w:rPr>
+        <w:t>Python</w:t>
+      </w:r>
+      <w:proofErr w:type="spellEnd"/>
+      <w:r>
+        <w:rPr>
+          <w:rFonts w:cstheme="minorHAnsi"/>
+          <w:color w:val="000000"/>
+          <w:szCs w:val="20"/>
+          <w:shd w:val="clear" w:color="auto" w:fill="FFFFFF"/>
+        </w:rPr>
+        <w:t xml:space="preserve">, il quale offre una soluzione finalizzata proprio all’interfacciamento con i file XML. Infatti, grazie all’utilizzo del modulo </w:t>
+      </w:r>
+      <w:proofErr w:type="spellStart"/>
+      <w:proofErr w:type="gramStart"/>
+      <w:r>
+        <w:rPr>
+          <w:rFonts w:cstheme="minorHAnsi"/>
+          <w:color w:val="000000"/>
+          <w:szCs w:val="20"/>
+          <w:shd w:val="clear" w:color="auto" w:fill="FFFFFF"/>
+        </w:rPr>
+        <w:t>xml.etree</w:t>
+      </w:r>
+      <w:proofErr w:type="gramEnd"/>
+      <w:r>
+        <w:rPr>
+          <w:rFonts w:cstheme="minorHAnsi"/>
+          <w:color w:val="000000"/>
+          <w:szCs w:val="20"/>
+          <w:shd w:val="clear" w:color="auto" w:fill="FFFFFF"/>
+        </w:rPr>
+        <w:t>.ElementTree</w:t>
+      </w:r>
+      <w:proofErr w:type="spellEnd"/>
+      <w:r>
+        <w:rPr>
+          <w:rFonts w:cstheme="minorHAnsi"/>
+          <w:color w:val="000000"/>
+          <w:szCs w:val="20"/>
+          <w:shd w:val="clear" w:color="auto" w:fill="FFFFFF"/>
+        </w:rPr>
+        <w:t xml:space="preserve"> è stato possibile leggere il contenuto del file e creare una struttura per il nuovo file XMI da generare.</w:t>
       </w:r>
     </w:p>
     <w:p>
@@ -7056,7 +8500,47 @@
           <w:szCs w:val="20"/>
           <w:shd w:val="clear" w:color="auto" w:fill="FFFFFF"/>
         </w:rPr>
-        <w:t>Di seguito mostreremo le varie parti del parser in relazione alla struttura del file XML mostrata nel capitolo “Struttura XMI riconosciuta da CoDIT”.</w:t>
+        <w:t xml:space="preserve">Di seguito mostreremo le varie parti del </w:t>
+      </w:r>
+      <w:proofErr w:type="spellStart"/>
+      <w:r>
+        <w:rPr>
+          <w:rFonts w:cstheme="minorHAnsi"/>
+          <w:color w:val="000000"/>
+          <w:szCs w:val="20"/>
+          <w:shd w:val="clear" w:color="auto" w:fill="FFFFFF"/>
+        </w:rPr>
+        <w:t>parser</w:t>
+      </w:r>
+      <w:proofErr w:type="spellEnd"/>
+      <w:r>
+        <w:rPr>
+          <w:rFonts w:cstheme="minorHAnsi"/>
+          <w:color w:val="000000"/>
+          <w:szCs w:val="20"/>
+          <w:shd w:val="clear" w:color="auto" w:fill="FFFFFF"/>
+        </w:rPr>
+        <w:t xml:space="preserve"> in relazione alla struttura del file XML mostrata nel capitolo “Struttura XMI riconosciuta da </w:t>
+      </w:r>
+      <w:proofErr w:type="spellStart"/>
+      <w:r>
+        <w:rPr>
+          <w:rFonts w:cstheme="minorHAnsi"/>
+          <w:color w:val="000000"/>
+          <w:szCs w:val="20"/>
+          <w:shd w:val="clear" w:color="auto" w:fill="FFFFFF"/>
+        </w:rPr>
+        <w:t>CoDIT</w:t>
+      </w:r>
+      <w:proofErr w:type="spellEnd"/>
+      <w:r>
+        <w:rPr>
+          <w:rFonts w:cstheme="minorHAnsi"/>
+          <w:color w:val="000000"/>
+          <w:szCs w:val="20"/>
+          <w:shd w:val="clear" w:color="auto" w:fill="FFFFFF"/>
+        </w:rPr>
+        <w:t>”.</w:t>
       </w:r>
     </w:p>
     <w:p>
@@ -7067,14 +8551,14 @@
           <w:shd w:val="clear" w:color="auto" w:fill="FFFFFF"/>
         </w:rPr>
       </w:pPr>
-      <w:bookmarkStart w:id="26" w:name="_Toc19804817"/>
+      <w:bookmarkStart w:id="22" w:name="_Toc19804817"/>
       <w:r>
         <w:rPr>
           <w:shd w:val="clear" w:color="auto" w:fill="FFFFFF"/>
         </w:rPr>
         <w:t>Sezione iniziale</w:t>
       </w:r>
-      <w:bookmarkEnd w:id="26"/>
+      <w:bookmarkEnd w:id="22"/>
     </w:p>
     <w:p>
       <w:pPr>
@@ -7156,14 +8640,14 @@
           <w:shd w:val="clear" w:color="auto" w:fill="FFFFFF"/>
         </w:rPr>
       </w:pPr>
-      <w:bookmarkStart w:id="27" w:name="_Toc19804818"/>
+      <w:bookmarkStart w:id="23" w:name="_Toc19804818"/>
       <w:r>
         <w:rPr>
           <w:shd w:val="clear" w:color="auto" w:fill="FFFFFF"/>
         </w:rPr>
         <w:t>Sezione entità e attributi</w:t>
       </w:r>
-      <w:bookmarkEnd w:id="27"/>
+      <w:bookmarkEnd w:id="23"/>
     </w:p>
     <w:p>
       <w:pPr>
@@ -7314,14 +8798,14 @@
           <w:shd w:val="clear" w:color="auto" w:fill="FFFFFF"/>
         </w:rPr>
       </w:pPr>
-      <w:bookmarkStart w:id="28" w:name="_Toc19804819"/>
+      <w:bookmarkStart w:id="24" w:name="_Toc19804819"/>
       <w:r>
         <w:rPr>
           <w:shd w:val="clear" w:color="auto" w:fill="FFFFFF"/>
         </w:rPr>
         <w:t>Sezione relazioni</w:t>
       </w:r>
-      <w:bookmarkEnd w:id="28"/>
+      <w:bookmarkEnd w:id="24"/>
     </w:p>
     <w:p>
       <w:pPr>
@@ -7396,11 +8880,11 @@
         <w:pStyle w:val="Titolo2"/>
         <w:spacing w:line="360" w:lineRule="auto"/>
       </w:pPr>
-      <w:bookmarkStart w:id="29" w:name="_Toc19804820"/>
+      <w:bookmarkStart w:id="25" w:name="_Toc19804820"/>
       <w:r>
         <w:t>Sezione finale</w:t>
       </w:r>
-      <w:bookmarkEnd w:id="29"/>
+      <w:bookmarkEnd w:id="25"/>
     </w:p>
     <w:p>
       <w:r>
@@ -7458,12 +8942,12 @@
         <w:pStyle w:val="Titolo1"/>
         <w:spacing w:line="480" w:lineRule="auto"/>
       </w:pPr>
-      <w:bookmarkStart w:id="30" w:name="_Toc19804821"/>
+      <w:bookmarkStart w:id="26" w:name="_Toc19804821"/>
       <w:r>
         <w:lastRenderedPageBreak/>
         <w:t>Statistiche di utilizzo</w:t>
       </w:r>
-      <w:bookmarkEnd w:id="30"/>
+      <w:bookmarkEnd w:id="26"/>
     </w:p>
     <w:p>
       <w:pPr>
@@ -7486,7 +8970,18 @@
         <w:jc w:val="both"/>
       </w:pPr>
       <w:r>
-        <w:t>Generazione schema iBench, fase in cui vengono generati gli schemi logici (source e target) in formato xml e i dati relativi, solo per lo schema source, attraverso le configurazioni suddette.</w:t>
+        <w:t xml:space="preserve">Generazione schema </w:t>
+      </w:r>
+      <w:proofErr w:type="spellStart"/>
+      <w:r>
+        <w:t>iBench</w:t>
+      </w:r>
+      <w:proofErr w:type="spellEnd"/>
+      <w:r>
+        <w:t>, fase in cui vengono generati gli schemi logici (source e target) in formato xml e i dati relativi, solo per lo schema source, attraverso le configurazioni suddette</w:t>
+      </w:r>
+      <w:r>
+        <w:t>;</w:t>
       </w:r>
     </w:p>
     <w:p>
@@ -7499,7 +8994,47 @@
         <w:jc w:val="both"/>
       </w:pPr>
       <w:r>
-        <w:t>Traduzione xml to xmi con parser, fase in cui viene tradotta la struttura dello schema logico generato da iBench in xml in schema concettuale compreso da CoDIT in xmi.</w:t>
+        <w:t xml:space="preserve">Traduzione xml to </w:t>
+      </w:r>
+      <w:proofErr w:type="spellStart"/>
+      <w:r>
+        <w:t>xmi</w:t>
+      </w:r>
+      <w:proofErr w:type="spellEnd"/>
+      <w:r>
+        <w:t xml:space="preserve"> con </w:t>
+      </w:r>
+      <w:proofErr w:type="spellStart"/>
+      <w:r>
+        <w:t>parser</w:t>
+      </w:r>
+      <w:proofErr w:type="spellEnd"/>
+      <w:r>
+        <w:t xml:space="preserve">, fase in cui viene tradotta la struttura dello schema logico generato da </w:t>
+      </w:r>
+      <w:proofErr w:type="spellStart"/>
+      <w:r>
+        <w:t>iBench</w:t>
+      </w:r>
+      <w:proofErr w:type="spellEnd"/>
+      <w:r>
+        <w:t xml:space="preserve"> in xml in schema concettuale compreso da </w:t>
+      </w:r>
+      <w:proofErr w:type="spellStart"/>
+      <w:r>
+        <w:t>CoDIT</w:t>
+      </w:r>
+      <w:proofErr w:type="spellEnd"/>
+      <w:r>
+        <w:t xml:space="preserve"> in </w:t>
+      </w:r>
+      <w:proofErr w:type="spellStart"/>
+      <w:r>
+        <w:t>xmi</w:t>
+      </w:r>
+      <w:proofErr w:type="spellEnd"/>
+      <w:r>
+        <w:t>;</w:t>
       </w:r>
     </w:p>
     <w:p>
@@ -7512,7 +9047,39 @@
         <w:jc w:val="both"/>
       </w:pPr>
       <w:r>
-        <w:t>Creazione database e caricamento dati su MySQL, fase in cui, basandoci sulla struttura dello schema generato da iBench, creiamo un database per ogni schema (sourceSchema e targetSchema) e lo  popoliamo.</w:t>
+        <w:t xml:space="preserve">Creazione database e caricamento dati su </w:t>
+      </w:r>
+      <w:proofErr w:type="spellStart"/>
+      <w:r>
+        <w:t>MySQL</w:t>
+      </w:r>
+      <w:proofErr w:type="spellEnd"/>
+      <w:r>
+        <w:t xml:space="preserve">, fase in cui, basandoci sulla struttura dello schema generato da </w:t>
+      </w:r>
+      <w:proofErr w:type="spellStart"/>
+      <w:r>
+        <w:t>iBench</w:t>
+      </w:r>
+      <w:proofErr w:type="spellEnd"/>
+      <w:r>
+        <w:t>, creiamo un database per ogni schema (</w:t>
+      </w:r>
+      <w:proofErr w:type="spellStart"/>
+      <w:r>
+        <w:t>sourceSchema</w:t>
+      </w:r>
+      <w:proofErr w:type="spellEnd"/>
+      <w:r>
+        <w:t xml:space="preserve"> e </w:t>
+      </w:r>
+      <w:proofErr w:type="spellStart"/>
+      <w:r>
+        <w:t>targetSchema</w:t>
+      </w:r>
+      <w:proofErr w:type="spellEnd"/>
+      <w:r>
+        <w:t>) e lo popoliamo.</w:t>
       </w:r>
     </w:p>
     <w:p>
@@ -7801,11 +9368,19 @@
                 <w:rFonts w:asciiTheme="majorHAnsi" w:hAnsiTheme="majorHAnsi" w:cstheme="majorHAnsi"/>
               </w:rPr>
             </w:pPr>
+            <w:proofErr w:type="spellStart"/>
             <w:r>
               <w:rPr>
                 <w:rFonts w:asciiTheme="majorHAnsi" w:hAnsiTheme="majorHAnsi" w:cstheme="majorHAnsi"/>
               </w:rPr>
-              <w:t>Rayzen 5 2500U 2GHz</w:t>
+              <w:t>Rayzen</w:t>
+            </w:r>
+            <w:proofErr w:type="spellEnd"/>
+            <w:r>
+              <w:rPr>
+                <w:rFonts w:asciiTheme="majorHAnsi" w:hAnsiTheme="majorHAnsi" w:cstheme="majorHAnsi"/>
+              </w:rPr>
+              <w:t xml:space="preserve"> 5 2500U 2GHz</w:t>
             </w:r>
           </w:p>
         </w:tc>
@@ -7980,14 +9555,27 @@
       <w:r>
         <w:t xml:space="preserve">Tabella </w:t>
       </w:r>
-      <w:fldSimple w:instr=" SEQ Tabella \* ARABIC ">
-        <w:r>
-          <w:rPr>
-            <w:noProof/>
-          </w:rPr>
-          <w:t>1</w:t>
-        </w:r>
-      </w:fldSimple>
+      <w:r>
+        <w:fldChar w:fldCharType="begin"/>
+      </w:r>
+      <w:r>
+        <w:instrText xml:space="preserve"> SEQ Tabella \* ARABIC </w:instrText>
+      </w:r>
+      <w:r>
+        <w:fldChar w:fldCharType="separate"/>
+      </w:r>
+      <w:r>
+        <w:rPr>
+          <w:noProof/>
+        </w:rPr>
+        <w:t>1</w:t>
+      </w:r>
+      <w:r>
+        <w:rPr>
+          <w:noProof/>
+        </w:rPr>
+        <w:fldChar w:fldCharType="end"/>
+      </w:r>
       <w:r>
         <w:t>: Specifiche pc.</w:t>
       </w:r>
@@ -8019,8 +9607,39 @@
           <w:szCs w:val="20"/>
           <w:shd w:val="clear" w:color="auto" w:fill="FFFFFF"/>
         </w:rPr>
-        <w:t>on il tool iBench</w:t>
-      </w:r>
+        <w:t xml:space="preserve">on il </w:t>
+      </w:r>
+      <w:proofErr w:type="spellStart"/>
+      <w:r>
+        <w:rPr>
+          <w:rFonts w:cstheme="minorHAnsi"/>
+          <w:color w:val="000000"/>
+          <w:szCs w:val="20"/>
+          <w:shd w:val="clear" w:color="auto" w:fill="FFFFFF"/>
+        </w:rPr>
+        <w:t>tool</w:t>
+      </w:r>
+      <w:proofErr w:type="spellEnd"/>
+      <w:r>
+        <w:rPr>
+          <w:rFonts w:cstheme="minorHAnsi"/>
+          <w:color w:val="000000"/>
+          <w:szCs w:val="20"/>
+          <w:shd w:val="clear" w:color="auto" w:fill="FFFFFF"/>
+        </w:rPr>
+        <w:t xml:space="preserve"> </w:t>
+      </w:r>
+      <w:proofErr w:type="spellStart"/>
+      <w:r>
+        <w:rPr>
+          <w:rFonts w:cstheme="minorHAnsi"/>
+          <w:color w:val="000000"/>
+          <w:szCs w:val="20"/>
+          <w:shd w:val="clear" w:color="auto" w:fill="FFFFFF"/>
+        </w:rPr>
+        <w:t>iBench</w:t>
+      </w:r>
+      <w:proofErr w:type="spellEnd"/>
       <w:r>
         <w:rPr>
           <w:rFonts w:cstheme="minorHAnsi"/>
@@ -8100,7 +9719,47 @@
           <w:szCs w:val="20"/>
           <w:shd w:val="clear" w:color="auto" w:fill="FFFFFF"/>
         </w:rPr>
-        <w:t xml:space="preserve">. I seguenti schemi, successivamente alla conversione in xmi, non sono risultati adatti alla visualizzazione su CoDIT, poiché le dimensioni dei file risultavano superiori alla dimensione massima. Abbiamo, quindi, generato altri tre schemi </w:t>
+        <w:t xml:space="preserve">. I seguenti schemi, successivamente alla conversione in </w:t>
+      </w:r>
+      <w:proofErr w:type="spellStart"/>
+      <w:r>
+        <w:rPr>
+          <w:rFonts w:cstheme="minorHAnsi"/>
+          <w:color w:val="000000"/>
+          <w:szCs w:val="20"/>
+          <w:shd w:val="clear" w:color="auto" w:fill="FFFFFF"/>
+        </w:rPr>
+        <w:t>xmi</w:t>
+      </w:r>
+      <w:proofErr w:type="spellEnd"/>
+      <w:r>
+        <w:rPr>
+          <w:rFonts w:cstheme="minorHAnsi"/>
+          <w:color w:val="000000"/>
+          <w:szCs w:val="20"/>
+          <w:shd w:val="clear" w:color="auto" w:fill="FFFFFF"/>
+        </w:rPr>
+        <w:t xml:space="preserve">, non sono risultati adatti alla visualizzazione su </w:t>
+      </w:r>
+      <w:proofErr w:type="spellStart"/>
+      <w:r>
+        <w:rPr>
+          <w:rFonts w:cstheme="minorHAnsi"/>
+          <w:color w:val="000000"/>
+          <w:szCs w:val="20"/>
+          <w:shd w:val="clear" w:color="auto" w:fill="FFFFFF"/>
+        </w:rPr>
+        <w:t>CoDIT</w:t>
+      </w:r>
+      <w:proofErr w:type="spellEnd"/>
+      <w:r>
+        <w:rPr>
+          <w:rFonts w:cstheme="minorHAnsi"/>
+          <w:color w:val="000000"/>
+          <w:szCs w:val="20"/>
+          <w:shd w:val="clear" w:color="auto" w:fill="FFFFFF"/>
+        </w:rPr>
+        <w:t xml:space="preserve">, poiché le dimensioni dei file risultavano superiori alla dimensione massima. Abbiamo, quindi, generato altri tre schemi </w:t>
       </w:r>
       <w:r>
         <w:rPr>
@@ -8268,8 +9927,19 @@
                 <w:sz w:val="24"/>
                 <w:szCs w:val="21"/>
               </w:rPr>
-              <w:t>#Tuple</w:t>
-            </w:r>
+              <w:t>#</w:t>
+            </w:r>
+            <w:proofErr w:type="spellStart"/>
+            <w:r>
+              <w:rPr>
+                <w:b/>
+                <w:bCs/>
+                <w:sz w:val="24"/>
+                <w:szCs w:val="21"/>
+              </w:rPr>
+              <w:t>Tuple</w:t>
+            </w:r>
+            <w:proofErr w:type="spellEnd"/>
           </w:p>
         </w:tc>
         <w:tc>
@@ -8847,19 +10517,40 @@
       <w:r>
         <w:t xml:space="preserve">Tabella </w:t>
       </w:r>
-      <w:fldSimple w:instr=" SEQ Tabella \* ARABIC ">
-        <w:r>
-          <w:rPr>
-            <w:noProof/>
-          </w:rPr>
-          <w:t>2</w:t>
-        </w:r>
-      </w:fldSimple>
+      <w:r>
+        <w:fldChar w:fldCharType="begin"/>
+      </w:r>
+      <w:r>
+        <w:instrText xml:space="preserve"> SEQ Tabella \* ARABIC </w:instrText>
+      </w:r>
+      <w:r>
+        <w:fldChar w:fldCharType="separate"/>
+      </w:r>
+      <w:r>
+        <w:rPr>
+          <w:noProof/>
+        </w:rPr>
+        <w:t>2</w:t>
+      </w:r>
+      <w:r>
+        <w:rPr>
+          <w:noProof/>
+        </w:rPr>
+        <w:fldChar w:fldCharType="end"/>
+      </w:r>
       <w:r>
         <w:t xml:space="preserve">: </w:t>
       </w:r>
       <w:r>
-        <w:t>Schemi che, convertiti in xmi, sono risultati di dime</w:t>
+        <w:t xml:space="preserve">Schemi che, convertiti in </w:t>
+      </w:r>
+      <w:proofErr w:type="spellStart"/>
+      <w:r>
+        <w:t>xmi</w:t>
+      </w:r>
+      <w:proofErr w:type="spellEnd"/>
+      <w:r>
+        <w:t>, sono risultati di dime</w:t>
       </w:r>
       <w:r>
         <w:t>ns</w:t>
@@ -9013,8 +10704,19 @@
                 <w:sz w:val="24"/>
                 <w:szCs w:val="21"/>
               </w:rPr>
-              <w:t>#Tuple</w:t>
-            </w:r>
+              <w:t>#</w:t>
+            </w:r>
+            <w:proofErr w:type="spellStart"/>
+            <w:r>
+              <w:rPr>
+                <w:b/>
+                <w:bCs/>
+                <w:sz w:val="24"/>
+                <w:szCs w:val="21"/>
+              </w:rPr>
+              <w:t>Tuple</w:t>
+            </w:r>
+            <w:proofErr w:type="spellEnd"/>
           </w:p>
         </w:tc>
         <w:tc>
@@ -9362,14 +11064,27 @@
       <w:r>
         <w:t xml:space="preserve">Tabella </w:t>
       </w:r>
-      <w:fldSimple w:instr=" SEQ Tabella \* ARABIC ">
-        <w:r>
-          <w:rPr>
-            <w:noProof/>
-          </w:rPr>
-          <w:t>3</w:t>
-        </w:r>
-      </w:fldSimple>
+      <w:r>
+        <w:fldChar w:fldCharType="begin"/>
+      </w:r>
+      <w:r>
+        <w:instrText xml:space="preserve"> SEQ Tabella \* ARABIC </w:instrText>
+      </w:r>
+      <w:r>
+        <w:fldChar w:fldCharType="separate"/>
+      </w:r>
+      <w:r>
+        <w:rPr>
+          <w:noProof/>
+        </w:rPr>
+        <w:t>3</w:t>
+      </w:r>
+      <w:r>
+        <w:rPr>
+          <w:noProof/>
+        </w:rPr>
+        <w:fldChar w:fldCharType="end"/>
+      </w:r>
       <w:r>
         <w:t xml:space="preserve">: </w:t>
       </w:r>
@@ -9389,10 +11104,18 @@
         <w:t>Per ogni macchina utilizzata sarà mostrata una tabella con i tempi di esecuzione per ogni fase.</w:t>
       </w:r>
       <w:r>
-        <w:t xml:space="preserve"> Per i primi quattro schemi sono stati riportati solo i tempi relativi alla generazione non essendo adatti alla visualizzazione su CoDIT.</w:t>
-      </w:r>
-      <w:r>
-        <w:t xml:space="preserve"> I tempi che sono stati  indicati per ogni fase sono il risultato di una media su tre esecuzioni.</w:t>
+        <w:t xml:space="preserve"> Per i primi quattro schemi sono stati riportati solo i tempi relativi alla generazione non essendo adatti alla visualizzazione su </w:t>
+      </w:r>
+      <w:proofErr w:type="spellStart"/>
+      <w:r>
+        <w:t>CoDIT</w:t>
+      </w:r>
+      <w:proofErr w:type="spellEnd"/>
+      <w:r>
+        <w:t>.</w:t>
+      </w:r>
+      <w:r>
+        <w:t xml:space="preserve"> I tempi che sono stati indicati per ogni fase sono il risultato di una media su tre esecuzioni.</w:t>
       </w:r>
     </w:p>
     <w:p>
@@ -9418,8 +11141,16 @@
         <w:rPr>
           <w:rStyle w:val="Enfasiintensa"/>
         </w:rPr>
-        <w:t>su iBench</w:t>
-      </w:r>
+        <w:t xml:space="preserve">su </w:t>
+      </w:r>
+      <w:proofErr w:type="spellStart"/>
+      <w:r>
+        <w:rPr>
+          <w:rStyle w:val="Enfasiintensa"/>
+        </w:rPr>
+        <w:t>iBench</w:t>
+      </w:r>
+      <w:proofErr w:type="spellEnd"/>
     </w:p>
     <w:tbl>
       <w:tblPr>
@@ -9823,7 +11554,7 @@
                 <w:lang w:val="en-US"/>
               </w:rPr>
             </w:pPr>
-            <w:commentRangeStart w:id="31"/>
+            <w:commentRangeStart w:id="27"/>
             <w:r>
               <w:rPr>
                 <w:color w:val="FF0000"/>
@@ -9831,12 +11562,12 @@
               </w:rPr>
               <w:t>err</w:t>
             </w:r>
-            <w:commentRangeEnd w:id="31"/>
+            <w:commentRangeEnd w:id="27"/>
             <w:r>
               <w:rPr>
                 <w:rStyle w:val="Rimandocommento"/>
               </w:rPr>
-              <w:commentReference w:id="31"/>
+              <w:commentReference w:id="27"/>
             </w:r>
             <w:r>
               <w:rPr>
@@ -9879,16 +11610,37 @@
       <w:r>
         <w:t xml:space="preserve">Tabella </w:t>
       </w:r>
-      <w:fldSimple w:instr=" SEQ Tabella \* ARABIC ">
-        <w:r>
-          <w:rPr>
-            <w:noProof/>
-          </w:rPr>
-          <w:t>4</w:t>
-        </w:r>
-      </w:fldSimple>
-      <w:r>
-        <w:t>: Tempi relativi alla generazione di schemi su iBench.</w:t>
+      <w:r>
+        <w:fldChar w:fldCharType="begin"/>
+      </w:r>
+      <w:r>
+        <w:instrText xml:space="preserve"> SEQ Tabella \* ARABIC </w:instrText>
+      </w:r>
+      <w:r>
+        <w:fldChar w:fldCharType="separate"/>
+      </w:r>
+      <w:r>
+        <w:rPr>
+          <w:noProof/>
+        </w:rPr>
+        <w:t>4</w:t>
+      </w:r>
+      <w:r>
+        <w:rPr>
+          <w:noProof/>
+        </w:rPr>
+        <w:fldChar w:fldCharType="end"/>
+      </w:r>
+      <w:r>
+        <w:t xml:space="preserve">: Tempi relativi alla generazione di schemi su </w:t>
+      </w:r>
+      <w:proofErr w:type="spellStart"/>
+      <w:r>
+        <w:t>iBench</w:t>
+      </w:r>
+      <w:proofErr w:type="spellEnd"/>
+      <w:r>
+        <w:t>.</w:t>
       </w:r>
     </w:p>
     <w:p>
@@ -9988,8 +11740,19 @@
                 <w:sz w:val="24"/>
                 <w:szCs w:val="21"/>
               </w:rPr>
-              <w:t>Generazione schema iBench</w:t>
-            </w:r>
+              <w:t xml:space="preserve">Generazione schema </w:t>
+            </w:r>
+            <w:proofErr w:type="spellStart"/>
+            <w:r>
+              <w:rPr>
+                <w:b/>
+                <w:bCs/>
+                <w:sz w:val="24"/>
+                <w:szCs w:val="21"/>
+              </w:rPr>
+              <w:t>iBench</w:t>
+            </w:r>
+            <w:proofErr w:type="spellEnd"/>
           </w:p>
         </w:tc>
         <w:tc>
@@ -10014,8 +11777,39 @@
                 <w:sz w:val="24"/>
                 <w:szCs w:val="21"/>
               </w:rPr>
-              <w:t>Traduzione xml to xmi con parser</w:t>
-            </w:r>
+              <w:t xml:space="preserve">Traduzione xml to </w:t>
+            </w:r>
+            <w:proofErr w:type="spellStart"/>
+            <w:r>
+              <w:rPr>
+                <w:b/>
+                <w:bCs/>
+                <w:sz w:val="24"/>
+                <w:szCs w:val="21"/>
+              </w:rPr>
+              <w:t>xmi</w:t>
+            </w:r>
+            <w:proofErr w:type="spellEnd"/>
+            <w:r>
+              <w:rPr>
+                <w:b/>
+                <w:bCs/>
+                <w:sz w:val="24"/>
+                <w:szCs w:val="21"/>
+              </w:rPr>
+              <w:t xml:space="preserve"> con </w:t>
+            </w:r>
+            <w:proofErr w:type="spellStart"/>
+            <w:r>
+              <w:rPr>
+                <w:b/>
+                <w:bCs/>
+                <w:sz w:val="24"/>
+                <w:szCs w:val="21"/>
+              </w:rPr>
+              <w:t>parser</w:t>
+            </w:r>
+            <w:proofErr w:type="spellEnd"/>
           </w:p>
         </w:tc>
         <w:tc>
@@ -10040,8 +11834,19 @@
                 <w:sz w:val="24"/>
                 <w:szCs w:val="21"/>
               </w:rPr>
-              <w:t>Creazione database e caricamento dati su MySQL</w:t>
-            </w:r>
+              <w:t xml:space="preserve">Creazione database e caricamento dati su </w:t>
+            </w:r>
+            <w:proofErr w:type="spellStart"/>
+            <w:r>
+              <w:rPr>
+                <w:b/>
+                <w:bCs/>
+                <w:sz w:val="24"/>
+                <w:szCs w:val="21"/>
+              </w:rPr>
+              <w:t>MySQL</w:t>
+            </w:r>
+            <w:proofErr w:type="spellEnd"/>
           </w:p>
         </w:tc>
       </w:tr>
@@ -10226,14 +12031,27 @@
       <w:r>
         <w:t xml:space="preserve">Tabella </w:t>
       </w:r>
-      <w:fldSimple w:instr=" SEQ Tabella \* ARABIC ">
-        <w:r>
-          <w:rPr>
-            <w:noProof/>
-          </w:rPr>
-          <w:t>5</w:t>
-        </w:r>
-      </w:fldSimple>
+      <w:r>
+        <w:fldChar w:fldCharType="begin"/>
+      </w:r>
+      <w:r>
+        <w:instrText xml:space="preserve"> SEQ Tabella \* ARABIC </w:instrText>
+      </w:r>
+      <w:r>
+        <w:fldChar w:fldCharType="separate"/>
+      </w:r>
+      <w:r>
+        <w:rPr>
+          <w:noProof/>
+        </w:rPr>
+        <w:t>5</w:t>
+      </w:r>
+      <w:r>
+        <w:rPr>
+          <w:noProof/>
+        </w:rPr>
+        <w:fldChar w:fldCharType="end"/>
+      </w:r>
       <w:r>
         <w:t>: Tempi relativi alle tre fasi ottenuti con il PC1.</w:t>
       </w:r>
@@ -10330,8 +12148,19 @@
                 <w:sz w:val="24"/>
                 <w:szCs w:val="21"/>
               </w:rPr>
-              <w:t>Generazione schema iBench</w:t>
-            </w:r>
+              <w:t xml:space="preserve">Generazione schema </w:t>
+            </w:r>
+            <w:proofErr w:type="spellStart"/>
+            <w:r>
+              <w:rPr>
+                <w:b/>
+                <w:bCs/>
+                <w:sz w:val="24"/>
+                <w:szCs w:val="21"/>
+              </w:rPr>
+              <w:t>iBench</w:t>
+            </w:r>
+            <w:proofErr w:type="spellEnd"/>
           </w:p>
         </w:tc>
         <w:tc>
@@ -10356,8 +12185,39 @@
                 <w:sz w:val="24"/>
                 <w:szCs w:val="21"/>
               </w:rPr>
-              <w:t>Traduzione xml to xmi con parser</w:t>
-            </w:r>
+              <w:t xml:space="preserve">Traduzione xml to </w:t>
+            </w:r>
+            <w:proofErr w:type="spellStart"/>
+            <w:r>
+              <w:rPr>
+                <w:b/>
+                <w:bCs/>
+                <w:sz w:val="24"/>
+                <w:szCs w:val="21"/>
+              </w:rPr>
+              <w:t>xmi</w:t>
+            </w:r>
+            <w:proofErr w:type="spellEnd"/>
+            <w:r>
+              <w:rPr>
+                <w:b/>
+                <w:bCs/>
+                <w:sz w:val="24"/>
+                <w:szCs w:val="21"/>
+              </w:rPr>
+              <w:t xml:space="preserve"> con </w:t>
+            </w:r>
+            <w:proofErr w:type="spellStart"/>
+            <w:r>
+              <w:rPr>
+                <w:b/>
+                <w:bCs/>
+                <w:sz w:val="24"/>
+                <w:szCs w:val="21"/>
+              </w:rPr>
+              <w:t>parser</w:t>
+            </w:r>
+            <w:proofErr w:type="spellEnd"/>
           </w:p>
         </w:tc>
         <w:tc>
@@ -10382,8 +12242,19 @@
                 <w:sz w:val="24"/>
                 <w:szCs w:val="21"/>
               </w:rPr>
-              <w:t>Creazione database e caricamento dati su MySQL</w:t>
-            </w:r>
+              <w:t xml:space="preserve">Creazione database e caricamento dati su </w:t>
+            </w:r>
+            <w:proofErr w:type="spellStart"/>
+            <w:r>
+              <w:rPr>
+                <w:b/>
+                <w:bCs/>
+                <w:sz w:val="24"/>
+                <w:szCs w:val="21"/>
+              </w:rPr>
+              <w:t>MySQL</w:t>
+            </w:r>
+            <w:proofErr w:type="spellEnd"/>
           </w:p>
         </w:tc>
       </w:tr>
@@ -10559,14 +12430,27 @@
       <w:r>
         <w:t xml:space="preserve">Tabella </w:t>
       </w:r>
-      <w:fldSimple w:instr=" SEQ Tabella \* ARABIC ">
-        <w:r>
-          <w:rPr>
-            <w:noProof/>
-          </w:rPr>
-          <w:t>6</w:t>
-        </w:r>
-      </w:fldSimple>
+      <w:r>
+        <w:fldChar w:fldCharType="begin"/>
+      </w:r>
+      <w:r>
+        <w:instrText xml:space="preserve"> SEQ Tabella \* ARABIC </w:instrText>
+      </w:r>
+      <w:r>
+        <w:fldChar w:fldCharType="separate"/>
+      </w:r>
+      <w:r>
+        <w:rPr>
+          <w:noProof/>
+        </w:rPr>
+        <w:t>6</w:t>
+      </w:r>
+      <w:r>
+        <w:rPr>
+          <w:noProof/>
+        </w:rPr>
+        <w:fldChar w:fldCharType="end"/>
+      </w:r>
       <w:r>
         <w:t xml:space="preserve">: </w:t>
       </w:r>
@@ -10666,8 +12550,19 @@
                 <w:sz w:val="24"/>
                 <w:szCs w:val="21"/>
               </w:rPr>
-              <w:t>Generazione schema iBench</w:t>
-            </w:r>
+              <w:t xml:space="preserve">Generazione schema </w:t>
+            </w:r>
+            <w:proofErr w:type="spellStart"/>
+            <w:r>
+              <w:rPr>
+                <w:b/>
+                <w:bCs/>
+                <w:sz w:val="24"/>
+                <w:szCs w:val="21"/>
+              </w:rPr>
+              <w:t>iBench</w:t>
+            </w:r>
+            <w:proofErr w:type="spellEnd"/>
           </w:p>
         </w:tc>
         <w:tc>
@@ -10692,8 +12587,39 @@
                 <w:sz w:val="24"/>
                 <w:szCs w:val="21"/>
               </w:rPr>
-              <w:t>Traduzione xml to xmi con parser</w:t>
-            </w:r>
+              <w:t xml:space="preserve">Traduzione xml to </w:t>
+            </w:r>
+            <w:proofErr w:type="spellStart"/>
+            <w:r>
+              <w:rPr>
+                <w:b/>
+                <w:bCs/>
+                <w:sz w:val="24"/>
+                <w:szCs w:val="21"/>
+              </w:rPr>
+              <w:t>xmi</w:t>
+            </w:r>
+            <w:proofErr w:type="spellEnd"/>
+            <w:r>
+              <w:rPr>
+                <w:b/>
+                <w:bCs/>
+                <w:sz w:val="24"/>
+                <w:szCs w:val="21"/>
+              </w:rPr>
+              <w:t xml:space="preserve"> con </w:t>
+            </w:r>
+            <w:proofErr w:type="spellStart"/>
+            <w:r>
+              <w:rPr>
+                <w:b/>
+                <w:bCs/>
+                <w:sz w:val="24"/>
+                <w:szCs w:val="21"/>
+              </w:rPr>
+              <w:t>parser</w:t>
+            </w:r>
+            <w:proofErr w:type="spellEnd"/>
           </w:p>
         </w:tc>
         <w:tc>
@@ -10718,8 +12644,19 @@
                 <w:sz w:val="24"/>
                 <w:szCs w:val="21"/>
               </w:rPr>
-              <w:t>Creazione database e caricamento dati su MySQL</w:t>
-            </w:r>
+              <w:t xml:space="preserve">Creazione database e caricamento dati su </w:t>
+            </w:r>
+            <w:proofErr w:type="spellStart"/>
+            <w:r>
+              <w:rPr>
+                <w:b/>
+                <w:bCs/>
+                <w:sz w:val="24"/>
+                <w:szCs w:val="21"/>
+              </w:rPr>
+              <w:t>MySQL</w:t>
+            </w:r>
+            <w:proofErr w:type="spellEnd"/>
           </w:p>
         </w:tc>
       </w:tr>
@@ -10895,14 +12832,27 @@
       <w:r>
         <w:t xml:space="preserve">Tabella </w:t>
       </w:r>
-      <w:fldSimple w:instr=" SEQ Tabella \* ARABIC ">
-        <w:r>
-          <w:rPr>
-            <w:noProof/>
-          </w:rPr>
-          <w:t>7</w:t>
-        </w:r>
-      </w:fldSimple>
+      <w:r>
+        <w:fldChar w:fldCharType="begin"/>
+      </w:r>
+      <w:r>
+        <w:instrText xml:space="preserve"> SEQ Tabella \* ARABIC </w:instrText>
+      </w:r>
+      <w:r>
+        <w:fldChar w:fldCharType="separate"/>
+      </w:r>
+      <w:r>
+        <w:rPr>
+          <w:noProof/>
+        </w:rPr>
+        <w:t>7</w:t>
+      </w:r>
+      <w:r>
+        <w:rPr>
+          <w:noProof/>
+        </w:rPr>
+        <w:fldChar w:fldCharType="end"/>
+      </w:r>
       <w:r>
         <w:t xml:space="preserve">: </w:t>
       </w:r>
@@ -10926,12 +12876,12 @@
         <w:pStyle w:val="Titolo1"/>
         <w:spacing w:line="480" w:lineRule="auto"/>
       </w:pPr>
-      <w:bookmarkStart w:id="32" w:name="_Toc19804822"/>
+      <w:bookmarkStart w:id="29" w:name="_Toc19804822"/>
       <w:r>
         <w:lastRenderedPageBreak/>
         <w:t>Studio di usabilità</w:t>
       </w:r>
-      <w:bookmarkEnd w:id="32"/>
+      <w:bookmarkEnd w:id="29"/>
     </w:p>
     <w:sectPr>
       <w:pgSz w:w="11906" w:h="16838"/>
@@ -10945,7 +12895,7 @@
 
 <file path=word/comments.xml><?xml version="1.0" encoding="utf-8"?>
 <w:comments xmlns:wpc="http://schemas.microsoft.com/office/word/2010/wordprocessingCanvas" xmlns:cx="http://schemas.microsoft.com/office/drawing/2014/chartex" xmlns:cx1="http://schemas.microsoft.com/office/drawing/2015/9/8/chartex" xmlns:cx2="http://schemas.microsoft.com/office/drawing/2015/10/21/chartex" xmlns:cx3="http://schemas.microsoft.com/office/drawing/2016/5/9/chartex" xmlns:cx4="http://schemas.microsoft.com/office/drawing/2016/5/10/chartex" xmlns:cx5="http://schemas.microsoft.com/office/drawing/2016/5/11/chartex" xmlns:cx6="http://schemas.microsoft.com/office/drawing/2016/5/12/chartex" xmlns:cx7="http://schemas.microsoft.com/office/drawing/2016/5/13/chartex" xmlns:cx8="http://schemas.microsoft.com/office/drawing/2016/5/14/chartex" xmlns:mc="http://schemas.openxmlformats.org/markup-compatibility/2006" xmlns:aink="http://schemas.microsoft.com/office/drawing/2016/ink" xmlns:am3d="http://schemas.microsoft.com/office/drawing/2017/model3d" xmlns:o="urn:schemas-microsoft-com:office:office" xmlns:r="http://schemas.openxmlformats.org/officeDocument/2006/relationships" xmlns:m="http://schemas.openxmlformats.org/officeDocument/2006/math" xmlns:v="urn:schemas-microsoft-com:vml" xmlns:wp14="http://schemas.microsoft.com/office/word/2010/wordprocessingDrawing" xmlns:wp="http://schemas.openxmlformats.org/drawingml/2006/wordprocessingDrawing" xmlns:w10="urn:schemas-microsoft-com:office:word" xmlns:w="http://schemas.openxmlformats.org/wordprocessingml/2006/main" xmlns:w14="http://schemas.microsoft.com/office/word/2010/wordml" xmlns:w15="http://schemas.microsoft.com/office/word/2012/wordml" xmlns:w16cid="http://schemas.microsoft.com/office/word/2016/wordml/cid" xmlns:w16se="http://schemas.microsoft.com/office/word/2015/wordml/symex" xmlns:wpg="http://schemas.microsoft.com/office/word/2010/wordprocessingGroup" xmlns:wpi="http://schemas.microsoft.com/office/word/2010/wordprocessingInk" xmlns:wne="http://schemas.microsoft.com/office/word/2006/wordml" xmlns:wps="http://schemas.microsoft.com/office/word/2010/wordprocessingShape" mc:Ignorable="w14 w15 w16se w16cid wp14">
-  <w:comment w:id="5" w:author="Roberta" w:date="2019-09-19T16:16:00Z" w:initials="R">
+  <w:comment w:id="5" w:author="DANIELE LUPO" w:date="2019-09-23T17:22:00Z" w:initials="DL">
     <w:p>
       <w:pPr>
         <w:pStyle w:val="Testocommento"/>
@@ -10957,11 +12907,11 @@
         <w:annotationRef/>
       </w:r>
       <w:r>
-        <w:t xml:space="preserve">Leggete per vedere se è giusto e se è chiaro o contorto </w:t>
+        <w:t>Vedete se ho reso l’idea</w:t>
       </w:r>
     </w:p>
   </w:comment>
-  <w:comment w:id="6" w:author="Roberta" w:date="2019-09-19T16:30:00Z" w:initials="R">
+  <w:comment w:id="17" w:author="Roberta" w:date="2019-09-13T13:01:00Z" w:initials="R">
     <w:p>
       <w:pPr>
         <w:pStyle w:val="Testocommento"/>
@@ -10973,59 +12923,19 @@
         <w:annotationRef/>
       </w:r>
       <w:r>
-        <w:t>Come deve essere scritto?</w:t>
+        <w:t xml:space="preserve">Non ricordo quali poi quando proviamo </w:t>
+      </w:r>
+      <w:proofErr w:type="spellStart"/>
+      <w:r>
+        <w:t>Codit</w:t>
+      </w:r>
+      <w:proofErr w:type="spellEnd"/>
+      <w:r>
+        <w:t xml:space="preserve"> sistemiamo sta parte, scrivendo nel dettaglio quali sono queste funzionalità</w:t>
       </w:r>
     </w:p>
   </w:comment>
-  <w:comment w:id="7" w:author="Roberta" w:date="2019-09-19T16:39:00Z" w:initials="R">
-    <w:p>
-      <w:pPr>
-        <w:pStyle w:val="Testocommento"/>
-      </w:pPr>
-      <w:r>
-        <w:rPr>
-          <w:rStyle w:val="Rimandocommento"/>
-        </w:rPr>
-        <w:annotationRef/>
-      </w:r>
-      <w:r>
-        <w:t>Stesso problema di su</w:t>
-      </w:r>
-    </w:p>
-  </w:comment>
-  <w:comment w:id="8" w:author="Roberta" w:date="2019-09-20T17:30:00Z" w:initials="R">
-    <w:p>
-      <w:pPr>
-        <w:pStyle w:val="Testocommento"/>
-      </w:pPr>
-      <w:r>
-        <w:rPr>
-          <w:rStyle w:val="Rimandocommento"/>
-        </w:rPr>
-        <w:annotationRef/>
-      </w:r>
-      <w:r>
-        <w:t>Dani per te &lt;3</w:t>
-      </w:r>
-    </w:p>
-  </w:comment>
-  <w:comment w:id="21" w:author="Roberta" w:date="2019-09-13T13:01:00Z" w:initials="R">
-    <w:p>
-      <w:pPr>
-        <w:pStyle w:val="Testocommento"/>
-      </w:pPr>
-      <w:r>
-        <w:rPr>
-          <w:rStyle w:val="Rimandocommento"/>
-        </w:rPr>
-        <w:annotationRef/>
-      </w:r>
-      <w:r>
-        <w:t>Non ricordo quali poi quando proviamo Codit sistemiamo sta parte, scrivendo nel dettaglio quali sono queste funzionalità</w:t>
-      </w:r>
-    </w:p>
-  </w:comment>
-  <w:comment w:id="31" w:author="Roberta" w:date="2019-09-19T14:42:00Z" w:initials="R">
+  <w:comment w:id="27" w:author="Roberta" w:date="2019-09-19T14:42:00Z" w:initials="R">
     <w:p>
       <w:pPr>
         <w:pStyle w:val="Testocommento"/>
@@ -11046,10 +12956,7 @@
 
 <file path=word/commentsExtended.xml><?xml version="1.0" encoding="utf-8"?>
 <w15:commentsEx xmlns:wpc="http://schemas.microsoft.com/office/word/2010/wordprocessingCanvas" xmlns:cx="http://schemas.microsoft.com/office/drawing/2014/chartex" xmlns:cx1="http://schemas.microsoft.com/office/drawing/2015/9/8/chartex" xmlns:cx2="http://schemas.microsoft.com/office/drawing/2015/10/21/chartex" xmlns:cx3="http://schemas.microsoft.com/office/drawing/2016/5/9/chartex" xmlns:cx4="http://schemas.microsoft.com/office/drawing/2016/5/10/chartex" xmlns:cx5="http://schemas.microsoft.com/office/drawing/2016/5/11/chartex" xmlns:cx6="http://schemas.microsoft.com/office/drawing/2016/5/12/chartex" xmlns:cx7="http://schemas.microsoft.com/office/drawing/2016/5/13/chartex" xmlns:cx8="http://schemas.microsoft.com/office/drawing/2016/5/14/chartex" xmlns:mc="http://schemas.openxmlformats.org/markup-compatibility/2006" xmlns:aink="http://schemas.microsoft.com/office/drawing/2016/ink" xmlns:am3d="http://schemas.microsoft.com/office/drawing/2017/model3d" xmlns:o="urn:schemas-microsoft-com:office:office" xmlns:r="http://schemas.openxmlformats.org/officeDocument/2006/relationships" xmlns:m="http://schemas.openxmlformats.org/officeDocument/2006/math" xmlns:v="urn:schemas-microsoft-com:vml" xmlns:wp14="http://schemas.microsoft.com/office/word/2010/wordprocessingDrawing" xmlns:wp="http://schemas.openxmlformats.org/drawingml/2006/wordprocessingDrawing" xmlns:w10="urn:schemas-microsoft-com:office:word" xmlns:w="http://schemas.openxmlformats.org/wordprocessingml/2006/main" xmlns:w14="http://schemas.microsoft.com/office/word/2010/wordml" xmlns:w15="http://schemas.microsoft.com/office/word/2012/wordml" xmlns:w16cid="http://schemas.microsoft.com/office/word/2016/wordml/cid" xmlns:w16se="http://schemas.microsoft.com/office/word/2015/wordml/symex" xmlns:wpg="http://schemas.microsoft.com/office/word/2010/wordprocessingGroup" xmlns:wpi="http://schemas.microsoft.com/office/word/2010/wordprocessingInk" xmlns:wne="http://schemas.microsoft.com/office/word/2006/wordml" xmlns:wps="http://schemas.microsoft.com/office/word/2010/wordprocessingShape" mc:Ignorable="w14 w15 w16se w16cid wp14">
-  <w15:commentEx w15:paraId="3B5B6E78" w15:done="0"/>
-  <w15:commentEx w15:paraId="3AA18172" w15:done="0"/>
-  <w15:commentEx w15:paraId="52AC5A4E" w15:done="0"/>
-  <w15:commentEx w15:paraId="17ABE47B" w15:done="0"/>
+  <w15:commentEx w15:paraId="31223213" w15:done="0"/>
   <w15:commentEx w15:paraId="0FC345BC" w15:done="0"/>
   <w15:commentEx w15:paraId="0DDCFCA9" w15:done="0"/>
 </w15:commentsEx>
@@ -11057,10 +12964,7 @@
 
 <file path=word/commentsIds.xml><?xml version="1.0" encoding="utf-8"?>
 <w16cid:commentsIds xmlns:wpc="http://schemas.microsoft.com/office/word/2010/wordprocessingCanvas" xmlns:cx="http://schemas.microsoft.com/office/drawing/2014/chartex" xmlns:cx1="http://schemas.microsoft.com/office/drawing/2015/9/8/chartex" xmlns:cx2="http://schemas.microsoft.com/office/drawing/2015/10/21/chartex" xmlns:cx3="http://schemas.microsoft.com/office/drawing/2016/5/9/chartex" xmlns:cx4="http://schemas.microsoft.com/office/drawing/2016/5/10/chartex" xmlns:cx5="http://schemas.microsoft.com/office/drawing/2016/5/11/chartex" xmlns:cx6="http://schemas.microsoft.com/office/drawing/2016/5/12/chartex" xmlns:cx7="http://schemas.microsoft.com/office/drawing/2016/5/13/chartex" xmlns:cx8="http://schemas.microsoft.com/office/drawing/2016/5/14/chartex" xmlns:mc="http://schemas.openxmlformats.org/markup-compatibility/2006" xmlns:aink="http://schemas.microsoft.com/office/drawing/2016/ink" xmlns:am3d="http://schemas.microsoft.com/office/drawing/2017/model3d" xmlns:o="urn:schemas-microsoft-com:office:office" xmlns:r="http://schemas.openxmlformats.org/officeDocument/2006/relationships" xmlns:m="http://schemas.openxmlformats.org/officeDocument/2006/math" xmlns:v="urn:schemas-microsoft-com:vml" xmlns:wp14="http://schemas.microsoft.com/office/word/2010/wordprocessingDrawing" xmlns:wp="http://schemas.openxmlformats.org/drawingml/2006/wordprocessingDrawing" xmlns:w10="urn:schemas-microsoft-com:office:word" xmlns:w="http://schemas.openxmlformats.org/wordprocessingml/2006/main" xmlns:w14="http://schemas.microsoft.com/office/word/2010/wordml" xmlns:w15="http://schemas.microsoft.com/office/word/2012/wordml" xmlns:w16cid="http://schemas.microsoft.com/office/word/2016/wordml/cid" xmlns:w16se="http://schemas.microsoft.com/office/word/2015/wordml/symex" xmlns:wpg="http://schemas.microsoft.com/office/word/2010/wordprocessingGroup" xmlns:wpi="http://schemas.microsoft.com/office/word/2010/wordprocessingInk" xmlns:wne="http://schemas.microsoft.com/office/word/2006/wordml" xmlns:wps="http://schemas.microsoft.com/office/word/2010/wordprocessingShape" mc:Ignorable="w14 w15 w16se w16cid wp14">
-  <w16cid:commentId w16cid:paraId="3B5B6E78" w16cid:durableId="212E286D"/>
-  <w16cid:commentId w16cid:paraId="3AA18172" w16cid:durableId="212E2B8A"/>
-  <w16cid:commentId w16cid:paraId="52AC5A4E" w16cid:durableId="212E2DC5"/>
-  <w16cid:commentId w16cid:paraId="17ABE47B" w16cid:durableId="212F8B1F"/>
+  <w16cid:commentId w16cid:paraId="31223213" w16cid:durableId="21337DE8"/>
   <w16cid:commentId w16cid:paraId="0FC345BC" w16cid:durableId="212611A4"/>
   <w16cid:commentId w16cid:paraId="0DDCFCA9" w16cid:durableId="212E1251"/>
 </w16cid:commentsIds>
@@ -11145,6 +13049,19 @@
       <w:r>
         <w:t xml:space="preserve"> La generazione dello schema SC3 non è stata possibile per il PC2 poiché </w:t>
       </w:r>
+      <w:r>
+        <w:t xml:space="preserve">durante la generazione dei file </w:t>
+      </w:r>
+      <w:proofErr w:type="spellStart"/>
+      <w:r>
+        <w:t>csv</w:t>
+      </w:r>
+      <w:proofErr w:type="spellEnd"/>
+      <w:r>
+        <w:t xml:space="preserve"> veniva saturata la RAM.</w:t>
+      </w:r>
+      <w:bookmarkStart w:id="28" w:name="_GoBack"/>
+      <w:bookmarkEnd w:id="28"/>
     </w:p>
   </w:footnote>
 </w:footnotes>
@@ -11805,6 +13722,118 @@
     </w:lvl>
   </w:abstractNum>
   <w:abstractNum w:abstractNumId="6" w15:restartNumberingAfterBreak="0">
+    <w:nsid w:val="5AD327B2"/>
+    <w:multiLevelType w:val="hybridMultilevel"/>
+    <w:tmpl w:val="991404FC"/>
+    <w:lvl w:ilvl="0" w:tplc="EACC116C">
+      <w:numFmt w:val="bullet"/>
+      <w:lvlText w:val="-"/>
+      <w:lvlJc w:val="left"/>
+      <w:pPr>
+        <w:ind w:left="720" w:hanging="360"/>
+      </w:pPr>
+      <w:rPr>
+        <w:rFonts w:ascii="Calibri" w:eastAsiaTheme="minorHAnsi" w:hAnsi="Calibri" w:cs="Calibri" w:hint="default"/>
+      </w:rPr>
+    </w:lvl>
+    <w:lvl w:ilvl="1" w:tplc="04100003" w:tentative="1">
+      <w:start w:val="1"/>
+      <w:numFmt w:val="bullet"/>
+      <w:lvlText w:val="o"/>
+      <w:lvlJc w:val="left"/>
+      <w:pPr>
+        <w:ind w:left="1440" w:hanging="360"/>
+      </w:pPr>
+      <w:rPr>
+        <w:rFonts w:ascii="Courier New" w:hAnsi="Courier New" w:cs="Courier New" w:hint="default"/>
+      </w:rPr>
+    </w:lvl>
+    <w:lvl w:ilvl="2" w:tplc="04100005" w:tentative="1">
+      <w:start w:val="1"/>
+      <w:numFmt w:val="bullet"/>
+      <w:lvlText w:val=""/>
+      <w:lvlJc w:val="left"/>
+      <w:pPr>
+        <w:ind w:left="2160" w:hanging="360"/>
+      </w:pPr>
+      <w:rPr>
+        <w:rFonts w:ascii="Wingdings" w:hAnsi="Wingdings" w:hint="default"/>
+      </w:rPr>
+    </w:lvl>
+    <w:lvl w:ilvl="3" w:tplc="04100001" w:tentative="1">
+      <w:start w:val="1"/>
+      <w:numFmt w:val="bullet"/>
+      <w:lvlText w:val=""/>
+      <w:lvlJc w:val="left"/>
+      <w:pPr>
+        <w:ind w:left="2880" w:hanging="360"/>
+      </w:pPr>
+      <w:rPr>
+        <w:rFonts w:ascii="Symbol" w:hAnsi="Symbol" w:hint="default"/>
+      </w:rPr>
+    </w:lvl>
+    <w:lvl w:ilvl="4" w:tplc="04100003" w:tentative="1">
+      <w:start w:val="1"/>
+      <w:numFmt w:val="bullet"/>
+      <w:lvlText w:val="o"/>
+      <w:lvlJc w:val="left"/>
+      <w:pPr>
+        <w:ind w:left="3600" w:hanging="360"/>
+      </w:pPr>
+      <w:rPr>
+        <w:rFonts w:ascii="Courier New" w:hAnsi="Courier New" w:cs="Courier New" w:hint="default"/>
+      </w:rPr>
+    </w:lvl>
+    <w:lvl w:ilvl="5" w:tplc="04100005" w:tentative="1">
+      <w:start w:val="1"/>
+      <w:numFmt w:val="bullet"/>
+      <w:lvlText w:val=""/>
+      <w:lvlJc w:val="left"/>
+      <w:pPr>
+        <w:ind w:left="4320" w:hanging="360"/>
+      </w:pPr>
+      <w:rPr>
+        <w:rFonts w:ascii="Wingdings" w:hAnsi="Wingdings" w:hint="default"/>
+      </w:rPr>
+    </w:lvl>
+    <w:lvl w:ilvl="6" w:tplc="04100001" w:tentative="1">
+      <w:start w:val="1"/>
+      <w:numFmt w:val="bullet"/>
+      <w:lvlText w:val=""/>
+      <w:lvlJc w:val="left"/>
+      <w:pPr>
+        <w:ind w:left="5040" w:hanging="360"/>
+      </w:pPr>
+      <w:rPr>
+        <w:rFonts w:ascii="Symbol" w:hAnsi="Symbol" w:hint="default"/>
+      </w:rPr>
+    </w:lvl>
+    <w:lvl w:ilvl="7" w:tplc="04100003" w:tentative="1">
+      <w:start w:val="1"/>
+      <w:numFmt w:val="bullet"/>
+      <w:lvlText w:val="o"/>
+      <w:lvlJc w:val="left"/>
+      <w:pPr>
+        <w:ind w:left="5760" w:hanging="360"/>
+      </w:pPr>
+      <w:rPr>
+        <w:rFonts w:ascii="Courier New" w:hAnsi="Courier New" w:cs="Courier New" w:hint="default"/>
+      </w:rPr>
+    </w:lvl>
+    <w:lvl w:ilvl="8" w:tplc="04100005" w:tentative="1">
+      <w:start w:val="1"/>
+      <w:numFmt w:val="bullet"/>
+      <w:lvlText w:val=""/>
+      <w:lvlJc w:val="left"/>
+      <w:pPr>
+        <w:ind w:left="6480" w:hanging="360"/>
+      </w:pPr>
+      <w:rPr>
+        <w:rFonts w:ascii="Wingdings" w:hAnsi="Wingdings" w:hint="default"/>
+      </w:rPr>
+    </w:lvl>
+  </w:abstractNum>
+  <w:abstractNum w:abstractNumId="7" w15:restartNumberingAfterBreak="0">
     <w:nsid w:val="65E4377D"/>
     <w:multiLevelType w:val="hybridMultilevel"/>
     <w:tmpl w:val="EDC2D21A"/>
@@ -11917,7 +13946,7 @@
       </w:rPr>
     </w:lvl>
   </w:abstractNum>
-  <w:abstractNum w:abstractNumId="7" w15:restartNumberingAfterBreak="0">
+  <w:abstractNum w:abstractNumId="8" w15:restartNumberingAfterBreak="0">
     <w:nsid w:val="6BB36EF6"/>
     <w:multiLevelType w:val="hybridMultilevel"/>
     <w:tmpl w:val="582A97CA"/>
@@ -12030,7 +14059,7 @@
       </w:rPr>
     </w:lvl>
   </w:abstractNum>
-  <w:abstractNum w:abstractNumId="8" w15:restartNumberingAfterBreak="0">
+  <w:abstractNum w:abstractNumId="9" w15:restartNumberingAfterBreak="0">
     <w:nsid w:val="7FB76B66"/>
     <w:multiLevelType w:val="hybridMultilevel"/>
     <w:tmpl w:val="E2FA322C"/>
@@ -12123,16 +14152,16 @@
     <w:abstractNumId w:val="0"/>
   </w:num>
   <w:num w:numId="3">
-    <w:abstractNumId w:val="7"/>
+    <w:abstractNumId w:val="8"/>
   </w:num>
   <w:num w:numId="4">
-    <w:abstractNumId w:val="8"/>
+    <w:abstractNumId w:val="9"/>
   </w:num>
   <w:num w:numId="5">
     <w:abstractNumId w:val="2"/>
   </w:num>
   <w:num w:numId="6">
-    <w:abstractNumId w:val="6"/>
+    <w:abstractNumId w:val="7"/>
   </w:num>
   <w:num w:numId="7">
     <w:abstractNumId w:val="4"/>
@@ -12143,11 +14172,17 @@
   <w:num w:numId="9">
     <w:abstractNumId w:val="5"/>
   </w:num>
+  <w:num w:numId="10">
+    <w:abstractNumId w:val="6"/>
+  </w:num>
 </w:numbering>
 </file>
 
 <file path=word/people.xml><?xml version="1.0" encoding="utf-8"?>
 <w15:people xmlns:wpc="http://schemas.microsoft.com/office/word/2010/wordprocessingCanvas" xmlns:cx="http://schemas.microsoft.com/office/drawing/2014/chartex" xmlns:cx1="http://schemas.microsoft.com/office/drawing/2015/9/8/chartex" xmlns:cx2="http://schemas.microsoft.com/office/drawing/2015/10/21/chartex" xmlns:cx3="http://schemas.microsoft.com/office/drawing/2016/5/9/chartex" xmlns:cx4="http://schemas.microsoft.com/office/drawing/2016/5/10/chartex" xmlns:cx5="http://schemas.microsoft.com/office/drawing/2016/5/11/chartex" xmlns:cx6="http://schemas.microsoft.com/office/drawing/2016/5/12/chartex" xmlns:cx7="http://schemas.microsoft.com/office/drawing/2016/5/13/chartex" xmlns:cx8="http://schemas.microsoft.com/office/drawing/2016/5/14/chartex" xmlns:mc="http://schemas.openxmlformats.org/markup-compatibility/2006" xmlns:aink="http://schemas.microsoft.com/office/drawing/2016/ink" xmlns:am3d="http://schemas.microsoft.com/office/drawing/2017/model3d" xmlns:o="urn:schemas-microsoft-com:office:office" xmlns:r="http://schemas.openxmlformats.org/officeDocument/2006/relationships" xmlns:m="http://schemas.openxmlformats.org/officeDocument/2006/math" xmlns:v="urn:schemas-microsoft-com:vml" xmlns:wp14="http://schemas.microsoft.com/office/word/2010/wordprocessingDrawing" xmlns:wp="http://schemas.openxmlformats.org/drawingml/2006/wordprocessingDrawing" xmlns:w10="urn:schemas-microsoft-com:office:word" xmlns:w="http://schemas.openxmlformats.org/wordprocessingml/2006/main" xmlns:w14="http://schemas.microsoft.com/office/word/2010/wordml" xmlns:w15="http://schemas.microsoft.com/office/word/2012/wordml" xmlns:w16cid="http://schemas.microsoft.com/office/word/2016/wordml/cid" xmlns:w16se="http://schemas.microsoft.com/office/word/2015/wordml/symex" xmlns:wpg="http://schemas.microsoft.com/office/word/2010/wordprocessingGroup" xmlns:wpi="http://schemas.microsoft.com/office/word/2010/wordprocessingInk" xmlns:wne="http://schemas.microsoft.com/office/word/2006/wordml" xmlns:wps="http://schemas.microsoft.com/office/word/2010/wordprocessingShape" mc:Ignorable="w14 w15 w16se w16cid wp14">
+  <w15:person w15:author="DANIELE LUPO">
+    <w15:presenceInfo w15:providerId="AD" w15:userId="S::d.lupo1@studenti.unisa.it::08b16a0d-938f-4b68-80fc-8af332fea099"/>
+  </w15:person>
   <w15:person w15:author="Roberta">
     <w15:presenceInfo w15:providerId="None" w15:userId="Roberta"/>
   </w15:person>
@@ -13520,7 +15555,7 @@
 </file>
 
 <file path=customXml/itemProps1.xml><?xml version="1.0" encoding="utf-8"?>
-<ds:datastoreItem xmlns:ds="http://schemas.openxmlformats.org/officeDocument/2006/customXml" ds:itemID="{C3F89F44-C442-4D8D-8931-07B029EE723F}">
+<ds:datastoreItem xmlns:ds="http://schemas.openxmlformats.org/officeDocument/2006/customXml" ds:itemID="{6B2C785D-AC10-D34D-ABF4-DCF1EF52CB2B}">
   <ds:schemaRefs>
     <ds:schemaRef ds:uri="http://schemas.openxmlformats.org/officeDocument/2006/bibliography"/>
   </ds:schemaRefs>

</xml_diff>

<commit_message>
caricamento schemi da far testare e modifiche documentazione
</commit_message>
<xml_diff>
--- a/DocumentazioneDs.docx
+++ b/DocumentazioneDs.docx
@@ -4431,27 +4431,14 @@
       <w:r>
         <w:t xml:space="preserve">Figura </w:t>
       </w:r>
-      <w:r>
-        <w:fldChar w:fldCharType="begin"/>
-      </w:r>
-      <w:r>
-        <w:instrText xml:space="preserve"> SEQ Figura \* ARABIC </w:instrText>
-      </w:r>
-      <w:r>
-        <w:fldChar w:fldCharType="separate"/>
-      </w:r>
-      <w:r>
-        <w:rPr>
-          <w:noProof/>
-        </w:rPr>
-        <w:t>1</w:t>
-      </w:r>
-      <w:r>
-        <w:rPr>
-          <w:noProof/>
-        </w:rPr>
-        <w:fldChar w:fldCharType="end"/>
-      </w:r>
+      <w:fldSimple w:instr=" SEQ Figura \* ARABIC ">
+        <w:r>
+          <w:rPr>
+            <w:noProof/>
+          </w:rPr>
+          <w:t>1</w:t>
+        </w:r>
+      </w:fldSimple>
       <w:r>
         <w:t>: proprietà per l'abilitazione della generazione dei csv del target schema e il</w:t>
       </w:r>
@@ -4660,27 +4647,14 @@
       <w:r>
         <w:t xml:space="preserve">Figura </w:t>
       </w:r>
-      <w:r>
-        <w:fldChar w:fldCharType="begin"/>
-      </w:r>
-      <w:r>
-        <w:instrText xml:space="preserve"> SEQ Figura \* ARABIC </w:instrText>
-      </w:r>
-      <w:r>
-        <w:fldChar w:fldCharType="separate"/>
-      </w:r>
-      <w:r>
-        <w:rPr>
-          <w:noProof/>
-        </w:rPr>
-        <w:t>2</w:t>
-      </w:r>
-      <w:r>
-        <w:rPr>
-          <w:noProof/>
-        </w:rPr>
-        <w:fldChar w:fldCharType="end"/>
-      </w:r>
+      <w:fldSimple w:instr=" SEQ Figura \* ARABIC ">
+        <w:r>
+          <w:rPr>
+            <w:noProof/>
+          </w:rPr>
+          <w:t>2</w:t>
+        </w:r>
+      </w:fldSimple>
       <w:r>
         <w:t xml:space="preserve">: Snipet di codice presente nella classe </w:t>
       </w:r>
@@ -5228,27 +5202,14 @@
       <w:r>
         <w:t xml:space="preserve">Figura </w:t>
       </w:r>
-      <w:r>
-        <w:fldChar w:fldCharType="begin"/>
-      </w:r>
-      <w:r>
-        <w:instrText xml:space="preserve"> SEQ Figura \* ARABIC </w:instrText>
-      </w:r>
-      <w:r>
-        <w:fldChar w:fldCharType="separate"/>
-      </w:r>
-      <w:r>
-        <w:rPr>
-          <w:noProof/>
-        </w:rPr>
-        <w:t>3</w:t>
-      </w:r>
-      <w:r>
-        <w:rPr>
-          <w:noProof/>
-        </w:rPr>
-        <w:fldChar w:fldCharType="end"/>
-      </w:r>
+      <w:fldSimple w:instr=" SEQ Figura \* ARABIC ">
+        <w:r>
+          <w:rPr>
+            <w:noProof/>
+          </w:rPr>
+          <w:t>3</w:t>
+        </w:r>
+      </w:fldSimple>
       <w:r>
         <w:t>: Home tool CoDIT.</w:t>
       </w:r>
@@ -5445,27 +5406,14 @@
       <w:r>
         <w:t xml:space="preserve">Figura </w:t>
       </w:r>
-      <w:r>
-        <w:fldChar w:fldCharType="begin"/>
-      </w:r>
-      <w:r>
-        <w:instrText xml:space="preserve"> SEQ Figura \* ARABIC </w:instrText>
-      </w:r>
-      <w:r>
-        <w:fldChar w:fldCharType="separate"/>
-      </w:r>
-      <w:r>
-        <w:rPr>
-          <w:noProof/>
-        </w:rPr>
-        <w:t>4</w:t>
-      </w:r>
-      <w:r>
-        <w:rPr>
-          <w:noProof/>
-        </w:rPr>
-        <w:fldChar w:fldCharType="end"/>
-      </w:r>
+      <w:fldSimple w:instr=" SEQ Figura \* ARABIC ">
+        <w:r>
+          <w:rPr>
+            <w:noProof/>
+          </w:rPr>
+          <w:t>4</w:t>
+        </w:r>
+      </w:fldSimple>
       <w:r>
         <w:t>: Struttura XML CoDIT, sezione iniziale.</w:t>
       </w:r>
@@ -5657,27 +5605,14 @@
       <w:r>
         <w:t xml:space="preserve">Figura </w:t>
       </w:r>
-      <w:r>
-        <w:fldChar w:fldCharType="begin"/>
-      </w:r>
-      <w:r>
-        <w:instrText xml:space="preserve"> SEQ Figura \* ARABIC </w:instrText>
-      </w:r>
-      <w:r>
-        <w:fldChar w:fldCharType="separate"/>
-      </w:r>
-      <w:r>
-        <w:rPr>
-          <w:noProof/>
-        </w:rPr>
-        <w:t>5</w:t>
-      </w:r>
-      <w:r>
-        <w:rPr>
-          <w:noProof/>
-        </w:rPr>
-        <w:fldChar w:fldCharType="end"/>
-      </w:r>
+      <w:fldSimple w:instr=" SEQ Figura \* ARABIC ">
+        <w:r>
+          <w:rPr>
+            <w:noProof/>
+          </w:rPr>
+          <w:t>5</w:t>
+        </w:r>
+      </w:fldSimple>
       <w:r>
         <w:t xml:space="preserve">: Struttura XML CoDIT, </w:t>
       </w:r>
@@ -5881,27 +5816,14 @@
       <w:r>
         <w:t xml:space="preserve">Figura </w:t>
       </w:r>
-      <w:r>
-        <w:fldChar w:fldCharType="begin"/>
-      </w:r>
-      <w:r>
-        <w:instrText xml:space="preserve"> SEQ Figura \* ARABIC </w:instrText>
-      </w:r>
-      <w:r>
-        <w:fldChar w:fldCharType="separate"/>
-      </w:r>
-      <w:r>
-        <w:rPr>
-          <w:noProof/>
-        </w:rPr>
-        <w:t>6</w:t>
-      </w:r>
-      <w:r>
-        <w:rPr>
-          <w:noProof/>
-        </w:rPr>
-        <w:fldChar w:fldCharType="end"/>
-      </w:r>
+      <w:fldSimple w:instr=" SEQ Figura \* ARABIC ">
+        <w:r>
+          <w:rPr>
+            <w:noProof/>
+          </w:rPr>
+          <w:t>6</w:t>
+        </w:r>
+      </w:fldSimple>
       <w:r>
         <w:t xml:space="preserve">: Struttura XML CoDIT, </w:t>
       </w:r>
@@ -6270,27 +6192,14 @@
       <w:r>
         <w:t xml:space="preserve">Figura </w:t>
       </w:r>
-      <w:r>
-        <w:fldChar w:fldCharType="begin"/>
-      </w:r>
-      <w:r>
-        <w:instrText xml:space="preserve"> SEQ Figura \* ARABIC </w:instrText>
-      </w:r>
-      <w:r>
-        <w:fldChar w:fldCharType="separate"/>
-      </w:r>
-      <w:r>
-        <w:rPr>
-          <w:noProof/>
-        </w:rPr>
-        <w:t>7</w:t>
-      </w:r>
-      <w:r>
-        <w:rPr>
-          <w:noProof/>
-        </w:rPr>
-        <w:fldChar w:fldCharType="end"/>
-      </w:r>
+      <w:fldSimple w:instr=" SEQ Figura \* ARABIC ">
+        <w:r>
+          <w:rPr>
+            <w:noProof/>
+          </w:rPr>
+          <w:t>7</w:t>
+        </w:r>
+      </w:fldSimple>
       <w:r>
         <w:t xml:space="preserve">: Struttura XML CoDIT, </w:t>
       </w:r>
@@ -6500,27 +6409,14 @@
       <w:r>
         <w:t xml:space="preserve">Figura </w:t>
       </w:r>
-      <w:r>
-        <w:fldChar w:fldCharType="begin"/>
-      </w:r>
-      <w:r>
-        <w:instrText xml:space="preserve"> SEQ Figura \* ARABIC </w:instrText>
-      </w:r>
-      <w:r>
-        <w:fldChar w:fldCharType="separate"/>
-      </w:r>
-      <w:r>
-        <w:rPr>
-          <w:noProof/>
-        </w:rPr>
-        <w:t>8</w:t>
-      </w:r>
-      <w:r>
-        <w:rPr>
-          <w:noProof/>
-        </w:rPr>
-        <w:fldChar w:fldCharType="end"/>
-      </w:r>
+      <w:fldSimple w:instr=" SEQ Figura \* ARABIC ">
+        <w:r>
+          <w:rPr>
+            <w:noProof/>
+          </w:rPr>
+          <w:t>8</w:t>
+        </w:r>
+      </w:fldSimple>
       <w:r>
         <w:t>: Struttura XML CoDIT</w:t>
       </w:r>
@@ -6939,27 +6835,14 @@
       <w:r>
         <w:t xml:space="preserve">Figura </w:t>
       </w:r>
-      <w:r>
-        <w:fldChar w:fldCharType="begin"/>
-      </w:r>
-      <w:r>
-        <w:instrText xml:space="preserve"> SEQ Figura \* ARABIC </w:instrText>
-      </w:r>
-      <w:r>
-        <w:fldChar w:fldCharType="separate"/>
-      </w:r>
-      <w:r>
-        <w:rPr>
-          <w:noProof/>
-        </w:rPr>
-        <w:t>9</w:t>
-      </w:r>
-      <w:r>
-        <w:rPr>
-          <w:noProof/>
-        </w:rPr>
-        <w:fldChar w:fldCharType="end"/>
-      </w:r>
+      <w:fldSimple w:instr=" SEQ Figura \* ARABIC ">
+        <w:r>
+          <w:rPr>
+            <w:noProof/>
+          </w:rPr>
+          <w:t>9</w:t>
+        </w:r>
+      </w:fldSimple>
       <w:r>
         <w:t xml:space="preserve">: Struttura XML CoDIT, </w:t>
       </w:r>
@@ -7063,27 +6946,14 @@
       <w:r>
         <w:t xml:space="preserve">Figura </w:t>
       </w:r>
-      <w:r>
-        <w:fldChar w:fldCharType="begin"/>
-      </w:r>
-      <w:r>
-        <w:instrText xml:space="preserve"> SEQ Figura \* ARABIC </w:instrText>
-      </w:r>
-      <w:r>
-        <w:fldChar w:fldCharType="separate"/>
-      </w:r>
-      <w:r>
-        <w:rPr>
-          <w:noProof/>
-        </w:rPr>
-        <w:t>10</w:t>
-      </w:r>
-      <w:r>
-        <w:rPr>
-          <w:noProof/>
-        </w:rPr>
-        <w:fldChar w:fldCharType="end"/>
-      </w:r>
+      <w:fldSimple w:instr=" SEQ Figura \* ARABIC ">
+        <w:r>
+          <w:rPr>
+            <w:noProof/>
+          </w:rPr>
+          <w:t>10</w:t>
+        </w:r>
+      </w:fldSimple>
       <w:r>
         <w:t xml:space="preserve">: Struttura XML CoDIT, sezione </w:t>
       </w:r>
@@ -7192,27 +7062,14 @@
       <w:r>
         <w:t xml:space="preserve">Figura </w:t>
       </w:r>
-      <w:r>
-        <w:fldChar w:fldCharType="begin"/>
-      </w:r>
-      <w:r>
-        <w:instrText xml:space="preserve"> SEQ Figura \* ARABIC </w:instrText>
-      </w:r>
-      <w:r>
-        <w:fldChar w:fldCharType="separate"/>
-      </w:r>
-      <w:r>
-        <w:rPr>
-          <w:noProof/>
-        </w:rPr>
-        <w:t>11</w:t>
-      </w:r>
-      <w:r>
-        <w:rPr>
-          <w:noProof/>
-        </w:rPr>
-        <w:fldChar w:fldCharType="end"/>
-      </w:r>
+      <w:fldSimple w:instr=" SEQ Figura \* ARABIC ">
+        <w:r>
+          <w:rPr>
+            <w:noProof/>
+          </w:rPr>
+          <w:t>11</w:t>
+        </w:r>
+      </w:fldSimple>
       <w:r>
         <w:t xml:space="preserve">: Struttura XML CoDIT, </w:t>
       </w:r>
@@ -7261,7 +7118,34 @@
           <w:szCs w:val="20"/>
           <w:shd w:val="clear" w:color="auto" w:fill="FFFFFF"/>
         </w:rPr>
-        <w:t xml:space="preserve">Durante l’utilizzo preliminare di CoDIT, ancora non incentrato sullo studio di usabilità richiesto, sono stati riscontrati vari problemi, alcuni dei quali sono stati compresi e risolti. </w:t>
+        <w:t xml:space="preserve">Durante l’utilizzo preliminare di CoDIT, ancora non incentrato sullo studio di usabilità richiesto, sono stati riscontrati vari problemi, alcuni dei quali sono stati compresi </w:t>
+      </w:r>
+      <w:r>
+        <w:rPr>
+          <w:rFonts w:cstheme="minorHAnsi"/>
+          <w:color w:val="833C0B" w:themeColor="accent2" w:themeShade="80"/>
+          <w:szCs w:val="20"/>
+          <w:shd w:val="clear" w:color="auto" w:fill="FFFFFF"/>
+        </w:rPr>
+        <w:t>e risolti</w:t>
+      </w:r>
+      <w:r>
+        <w:rPr>
+          <w:rFonts w:cstheme="minorHAnsi"/>
+          <w:color w:val="833C0B" w:themeColor="accent2" w:themeShade="80"/>
+          <w:szCs w:val="20"/>
+          <w:shd w:val="clear" w:color="auto" w:fill="FFFFFF"/>
+        </w:rPr>
+        <w:t xml:space="preserve"> per poter utilizzare schemi di grandi dimensioni</w:t>
+      </w:r>
+      <w:r>
+        <w:rPr>
+          <w:rFonts w:cstheme="minorHAnsi"/>
+          <w:color w:val="833C0B" w:themeColor="accent2" w:themeShade="80"/>
+          <w:szCs w:val="20"/>
+          <w:shd w:val="clear" w:color="auto" w:fill="FFFFFF"/>
+        </w:rPr>
+        <w:t xml:space="preserve">. </w:t>
       </w:r>
     </w:p>
     <w:p>
@@ -7781,24 +7665,14 @@
       <w:r>
         <w:t xml:space="preserve">Tabella </w:t>
       </w:r>
-      <w:r>
-        <w:fldChar w:fldCharType="begin"/>
-      </w:r>
-      <w:r>
-        <w:instrText xml:space="preserve"> SEQ Tabella \* ARABIC </w:instrText>
-      </w:r>
-      <w:r>
-        <w:fldChar w:fldCharType="separate"/>
-      </w:r>
-      <w:r>
-        <w:rPr>
-          <w:noProof/>
-        </w:rPr>
-        <w:t>1</w:t>
-      </w:r>
-      <w:r>
-        <w:fldChar w:fldCharType="end"/>
-      </w:r>
+      <w:fldSimple w:instr=" SEQ Tabella \* ARABIC ">
+        <w:r>
+          <w:rPr>
+            <w:noProof/>
+          </w:rPr>
+          <w:t>1</w:t>
+        </w:r>
+      </w:fldSimple>
       <w:r>
         <w:t>: Tabella relativa agli schemi nella fase iniziale dell'utilizzo di CoDIT.</w:t>
       </w:r>
@@ -7911,24 +7785,14 @@
                             <w:r>
                               <w:t xml:space="preserve">Figura </w:t>
                             </w:r>
-                            <w:r>
-                              <w:fldChar w:fldCharType="begin"/>
-                            </w:r>
-                            <w:r>
-                              <w:instrText xml:space="preserve"> SEQ Figura \* ARABIC </w:instrText>
-                            </w:r>
-                            <w:r>
-                              <w:fldChar w:fldCharType="separate"/>
-                            </w:r>
-                            <w:r>
-                              <w:rPr>
-                                <w:noProof/>
-                              </w:rPr>
-                              <w:t>12</w:t>
-                            </w:r>
-                            <w:r>
-                              <w:fldChar w:fldCharType="end"/>
-                            </w:r>
+                            <w:fldSimple w:instr=" SEQ Figura \* ARABIC ">
+                              <w:r>
+                                <w:rPr>
+                                  <w:noProof/>
+                                </w:rPr>
+                                <w:t>12</w:t>
+                              </w:r>
+                            </w:fldSimple>
                             <w:r>
                               <w:t>: Console browser</w:t>
                             </w:r>
@@ -7964,24 +7828,14 @@
                       <w:r>
                         <w:t xml:space="preserve">Figura </w:t>
                       </w:r>
-                      <w:r>
-                        <w:fldChar w:fldCharType="begin"/>
-                      </w:r>
-                      <w:r>
-                        <w:instrText xml:space="preserve"> SEQ Figura \* ARABIC </w:instrText>
-                      </w:r>
-                      <w:r>
-                        <w:fldChar w:fldCharType="separate"/>
-                      </w:r>
-                      <w:r>
-                        <w:rPr>
-                          <w:noProof/>
-                        </w:rPr>
-                        <w:t>12</w:t>
-                      </w:r>
-                      <w:r>
-                        <w:fldChar w:fldCharType="end"/>
-                      </w:r>
+                      <w:fldSimple w:instr=" SEQ Figura \* ARABIC ">
+                        <w:r>
+                          <w:rPr>
+                            <w:noProof/>
+                          </w:rPr>
+                          <w:t>12</w:t>
+                        </w:r>
+                      </w:fldSimple>
                       <w:r>
                         <w:t>: Console browser</w:t>
                       </w:r>
@@ -8236,24 +8090,14 @@
                             <w:r>
                               <w:t xml:space="preserve">Figura </w:t>
                             </w:r>
-                            <w:r>
-                              <w:fldChar w:fldCharType="begin"/>
-                            </w:r>
-                            <w:r>
-                              <w:instrText xml:space="preserve"> SEQ Figura \* ARABIC </w:instrText>
-                            </w:r>
-                            <w:r>
-                              <w:fldChar w:fldCharType="separate"/>
-                            </w:r>
-                            <w:r>
-                              <w:rPr>
-                                <w:noProof/>
-                              </w:rPr>
-                              <w:t>13</w:t>
-                            </w:r>
-                            <w:r>
-                              <w:fldChar w:fldCharType="end"/>
-                            </w:r>
+                            <w:fldSimple w:instr=" SEQ Figura \* ARABIC ">
+                              <w:r>
+                                <w:rPr>
+                                  <w:noProof/>
+                                </w:rPr>
+                                <w:t>13</w:t>
+                              </w:r>
+                            </w:fldSimple>
                             <w:r>
                               <w:t>: Console Eclipse</w:t>
                             </w:r>
@@ -8287,24 +8131,14 @@
                       <w:r>
                         <w:t xml:space="preserve">Figura </w:t>
                       </w:r>
-                      <w:r>
-                        <w:fldChar w:fldCharType="begin"/>
-                      </w:r>
-                      <w:r>
-                        <w:instrText xml:space="preserve"> SEQ Figura \* ARABIC </w:instrText>
-                      </w:r>
-                      <w:r>
-                        <w:fldChar w:fldCharType="separate"/>
-                      </w:r>
-                      <w:r>
-                        <w:rPr>
-                          <w:noProof/>
-                        </w:rPr>
-                        <w:t>13</w:t>
-                      </w:r>
-                      <w:r>
-                        <w:fldChar w:fldCharType="end"/>
-                      </w:r>
+                      <w:fldSimple w:instr=" SEQ Figura \* ARABIC ">
+                        <w:r>
+                          <w:rPr>
+                            <w:noProof/>
+                          </w:rPr>
+                          <w:t>13</w:t>
+                        </w:r>
+                      </w:fldSimple>
                       <w:r>
                         <w:t>: Console Eclipse</w:t>
                       </w:r>
@@ -8507,7 +8341,32 @@
           <w:szCs w:val="20"/>
           <w:shd w:val="clear" w:color="auto" w:fill="FFFFFF"/>
         </w:rPr>
-        <w:t>Discutendone con il dottorando Bernardo Breve, siamo riusciti a risolvere il problema relativo allo Schema1, abbiamo messo una pezza per permettere la visualizzazione di tutti gli schemi. Per quanto riguarda il problema relativo allo Schema2, invece, non è stato ancora risolto poiché viene ancora riscontrato nella sezione di destra ogni qualvolta dovrebbe essere visualizzato un modal di errore. Quindi, supponiamo sia legato ad un errore relativo alla creazione del modal.</w:t>
+        <w:t>Discutendone con il dottorando Bernardo Breve, siamo riusciti a risolvere il problema relativo allo Schema1,</w:t>
+      </w:r>
+      <w:r>
+        <w:rPr>
+          <w:rFonts w:cstheme="minorHAnsi"/>
+          <w:szCs w:val="20"/>
+          <w:shd w:val="clear" w:color="auto" w:fill="FFFFFF"/>
+        </w:rPr>
+        <w:t xml:space="preserve"> </w:t>
+      </w:r>
+      <w:r>
+        <w:rPr>
+          <w:rFonts w:cstheme="minorHAnsi"/>
+          <w:color w:val="833C0B" w:themeColor="accent2" w:themeShade="80"/>
+          <w:szCs w:val="20"/>
+          <w:shd w:val="clear" w:color="auto" w:fill="FFFFFF"/>
+        </w:rPr>
+        <w:t>modificando parte dell’algoritmo usato per la creazione degli elementi dello schema</w:t>
+      </w:r>
+      <w:r>
+        <w:rPr>
+          <w:rFonts w:cstheme="minorHAnsi"/>
+          <w:szCs w:val="20"/>
+          <w:shd w:val="clear" w:color="auto" w:fill="FFFFFF"/>
+        </w:rPr>
+        <w:t>. Per quanto riguarda il problema relativo allo Schema2, invece, non è stato ancora risolto poiché viene ancora riscontrato nella sezione di destra ogni qualvolta dovrebbe essere visualizzato un modal di errore. Quindi, supponiamo sia legato ad un errore relativo alla creazione del modal.</w:t>
       </w:r>
     </w:p>
     <w:p>
@@ -9594,6 +9453,7 @@
         </w:rPr>
       </w:pPr>
       <w:bookmarkStart w:id="33" w:name="_Toc20320364"/>
+      <w:bookmarkStart w:id="34" w:name="_GoBack"/>
       <w:r>
         <w:rPr>
           <w:rFonts w:eastAsiaTheme="minorHAnsi"/>
@@ -9604,6 +9464,7 @@
       </w:r>
       <w:bookmarkEnd w:id="33"/>
     </w:p>
+    <w:bookmarkEnd w:id="34"/>
     <w:p>
       <w:pPr>
         <w:jc w:val="both"/>
@@ -9708,6 +9569,7 @@
           <w:szCs w:val="20"/>
           <w:shd w:val="clear" w:color="auto" w:fill="FFFFFF"/>
         </w:rPr>
+        <w:instrText xml:space="preserve"> \* MERGEFORMAT </w:instrText>
       </w:r>
       <w:r>
         <w:rPr>
@@ -9718,7 +9580,6 @@
           <w:szCs w:val="20"/>
           <w:shd w:val="clear" w:color="auto" w:fill="FFFFFF"/>
         </w:rPr>
-        <w:instrText xml:space="preserve"> \* MERGEFORMAT </w:instrText>
       </w:r>
       <w:r>
         <w:rPr>
@@ -9898,7 +9759,7 @@
           <w:szCs w:val="20"/>
           <w:shd w:val="clear" w:color="auto" w:fill="FFFFFF"/>
         </w:rPr>
-        <w:instrText xml:space="preserve"> REF _Ref20316493 \h </w:instrText>
+        <w:instrText xml:space="preserve"> REF _Ref20316493 \h  \* MERGEFORMAT </w:instrText>
       </w:r>
       <w:r>
         <w:rPr>
@@ -9915,7 +9776,15 @@
           <w:szCs w:val="20"/>
           <w:shd w:val="clear" w:color="auto" w:fill="FFFFFF"/>
         </w:rPr>
-        <w:instrText xml:space="preserve"> \* MERGEFORMAT </w:instrText>
+        <w:fldChar w:fldCharType="separate"/>
+      </w:r>
+      <w:r>
+        <w:rPr>
+          <w:i/>
+          <w:iCs/>
+          <w:shd w:val="clear" w:color="auto" w:fill="FFFFFF"/>
+        </w:rPr>
+        <w:t>Struttura XMI riconosciuta da CoDIT</w:t>
       </w:r>
       <w:r>
         <w:rPr>
@@ -9924,15 +9793,7 @@
           <w:szCs w:val="20"/>
           <w:shd w:val="clear" w:color="auto" w:fill="FFFFFF"/>
         </w:rPr>
-        <w:fldChar w:fldCharType="separate"/>
-      </w:r>
-      <w:r>
-        <w:rPr>
-          <w:i/>
-          <w:iCs/>
-          <w:shd w:val="clear" w:color="auto" w:fill="FFFFFF"/>
-        </w:rPr>
-        <w:t>Struttura XMI riconosciuta da CoDIT</w:t>
+        <w:fldChar w:fldCharType="end"/>
       </w:r>
       <w:r>
         <w:rPr>
@@ -9941,15 +9802,6 @@
           <w:szCs w:val="20"/>
           <w:shd w:val="clear" w:color="auto" w:fill="FFFFFF"/>
         </w:rPr>
-        <w:fldChar w:fldCharType="end"/>
-      </w:r>
-      <w:r>
-        <w:rPr>
-          <w:rFonts w:cstheme="minorHAnsi"/>
-          <w:color w:val="000000"/>
-          <w:szCs w:val="20"/>
-          <w:shd w:val="clear" w:color="auto" w:fill="FFFFFF"/>
-        </w:rPr>
         <w:t>.</w:t>
       </w:r>
     </w:p>
@@ -9961,14 +9813,14 @@
           <w:shd w:val="clear" w:color="auto" w:fill="FFFFFF"/>
         </w:rPr>
       </w:pPr>
-      <w:bookmarkStart w:id="34" w:name="_Toc20320365"/>
+      <w:bookmarkStart w:id="35" w:name="_Toc20320365"/>
       <w:r>
         <w:rPr>
           <w:shd w:val="clear" w:color="auto" w:fill="FFFFFF"/>
         </w:rPr>
         <w:t>Sezione iniziale</w:t>
       </w:r>
-      <w:bookmarkEnd w:id="34"/>
+      <w:bookmarkEnd w:id="35"/>
     </w:p>
     <w:p>
       <w:pPr>
@@ -10050,14 +9902,14 @@
           <w:shd w:val="clear" w:color="auto" w:fill="FFFFFF"/>
         </w:rPr>
       </w:pPr>
-      <w:bookmarkStart w:id="35" w:name="_Toc20320366"/>
+      <w:bookmarkStart w:id="36" w:name="_Toc20320366"/>
       <w:r>
         <w:rPr>
           <w:shd w:val="clear" w:color="auto" w:fill="FFFFFF"/>
         </w:rPr>
         <w:t>Sezione entità e attributi</w:t>
       </w:r>
-      <w:bookmarkEnd w:id="35"/>
+      <w:bookmarkEnd w:id="36"/>
     </w:p>
     <w:p>
       <w:pPr>
@@ -10208,14 +10060,14 @@
           <w:shd w:val="clear" w:color="auto" w:fill="FFFFFF"/>
         </w:rPr>
       </w:pPr>
-      <w:bookmarkStart w:id="36" w:name="_Toc20320367"/>
+      <w:bookmarkStart w:id="37" w:name="_Toc20320367"/>
       <w:r>
         <w:rPr>
           <w:shd w:val="clear" w:color="auto" w:fill="FFFFFF"/>
         </w:rPr>
         <w:t>Sezione relazioni</w:t>
       </w:r>
-      <w:bookmarkEnd w:id="36"/>
+      <w:bookmarkEnd w:id="37"/>
     </w:p>
     <w:p>
       <w:pPr>
@@ -10290,11 +10142,11 @@
         <w:pStyle w:val="Titolo2"/>
         <w:spacing w:line="360" w:lineRule="auto"/>
       </w:pPr>
-      <w:bookmarkStart w:id="37" w:name="_Toc20320368"/>
+      <w:bookmarkStart w:id="38" w:name="_Toc20320368"/>
       <w:r>
         <w:t>Sezione finale</w:t>
       </w:r>
-      <w:bookmarkEnd w:id="37"/>
+      <w:bookmarkEnd w:id="38"/>
     </w:p>
     <w:p>
       <w:r>
@@ -10349,12 +10201,12 @@
         <w:pStyle w:val="Titolo2"/>
         <w:spacing w:line="360" w:lineRule="auto"/>
       </w:pPr>
-      <w:bookmarkStart w:id="38" w:name="_Toc20320369"/>
+      <w:bookmarkStart w:id="39" w:name="_Toc20320369"/>
       <w:r>
         <w:lastRenderedPageBreak/>
         <w:t>Utilizzo</w:t>
       </w:r>
-      <w:bookmarkEnd w:id="38"/>
+      <w:bookmarkEnd w:id="39"/>
     </w:p>
     <w:p>
       <w:pPr>
@@ -10558,43 +10410,113 @@
         <w:pStyle w:val="Titolo1"/>
         <w:spacing w:line="480" w:lineRule="auto"/>
       </w:pPr>
-      <w:bookmarkStart w:id="39" w:name="_Toc20320370"/>
       <w:r>
         <w:lastRenderedPageBreak/>
-        <w:t>Statistiche di utilizzo</w:t>
-      </w:r>
-      <w:bookmarkEnd w:id="39"/>
+        <w:t>Riscontro sull’utilizzo di CoDIT con schemi di grandi dimensioni</w:t>
+      </w:r>
     </w:p>
     <w:p>
       <w:pPr>
         <w:jc w:val="both"/>
-      </w:pPr>
-      <w:r>
-        <w:t>Di seguito sarà riportato lo studio che è stato svolto per l</w:t>
-      </w:r>
-      <w:r>
-        <w:t>e</w:t>
-      </w:r>
-      <w:r>
-        <w:t xml:space="preserve"> fas</w:t>
-      </w:r>
-      <w:r>
+        <w:rPr>
+          <w:color w:val="833C0B" w:themeColor="accent2" w:themeShade="80"/>
+        </w:rPr>
+      </w:pPr>
+      <w:r>
+        <w:rPr>
+          <w:color w:val="833C0B" w:themeColor="accent2" w:themeShade="80"/>
+        </w:rPr>
+        <w:t>Di seguito sar</w:t>
+      </w:r>
+      <w:r>
+        <w:rPr>
+          <w:color w:val="833C0B" w:themeColor="accent2" w:themeShade="80"/>
+        </w:rPr>
+        <w:t xml:space="preserve">anno riportati i test svolti durante le </w:t>
+      </w:r>
+      <w:r>
+        <w:rPr>
+          <w:color w:val="833C0B" w:themeColor="accent2" w:themeShade="80"/>
+        </w:rPr>
+        <w:t>fas</w:t>
+      </w:r>
+      <w:r>
+        <w:rPr>
+          <w:color w:val="833C0B" w:themeColor="accent2" w:themeShade="80"/>
+        </w:rPr>
         <w:t>i</w:t>
       </w:r>
       <w:r>
+        <w:rPr>
+          <w:color w:val="833C0B" w:themeColor="accent2" w:themeShade="80"/>
+        </w:rPr>
         <w:t xml:space="preserve"> preliminar</w:t>
       </w:r>
       <w:r>
+        <w:rPr>
+          <w:color w:val="833C0B" w:themeColor="accent2" w:themeShade="80"/>
+        </w:rPr>
         <w:t>i</w:t>
       </w:r>
       <w:r>
+        <w:rPr>
+          <w:color w:val="833C0B" w:themeColor="accent2" w:themeShade="80"/>
+        </w:rPr>
         <w:t xml:space="preserve"> </w:t>
       </w:r>
       <w:r>
+        <w:rPr>
+          <w:color w:val="833C0B" w:themeColor="accent2" w:themeShade="80"/>
+        </w:rPr>
         <w:t>de</w:t>
       </w:r>
       <w:r>
+        <w:rPr>
+          <w:color w:val="833C0B" w:themeColor="accent2" w:themeShade="80"/>
+        </w:rPr>
         <w:t>llo studio di usabilità degli operatori iconici del tool CoDIT.</w:t>
+      </w:r>
+      <w:r>
+        <w:rPr>
+          <w:color w:val="833C0B" w:themeColor="accent2" w:themeShade="80"/>
+        </w:rPr>
+        <w:t xml:space="preserve"> </w:t>
+      </w:r>
+    </w:p>
+    <w:p>
+      <w:pPr>
+        <w:jc w:val="both"/>
+        <w:rPr>
+          <w:color w:val="833C0B" w:themeColor="accent2" w:themeShade="80"/>
+        </w:rPr>
+      </w:pPr>
+      <w:commentRangeStart w:id="40"/>
+      <w:r>
+        <w:rPr>
+          <w:color w:val="833C0B" w:themeColor="accent2" w:themeShade="80"/>
+        </w:rPr>
+        <w:t xml:space="preserve">Di seguito saranno riportati i test svolti per studiare come cavolo funziona </w:t>
+      </w:r>
+      <w:proofErr w:type="spellStart"/>
+      <w:r>
+        <w:rPr>
+          <w:color w:val="833C0B" w:themeColor="accent2" w:themeShade="80"/>
+        </w:rPr>
+        <w:t>Codit</w:t>
+      </w:r>
+      <w:proofErr w:type="spellEnd"/>
+      <w:r>
+        <w:rPr>
+          <w:color w:val="833C0B" w:themeColor="accent2" w:themeShade="80"/>
+        </w:rPr>
+        <w:t xml:space="preserve"> co gli schemi grandi</w:t>
+      </w:r>
+      <w:commentRangeEnd w:id="40"/>
+      <w:r>
+        <w:rPr>
+          <w:rStyle w:val="Rimandocommento"/>
+        </w:rPr>
+        <w:commentReference w:id="40"/>
       </w:r>
     </w:p>
     <w:p>
@@ -10602,11 +10524,11 @@
         <w:pStyle w:val="Titolo2"/>
         <w:spacing w:line="360" w:lineRule="auto"/>
       </w:pPr>
-      <w:bookmarkStart w:id="40" w:name="_Toc20320371"/>
+      <w:bookmarkStart w:id="41" w:name="_Toc20320371"/>
       <w:r>
         <w:t>Fasi e macchine utilizzate</w:t>
       </w:r>
-      <w:bookmarkEnd w:id="40"/>
+      <w:bookmarkEnd w:id="41"/>
     </w:p>
     <w:p>
       <w:pPr>
@@ -11150,29 +11072,19 @@
         <w:pStyle w:val="Didascalia"/>
         <w:spacing w:before="240" w:after="120" w:line="360" w:lineRule="auto"/>
       </w:pPr>
-      <w:bookmarkStart w:id="41" w:name="_Toc20321018"/>
-      <w:bookmarkStart w:id="42" w:name="_Toc20321113"/>
+      <w:bookmarkStart w:id="42" w:name="_Toc20321018"/>
+      <w:bookmarkStart w:id="43" w:name="_Toc20321113"/>
       <w:r>
         <w:t xml:space="preserve">Tabella </w:t>
       </w:r>
-      <w:r>
-        <w:fldChar w:fldCharType="begin"/>
-      </w:r>
-      <w:r>
-        <w:instrText xml:space="preserve"> SEQ Tabella \* ARABIC </w:instrText>
-      </w:r>
-      <w:r>
-        <w:fldChar w:fldCharType="separate"/>
-      </w:r>
-      <w:r>
-        <w:rPr>
-          <w:noProof/>
-        </w:rPr>
-        <w:t>2</w:t>
-      </w:r>
-      <w:r>
-        <w:fldChar w:fldCharType="end"/>
-      </w:r>
+      <w:fldSimple w:instr=" SEQ Tabella \* ARABIC ">
+        <w:r>
+          <w:rPr>
+            <w:noProof/>
+          </w:rPr>
+          <w:t>2</w:t>
+        </w:r>
+      </w:fldSimple>
       <w:r>
         <w:t>: Specifiche</w:t>
       </w:r>
@@ -11182,19 +11094,19 @@
       <w:r>
         <w:t xml:space="preserve"> pc.</w:t>
       </w:r>
-      <w:bookmarkEnd w:id="41"/>
       <w:bookmarkEnd w:id="42"/>
+      <w:bookmarkEnd w:id="43"/>
     </w:p>
     <w:p>
       <w:pPr>
         <w:pStyle w:val="Titolo2"/>
         <w:spacing w:line="360" w:lineRule="auto"/>
       </w:pPr>
-      <w:bookmarkStart w:id="43" w:name="_Toc20320372"/>
+      <w:bookmarkStart w:id="44" w:name="_Toc20320372"/>
       <w:r>
         <w:t>Generazione schemi con iBench</w:t>
       </w:r>
-      <w:bookmarkEnd w:id="43"/>
+      <w:bookmarkEnd w:id="44"/>
     </w:p>
     <w:p>
       <w:pPr>
@@ -12021,29 +11933,19 @@
         <w:pStyle w:val="Didascalia"/>
         <w:spacing w:before="240" w:after="360"/>
       </w:pPr>
-      <w:bookmarkStart w:id="44" w:name="_Toc20321019"/>
-      <w:bookmarkStart w:id="45" w:name="_Toc20321114"/>
+      <w:bookmarkStart w:id="45" w:name="_Toc20321019"/>
+      <w:bookmarkStart w:id="46" w:name="_Toc20321114"/>
       <w:r>
         <w:t xml:space="preserve">Tabella </w:t>
       </w:r>
-      <w:r>
-        <w:fldChar w:fldCharType="begin"/>
-      </w:r>
-      <w:r>
-        <w:instrText xml:space="preserve"> SEQ Tabella \* ARABIC </w:instrText>
-      </w:r>
-      <w:r>
-        <w:fldChar w:fldCharType="separate"/>
-      </w:r>
-      <w:r>
-        <w:rPr>
-          <w:noProof/>
-        </w:rPr>
-        <w:t>3</w:t>
-      </w:r>
-      <w:r>
-        <w:fldChar w:fldCharType="end"/>
-      </w:r>
+      <w:fldSimple w:instr=" SEQ Tabella \* ARABIC ">
+        <w:r>
+          <w:rPr>
+            <w:noProof/>
+          </w:rPr>
+          <w:t>3</w:t>
+        </w:r>
+      </w:fldSimple>
       <w:r>
         <w:t xml:space="preserve">: </w:t>
       </w:r>
@@ -12056,8 +11958,8 @@
       <w:r>
         <w:t>ioni superiori al massimo consentito.</w:t>
       </w:r>
-      <w:bookmarkEnd w:id="44"/>
       <w:bookmarkEnd w:id="45"/>
+      <w:bookmarkEnd w:id="46"/>
     </w:p>
     <w:p>
       <w:r>
@@ -12524,34 +12426,24 @@
         <w:pStyle w:val="Didascalia"/>
         <w:spacing w:before="240"/>
       </w:pPr>
-      <w:bookmarkStart w:id="46" w:name="_Toc20321020"/>
-      <w:bookmarkStart w:id="47" w:name="_Toc20321115"/>
+      <w:bookmarkStart w:id="47" w:name="_Toc20321020"/>
+      <w:bookmarkStart w:id="48" w:name="_Toc20321115"/>
       <w:r>
         <w:t xml:space="preserve">Tabella </w:t>
       </w:r>
-      <w:r>
-        <w:fldChar w:fldCharType="begin"/>
-      </w:r>
-      <w:r>
-        <w:instrText xml:space="preserve"> SEQ Tabella \* ARABIC </w:instrText>
-      </w:r>
-      <w:r>
-        <w:fldChar w:fldCharType="separate"/>
-      </w:r>
-      <w:r>
-        <w:rPr>
-          <w:noProof/>
-        </w:rPr>
-        <w:t>4</w:t>
-      </w:r>
-      <w:r>
-        <w:fldChar w:fldCharType="end"/>
-      </w:r>
+      <w:fldSimple w:instr=" SEQ Tabella \* ARABIC ">
+        <w:r>
+          <w:rPr>
+            <w:noProof/>
+          </w:rPr>
+          <w:t>4</w:t>
+        </w:r>
+      </w:fldSimple>
       <w:r>
         <w:t>: Tempi relativi alla generazione di schemi su iBench.</w:t>
       </w:r>
-      <w:bookmarkEnd w:id="46"/>
       <w:bookmarkEnd w:id="47"/>
+      <w:bookmarkEnd w:id="48"/>
     </w:p>
     <w:p>
       <w:pPr>
@@ -13514,29 +13406,19 @@
         <w:pStyle w:val="Didascalia"/>
         <w:spacing w:before="240" w:line="276" w:lineRule="auto"/>
       </w:pPr>
-      <w:bookmarkStart w:id="48" w:name="_Toc20321021"/>
-      <w:bookmarkStart w:id="49" w:name="_Toc20321116"/>
+      <w:bookmarkStart w:id="49" w:name="_Toc20321021"/>
+      <w:bookmarkStart w:id="50" w:name="_Toc20321116"/>
       <w:r>
         <w:t xml:space="preserve">Tabella </w:t>
       </w:r>
-      <w:r>
-        <w:fldChar w:fldCharType="begin"/>
-      </w:r>
-      <w:r>
-        <w:instrText xml:space="preserve"> SEQ Tabella \* ARABIC </w:instrText>
-      </w:r>
-      <w:r>
-        <w:fldChar w:fldCharType="separate"/>
-      </w:r>
-      <w:r>
-        <w:rPr>
-          <w:noProof/>
-        </w:rPr>
-        <w:t>5</w:t>
-      </w:r>
-      <w:r>
-        <w:fldChar w:fldCharType="end"/>
-      </w:r>
+      <w:fldSimple w:instr=" SEQ Tabella \* ARABIC ">
+        <w:r>
+          <w:rPr>
+            <w:noProof/>
+          </w:rPr>
+          <w:t>5</w:t>
+        </w:r>
+      </w:fldSimple>
       <w:r>
         <w:t xml:space="preserve">: </w:t>
       </w:r>
@@ -13546,8 +13428,8 @@
       <w:r>
         <w:t>utilizzati per lo studio di usabilità.</w:t>
       </w:r>
-      <w:bookmarkEnd w:id="48"/>
       <w:bookmarkEnd w:id="49"/>
+      <w:bookmarkEnd w:id="50"/>
     </w:p>
     <w:p>
       <w:pPr>
@@ -13560,7 +13442,7 @@
           <w:color w:val="2F5496" w:themeColor="accent1" w:themeShade="BF"/>
         </w:rPr>
       </w:pPr>
-      <w:bookmarkStart w:id="50" w:name="_Toc20320373"/>
+      <w:bookmarkStart w:id="51" w:name="_Toc20320373"/>
       <w:r>
         <w:rPr>
           <w:rStyle w:val="Enfasiintensa"/>
@@ -13570,7 +13452,7 @@
         </w:rPr>
         <w:t>Tempistiche di esecuzione fasi preliminari</w:t>
       </w:r>
-      <w:bookmarkEnd w:id="50"/>
+      <w:bookmarkEnd w:id="51"/>
     </w:p>
     <w:p>
       <w:pPr>
@@ -13610,7 +13492,7 @@
           <w:rStyle w:val="Enfasiintensa"/>
         </w:rPr>
       </w:pPr>
-      <w:bookmarkStart w:id="51" w:name="_Toc20320374"/>
+      <w:bookmarkStart w:id="52" w:name="_Toc20320374"/>
       <w:r>
         <w:rPr>
           <w:rStyle w:val="Enfasiintensa"/>
@@ -13618,32 +13500,33 @@
         <w:lastRenderedPageBreak/>
         <w:t>PC1</w:t>
       </w:r>
-      <w:bookmarkEnd w:id="51"/>
+      <w:bookmarkEnd w:id="52"/>
     </w:p>
     <w:tbl>
       <w:tblPr>
         <w:tblStyle w:val="Tabellasemplice5"/>
         <w:tblW w:w="0" w:type="auto"/>
+        <w:jc w:val="center"/>
         <w:tblLook w:val="04A0" w:firstRow="1" w:lastRow="0" w:firstColumn="1" w:lastColumn="0" w:noHBand="0" w:noVBand="1"/>
       </w:tblPr>
       <w:tblGrid>
-        <w:gridCol w:w="957"/>
-        <w:gridCol w:w="1674"/>
-        <w:gridCol w:w="1623"/>
-        <w:gridCol w:w="2180"/>
-        <w:gridCol w:w="1586"/>
+        <w:gridCol w:w="960"/>
+        <w:gridCol w:w="1669"/>
+        <w:gridCol w:w="1615"/>
+        <w:gridCol w:w="1614"/>
         <w:gridCol w:w="22"/>
-        <w:gridCol w:w="1596"/>
+        <w:gridCol w:w="1603"/>
       </w:tblGrid>
       <w:tr>
         <w:trPr>
           <w:cnfStyle w:val="100000000000" w:firstRow="1" w:lastRow="0" w:firstColumn="0" w:lastColumn="0" w:oddVBand="0" w:evenVBand="0" w:oddHBand="0" w:evenHBand="0" w:firstRowFirstColumn="0" w:firstRowLastColumn="0" w:lastRowFirstColumn="0" w:lastRowLastColumn="0"/>
           <w:trHeight w:val="752"/>
+          <w:jc w:val="center"/>
         </w:trPr>
         <w:tc>
           <w:tcPr>
             <w:cnfStyle w:val="001000000100" w:firstRow="0" w:lastRow="0" w:firstColumn="1" w:lastColumn="0" w:oddVBand="0" w:evenVBand="0" w:oddHBand="0" w:evenHBand="0" w:firstRowFirstColumn="1" w:firstRowLastColumn="0" w:lastRowFirstColumn="0" w:lastRowLastColumn="0"/>
-            <w:tcW w:w="963" w:type="dxa"/>
+            <w:tcW w:w="960" w:type="dxa"/>
             <w:vMerge w:val="restart"/>
             <w:vAlign w:val="center"/>
           </w:tcPr>
@@ -13679,7 +13562,7 @@
         </w:tc>
         <w:tc>
           <w:tcPr>
-            <w:tcW w:w="1772" w:type="dxa"/>
+            <w:tcW w:w="1669" w:type="dxa"/>
             <w:vMerge w:val="restart"/>
             <w:vAlign w:val="center"/>
           </w:tcPr>
@@ -13707,7 +13590,7 @@
         </w:tc>
         <w:tc>
           <w:tcPr>
-            <w:tcW w:w="1752" w:type="dxa"/>
+            <w:tcW w:w="1615" w:type="dxa"/>
             <w:vMerge w:val="restart"/>
             <w:vAlign w:val="center"/>
           </w:tcPr>
@@ -13735,35 +13618,7 @@
         </w:tc>
         <w:tc>
           <w:tcPr>
-            <w:tcW w:w="2459" w:type="dxa"/>
-            <w:vMerge w:val="restart"/>
-            <w:vAlign w:val="center"/>
-          </w:tcPr>
-          <w:p>
-            <w:pPr>
-              <w:jc w:val="center"/>
-              <w:cnfStyle w:val="100000000000" w:firstRow="1" w:lastRow="0" w:firstColumn="0" w:lastColumn="0" w:oddVBand="0" w:evenVBand="0" w:oddHBand="0" w:evenHBand="0" w:firstRowFirstColumn="0" w:firstRowLastColumn="0" w:lastRowFirstColumn="0" w:lastRowLastColumn="0"/>
-              <w:rPr>
-                <w:b/>
-                <w:bCs/>
-                <w:sz w:val="24"/>
-                <w:szCs w:val="21"/>
-              </w:rPr>
-            </w:pPr>
-            <w:r>
-              <w:rPr>
-                <w:b/>
-                <w:bCs/>
-                <w:sz w:val="24"/>
-                <w:szCs w:val="21"/>
-              </w:rPr>
-              <w:t>Creazione database e caricamento dati su MySQL</w:t>
-            </w:r>
-          </w:p>
-        </w:tc>
-        <w:tc>
-          <w:tcPr>
-            <w:tcW w:w="2692" w:type="dxa"/>
+            <w:tcW w:w="3239" w:type="dxa"/>
             <w:gridSpan w:val="3"/>
             <w:vAlign w:val="center"/>
           </w:tcPr>
@@ -13794,11 +13649,12 @@
         <w:trPr>
           <w:cnfStyle w:val="000000100000" w:firstRow="0" w:lastRow="0" w:firstColumn="0" w:lastColumn="0" w:oddVBand="0" w:evenVBand="0" w:oddHBand="1" w:evenHBand="0" w:firstRowFirstColumn="0" w:firstRowLastColumn="0" w:lastRowFirstColumn="0" w:lastRowLastColumn="0"/>
           <w:trHeight w:val="125"/>
+          <w:jc w:val="center"/>
         </w:trPr>
         <w:tc>
           <w:tcPr>
             <w:cnfStyle w:val="001000000000" w:firstRow="0" w:lastRow="0" w:firstColumn="1" w:lastColumn="0" w:oddVBand="0" w:evenVBand="0" w:oddHBand="0" w:evenHBand="0" w:firstRowFirstColumn="0" w:firstRowLastColumn="0" w:lastRowFirstColumn="0" w:lastRowLastColumn="0"/>
-            <w:tcW w:w="963" w:type="dxa"/>
+            <w:tcW w:w="960" w:type="dxa"/>
             <w:vMerge/>
             <w:vAlign w:val="center"/>
           </w:tcPr>
@@ -13814,7 +13670,7 @@
         </w:tc>
         <w:tc>
           <w:tcPr>
-            <w:tcW w:w="1772" w:type="dxa"/>
+            <w:tcW w:w="1669" w:type="dxa"/>
             <w:vMerge/>
             <w:tcBorders>
               <w:bottom w:val="single" w:sz="4" w:space="0" w:color="AEAAAA"/>
@@ -13834,7 +13690,7 @@
         </w:tc>
         <w:tc>
           <w:tcPr>
-            <w:tcW w:w="1752" w:type="dxa"/>
+            <w:tcW w:w="1615" w:type="dxa"/>
             <w:vMerge/>
             <w:tcBorders>
               <w:bottom w:val="single" w:sz="4" w:space="0" w:color="AEAAAA"/>
@@ -13854,8 +13710,7 @@
         </w:tc>
         <w:tc>
           <w:tcPr>
-            <w:tcW w:w="2459" w:type="dxa"/>
-            <w:vMerge/>
+            <w:tcW w:w="1614" w:type="dxa"/>
             <w:tcBorders>
               <w:bottom w:val="single" w:sz="4" w:space="0" w:color="AEAAAA"/>
             </w:tcBorders>
@@ -13866,25 +13721,6 @@
               <w:jc w:val="center"/>
               <w:cnfStyle w:val="000000100000" w:firstRow="0" w:lastRow="0" w:firstColumn="0" w:lastColumn="0" w:oddVBand="0" w:evenVBand="0" w:oddHBand="1" w:evenHBand="0" w:firstRowFirstColumn="0" w:firstRowLastColumn="0" w:lastRowFirstColumn="0" w:lastRowLastColumn="0"/>
               <w:rPr>
-                <w:sz w:val="24"/>
-                <w:szCs w:val="21"/>
-              </w:rPr>
-            </w:pPr>
-          </w:p>
-        </w:tc>
-        <w:tc>
-          <w:tcPr>
-            <w:tcW w:w="1058" w:type="dxa"/>
-            <w:tcBorders>
-              <w:bottom w:val="single" w:sz="4" w:space="0" w:color="AEAAAA"/>
-            </w:tcBorders>
-            <w:vAlign w:val="center"/>
-          </w:tcPr>
-          <w:p>
-            <w:pPr>
-              <w:jc w:val="center"/>
-              <w:cnfStyle w:val="000000100000" w:firstRow="0" w:lastRow="0" w:firstColumn="0" w:lastColumn="0" w:oddVBand="0" w:evenVBand="0" w:oddHBand="1" w:evenHBand="0" w:firstRowFirstColumn="0" w:firstRowLastColumn="0" w:lastRowFirstColumn="0" w:lastRowLastColumn="0"/>
-              <w:rPr>
                 <w:rFonts w:asciiTheme="majorHAnsi" w:eastAsiaTheme="majorEastAsia" w:hAnsiTheme="majorHAnsi" w:cstheme="majorBidi"/>
                 <w:b/>
                 <w:bCs/>
@@ -13910,7 +13746,7 @@
         </w:tc>
         <w:tc>
           <w:tcPr>
-            <w:tcW w:w="1634" w:type="dxa"/>
+            <w:tcW w:w="1625" w:type="dxa"/>
             <w:gridSpan w:val="2"/>
             <w:tcBorders>
               <w:bottom w:val="single" w:sz="4" w:space="0" w:color="AEAAAA"/>
@@ -13947,10 +13783,13 @@
         </w:tc>
       </w:tr>
       <w:tr>
+        <w:trPr>
+          <w:jc w:val="center"/>
+        </w:trPr>
         <w:tc>
           <w:tcPr>
             <w:cnfStyle w:val="001000000000" w:firstRow="0" w:lastRow="0" w:firstColumn="1" w:lastColumn="0" w:oddVBand="0" w:evenVBand="0" w:oddHBand="0" w:evenHBand="0" w:firstRowFirstColumn="0" w:firstRowLastColumn="0" w:lastRowFirstColumn="0" w:lastRowLastColumn="0"/>
-            <w:tcW w:w="963" w:type="dxa"/>
+            <w:tcW w:w="960" w:type="dxa"/>
             <w:vAlign w:val="center"/>
           </w:tcPr>
           <w:p>
@@ -13964,7 +13803,7 @@
         </w:tc>
         <w:tc>
           <w:tcPr>
-            <w:tcW w:w="1772" w:type="dxa"/>
+            <w:tcW w:w="1669" w:type="dxa"/>
             <w:tcBorders>
               <w:top w:val="single" w:sz="4" w:space="0" w:color="AEAAAA"/>
             </w:tcBorders>
@@ -13982,7 +13821,7 @@
         </w:tc>
         <w:tc>
           <w:tcPr>
-            <w:tcW w:w="1752" w:type="dxa"/>
+            <w:tcW w:w="1615" w:type="dxa"/>
             <w:tcBorders>
               <w:top w:val="single" w:sz="4" w:space="0" w:color="AEAAAA"/>
             </w:tcBorders>
@@ -13994,31 +13833,13 @@
               <w:cnfStyle w:val="000000000000" w:firstRow="0" w:lastRow="0" w:firstColumn="0" w:lastColumn="0" w:oddVBand="0" w:evenVBand="0" w:oddHBand="0" w:evenHBand="0" w:firstRowFirstColumn="0" w:firstRowLastColumn="0" w:lastRowFirstColumn="0" w:lastRowLastColumn="0"/>
             </w:pPr>
             <w:r>
-              <w:t>0.3</w:t>
-            </w:r>
-            <w:r>
-              <w:t>s</w:t>
+              <w:t>0.3s</w:t>
             </w:r>
           </w:p>
         </w:tc>
         <w:tc>
           <w:tcPr>
-            <w:tcW w:w="2459" w:type="dxa"/>
-            <w:tcBorders>
-              <w:top w:val="single" w:sz="4" w:space="0" w:color="AEAAAA"/>
-            </w:tcBorders>
-            <w:vAlign w:val="center"/>
-          </w:tcPr>
-          <w:p>
-            <w:pPr>
-              <w:jc w:val="center"/>
-              <w:cnfStyle w:val="000000000000" w:firstRow="0" w:lastRow="0" w:firstColumn="0" w:lastColumn="0" w:oddVBand="0" w:evenVBand="0" w:oddHBand="0" w:evenHBand="0" w:firstRowFirstColumn="0" w:firstRowLastColumn="0" w:lastRowFirstColumn="0" w:lastRowLastColumn="0"/>
-            </w:pPr>
-          </w:p>
-        </w:tc>
-        <w:tc>
-          <w:tcPr>
-            <w:tcW w:w="1081" w:type="dxa"/>
+            <w:tcW w:w="1636" w:type="dxa"/>
             <w:gridSpan w:val="2"/>
             <w:tcBorders>
               <w:top w:val="single" w:sz="4" w:space="0" w:color="AEAAAA"/>
@@ -14037,7 +13858,7 @@
         </w:tc>
         <w:tc>
           <w:tcPr>
-            <w:tcW w:w="1611" w:type="dxa"/>
+            <w:tcW w:w="1603" w:type="dxa"/>
             <w:tcBorders>
               <w:top w:val="single" w:sz="4" w:space="0" w:color="AEAAAA"/>
             </w:tcBorders>
@@ -14057,11 +13878,12 @@
       <w:tr>
         <w:trPr>
           <w:cnfStyle w:val="000000100000" w:firstRow="0" w:lastRow="0" w:firstColumn="0" w:lastColumn="0" w:oddVBand="0" w:evenVBand="0" w:oddHBand="1" w:evenHBand="0" w:firstRowFirstColumn="0" w:firstRowLastColumn="0" w:lastRowFirstColumn="0" w:lastRowLastColumn="0"/>
+          <w:jc w:val="center"/>
         </w:trPr>
         <w:tc>
           <w:tcPr>
             <w:cnfStyle w:val="001000000000" w:firstRow="0" w:lastRow="0" w:firstColumn="1" w:lastColumn="0" w:oddVBand="0" w:evenVBand="0" w:oddHBand="0" w:evenHBand="0" w:firstRowFirstColumn="0" w:firstRowLastColumn="0" w:lastRowFirstColumn="0" w:lastRowLastColumn="0"/>
-            <w:tcW w:w="963" w:type="dxa"/>
+            <w:tcW w:w="960" w:type="dxa"/>
             <w:vAlign w:val="center"/>
           </w:tcPr>
           <w:p>
@@ -14075,7 +13897,7 @@
         </w:tc>
         <w:tc>
           <w:tcPr>
-            <w:tcW w:w="1772" w:type="dxa"/>
+            <w:tcW w:w="1669" w:type="dxa"/>
             <w:vAlign w:val="center"/>
           </w:tcPr>
           <w:p>
@@ -14090,7 +13912,7 @@
         </w:tc>
         <w:tc>
           <w:tcPr>
-            <w:tcW w:w="1752" w:type="dxa"/>
+            <w:tcW w:w="1615" w:type="dxa"/>
             <w:vAlign w:val="center"/>
           </w:tcPr>
           <w:p>
@@ -14099,28 +13921,13 @@
               <w:cnfStyle w:val="000000100000" w:firstRow="0" w:lastRow="0" w:firstColumn="0" w:lastColumn="0" w:oddVBand="0" w:evenVBand="0" w:oddHBand="1" w:evenHBand="0" w:firstRowFirstColumn="0" w:firstRowLastColumn="0" w:lastRowFirstColumn="0" w:lastRowLastColumn="0"/>
             </w:pPr>
             <w:r>
-              <w:t>0.5</w:t>
-            </w:r>
-            <w:r>
-              <w:t>s</w:t>
+              <w:t>0.5s</w:t>
             </w:r>
           </w:p>
         </w:tc>
         <w:tc>
           <w:tcPr>
-            <w:tcW w:w="2459" w:type="dxa"/>
-            <w:vAlign w:val="center"/>
-          </w:tcPr>
-          <w:p>
-            <w:pPr>
-              <w:jc w:val="center"/>
-              <w:cnfStyle w:val="000000100000" w:firstRow="0" w:lastRow="0" w:firstColumn="0" w:lastColumn="0" w:oddVBand="0" w:evenVBand="0" w:oddHBand="1" w:evenHBand="0" w:firstRowFirstColumn="0" w:firstRowLastColumn="0" w:lastRowFirstColumn="0" w:lastRowLastColumn="0"/>
-            </w:pPr>
-          </w:p>
-        </w:tc>
-        <w:tc>
-          <w:tcPr>
-            <w:tcW w:w="1081" w:type="dxa"/>
+            <w:tcW w:w="1636" w:type="dxa"/>
             <w:gridSpan w:val="2"/>
             <w:vAlign w:val="center"/>
           </w:tcPr>
@@ -14136,7 +13943,7 @@
         </w:tc>
         <w:tc>
           <w:tcPr>
-            <w:tcW w:w="1611" w:type="dxa"/>
+            <w:tcW w:w="1603" w:type="dxa"/>
             <w:vAlign w:val="center"/>
           </w:tcPr>
           <w:p>
@@ -14151,10 +13958,13 @@
         </w:tc>
       </w:tr>
       <w:tr>
+        <w:trPr>
+          <w:jc w:val="center"/>
+        </w:trPr>
         <w:tc>
           <w:tcPr>
             <w:cnfStyle w:val="001000000000" w:firstRow="0" w:lastRow="0" w:firstColumn="1" w:lastColumn="0" w:oddVBand="0" w:evenVBand="0" w:oddHBand="0" w:evenHBand="0" w:firstRowFirstColumn="0" w:firstRowLastColumn="0" w:lastRowFirstColumn="0" w:lastRowLastColumn="0"/>
-            <w:tcW w:w="963" w:type="dxa"/>
+            <w:tcW w:w="960" w:type="dxa"/>
             <w:vAlign w:val="center"/>
           </w:tcPr>
           <w:p>
@@ -14168,7 +13978,7 @@
         </w:tc>
         <w:tc>
           <w:tcPr>
-            <w:tcW w:w="1772" w:type="dxa"/>
+            <w:tcW w:w="1669" w:type="dxa"/>
             <w:vAlign w:val="center"/>
           </w:tcPr>
           <w:p>
@@ -14189,7 +13999,7 @@
         </w:tc>
         <w:tc>
           <w:tcPr>
-            <w:tcW w:w="1752" w:type="dxa"/>
+            <w:tcW w:w="1615" w:type="dxa"/>
             <w:vAlign w:val="center"/>
           </w:tcPr>
           <w:p>
@@ -14210,23 +14020,7 @@
         </w:tc>
         <w:tc>
           <w:tcPr>
-            <w:tcW w:w="2459" w:type="dxa"/>
-            <w:vAlign w:val="center"/>
-          </w:tcPr>
-          <w:p>
-            <w:pPr>
-              <w:keepNext/>
-              <w:jc w:val="center"/>
-              <w:cnfStyle w:val="000000000000" w:firstRow="0" w:lastRow="0" w:firstColumn="0" w:lastColumn="0" w:oddVBand="0" w:evenVBand="0" w:oddHBand="0" w:evenHBand="0" w:firstRowFirstColumn="0" w:firstRowLastColumn="0" w:lastRowFirstColumn="0" w:lastRowLastColumn="0"/>
-              <w:rPr>
-                <w:lang w:val="en-US"/>
-              </w:rPr>
-            </w:pPr>
-          </w:p>
-        </w:tc>
-        <w:tc>
-          <w:tcPr>
-            <w:tcW w:w="1081" w:type="dxa"/>
+            <w:tcW w:w="1636" w:type="dxa"/>
             <w:gridSpan w:val="2"/>
             <w:vAlign w:val="center"/>
           </w:tcPr>
@@ -14249,7 +14043,7 @@
         </w:tc>
         <w:tc>
           <w:tcPr>
-            <w:tcW w:w="1611" w:type="dxa"/>
+            <w:tcW w:w="1603" w:type="dxa"/>
             <w:vAlign w:val="center"/>
           </w:tcPr>
           <w:p>
@@ -14276,34 +14070,24 @@
         <w:pStyle w:val="Didascalia"/>
         <w:spacing w:before="240"/>
       </w:pPr>
-      <w:bookmarkStart w:id="52" w:name="_Toc20321022"/>
-      <w:bookmarkStart w:id="53" w:name="_Toc20321117"/>
+      <w:bookmarkStart w:id="53" w:name="_Toc20321022"/>
+      <w:bookmarkStart w:id="54" w:name="_Toc20321117"/>
       <w:r>
         <w:t xml:space="preserve">Tabella </w:t>
       </w:r>
-      <w:r>
-        <w:fldChar w:fldCharType="begin"/>
-      </w:r>
-      <w:r>
-        <w:instrText xml:space="preserve"> SEQ Tabella \* ARABIC </w:instrText>
-      </w:r>
-      <w:r>
-        <w:fldChar w:fldCharType="separate"/>
-      </w:r>
-      <w:r>
-        <w:rPr>
-          <w:noProof/>
-        </w:rPr>
-        <w:t>6</w:t>
-      </w:r>
-      <w:r>
-        <w:fldChar w:fldCharType="end"/>
-      </w:r>
+      <w:fldSimple w:instr=" SEQ Tabella \* ARABIC ">
+        <w:r>
+          <w:rPr>
+            <w:noProof/>
+          </w:rPr>
+          <w:t>6</w:t>
+        </w:r>
+      </w:fldSimple>
       <w:r>
         <w:t>: Tempi relativi alle tre fasi ottenuti con il PC1.</w:t>
       </w:r>
-      <w:bookmarkEnd w:id="52"/>
       <w:bookmarkEnd w:id="53"/>
+      <w:bookmarkEnd w:id="54"/>
     </w:p>
     <w:p>
       <w:pPr>
@@ -14313,7 +14097,7 @@
           <w:rStyle w:val="Enfasiintensa"/>
         </w:rPr>
       </w:pPr>
-      <w:bookmarkStart w:id="54" w:name="_Toc20320375"/>
+      <w:bookmarkStart w:id="55" w:name="_Toc20320375"/>
       <w:r>
         <w:rPr>
           <w:rStyle w:val="Enfasiintensa"/>
@@ -14326,32 +14110,33 @@
         </w:rPr>
         <w:t>2</w:t>
       </w:r>
-      <w:bookmarkEnd w:id="54"/>
+      <w:bookmarkEnd w:id="55"/>
     </w:p>
     <w:tbl>
       <w:tblPr>
         <w:tblStyle w:val="Tabellasemplice5"/>
         <w:tblW w:w="0" w:type="auto"/>
+        <w:jc w:val="center"/>
         <w:tblLook w:val="04A0" w:firstRow="1" w:lastRow="0" w:firstColumn="1" w:lastColumn="0" w:noHBand="0" w:noVBand="1"/>
       </w:tblPr>
       <w:tblGrid>
-        <w:gridCol w:w="956"/>
-        <w:gridCol w:w="1674"/>
-        <w:gridCol w:w="1623"/>
-        <w:gridCol w:w="2180"/>
-        <w:gridCol w:w="1586"/>
+        <w:gridCol w:w="960"/>
+        <w:gridCol w:w="1669"/>
+        <w:gridCol w:w="1615"/>
+        <w:gridCol w:w="1614"/>
         <w:gridCol w:w="23"/>
-        <w:gridCol w:w="1596"/>
+        <w:gridCol w:w="1602"/>
       </w:tblGrid>
       <w:tr>
         <w:trPr>
           <w:cnfStyle w:val="100000000000" w:firstRow="1" w:lastRow="0" w:firstColumn="0" w:lastColumn="0" w:oddVBand="0" w:evenVBand="0" w:oddHBand="0" w:evenHBand="0" w:firstRowFirstColumn="0" w:firstRowLastColumn="0" w:lastRowFirstColumn="0" w:lastRowLastColumn="0"/>
           <w:trHeight w:val="752"/>
+          <w:jc w:val="center"/>
         </w:trPr>
         <w:tc>
           <w:tcPr>
             <w:cnfStyle w:val="001000000100" w:firstRow="0" w:lastRow="0" w:firstColumn="1" w:lastColumn="0" w:oddVBand="0" w:evenVBand="0" w:oddHBand="0" w:evenHBand="0" w:firstRowFirstColumn="1" w:firstRowLastColumn="0" w:lastRowFirstColumn="0" w:lastRowLastColumn="0"/>
-            <w:tcW w:w="963" w:type="dxa"/>
+            <w:tcW w:w="960" w:type="dxa"/>
             <w:vMerge w:val="restart"/>
             <w:vAlign w:val="center"/>
           </w:tcPr>
@@ -14365,8 +14150,8 @@
                 <w:szCs w:val="21"/>
               </w:rPr>
             </w:pPr>
-            <w:bookmarkStart w:id="55" w:name="_Toc20321023"/>
-            <w:bookmarkStart w:id="56" w:name="_Toc20321118"/>
+            <w:bookmarkStart w:id="56" w:name="_Toc20321023"/>
+            <w:bookmarkStart w:id="57" w:name="_Toc20321118"/>
             <w:r>
               <w:rPr>
                 <w:b/>
@@ -14389,7 +14174,7 @@
         </w:tc>
         <w:tc>
           <w:tcPr>
-            <w:tcW w:w="1772" w:type="dxa"/>
+            <w:tcW w:w="1669" w:type="dxa"/>
             <w:vMerge w:val="restart"/>
             <w:vAlign w:val="center"/>
           </w:tcPr>
@@ -14417,7 +14202,7 @@
         </w:tc>
         <w:tc>
           <w:tcPr>
-            <w:tcW w:w="1752" w:type="dxa"/>
+            <w:tcW w:w="1615" w:type="dxa"/>
             <w:vMerge w:val="restart"/>
             <w:vAlign w:val="center"/>
           </w:tcPr>
@@ -14441,41 +14226,11 @@
               </w:rPr>
               <w:t>Traduzione xml to xmi con parser</w:t>
             </w:r>
-            <w:bookmarkStart w:id="57" w:name="_GoBack"/>
-            <w:bookmarkEnd w:id="57"/>
           </w:p>
         </w:tc>
         <w:tc>
           <w:tcPr>
-            <w:tcW w:w="2459" w:type="dxa"/>
-            <w:vMerge w:val="restart"/>
-            <w:vAlign w:val="center"/>
-          </w:tcPr>
-          <w:p>
-            <w:pPr>
-              <w:jc w:val="center"/>
-              <w:cnfStyle w:val="100000000000" w:firstRow="1" w:lastRow="0" w:firstColumn="0" w:lastColumn="0" w:oddVBand="0" w:evenVBand="0" w:oddHBand="0" w:evenHBand="0" w:firstRowFirstColumn="0" w:firstRowLastColumn="0" w:lastRowFirstColumn="0" w:lastRowLastColumn="0"/>
-              <w:rPr>
-                <w:b/>
-                <w:bCs/>
-                <w:sz w:val="24"/>
-                <w:szCs w:val="21"/>
-              </w:rPr>
-            </w:pPr>
-            <w:r>
-              <w:rPr>
-                <w:b/>
-                <w:bCs/>
-                <w:sz w:val="24"/>
-                <w:szCs w:val="21"/>
-              </w:rPr>
-              <w:t>Creazione database e caricamento dati su MySQL</w:t>
-            </w:r>
-          </w:p>
-        </w:tc>
-        <w:tc>
-          <w:tcPr>
-            <w:tcW w:w="2692" w:type="dxa"/>
+            <w:tcW w:w="3239" w:type="dxa"/>
             <w:gridSpan w:val="3"/>
             <w:vAlign w:val="center"/>
           </w:tcPr>
@@ -14506,11 +14261,12 @@
         <w:trPr>
           <w:cnfStyle w:val="000000100000" w:firstRow="0" w:lastRow="0" w:firstColumn="0" w:lastColumn="0" w:oddVBand="0" w:evenVBand="0" w:oddHBand="1" w:evenHBand="0" w:firstRowFirstColumn="0" w:firstRowLastColumn="0" w:lastRowFirstColumn="0" w:lastRowLastColumn="0"/>
           <w:trHeight w:val="125"/>
+          <w:jc w:val="center"/>
         </w:trPr>
         <w:tc>
           <w:tcPr>
             <w:cnfStyle w:val="001000000000" w:firstRow="0" w:lastRow="0" w:firstColumn="1" w:lastColumn="0" w:oddVBand="0" w:evenVBand="0" w:oddHBand="0" w:evenHBand="0" w:firstRowFirstColumn="0" w:firstRowLastColumn="0" w:lastRowFirstColumn="0" w:lastRowLastColumn="0"/>
-            <w:tcW w:w="963" w:type="dxa"/>
+            <w:tcW w:w="960" w:type="dxa"/>
             <w:vMerge/>
             <w:vAlign w:val="center"/>
           </w:tcPr>
@@ -14526,7 +14282,7 @@
         </w:tc>
         <w:tc>
           <w:tcPr>
-            <w:tcW w:w="1772" w:type="dxa"/>
+            <w:tcW w:w="1669" w:type="dxa"/>
             <w:vMerge/>
             <w:tcBorders>
               <w:bottom w:val="single" w:sz="4" w:space="0" w:color="AEAAAA"/>
@@ -14546,7 +14302,7 @@
         </w:tc>
         <w:tc>
           <w:tcPr>
-            <w:tcW w:w="1752" w:type="dxa"/>
+            <w:tcW w:w="1615" w:type="dxa"/>
             <w:vMerge/>
             <w:tcBorders>
               <w:bottom w:val="single" w:sz="4" w:space="0" w:color="AEAAAA"/>
@@ -14566,8 +14322,7 @@
         </w:tc>
         <w:tc>
           <w:tcPr>
-            <w:tcW w:w="2459" w:type="dxa"/>
-            <w:vMerge/>
+            <w:tcW w:w="1614" w:type="dxa"/>
             <w:tcBorders>
               <w:bottom w:val="single" w:sz="4" w:space="0" w:color="AEAAAA"/>
             </w:tcBorders>
@@ -14578,25 +14333,6 @@
               <w:jc w:val="center"/>
               <w:cnfStyle w:val="000000100000" w:firstRow="0" w:lastRow="0" w:firstColumn="0" w:lastColumn="0" w:oddVBand="0" w:evenVBand="0" w:oddHBand="1" w:evenHBand="0" w:firstRowFirstColumn="0" w:firstRowLastColumn="0" w:lastRowFirstColumn="0" w:lastRowLastColumn="0"/>
               <w:rPr>
-                <w:sz w:val="24"/>
-                <w:szCs w:val="21"/>
-              </w:rPr>
-            </w:pPr>
-          </w:p>
-        </w:tc>
-        <w:tc>
-          <w:tcPr>
-            <w:tcW w:w="1058" w:type="dxa"/>
-            <w:tcBorders>
-              <w:bottom w:val="single" w:sz="4" w:space="0" w:color="AEAAAA"/>
-            </w:tcBorders>
-            <w:vAlign w:val="center"/>
-          </w:tcPr>
-          <w:p>
-            <w:pPr>
-              <w:jc w:val="center"/>
-              <w:cnfStyle w:val="000000100000" w:firstRow="0" w:lastRow="0" w:firstColumn="0" w:lastColumn="0" w:oddVBand="0" w:evenVBand="0" w:oddHBand="1" w:evenHBand="0" w:firstRowFirstColumn="0" w:firstRowLastColumn="0" w:lastRowFirstColumn="0" w:lastRowLastColumn="0"/>
-              <w:rPr>
                 <w:rFonts w:asciiTheme="majorHAnsi" w:eastAsiaTheme="majorEastAsia" w:hAnsiTheme="majorHAnsi" w:cstheme="majorBidi"/>
                 <w:b/>
                 <w:bCs/>
@@ -14622,7 +14358,7 @@
         </w:tc>
         <w:tc>
           <w:tcPr>
-            <w:tcW w:w="1634" w:type="dxa"/>
+            <w:tcW w:w="1625" w:type="dxa"/>
             <w:gridSpan w:val="2"/>
             <w:tcBorders>
               <w:bottom w:val="single" w:sz="4" w:space="0" w:color="AEAAAA"/>
@@ -14659,10 +14395,13 @@
         </w:tc>
       </w:tr>
       <w:tr>
+        <w:trPr>
+          <w:jc w:val="center"/>
+        </w:trPr>
         <w:tc>
           <w:tcPr>
             <w:cnfStyle w:val="001000000000" w:firstRow="0" w:lastRow="0" w:firstColumn="1" w:lastColumn="0" w:oddVBand="0" w:evenVBand="0" w:oddHBand="0" w:evenHBand="0" w:firstRowFirstColumn="0" w:firstRowLastColumn="0" w:lastRowFirstColumn="0" w:lastRowLastColumn="0"/>
-            <w:tcW w:w="963" w:type="dxa"/>
+            <w:tcW w:w="960" w:type="dxa"/>
             <w:vAlign w:val="center"/>
           </w:tcPr>
           <w:p>
@@ -14676,7 +14415,7 @@
         </w:tc>
         <w:tc>
           <w:tcPr>
-            <w:tcW w:w="1772" w:type="dxa"/>
+            <w:tcW w:w="1669" w:type="dxa"/>
             <w:tcBorders>
               <w:top w:val="single" w:sz="4" w:space="0" w:color="AEAAAA"/>
             </w:tcBorders>
@@ -14694,7 +14433,7 @@
         </w:tc>
         <w:tc>
           <w:tcPr>
-            <w:tcW w:w="1752" w:type="dxa"/>
+            <w:tcW w:w="1615" w:type="dxa"/>
             <w:tcBorders>
               <w:top w:val="single" w:sz="4" w:space="0" w:color="AEAAAA"/>
             </w:tcBorders>
@@ -14712,22 +14451,7 @@
         </w:tc>
         <w:tc>
           <w:tcPr>
-            <w:tcW w:w="2459" w:type="dxa"/>
-            <w:tcBorders>
-              <w:top w:val="single" w:sz="4" w:space="0" w:color="AEAAAA"/>
-            </w:tcBorders>
-            <w:vAlign w:val="center"/>
-          </w:tcPr>
-          <w:p>
-            <w:pPr>
-              <w:jc w:val="center"/>
-              <w:cnfStyle w:val="000000000000" w:firstRow="0" w:lastRow="0" w:firstColumn="0" w:lastColumn="0" w:oddVBand="0" w:evenVBand="0" w:oddHBand="0" w:evenHBand="0" w:firstRowFirstColumn="0" w:firstRowLastColumn="0" w:lastRowFirstColumn="0" w:lastRowLastColumn="0"/>
-            </w:pPr>
-          </w:p>
-        </w:tc>
-        <w:tc>
-          <w:tcPr>
-            <w:tcW w:w="1081" w:type="dxa"/>
+            <w:tcW w:w="1637" w:type="dxa"/>
             <w:gridSpan w:val="2"/>
             <w:tcBorders>
               <w:top w:val="single" w:sz="4" w:space="0" w:color="AEAAAA"/>
@@ -14746,7 +14470,7 @@
         </w:tc>
         <w:tc>
           <w:tcPr>
-            <w:tcW w:w="1611" w:type="dxa"/>
+            <w:tcW w:w="1602" w:type="dxa"/>
             <w:tcBorders>
               <w:top w:val="single" w:sz="4" w:space="0" w:color="AEAAAA"/>
             </w:tcBorders>
@@ -14766,11 +14490,12 @@
       <w:tr>
         <w:trPr>
           <w:cnfStyle w:val="000000100000" w:firstRow="0" w:lastRow="0" w:firstColumn="0" w:lastColumn="0" w:oddVBand="0" w:evenVBand="0" w:oddHBand="1" w:evenHBand="0" w:firstRowFirstColumn="0" w:firstRowLastColumn="0" w:lastRowFirstColumn="0" w:lastRowLastColumn="0"/>
+          <w:jc w:val="center"/>
         </w:trPr>
         <w:tc>
           <w:tcPr>
             <w:cnfStyle w:val="001000000000" w:firstRow="0" w:lastRow="0" w:firstColumn="1" w:lastColumn="0" w:oddVBand="0" w:evenVBand="0" w:oddHBand="0" w:evenHBand="0" w:firstRowFirstColumn="0" w:firstRowLastColumn="0" w:lastRowFirstColumn="0" w:lastRowLastColumn="0"/>
-            <w:tcW w:w="963" w:type="dxa"/>
+            <w:tcW w:w="960" w:type="dxa"/>
             <w:vAlign w:val="center"/>
           </w:tcPr>
           <w:p>
@@ -14784,7 +14509,7 @@
         </w:tc>
         <w:tc>
           <w:tcPr>
-            <w:tcW w:w="1772" w:type="dxa"/>
+            <w:tcW w:w="1669" w:type="dxa"/>
             <w:vAlign w:val="center"/>
           </w:tcPr>
           <w:p>
@@ -14799,7 +14524,7 @@
         </w:tc>
         <w:tc>
           <w:tcPr>
-            <w:tcW w:w="1752" w:type="dxa"/>
+            <w:tcW w:w="1615" w:type="dxa"/>
             <w:vAlign w:val="center"/>
           </w:tcPr>
           <w:p>
@@ -14814,19 +14539,7 @@
         </w:tc>
         <w:tc>
           <w:tcPr>
-            <w:tcW w:w="2459" w:type="dxa"/>
-            <w:vAlign w:val="center"/>
-          </w:tcPr>
-          <w:p>
-            <w:pPr>
-              <w:jc w:val="center"/>
-              <w:cnfStyle w:val="000000100000" w:firstRow="0" w:lastRow="0" w:firstColumn="0" w:lastColumn="0" w:oddVBand="0" w:evenVBand="0" w:oddHBand="1" w:evenHBand="0" w:firstRowFirstColumn="0" w:firstRowLastColumn="0" w:lastRowFirstColumn="0" w:lastRowLastColumn="0"/>
-            </w:pPr>
-          </w:p>
-        </w:tc>
-        <w:tc>
-          <w:tcPr>
-            <w:tcW w:w="1081" w:type="dxa"/>
+            <w:tcW w:w="1637" w:type="dxa"/>
             <w:gridSpan w:val="2"/>
             <w:vAlign w:val="center"/>
           </w:tcPr>
@@ -14842,7 +14555,7 @@
         </w:tc>
         <w:tc>
           <w:tcPr>
-            <w:tcW w:w="1611" w:type="dxa"/>
+            <w:tcW w:w="1602" w:type="dxa"/>
             <w:vAlign w:val="center"/>
           </w:tcPr>
           <w:p>
@@ -14857,10 +14570,13 @@
         </w:tc>
       </w:tr>
       <w:tr>
+        <w:trPr>
+          <w:jc w:val="center"/>
+        </w:trPr>
         <w:tc>
           <w:tcPr>
             <w:cnfStyle w:val="001000000000" w:firstRow="0" w:lastRow="0" w:firstColumn="1" w:lastColumn="0" w:oddVBand="0" w:evenVBand="0" w:oddHBand="0" w:evenHBand="0" w:firstRowFirstColumn="0" w:firstRowLastColumn="0" w:lastRowFirstColumn="0" w:lastRowLastColumn="0"/>
-            <w:tcW w:w="963" w:type="dxa"/>
+            <w:tcW w:w="960" w:type="dxa"/>
             <w:vAlign w:val="center"/>
           </w:tcPr>
           <w:p>
@@ -14874,7 +14590,7 @@
         </w:tc>
         <w:tc>
           <w:tcPr>
-            <w:tcW w:w="1772" w:type="dxa"/>
+            <w:tcW w:w="1669" w:type="dxa"/>
             <w:vAlign w:val="center"/>
           </w:tcPr>
           <w:p>
@@ -14895,7 +14611,7 @@
         </w:tc>
         <w:tc>
           <w:tcPr>
-            <w:tcW w:w="1752" w:type="dxa"/>
+            <w:tcW w:w="1615" w:type="dxa"/>
             <w:vAlign w:val="center"/>
           </w:tcPr>
           <w:p>
@@ -14916,23 +14632,7 @@
         </w:tc>
         <w:tc>
           <w:tcPr>
-            <w:tcW w:w="2459" w:type="dxa"/>
-            <w:vAlign w:val="center"/>
-          </w:tcPr>
-          <w:p>
-            <w:pPr>
-              <w:keepNext/>
-              <w:jc w:val="center"/>
-              <w:cnfStyle w:val="000000000000" w:firstRow="0" w:lastRow="0" w:firstColumn="0" w:lastColumn="0" w:oddVBand="0" w:evenVBand="0" w:oddHBand="0" w:evenHBand="0" w:firstRowFirstColumn="0" w:firstRowLastColumn="0" w:lastRowFirstColumn="0" w:lastRowLastColumn="0"/>
-              <w:rPr>
-                <w:lang w:val="en-US"/>
-              </w:rPr>
-            </w:pPr>
-          </w:p>
-        </w:tc>
-        <w:tc>
-          <w:tcPr>
-            <w:tcW w:w="1081" w:type="dxa"/>
+            <w:tcW w:w="1637" w:type="dxa"/>
             <w:gridSpan w:val="2"/>
             <w:vAlign w:val="center"/>
           </w:tcPr>
@@ -14955,7 +14655,7 @@
         </w:tc>
         <w:tc>
           <w:tcPr>
-            <w:tcW w:w="1611" w:type="dxa"/>
+            <w:tcW w:w="1602" w:type="dxa"/>
             <w:vAlign w:val="center"/>
           </w:tcPr>
           <w:p>
@@ -14985,24 +14685,14 @@
       <w:r>
         <w:t xml:space="preserve">Tabella </w:t>
       </w:r>
-      <w:r>
-        <w:fldChar w:fldCharType="begin"/>
-      </w:r>
-      <w:r>
-        <w:instrText xml:space="preserve"> SEQ Tabella \* ARABIC </w:instrText>
-      </w:r>
-      <w:r>
-        <w:fldChar w:fldCharType="separate"/>
-      </w:r>
-      <w:r>
-        <w:rPr>
-          <w:noProof/>
-        </w:rPr>
-        <w:t>7</w:t>
-      </w:r>
-      <w:r>
-        <w:fldChar w:fldCharType="end"/>
-      </w:r>
+      <w:fldSimple w:instr=" SEQ Tabella \* ARABIC ">
+        <w:r>
+          <w:rPr>
+            <w:noProof/>
+          </w:rPr>
+          <w:t>7</w:t>
+        </w:r>
+      </w:fldSimple>
       <w:r>
         <w:t xml:space="preserve">: </w:t>
       </w:r>
@@ -15015,8 +14705,8 @@
       <w:r>
         <w:t>.</w:t>
       </w:r>
-      <w:bookmarkEnd w:id="55"/>
       <w:bookmarkEnd w:id="56"/>
+      <w:bookmarkEnd w:id="57"/>
     </w:p>
     <w:p>
       <w:pPr>
@@ -15039,26 +14729,27 @@
       <w:tblPr>
         <w:tblStyle w:val="Tabellasemplice5"/>
         <w:tblW w:w="0" w:type="auto"/>
+        <w:jc w:val="center"/>
         <w:tblLook w:val="04A0" w:firstRow="1" w:lastRow="0" w:firstColumn="1" w:lastColumn="0" w:noHBand="0" w:noVBand="1"/>
       </w:tblPr>
       <w:tblGrid>
-        <w:gridCol w:w="957"/>
-        <w:gridCol w:w="1674"/>
-        <w:gridCol w:w="1623"/>
-        <w:gridCol w:w="2180"/>
-        <w:gridCol w:w="1586"/>
+        <w:gridCol w:w="961"/>
+        <w:gridCol w:w="1669"/>
+        <w:gridCol w:w="1615"/>
+        <w:gridCol w:w="1614"/>
         <w:gridCol w:w="23"/>
-        <w:gridCol w:w="1595"/>
+        <w:gridCol w:w="1601"/>
       </w:tblGrid>
       <w:tr>
         <w:trPr>
           <w:cnfStyle w:val="100000000000" w:firstRow="1" w:lastRow="0" w:firstColumn="0" w:lastColumn="0" w:oddVBand="0" w:evenVBand="0" w:oddHBand="0" w:evenHBand="0" w:firstRowFirstColumn="0" w:firstRowLastColumn="0" w:lastRowFirstColumn="0" w:lastRowLastColumn="0"/>
           <w:trHeight w:val="752"/>
+          <w:jc w:val="center"/>
         </w:trPr>
         <w:tc>
           <w:tcPr>
             <w:cnfStyle w:val="001000000100" w:firstRow="0" w:lastRow="0" w:firstColumn="1" w:lastColumn="0" w:oddVBand="0" w:evenVBand="0" w:oddHBand="0" w:evenHBand="0" w:firstRowFirstColumn="1" w:firstRowLastColumn="0" w:lastRowFirstColumn="0" w:lastRowLastColumn="0"/>
-            <w:tcW w:w="963" w:type="dxa"/>
+            <w:tcW w:w="961" w:type="dxa"/>
             <w:vMerge w:val="restart"/>
             <w:vAlign w:val="center"/>
           </w:tcPr>
@@ -15094,7 +14785,7 @@
         </w:tc>
         <w:tc>
           <w:tcPr>
-            <w:tcW w:w="1772" w:type="dxa"/>
+            <w:tcW w:w="1669" w:type="dxa"/>
             <w:vMerge w:val="restart"/>
             <w:vAlign w:val="center"/>
           </w:tcPr>
@@ -15122,7 +14813,7 @@
         </w:tc>
         <w:tc>
           <w:tcPr>
-            <w:tcW w:w="1752" w:type="dxa"/>
+            <w:tcW w:w="1615" w:type="dxa"/>
             <w:vMerge w:val="restart"/>
             <w:vAlign w:val="center"/>
           </w:tcPr>
@@ -15150,35 +14841,7 @@
         </w:tc>
         <w:tc>
           <w:tcPr>
-            <w:tcW w:w="2459" w:type="dxa"/>
-            <w:vMerge w:val="restart"/>
-            <w:vAlign w:val="center"/>
-          </w:tcPr>
-          <w:p>
-            <w:pPr>
-              <w:jc w:val="center"/>
-              <w:cnfStyle w:val="100000000000" w:firstRow="1" w:lastRow="0" w:firstColumn="0" w:lastColumn="0" w:oddVBand="0" w:evenVBand="0" w:oddHBand="0" w:evenHBand="0" w:firstRowFirstColumn="0" w:firstRowLastColumn="0" w:lastRowFirstColumn="0" w:lastRowLastColumn="0"/>
-              <w:rPr>
-                <w:b/>
-                <w:bCs/>
-                <w:sz w:val="24"/>
-                <w:szCs w:val="21"/>
-              </w:rPr>
-            </w:pPr>
-            <w:r>
-              <w:rPr>
-                <w:b/>
-                <w:bCs/>
-                <w:sz w:val="24"/>
-                <w:szCs w:val="21"/>
-              </w:rPr>
-              <w:t>Creazione database e caricamento dati su MySQL</w:t>
-            </w:r>
-          </w:p>
-        </w:tc>
-        <w:tc>
-          <w:tcPr>
-            <w:tcW w:w="2692" w:type="dxa"/>
+            <w:tcW w:w="3238" w:type="dxa"/>
             <w:gridSpan w:val="3"/>
             <w:vAlign w:val="center"/>
           </w:tcPr>
@@ -15209,11 +14872,12 @@
         <w:trPr>
           <w:cnfStyle w:val="000000100000" w:firstRow="0" w:lastRow="0" w:firstColumn="0" w:lastColumn="0" w:oddVBand="0" w:evenVBand="0" w:oddHBand="1" w:evenHBand="0" w:firstRowFirstColumn="0" w:firstRowLastColumn="0" w:lastRowFirstColumn="0" w:lastRowLastColumn="0"/>
           <w:trHeight w:val="125"/>
+          <w:jc w:val="center"/>
         </w:trPr>
         <w:tc>
           <w:tcPr>
             <w:cnfStyle w:val="001000000000" w:firstRow="0" w:lastRow="0" w:firstColumn="1" w:lastColumn="0" w:oddVBand="0" w:evenVBand="0" w:oddHBand="0" w:evenHBand="0" w:firstRowFirstColumn="0" w:firstRowLastColumn="0" w:lastRowFirstColumn="0" w:lastRowLastColumn="0"/>
-            <w:tcW w:w="963" w:type="dxa"/>
+            <w:tcW w:w="961" w:type="dxa"/>
             <w:vMerge/>
             <w:tcBorders>
               <w:bottom w:val="single" w:sz="4" w:space="0" w:color="FFFFFF" w:themeColor="background1"/>
@@ -15232,7 +14896,7 @@
         </w:tc>
         <w:tc>
           <w:tcPr>
-            <w:tcW w:w="1772" w:type="dxa"/>
+            <w:tcW w:w="1669" w:type="dxa"/>
             <w:vMerge/>
             <w:tcBorders>
               <w:bottom w:val="single" w:sz="4" w:space="0" w:color="AEAAAA" w:themeColor="background2" w:themeShade="BF"/>
@@ -15252,7 +14916,7 @@
         </w:tc>
         <w:tc>
           <w:tcPr>
-            <w:tcW w:w="1752" w:type="dxa"/>
+            <w:tcW w:w="1615" w:type="dxa"/>
             <w:vMerge/>
             <w:tcBorders>
               <w:bottom w:val="single" w:sz="4" w:space="0" w:color="AEAAAA" w:themeColor="background2" w:themeShade="BF"/>
@@ -15272,8 +14936,7 @@
         </w:tc>
         <w:tc>
           <w:tcPr>
-            <w:tcW w:w="2459" w:type="dxa"/>
-            <w:vMerge/>
+            <w:tcW w:w="1614" w:type="dxa"/>
             <w:tcBorders>
               <w:bottom w:val="single" w:sz="4" w:space="0" w:color="AEAAAA" w:themeColor="background2" w:themeShade="BF"/>
             </w:tcBorders>
@@ -15284,25 +14947,6 @@
               <w:jc w:val="center"/>
               <w:cnfStyle w:val="000000100000" w:firstRow="0" w:lastRow="0" w:firstColumn="0" w:lastColumn="0" w:oddVBand="0" w:evenVBand="0" w:oddHBand="1" w:evenHBand="0" w:firstRowFirstColumn="0" w:firstRowLastColumn="0" w:lastRowFirstColumn="0" w:lastRowLastColumn="0"/>
               <w:rPr>
-                <w:sz w:val="24"/>
-                <w:szCs w:val="21"/>
-              </w:rPr>
-            </w:pPr>
-          </w:p>
-        </w:tc>
-        <w:tc>
-          <w:tcPr>
-            <w:tcW w:w="1058" w:type="dxa"/>
-            <w:tcBorders>
-              <w:bottom w:val="single" w:sz="4" w:space="0" w:color="AEAAAA" w:themeColor="background2" w:themeShade="BF"/>
-            </w:tcBorders>
-            <w:vAlign w:val="center"/>
-          </w:tcPr>
-          <w:p>
-            <w:pPr>
-              <w:jc w:val="center"/>
-              <w:cnfStyle w:val="000000100000" w:firstRow="0" w:lastRow="0" w:firstColumn="0" w:lastColumn="0" w:oddVBand="0" w:evenVBand="0" w:oddHBand="1" w:evenHBand="0" w:firstRowFirstColumn="0" w:firstRowLastColumn="0" w:lastRowFirstColumn="0" w:lastRowLastColumn="0"/>
-              <w:rPr>
                 <w:rFonts w:asciiTheme="majorHAnsi" w:eastAsiaTheme="majorEastAsia" w:hAnsiTheme="majorHAnsi" w:cstheme="majorBidi"/>
                 <w:b/>
                 <w:bCs/>
@@ -15328,7 +14972,7 @@
         </w:tc>
         <w:tc>
           <w:tcPr>
-            <w:tcW w:w="1634" w:type="dxa"/>
+            <w:tcW w:w="1624" w:type="dxa"/>
             <w:gridSpan w:val="2"/>
             <w:tcBorders>
               <w:bottom w:val="single" w:sz="4" w:space="0" w:color="AEAAAA" w:themeColor="background2" w:themeShade="BF"/>
@@ -15365,10 +15009,13 @@
         </w:tc>
       </w:tr>
       <w:tr>
+        <w:trPr>
+          <w:jc w:val="center"/>
+        </w:trPr>
         <w:tc>
           <w:tcPr>
             <w:cnfStyle w:val="001000000000" w:firstRow="0" w:lastRow="0" w:firstColumn="1" w:lastColumn="0" w:oddVBand="0" w:evenVBand="0" w:oddHBand="0" w:evenHBand="0" w:firstRowFirstColumn="0" w:firstRowLastColumn="0" w:lastRowFirstColumn="0" w:lastRowLastColumn="0"/>
-            <w:tcW w:w="963" w:type="dxa"/>
+            <w:tcW w:w="961" w:type="dxa"/>
             <w:tcBorders>
               <w:top w:val="single" w:sz="4" w:space="0" w:color="FFFFFF" w:themeColor="background1"/>
             </w:tcBorders>
@@ -15385,7 +15032,7 @@
         </w:tc>
         <w:tc>
           <w:tcPr>
-            <w:tcW w:w="1772" w:type="dxa"/>
+            <w:tcW w:w="1669" w:type="dxa"/>
             <w:vAlign w:val="center"/>
           </w:tcPr>
           <w:p>
@@ -15400,7 +15047,7 @@
         </w:tc>
         <w:tc>
           <w:tcPr>
-            <w:tcW w:w="1752" w:type="dxa"/>
+            <w:tcW w:w="1615" w:type="dxa"/>
             <w:vAlign w:val="center"/>
           </w:tcPr>
           <w:p>
@@ -15415,19 +15062,7 @@
         </w:tc>
         <w:tc>
           <w:tcPr>
-            <w:tcW w:w="2459" w:type="dxa"/>
-            <w:vAlign w:val="center"/>
-          </w:tcPr>
-          <w:p>
-            <w:pPr>
-              <w:jc w:val="center"/>
-              <w:cnfStyle w:val="000000000000" w:firstRow="0" w:lastRow="0" w:firstColumn="0" w:lastColumn="0" w:oddVBand="0" w:evenVBand="0" w:oddHBand="0" w:evenHBand="0" w:firstRowFirstColumn="0" w:firstRowLastColumn="0" w:lastRowFirstColumn="0" w:lastRowLastColumn="0"/>
-            </w:pPr>
-          </w:p>
-        </w:tc>
-        <w:tc>
-          <w:tcPr>
-            <w:tcW w:w="1081" w:type="dxa"/>
+            <w:tcW w:w="1637" w:type="dxa"/>
             <w:gridSpan w:val="2"/>
             <w:vAlign w:val="center"/>
           </w:tcPr>
@@ -15440,7 +15075,7 @@
         </w:tc>
         <w:tc>
           <w:tcPr>
-            <w:tcW w:w="1611" w:type="dxa"/>
+            <w:tcW w:w="1601" w:type="dxa"/>
             <w:vAlign w:val="center"/>
           </w:tcPr>
           <w:p>
@@ -15454,11 +15089,12 @@
       <w:tr>
         <w:trPr>
           <w:cnfStyle w:val="000000100000" w:firstRow="0" w:lastRow="0" w:firstColumn="0" w:lastColumn="0" w:oddVBand="0" w:evenVBand="0" w:oddHBand="1" w:evenHBand="0" w:firstRowFirstColumn="0" w:firstRowLastColumn="0" w:lastRowFirstColumn="0" w:lastRowLastColumn="0"/>
+          <w:jc w:val="center"/>
         </w:trPr>
         <w:tc>
           <w:tcPr>
             <w:cnfStyle w:val="001000000000" w:firstRow="0" w:lastRow="0" w:firstColumn="1" w:lastColumn="0" w:oddVBand="0" w:evenVBand="0" w:oddHBand="0" w:evenHBand="0" w:firstRowFirstColumn="0" w:firstRowLastColumn="0" w:lastRowFirstColumn="0" w:lastRowLastColumn="0"/>
-            <w:tcW w:w="963" w:type="dxa"/>
+            <w:tcW w:w="961" w:type="dxa"/>
             <w:vAlign w:val="center"/>
           </w:tcPr>
           <w:p>
@@ -15472,7 +15108,7 @@
         </w:tc>
         <w:tc>
           <w:tcPr>
-            <w:tcW w:w="1772" w:type="dxa"/>
+            <w:tcW w:w="1669" w:type="dxa"/>
             <w:vAlign w:val="center"/>
           </w:tcPr>
           <w:p>
@@ -15487,7 +15123,7 @@
         </w:tc>
         <w:tc>
           <w:tcPr>
-            <w:tcW w:w="1752" w:type="dxa"/>
+            <w:tcW w:w="1615" w:type="dxa"/>
             <w:vAlign w:val="center"/>
           </w:tcPr>
           <w:p>
@@ -15496,31 +15132,13 @@
               <w:cnfStyle w:val="000000100000" w:firstRow="0" w:lastRow="0" w:firstColumn="0" w:lastColumn="0" w:oddVBand="0" w:evenVBand="0" w:oddHBand="1" w:evenHBand="0" w:firstRowFirstColumn="0" w:firstRowLastColumn="0" w:lastRowFirstColumn="0" w:lastRowLastColumn="0"/>
             </w:pPr>
             <w:r>
-              <w:t>0.</w:t>
-            </w:r>
-            <w:r>
-              <w:t>15</w:t>
-            </w:r>
-            <w:r>
-              <w:t>s</w:t>
+              <w:t>0.15s</w:t>
             </w:r>
           </w:p>
         </w:tc>
         <w:tc>
           <w:tcPr>
-            <w:tcW w:w="2459" w:type="dxa"/>
-            <w:vAlign w:val="center"/>
-          </w:tcPr>
-          <w:p>
-            <w:pPr>
-              <w:jc w:val="center"/>
-              <w:cnfStyle w:val="000000100000" w:firstRow="0" w:lastRow="0" w:firstColumn="0" w:lastColumn="0" w:oddVBand="0" w:evenVBand="0" w:oddHBand="1" w:evenHBand="0" w:firstRowFirstColumn="0" w:firstRowLastColumn="0" w:lastRowFirstColumn="0" w:lastRowLastColumn="0"/>
-            </w:pPr>
-          </w:p>
-        </w:tc>
-        <w:tc>
-          <w:tcPr>
-            <w:tcW w:w="1081" w:type="dxa"/>
+            <w:tcW w:w="1637" w:type="dxa"/>
             <w:gridSpan w:val="2"/>
             <w:vAlign w:val="center"/>
           </w:tcPr>
@@ -15533,7 +15151,7 @@
         </w:tc>
         <w:tc>
           <w:tcPr>
-            <w:tcW w:w="1611" w:type="dxa"/>
+            <w:tcW w:w="1601" w:type="dxa"/>
             <w:vAlign w:val="center"/>
           </w:tcPr>
           <w:p>
@@ -15545,10 +15163,13 @@
         </w:tc>
       </w:tr>
       <w:tr>
+        <w:trPr>
+          <w:jc w:val="center"/>
+        </w:trPr>
         <w:tc>
           <w:tcPr>
             <w:cnfStyle w:val="001000000000" w:firstRow="0" w:lastRow="0" w:firstColumn="1" w:lastColumn="0" w:oddVBand="0" w:evenVBand="0" w:oddHBand="0" w:evenHBand="0" w:firstRowFirstColumn="0" w:firstRowLastColumn="0" w:lastRowFirstColumn="0" w:lastRowLastColumn="0"/>
-            <w:tcW w:w="963" w:type="dxa"/>
+            <w:tcW w:w="961" w:type="dxa"/>
             <w:vAlign w:val="center"/>
           </w:tcPr>
           <w:p>
@@ -15562,7 +15183,7 @@
         </w:tc>
         <w:tc>
           <w:tcPr>
-            <w:tcW w:w="1772" w:type="dxa"/>
+            <w:tcW w:w="1669" w:type="dxa"/>
             <w:vAlign w:val="center"/>
           </w:tcPr>
           <w:p>
@@ -15583,7 +15204,7 @@
         </w:tc>
         <w:tc>
           <w:tcPr>
-            <w:tcW w:w="1752" w:type="dxa"/>
+            <w:tcW w:w="1615" w:type="dxa"/>
             <w:vAlign w:val="center"/>
           </w:tcPr>
           <w:p>
@@ -15604,23 +15225,7 @@
         </w:tc>
         <w:tc>
           <w:tcPr>
-            <w:tcW w:w="2459" w:type="dxa"/>
-            <w:vAlign w:val="center"/>
-          </w:tcPr>
-          <w:p>
-            <w:pPr>
-              <w:keepNext/>
-              <w:jc w:val="center"/>
-              <w:cnfStyle w:val="000000000000" w:firstRow="0" w:lastRow="0" w:firstColumn="0" w:lastColumn="0" w:oddVBand="0" w:evenVBand="0" w:oddHBand="0" w:evenHBand="0" w:firstRowFirstColumn="0" w:firstRowLastColumn="0" w:lastRowFirstColumn="0" w:lastRowLastColumn="0"/>
-              <w:rPr>
-                <w:lang w:val="en-US"/>
-              </w:rPr>
-            </w:pPr>
-          </w:p>
-        </w:tc>
-        <w:tc>
-          <w:tcPr>
-            <w:tcW w:w="1081" w:type="dxa"/>
+            <w:tcW w:w="1637" w:type="dxa"/>
             <w:gridSpan w:val="2"/>
             <w:vAlign w:val="center"/>
           </w:tcPr>
@@ -15637,7 +15242,7 @@
         </w:tc>
         <w:tc>
           <w:tcPr>
-            <w:tcW w:w="1611" w:type="dxa"/>
+            <w:tcW w:w="1601" w:type="dxa"/>
             <w:vAlign w:val="center"/>
           </w:tcPr>
           <w:p>
@@ -15664,24 +15269,14 @@
       <w:r>
         <w:t xml:space="preserve">Tabella </w:t>
       </w:r>
-      <w:r>
-        <w:fldChar w:fldCharType="begin"/>
-      </w:r>
-      <w:r>
-        <w:instrText xml:space="preserve"> SEQ Tabella \* ARABIC </w:instrText>
-      </w:r>
-      <w:r>
-        <w:fldChar w:fldCharType="separate"/>
-      </w:r>
-      <w:r>
-        <w:rPr>
-          <w:noProof/>
-        </w:rPr>
-        <w:t>8</w:t>
-      </w:r>
-      <w:r>
-        <w:fldChar w:fldCharType="end"/>
-      </w:r>
+      <w:fldSimple w:instr=" SEQ Tabella \* ARABIC ">
+        <w:r>
+          <w:rPr>
+            <w:noProof/>
+          </w:rPr>
+          <w:t>8</w:t>
+        </w:r>
+      </w:fldSimple>
       <w:r>
         <w:t xml:space="preserve">: </w:t>
       </w:r>
@@ -15698,6 +15293,23 @@
       <w:bookmarkEnd w:id="60"/>
     </w:p>
     <w:p>
+      <w:pPr>
+        <w:jc w:val="both"/>
+      </w:pPr>
+      <w:r>
+        <w:t>La visualizzazione degli schemi sopra indicati (SC4, SC5, SC6) è risultata essere poco comprensibile per un possibile utilizzo. Ciò è dovuto alla poca usabilità dell’interfaccia grafica di CoDIT, in quanto il poco spazio messo a disposizione per le due sezioni di caricamento non permette un semplice riposizionamento degli elementi dello schema.</w:t>
+      </w:r>
+    </w:p>
+    <w:p>
+      <w:pPr>
+        <w:rPr>
+          <w:rFonts w:asciiTheme="majorHAnsi" w:eastAsiaTheme="majorEastAsia" w:hAnsiTheme="majorHAnsi" w:cstheme="majorBidi"/>
+          <w:color w:val="2F5496" w:themeColor="accent1" w:themeShade="BF"/>
+          <w:sz w:val="32"/>
+          <w:szCs w:val="32"/>
+        </w:rPr>
+      </w:pPr>
+      <w:bookmarkStart w:id="61" w:name="_Toc20320377"/>
       <w:r>
         <w:br w:type="page"/>
       </w:r>
@@ -15707,7 +15319,6 @@
         <w:pStyle w:val="Titolo1"/>
         <w:spacing w:line="480" w:lineRule="auto"/>
       </w:pPr>
-      <w:bookmarkStart w:id="61" w:name="_Toc20320377"/>
       <w:r>
         <w:lastRenderedPageBreak/>
         <w:t>Studio di usabilità</w:t>
@@ -16552,6 +16163,27 @@
       </w:r>
     </w:p>
   </w:comment>
+  <w:comment w:id="40" w:author="Roberta" w:date="2019-09-26T18:09:00Z" w:initials="R">
+    <w:p>
+      <w:pPr>
+        <w:pStyle w:val="Testocommento"/>
+      </w:pPr>
+      <w:r>
+        <w:rPr>
+          <w:rStyle w:val="Rimandocommento"/>
+        </w:rPr>
+        <w:annotationRef/>
+      </w:r>
+      <w:r>
+        <w:t xml:space="preserve">Da </w:t>
+      </w:r>
+      <w:proofErr w:type="spellStart"/>
+      <w:r>
+        <w:t>sisteamare</w:t>
+      </w:r>
+      <w:proofErr w:type="spellEnd"/>
+    </w:p>
+  </w:comment>
 </w:comments>
 </file>
 
@@ -16560,6 +16192,7 @@
   <w15:commentEx w15:paraId="31223213" w15:done="0"/>
   <w15:commentEx w15:paraId="20DDB0E0" w15:paraIdParent="31223213" w15:done="0"/>
   <w15:commentEx w15:paraId="0FC345BC" w15:done="0"/>
+  <w15:commentEx w15:paraId="0BCEE5FA" w15:done="0"/>
 </w15:commentsEx>
 </file>
 
@@ -16568,6 +16201,7 @@
   <w16cid:commentId w16cid:paraId="31223213" w16cid:durableId="21337DE8"/>
   <w16cid:commentId w16cid:paraId="20DDB0E0" w16cid:durableId="21339298"/>
   <w16cid:commentId w16cid:paraId="0FC345BC" w16cid:durableId="212611A4"/>
+  <w16cid:commentId w16cid:paraId="0BCEE5FA" w16cid:durableId="21377D50"/>
 </w16cid:commentsIds>
 </file>
 
@@ -19254,7 +18888,7 @@
 </file>
 
 <file path=customXml/itemProps1.xml><?xml version="1.0" encoding="utf-8"?>
-<ds:datastoreItem xmlns:ds="http://schemas.openxmlformats.org/officeDocument/2006/customXml" ds:itemID="{196B57F7-4295-41B8-8907-6CD3018E6997}">
+<ds:datastoreItem xmlns:ds="http://schemas.openxmlformats.org/officeDocument/2006/customXml" ds:itemID="{2991C5DF-A3B1-4D7E-9D2C-6EDE5440B473}">
   <ds:schemaRefs>
     <ds:schemaRef ds:uri="http://schemas.openxmlformats.org/officeDocument/2006/bibliography"/>
   </ds:schemaRefs>

</xml_diff>

<commit_message>
correzione ConnessioneDb, modifica documentazione
</commit_message>
<xml_diff>
--- a/DocumentazioneDs.docx
+++ b/DocumentazioneDs.docx
@@ -4472,27 +4472,14 @@
       <w:r>
         <w:t xml:space="preserve">Figura </w:t>
       </w:r>
-      <w:r>
-        <w:fldChar w:fldCharType="begin"/>
-      </w:r>
-      <w:r>
-        <w:instrText xml:space="preserve"> SEQ Figura \* ARABIC </w:instrText>
-      </w:r>
-      <w:r>
-        <w:fldChar w:fldCharType="separate"/>
-      </w:r>
-      <w:r>
-        <w:rPr>
-          <w:noProof/>
-        </w:rPr>
-        <w:t>1</w:t>
-      </w:r>
-      <w:r>
-        <w:rPr>
-          <w:noProof/>
-        </w:rPr>
-        <w:fldChar w:fldCharType="end"/>
-      </w:r>
+      <w:fldSimple w:instr=" SEQ Figura \* ARABIC ">
+        <w:r>
+          <w:rPr>
+            <w:noProof/>
+          </w:rPr>
+          <w:t>1</w:t>
+        </w:r>
+      </w:fldSimple>
       <w:r>
         <w:t>: proprietà per l'abilitazione della generazione dei csv del target schema e il</w:t>
       </w:r>
@@ -4715,27 +4702,14 @@
       <w:r>
         <w:t xml:space="preserve">Figura </w:t>
       </w:r>
-      <w:r>
-        <w:fldChar w:fldCharType="begin"/>
-      </w:r>
-      <w:r>
-        <w:instrText xml:space="preserve"> SEQ Figura \* ARABIC </w:instrText>
-      </w:r>
-      <w:r>
-        <w:fldChar w:fldCharType="separate"/>
-      </w:r>
-      <w:r>
-        <w:rPr>
-          <w:noProof/>
-        </w:rPr>
-        <w:t>2</w:t>
-      </w:r>
-      <w:r>
-        <w:rPr>
-          <w:noProof/>
-        </w:rPr>
-        <w:fldChar w:fldCharType="end"/>
-      </w:r>
+      <w:fldSimple w:instr=" SEQ Figura \* ARABIC ">
+        <w:r>
+          <w:rPr>
+            <w:noProof/>
+          </w:rPr>
+          <w:t>2</w:t>
+        </w:r>
+      </w:fldSimple>
       <w:r>
         <w:t xml:space="preserve">: Snipet di codice presente nella classe </w:t>
       </w:r>
@@ -4946,13 +4920,8 @@
       <w:pPr>
         <w:jc w:val="both"/>
       </w:pPr>
-      <w:proofErr w:type="spellStart"/>
-      <w:r>
-        <w:t>CoDIT</w:t>
-      </w:r>
-      <w:proofErr w:type="spellEnd"/>
-      <w:r>
-        <w:t xml:space="preserve"> (</w:t>
+      <w:r>
+        <w:t>CoDIT (</w:t>
       </w:r>
       <w:proofErr w:type="spellStart"/>
       <w:r>
@@ -5288,27 +5257,14 @@
       <w:r>
         <w:t xml:space="preserve">Figura </w:t>
       </w:r>
-      <w:r>
-        <w:fldChar w:fldCharType="begin"/>
-      </w:r>
-      <w:r>
-        <w:instrText xml:space="preserve"> SEQ Figura \* ARABIC </w:instrText>
-      </w:r>
-      <w:r>
-        <w:fldChar w:fldCharType="separate"/>
-      </w:r>
-      <w:r>
-        <w:rPr>
-          <w:noProof/>
-        </w:rPr>
-        <w:t>3</w:t>
-      </w:r>
-      <w:r>
-        <w:rPr>
-          <w:noProof/>
-        </w:rPr>
-        <w:fldChar w:fldCharType="end"/>
-      </w:r>
+      <w:fldSimple w:instr=" SEQ Figura \* ARABIC ">
+        <w:r>
+          <w:rPr>
+            <w:noProof/>
+          </w:rPr>
+          <w:t>3</w:t>
+        </w:r>
+      </w:fldSimple>
       <w:r>
         <w:t>: Home tool CoDIT.</w:t>
       </w:r>
@@ -5505,27 +5461,14 @@
       <w:r>
         <w:t xml:space="preserve">Figura </w:t>
       </w:r>
-      <w:r>
-        <w:fldChar w:fldCharType="begin"/>
-      </w:r>
-      <w:r>
-        <w:instrText xml:space="preserve"> SEQ Figura \* ARABIC </w:instrText>
-      </w:r>
-      <w:r>
-        <w:fldChar w:fldCharType="separate"/>
-      </w:r>
-      <w:r>
-        <w:rPr>
-          <w:noProof/>
-        </w:rPr>
-        <w:t>4</w:t>
-      </w:r>
-      <w:r>
-        <w:rPr>
-          <w:noProof/>
-        </w:rPr>
-        <w:fldChar w:fldCharType="end"/>
-      </w:r>
+      <w:fldSimple w:instr=" SEQ Figura \* ARABIC ">
+        <w:r>
+          <w:rPr>
+            <w:noProof/>
+          </w:rPr>
+          <w:t>4</w:t>
+        </w:r>
+      </w:fldSimple>
       <w:r>
         <w:t>: Struttura XML CoDIT, sezione iniziale.</w:t>
       </w:r>
@@ -5717,27 +5660,14 @@
       <w:r>
         <w:t xml:space="preserve">Figura </w:t>
       </w:r>
-      <w:r>
-        <w:fldChar w:fldCharType="begin"/>
-      </w:r>
-      <w:r>
-        <w:instrText xml:space="preserve"> SEQ Figura \* ARABIC </w:instrText>
-      </w:r>
-      <w:r>
-        <w:fldChar w:fldCharType="separate"/>
-      </w:r>
-      <w:r>
-        <w:rPr>
-          <w:noProof/>
-        </w:rPr>
-        <w:t>5</w:t>
-      </w:r>
-      <w:r>
-        <w:rPr>
-          <w:noProof/>
-        </w:rPr>
-        <w:fldChar w:fldCharType="end"/>
-      </w:r>
+      <w:fldSimple w:instr=" SEQ Figura \* ARABIC ">
+        <w:r>
+          <w:rPr>
+            <w:noProof/>
+          </w:rPr>
+          <w:t>5</w:t>
+        </w:r>
+      </w:fldSimple>
       <w:r>
         <w:t xml:space="preserve">: Struttura XML CoDIT, </w:t>
       </w:r>
@@ -5941,27 +5871,14 @@
       <w:r>
         <w:t xml:space="preserve">Figura </w:t>
       </w:r>
-      <w:r>
-        <w:fldChar w:fldCharType="begin"/>
-      </w:r>
-      <w:r>
-        <w:instrText xml:space="preserve"> SEQ Figura \* ARABIC </w:instrText>
-      </w:r>
-      <w:r>
-        <w:fldChar w:fldCharType="separate"/>
-      </w:r>
-      <w:r>
-        <w:rPr>
-          <w:noProof/>
-        </w:rPr>
-        <w:t>6</w:t>
-      </w:r>
-      <w:r>
-        <w:rPr>
-          <w:noProof/>
-        </w:rPr>
-        <w:fldChar w:fldCharType="end"/>
-      </w:r>
+      <w:fldSimple w:instr=" SEQ Figura \* ARABIC ">
+        <w:r>
+          <w:rPr>
+            <w:noProof/>
+          </w:rPr>
+          <w:t>6</w:t>
+        </w:r>
+      </w:fldSimple>
       <w:r>
         <w:t xml:space="preserve">: Struttura XML CoDIT, </w:t>
       </w:r>
@@ -6147,27 +6064,7 @@
           <w:szCs w:val="20"/>
           <w:shd w:val="clear" w:color="auto" w:fill="FFFFFF"/>
         </w:rPr>
-        <w:t xml:space="preserve">: </w:t>
-      </w:r>
-      <w:proofErr w:type="spellStart"/>
-      <w:r>
-        <w:rPr>
-          <w:rFonts w:cstheme="minorHAnsi"/>
-          <w:color w:val="000000"/>
-          <w:szCs w:val="20"/>
-          <w:shd w:val="clear" w:color="auto" w:fill="FFFFFF"/>
-        </w:rPr>
-        <w:t>Property</w:t>
-      </w:r>
-      <w:proofErr w:type="spellEnd"/>
-      <w:r>
-        <w:rPr>
-          <w:rFonts w:cstheme="minorHAnsi"/>
-          <w:color w:val="000000"/>
-          <w:szCs w:val="20"/>
-          <w:shd w:val="clear" w:color="auto" w:fill="FFFFFF"/>
-        </w:rPr>
-        <w:t>, per indicare che è un attributo;</w:t>
+        <w:t>: Property, per indicare che è un attributo;</w:t>
       </w:r>
     </w:p>
     <w:p>
@@ -6350,27 +6247,14 @@
       <w:r>
         <w:t xml:space="preserve">Figura </w:t>
       </w:r>
-      <w:r>
-        <w:fldChar w:fldCharType="begin"/>
-      </w:r>
-      <w:r>
-        <w:instrText xml:space="preserve"> SEQ Figura \* ARABIC </w:instrText>
-      </w:r>
-      <w:r>
-        <w:fldChar w:fldCharType="separate"/>
-      </w:r>
-      <w:r>
-        <w:rPr>
-          <w:noProof/>
-        </w:rPr>
-        <w:t>7</w:t>
-      </w:r>
-      <w:r>
-        <w:rPr>
-          <w:noProof/>
-        </w:rPr>
-        <w:fldChar w:fldCharType="end"/>
-      </w:r>
+      <w:fldSimple w:instr=" SEQ Figura \* ARABIC ">
+        <w:r>
+          <w:rPr>
+            <w:noProof/>
+          </w:rPr>
+          <w:t>7</w:t>
+        </w:r>
+      </w:fldSimple>
       <w:r>
         <w:t xml:space="preserve">: Struttura XML CoDIT, </w:t>
       </w:r>
@@ -6580,35 +6464,17 @@
       <w:r>
         <w:t xml:space="preserve">Figura </w:t>
       </w:r>
-      <w:r>
-        <w:fldChar w:fldCharType="begin"/>
-      </w:r>
-      <w:r>
-        <w:instrText xml:space="preserve"> SEQ Figura \* ARABIC </w:instrText>
-      </w:r>
-      <w:r>
-        <w:fldChar w:fldCharType="separate"/>
-      </w:r>
-      <w:r>
-        <w:rPr>
-          <w:noProof/>
-        </w:rPr>
-        <w:t>8</w:t>
-      </w:r>
-      <w:r>
-        <w:rPr>
-          <w:noProof/>
-        </w:rPr>
-        <w:fldChar w:fldCharType="end"/>
-      </w:r>
-      <w:r>
-        <w:t xml:space="preserve">: Struttura XML </w:t>
-      </w:r>
-      <w:proofErr w:type="spellStart"/>
-      <w:r>
-        <w:t>CoDIT</w:t>
-      </w:r>
-      <w:proofErr w:type="spellEnd"/>
+      <w:fldSimple w:instr=" SEQ Figura \* ARABIC ">
+        <w:r>
+          <w:rPr>
+            <w:noProof/>
+          </w:rPr>
+          <w:t>8</w:t>
+        </w:r>
+      </w:fldSimple>
+      <w:r>
+        <w:t>: Struttura XML CoDIT</w:t>
+      </w:r>
       <w:r>
         <w:t xml:space="preserve">, </w:t>
       </w:r>
@@ -6737,27 +6603,7 @@
           <w:szCs w:val="20"/>
           <w:shd w:val="clear" w:color="auto" w:fill="FFFFFF"/>
         </w:rPr>
-        <w:t>, ciò è specificato nell’attributo “</w:t>
-      </w:r>
-      <w:proofErr w:type="spellStart"/>
-      <w:r>
-        <w:rPr>
-          <w:rFonts w:cstheme="minorHAnsi"/>
-          <w:color w:val="000000"/>
-          <w:szCs w:val="20"/>
-          <w:shd w:val="clear" w:color="auto" w:fill="FFFFFF"/>
-        </w:rPr>
-        <w:t>xmi</w:t>
-      </w:r>
-      <w:proofErr w:type="spellEnd"/>
-      <w:r>
-        <w:rPr>
-          <w:rFonts w:cstheme="minorHAnsi"/>
-          <w:color w:val="000000"/>
-          <w:szCs w:val="20"/>
-          <w:shd w:val="clear" w:color="auto" w:fill="FFFFFF"/>
-        </w:rPr>
-        <w:t xml:space="preserve">: </w:t>
+        <w:t xml:space="preserve">, ciò è specificato nell’attributo “xmi: </w:t>
       </w:r>
       <w:proofErr w:type="spellStart"/>
       <w:r>
@@ -7044,27 +6890,14 @@
       <w:r>
         <w:t xml:space="preserve">Figura </w:t>
       </w:r>
-      <w:r>
-        <w:fldChar w:fldCharType="begin"/>
-      </w:r>
-      <w:r>
-        <w:instrText xml:space="preserve"> SEQ Figura \* ARABIC </w:instrText>
-      </w:r>
-      <w:r>
-        <w:fldChar w:fldCharType="separate"/>
-      </w:r>
-      <w:r>
-        <w:rPr>
-          <w:noProof/>
-        </w:rPr>
-        <w:t>9</w:t>
-      </w:r>
-      <w:r>
-        <w:rPr>
-          <w:noProof/>
-        </w:rPr>
-        <w:fldChar w:fldCharType="end"/>
-      </w:r>
+      <w:fldSimple w:instr=" SEQ Figura \* ARABIC ">
+        <w:r>
+          <w:rPr>
+            <w:noProof/>
+          </w:rPr>
+          <w:t>9</w:t>
+        </w:r>
+      </w:fldSimple>
       <w:r>
         <w:t xml:space="preserve">: Struttura XML CoDIT, </w:t>
       </w:r>
@@ -7168,27 +7001,14 @@
       <w:r>
         <w:t xml:space="preserve">Figura </w:t>
       </w:r>
-      <w:r>
-        <w:fldChar w:fldCharType="begin"/>
-      </w:r>
-      <w:r>
-        <w:instrText xml:space="preserve"> SEQ Figura \* ARABIC </w:instrText>
-      </w:r>
-      <w:r>
-        <w:fldChar w:fldCharType="separate"/>
-      </w:r>
-      <w:r>
-        <w:rPr>
-          <w:noProof/>
-        </w:rPr>
-        <w:t>10</w:t>
-      </w:r>
-      <w:r>
-        <w:rPr>
-          <w:noProof/>
-        </w:rPr>
-        <w:fldChar w:fldCharType="end"/>
-      </w:r>
+      <w:fldSimple w:instr=" SEQ Figura \* ARABIC ">
+        <w:r>
+          <w:rPr>
+            <w:noProof/>
+          </w:rPr>
+          <w:t>10</w:t>
+        </w:r>
+      </w:fldSimple>
       <w:r>
         <w:t xml:space="preserve">: Struttura XML CoDIT, sezione </w:t>
       </w:r>
@@ -7297,27 +7117,14 @@
       <w:r>
         <w:t xml:space="preserve">Figura </w:t>
       </w:r>
-      <w:r>
-        <w:fldChar w:fldCharType="begin"/>
-      </w:r>
-      <w:r>
-        <w:instrText xml:space="preserve"> SEQ Figura \* ARABIC </w:instrText>
-      </w:r>
-      <w:r>
-        <w:fldChar w:fldCharType="separate"/>
-      </w:r>
-      <w:r>
-        <w:rPr>
-          <w:noProof/>
-        </w:rPr>
-        <w:t>11</w:t>
-      </w:r>
-      <w:r>
-        <w:rPr>
-          <w:noProof/>
-        </w:rPr>
-        <w:fldChar w:fldCharType="end"/>
-      </w:r>
+      <w:fldSimple w:instr=" SEQ Figura \* ARABIC ">
+        <w:r>
+          <w:rPr>
+            <w:noProof/>
+          </w:rPr>
+          <w:t>11</w:t>
+        </w:r>
+      </w:fldSimple>
       <w:r>
         <w:t xml:space="preserve">: Struttura XML CoDIT, </w:t>
       </w:r>
@@ -7913,27 +7720,14 @@
       <w:r>
         <w:t xml:space="preserve">Tabella </w:t>
       </w:r>
-      <w:r>
-        <w:fldChar w:fldCharType="begin"/>
-      </w:r>
-      <w:r>
-        <w:instrText xml:space="preserve"> SEQ Tabella \* ARABIC </w:instrText>
-      </w:r>
-      <w:r>
-        <w:fldChar w:fldCharType="separate"/>
-      </w:r>
-      <w:r>
-        <w:rPr>
-          <w:noProof/>
-        </w:rPr>
-        <w:t>1</w:t>
-      </w:r>
-      <w:r>
-        <w:rPr>
-          <w:noProof/>
-        </w:rPr>
-        <w:fldChar w:fldCharType="end"/>
-      </w:r>
+      <w:fldSimple w:instr=" SEQ Tabella \* ARABIC ">
+        <w:r>
+          <w:rPr>
+            <w:noProof/>
+          </w:rPr>
+          <w:t>1</w:t>
+        </w:r>
+      </w:fldSimple>
       <w:r>
         <w:t>: Tabella relativa agli schemi nella fase iniziale dell'utilizzo di CoDIT.</w:t>
       </w:r>
@@ -8046,27 +7840,14 @@
                             <w:r>
                               <w:t xml:space="preserve">Figura </w:t>
                             </w:r>
-                            <w:r>
-                              <w:fldChar w:fldCharType="begin"/>
-                            </w:r>
-                            <w:r>
-                              <w:instrText xml:space="preserve"> SEQ Figura \* ARABIC </w:instrText>
-                            </w:r>
-                            <w:r>
-                              <w:fldChar w:fldCharType="separate"/>
-                            </w:r>
-                            <w:r>
-                              <w:rPr>
-                                <w:noProof/>
-                              </w:rPr>
-                              <w:t>12</w:t>
-                            </w:r>
-                            <w:r>
-                              <w:rPr>
-                                <w:noProof/>
-                              </w:rPr>
-                              <w:fldChar w:fldCharType="end"/>
-                            </w:r>
+                            <w:fldSimple w:instr=" SEQ Figura \* ARABIC ">
+                              <w:r>
+                                <w:rPr>
+                                  <w:noProof/>
+                                </w:rPr>
+                                <w:t>12</w:t>
+                              </w:r>
+                            </w:fldSimple>
                             <w:r>
                               <w:t>: Console browser</w:t>
                             </w:r>
@@ -8102,27 +7883,14 @@
                       <w:r>
                         <w:t xml:space="preserve">Figura </w:t>
                       </w:r>
-                      <w:r>
-                        <w:fldChar w:fldCharType="begin"/>
-                      </w:r>
-                      <w:r>
-                        <w:instrText xml:space="preserve"> SEQ Figura \* ARABIC </w:instrText>
-                      </w:r>
-                      <w:r>
-                        <w:fldChar w:fldCharType="separate"/>
-                      </w:r>
-                      <w:r>
-                        <w:rPr>
-                          <w:noProof/>
-                        </w:rPr>
-                        <w:t>12</w:t>
-                      </w:r>
-                      <w:r>
-                        <w:rPr>
-                          <w:noProof/>
-                        </w:rPr>
-                        <w:fldChar w:fldCharType="end"/>
-                      </w:r>
+                      <w:fldSimple w:instr=" SEQ Figura \* ARABIC ">
+                        <w:r>
+                          <w:rPr>
+                            <w:noProof/>
+                          </w:rPr>
+                          <w:t>12</w:t>
+                        </w:r>
+                      </w:fldSimple>
                       <w:r>
                         <w:t>: Console browser</w:t>
                       </w:r>
@@ -8377,27 +8145,14 @@
                             <w:r>
                               <w:t xml:space="preserve">Figura </w:t>
                             </w:r>
-                            <w:r>
-                              <w:fldChar w:fldCharType="begin"/>
-                            </w:r>
-                            <w:r>
-                              <w:instrText xml:space="preserve"> SEQ Figura \* ARABIC </w:instrText>
-                            </w:r>
-                            <w:r>
-                              <w:fldChar w:fldCharType="separate"/>
-                            </w:r>
-                            <w:r>
-                              <w:rPr>
-                                <w:noProof/>
-                              </w:rPr>
-                              <w:t>13</w:t>
-                            </w:r>
-                            <w:r>
-                              <w:rPr>
-                                <w:noProof/>
-                              </w:rPr>
-                              <w:fldChar w:fldCharType="end"/>
-                            </w:r>
+                            <w:fldSimple w:instr=" SEQ Figura \* ARABIC ">
+                              <w:r>
+                                <w:rPr>
+                                  <w:noProof/>
+                                </w:rPr>
+                                <w:t>13</w:t>
+                              </w:r>
+                            </w:fldSimple>
                             <w:r>
                               <w:t>: Console Eclipse</w:t>
                             </w:r>
@@ -8431,27 +8186,14 @@
                       <w:r>
                         <w:t xml:space="preserve">Figura </w:t>
                       </w:r>
-                      <w:r>
-                        <w:fldChar w:fldCharType="begin"/>
-                      </w:r>
-                      <w:r>
-                        <w:instrText xml:space="preserve"> SEQ Figura \* ARABIC </w:instrText>
-                      </w:r>
-                      <w:r>
-                        <w:fldChar w:fldCharType="separate"/>
-                      </w:r>
-                      <w:r>
-                        <w:rPr>
-                          <w:noProof/>
-                        </w:rPr>
-                        <w:t>13</w:t>
-                      </w:r>
-                      <w:r>
-                        <w:rPr>
-                          <w:noProof/>
-                        </w:rPr>
-                        <w:fldChar w:fldCharType="end"/>
-                      </w:r>
+                      <w:fldSimple w:instr=" SEQ Figura \* ARABIC ">
+                        <w:r>
+                          <w:rPr>
+                            <w:noProof/>
+                          </w:rPr>
+                          <w:t>13</w:t>
+                        </w:r>
+                      </w:fldSimple>
                       <w:r>
                         <w:t>: Console Eclipse</w:t>
                       </w:r>
@@ -9739,13 +9481,21 @@
         <w:t>il suffisso</w:t>
       </w:r>
       <w:r>
-        <w:t xml:space="preserve"> del nome che verrà dato ai database che saranno creati per il</w:t>
+        <w:t xml:space="preserve"> del nome che verrà dato ai database che saranno creati per </w:t>
+      </w:r>
+      <w:proofErr w:type="gramStart"/>
+      <w:r>
+        <w:t>il</w:t>
       </w:r>
       <w:r>
         <w:t xml:space="preserve"> </w:t>
       </w:r>
       <w:r>
-        <w:t>source e il target schema.</w:t>
+        <w:t>source</w:t>
+      </w:r>
+      <w:proofErr w:type="gramEnd"/>
+      <w:r>
+        <w:t xml:space="preserve"> e il target schema.</w:t>
       </w:r>
       <w:r>
         <w:rPr>
@@ -9924,18 +9674,8 @@
           <w:iCs/>
           <w:shd w:val="clear" w:color="auto" w:fill="FFFFFF"/>
         </w:rPr>
-        <w:t xml:space="preserve">Struttura XMI riconosciuta da </w:t>
-      </w:r>
-      <w:proofErr w:type="spellStart"/>
-      <w:r>
-        <w:rPr>
-          <w:i/>
-          <w:iCs/>
-          <w:shd w:val="clear" w:color="auto" w:fill="FFFFFF"/>
-        </w:rPr>
-        <w:t>CoDIT</w:t>
-      </w:r>
-      <w:proofErr w:type="spellEnd"/>
+        <w:t>Struttura XMI riconosciuta da CoDIT</w:t>
+      </w:r>
       <w:r>
         <w:rPr>
           <w:rFonts w:cstheme="minorHAnsi"/>
@@ -10120,18 +9860,8 @@
           <w:iCs/>
           <w:shd w:val="clear" w:color="auto" w:fill="FFFFFF"/>
         </w:rPr>
-        <w:t xml:space="preserve">Struttura XMI riconosciuta da </w:t>
-      </w:r>
-      <w:proofErr w:type="spellStart"/>
-      <w:r>
-        <w:rPr>
-          <w:i/>
-          <w:iCs/>
-          <w:shd w:val="clear" w:color="auto" w:fill="FFFFFF"/>
-        </w:rPr>
-        <w:t>CoDIT</w:t>
-      </w:r>
-      <w:proofErr w:type="spellEnd"/>
+        <w:t>Struttura XMI riconosciuta da CoDIT</w:t>
+      </w:r>
       <w:r>
         <w:rPr>
           <w:rFonts w:cstheme="minorHAnsi"/>
@@ -10688,7 +10418,15 @@
         <w:t xml:space="preserve"> xmi</w:t>
       </w:r>
       <w:r>
-        <w:t xml:space="preserve"> per il source e il target schema</w:t>
+        <w:t xml:space="preserve"> per </w:t>
+      </w:r>
+      <w:proofErr w:type="gramStart"/>
+      <w:r>
+        <w:t>il source</w:t>
+      </w:r>
+      <w:proofErr w:type="gramEnd"/>
+      <w:r>
+        <w:t xml:space="preserve"> e il target schema</w:t>
       </w:r>
       <w:r>
         <w:t>.</w:t>
@@ -10710,15 +10448,7 @@
         <w:t>i</w:t>
       </w:r>
       <w:r>
-        <w:t xml:space="preserve"> file con il tool </w:t>
-      </w:r>
-      <w:proofErr w:type="spellStart"/>
-      <w:r>
-        <w:t>CoDIT</w:t>
-      </w:r>
-      <w:proofErr w:type="spellEnd"/>
-      <w:r>
-        <w:t xml:space="preserve">, in </w:t>
+        <w:t xml:space="preserve"> file con il tool CoDIT, in </w:t>
       </w:r>
       <w:proofErr w:type="spellStart"/>
       <w:r>
@@ -11442,27 +11172,14 @@
       <w:r>
         <w:t xml:space="preserve">Tabella </w:t>
       </w:r>
-      <w:r>
-        <w:fldChar w:fldCharType="begin"/>
-      </w:r>
-      <w:r>
-        <w:instrText xml:space="preserve"> SEQ Tabella \* ARABIC </w:instrText>
-      </w:r>
-      <w:r>
-        <w:fldChar w:fldCharType="separate"/>
-      </w:r>
-      <w:r>
-        <w:rPr>
-          <w:noProof/>
-        </w:rPr>
-        <w:t>2</w:t>
-      </w:r>
-      <w:r>
-        <w:rPr>
-          <w:noProof/>
-        </w:rPr>
-        <w:fldChar w:fldCharType="end"/>
-      </w:r>
+      <w:fldSimple w:instr=" SEQ Tabella \* ARABIC ">
+        <w:r>
+          <w:rPr>
+            <w:noProof/>
+          </w:rPr>
+          <w:t>2</w:t>
+        </w:r>
+      </w:fldSimple>
       <w:r>
         <w:t>: Specifiche</w:t>
       </w:r>
@@ -12316,27 +12033,14 @@
       <w:r>
         <w:t xml:space="preserve">Tabella </w:t>
       </w:r>
-      <w:r>
-        <w:fldChar w:fldCharType="begin"/>
-      </w:r>
-      <w:r>
-        <w:instrText xml:space="preserve"> SEQ Tabella \* ARABIC </w:instrText>
-      </w:r>
-      <w:r>
-        <w:fldChar w:fldCharType="separate"/>
-      </w:r>
-      <w:r>
-        <w:rPr>
-          <w:noProof/>
-        </w:rPr>
-        <w:t>3</w:t>
-      </w:r>
-      <w:r>
-        <w:rPr>
-          <w:noProof/>
-        </w:rPr>
-        <w:fldChar w:fldCharType="end"/>
-      </w:r>
+      <w:fldSimple w:instr=" SEQ Tabella \* ARABIC ">
+        <w:r>
+          <w:rPr>
+            <w:noProof/>
+          </w:rPr>
+          <w:t>3</w:t>
+        </w:r>
+      </w:fldSimple>
       <w:r>
         <w:t xml:space="preserve">: </w:t>
       </w:r>
@@ -12822,27 +12526,14 @@
       <w:r>
         <w:t xml:space="preserve">Tabella </w:t>
       </w:r>
-      <w:r>
-        <w:fldChar w:fldCharType="begin"/>
-      </w:r>
-      <w:r>
-        <w:instrText xml:space="preserve"> SEQ Tabella \* ARABIC </w:instrText>
-      </w:r>
-      <w:r>
-        <w:fldChar w:fldCharType="separate"/>
-      </w:r>
-      <w:r>
-        <w:rPr>
-          <w:noProof/>
-        </w:rPr>
-        <w:t>4</w:t>
-      </w:r>
-      <w:r>
-        <w:rPr>
-          <w:noProof/>
-        </w:rPr>
-        <w:fldChar w:fldCharType="end"/>
-      </w:r>
+      <w:fldSimple w:instr=" SEQ Tabella \* ARABIC ">
+        <w:r>
+          <w:rPr>
+            <w:noProof/>
+          </w:rPr>
+          <w:t>4</w:t>
+        </w:r>
+      </w:fldSimple>
       <w:r>
         <w:t>: Tempi relativi alla generazione di schemi su iBench.</w:t>
       </w:r>
@@ -13815,27 +13506,14 @@
       <w:r>
         <w:t xml:space="preserve">Tabella </w:t>
       </w:r>
-      <w:r>
-        <w:fldChar w:fldCharType="begin"/>
-      </w:r>
-      <w:r>
-        <w:instrText xml:space="preserve"> SEQ Tabella \* ARABIC </w:instrText>
-      </w:r>
-      <w:r>
-        <w:fldChar w:fldCharType="separate"/>
-      </w:r>
-      <w:r>
-        <w:rPr>
-          <w:noProof/>
-        </w:rPr>
-        <w:t>5</w:t>
-      </w:r>
-      <w:r>
-        <w:rPr>
-          <w:noProof/>
-        </w:rPr>
-        <w:fldChar w:fldCharType="end"/>
-      </w:r>
+      <w:fldSimple w:instr=" SEQ Tabella \* ARABIC ">
+        <w:r>
+          <w:rPr>
+            <w:noProof/>
+          </w:rPr>
+          <w:t>5</w:t>
+        </w:r>
+      </w:fldSimple>
       <w:r>
         <w:t xml:space="preserve">: </w:t>
       </w:r>
@@ -14492,27 +14170,14 @@
       <w:r>
         <w:t xml:space="preserve">Tabella </w:t>
       </w:r>
-      <w:r>
-        <w:fldChar w:fldCharType="begin"/>
-      </w:r>
-      <w:r>
-        <w:instrText xml:space="preserve"> SEQ Tabella \* ARABIC </w:instrText>
-      </w:r>
-      <w:r>
-        <w:fldChar w:fldCharType="separate"/>
-      </w:r>
-      <w:r>
-        <w:rPr>
-          <w:noProof/>
-        </w:rPr>
-        <w:t>6</w:t>
-      </w:r>
-      <w:r>
-        <w:rPr>
-          <w:noProof/>
-        </w:rPr>
-        <w:fldChar w:fldCharType="end"/>
-      </w:r>
+      <w:fldSimple w:instr=" SEQ Tabella \* ARABIC ">
+        <w:r>
+          <w:rPr>
+            <w:noProof/>
+          </w:rPr>
+          <w:t>6</w:t>
+        </w:r>
+      </w:fldSimple>
       <w:r>
         <w:t>: Tempi relativi alle tre fasi ottenuti con il PC1.</w:t>
       </w:r>
@@ -15115,27 +14780,14 @@
       <w:r>
         <w:t xml:space="preserve">Tabella </w:t>
       </w:r>
-      <w:r>
-        <w:fldChar w:fldCharType="begin"/>
-      </w:r>
-      <w:r>
-        <w:instrText xml:space="preserve"> SEQ Tabella \* ARABIC </w:instrText>
-      </w:r>
-      <w:r>
-        <w:fldChar w:fldCharType="separate"/>
-      </w:r>
-      <w:r>
-        <w:rPr>
-          <w:noProof/>
-        </w:rPr>
-        <w:t>7</w:t>
-      </w:r>
-      <w:r>
-        <w:rPr>
-          <w:noProof/>
-        </w:rPr>
-        <w:fldChar w:fldCharType="end"/>
-      </w:r>
+      <w:fldSimple w:instr=" SEQ Tabella \* ARABIC ">
+        <w:r>
+          <w:rPr>
+            <w:noProof/>
+          </w:rPr>
+          <w:t>7</w:t>
+        </w:r>
+      </w:fldSimple>
       <w:r>
         <w:t xml:space="preserve">: </w:t>
       </w:r>
@@ -15712,27 +15364,14 @@
       <w:r>
         <w:t xml:space="preserve">Tabella </w:t>
       </w:r>
-      <w:r>
-        <w:fldChar w:fldCharType="begin"/>
-      </w:r>
-      <w:r>
-        <w:instrText xml:space="preserve"> SEQ Tabella \* ARABIC </w:instrText>
-      </w:r>
-      <w:r>
-        <w:fldChar w:fldCharType="separate"/>
-      </w:r>
-      <w:r>
-        <w:rPr>
-          <w:noProof/>
-        </w:rPr>
-        <w:t>8</w:t>
-      </w:r>
-      <w:r>
-        <w:rPr>
-          <w:noProof/>
-        </w:rPr>
-        <w:fldChar w:fldCharType="end"/>
-      </w:r>
+      <w:fldSimple w:instr=" SEQ Tabella \* ARABIC ">
+        <w:r>
+          <w:rPr>
+            <w:noProof/>
+          </w:rPr>
+          <w:t>8</w:t>
+        </w:r>
+      </w:fldSimple>
       <w:r>
         <w:t xml:space="preserve">: </w:t>
       </w:r>
@@ -16041,13 +15680,7 @@
               <w:rPr>
                 <w:rFonts w:cstheme="majorHAnsi"/>
               </w:rPr>
-              <w:t>SC</w:t>
-            </w:r>
-            <w:r>
-              <w:rPr>
-                <w:rFonts w:cstheme="majorHAnsi"/>
-              </w:rPr>
-              <w:t>7</w:t>
+              <w:t>SC7</w:t>
             </w:r>
           </w:p>
         </w:tc>
@@ -16152,13 +15785,7 @@
               <w:rPr>
                 <w:rFonts w:asciiTheme="majorHAnsi" w:hAnsiTheme="majorHAnsi" w:cstheme="majorHAnsi"/>
               </w:rPr>
-              <w:t>10</w:t>
-            </w:r>
-            <w:r>
-              <w:rPr>
-                <w:rFonts w:asciiTheme="majorHAnsi" w:hAnsiTheme="majorHAnsi" w:cstheme="majorHAnsi"/>
-              </w:rPr>
-              <w:t>0</w:t>
+              <w:t>100</w:t>
             </w:r>
           </w:p>
         </w:tc>
@@ -16210,13 +15837,7 @@
               <w:rPr>
                 <w:rFonts w:cstheme="majorHAnsi"/>
               </w:rPr>
-              <w:t>SC</w:t>
-            </w:r>
-            <w:r>
-              <w:rPr>
-                <w:rFonts w:cstheme="majorHAnsi"/>
-              </w:rPr>
-              <w:t>8</w:t>
+              <w:t>SC8</w:t>
             </w:r>
           </w:p>
         </w:tc>
@@ -16377,13 +15998,7 @@
               <w:rPr>
                 <w:rFonts w:cstheme="majorHAnsi"/>
               </w:rPr>
-              <w:t>SC</w:t>
-            </w:r>
-            <w:r>
-              <w:rPr>
-                <w:rFonts w:cstheme="majorHAnsi"/>
-              </w:rPr>
-              <w:t>9</w:t>
+              <w:t>SC9</w:t>
             </w:r>
           </w:p>
         </w:tc>
@@ -16446,13 +16061,7 @@
               <w:rPr>
                 <w:rFonts w:asciiTheme="majorHAnsi" w:hAnsiTheme="majorHAnsi" w:cstheme="majorHAnsi"/>
               </w:rPr>
-              <w:t>1</w:t>
-            </w:r>
-            <w:r>
-              <w:rPr>
-                <w:rFonts w:asciiTheme="majorHAnsi" w:hAnsiTheme="majorHAnsi" w:cstheme="majorHAnsi"/>
-              </w:rPr>
-              <w:t>00</w:t>
+              <w:t>100</w:t>
             </w:r>
           </w:p>
         </w:tc>
@@ -16473,13 +16082,7 @@
               <w:rPr>
                 <w:rFonts w:asciiTheme="majorHAnsi" w:hAnsiTheme="majorHAnsi" w:cstheme="majorHAnsi"/>
               </w:rPr>
-              <w:t>7</w:t>
-            </w:r>
-            <w:r>
-              <w:rPr>
-                <w:rFonts w:asciiTheme="majorHAnsi" w:hAnsiTheme="majorHAnsi" w:cstheme="majorHAnsi"/>
-              </w:rPr>
-              <w:t>0</w:t>
+              <w:t>70</w:t>
             </w:r>
           </w:p>
         </w:tc>
@@ -16501,13 +16104,7 @@
               <w:rPr>
                 <w:rFonts w:asciiTheme="majorHAnsi" w:hAnsiTheme="majorHAnsi" w:cstheme="majorHAnsi"/>
               </w:rPr>
-              <w:t>10</w:t>
-            </w:r>
-            <w:r>
-              <w:rPr>
-                <w:rFonts w:asciiTheme="majorHAnsi" w:hAnsiTheme="majorHAnsi" w:cstheme="majorHAnsi"/>
-              </w:rPr>
-              <w:t>0</w:t>
+              <w:t>100</w:t>
             </w:r>
           </w:p>
         </w:tc>
@@ -16537,33 +16134,21 @@
               <w:rPr>
                 <w:rFonts w:asciiTheme="majorHAnsi" w:hAnsiTheme="majorHAnsi" w:cstheme="majorHAnsi"/>
               </w:rPr>
-              <w:t xml:space="preserve"> =</w:t>
-            </w:r>
+              <w:t xml:space="preserve"> = </w:t>
+            </w:r>
+            <w:proofErr w:type="spellStart"/>
             <w:r>
               <w:rPr>
                 <w:rFonts w:asciiTheme="majorHAnsi" w:hAnsiTheme="majorHAnsi" w:cstheme="majorHAnsi"/>
               </w:rPr>
-              <w:t xml:space="preserve"> </w:t>
-            </w:r>
-            <w:proofErr w:type="spellStart"/>
+              <w:t>Merging</w:t>
+            </w:r>
+            <w:proofErr w:type="spellEnd"/>
             <w:r>
               <w:rPr>
                 <w:rFonts w:asciiTheme="majorHAnsi" w:hAnsiTheme="majorHAnsi" w:cstheme="majorHAnsi"/>
               </w:rPr>
-              <w:t>Merging</w:t>
-            </w:r>
-            <w:proofErr w:type="spellEnd"/>
-            <w:r>
-              <w:rPr>
-                <w:rFonts w:asciiTheme="majorHAnsi" w:hAnsiTheme="majorHAnsi" w:cstheme="majorHAnsi"/>
-              </w:rPr>
-              <w:t xml:space="preserve"> = </w:t>
-            </w:r>
-            <w:r>
-              <w:rPr>
-                <w:rFonts w:asciiTheme="majorHAnsi" w:hAnsiTheme="majorHAnsi" w:cstheme="majorHAnsi"/>
-              </w:rPr>
-              <w:t>2 and</w:t>
+              <w:t xml:space="preserve"> = 2 and</w:t>
             </w:r>
           </w:p>
           <w:p>
@@ -16606,12 +16191,672 @@
           <w:rStyle w:val="Enfasiintensa"/>
         </w:rPr>
       </w:pPr>
-      <w:bookmarkStart w:id="67" w:name="_Toc20320377"/>
       <w:r>
         <w:rPr>
           <w:rStyle w:val="Enfasiintensa"/>
         </w:rPr>
         <w:lastRenderedPageBreak/>
+        <w:t>PC</w:t>
+      </w:r>
+      <w:r>
+        <w:rPr>
+          <w:rStyle w:val="Enfasiintensa"/>
+        </w:rPr>
+        <w:t>1</w:t>
+      </w:r>
+    </w:p>
+    <w:tbl>
+      <w:tblPr>
+        <w:tblStyle w:val="Tabellasemplice5"/>
+        <w:tblW w:w="0" w:type="auto"/>
+        <w:jc w:val="center"/>
+        <w:tblLook w:val="04A0" w:firstRow="1" w:lastRow="0" w:firstColumn="1" w:lastColumn="0" w:noHBand="0" w:noVBand="1"/>
+      </w:tblPr>
+      <w:tblGrid>
+        <w:gridCol w:w="958"/>
+        <w:gridCol w:w="1647"/>
+        <w:gridCol w:w="1612"/>
+        <w:gridCol w:w="2190"/>
+        <w:gridCol w:w="1614"/>
+        <w:gridCol w:w="23"/>
+        <w:gridCol w:w="1594"/>
+      </w:tblGrid>
+      <w:tr>
+        <w:trPr>
+          <w:cnfStyle w:val="100000000000" w:firstRow="1" w:lastRow="0" w:firstColumn="0" w:lastColumn="0" w:oddVBand="0" w:evenVBand="0" w:oddHBand="0" w:evenHBand="0" w:firstRowFirstColumn="0" w:firstRowLastColumn="0" w:lastRowFirstColumn="0" w:lastRowLastColumn="0"/>
+          <w:trHeight w:val="752"/>
+          <w:jc w:val="center"/>
+        </w:trPr>
+        <w:tc>
+          <w:tcPr>
+            <w:cnfStyle w:val="001000000100" w:firstRow="0" w:lastRow="0" w:firstColumn="1" w:lastColumn="0" w:oddVBand="0" w:evenVBand="0" w:oddHBand="0" w:evenHBand="0" w:firstRowFirstColumn="1" w:firstRowLastColumn="0" w:lastRowFirstColumn="0" w:lastRowLastColumn="0"/>
+            <w:tcW w:w="958" w:type="dxa"/>
+            <w:vMerge w:val="restart"/>
+            <w:vAlign w:val="center"/>
+          </w:tcPr>
+          <w:p>
+            <w:pPr>
+              <w:jc w:val="center"/>
+              <w:rPr>
+                <w:b/>
+                <w:bCs/>
+                <w:sz w:val="24"/>
+                <w:szCs w:val="21"/>
+              </w:rPr>
+            </w:pPr>
+            <w:r>
+              <w:rPr>
+                <w:b/>
+                <w:bCs/>
+                <w:sz w:val="24"/>
+                <w:szCs w:val="21"/>
+              </w:rPr>
+              <w:t>ID s</w:t>
+            </w:r>
+            <w:r>
+              <w:rPr>
+                <w:b/>
+                <w:bCs/>
+                <w:sz w:val="24"/>
+                <w:szCs w:val="21"/>
+              </w:rPr>
+              <w:t>chema</w:t>
+            </w:r>
+          </w:p>
+        </w:tc>
+        <w:tc>
+          <w:tcPr>
+            <w:tcW w:w="1647" w:type="dxa"/>
+            <w:vMerge w:val="restart"/>
+            <w:vAlign w:val="center"/>
+          </w:tcPr>
+          <w:p>
+            <w:pPr>
+              <w:jc w:val="center"/>
+              <w:cnfStyle w:val="100000000000" w:firstRow="1" w:lastRow="0" w:firstColumn="0" w:lastColumn="0" w:oddVBand="0" w:evenVBand="0" w:oddHBand="0" w:evenHBand="0" w:firstRowFirstColumn="0" w:firstRowLastColumn="0" w:lastRowFirstColumn="0" w:lastRowLastColumn="0"/>
+              <w:rPr>
+                <w:b/>
+                <w:bCs/>
+                <w:sz w:val="24"/>
+                <w:szCs w:val="21"/>
+              </w:rPr>
+            </w:pPr>
+            <w:r>
+              <w:rPr>
+                <w:b/>
+                <w:bCs/>
+                <w:sz w:val="24"/>
+                <w:szCs w:val="21"/>
+              </w:rPr>
+              <w:t>Generazione schema iBench</w:t>
+            </w:r>
+          </w:p>
+        </w:tc>
+        <w:tc>
+          <w:tcPr>
+            <w:tcW w:w="1612" w:type="dxa"/>
+            <w:vMerge w:val="restart"/>
+            <w:vAlign w:val="center"/>
+          </w:tcPr>
+          <w:p>
+            <w:pPr>
+              <w:jc w:val="center"/>
+              <w:cnfStyle w:val="100000000000" w:firstRow="1" w:lastRow="0" w:firstColumn="0" w:lastColumn="0" w:oddVBand="0" w:evenVBand="0" w:oddHBand="0" w:evenHBand="0" w:firstRowFirstColumn="0" w:firstRowLastColumn="0" w:lastRowFirstColumn="0" w:lastRowLastColumn="0"/>
+              <w:rPr>
+                <w:b/>
+                <w:bCs/>
+                <w:sz w:val="24"/>
+                <w:szCs w:val="21"/>
+              </w:rPr>
+            </w:pPr>
+            <w:r>
+              <w:rPr>
+                <w:b/>
+                <w:bCs/>
+                <w:sz w:val="24"/>
+                <w:szCs w:val="21"/>
+              </w:rPr>
+              <w:t>Traduzione xml to xmi con parser</w:t>
+            </w:r>
+          </w:p>
+        </w:tc>
+        <w:tc>
+          <w:tcPr>
+            <w:tcW w:w="2190" w:type="dxa"/>
+            <w:vMerge w:val="restart"/>
+          </w:tcPr>
+          <w:p>
+            <w:pPr>
+              <w:jc w:val="center"/>
+              <w:cnfStyle w:val="100000000000" w:firstRow="1" w:lastRow="0" w:firstColumn="0" w:lastColumn="0" w:oddVBand="0" w:evenVBand="0" w:oddHBand="0" w:evenHBand="0" w:firstRowFirstColumn="0" w:firstRowLastColumn="0" w:lastRowFirstColumn="0" w:lastRowLastColumn="0"/>
+              <w:rPr>
+                <w:b/>
+                <w:bCs/>
+                <w:sz w:val="24"/>
+                <w:szCs w:val="21"/>
+              </w:rPr>
+            </w:pPr>
+            <w:r>
+              <w:rPr>
+                <w:b/>
+                <w:bCs/>
+                <w:sz w:val="24"/>
+                <w:szCs w:val="21"/>
+              </w:rPr>
+              <w:t>Creazione e popolamento del database su MySQL</w:t>
+            </w:r>
+          </w:p>
+        </w:tc>
+        <w:tc>
+          <w:tcPr>
+            <w:tcW w:w="3231" w:type="dxa"/>
+            <w:gridSpan w:val="3"/>
+            <w:vAlign w:val="center"/>
+          </w:tcPr>
+          <w:p>
+            <w:pPr>
+              <w:jc w:val="center"/>
+              <w:cnfStyle w:val="100000000000" w:firstRow="1" w:lastRow="0" w:firstColumn="0" w:lastColumn="0" w:oddVBand="0" w:evenVBand="0" w:oddHBand="0" w:evenHBand="0" w:firstRowFirstColumn="0" w:firstRowLastColumn="0" w:lastRowFirstColumn="0" w:lastRowLastColumn="0"/>
+              <w:rPr>
+                <w:b/>
+                <w:bCs/>
+                <w:sz w:val="24"/>
+                <w:szCs w:val="21"/>
+              </w:rPr>
+            </w:pPr>
+            <w:r>
+              <w:rPr>
+                <w:b/>
+                <w:bCs/>
+                <w:sz w:val="24"/>
+                <w:szCs w:val="21"/>
+              </w:rPr>
+              <w:t>Visualizzazione schema sul tool CoDIT</w:t>
+            </w:r>
+          </w:p>
+        </w:tc>
+      </w:tr>
+      <w:tr>
+        <w:trPr>
+          <w:cnfStyle w:val="000000100000" w:firstRow="0" w:lastRow="0" w:firstColumn="0" w:lastColumn="0" w:oddVBand="0" w:evenVBand="0" w:oddHBand="1" w:evenHBand="0" w:firstRowFirstColumn="0" w:firstRowLastColumn="0" w:lastRowFirstColumn="0" w:lastRowLastColumn="0"/>
+          <w:trHeight w:val="125"/>
+          <w:jc w:val="center"/>
+        </w:trPr>
+        <w:tc>
+          <w:tcPr>
+            <w:cnfStyle w:val="001000000000" w:firstRow="0" w:lastRow="0" w:firstColumn="1" w:lastColumn="0" w:oddVBand="0" w:evenVBand="0" w:oddHBand="0" w:evenHBand="0" w:firstRowFirstColumn="0" w:firstRowLastColumn="0" w:lastRowFirstColumn="0" w:lastRowLastColumn="0"/>
+            <w:tcW w:w="958" w:type="dxa"/>
+            <w:vMerge/>
+            <w:vAlign w:val="center"/>
+          </w:tcPr>
+          <w:p>
+            <w:pPr>
+              <w:jc w:val="center"/>
+              <w:rPr>
+                <w:sz w:val="24"/>
+                <w:szCs w:val="21"/>
+              </w:rPr>
+            </w:pPr>
+          </w:p>
+        </w:tc>
+        <w:tc>
+          <w:tcPr>
+            <w:tcW w:w="1647" w:type="dxa"/>
+            <w:vMerge/>
+            <w:tcBorders>
+              <w:bottom w:val="single" w:sz="4" w:space="0" w:color="AEAAAA"/>
+            </w:tcBorders>
+            <w:vAlign w:val="center"/>
+          </w:tcPr>
+          <w:p>
+            <w:pPr>
+              <w:jc w:val="center"/>
+              <w:cnfStyle w:val="000000100000" w:firstRow="0" w:lastRow="0" w:firstColumn="0" w:lastColumn="0" w:oddVBand="0" w:evenVBand="0" w:oddHBand="1" w:evenHBand="0" w:firstRowFirstColumn="0" w:firstRowLastColumn="0" w:lastRowFirstColumn="0" w:lastRowLastColumn="0"/>
+              <w:rPr>
+                <w:sz w:val="24"/>
+                <w:szCs w:val="21"/>
+              </w:rPr>
+            </w:pPr>
+          </w:p>
+        </w:tc>
+        <w:tc>
+          <w:tcPr>
+            <w:tcW w:w="1612" w:type="dxa"/>
+            <w:vMerge/>
+            <w:tcBorders>
+              <w:bottom w:val="single" w:sz="4" w:space="0" w:color="AEAAAA"/>
+            </w:tcBorders>
+            <w:vAlign w:val="center"/>
+          </w:tcPr>
+          <w:p>
+            <w:pPr>
+              <w:jc w:val="center"/>
+              <w:cnfStyle w:val="000000100000" w:firstRow="0" w:lastRow="0" w:firstColumn="0" w:lastColumn="0" w:oddVBand="0" w:evenVBand="0" w:oddHBand="1" w:evenHBand="0" w:firstRowFirstColumn="0" w:firstRowLastColumn="0" w:lastRowFirstColumn="0" w:lastRowLastColumn="0"/>
+              <w:rPr>
+                <w:sz w:val="24"/>
+                <w:szCs w:val="21"/>
+              </w:rPr>
+            </w:pPr>
+          </w:p>
+        </w:tc>
+        <w:tc>
+          <w:tcPr>
+            <w:tcW w:w="2190" w:type="dxa"/>
+            <w:vMerge/>
+            <w:tcBorders>
+              <w:bottom w:val="single" w:sz="4" w:space="0" w:color="AEAAAA"/>
+            </w:tcBorders>
+            <w:shd w:val="clear" w:color="auto" w:fill="auto"/>
+          </w:tcPr>
+          <w:p>
+            <w:pPr>
+              <w:jc w:val="center"/>
+              <w:cnfStyle w:val="000000100000" w:firstRow="0" w:lastRow="0" w:firstColumn="0" w:lastColumn="0" w:oddVBand="0" w:evenVBand="0" w:oddHBand="1" w:evenHBand="0" w:firstRowFirstColumn="0" w:firstRowLastColumn="0" w:lastRowFirstColumn="0" w:lastRowLastColumn="0"/>
+              <w:rPr>
+                <w:rFonts w:asciiTheme="majorHAnsi" w:eastAsiaTheme="majorEastAsia" w:hAnsiTheme="majorHAnsi" w:cstheme="majorBidi"/>
+                <w:b/>
+                <w:bCs/>
+                <w:i/>
+                <w:iCs/>
+                <w:sz w:val="24"/>
+                <w:szCs w:val="21"/>
+              </w:rPr>
+            </w:pPr>
+          </w:p>
+        </w:tc>
+        <w:tc>
+          <w:tcPr>
+            <w:tcW w:w="1614" w:type="dxa"/>
+            <w:tcBorders>
+              <w:bottom w:val="single" w:sz="4" w:space="0" w:color="AEAAAA"/>
+            </w:tcBorders>
+            <w:vAlign w:val="center"/>
+          </w:tcPr>
+          <w:p>
+            <w:pPr>
+              <w:jc w:val="center"/>
+              <w:cnfStyle w:val="000000100000" w:firstRow="0" w:lastRow="0" w:firstColumn="0" w:lastColumn="0" w:oddVBand="0" w:evenVBand="0" w:oddHBand="1" w:evenHBand="0" w:firstRowFirstColumn="0" w:firstRowLastColumn="0" w:lastRowFirstColumn="0" w:lastRowLastColumn="0"/>
+              <w:rPr>
+                <w:rFonts w:asciiTheme="majorHAnsi" w:eastAsiaTheme="majorEastAsia" w:hAnsiTheme="majorHAnsi" w:cstheme="majorBidi"/>
+                <w:b/>
+                <w:bCs/>
+                <w:i/>
+                <w:iCs/>
+                <w:sz w:val="24"/>
+                <w:szCs w:val="21"/>
+              </w:rPr>
+            </w:pPr>
+            <w:r>
+              <w:rPr>
+                <w:rFonts w:asciiTheme="majorHAnsi" w:eastAsiaTheme="majorEastAsia" w:hAnsiTheme="majorHAnsi" w:cstheme="majorBidi"/>
+                <w:b/>
+                <w:bCs/>
+                <w:i/>
+                <w:iCs/>
+                <w:sz w:val="24"/>
+                <w:szCs w:val="21"/>
+              </w:rPr>
+              <w:t>SourceSchema</w:t>
+            </w:r>
+          </w:p>
+        </w:tc>
+        <w:tc>
+          <w:tcPr>
+            <w:tcW w:w="1617" w:type="dxa"/>
+            <w:gridSpan w:val="2"/>
+            <w:tcBorders>
+              <w:bottom w:val="single" w:sz="4" w:space="0" w:color="AEAAAA"/>
+            </w:tcBorders>
+            <w:vAlign w:val="center"/>
+          </w:tcPr>
+          <w:p>
+            <w:pPr>
+              <w:jc w:val="center"/>
+              <w:cnfStyle w:val="000000100000" w:firstRow="0" w:lastRow="0" w:firstColumn="0" w:lastColumn="0" w:oddVBand="0" w:evenVBand="0" w:oddHBand="1" w:evenHBand="0" w:firstRowFirstColumn="0" w:firstRowLastColumn="0" w:lastRowFirstColumn="0" w:lastRowLastColumn="0"/>
+              <w:rPr>
+                <w:rFonts w:asciiTheme="majorHAnsi" w:eastAsiaTheme="majorEastAsia" w:hAnsiTheme="majorHAnsi" w:cstheme="majorBidi"/>
+                <w:b/>
+                <w:bCs/>
+                <w:i/>
+                <w:iCs/>
+                <w:sz w:val="24"/>
+                <w:szCs w:val="21"/>
+              </w:rPr>
+            </w:pPr>
+            <w:r>
+              <w:rPr>
+                <w:rFonts w:asciiTheme="majorHAnsi" w:eastAsiaTheme="majorEastAsia" w:hAnsiTheme="majorHAnsi" w:cstheme="majorBidi"/>
+                <w:b/>
+                <w:bCs/>
+                <w:i/>
+                <w:iCs/>
+                <w:sz w:val="24"/>
+                <w:szCs w:val="21"/>
+              </w:rPr>
+              <w:t>TargetSchema</w:t>
+            </w:r>
+          </w:p>
+        </w:tc>
+      </w:tr>
+      <w:tr>
+        <w:trPr>
+          <w:jc w:val="center"/>
+        </w:trPr>
+        <w:tc>
+          <w:tcPr>
+            <w:cnfStyle w:val="001000000000" w:firstRow="0" w:lastRow="0" w:firstColumn="1" w:lastColumn="0" w:oddVBand="0" w:evenVBand="0" w:oddHBand="0" w:evenHBand="0" w:firstRowFirstColumn="0" w:firstRowLastColumn="0" w:lastRowFirstColumn="0" w:lastRowLastColumn="0"/>
+            <w:tcW w:w="958" w:type="dxa"/>
+            <w:vAlign w:val="center"/>
+          </w:tcPr>
+          <w:p>
+            <w:pPr>
+              <w:jc w:val="center"/>
+            </w:pPr>
+            <w:r>
+              <w:t>SC7</w:t>
+            </w:r>
+          </w:p>
+        </w:tc>
+        <w:tc>
+          <w:tcPr>
+            <w:tcW w:w="1647" w:type="dxa"/>
+            <w:tcBorders>
+              <w:top w:val="single" w:sz="4" w:space="0" w:color="AEAAAA"/>
+            </w:tcBorders>
+            <w:vAlign w:val="center"/>
+          </w:tcPr>
+          <w:p>
+            <w:pPr>
+              <w:jc w:val="center"/>
+              <w:cnfStyle w:val="000000000000" w:firstRow="0" w:lastRow="0" w:firstColumn="0" w:lastColumn="0" w:oddVBand="0" w:evenVBand="0" w:oddHBand="0" w:evenHBand="0" w:firstRowFirstColumn="0" w:firstRowLastColumn="0" w:lastRowFirstColumn="0" w:lastRowLastColumn="0"/>
+            </w:pPr>
+            <w:r>
+              <w:t>1.98+1.89+1.94</w:t>
+            </w:r>
+          </w:p>
+        </w:tc>
+        <w:tc>
+          <w:tcPr>
+            <w:tcW w:w="1612" w:type="dxa"/>
+            <w:tcBorders>
+              <w:top w:val="single" w:sz="4" w:space="0" w:color="AEAAAA"/>
+            </w:tcBorders>
+            <w:vAlign w:val="center"/>
+          </w:tcPr>
+          <w:p>
+            <w:pPr>
+              <w:jc w:val="center"/>
+              <w:cnfStyle w:val="000000000000" w:firstRow="0" w:lastRow="0" w:firstColumn="0" w:lastColumn="0" w:oddVBand="0" w:evenVBand="0" w:oddHBand="0" w:evenHBand="0" w:firstRowFirstColumn="0" w:firstRowLastColumn="0" w:lastRowFirstColumn="0" w:lastRowLastColumn="0"/>
+            </w:pPr>
+            <w:r>
+              <w:t>1.44+0.13+0.12</w:t>
+            </w:r>
+          </w:p>
+        </w:tc>
+        <w:tc>
+          <w:tcPr>
+            <w:tcW w:w="2190" w:type="dxa"/>
+            <w:tcBorders>
+              <w:top w:val="single" w:sz="4" w:space="0" w:color="AEAAAA"/>
+            </w:tcBorders>
+          </w:tcPr>
+          <w:p>
+            <w:pPr>
+              <w:jc w:val="center"/>
+              <w:cnfStyle w:val="000000000000" w:firstRow="0" w:lastRow="0" w:firstColumn="0" w:lastColumn="0" w:oddVBand="0" w:evenVBand="0" w:oddHBand="0" w:evenHBand="0" w:firstRowFirstColumn="0" w:firstRowLastColumn="0" w:lastRowFirstColumn="0" w:lastRowLastColumn="0"/>
+            </w:pPr>
+            <w:bookmarkStart w:id="67" w:name="_GoBack"/>
+            <w:bookmarkEnd w:id="67"/>
+          </w:p>
+        </w:tc>
+        <w:tc>
+          <w:tcPr>
+            <w:tcW w:w="1637" w:type="dxa"/>
+            <w:gridSpan w:val="2"/>
+            <w:tcBorders>
+              <w:top w:val="single" w:sz="4" w:space="0" w:color="AEAAAA"/>
+            </w:tcBorders>
+            <w:vAlign w:val="center"/>
+          </w:tcPr>
+          <w:p>
+            <w:pPr>
+              <w:jc w:val="center"/>
+              <w:cnfStyle w:val="000000000000" w:firstRow="0" w:lastRow="0" w:firstColumn="0" w:lastColumn="0" w:oddVBand="0" w:evenVBand="0" w:oddHBand="0" w:evenHBand="0" w:firstRowFirstColumn="0" w:firstRowLastColumn="0" w:lastRowFirstColumn="0" w:lastRowLastColumn="0"/>
+            </w:pPr>
+          </w:p>
+        </w:tc>
+        <w:tc>
+          <w:tcPr>
+            <w:tcW w:w="1594" w:type="dxa"/>
+            <w:tcBorders>
+              <w:top w:val="single" w:sz="4" w:space="0" w:color="AEAAAA"/>
+            </w:tcBorders>
+            <w:vAlign w:val="center"/>
+          </w:tcPr>
+          <w:p>
+            <w:pPr>
+              <w:jc w:val="center"/>
+              <w:cnfStyle w:val="000000000000" w:firstRow="0" w:lastRow="0" w:firstColumn="0" w:lastColumn="0" w:oddVBand="0" w:evenVBand="0" w:oddHBand="0" w:evenHBand="0" w:firstRowFirstColumn="0" w:firstRowLastColumn="0" w:lastRowFirstColumn="0" w:lastRowLastColumn="0"/>
+            </w:pPr>
+          </w:p>
+        </w:tc>
+      </w:tr>
+      <w:tr>
+        <w:trPr>
+          <w:cnfStyle w:val="000000100000" w:firstRow="0" w:lastRow="0" w:firstColumn="0" w:lastColumn="0" w:oddVBand="0" w:evenVBand="0" w:oddHBand="1" w:evenHBand="0" w:firstRowFirstColumn="0" w:firstRowLastColumn="0" w:lastRowFirstColumn="0" w:lastRowLastColumn="0"/>
+          <w:jc w:val="center"/>
+        </w:trPr>
+        <w:tc>
+          <w:tcPr>
+            <w:cnfStyle w:val="001000000000" w:firstRow="0" w:lastRow="0" w:firstColumn="1" w:lastColumn="0" w:oddVBand="0" w:evenVBand="0" w:oddHBand="0" w:evenHBand="0" w:firstRowFirstColumn="0" w:firstRowLastColumn="0" w:lastRowFirstColumn="0" w:lastRowLastColumn="0"/>
+            <w:tcW w:w="958" w:type="dxa"/>
+            <w:vAlign w:val="center"/>
+          </w:tcPr>
+          <w:p>
+            <w:pPr>
+              <w:jc w:val="center"/>
+            </w:pPr>
+            <w:r>
+              <w:t>SC8</w:t>
+            </w:r>
+          </w:p>
+        </w:tc>
+        <w:tc>
+          <w:tcPr>
+            <w:tcW w:w="1647" w:type="dxa"/>
+            <w:vAlign w:val="center"/>
+          </w:tcPr>
+          <w:p>
+            <w:pPr>
+              <w:jc w:val="center"/>
+              <w:cnfStyle w:val="000000100000" w:firstRow="0" w:lastRow="0" w:firstColumn="0" w:lastColumn="0" w:oddVBand="0" w:evenVBand="0" w:oddHBand="1" w:evenHBand="0" w:firstRowFirstColumn="0" w:firstRowLastColumn="0" w:lastRowFirstColumn="0" w:lastRowLastColumn="0"/>
+            </w:pPr>
+            <w:r>
+              <w:t>2.32+2.14+2.16</w:t>
+            </w:r>
+          </w:p>
+        </w:tc>
+        <w:tc>
+          <w:tcPr>
+            <w:tcW w:w="1612" w:type="dxa"/>
+            <w:vAlign w:val="center"/>
+          </w:tcPr>
+          <w:p>
+            <w:pPr>
+              <w:jc w:val="center"/>
+              <w:cnfStyle w:val="000000100000" w:firstRow="0" w:lastRow="0" w:firstColumn="0" w:lastColumn="0" w:oddVBand="0" w:evenVBand="0" w:oddHBand="1" w:evenHBand="0" w:firstRowFirstColumn="0" w:firstRowLastColumn="0" w:lastRowFirstColumn="0" w:lastRowLastColumn="0"/>
+            </w:pPr>
+            <w:r>
+              <w:t>0.13+0.12+0.12</w:t>
+            </w:r>
+          </w:p>
+        </w:tc>
+        <w:tc>
+          <w:tcPr>
+            <w:tcW w:w="2190" w:type="dxa"/>
+          </w:tcPr>
+          <w:p>
+            <w:pPr>
+              <w:jc w:val="center"/>
+              <w:cnfStyle w:val="000000100000" w:firstRow="0" w:lastRow="0" w:firstColumn="0" w:lastColumn="0" w:oddVBand="0" w:evenVBand="0" w:oddHBand="1" w:evenHBand="0" w:firstRowFirstColumn="0" w:firstRowLastColumn="0" w:lastRowFirstColumn="0" w:lastRowLastColumn="0"/>
+            </w:pPr>
+          </w:p>
+        </w:tc>
+        <w:tc>
+          <w:tcPr>
+            <w:tcW w:w="1637" w:type="dxa"/>
+            <w:gridSpan w:val="2"/>
+            <w:vAlign w:val="center"/>
+          </w:tcPr>
+          <w:p>
+            <w:pPr>
+              <w:jc w:val="center"/>
+              <w:cnfStyle w:val="000000100000" w:firstRow="0" w:lastRow="0" w:firstColumn="0" w:lastColumn="0" w:oddVBand="0" w:evenVBand="0" w:oddHBand="1" w:evenHBand="0" w:firstRowFirstColumn="0" w:firstRowLastColumn="0" w:lastRowFirstColumn="0" w:lastRowLastColumn="0"/>
+            </w:pPr>
+          </w:p>
+        </w:tc>
+        <w:tc>
+          <w:tcPr>
+            <w:tcW w:w="1594" w:type="dxa"/>
+            <w:vAlign w:val="center"/>
+          </w:tcPr>
+          <w:p>
+            <w:pPr>
+              <w:jc w:val="center"/>
+              <w:cnfStyle w:val="000000100000" w:firstRow="0" w:lastRow="0" w:firstColumn="0" w:lastColumn="0" w:oddVBand="0" w:evenVBand="0" w:oddHBand="1" w:evenHBand="0" w:firstRowFirstColumn="0" w:firstRowLastColumn="0" w:lastRowFirstColumn="0" w:lastRowLastColumn="0"/>
+            </w:pPr>
+          </w:p>
+        </w:tc>
+      </w:tr>
+      <w:tr>
+        <w:trPr>
+          <w:jc w:val="center"/>
+        </w:trPr>
+        <w:tc>
+          <w:tcPr>
+            <w:cnfStyle w:val="001000000000" w:firstRow="0" w:lastRow="0" w:firstColumn="1" w:lastColumn="0" w:oddVBand="0" w:evenVBand="0" w:oddHBand="0" w:evenHBand="0" w:firstRowFirstColumn="0" w:firstRowLastColumn="0" w:lastRowFirstColumn="0" w:lastRowLastColumn="0"/>
+            <w:tcW w:w="958" w:type="dxa"/>
+            <w:vAlign w:val="center"/>
+          </w:tcPr>
+          <w:p>
+            <w:pPr>
+              <w:jc w:val="center"/>
+            </w:pPr>
+            <w:r>
+              <w:t>SC9</w:t>
+            </w:r>
+          </w:p>
+        </w:tc>
+        <w:tc>
+          <w:tcPr>
+            <w:tcW w:w="1647" w:type="dxa"/>
+            <w:vAlign w:val="center"/>
+          </w:tcPr>
+          <w:p>
+            <w:pPr>
+              <w:jc w:val="center"/>
+              <w:cnfStyle w:val="000000000000" w:firstRow="0" w:lastRow="0" w:firstColumn="0" w:lastColumn="0" w:oddVBand="0" w:evenVBand="0" w:oddHBand="0" w:evenHBand="0" w:firstRowFirstColumn="0" w:firstRowLastColumn="0" w:lastRowFirstColumn="0" w:lastRowLastColumn="0"/>
+              <w:rPr>
+                <w:lang w:val="en-US"/>
+              </w:rPr>
+            </w:pPr>
+            <w:r>
+              <w:rPr>
+                <w:lang w:val="en-US"/>
+              </w:rPr>
+              <w:t>2.51+2.21+2.17</w:t>
+            </w:r>
+          </w:p>
+        </w:tc>
+        <w:tc>
+          <w:tcPr>
+            <w:tcW w:w="1612" w:type="dxa"/>
+            <w:vAlign w:val="center"/>
+          </w:tcPr>
+          <w:p>
+            <w:pPr>
+              <w:jc w:val="center"/>
+              <w:cnfStyle w:val="000000000000" w:firstRow="0" w:lastRow="0" w:firstColumn="0" w:lastColumn="0" w:oddVBand="0" w:evenVBand="0" w:oddHBand="0" w:evenHBand="0" w:firstRowFirstColumn="0" w:firstRowLastColumn="0" w:lastRowFirstColumn="0" w:lastRowLastColumn="0"/>
+              <w:rPr>
+                <w:lang w:val="en-US"/>
+              </w:rPr>
+            </w:pPr>
+            <w:r>
+              <w:rPr>
+                <w:lang w:val="en-US"/>
+              </w:rPr>
+              <w:t>0.14+0.12+0.12</w:t>
+            </w:r>
+          </w:p>
+        </w:tc>
+        <w:tc>
+          <w:tcPr>
+            <w:tcW w:w="2190" w:type="dxa"/>
+          </w:tcPr>
+          <w:p>
+            <w:pPr>
+              <w:keepNext/>
+              <w:jc w:val="center"/>
+              <w:cnfStyle w:val="000000000000" w:firstRow="0" w:lastRow="0" w:firstColumn="0" w:lastColumn="0" w:oddVBand="0" w:evenVBand="0" w:oddHBand="0" w:evenHBand="0" w:firstRowFirstColumn="0" w:firstRowLastColumn="0" w:lastRowFirstColumn="0" w:lastRowLastColumn="0"/>
+              <w:rPr>
+                <w:lang w:val="en-US"/>
+              </w:rPr>
+            </w:pPr>
+          </w:p>
+        </w:tc>
+        <w:tc>
+          <w:tcPr>
+            <w:tcW w:w="1637" w:type="dxa"/>
+            <w:gridSpan w:val="2"/>
+            <w:vAlign w:val="center"/>
+          </w:tcPr>
+          <w:p>
+            <w:pPr>
+              <w:keepNext/>
+              <w:jc w:val="center"/>
+              <w:cnfStyle w:val="000000000000" w:firstRow="0" w:lastRow="0" w:firstColumn="0" w:lastColumn="0" w:oddVBand="0" w:evenVBand="0" w:oddHBand="0" w:evenHBand="0" w:firstRowFirstColumn="0" w:firstRowLastColumn="0" w:lastRowFirstColumn="0" w:lastRowLastColumn="0"/>
+              <w:rPr>
+                <w:lang w:val="en-US"/>
+              </w:rPr>
+            </w:pPr>
+          </w:p>
+        </w:tc>
+        <w:tc>
+          <w:tcPr>
+            <w:tcW w:w="1594" w:type="dxa"/>
+            <w:vAlign w:val="center"/>
+          </w:tcPr>
+          <w:p>
+            <w:pPr>
+              <w:keepNext/>
+              <w:jc w:val="center"/>
+              <w:cnfStyle w:val="000000000000" w:firstRow="0" w:lastRow="0" w:firstColumn="0" w:lastColumn="0" w:oddVBand="0" w:evenVBand="0" w:oddHBand="0" w:evenHBand="0" w:firstRowFirstColumn="0" w:firstRowLastColumn="0" w:lastRowFirstColumn="0" w:lastRowLastColumn="0"/>
+              <w:rPr>
+                <w:lang w:val="en-US"/>
+              </w:rPr>
+            </w:pPr>
+          </w:p>
+        </w:tc>
+      </w:tr>
+    </w:tbl>
+    <w:p>
+      <w:pPr>
+        <w:jc w:val="both"/>
+      </w:pPr>
+    </w:p>
+    <w:p>
+      <w:pPr>
+        <w:pStyle w:val="Titolo3"/>
+        <w:spacing w:line="360" w:lineRule="auto"/>
+        <w:rPr>
+          <w:rStyle w:val="Enfasiintensa"/>
+        </w:rPr>
+      </w:pPr>
+      <w:bookmarkStart w:id="68" w:name="_Toc20320377"/>
+      <w:r>
+        <w:rPr>
+          <w:rStyle w:val="Enfasiintensa"/>
+        </w:rPr>
         <w:t>PC</w:t>
       </w:r>
       <w:r>
@@ -16703,48 +16948,55 @@
                 <w:sz w:val="24"/>
                 <w:szCs w:val="21"/>
               </w:rPr>
-              <w:t xml:space="preserve">Generazione schema </w:t>
-            </w:r>
-            <w:proofErr w:type="spellStart"/>
-            <w:r>
+              <w:t>Generazione schema iBench</w:t>
+            </w:r>
+          </w:p>
+        </w:tc>
+        <w:tc>
+          <w:tcPr>
+            <w:tcW w:w="1615" w:type="dxa"/>
+            <w:vMerge w:val="restart"/>
+            <w:vAlign w:val="center"/>
+          </w:tcPr>
+          <w:p>
+            <w:pPr>
+              <w:jc w:val="center"/>
+              <w:cnfStyle w:val="100000000000" w:firstRow="1" w:lastRow="0" w:firstColumn="0" w:lastColumn="0" w:oddVBand="0" w:evenVBand="0" w:oddHBand="0" w:evenHBand="0" w:firstRowFirstColumn="0" w:firstRowLastColumn="0" w:lastRowFirstColumn="0" w:lastRowLastColumn="0"/>
               <w:rPr>
                 <w:b/>
                 <w:bCs/>
                 <w:sz w:val="24"/>
                 <w:szCs w:val="21"/>
               </w:rPr>
-              <w:t>iBench</w:t>
-            </w:r>
-            <w:proofErr w:type="spellEnd"/>
-          </w:p>
-        </w:tc>
-        <w:tc>
-          <w:tcPr>
-            <w:tcW w:w="1615" w:type="dxa"/>
-            <w:vMerge w:val="restart"/>
-            <w:vAlign w:val="center"/>
-          </w:tcPr>
-          <w:p>
-            <w:pPr>
-              <w:jc w:val="center"/>
-              <w:cnfStyle w:val="100000000000" w:firstRow="1" w:lastRow="0" w:firstColumn="0" w:lastColumn="0" w:oddVBand="0" w:evenVBand="0" w:oddHBand="0" w:evenHBand="0" w:firstRowFirstColumn="0" w:firstRowLastColumn="0" w:lastRowFirstColumn="0" w:lastRowLastColumn="0"/>
+            </w:pPr>
+            <w:r>
               <w:rPr>
                 <w:b/>
                 <w:bCs/>
                 <w:sz w:val="24"/>
                 <w:szCs w:val="21"/>
               </w:rPr>
-            </w:pPr>
-            <w:r>
+              <w:t>Traduzione xml to xmi con parser</w:t>
+            </w:r>
+          </w:p>
+        </w:tc>
+        <w:tc>
+          <w:tcPr>
+            <w:tcW w:w="3239" w:type="dxa"/>
+            <w:gridSpan w:val="3"/>
+            <w:vAlign w:val="center"/>
+          </w:tcPr>
+          <w:p>
+            <w:pPr>
+              <w:jc w:val="center"/>
+              <w:cnfStyle w:val="100000000000" w:firstRow="1" w:lastRow="0" w:firstColumn="0" w:lastColumn="0" w:oddVBand="0" w:evenVBand="0" w:oddHBand="0" w:evenHBand="0" w:firstRowFirstColumn="0" w:firstRowLastColumn="0" w:lastRowFirstColumn="0" w:lastRowLastColumn="0"/>
               <w:rPr>
                 <w:b/>
                 <w:bCs/>
                 <w:sz w:val="24"/>
                 <w:szCs w:val="21"/>
               </w:rPr>
-              <w:t xml:space="preserve">Traduzione xml to </w:t>
-            </w:r>
-            <w:proofErr w:type="spellStart"/>
+            </w:pPr>
             <w:r>
               <w:rPr>
                 <w:b/>
@@ -16752,68 +17004,8 @@
                 <w:sz w:val="24"/>
                 <w:szCs w:val="21"/>
               </w:rPr>
-              <w:t>xmi</w:t>
-            </w:r>
-            <w:proofErr w:type="spellEnd"/>
-            <w:r>
-              <w:rPr>
-                <w:b/>
-                <w:bCs/>
-                <w:sz w:val="24"/>
-                <w:szCs w:val="21"/>
-              </w:rPr>
-              <w:t xml:space="preserve"> con </w:t>
-            </w:r>
-            <w:proofErr w:type="spellStart"/>
-            <w:r>
-              <w:rPr>
-                <w:b/>
-                <w:bCs/>
-                <w:sz w:val="24"/>
-                <w:szCs w:val="21"/>
-              </w:rPr>
-              <w:t>parser</w:t>
-            </w:r>
-            <w:proofErr w:type="spellEnd"/>
-          </w:p>
-        </w:tc>
-        <w:tc>
-          <w:tcPr>
-            <w:tcW w:w="3239" w:type="dxa"/>
-            <w:gridSpan w:val="3"/>
-            <w:vAlign w:val="center"/>
-          </w:tcPr>
-          <w:p>
-            <w:pPr>
-              <w:jc w:val="center"/>
-              <w:cnfStyle w:val="100000000000" w:firstRow="1" w:lastRow="0" w:firstColumn="0" w:lastColumn="0" w:oddVBand="0" w:evenVBand="0" w:oddHBand="0" w:evenHBand="0" w:firstRowFirstColumn="0" w:firstRowLastColumn="0" w:lastRowFirstColumn="0" w:lastRowLastColumn="0"/>
-              <w:rPr>
-                <w:b/>
-                <w:bCs/>
-                <w:sz w:val="24"/>
-                <w:szCs w:val="21"/>
-              </w:rPr>
-            </w:pPr>
-            <w:r>
-              <w:rPr>
-                <w:b/>
-                <w:bCs/>
-                <w:sz w:val="24"/>
-                <w:szCs w:val="21"/>
-              </w:rPr>
-              <w:t xml:space="preserve">Visualizzazione schema sul tool </w:t>
-            </w:r>
-            <w:proofErr w:type="spellStart"/>
-            <w:r>
-              <w:rPr>
-                <w:b/>
-                <w:bCs/>
-                <w:sz w:val="24"/>
-                <w:szCs w:val="21"/>
-              </w:rPr>
-              <w:t>CoDIT</w:t>
-            </w:r>
-            <w:proofErr w:type="spellEnd"/>
+              <w:t>Visualizzazione schema sul tool CoDIT</w:t>
+            </w:r>
           </w:p>
         </w:tc>
       </w:tr>
@@ -16902,7 +17094,6 @@
                 <w:szCs w:val="21"/>
               </w:rPr>
             </w:pPr>
-            <w:proofErr w:type="spellStart"/>
             <w:r>
               <w:rPr>
                 <w:rFonts w:asciiTheme="majorHAnsi" w:eastAsiaTheme="majorEastAsia" w:hAnsiTheme="majorHAnsi" w:cstheme="majorBidi"/>
@@ -16915,7 +17106,6 @@
               </w:rPr>
               <w:t>SourceSchema</w:t>
             </w:r>
-            <w:proofErr w:type="spellEnd"/>
           </w:p>
         </w:tc>
         <w:tc>
@@ -16941,7 +17131,6 @@
                 <w:szCs w:val="21"/>
               </w:rPr>
             </w:pPr>
-            <w:proofErr w:type="spellStart"/>
             <w:r>
               <w:rPr>
                 <w:rFonts w:asciiTheme="majorHAnsi" w:eastAsiaTheme="majorEastAsia" w:hAnsiTheme="majorHAnsi" w:cstheme="majorBidi"/>
@@ -16954,7 +17143,6 @@
               </w:rPr>
               <w:t>TargetSchema</w:t>
             </w:r>
-            <w:proofErr w:type="spellEnd"/>
           </w:p>
         </w:tc>
       </w:tr>
@@ -16991,10 +17179,7 @@
               <w:cnfStyle w:val="000000000000" w:firstRow="0" w:lastRow="0" w:firstColumn="0" w:lastColumn="0" w:oddVBand="0" w:evenVBand="0" w:oddHBand="0" w:evenHBand="0" w:firstRowFirstColumn="0" w:firstRowLastColumn="0" w:lastRowFirstColumn="0" w:lastRowLastColumn="0"/>
             </w:pPr>
             <w:r>
-              <w:t>2</w:t>
-            </w:r>
-            <w:r>
-              <w:t>s</w:t>
+              <w:t>2s</w:t>
             </w:r>
           </w:p>
         </w:tc>
@@ -17087,8 +17272,6 @@
             <w:r>
               <w:t xml:space="preserve">2s </w:t>
             </w:r>
-            <w:bookmarkStart w:id="68" w:name="_GoBack"/>
-            <w:bookmarkEnd w:id="68"/>
           </w:p>
         </w:tc>
         <w:tc>
@@ -17243,6 +17426,642 @@
     <w:p>
       <w:pPr>
         <w:rPr>
+          <w:rStyle w:val="Enfasiintensa"/>
+        </w:rPr>
+      </w:pPr>
+    </w:p>
+    <w:p>
+      <w:pPr>
+        <w:pStyle w:val="Titolo3"/>
+        <w:spacing w:line="360" w:lineRule="auto"/>
+        <w:rPr>
+          <w:rStyle w:val="Enfasiintensa"/>
+        </w:rPr>
+      </w:pPr>
+      <w:r>
+        <w:rPr>
+          <w:rStyle w:val="Enfasiintensa"/>
+        </w:rPr>
+        <w:t>PC</w:t>
+      </w:r>
+      <w:r>
+        <w:rPr>
+          <w:rStyle w:val="Enfasiintensa"/>
+        </w:rPr>
+        <w:t>3</w:t>
+      </w:r>
+    </w:p>
+    <w:tbl>
+      <w:tblPr>
+        <w:tblStyle w:val="Tabellasemplice5"/>
+        <w:tblW w:w="0" w:type="auto"/>
+        <w:jc w:val="center"/>
+        <w:tblLook w:val="04A0" w:firstRow="1" w:lastRow="0" w:firstColumn="1" w:lastColumn="0" w:noHBand="0" w:noVBand="1"/>
+      </w:tblPr>
+      <w:tblGrid>
+        <w:gridCol w:w="958"/>
+        <w:gridCol w:w="1595"/>
+        <w:gridCol w:w="1516"/>
+        <w:gridCol w:w="2337"/>
+        <w:gridCol w:w="1614"/>
+        <w:gridCol w:w="23"/>
+        <w:gridCol w:w="1595"/>
+      </w:tblGrid>
+      <w:tr>
+        <w:trPr>
+          <w:cnfStyle w:val="100000000000" w:firstRow="1" w:lastRow="0" w:firstColumn="0" w:lastColumn="0" w:oddVBand="0" w:evenVBand="0" w:oddHBand="0" w:evenHBand="0" w:firstRowFirstColumn="0" w:firstRowLastColumn="0" w:lastRowFirstColumn="0" w:lastRowLastColumn="0"/>
+          <w:trHeight w:val="752"/>
+          <w:jc w:val="center"/>
+        </w:trPr>
+        <w:tc>
+          <w:tcPr>
+            <w:cnfStyle w:val="001000000100" w:firstRow="0" w:lastRow="0" w:firstColumn="1" w:lastColumn="0" w:oddVBand="0" w:evenVBand="0" w:oddHBand="0" w:evenHBand="0" w:firstRowFirstColumn="1" w:firstRowLastColumn="0" w:lastRowFirstColumn="0" w:lastRowLastColumn="0"/>
+            <w:tcW w:w="958" w:type="dxa"/>
+            <w:vMerge w:val="restart"/>
+            <w:vAlign w:val="center"/>
+          </w:tcPr>
+          <w:p>
+            <w:pPr>
+              <w:jc w:val="center"/>
+              <w:rPr>
+                <w:b/>
+                <w:bCs/>
+                <w:sz w:val="24"/>
+                <w:szCs w:val="21"/>
+              </w:rPr>
+            </w:pPr>
+            <w:r>
+              <w:rPr>
+                <w:b/>
+                <w:bCs/>
+                <w:sz w:val="24"/>
+                <w:szCs w:val="21"/>
+              </w:rPr>
+              <w:t>ID s</w:t>
+            </w:r>
+            <w:r>
+              <w:rPr>
+                <w:b/>
+                <w:bCs/>
+                <w:sz w:val="24"/>
+                <w:szCs w:val="21"/>
+              </w:rPr>
+              <w:t>chema</w:t>
+            </w:r>
+          </w:p>
+        </w:tc>
+        <w:tc>
+          <w:tcPr>
+            <w:tcW w:w="1595" w:type="dxa"/>
+            <w:vMerge w:val="restart"/>
+            <w:vAlign w:val="center"/>
+          </w:tcPr>
+          <w:p>
+            <w:pPr>
+              <w:jc w:val="center"/>
+              <w:cnfStyle w:val="100000000000" w:firstRow="1" w:lastRow="0" w:firstColumn="0" w:lastColumn="0" w:oddVBand="0" w:evenVBand="0" w:oddHBand="0" w:evenHBand="0" w:firstRowFirstColumn="0" w:firstRowLastColumn="0" w:lastRowFirstColumn="0" w:lastRowLastColumn="0"/>
+              <w:rPr>
+                <w:b/>
+                <w:bCs/>
+                <w:sz w:val="24"/>
+                <w:szCs w:val="21"/>
+              </w:rPr>
+            </w:pPr>
+            <w:r>
+              <w:rPr>
+                <w:b/>
+                <w:bCs/>
+                <w:sz w:val="24"/>
+                <w:szCs w:val="21"/>
+              </w:rPr>
+              <w:t>Generazione schema iBench</w:t>
+            </w:r>
+          </w:p>
+        </w:tc>
+        <w:tc>
+          <w:tcPr>
+            <w:tcW w:w="1516" w:type="dxa"/>
+            <w:vMerge w:val="restart"/>
+            <w:vAlign w:val="center"/>
+          </w:tcPr>
+          <w:p>
+            <w:pPr>
+              <w:jc w:val="center"/>
+              <w:cnfStyle w:val="100000000000" w:firstRow="1" w:lastRow="0" w:firstColumn="0" w:lastColumn="0" w:oddVBand="0" w:evenVBand="0" w:oddHBand="0" w:evenHBand="0" w:firstRowFirstColumn="0" w:firstRowLastColumn="0" w:lastRowFirstColumn="0" w:lastRowLastColumn="0"/>
+              <w:rPr>
+                <w:b/>
+                <w:bCs/>
+                <w:sz w:val="24"/>
+                <w:szCs w:val="21"/>
+              </w:rPr>
+            </w:pPr>
+            <w:r>
+              <w:rPr>
+                <w:b/>
+                <w:bCs/>
+                <w:sz w:val="24"/>
+                <w:szCs w:val="21"/>
+              </w:rPr>
+              <w:t>Traduzione xml to xmi con parser</w:t>
+            </w:r>
+          </w:p>
+        </w:tc>
+        <w:tc>
+          <w:tcPr>
+            <w:tcW w:w="2337" w:type="dxa"/>
+            <w:vMerge w:val="restart"/>
+          </w:tcPr>
+          <w:p>
+            <w:pPr>
+              <w:jc w:val="center"/>
+              <w:cnfStyle w:val="100000000000" w:firstRow="1" w:lastRow="0" w:firstColumn="0" w:lastColumn="0" w:oddVBand="0" w:evenVBand="0" w:oddHBand="0" w:evenHBand="0" w:firstRowFirstColumn="0" w:firstRowLastColumn="0" w:lastRowFirstColumn="0" w:lastRowLastColumn="0"/>
+              <w:rPr>
+                <w:b/>
+                <w:bCs/>
+                <w:sz w:val="24"/>
+                <w:szCs w:val="21"/>
+              </w:rPr>
+            </w:pPr>
+            <w:r>
+              <w:rPr>
+                <w:b/>
+                <w:bCs/>
+                <w:sz w:val="24"/>
+                <w:szCs w:val="21"/>
+              </w:rPr>
+              <w:t>Creazione e popolamento del database su MySQL</w:t>
+            </w:r>
+          </w:p>
+        </w:tc>
+        <w:tc>
+          <w:tcPr>
+            <w:tcW w:w="3232" w:type="dxa"/>
+            <w:gridSpan w:val="3"/>
+            <w:vAlign w:val="center"/>
+          </w:tcPr>
+          <w:p>
+            <w:pPr>
+              <w:jc w:val="center"/>
+              <w:cnfStyle w:val="100000000000" w:firstRow="1" w:lastRow="0" w:firstColumn="0" w:lastColumn="0" w:oddVBand="0" w:evenVBand="0" w:oddHBand="0" w:evenHBand="0" w:firstRowFirstColumn="0" w:firstRowLastColumn="0" w:lastRowFirstColumn="0" w:lastRowLastColumn="0"/>
+              <w:rPr>
+                <w:b/>
+                <w:bCs/>
+                <w:sz w:val="24"/>
+                <w:szCs w:val="21"/>
+              </w:rPr>
+            </w:pPr>
+            <w:r>
+              <w:rPr>
+                <w:b/>
+                <w:bCs/>
+                <w:sz w:val="24"/>
+                <w:szCs w:val="21"/>
+              </w:rPr>
+              <w:t>Visualizzazione schema sul tool CoDIT</w:t>
+            </w:r>
+          </w:p>
+        </w:tc>
+      </w:tr>
+      <w:tr>
+        <w:trPr>
+          <w:cnfStyle w:val="000000100000" w:firstRow="0" w:lastRow="0" w:firstColumn="0" w:lastColumn="0" w:oddVBand="0" w:evenVBand="0" w:oddHBand="1" w:evenHBand="0" w:firstRowFirstColumn="0" w:firstRowLastColumn="0" w:lastRowFirstColumn="0" w:lastRowLastColumn="0"/>
+          <w:trHeight w:val="125"/>
+          <w:jc w:val="center"/>
+        </w:trPr>
+        <w:tc>
+          <w:tcPr>
+            <w:cnfStyle w:val="001000000000" w:firstRow="0" w:lastRow="0" w:firstColumn="1" w:lastColumn="0" w:oddVBand="0" w:evenVBand="0" w:oddHBand="0" w:evenHBand="0" w:firstRowFirstColumn="0" w:firstRowLastColumn="0" w:lastRowFirstColumn="0" w:lastRowLastColumn="0"/>
+            <w:tcW w:w="958" w:type="dxa"/>
+            <w:vMerge/>
+            <w:vAlign w:val="center"/>
+          </w:tcPr>
+          <w:p>
+            <w:pPr>
+              <w:jc w:val="center"/>
+              <w:rPr>
+                <w:sz w:val="24"/>
+                <w:szCs w:val="21"/>
+              </w:rPr>
+            </w:pPr>
+          </w:p>
+        </w:tc>
+        <w:tc>
+          <w:tcPr>
+            <w:tcW w:w="1595" w:type="dxa"/>
+            <w:vMerge/>
+            <w:tcBorders>
+              <w:bottom w:val="single" w:sz="4" w:space="0" w:color="AEAAAA"/>
+            </w:tcBorders>
+            <w:vAlign w:val="center"/>
+          </w:tcPr>
+          <w:p>
+            <w:pPr>
+              <w:jc w:val="center"/>
+              <w:cnfStyle w:val="000000100000" w:firstRow="0" w:lastRow="0" w:firstColumn="0" w:lastColumn="0" w:oddVBand="0" w:evenVBand="0" w:oddHBand="1" w:evenHBand="0" w:firstRowFirstColumn="0" w:firstRowLastColumn="0" w:lastRowFirstColumn="0" w:lastRowLastColumn="0"/>
+              <w:rPr>
+                <w:sz w:val="24"/>
+                <w:szCs w:val="21"/>
+              </w:rPr>
+            </w:pPr>
+          </w:p>
+        </w:tc>
+        <w:tc>
+          <w:tcPr>
+            <w:tcW w:w="1516" w:type="dxa"/>
+            <w:vMerge/>
+            <w:tcBorders>
+              <w:bottom w:val="single" w:sz="4" w:space="0" w:color="AEAAAA"/>
+            </w:tcBorders>
+            <w:vAlign w:val="center"/>
+          </w:tcPr>
+          <w:p>
+            <w:pPr>
+              <w:jc w:val="center"/>
+              <w:cnfStyle w:val="000000100000" w:firstRow="0" w:lastRow="0" w:firstColumn="0" w:lastColumn="0" w:oddVBand="0" w:evenVBand="0" w:oddHBand="1" w:evenHBand="0" w:firstRowFirstColumn="0" w:firstRowLastColumn="0" w:lastRowFirstColumn="0" w:lastRowLastColumn="0"/>
+              <w:rPr>
+                <w:sz w:val="24"/>
+                <w:szCs w:val="21"/>
+              </w:rPr>
+            </w:pPr>
+          </w:p>
+        </w:tc>
+        <w:tc>
+          <w:tcPr>
+            <w:tcW w:w="2337" w:type="dxa"/>
+            <w:vMerge/>
+            <w:tcBorders>
+              <w:bottom w:val="single" w:sz="4" w:space="0" w:color="AEAAAA"/>
+            </w:tcBorders>
+            <w:shd w:val="clear" w:color="auto" w:fill="auto"/>
+          </w:tcPr>
+          <w:p>
+            <w:pPr>
+              <w:jc w:val="center"/>
+              <w:cnfStyle w:val="000000100000" w:firstRow="0" w:lastRow="0" w:firstColumn="0" w:lastColumn="0" w:oddVBand="0" w:evenVBand="0" w:oddHBand="1" w:evenHBand="0" w:firstRowFirstColumn="0" w:firstRowLastColumn="0" w:lastRowFirstColumn="0" w:lastRowLastColumn="0"/>
+              <w:rPr>
+                <w:rFonts w:asciiTheme="majorHAnsi" w:eastAsiaTheme="majorEastAsia" w:hAnsiTheme="majorHAnsi" w:cstheme="majorBidi"/>
+                <w:b/>
+                <w:bCs/>
+                <w:i/>
+                <w:iCs/>
+                <w:sz w:val="24"/>
+                <w:szCs w:val="21"/>
+              </w:rPr>
+            </w:pPr>
+          </w:p>
+        </w:tc>
+        <w:tc>
+          <w:tcPr>
+            <w:tcW w:w="1614" w:type="dxa"/>
+            <w:tcBorders>
+              <w:bottom w:val="single" w:sz="4" w:space="0" w:color="AEAAAA"/>
+            </w:tcBorders>
+            <w:vAlign w:val="center"/>
+          </w:tcPr>
+          <w:p>
+            <w:pPr>
+              <w:jc w:val="center"/>
+              <w:cnfStyle w:val="000000100000" w:firstRow="0" w:lastRow="0" w:firstColumn="0" w:lastColumn="0" w:oddVBand="0" w:evenVBand="0" w:oddHBand="1" w:evenHBand="0" w:firstRowFirstColumn="0" w:firstRowLastColumn="0" w:lastRowFirstColumn="0" w:lastRowLastColumn="0"/>
+              <w:rPr>
+                <w:rFonts w:asciiTheme="majorHAnsi" w:eastAsiaTheme="majorEastAsia" w:hAnsiTheme="majorHAnsi" w:cstheme="majorBidi"/>
+                <w:b/>
+                <w:bCs/>
+                <w:i/>
+                <w:iCs/>
+                <w:sz w:val="24"/>
+                <w:szCs w:val="21"/>
+              </w:rPr>
+            </w:pPr>
+            <w:r>
+              <w:rPr>
+                <w:rFonts w:asciiTheme="majorHAnsi" w:eastAsiaTheme="majorEastAsia" w:hAnsiTheme="majorHAnsi" w:cstheme="majorBidi"/>
+                <w:b/>
+                <w:bCs/>
+                <w:i/>
+                <w:iCs/>
+                <w:sz w:val="24"/>
+                <w:szCs w:val="21"/>
+              </w:rPr>
+              <w:t>SourceSchema</w:t>
+            </w:r>
+          </w:p>
+        </w:tc>
+        <w:tc>
+          <w:tcPr>
+            <w:tcW w:w="1618" w:type="dxa"/>
+            <w:gridSpan w:val="2"/>
+            <w:tcBorders>
+              <w:bottom w:val="single" w:sz="4" w:space="0" w:color="AEAAAA"/>
+            </w:tcBorders>
+            <w:vAlign w:val="center"/>
+          </w:tcPr>
+          <w:p>
+            <w:pPr>
+              <w:jc w:val="center"/>
+              <w:cnfStyle w:val="000000100000" w:firstRow="0" w:lastRow="0" w:firstColumn="0" w:lastColumn="0" w:oddVBand="0" w:evenVBand="0" w:oddHBand="1" w:evenHBand="0" w:firstRowFirstColumn="0" w:firstRowLastColumn="0" w:lastRowFirstColumn="0" w:lastRowLastColumn="0"/>
+              <w:rPr>
+                <w:rFonts w:asciiTheme="majorHAnsi" w:eastAsiaTheme="majorEastAsia" w:hAnsiTheme="majorHAnsi" w:cstheme="majorBidi"/>
+                <w:b/>
+                <w:bCs/>
+                <w:i/>
+                <w:iCs/>
+                <w:sz w:val="24"/>
+                <w:szCs w:val="21"/>
+              </w:rPr>
+            </w:pPr>
+            <w:r>
+              <w:rPr>
+                <w:rFonts w:asciiTheme="majorHAnsi" w:eastAsiaTheme="majorEastAsia" w:hAnsiTheme="majorHAnsi" w:cstheme="majorBidi"/>
+                <w:b/>
+                <w:bCs/>
+                <w:i/>
+                <w:iCs/>
+                <w:sz w:val="24"/>
+                <w:szCs w:val="21"/>
+              </w:rPr>
+              <w:t>TargetSchema</w:t>
+            </w:r>
+          </w:p>
+        </w:tc>
+      </w:tr>
+      <w:tr>
+        <w:trPr>
+          <w:jc w:val="center"/>
+        </w:trPr>
+        <w:tc>
+          <w:tcPr>
+            <w:cnfStyle w:val="001000000000" w:firstRow="0" w:lastRow="0" w:firstColumn="1" w:lastColumn="0" w:oddVBand="0" w:evenVBand="0" w:oddHBand="0" w:evenHBand="0" w:firstRowFirstColumn="0" w:firstRowLastColumn="0" w:lastRowFirstColumn="0" w:lastRowLastColumn="0"/>
+            <w:tcW w:w="958" w:type="dxa"/>
+            <w:vAlign w:val="center"/>
+          </w:tcPr>
+          <w:p>
+            <w:pPr>
+              <w:jc w:val="center"/>
+            </w:pPr>
+            <w:r>
+              <w:t>SC7</w:t>
+            </w:r>
+          </w:p>
+        </w:tc>
+        <w:tc>
+          <w:tcPr>
+            <w:tcW w:w="1595" w:type="dxa"/>
+            <w:tcBorders>
+              <w:top w:val="single" w:sz="4" w:space="0" w:color="AEAAAA"/>
+            </w:tcBorders>
+            <w:vAlign w:val="center"/>
+          </w:tcPr>
+          <w:p>
+            <w:pPr>
+              <w:jc w:val="center"/>
+              <w:cnfStyle w:val="000000000000" w:firstRow="0" w:lastRow="0" w:firstColumn="0" w:lastColumn="0" w:oddVBand="0" w:evenVBand="0" w:oddHBand="0" w:evenHBand="0" w:firstRowFirstColumn="0" w:firstRowLastColumn="0" w:lastRowFirstColumn="0" w:lastRowLastColumn="0"/>
+            </w:pPr>
+          </w:p>
+        </w:tc>
+        <w:tc>
+          <w:tcPr>
+            <w:tcW w:w="1516" w:type="dxa"/>
+            <w:tcBorders>
+              <w:top w:val="single" w:sz="4" w:space="0" w:color="AEAAAA"/>
+            </w:tcBorders>
+            <w:vAlign w:val="center"/>
+          </w:tcPr>
+          <w:p>
+            <w:pPr>
+              <w:jc w:val="center"/>
+              <w:cnfStyle w:val="000000000000" w:firstRow="0" w:lastRow="0" w:firstColumn="0" w:lastColumn="0" w:oddVBand="0" w:evenVBand="0" w:oddHBand="0" w:evenHBand="0" w:firstRowFirstColumn="0" w:firstRowLastColumn="0" w:lastRowFirstColumn="0" w:lastRowLastColumn="0"/>
+            </w:pPr>
+          </w:p>
+        </w:tc>
+        <w:tc>
+          <w:tcPr>
+            <w:tcW w:w="2337" w:type="dxa"/>
+            <w:tcBorders>
+              <w:top w:val="single" w:sz="4" w:space="0" w:color="AEAAAA"/>
+            </w:tcBorders>
+          </w:tcPr>
+          <w:p>
+            <w:pPr>
+              <w:jc w:val="center"/>
+              <w:cnfStyle w:val="000000000000" w:firstRow="0" w:lastRow="0" w:firstColumn="0" w:lastColumn="0" w:oddVBand="0" w:evenVBand="0" w:oddHBand="0" w:evenHBand="0" w:firstRowFirstColumn="0" w:firstRowLastColumn="0" w:lastRowFirstColumn="0" w:lastRowLastColumn="0"/>
+            </w:pPr>
+          </w:p>
+        </w:tc>
+        <w:tc>
+          <w:tcPr>
+            <w:tcW w:w="1637" w:type="dxa"/>
+            <w:gridSpan w:val="2"/>
+            <w:tcBorders>
+              <w:top w:val="single" w:sz="4" w:space="0" w:color="AEAAAA"/>
+            </w:tcBorders>
+            <w:vAlign w:val="center"/>
+          </w:tcPr>
+          <w:p>
+            <w:pPr>
+              <w:jc w:val="center"/>
+              <w:cnfStyle w:val="000000000000" w:firstRow="0" w:lastRow="0" w:firstColumn="0" w:lastColumn="0" w:oddVBand="0" w:evenVBand="0" w:oddHBand="0" w:evenHBand="0" w:firstRowFirstColumn="0" w:firstRowLastColumn="0" w:lastRowFirstColumn="0" w:lastRowLastColumn="0"/>
+            </w:pPr>
+          </w:p>
+        </w:tc>
+        <w:tc>
+          <w:tcPr>
+            <w:tcW w:w="1595" w:type="dxa"/>
+            <w:tcBorders>
+              <w:top w:val="single" w:sz="4" w:space="0" w:color="AEAAAA"/>
+            </w:tcBorders>
+            <w:vAlign w:val="center"/>
+          </w:tcPr>
+          <w:p>
+            <w:pPr>
+              <w:jc w:val="center"/>
+              <w:cnfStyle w:val="000000000000" w:firstRow="0" w:lastRow="0" w:firstColumn="0" w:lastColumn="0" w:oddVBand="0" w:evenVBand="0" w:oddHBand="0" w:evenHBand="0" w:firstRowFirstColumn="0" w:firstRowLastColumn="0" w:lastRowFirstColumn="0" w:lastRowLastColumn="0"/>
+            </w:pPr>
+          </w:p>
+        </w:tc>
+      </w:tr>
+      <w:tr>
+        <w:trPr>
+          <w:cnfStyle w:val="000000100000" w:firstRow="0" w:lastRow="0" w:firstColumn="0" w:lastColumn="0" w:oddVBand="0" w:evenVBand="0" w:oddHBand="1" w:evenHBand="0" w:firstRowFirstColumn="0" w:firstRowLastColumn="0" w:lastRowFirstColumn="0" w:lastRowLastColumn="0"/>
+          <w:jc w:val="center"/>
+        </w:trPr>
+        <w:tc>
+          <w:tcPr>
+            <w:cnfStyle w:val="001000000000" w:firstRow="0" w:lastRow="0" w:firstColumn="1" w:lastColumn="0" w:oddVBand="0" w:evenVBand="0" w:oddHBand="0" w:evenHBand="0" w:firstRowFirstColumn="0" w:firstRowLastColumn="0" w:lastRowFirstColumn="0" w:lastRowLastColumn="0"/>
+            <w:tcW w:w="958" w:type="dxa"/>
+            <w:vAlign w:val="center"/>
+          </w:tcPr>
+          <w:p>
+            <w:pPr>
+              <w:jc w:val="center"/>
+            </w:pPr>
+            <w:r>
+              <w:t>SC8</w:t>
+            </w:r>
+          </w:p>
+        </w:tc>
+        <w:tc>
+          <w:tcPr>
+            <w:tcW w:w="1595" w:type="dxa"/>
+            <w:vAlign w:val="center"/>
+          </w:tcPr>
+          <w:p>
+            <w:pPr>
+              <w:jc w:val="center"/>
+              <w:cnfStyle w:val="000000100000" w:firstRow="0" w:lastRow="0" w:firstColumn="0" w:lastColumn="0" w:oddVBand="0" w:evenVBand="0" w:oddHBand="1" w:evenHBand="0" w:firstRowFirstColumn="0" w:firstRowLastColumn="0" w:lastRowFirstColumn="0" w:lastRowLastColumn="0"/>
+            </w:pPr>
+          </w:p>
+        </w:tc>
+        <w:tc>
+          <w:tcPr>
+            <w:tcW w:w="1516" w:type="dxa"/>
+            <w:vAlign w:val="center"/>
+          </w:tcPr>
+          <w:p>
+            <w:pPr>
+              <w:jc w:val="center"/>
+              <w:cnfStyle w:val="000000100000" w:firstRow="0" w:lastRow="0" w:firstColumn="0" w:lastColumn="0" w:oddVBand="0" w:evenVBand="0" w:oddHBand="1" w:evenHBand="0" w:firstRowFirstColumn="0" w:firstRowLastColumn="0" w:lastRowFirstColumn="0" w:lastRowLastColumn="0"/>
+            </w:pPr>
+          </w:p>
+        </w:tc>
+        <w:tc>
+          <w:tcPr>
+            <w:tcW w:w="2337" w:type="dxa"/>
+          </w:tcPr>
+          <w:p>
+            <w:pPr>
+              <w:jc w:val="center"/>
+              <w:cnfStyle w:val="000000100000" w:firstRow="0" w:lastRow="0" w:firstColumn="0" w:lastColumn="0" w:oddVBand="0" w:evenVBand="0" w:oddHBand="1" w:evenHBand="0" w:firstRowFirstColumn="0" w:firstRowLastColumn="0" w:lastRowFirstColumn="0" w:lastRowLastColumn="0"/>
+            </w:pPr>
+          </w:p>
+        </w:tc>
+        <w:tc>
+          <w:tcPr>
+            <w:tcW w:w="1637" w:type="dxa"/>
+            <w:gridSpan w:val="2"/>
+            <w:vAlign w:val="center"/>
+          </w:tcPr>
+          <w:p>
+            <w:pPr>
+              <w:jc w:val="center"/>
+              <w:cnfStyle w:val="000000100000" w:firstRow="0" w:lastRow="0" w:firstColumn="0" w:lastColumn="0" w:oddVBand="0" w:evenVBand="0" w:oddHBand="1" w:evenHBand="0" w:firstRowFirstColumn="0" w:firstRowLastColumn="0" w:lastRowFirstColumn="0" w:lastRowLastColumn="0"/>
+            </w:pPr>
+          </w:p>
+        </w:tc>
+        <w:tc>
+          <w:tcPr>
+            <w:tcW w:w="1595" w:type="dxa"/>
+            <w:vAlign w:val="center"/>
+          </w:tcPr>
+          <w:p>
+            <w:pPr>
+              <w:jc w:val="center"/>
+              <w:cnfStyle w:val="000000100000" w:firstRow="0" w:lastRow="0" w:firstColumn="0" w:lastColumn="0" w:oddVBand="0" w:evenVBand="0" w:oddHBand="1" w:evenHBand="0" w:firstRowFirstColumn="0" w:firstRowLastColumn="0" w:lastRowFirstColumn="0" w:lastRowLastColumn="0"/>
+            </w:pPr>
+          </w:p>
+        </w:tc>
+      </w:tr>
+      <w:tr>
+        <w:trPr>
+          <w:jc w:val="center"/>
+        </w:trPr>
+        <w:tc>
+          <w:tcPr>
+            <w:cnfStyle w:val="001000000000" w:firstRow="0" w:lastRow="0" w:firstColumn="1" w:lastColumn="0" w:oddVBand="0" w:evenVBand="0" w:oddHBand="0" w:evenHBand="0" w:firstRowFirstColumn="0" w:firstRowLastColumn="0" w:lastRowFirstColumn="0" w:lastRowLastColumn="0"/>
+            <w:tcW w:w="958" w:type="dxa"/>
+            <w:vAlign w:val="center"/>
+          </w:tcPr>
+          <w:p>
+            <w:pPr>
+              <w:jc w:val="center"/>
+            </w:pPr>
+            <w:r>
+              <w:t>SC9</w:t>
+            </w:r>
+          </w:p>
+        </w:tc>
+        <w:tc>
+          <w:tcPr>
+            <w:tcW w:w="1595" w:type="dxa"/>
+            <w:vAlign w:val="center"/>
+          </w:tcPr>
+          <w:p>
+            <w:pPr>
+              <w:jc w:val="center"/>
+              <w:cnfStyle w:val="000000000000" w:firstRow="0" w:lastRow="0" w:firstColumn="0" w:lastColumn="0" w:oddVBand="0" w:evenVBand="0" w:oddHBand="0" w:evenHBand="0" w:firstRowFirstColumn="0" w:firstRowLastColumn="0" w:lastRowFirstColumn="0" w:lastRowLastColumn="0"/>
+              <w:rPr>
+                <w:lang w:val="en-US"/>
+              </w:rPr>
+            </w:pPr>
+          </w:p>
+        </w:tc>
+        <w:tc>
+          <w:tcPr>
+            <w:tcW w:w="1516" w:type="dxa"/>
+            <w:vAlign w:val="center"/>
+          </w:tcPr>
+          <w:p>
+            <w:pPr>
+              <w:jc w:val="center"/>
+              <w:cnfStyle w:val="000000000000" w:firstRow="0" w:lastRow="0" w:firstColumn="0" w:lastColumn="0" w:oddVBand="0" w:evenVBand="0" w:oddHBand="0" w:evenHBand="0" w:firstRowFirstColumn="0" w:firstRowLastColumn="0" w:lastRowFirstColumn="0" w:lastRowLastColumn="0"/>
+              <w:rPr>
+                <w:lang w:val="en-US"/>
+              </w:rPr>
+            </w:pPr>
+          </w:p>
+        </w:tc>
+        <w:tc>
+          <w:tcPr>
+            <w:tcW w:w="2337" w:type="dxa"/>
+          </w:tcPr>
+          <w:p>
+            <w:pPr>
+              <w:keepNext/>
+              <w:jc w:val="center"/>
+              <w:cnfStyle w:val="000000000000" w:firstRow="0" w:lastRow="0" w:firstColumn="0" w:lastColumn="0" w:oddVBand="0" w:evenVBand="0" w:oddHBand="0" w:evenHBand="0" w:firstRowFirstColumn="0" w:firstRowLastColumn="0" w:lastRowFirstColumn="0" w:lastRowLastColumn="0"/>
+              <w:rPr>
+                <w:lang w:val="en-US"/>
+              </w:rPr>
+            </w:pPr>
+          </w:p>
+        </w:tc>
+        <w:tc>
+          <w:tcPr>
+            <w:tcW w:w="1637" w:type="dxa"/>
+            <w:gridSpan w:val="2"/>
+            <w:vAlign w:val="center"/>
+          </w:tcPr>
+          <w:p>
+            <w:pPr>
+              <w:keepNext/>
+              <w:jc w:val="center"/>
+              <w:cnfStyle w:val="000000000000" w:firstRow="0" w:lastRow="0" w:firstColumn="0" w:lastColumn="0" w:oddVBand="0" w:evenVBand="0" w:oddHBand="0" w:evenHBand="0" w:firstRowFirstColumn="0" w:firstRowLastColumn="0" w:lastRowFirstColumn="0" w:lastRowLastColumn="0"/>
+              <w:rPr>
+                <w:lang w:val="en-US"/>
+              </w:rPr>
+            </w:pPr>
+          </w:p>
+        </w:tc>
+        <w:tc>
+          <w:tcPr>
+            <w:tcW w:w="1595" w:type="dxa"/>
+            <w:vAlign w:val="center"/>
+          </w:tcPr>
+          <w:p>
+            <w:pPr>
+              <w:keepNext/>
+              <w:jc w:val="center"/>
+              <w:cnfStyle w:val="000000000000" w:firstRow="0" w:lastRow="0" w:firstColumn="0" w:lastColumn="0" w:oddVBand="0" w:evenVBand="0" w:oddHBand="0" w:evenHBand="0" w:firstRowFirstColumn="0" w:firstRowLastColumn="0" w:lastRowFirstColumn="0" w:lastRowLastColumn="0"/>
+              <w:rPr>
+                <w:lang w:val="en-US"/>
+              </w:rPr>
+            </w:pPr>
+          </w:p>
+        </w:tc>
+      </w:tr>
+    </w:tbl>
+    <w:p>
+      <w:pPr>
+        <w:rPr>
           <w:rFonts w:asciiTheme="majorHAnsi" w:eastAsiaTheme="majorEastAsia" w:hAnsiTheme="majorHAnsi" w:cstheme="majorBidi"/>
           <w:color w:val="2F5496" w:themeColor="accent1" w:themeShade="BF"/>
           <w:sz w:val="32"/>
@@ -17262,7 +18081,7 @@
         <w:lastRenderedPageBreak/>
         <w:t>Studio di usabilità</w:t>
       </w:r>
-      <w:bookmarkEnd w:id="67"/>
+      <w:bookmarkEnd w:id="68"/>
     </w:p>
     <w:p/>
     <w:p>
@@ -18241,15 +19060,7 @@
         <w:annotationRef/>
       </w:r>
       <w:r>
-        <w:t xml:space="preserve">Di seguito saranno riportati i test svolti per testare il funzionamento di </w:t>
-      </w:r>
-      <w:proofErr w:type="spellStart"/>
-      <w:r>
-        <w:t>CoDIT</w:t>
-      </w:r>
-      <w:proofErr w:type="spellEnd"/>
-      <w:r>
-        <w:t xml:space="preserve"> con schemi di grandi dimensioni.</w:t>
+        <w:t>Di seguito saranno riportati i test svolti per testare il funzionamento di CoDIT con schemi di grandi dimensioni.</w:t>
       </w:r>
     </w:p>
   </w:comment>
@@ -18281,15 +19092,7 @@
       </w:r>
       <w:proofErr w:type="spellEnd"/>
       <w:r>
-        <w:t xml:space="preserve"> e </w:t>
-      </w:r>
-      <w:proofErr w:type="spellStart"/>
-      <w:r>
-        <w:t>TargetSchema</w:t>
-      </w:r>
-      <w:proofErr w:type="spellEnd"/>
-      <w:r>
-        <w:t>). Ogni database, inoltre, verrà popolato automaticamente.</w:t>
+        <w:t xml:space="preserve"> e TargetSchema). Ogni database, inoltre, verrà popolato automaticamente.</w:t>
       </w:r>
     </w:p>
   </w:comment>
@@ -21011,7 +21814,7 @@
 </file>
 
 <file path=customXml/itemProps1.xml><?xml version="1.0" encoding="utf-8"?>
-<ds:datastoreItem xmlns:ds="http://schemas.openxmlformats.org/officeDocument/2006/customXml" ds:itemID="{19CC54D6-DEE3-4C9D-8350-4F6A7C4690DE}">
+<ds:datastoreItem xmlns:ds="http://schemas.openxmlformats.org/officeDocument/2006/customXml" ds:itemID="{FB1AE7E6-02BE-4B9F-8DBF-9B6D258FBDCE}">
   <ds:schemaRefs>
     <ds:schemaRef ds:uri="http://schemas.openxmlformats.org/officeDocument/2006/bibliography"/>
   </ds:schemaRefs>

</xml_diff>

<commit_message>
Aggiornati i tempi nel documento
Inoltre, i due file sh permettono la misurazione del tempo di esecuzione dei codici python. Prendono in input gli stessi parametri dei due file quasi omonimi.
</commit_message>
<xml_diff>
--- a/DocumentazioneDs.docx
+++ b/DocumentazioneDs.docx
@@ -415,7 +415,7 @@
                 <v:stroke joinstyle="miter"/>
                 <v:path gradientshapeok="t" o:connecttype="rect"/>
               </v:shapetype>
-              <v:shape id="Casella di testo 1" o:spid="_x0000_s1026" type="#_x0000_t202" style="position:absolute;margin-left:347.55pt;margin-top:21.45pt;width:179.4pt;height:147pt;z-index:251658240;visibility:visible;mso-wrap-style:square;mso-width-percent:0;mso-height-percent:0;mso-wrap-distance-left:9pt;mso-wrap-distance-top:0;mso-wrap-distance-right:9pt;mso-wrap-distance-bottom:0;mso-position-horizontal:absolute;mso-position-horizontal-relative:text;mso-position-vertical:absolute;mso-position-vertical-relative:text;mso-width-percent:0;mso-height-percent:0;mso-width-relative:margin;mso-height-relative:margin;v-text-anchor:top" o:gfxdata="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" filled="f" stroked="f">
+              <v:shape id="Casella di testo 1" o:spid="_x0000_s1026" type="#_x0000_t202" style="position:absolute;margin-left:347.55pt;margin-top:21.45pt;width:179.4pt;height:147pt;z-index:251658240;visibility:visible;mso-wrap-style:square;mso-width-percent:0;mso-height-percent:0;mso-wrap-distance-left:9pt;mso-wrap-distance-top:0;mso-wrap-distance-right:9pt;mso-wrap-distance-bottom:0;mso-position-horizontal:absolute;mso-position-horizontal-relative:text;mso-position-vertical:absolute;mso-position-vertical-relative:text;mso-width-percent:0;mso-height-percent:0;mso-width-relative:margin;mso-height-relative:margin;v-text-anchor:top" o:gfxdata="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" filled="f" stroked="f">
                 <v:textbox>
                   <w:txbxContent>
                     <w:p>
@@ -3449,7 +3449,15 @@
         <w:t>è stata</w:t>
       </w:r>
       <w:r>
-        <w:t xml:space="preserve"> generata una cartella build in cui sono presenti vari script di shell (.</w:t>
+        <w:t xml:space="preserve"> generata una cartella build in cui sono presenti vari script di </w:t>
+      </w:r>
+      <w:proofErr w:type="spellStart"/>
+      <w:r>
+        <w:t>shell</w:t>
+      </w:r>
+      <w:proofErr w:type="spellEnd"/>
+      <w:r>
+        <w:t xml:space="preserve"> (.</w:t>
       </w:r>
       <w:proofErr w:type="spellStart"/>
       <w:r>
@@ -4920,16 +4928,29 @@
       <w:pPr>
         <w:jc w:val="both"/>
       </w:pPr>
-      <w:r>
-        <w:t>CoDIT (</w:t>
-      </w:r>
       <w:proofErr w:type="spellStart"/>
       <w:r>
+        <w:t>CoDIT</w:t>
+      </w:r>
+      <w:proofErr w:type="spellEnd"/>
+      <w:r>
+        <w:t xml:space="preserve"> (</w:t>
+      </w:r>
+      <w:proofErr w:type="spellStart"/>
+      <w:r>
         <w:t>Conceptual</w:t>
       </w:r>
       <w:proofErr w:type="spellEnd"/>
       <w:r>
-        <w:t xml:space="preserve"> Data Integration Tool), supporta il processo di integrazione dei dati a livello concettuale, permette la costruzione di uno schema globale correlando sottoschemi delle sorgenti, il DBA potrà specificare in maniera visuale come combinare le sorgenti di dati. Lo schema globale potrà essere specificato allineando i sottoschemi delle sorgenti oppure specificando nuovi costrutti e mappando i sottoschemi delle sorgenti ad essi.</w:t>
+        <w:t xml:space="preserve"> Data Integration </w:t>
+      </w:r>
+      <w:proofErr w:type="spellStart"/>
+      <w:r>
+        <w:t>Tool</w:t>
+      </w:r>
+      <w:proofErr w:type="spellEnd"/>
+      <w:r>
+        <w:t>), supporta il processo di integrazione dei dati a livello concettuale, permette la costruzione di uno schema globale correlando sottoschemi delle sorgenti, il DBA potrà specificare in maniera visuale come combinare le sorgenti di dati. Lo schema globale potrà essere specificato allineando i sottoschemi delle sorgenti oppure specificando nuovi costrutti e mappando i sottoschemi delle sorgenti ad essi.</w:t>
       </w:r>
     </w:p>
     <w:p>
@@ -5492,8 +5513,13 @@
         <w:jc w:val="both"/>
       </w:pPr>
       <w:r>
-        <w:t>Per indicare l’entità viene utilizzato il tag</w:t>
-      </w:r>
+        <w:t xml:space="preserve">Per indicare l’entità viene utilizzato il </w:t>
+      </w:r>
+      <w:proofErr w:type="spellStart"/>
+      <w:r>
+        <w:t>tag</w:t>
+      </w:r>
+      <w:proofErr w:type="spellEnd"/>
       <w:r>
         <w:t xml:space="preserve"> "</w:t>
       </w:r>
@@ -5903,7 +5929,27 @@
           <w:szCs w:val="20"/>
           <w:shd w:val="clear" w:color="auto" w:fill="FFFFFF"/>
         </w:rPr>
-        <w:t>Per indicare gli attributi relativi all’entità viene utilizzato il tag "</w:t>
+        <w:t xml:space="preserve">Per indicare gli attributi relativi all’entità viene utilizzato il </w:t>
+      </w:r>
+      <w:proofErr w:type="spellStart"/>
+      <w:r>
+        <w:rPr>
+          <w:rFonts w:cstheme="minorHAnsi"/>
+          <w:color w:val="000000"/>
+          <w:szCs w:val="20"/>
+          <w:shd w:val="clear" w:color="auto" w:fill="FFFFFF"/>
+        </w:rPr>
+        <w:t>tag</w:t>
+      </w:r>
+      <w:proofErr w:type="spellEnd"/>
+      <w:r>
+        <w:rPr>
+          <w:rFonts w:cstheme="minorHAnsi"/>
+          <w:color w:val="000000"/>
+          <w:szCs w:val="20"/>
+          <w:shd w:val="clear" w:color="auto" w:fill="FFFFFF"/>
+        </w:rPr>
+        <w:t xml:space="preserve"> "</w:t>
       </w:r>
       <w:proofErr w:type="spellStart"/>
       <w:r>
@@ -6064,7 +6110,27 @@
           <w:szCs w:val="20"/>
           <w:shd w:val="clear" w:color="auto" w:fill="FFFFFF"/>
         </w:rPr>
-        <w:t>: Property, per indicare che è un attributo;</w:t>
+        <w:t xml:space="preserve">: </w:t>
+      </w:r>
+      <w:proofErr w:type="spellStart"/>
+      <w:r>
+        <w:rPr>
+          <w:rFonts w:cstheme="minorHAnsi"/>
+          <w:color w:val="000000"/>
+          <w:szCs w:val="20"/>
+          <w:shd w:val="clear" w:color="auto" w:fill="FFFFFF"/>
+        </w:rPr>
+        <w:t>Property</w:t>
+      </w:r>
+      <w:proofErr w:type="spellEnd"/>
+      <w:r>
+        <w:rPr>
+          <w:rFonts w:cstheme="minorHAnsi"/>
+          <w:color w:val="000000"/>
+          <w:szCs w:val="20"/>
+          <w:shd w:val="clear" w:color="auto" w:fill="FFFFFF"/>
+        </w:rPr>
+        <w:t>, per indicare che è un attributo;</w:t>
       </w:r>
     </w:p>
     <w:p>
@@ -6333,8 +6399,19 @@
           <w:szCs w:val="20"/>
           <w:shd w:val="clear" w:color="auto" w:fill="FFFFFF"/>
         </w:rPr>
-        <w:t>il tag</w:t>
-      </w:r>
+        <w:t xml:space="preserve">il </w:t>
+      </w:r>
+      <w:proofErr w:type="spellStart"/>
+      <w:r>
+        <w:rPr>
+          <w:rFonts w:cstheme="minorHAnsi"/>
+          <w:color w:val="000000"/>
+          <w:szCs w:val="20"/>
+          <w:shd w:val="clear" w:color="auto" w:fill="FFFFFF"/>
+        </w:rPr>
+        <w:t>tag</w:t>
+      </w:r>
+      <w:proofErr w:type="spellEnd"/>
       <w:r>
         <w:rPr>
           <w:rFonts w:cstheme="minorHAnsi"/>
@@ -6473,8 +6550,13 @@
         </w:r>
       </w:fldSimple>
       <w:r>
-        <w:t>: Struttura XML CoDIT</w:t>
-      </w:r>
+        <w:t xml:space="preserve">: Struttura XML </w:t>
+      </w:r>
+      <w:proofErr w:type="spellStart"/>
+      <w:r>
+        <w:t>CoDIT</w:t>
+      </w:r>
+      <w:proofErr w:type="spellEnd"/>
       <w:r>
         <w:t xml:space="preserve">, </w:t>
       </w:r>
@@ -6547,8 +6629,9 @@
           <w:szCs w:val="20"/>
           <w:shd w:val="clear" w:color="auto" w:fill="FFFFFF"/>
         </w:rPr>
-        <w:t xml:space="preserve">il tag </w:t>
-      </w:r>
+        <w:t xml:space="preserve">il </w:t>
+      </w:r>
+      <w:proofErr w:type="spellStart"/>
       <w:r>
         <w:rPr>
           <w:rFonts w:cstheme="minorHAnsi"/>
@@ -6556,9 +6639,9 @@
           <w:szCs w:val="20"/>
           <w:shd w:val="clear" w:color="auto" w:fill="FFFFFF"/>
         </w:rPr>
-        <w:t>"</w:t>
-      </w:r>
-      <w:proofErr w:type="spellStart"/>
+        <w:t>tag</w:t>
+      </w:r>
+      <w:proofErr w:type="spellEnd"/>
       <w:r>
         <w:rPr>
           <w:rFonts w:cstheme="minorHAnsi"/>
@@ -6566,9 +6649,8 @@
           <w:szCs w:val="20"/>
           <w:shd w:val="clear" w:color="auto" w:fill="FFFFFF"/>
         </w:rPr>
-        <w:t>packagedElement</w:t>
-      </w:r>
-      <w:proofErr w:type="spellEnd"/>
+        <w:t xml:space="preserve"> </w:t>
+      </w:r>
       <w:r>
         <w:rPr>
           <w:rFonts w:cstheme="minorHAnsi"/>
@@ -6576,8 +6658,9 @@
           <w:szCs w:val="20"/>
           <w:shd w:val="clear" w:color="auto" w:fill="FFFFFF"/>
         </w:rPr>
-        <w:t xml:space="preserve">", questa volta però </w:t>
-      </w:r>
+        <w:t>"</w:t>
+      </w:r>
+      <w:proofErr w:type="spellStart"/>
       <w:r>
         <w:rPr>
           <w:rFonts w:cstheme="minorHAnsi"/>
@@ -6585,8 +6668,9 @@
           <w:szCs w:val="20"/>
           <w:shd w:val="clear" w:color="auto" w:fill="FFFFFF"/>
         </w:rPr>
-        <w:t>è utilizzato con lo scopo di</w:t>
-      </w:r>
+        <w:t>packagedElement</w:t>
+      </w:r>
+      <w:proofErr w:type="spellEnd"/>
       <w:r>
         <w:rPr>
           <w:rFonts w:cstheme="minorHAnsi"/>
@@ -6594,7 +6678,7 @@
           <w:szCs w:val="20"/>
           <w:shd w:val="clear" w:color="auto" w:fill="FFFFFF"/>
         </w:rPr>
-        <w:t xml:space="preserve"> definire le associazioni</w:t>
+        <w:t xml:space="preserve">", questa volta però </w:t>
       </w:r>
       <w:r>
         <w:rPr>
@@ -6603,7 +6687,45 @@
           <w:szCs w:val="20"/>
           <w:shd w:val="clear" w:color="auto" w:fill="FFFFFF"/>
         </w:rPr>
-        <w:t xml:space="preserve">, ciò è specificato nell’attributo “xmi: </w:t>
+        <w:t>è utilizzato con lo scopo di</w:t>
+      </w:r>
+      <w:r>
+        <w:rPr>
+          <w:rFonts w:cstheme="minorHAnsi"/>
+          <w:color w:val="000000"/>
+          <w:szCs w:val="20"/>
+          <w:shd w:val="clear" w:color="auto" w:fill="FFFFFF"/>
+        </w:rPr>
+        <w:t xml:space="preserve"> definire le associazioni</w:t>
+      </w:r>
+      <w:r>
+        <w:rPr>
+          <w:rFonts w:cstheme="minorHAnsi"/>
+          <w:color w:val="000000"/>
+          <w:szCs w:val="20"/>
+          <w:shd w:val="clear" w:color="auto" w:fill="FFFFFF"/>
+        </w:rPr>
+        <w:t>, ciò è specificato nell’attributo “</w:t>
+      </w:r>
+      <w:proofErr w:type="spellStart"/>
+      <w:r>
+        <w:rPr>
+          <w:rFonts w:cstheme="minorHAnsi"/>
+          <w:color w:val="000000"/>
+          <w:szCs w:val="20"/>
+          <w:shd w:val="clear" w:color="auto" w:fill="FFFFFF"/>
+        </w:rPr>
+        <w:t>xmi</w:t>
+      </w:r>
+      <w:proofErr w:type="spellEnd"/>
+      <w:r>
+        <w:rPr>
+          <w:rFonts w:cstheme="minorHAnsi"/>
+          <w:color w:val="000000"/>
+          <w:szCs w:val="20"/>
+          <w:shd w:val="clear" w:color="auto" w:fill="FFFFFF"/>
+        </w:rPr>
+        <w:t xml:space="preserve">: </w:t>
       </w:r>
       <w:proofErr w:type="spellStart"/>
       <w:r>
@@ -7868,7 +7990,7 @@
           </mc:Choice>
           <mc:Fallback>
             <w:pict>
-              <v:shape w14:anchorId="0857C376" id="Casella di testo 34" o:spid="_x0000_s1027" type="#_x0000_t202" style="position:absolute;left:0;text-align:left;margin-left:34.7pt;margin-top:164.6pt;width:477.05pt;height:.05pt;z-index:251667456;visibility:visible;mso-wrap-style:square;mso-wrap-distance-left:9pt;mso-wrap-distance-top:0;mso-wrap-distance-right:9pt;mso-wrap-distance-bottom:0;mso-position-horizontal:absolute;mso-position-horizontal-relative:text;mso-position-vertical:absolute;mso-position-vertical-relative:text;v-text-anchor:top" o:gfxdata="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" stroked="f">
+              <v:shape w14:anchorId="0857C376" id="Casella di testo 34" o:spid="_x0000_s1027" type="#_x0000_t202" style="position:absolute;left:0;text-align:left;margin-left:34.7pt;margin-top:164.6pt;width:477.05pt;height:.05pt;z-index:251667456;visibility:visible;mso-wrap-style:square;mso-wrap-distance-left:9pt;mso-wrap-distance-top:0;mso-wrap-distance-right:9pt;mso-wrap-distance-bottom:0;mso-position-horizontal:absolute;mso-position-horizontal-relative:text;mso-position-vertical:absolute;mso-position-vertical-relative:text;v-text-anchor:top" o:gfxdata="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" stroked="f">
                 <v:textbox style="mso-fit-shape-to-text:t" inset="0,0,0,0">
                   <w:txbxContent>
                     <w:p>
@@ -8173,7 +8295,7 @@
           </mc:Choice>
           <mc:Fallback>
             <w:pict>
-              <v:shape w14:anchorId="6C2D16DE" id="Casella di testo 38" o:spid="_x0000_s1028" type="#_x0000_t202" style="position:absolute;left:0;text-align:left;margin-left:42.05pt;margin-top:407.55pt;width:394.55pt;height:.05pt;z-index:251669504;visibility:visible;mso-wrap-style:square;mso-wrap-distance-left:9pt;mso-wrap-distance-top:0;mso-wrap-distance-right:9pt;mso-wrap-distance-bottom:0;mso-position-horizontal:absolute;mso-position-horizontal-relative:text;mso-position-vertical:absolute;mso-position-vertical-relative:text;v-text-anchor:top" o:gfxdata="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" stroked="f">
+              <v:shape w14:anchorId="6C2D16DE" id="Casella di testo 38" o:spid="_x0000_s1028" type="#_x0000_t202" style="position:absolute;left:0;text-align:left;margin-left:42.05pt;margin-top:407.55pt;width:394.55pt;height:.05pt;z-index:251669504;visibility:visible;mso-wrap-style:square;mso-wrap-distance-left:9pt;mso-wrap-distance-top:0;mso-wrap-distance-right:9pt;mso-wrap-distance-bottom:0;mso-position-horizontal:absolute;mso-position-horizontal-relative:text;mso-position-vertical:absolute;mso-position-vertical-relative:text;v-text-anchor:top" o:gfxdata="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" stroked="f">
                 <v:textbox style="mso-fit-shape-to-text:t" inset="0,0,0,0">
                   <w:txbxContent>
                     <w:p>
@@ -9674,8 +9796,18 @@
           <w:iCs/>
           <w:shd w:val="clear" w:color="auto" w:fill="FFFFFF"/>
         </w:rPr>
-        <w:t>Struttura XMI riconosciuta da CoDIT</w:t>
-      </w:r>
+        <w:t xml:space="preserve">Struttura XMI riconosciuta da </w:t>
+      </w:r>
+      <w:proofErr w:type="spellStart"/>
+      <w:r>
+        <w:rPr>
+          <w:i/>
+          <w:iCs/>
+          <w:shd w:val="clear" w:color="auto" w:fill="FFFFFF"/>
+        </w:rPr>
+        <w:t>CoDIT</w:t>
+      </w:r>
+      <w:proofErr w:type="spellEnd"/>
       <w:r>
         <w:rPr>
           <w:rFonts w:cstheme="minorHAnsi"/>
@@ -9860,8 +9992,18 @@
           <w:iCs/>
           <w:shd w:val="clear" w:color="auto" w:fill="FFFFFF"/>
         </w:rPr>
-        <w:t>Struttura XMI riconosciuta da CoDIT</w:t>
-      </w:r>
+        <w:t xml:space="preserve">Struttura XMI riconosciuta da </w:t>
+      </w:r>
+      <w:proofErr w:type="spellStart"/>
+      <w:r>
+        <w:rPr>
+          <w:i/>
+          <w:iCs/>
+          <w:shd w:val="clear" w:color="auto" w:fill="FFFFFF"/>
+        </w:rPr>
+        <w:t>CoDIT</w:t>
+      </w:r>
+      <w:proofErr w:type="spellEnd"/>
       <w:r>
         <w:rPr>
           <w:rFonts w:cstheme="minorHAnsi"/>
@@ -10448,7 +10590,23 @@
         <w:t>i</w:t>
       </w:r>
       <w:r>
-        <w:t xml:space="preserve"> file con il tool CoDIT, in </w:t>
+        <w:t xml:space="preserve"> file con il </w:t>
+      </w:r>
+      <w:proofErr w:type="spellStart"/>
+      <w:r>
+        <w:t>tool</w:t>
+      </w:r>
+      <w:proofErr w:type="spellEnd"/>
+      <w:r>
+        <w:t xml:space="preserve"> </w:t>
+      </w:r>
+      <w:proofErr w:type="spellStart"/>
+      <w:r>
+        <w:t>CoDIT</w:t>
+      </w:r>
+      <w:proofErr w:type="spellEnd"/>
+      <w:r>
+        <w:t xml:space="preserve">, in </w:t>
       </w:r>
       <w:proofErr w:type="spellStart"/>
       <w:r>
@@ -12763,11 +12921,11 @@
       </w:tblPr>
       <w:tblGrid>
         <w:gridCol w:w="1250"/>
-        <w:gridCol w:w="1227"/>
-        <w:gridCol w:w="1349"/>
-        <w:gridCol w:w="1202"/>
-        <w:gridCol w:w="1465"/>
-        <w:gridCol w:w="1465"/>
+        <w:gridCol w:w="1223"/>
+        <w:gridCol w:w="1350"/>
+        <w:gridCol w:w="1199"/>
+        <w:gridCol w:w="1468"/>
+        <w:gridCol w:w="1468"/>
         <w:gridCol w:w="1680"/>
       </w:tblGrid>
       <w:tr>
@@ -15166,6 +15324,9 @@
               <w:jc w:val="center"/>
               <w:cnfStyle w:val="000000000000" w:firstRow="0" w:lastRow="0" w:firstColumn="0" w:lastColumn="0" w:oddVBand="0" w:evenVBand="0" w:oddHBand="0" w:evenHBand="0" w:firstRowFirstColumn="0" w:firstRowLastColumn="0" w:lastRowFirstColumn="0" w:lastRowLastColumn="0"/>
             </w:pPr>
+            <w:r>
+              <w:t>48s</w:t>
+            </w:r>
           </w:p>
         </w:tc>
         <w:tc>
@@ -15178,6 +15339,9 @@
               <w:jc w:val="center"/>
               <w:cnfStyle w:val="000000000000" w:firstRow="0" w:lastRow="0" w:firstColumn="0" w:lastColumn="0" w:oddVBand="0" w:evenVBand="0" w:oddHBand="0" w:evenHBand="0" w:firstRowFirstColumn="0" w:firstRowLastColumn="0" w:lastRowFirstColumn="0" w:lastRowLastColumn="0"/>
             </w:pPr>
+            <w:r>
+              <w:t>48s</w:t>
+            </w:r>
           </w:p>
         </w:tc>
       </w:tr>
@@ -15242,6 +15406,9 @@
               <w:jc w:val="center"/>
               <w:cnfStyle w:val="000000100000" w:firstRow="0" w:lastRow="0" w:firstColumn="0" w:lastColumn="0" w:oddVBand="0" w:evenVBand="0" w:oddHBand="1" w:evenHBand="0" w:firstRowFirstColumn="0" w:firstRowLastColumn="0" w:lastRowFirstColumn="0" w:lastRowLastColumn="0"/>
             </w:pPr>
+            <w:r>
+              <w:t>113s</w:t>
+            </w:r>
           </w:p>
         </w:tc>
         <w:tc>
@@ -15254,6 +15421,12 @@
               <w:jc w:val="center"/>
               <w:cnfStyle w:val="000000100000" w:firstRow="0" w:lastRow="0" w:firstColumn="0" w:lastColumn="0" w:oddVBand="0" w:evenVBand="0" w:oddHBand="1" w:evenHBand="0" w:firstRowFirstColumn="0" w:firstRowLastColumn="0" w:lastRowFirstColumn="0" w:lastRowLastColumn="0"/>
             </w:pPr>
+            <w:r>
+              <w:t>4</w:t>
+            </w:r>
+            <w:r>
+              <w:t>6s</w:t>
+            </w:r>
           </w:p>
         </w:tc>
       </w:tr>
@@ -15333,6 +15506,18 @@
                 <w:lang w:val="en-US"/>
               </w:rPr>
             </w:pPr>
+            <w:r>
+              <w:rPr>
+                <w:lang w:val="en-US"/>
+              </w:rPr>
+              <w:t>3</w:t>
+            </w:r>
+            <w:r>
+              <w:rPr>
+                <w:lang w:val="en-US"/>
+              </w:rPr>
+              <w:t>40s</w:t>
+            </w:r>
           </w:p>
         </w:tc>
         <w:tc>
@@ -15349,6 +15534,12 @@
                 <w:lang w:val="en-US"/>
               </w:rPr>
             </w:pPr>
+            <w:r>
+              <w:rPr>
+                <w:lang w:val="en-US"/>
+              </w:rPr>
+              <w:t>330s</w:t>
+            </w:r>
           </w:p>
         </w:tc>
       </w:tr>
@@ -16216,10 +16407,10 @@
         <w:gridCol w:w="958"/>
         <w:gridCol w:w="1637"/>
         <w:gridCol w:w="1598"/>
-        <w:gridCol w:w="2161"/>
+        <w:gridCol w:w="2160"/>
         <w:gridCol w:w="1669"/>
         <w:gridCol w:w="23"/>
-        <w:gridCol w:w="1592"/>
+        <w:gridCol w:w="1593"/>
       </w:tblGrid>
       <w:tr>
         <w:trPr>
@@ -16720,8 +16911,6 @@
               <w:jc w:val="center"/>
               <w:cnfStyle w:val="000000100000" w:firstRow="0" w:lastRow="0" w:firstColumn="0" w:lastColumn="0" w:oddVBand="0" w:evenVBand="0" w:oddHBand="1" w:evenHBand="0" w:firstRowFirstColumn="0" w:firstRowLastColumn="0" w:lastRowFirstColumn="0" w:lastRowLastColumn="0"/>
             </w:pPr>
-            <w:bookmarkStart w:id="67" w:name="_GoBack"/>
-            <w:bookmarkEnd w:id="67"/>
           </w:p>
         </w:tc>
         <w:tc>
@@ -16861,7 +17050,7 @@
           <w:rStyle w:val="Enfasiintensa"/>
         </w:rPr>
       </w:pPr>
-      <w:bookmarkStart w:id="68" w:name="_Toc20320377"/>
+      <w:bookmarkStart w:id="67" w:name="_Toc20320377"/>
       <w:r>
         <w:rPr>
           <w:rStyle w:val="Enfasiintensa"/>
@@ -17921,6 +18110,9 @@
               <w:jc w:val="center"/>
               <w:cnfStyle w:val="000000000000" w:firstRow="0" w:lastRow="0" w:firstColumn="0" w:lastColumn="0" w:oddVBand="0" w:evenVBand="0" w:oddHBand="0" w:evenHBand="0" w:firstRowFirstColumn="0" w:firstRowLastColumn="0" w:lastRowFirstColumn="0" w:lastRowLastColumn="0"/>
             </w:pPr>
+            <w:r>
+              <w:t>2s</w:t>
+            </w:r>
           </w:p>
         </w:tc>
         <w:tc>
@@ -17936,6 +18128,15 @@
               <w:jc w:val="center"/>
               <w:cnfStyle w:val="000000000000" w:firstRow="0" w:lastRow="0" w:firstColumn="0" w:lastColumn="0" w:oddVBand="0" w:evenVBand="0" w:oddHBand="0" w:evenHBand="0" w:firstRowFirstColumn="0" w:firstRowLastColumn="0" w:lastRowFirstColumn="0" w:lastRowLastColumn="0"/>
             </w:pPr>
+            <w:r>
+              <w:t>0.</w:t>
+            </w:r>
+            <w:r>
+              <w:t>08</w:t>
+            </w:r>
+            <w:r>
+              <w:t>s</w:t>
+            </w:r>
           </w:p>
         </w:tc>
         <w:tc>
@@ -17950,6 +18151,12 @@
               <w:jc w:val="center"/>
               <w:cnfStyle w:val="000000000000" w:firstRow="0" w:lastRow="0" w:firstColumn="0" w:lastColumn="0" w:oddVBand="0" w:evenVBand="0" w:oddHBand="0" w:evenHBand="0" w:firstRowFirstColumn="0" w:firstRowLastColumn="0" w:lastRowFirstColumn="0" w:lastRowLastColumn="0"/>
             </w:pPr>
+            <w:r>
+              <w:t>0.88</w:t>
+            </w:r>
+            <w:r>
+              <w:t>s</w:t>
+            </w:r>
           </w:p>
         </w:tc>
         <w:tc>
@@ -17966,6 +18173,12 @@
               <w:jc w:val="center"/>
               <w:cnfStyle w:val="000000000000" w:firstRow="0" w:lastRow="0" w:firstColumn="0" w:lastColumn="0" w:oddVBand="0" w:evenVBand="0" w:oddHBand="0" w:evenHBand="0" w:firstRowFirstColumn="0" w:firstRowLastColumn="0" w:lastRowFirstColumn="0" w:lastRowLastColumn="0"/>
             </w:pPr>
+            <w:r>
+              <w:t>0.01</w:t>
+            </w:r>
+            <w:r>
+              <w:t>s</w:t>
+            </w:r>
           </w:p>
         </w:tc>
         <w:tc>
@@ -17981,6 +18194,12 @@
               <w:jc w:val="center"/>
               <w:cnfStyle w:val="000000000000" w:firstRow="0" w:lastRow="0" w:firstColumn="0" w:lastColumn="0" w:oddVBand="0" w:evenVBand="0" w:oddHBand="0" w:evenHBand="0" w:firstRowFirstColumn="0" w:firstRowLastColumn="0" w:lastRowFirstColumn="0" w:lastRowLastColumn="0"/>
             </w:pPr>
+            <w:r>
+              <w:t>0.02</w:t>
+            </w:r>
+            <w:r>
+              <w:t>s</w:t>
+            </w:r>
           </w:p>
         </w:tc>
       </w:tr>
@@ -18014,6 +18233,9 @@
               <w:jc w:val="center"/>
               <w:cnfStyle w:val="000000100000" w:firstRow="0" w:lastRow="0" w:firstColumn="0" w:lastColumn="0" w:oddVBand="0" w:evenVBand="0" w:oddHBand="1" w:evenHBand="0" w:firstRowFirstColumn="0" w:firstRowLastColumn="0" w:lastRowFirstColumn="0" w:lastRowLastColumn="0"/>
             </w:pPr>
+            <w:r>
+              <w:t>2.18s</w:t>
+            </w:r>
           </w:p>
         </w:tc>
         <w:tc>
@@ -18026,6 +18248,9 @@
               <w:jc w:val="center"/>
               <w:cnfStyle w:val="000000100000" w:firstRow="0" w:lastRow="0" w:firstColumn="0" w:lastColumn="0" w:oddVBand="0" w:evenVBand="0" w:oddHBand="1" w:evenHBand="0" w:firstRowFirstColumn="0" w:firstRowLastColumn="0" w:lastRowFirstColumn="0" w:lastRowLastColumn="0"/>
             </w:pPr>
+            <w:r>
+              <w:t>0.05s</w:t>
+            </w:r>
           </w:p>
         </w:tc>
         <w:tc>
@@ -18037,6 +18262,9 @@
               <w:jc w:val="center"/>
               <w:cnfStyle w:val="000000100000" w:firstRow="0" w:lastRow="0" w:firstColumn="0" w:lastColumn="0" w:oddVBand="0" w:evenVBand="0" w:oddHBand="1" w:evenHBand="0" w:firstRowFirstColumn="0" w:firstRowLastColumn="0" w:lastRowFirstColumn="0" w:lastRowLastColumn="0"/>
             </w:pPr>
+            <w:r>
+              <w:t>0.7s</w:t>
+            </w:r>
           </w:p>
         </w:tc>
         <w:tc>
@@ -18050,6 +18278,9 @@
               <w:jc w:val="center"/>
               <w:cnfStyle w:val="000000100000" w:firstRow="0" w:lastRow="0" w:firstColumn="0" w:lastColumn="0" w:oddVBand="0" w:evenVBand="0" w:oddHBand="1" w:evenHBand="0" w:firstRowFirstColumn="0" w:firstRowLastColumn="0" w:lastRowFirstColumn="0" w:lastRowLastColumn="0"/>
             </w:pPr>
+            <w:r>
+              <w:t>0.02s</w:t>
+            </w:r>
           </w:p>
         </w:tc>
         <w:tc>
@@ -18062,6 +18293,9 @@
               <w:jc w:val="center"/>
               <w:cnfStyle w:val="000000100000" w:firstRow="0" w:lastRow="0" w:firstColumn="0" w:lastColumn="0" w:oddVBand="0" w:evenVBand="0" w:oddHBand="1" w:evenHBand="0" w:firstRowFirstColumn="0" w:firstRowLastColumn="0" w:lastRowFirstColumn="0" w:lastRowLastColumn="0"/>
             </w:pPr>
+            <w:r>
+              <w:t>0.02s</w:t>
+            </w:r>
           </w:p>
         </w:tc>
       </w:tr>
@@ -18097,6 +18331,12 @@
                 <w:lang w:val="en-US"/>
               </w:rPr>
             </w:pPr>
+            <w:r>
+              <w:rPr>
+                <w:lang w:val="en-US"/>
+              </w:rPr>
+              <w:t>2.30s</w:t>
+            </w:r>
           </w:p>
         </w:tc>
         <w:tc>
@@ -18112,6 +18352,12 @@
                 <w:lang w:val="en-US"/>
               </w:rPr>
             </w:pPr>
+            <w:r>
+              <w:rPr>
+                <w:lang w:val="en-US"/>
+              </w:rPr>
+              <w:t>0.05s</w:t>
+            </w:r>
           </w:p>
         </w:tc>
         <w:tc>
@@ -18127,6 +18373,12 @@
                 <w:lang w:val="en-US"/>
               </w:rPr>
             </w:pPr>
+            <w:r>
+              <w:rPr>
+                <w:lang w:val="en-US"/>
+              </w:rPr>
+              <w:t>0.78s</w:t>
+            </w:r>
           </w:p>
         </w:tc>
         <w:tc>
@@ -18144,6 +18396,12 @@
                 <w:lang w:val="en-US"/>
               </w:rPr>
             </w:pPr>
+            <w:r>
+              <w:rPr>
+                <w:lang w:val="en-US"/>
+              </w:rPr>
+              <w:t>0.02s</w:t>
+            </w:r>
           </w:p>
         </w:tc>
         <w:tc>
@@ -18160,6 +18418,14 @@
                 <w:lang w:val="en-US"/>
               </w:rPr>
             </w:pPr>
+            <w:r>
+              <w:rPr>
+                <w:lang w:val="en-US"/>
+              </w:rPr>
+              <w:t>0.02s</w:t>
+            </w:r>
+            <w:bookmarkStart w:id="68" w:name="_GoBack"/>
+            <w:bookmarkEnd w:id="68"/>
           </w:p>
         </w:tc>
       </w:tr>
@@ -18186,7 +18452,7 @@
         <w:lastRenderedPageBreak/>
         <w:t>Studio di usabilità</w:t>
       </w:r>
-      <w:bookmarkEnd w:id="68"/>
+      <w:bookmarkEnd w:id="67"/>
     </w:p>
     <w:p/>
     <w:p>
@@ -19027,10 +19293,7 @@
         <w:annotationRef/>
       </w:r>
       <w:r>
-        <w:t xml:space="preserve">Ma non è fornito dagli sviluppatori di </w:t>
-      </w:r>
-      <w:r>
-        <w:t>Ibench? L’utente lo modifica a proprio piacimento in modo tale da generare roba che vuole.</w:t>
+        <w:t>Ma non è fornito dagli sviluppatori di Ibench? L’utente lo modifica a proprio piacimento in modo tale da generare roba che vuole.</w:t>
       </w:r>
     </w:p>
   </w:comment>
@@ -19115,10 +19378,7 @@
         <w:annotationRef/>
       </w:r>
       <w:r>
-        <w:t xml:space="preserve">Non ricordo quali poi quando proviamo </w:t>
-      </w:r>
-      <w:r>
-        <w:t>Codit sistemiamo sta parte, scrivendo nel dettaglio quali sono queste funzionalità</w:t>
+        <w:t>Non ricordo quali poi quando proviamo Codit sistemiamo sta parte, scrivendo nel dettaglio quali sono queste funzionalità</w:t>
       </w:r>
     </w:p>
   </w:comment>
@@ -19134,10 +19394,7 @@
         <w:annotationRef/>
       </w:r>
       <w:r>
-        <w:t xml:space="preserve">Da </w:t>
-      </w:r>
-      <w:r>
-        <w:t>sisteamare</w:t>
+        <w:t>Da sisteamare</w:t>
       </w:r>
     </w:p>
   </w:comment>
@@ -19169,10 +19426,7 @@
         <w:annotationRef/>
       </w:r>
       <w:r>
-        <w:t xml:space="preserve">Viene creato un </w:t>
-      </w:r>
-      <w:r>
-        <w:t>databaser per ogni schema sourceSchema e TargetSchema). Ogni database, inoltre, verrà popolato automaticamente.</w:t>
+        <w:t>Viene creato un databaser per ogni schema sourceSchema e TargetSchema). Ogni database, inoltre, verrà popolato automaticamente.</w:t>
       </w:r>
     </w:p>
   </w:comment>
@@ -21894,7 +22148,7 @@
 </file>
 
 <file path=customXml/itemProps1.xml><?xml version="1.0" encoding="utf-8"?>
-<ds:datastoreItem xmlns:ds="http://schemas.openxmlformats.org/officeDocument/2006/customXml" ds:itemID="{C87681C9-B70E-41C0-8BCA-05D3ADA67539}">
+<ds:datastoreItem xmlns:ds="http://schemas.openxmlformats.org/officeDocument/2006/customXml" ds:itemID="{50C9806E-D292-F343-89F5-B710D2374584}">
   <ds:schemaRefs>
     <ds:schemaRef ds:uri="http://schemas.openxmlformats.org/officeDocument/2006/bibliography"/>
   </ds:schemaRefs>

</xml_diff>

<commit_message>
Update documentazione con tempi per la connessione al database PC2
</commit_message>
<xml_diff>
--- a/DocumentazioneDs.docx
+++ b/DocumentazioneDs.docx
@@ -415,7 +415,7 @@
                 <v:stroke joinstyle="miter"/>
                 <v:path gradientshapeok="t" o:connecttype="rect"/>
               </v:shapetype>
-              <v:shape id="Casella di testo 1" o:spid="_x0000_s1026" type="#_x0000_t202" style="position:absolute;margin-left:347.55pt;margin-top:21.45pt;width:179.4pt;height:147pt;z-index:251658240;visibility:visible;mso-wrap-style:square;mso-width-percent:0;mso-height-percent:0;mso-wrap-distance-left:9pt;mso-wrap-distance-top:0;mso-wrap-distance-right:9pt;mso-wrap-distance-bottom:0;mso-position-horizontal:absolute;mso-position-horizontal-relative:text;mso-position-vertical:absolute;mso-position-vertical-relative:text;mso-width-percent:0;mso-height-percent:0;mso-width-relative:margin;mso-height-relative:margin;v-text-anchor:top" o:gfxdata="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" filled="f" stroked="f">
+              <v:shape id="Casella di testo 1" o:spid="_x0000_s1026" type="#_x0000_t202" style="position:absolute;margin-left:347.55pt;margin-top:21.45pt;width:179.4pt;height:147pt;z-index:251658240;visibility:visible;mso-wrap-style:square;mso-width-percent:0;mso-height-percent:0;mso-wrap-distance-left:9pt;mso-wrap-distance-top:0;mso-wrap-distance-right:9pt;mso-wrap-distance-bottom:0;mso-position-horizontal:absolute;mso-position-horizontal-relative:text;mso-position-vertical:absolute;mso-position-vertical-relative:text;mso-width-percent:0;mso-height-percent:0;mso-width-relative:margin;mso-height-relative:margin;v-text-anchor:top" o:gfxdata="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" filled="f" stroked="f">
                 <v:textbox>
                   <w:txbxContent>
                     <w:p>
@@ -3445,51 +3445,19 @@
         <w:t xml:space="preserve"> per </w:t>
       </w:r>
       <w:r>
-        <w:t xml:space="preserve">scaricare il </w:t>
-      </w:r>
-      <w:proofErr w:type="spellStart"/>
-      <w:r>
-        <w:t>jar</w:t>
-      </w:r>
-      <w:proofErr w:type="spellEnd"/>
-      <w:r>
-        <w:t xml:space="preserve"> delle dipendenze. Successivamente, </w:t>
+        <w:t xml:space="preserve">scaricare il jar delle dipendenze. Successivamente, </w:t>
       </w:r>
       <w:r>
         <w:t>è stata</w:t>
       </w:r>
       <w:r>
-        <w:t xml:space="preserve"> generata una cartella build in cui sono presenti vari script di </w:t>
-      </w:r>
-      <w:proofErr w:type="spellStart"/>
-      <w:r>
-        <w:t>shell</w:t>
-      </w:r>
-      <w:proofErr w:type="spellEnd"/>
-      <w:r>
-        <w:t xml:space="preserve"> (.</w:t>
-      </w:r>
-      <w:proofErr w:type="spellStart"/>
-      <w:r>
-        <w:t>sh</w:t>
-      </w:r>
-      <w:proofErr w:type="spellEnd"/>
-      <w:r>
-        <w:t xml:space="preserve"> per Linux e Mac</w:t>
+        <w:t xml:space="preserve"> generata una cartella build in cui sono presenti vari script di shell (.sh per Linux e Mac</w:t>
       </w:r>
       <w:r>
         <w:t xml:space="preserve"> OS</w:t>
       </w:r>
       <w:r>
-        <w:t xml:space="preserve"> e .</w:t>
-      </w:r>
-      <w:proofErr w:type="spellStart"/>
-      <w:r>
-        <w:t>bat</w:t>
-      </w:r>
-      <w:proofErr w:type="spellEnd"/>
-      <w:r>
-        <w:t xml:space="preserve"> per Windows).</w:t>
+        <w:t xml:space="preserve"> e .bat per Windows).</w:t>
       </w:r>
     </w:p>
     <w:p>
@@ -3519,15 +3487,7 @@
         </w:rPr>
       </w:pPr>
       <w:r>
-        <w:t>Nell’utilizzo del file .</w:t>
-      </w:r>
-      <w:proofErr w:type="spellStart"/>
-      <w:r>
-        <w:t>bat</w:t>
-      </w:r>
-      <w:proofErr w:type="spellEnd"/>
-      <w:r>
-        <w:t xml:space="preserve"> per l’esecuzione di iBench è stata riscontrata la mancanza, nel codice,</w:t>
+        <w:t>Nell’utilizzo del file .bat per l’esecuzione di iBench è stata riscontrata la mancanza, nel codice,</w:t>
       </w:r>
       <w:r>
         <w:t xml:space="preserve"> </w:t>
@@ -3610,33 +3570,11 @@
           <w:lang w:val="en-US"/>
         </w:rPr>
       </w:pPr>
-      <w:proofErr w:type="spellStart"/>
       <w:r>
         <w:rPr>
           <w:lang w:val="en-US"/>
         </w:rPr>
-        <w:t>Codice</w:t>
-      </w:r>
-      <w:proofErr w:type="spellEnd"/>
-      <w:r>
-        <w:rPr>
-          <w:lang w:val="en-US"/>
-        </w:rPr>
-        <w:t xml:space="preserve"> iBench.bat </w:t>
-      </w:r>
-      <w:proofErr w:type="spellStart"/>
-      <w:r>
-        <w:rPr>
-          <w:lang w:val="en-US"/>
-        </w:rPr>
-        <w:t>funzionante</w:t>
-      </w:r>
-      <w:proofErr w:type="spellEnd"/>
-      <w:r>
-        <w:rPr>
-          <w:lang w:val="en-US"/>
-        </w:rPr>
-        <w:t>:</w:t>
+        <w:t>Codice iBench.bat funzionante:</w:t>
       </w:r>
     </w:p>
     <w:p>
@@ -4088,15 +4026,7 @@
         <w:t>uno</w:t>
       </w:r>
       <w:r>
-        <w:t xml:space="preserve"> di essi il nome univoco, la </w:t>
-      </w:r>
-      <w:proofErr w:type="spellStart"/>
-      <w:r>
-        <w:t>classPath</w:t>
-      </w:r>
-      <w:proofErr w:type="spellEnd"/>
-      <w:r>
-        <w:t xml:space="preserve"> relativa alla classe della tipologia del dato che si vuole generare, la percentuale di generazione ed il tipo</w:t>
+        <w:t xml:space="preserve"> di essi il nome univoco, la classPath relativa alla classe della tipologia del dato che si vuole generare, la percentuale di generazione ed il tipo</w:t>
       </w:r>
       <w:r>
         <w:t xml:space="preserve"> in cui verrà codificato il campo in un database SQL.</w:t>
@@ -4531,14 +4461,27 @@
       <w:r>
         <w:t xml:space="preserve">Figura </w:t>
       </w:r>
-      <w:fldSimple w:instr=" SEQ Figura \* ARABIC ">
-        <w:r>
-          <w:rPr>
-            <w:noProof/>
-          </w:rPr>
-          <w:t>1</w:t>
-        </w:r>
-      </w:fldSimple>
+      <w:r>
+        <w:fldChar w:fldCharType="begin"/>
+      </w:r>
+      <w:r>
+        <w:instrText xml:space="preserve"> SEQ Figura \* ARABIC </w:instrText>
+      </w:r>
+      <w:r>
+        <w:fldChar w:fldCharType="separate"/>
+      </w:r>
+      <w:r>
+        <w:rPr>
+          <w:noProof/>
+        </w:rPr>
+        <w:t>1</w:t>
+      </w:r>
+      <w:r>
+        <w:rPr>
+          <w:noProof/>
+        </w:rPr>
+        <w:fldChar w:fldCharType="end"/>
+      </w:r>
       <w:r>
         <w:t>: proprietà per l'abilitazione della generazione dei csv del target schema e il</w:t>
       </w:r>
@@ -4753,22 +4696,33 @@
       <w:r>
         <w:t xml:space="preserve">Figura </w:t>
       </w:r>
-      <w:fldSimple w:instr=" SEQ Figura \* ARABIC ">
-        <w:r>
-          <w:rPr>
-            <w:noProof/>
-          </w:rPr>
-          <w:t>2</w:t>
-        </w:r>
-      </w:fldSimple>
+      <w:r>
+        <w:fldChar w:fldCharType="begin"/>
+      </w:r>
+      <w:r>
+        <w:instrText xml:space="preserve"> SEQ Figura \* ARABIC </w:instrText>
+      </w:r>
+      <w:r>
+        <w:fldChar w:fldCharType="separate"/>
+      </w:r>
+      <w:r>
+        <w:rPr>
+          <w:noProof/>
+        </w:rPr>
+        <w:t>2</w:t>
+      </w:r>
+      <w:r>
+        <w:rPr>
+          <w:noProof/>
+        </w:rPr>
+        <w:fldChar w:fldCharType="end"/>
+      </w:r>
       <w:r>
         <w:t xml:space="preserve">: Snipet di codice presente nella classe </w:t>
       </w:r>
-      <w:proofErr w:type="spellStart"/>
       <w:r>
         <w:t>MappingScenario</w:t>
       </w:r>
-      <w:proofErr w:type="spellEnd"/>
       <w:r>
         <w:t>.</w:t>
       </w:r>
@@ -4971,29 +4925,8 @@
       <w:pPr>
         <w:jc w:val="both"/>
       </w:pPr>
-      <w:proofErr w:type="spellStart"/>
-      <w:r>
-        <w:t>CoDIT</w:t>
-      </w:r>
-      <w:proofErr w:type="spellEnd"/>
-      <w:r>
-        <w:t xml:space="preserve"> (</w:t>
-      </w:r>
-      <w:proofErr w:type="spellStart"/>
-      <w:r>
-        <w:t>Conceptual</w:t>
-      </w:r>
-      <w:proofErr w:type="spellEnd"/>
-      <w:r>
-        <w:t xml:space="preserve"> Data Integration </w:t>
-      </w:r>
-      <w:proofErr w:type="spellStart"/>
-      <w:r>
-        <w:t>Tool</w:t>
-      </w:r>
-      <w:proofErr w:type="spellEnd"/>
-      <w:r>
-        <w:t>), supporta il processo di integrazione dei dati a livello concettuale, permette la costruzione di uno schema globale correlando sottoschemi delle sorgenti, il DBA potrà specificare in maniera visuale come combinare le sorgenti di dati. Lo schema globale potrà essere specificato allineando i sottoschemi delle sorgenti oppure specificando nuovi costrutti e mappando i sottoschemi delle sorgenti ad essi.</w:t>
+      <w:r>
+        <w:t>CoDIT (Conceptual Data Integration Tool), supporta il processo di integrazione dei dati a livello concettuale, permette la costruzione di uno schema globale correlando sottoschemi delle sorgenti, il DBA potrà specificare in maniera visuale come combinare le sorgenti di dati. Lo schema globale potrà essere specificato allineando i sottoschemi delle sorgenti oppure specificando nuovi costrutti e mappando i sottoschemi delle sorgenti ad essi.</w:t>
       </w:r>
     </w:p>
     <w:p>
@@ -5001,36 +4934,15 @@
         <w:jc w:val="both"/>
       </w:pPr>
       <w:r>
-        <w:t xml:space="preserve">A livello metodologico CoDIT si basa su un linguaggio visuale, </w:t>
-      </w:r>
-      <w:proofErr w:type="spellStart"/>
-      <w:r>
-        <w:t>CoDIL</w:t>
-      </w:r>
-      <w:proofErr w:type="spellEnd"/>
-      <w:r>
-        <w:t xml:space="preserve"> (</w:t>
-      </w:r>
-      <w:proofErr w:type="spellStart"/>
-      <w:r>
-        <w:t>Conceptual</w:t>
-      </w:r>
-      <w:proofErr w:type="spellEnd"/>
-      <w:r>
-        <w:t xml:space="preserve"> Data Integration Language).</w:t>
+        <w:t>A livello metodologico CoDIT si basa su un linguaggio visuale, CoDIL (Conceptual Data Integration Language).</w:t>
       </w:r>
     </w:p>
     <w:p>
       <w:pPr>
         <w:jc w:val="both"/>
       </w:pPr>
-      <w:proofErr w:type="spellStart"/>
-      <w:r>
-        <w:t>CoDIL</w:t>
-      </w:r>
-      <w:proofErr w:type="spellEnd"/>
-      <w:r>
-        <w:t xml:space="preserve"> permette di gestire l’eterogeneità degli schemi, per far fronte alla necessità di risolvere i conflitti dovuti all’utilizzo di diversi costrutti e/o nomi per modellare la stessa realtà.</w:t>
+      <w:r>
+        <w:t>CoDIL permette di gestire l’eterogeneità degli schemi, per far fronte alla necessità di risolvere i conflitti dovuti all’utilizzo di diversi costrutti e/o nomi per modellare la stessa realtà.</w:t>
       </w:r>
     </w:p>
     <w:p>
@@ -5038,15 +4950,7 @@
         <w:jc w:val="both"/>
       </w:pPr>
       <w:r>
-        <w:t xml:space="preserve">Attraverso </w:t>
-      </w:r>
-      <w:proofErr w:type="spellStart"/>
-      <w:r>
-        <w:t>CoDIL</w:t>
-      </w:r>
-      <w:proofErr w:type="spellEnd"/>
-      <w:r>
-        <w:t xml:space="preserve"> il DBA potrà selezionare costrutti degli schemi sorgenti (uno per ogni schema) in corrispondenza ed associare un operatore iconico per specificare come risolvere il conflitto</w:t>
+        <w:t>Attraverso CoDIL il DBA potrà selezionare costrutti degli schemi sorgenti (uno per ogni schema) in corrispondenza ed associare un operatore iconico per specificare come risolvere il conflitto</w:t>
       </w:r>
       <w:r>
         <w:t>.</w:t>
@@ -5057,15 +4961,7 @@
         <w:jc w:val="both"/>
       </w:pPr>
       <w:r>
-        <w:t xml:space="preserve">Il linguaggio </w:t>
-      </w:r>
-      <w:proofErr w:type="spellStart"/>
-      <w:r>
-        <w:t>CoDIL</w:t>
-      </w:r>
-      <w:proofErr w:type="spellEnd"/>
-      <w:r>
-        <w:t xml:space="preserve"> fornisce un insieme di operatori iconici che possono essere applicati a coppie di sottoschemi concettuali. Attraverso l’utilizzo di tali operatori è possibile specificare in che modo i sottoschemi selezionati sono correlati e scegliere come questi devono essere mappati nello schema riconciliato.</w:t>
+        <w:t>Il linguaggio CoDIL fornisce un insieme di operatori iconici che possono essere applicati a coppie di sottoschemi concettuali. Attraverso l’utilizzo di tali operatori è possibile specificare in che modo i sottoschemi selezionati sono correlati e scegliere come questi devono essere mappati nello schema riconciliato.</w:t>
       </w:r>
     </w:p>
     <w:p>
@@ -5231,15 +5127,7 @@
         <w:jc w:val="both"/>
       </w:pPr>
       <w:r>
-        <w:t xml:space="preserve">Create target </w:t>
-      </w:r>
-      <w:proofErr w:type="spellStart"/>
-      <w:r>
-        <w:t>scheme</w:t>
-      </w:r>
-      <w:proofErr w:type="spellEnd"/>
-      <w:r>
-        <w:t>.</w:t>
+        <w:t>Create target scheme.</w:t>
       </w:r>
     </w:p>
     <w:p>
@@ -5321,14 +5209,27 @@
       <w:r>
         <w:t xml:space="preserve">Figura </w:t>
       </w:r>
-      <w:fldSimple w:instr=" SEQ Figura \* ARABIC ">
-        <w:r>
-          <w:rPr>
-            <w:noProof/>
-          </w:rPr>
-          <w:t>3</w:t>
-        </w:r>
-      </w:fldSimple>
+      <w:r>
+        <w:fldChar w:fldCharType="begin"/>
+      </w:r>
+      <w:r>
+        <w:instrText xml:space="preserve"> SEQ Figura \* ARABIC </w:instrText>
+      </w:r>
+      <w:r>
+        <w:fldChar w:fldCharType="separate"/>
+      </w:r>
+      <w:r>
+        <w:rPr>
+          <w:noProof/>
+        </w:rPr>
+        <w:t>3</w:t>
+      </w:r>
+      <w:r>
+        <w:rPr>
+          <w:noProof/>
+        </w:rPr>
+        <w:fldChar w:fldCharType="end"/>
+      </w:r>
       <w:r>
         <w:t>: Home tool CoDIT.</w:t>
       </w:r>
@@ -5525,14 +5426,27 @@
       <w:r>
         <w:t xml:space="preserve">Figura </w:t>
       </w:r>
-      <w:fldSimple w:instr=" SEQ Figura \* ARABIC ">
-        <w:r>
-          <w:rPr>
-            <w:noProof/>
-          </w:rPr>
-          <w:t>4</w:t>
-        </w:r>
-      </w:fldSimple>
+      <w:r>
+        <w:fldChar w:fldCharType="begin"/>
+      </w:r>
+      <w:r>
+        <w:instrText xml:space="preserve"> SEQ Figura \* ARABIC </w:instrText>
+      </w:r>
+      <w:r>
+        <w:fldChar w:fldCharType="separate"/>
+      </w:r>
+      <w:r>
+        <w:rPr>
+          <w:noProof/>
+        </w:rPr>
+        <w:t>4</w:t>
+      </w:r>
+      <w:r>
+        <w:rPr>
+          <w:noProof/>
+        </w:rPr>
+        <w:fldChar w:fldCharType="end"/>
+      </w:r>
       <w:r>
         <w:t>: Struttura XML CoDIT, sezione iniziale.</w:t>
       </w:r>
@@ -5556,23 +5470,10 @@
         <w:jc w:val="both"/>
       </w:pPr>
       <w:r>
-        <w:t xml:space="preserve">Per indicare l’entità viene utilizzato il </w:t>
-      </w:r>
-      <w:proofErr w:type="spellStart"/>
-      <w:r>
-        <w:t>tag</w:t>
-      </w:r>
-      <w:proofErr w:type="spellEnd"/>
-      <w:r>
-        <w:t xml:space="preserve"> "</w:t>
-      </w:r>
-      <w:proofErr w:type="spellStart"/>
-      <w:r>
-        <w:t>packagedElement</w:t>
-      </w:r>
-      <w:proofErr w:type="spellEnd"/>
-      <w:r>
-        <w:t>"</w:t>
+        <w:t>Per indicare l’entità viene utilizzato il tag</w:t>
+      </w:r>
+      <w:r>
+        <w:t xml:space="preserve"> "packagedElement"</w:t>
       </w:r>
       <w:r>
         <w:t xml:space="preserve">, con i seguenti attributi: </w:t>
@@ -5587,19 +5488,9 @@
         </w:numPr>
         <w:jc w:val="both"/>
       </w:pPr>
-      <w:proofErr w:type="spellStart"/>
-      <w:r>
-        <w:t>xmi:type</w:t>
-      </w:r>
-      <w:proofErr w:type="spellEnd"/>
-      <w:r>
-        <w:t xml:space="preserve"> = </w:t>
-      </w:r>
-      <w:proofErr w:type="spellStart"/>
-      <w:r>
-        <w:t>uml:Class</w:t>
-      </w:r>
-      <w:proofErr w:type="spellEnd"/>
+      <w:r>
+        <w:t>xmi:type = uml:Class</w:t>
+      </w:r>
       <w:r>
         <w:t>, per indicare che si tratta di un’entità;</w:t>
       </w:r>
@@ -5613,11 +5504,9 @@
         </w:numPr>
         <w:jc w:val="both"/>
       </w:pPr>
-      <w:proofErr w:type="spellStart"/>
       <w:r>
         <w:t>xmi:id</w:t>
       </w:r>
-      <w:proofErr w:type="spellEnd"/>
       <w:r>
         <w:t>, per indicare l’id;</w:t>
       </w:r>
@@ -5647,21 +5536,14 @@
         </w:numPr>
         <w:jc w:val="both"/>
       </w:pPr>
-      <w:proofErr w:type="spellStart"/>
       <w:r>
         <w:t>type</w:t>
       </w:r>
-      <w:proofErr w:type="spellEnd"/>
       <w:r>
         <w:t>, per indicare il tipo di entità. Non sempre viene specificato, di solito è usato per indicare le entità deboli (</w:t>
       </w:r>
-      <w:proofErr w:type="spellStart"/>
-      <w:r>
-        <w:t>WeakEntity</w:t>
-      </w:r>
-      <w:proofErr w:type="spellEnd"/>
-      <w:r>
-        <w:t>)</w:t>
+      <w:r>
+        <w:t>WeakEntity)</w:t>
       </w:r>
       <w:r>
         <w:t>.</w:t>
@@ -5729,14 +5611,27 @@
       <w:r>
         <w:t xml:space="preserve">Figura </w:t>
       </w:r>
-      <w:fldSimple w:instr=" SEQ Figura \* ARABIC ">
-        <w:r>
-          <w:rPr>
-            <w:noProof/>
-          </w:rPr>
-          <w:t>5</w:t>
-        </w:r>
-      </w:fldSimple>
+      <w:r>
+        <w:fldChar w:fldCharType="begin"/>
+      </w:r>
+      <w:r>
+        <w:instrText xml:space="preserve"> SEQ Figura \* ARABIC </w:instrText>
+      </w:r>
+      <w:r>
+        <w:fldChar w:fldCharType="separate"/>
+      </w:r>
+      <w:r>
+        <w:rPr>
+          <w:noProof/>
+        </w:rPr>
+        <w:t>5</w:t>
+      </w:r>
+      <w:r>
+        <w:rPr>
+          <w:noProof/>
+        </w:rPr>
+        <w:fldChar w:fldCharType="end"/>
+      </w:r>
       <w:r>
         <w:t xml:space="preserve">: Struttura XML CoDIT, </w:t>
       </w:r>
@@ -5761,9 +5656,8 @@
           <w:szCs w:val="20"/>
           <w:shd w:val="clear" w:color="auto" w:fill="FFFFFF"/>
         </w:rPr>
-        <w:t>Per ogni entità, come figlio dell’elemento "</w:t>
-      </w:r>
-      <w:proofErr w:type="spellStart"/>
+        <w:t xml:space="preserve">Per ogni entità, come figlio dell’elemento "packagedElement", </w:t>
+      </w:r>
       <w:r>
         <w:rPr>
           <w:rFonts w:cstheme="minorHAnsi"/>
@@ -5771,9 +5665,8 @@
           <w:szCs w:val="20"/>
           <w:shd w:val="clear" w:color="auto" w:fill="FFFFFF"/>
         </w:rPr>
-        <w:t>packagedElement</w:t>
-      </w:r>
-      <w:proofErr w:type="spellEnd"/>
+        <w:t>viene indicato</w:t>
+      </w:r>
       <w:r>
         <w:rPr>
           <w:rFonts w:cstheme="minorHAnsi"/>
@@ -5781,7 +5674,7 @@
           <w:szCs w:val="20"/>
           <w:shd w:val="clear" w:color="auto" w:fill="FFFFFF"/>
         </w:rPr>
-        <w:t xml:space="preserve">", </w:t>
+        <w:t xml:space="preserve"> </w:t>
       </w:r>
       <w:r>
         <w:rPr>
@@ -5790,7 +5683,7 @@
           <w:szCs w:val="20"/>
           <w:shd w:val="clear" w:color="auto" w:fill="FFFFFF"/>
         </w:rPr>
-        <w:t>viene indicato</w:t>
+        <w:t xml:space="preserve">l’attributo </w:t>
       </w:r>
       <w:r>
         <w:rPr>
@@ -5799,45 +5692,7 @@
           <w:szCs w:val="20"/>
           <w:shd w:val="clear" w:color="auto" w:fill="FFFFFF"/>
         </w:rPr>
-        <w:t xml:space="preserve"> </w:t>
-      </w:r>
-      <w:r>
-        <w:rPr>
-          <w:rFonts w:cstheme="minorHAnsi"/>
-          <w:color w:val="000000"/>
-          <w:szCs w:val="20"/>
-          <w:shd w:val="clear" w:color="auto" w:fill="FFFFFF"/>
-        </w:rPr>
-        <w:t xml:space="preserve">l’attributo </w:t>
-      </w:r>
-      <w:r>
-        <w:rPr>
-          <w:rFonts w:cstheme="minorHAnsi"/>
-          <w:color w:val="000000"/>
-          <w:szCs w:val="20"/>
-          <w:shd w:val="clear" w:color="auto" w:fill="FFFFFF"/>
-        </w:rPr>
-        <w:t>“</w:t>
-      </w:r>
-      <w:proofErr w:type="spellStart"/>
-      <w:r>
-        <w:rPr>
-          <w:rFonts w:cstheme="minorHAnsi"/>
-          <w:color w:val="000000"/>
-          <w:szCs w:val="20"/>
-          <w:shd w:val="clear" w:color="auto" w:fill="FFFFFF"/>
-        </w:rPr>
-        <w:t>xmi:Extension</w:t>
-      </w:r>
-      <w:proofErr w:type="spellEnd"/>
-      <w:r>
-        <w:rPr>
-          <w:rFonts w:cstheme="minorHAnsi"/>
-          <w:color w:val="000000"/>
-          <w:szCs w:val="20"/>
-          <w:shd w:val="clear" w:color="auto" w:fill="FFFFFF"/>
-        </w:rPr>
-        <w:t>”</w:t>
+        <w:t>“xmi:Extension”</w:t>
       </w:r>
       <w:r>
         <w:rPr>
@@ -5940,14 +5795,27 @@
       <w:r>
         <w:t xml:space="preserve">Figura </w:t>
       </w:r>
-      <w:fldSimple w:instr=" SEQ Figura \* ARABIC ">
-        <w:r>
-          <w:rPr>
-            <w:noProof/>
-          </w:rPr>
-          <w:t>6</w:t>
-        </w:r>
-      </w:fldSimple>
+      <w:r>
+        <w:fldChar w:fldCharType="begin"/>
+      </w:r>
+      <w:r>
+        <w:instrText xml:space="preserve"> SEQ Figura \* ARABIC </w:instrText>
+      </w:r>
+      <w:r>
+        <w:fldChar w:fldCharType="separate"/>
+      </w:r>
+      <w:r>
+        <w:rPr>
+          <w:noProof/>
+        </w:rPr>
+        <w:t>6</w:t>
+      </w:r>
+      <w:r>
+        <w:rPr>
+          <w:noProof/>
+        </w:rPr>
+        <w:fldChar w:fldCharType="end"/>
+      </w:r>
       <w:r>
         <w:t xml:space="preserve">: Struttura XML CoDIT, </w:t>
       </w:r>
@@ -5972,9 +5840,8 @@
           <w:szCs w:val="20"/>
           <w:shd w:val="clear" w:color="auto" w:fill="FFFFFF"/>
         </w:rPr>
-        <w:t xml:space="preserve">Per indicare gli attributi relativi all’entità viene utilizzato il </w:t>
-      </w:r>
-      <w:proofErr w:type="spellStart"/>
+        <w:t xml:space="preserve">Per indicare gli attributi relativi all’entità viene utilizzato il tag "ownedAttribute” come figlio </w:t>
+      </w:r>
       <w:r>
         <w:rPr>
           <w:rFonts w:cstheme="minorHAnsi"/>
@@ -5982,66 +5849,7 @@
           <w:szCs w:val="20"/>
           <w:shd w:val="clear" w:color="auto" w:fill="FFFFFF"/>
         </w:rPr>
-        <w:t>tag</w:t>
-      </w:r>
-      <w:proofErr w:type="spellEnd"/>
-      <w:r>
-        <w:rPr>
-          <w:rFonts w:cstheme="minorHAnsi"/>
-          <w:color w:val="000000"/>
-          <w:szCs w:val="20"/>
-          <w:shd w:val="clear" w:color="auto" w:fill="FFFFFF"/>
-        </w:rPr>
-        <w:t xml:space="preserve"> "</w:t>
-      </w:r>
-      <w:proofErr w:type="spellStart"/>
-      <w:r>
-        <w:rPr>
-          <w:rFonts w:cstheme="minorHAnsi"/>
-          <w:color w:val="000000"/>
-          <w:szCs w:val="20"/>
-          <w:shd w:val="clear" w:color="auto" w:fill="FFFFFF"/>
-        </w:rPr>
-        <w:t>ownedAttribute</w:t>
-      </w:r>
-      <w:proofErr w:type="spellEnd"/>
-      <w:r>
-        <w:rPr>
-          <w:rFonts w:cstheme="minorHAnsi"/>
-          <w:color w:val="000000"/>
-          <w:szCs w:val="20"/>
-          <w:shd w:val="clear" w:color="auto" w:fill="FFFFFF"/>
-        </w:rPr>
-        <w:t xml:space="preserve">” come figlio </w:t>
-      </w:r>
-      <w:r>
-        <w:rPr>
-          <w:rFonts w:cstheme="minorHAnsi"/>
-          <w:color w:val="000000"/>
-          <w:szCs w:val="20"/>
-          <w:shd w:val="clear" w:color="auto" w:fill="FFFFFF"/>
-        </w:rPr>
-        <w:t>dell’elemento "</w:t>
-      </w:r>
-      <w:proofErr w:type="spellStart"/>
-      <w:r>
-        <w:rPr>
-          <w:rFonts w:cstheme="minorHAnsi"/>
-          <w:color w:val="000000"/>
-          <w:szCs w:val="20"/>
-          <w:shd w:val="clear" w:color="auto" w:fill="FFFFFF"/>
-        </w:rPr>
-        <w:t>packagedElement</w:t>
-      </w:r>
-      <w:proofErr w:type="spellEnd"/>
-      <w:r>
-        <w:rPr>
-          <w:rFonts w:cstheme="minorHAnsi"/>
-          <w:color w:val="000000"/>
-          <w:szCs w:val="20"/>
-          <w:shd w:val="clear" w:color="auto" w:fill="FFFFFF"/>
-        </w:rPr>
-        <w:t>"</w:t>
+        <w:t>dell’elemento "packagedElement"</w:t>
       </w:r>
       <w:r>
         <w:rPr>
@@ -6115,7 +5923,6 @@
           <w:shd w:val="clear" w:color="auto" w:fill="FFFFFF"/>
         </w:rPr>
       </w:pPr>
-      <w:proofErr w:type="spellStart"/>
       <w:r>
         <w:rPr>
           <w:rFonts w:cstheme="minorHAnsi"/>
@@ -6125,7 +5932,6 @@
         </w:rPr>
         <w:t>xmi:type</w:t>
       </w:r>
-      <w:proofErr w:type="spellEnd"/>
       <w:r>
         <w:rPr>
           <w:rFonts w:cstheme="minorHAnsi"/>
@@ -6133,47 +5939,7 @@
           <w:szCs w:val="20"/>
           <w:shd w:val="clear" w:color="auto" w:fill="FFFFFF"/>
         </w:rPr>
-        <w:t>=”</w:t>
-      </w:r>
-      <w:proofErr w:type="spellStart"/>
-      <w:r>
-        <w:rPr>
-          <w:rFonts w:cstheme="minorHAnsi"/>
-          <w:color w:val="000000"/>
-          <w:szCs w:val="20"/>
-          <w:shd w:val="clear" w:color="auto" w:fill="FFFFFF"/>
-        </w:rPr>
-        <w:t>uml</w:t>
-      </w:r>
-      <w:proofErr w:type="spellEnd"/>
-      <w:r>
-        <w:rPr>
-          <w:rFonts w:cstheme="minorHAnsi"/>
-          <w:color w:val="000000"/>
-          <w:szCs w:val="20"/>
-          <w:shd w:val="clear" w:color="auto" w:fill="FFFFFF"/>
-        </w:rPr>
-        <w:t xml:space="preserve">: </w:t>
-      </w:r>
-      <w:proofErr w:type="spellStart"/>
-      <w:r>
-        <w:rPr>
-          <w:rFonts w:cstheme="minorHAnsi"/>
-          <w:color w:val="000000"/>
-          <w:szCs w:val="20"/>
-          <w:shd w:val="clear" w:color="auto" w:fill="FFFFFF"/>
-        </w:rPr>
-        <w:t>Property</w:t>
-      </w:r>
-      <w:proofErr w:type="spellEnd"/>
-      <w:r>
-        <w:rPr>
-          <w:rFonts w:cstheme="minorHAnsi"/>
-          <w:color w:val="000000"/>
-          <w:szCs w:val="20"/>
-          <w:shd w:val="clear" w:color="auto" w:fill="FFFFFF"/>
-        </w:rPr>
-        <w:t>, per indicare che è un attributo;</w:t>
+        <w:t>=”uml: Property, per indicare che è un attributo;</w:t>
       </w:r>
     </w:p>
     <w:p>
@@ -6191,7 +5957,6 @@
           <w:shd w:val="clear" w:color="auto" w:fill="FFFFFF"/>
         </w:rPr>
       </w:pPr>
-      <w:proofErr w:type="spellStart"/>
       <w:r>
         <w:rPr>
           <w:rFonts w:cstheme="minorHAnsi"/>
@@ -6201,7 +5966,6 @@
         </w:rPr>
         <w:t>xmi:id</w:t>
       </w:r>
-      <w:proofErr w:type="spellEnd"/>
       <w:r>
         <w:rPr>
           <w:rFonts w:cstheme="minorHAnsi"/>
@@ -6261,7 +6025,6 @@
           <w:shd w:val="clear" w:color="auto" w:fill="FFFFFF"/>
         </w:rPr>
       </w:pPr>
-      <w:proofErr w:type="spellStart"/>
       <w:r>
         <w:rPr>
           <w:rFonts w:cstheme="minorHAnsi"/>
@@ -6271,7 +6034,6 @@
         </w:rPr>
         <w:t>visibility</w:t>
       </w:r>
-      <w:proofErr w:type="spellEnd"/>
       <w:r>
         <w:rPr>
           <w:rFonts w:cstheme="minorHAnsi"/>
@@ -6356,14 +6118,27 @@
       <w:r>
         <w:t xml:space="preserve">Figura </w:t>
       </w:r>
-      <w:fldSimple w:instr=" SEQ Figura \* ARABIC ">
-        <w:r>
-          <w:rPr>
-            <w:noProof/>
-          </w:rPr>
-          <w:t>7</w:t>
-        </w:r>
-      </w:fldSimple>
+      <w:r>
+        <w:fldChar w:fldCharType="begin"/>
+      </w:r>
+      <w:r>
+        <w:instrText xml:space="preserve"> SEQ Figura \* ARABIC </w:instrText>
+      </w:r>
+      <w:r>
+        <w:fldChar w:fldCharType="separate"/>
+      </w:r>
+      <w:r>
+        <w:rPr>
+          <w:noProof/>
+        </w:rPr>
+        <w:t>7</w:t>
+      </w:r>
+      <w:r>
+        <w:rPr>
+          <w:noProof/>
+        </w:rPr>
+        <w:fldChar w:fldCharType="end"/>
+      </w:r>
       <w:r>
         <w:t xml:space="preserve">: Struttura XML CoDIT, </w:t>
       </w:r>
@@ -6442,9 +6217,8 @@
           <w:szCs w:val="20"/>
           <w:shd w:val="clear" w:color="auto" w:fill="FFFFFF"/>
         </w:rPr>
-        <w:t xml:space="preserve">il </w:t>
-      </w:r>
-      <w:proofErr w:type="spellStart"/>
+        <w:t>il tag</w:t>
+      </w:r>
       <w:r>
         <w:rPr>
           <w:rFonts w:cstheme="minorHAnsi"/>
@@ -6452,57 +6226,7 @@
           <w:szCs w:val="20"/>
           <w:shd w:val="clear" w:color="auto" w:fill="FFFFFF"/>
         </w:rPr>
-        <w:t>tag</w:t>
-      </w:r>
-      <w:proofErr w:type="spellEnd"/>
-      <w:r>
-        <w:rPr>
-          <w:rFonts w:cstheme="minorHAnsi"/>
-          <w:color w:val="000000"/>
-          <w:szCs w:val="20"/>
-          <w:shd w:val="clear" w:color="auto" w:fill="FFFFFF"/>
-        </w:rPr>
-        <w:t xml:space="preserve"> “</w:t>
-      </w:r>
-      <w:proofErr w:type="spellStart"/>
-      <w:r>
-        <w:rPr>
-          <w:rFonts w:cstheme="minorHAnsi"/>
-          <w:color w:val="000000"/>
-          <w:szCs w:val="20"/>
-          <w:shd w:val="clear" w:color="auto" w:fill="FFFFFF"/>
-        </w:rPr>
-        <w:t>xmi:Extension</w:t>
-      </w:r>
-      <w:proofErr w:type="spellEnd"/>
-      <w:r>
-        <w:rPr>
-          <w:rFonts w:cstheme="minorHAnsi"/>
-          <w:color w:val="000000"/>
-          <w:szCs w:val="20"/>
-          <w:shd w:val="clear" w:color="auto" w:fill="FFFFFF"/>
-        </w:rPr>
-        <w:t>”, come figlio di “</w:t>
-      </w:r>
-      <w:proofErr w:type="spellStart"/>
-      <w:r>
-        <w:rPr>
-          <w:rFonts w:cstheme="minorHAnsi"/>
-          <w:color w:val="000000"/>
-          <w:szCs w:val="20"/>
-          <w:shd w:val="clear" w:color="auto" w:fill="FFFFFF"/>
-        </w:rPr>
-        <w:t>ownedAttribute</w:t>
-      </w:r>
-      <w:proofErr w:type="spellEnd"/>
-      <w:r>
-        <w:rPr>
-          <w:rFonts w:cstheme="minorHAnsi"/>
-          <w:color w:val="000000"/>
-          <w:szCs w:val="20"/>
-          <w:shd w:val="clear" w:color="auto" w:fill="FFFFFF"/>
-        </w:rPr>
-        <w:t xml:space="preserve">”, per indicare </w:t>
+        <w:t xml:space="preserve"> “xmi:Extension”, come figlio di “ownedAttribute”, per indicare </w:t>
       </w:r>
       <w:r>
         <w:rPr>
@@ -6584,32 +6308,32 @@
       <w:r>
         <w:t xml:space="preserve">Figura </w:t>
       </w:r>
-      <w:fldSimple w:instr=" SEQ Figura \* ARABIC ">
-        <w:r>
-          <w:rPr>
-            <w:noProof/>
-          </w:rPr>
-          <w:t>8</w:t>
-        </w:r>
-      </w:fldSimple>
-      <w:r>
-        <w:t xml:space="preserve">: Struttura XML </w:t>
-      </w:r>
-      <w:proofErr w:type="spellStart"/>
-      <w:r>
-        <w:t>CoDIT</w:t>
-      </w:r>
-      <w:proofErr w:type="spellEnd"/>
-      <w:r>
-        <w:t xml:space="preserve">, </w:t>
-      </w:r>
-      <w:proofErr w:type="spellStart"/>
-      <w:r>
-        <w:t>attibuto</w:t>
-      </w:r>
-      <w:proofErr w:type="spellEnd"/>
-      <w:r>
-        <w:t xml:space="preserve"> chiave primaria.</w:t>
+      <w:r>
+        <w:fldChar w:fldCharType="begin"/>
+      </w:r>
+      <w:r>
+        <w:instrText xml:space="preserve"> SEQ Figura \* ARABIC </w:instrText>
+      </w:r>
+      <w:r>
+        <w:fldChar w:fldCharType="separate"/>
+      </w:r>
+      <w:r>
+        <w:rPr>
+          <w:noProof/>
+        </w:rPr>
+        <w:t>8</w:t>
+      </w:r>
+      <w:r>
+        <w:rPr>
+          <w:noProof/>
+        </w:rPr>
+        <w:fldChar w:fldCharType="end"/>
+      </w:r>
+      <w:r>
+        <w:t>: Struttura XML CoDIT</w:t>
+      </w:r>
+      <w:r>
+        <w:t>, attibuto chiave primaria.</w:t>
       </w:r>
     </w:p>
     <w:p>
@@ -6672,9 +6396,8 @@
           <w:szCs w:val="20"/>
           <w:shd w:val="clear" w:color="auto" w:fill="FFFFFF"/>
         </w:rPr>
-        <w:t xml:space="preserve">il </w:t>
-      </w:r>
-      <w:proofErr w:type="spellStart"/>
+        <w:t xml:space="preserve">il tag </w:t>
+      </w:r>
       <w:r>
         <w:rPr>
           <w:rFonts w:cstheme="minorHAnsi"/>
@@ -6682,9 +6405,8 @@
           <w:szCs w:val="20"/>
           <w:shd w:val="clear" w:color="auto" w:fill="FFFFFF"/>
         </w:rPr>
-        <w:t>tag</w:t>
-      </w:r>
-      <w:proofErr w:type="spellEnd"/>
+        <w:t xml:space="preserve">"packagedElement", questa volta però </w:t>
+      </w:r>
       <w:r>
         <w:rPr>
           <w:rFonts w:cstheme="minorHAnsi"/>
@@ -6692,7 +6414,7 @@
           <w:szCs w:val="20"/>
           <w:shd w:val="clear" w:color="auto" w:fill="FFFFFF"/>
         </w:rPr>
-        <w:t xml:space="preserve"> </w:t>
+        <w:t>è utilizzato con lo scopo di</w:t>
       </w:r>
       <w:r>
         <w:rPr>
@@ -6701,9 +6423,8 @@
           <w:szCs w:val="20"/>
           <w:shd w:val="clear" w:color="auto" w:fill="FFFFFF"/>
         </w:rPr>
-        <w:t>"</w:t>
-      </w:r>
-      <w:proofErr w:type="spellStart"/>
+        <w:t xml:space="preserve"> definire le associazioni</w:t>
+      </w:r>
       <w:r>
         <w:rPr>
           <w:rFonts w:cstheme="minorHAnsi"/>
@@ -6711,9 +6432,8 @@
           <w:szCs w:val="20"/>
           <w:shd w:val="clear" w:color="auto" w:fill="FFFFFF"/>
         </w:rPr>
-        <w:t>packagedElement</w:t>
-      </w:r>
-      <w:proofErr w:type="spellEnd"/>
+        <w:t>, ciò è specificato nell’attributo “xmi: type= uml:Association”</w:t>
+      </w:r>
       <w:r>
         <w:rPr>
           <w:rFonts w:cstheme="minorHAnsi"/>
@@ -6721,17 +6441,19 @@
           <w:szCs w:val="20"/>
           <w:shd w:val="clear" w:color="auto" w:fill="FFFFFF"/>
         </w:rPr>
-        <w:t xml:space="preserve">", questa volta però </w:t>
-      </w:r>
-      <w:r>
+        <w:t>.</w:t>
+      </w:r>
+    </w:p>
+    <w:p>
+      <w:pPr>
+        <w:jc w:val="both"/>
         <w:rPr>
           <w:rFonts w:cstheme="minorHAnsi"/>
           <w:color w:val="000000"/>
           <w:szCs w:val="20"/>
           <w:shd w:val="clear" w:color="auto" w:fill="FFFFFF"/>
         </w:rPr>
-        <w:t>è utilizzato con lo scopo di</w:t>
-      </w:r>
+      </w:pPr>
       <w:r>
         <w:rPr>
           <w:rFonts w:cstheme="minorHAnsi"/>
@@ -6739,7 +6461,7 @@
           <w:szCs w:val="20"/>
           <w:shd w:val="clear" w:color="auto" w:fill="FFFFFF"/>
         </w:rPr>
-        <w:t xml:space="preserve"> definire le associazioni</w:t>
+        <w:t>La</w:t>
       </w:r>
       <w:r>
         <w:rPr>
@@ -6748,9 +6470,8 @@
           <w:szCs w:val="20"/>
           <w:shd w:val="clear" w:color="auto" w:fill="FFFFFF"/>
         </w:rPr>
-        <w:t>, ciò è specificato nell’attributo “</w:t>
-      </w:r>
-      <w:proofErr w:type="spellStart"/>
+        <w:t xml:space="preserve"> relazion</w:t>
+      </w:r>
       <w:r>
         <w:rPr>
           <w:rFonts w:cstheme="minorHAnsi"/>
@@ -6758,9 +6479,8 @@
           <w:szCs w:val="20"/>
           <w:shd w:val="clear" w:color="auto" w:fill="FFFFFF"/>
         </w:rPr>
-        <w:t>xmi</w:t>
-      </w:r>
-      <w:proofErr w:type="spellEnd"/>
+        <w:t>e</w:t>
+      </w:r>
       <w:r>
         <w:rPr>
           <w:rFonts w:cstheme="minorHAnsi"/>
@@ -6768,9 +6488,8 @@
           <w:szCs w:val="20"/>
           <w:shd w:val="clear" w:color="auto" w:fill="FFFFFF"/>
         </w:rPr>
-        <w:t xml:space="preserve">: </w:t>
-      </w:r>
-      <w:proofErr w:type="spellStart"/>
+        <w:t xml:space="preserve"> tra le entità </w:t>
+      </w:r>
       <w:r>
         <w:rPr>
           <w:rFonts w:cstheme="minorHAnsi"/>
@@ -6778,9 +6497,8 @@
           <w:szCs w:val="20"/>
           <w:shd w:val="clear" w:color="auto" w:fill="FFFFFF"/>
         </w:rPr>
-        <w:t>type</w:t>
-      </w:r>
-      <w:proofErr w:type="spellEnd"/>
+        <w:t>è</w:t>
+      </w:r>
       <w:r>
         <w:rPr>
           <w:rFonts w:cstheme="minorHAnsi"/>
@@ -6788,9 +6506,8 @@
           <w:szCs w:val="20"/>
           <w:shd w:val="clear" w:color="auto" w:fill="FFFFFF"/>
         </w:rPr>
-        <w:t xml:space="preserve">= </w:t>
-      </w:r>
-      <w:proofErr w:type="spellStart"/>
+        <w:t xml:space="preserve"> indica</w:t>
+      </w:r>
       <w:r>
         <w:rPr>
           <w:rFonts w:cstheme="minorHAnsi"/>
@@ -6798,9 +6515,8 @@
           <w:szCs w:val="20"/>
           <w:shd w:val="clear" w:color="auto" w:fill="FFFFFF"/>
         </w:rPr>
-        <w:t>uml:Association</w:t>
-      </w:r>
-      <w:proofErr w:type="spellEnd"/>
+        <w:t>ta</w:t>
+      </w:r>
       <w:r>
         <w:rPr>
           <w:rFonts w:cstheme="minorHAnsi"/>
@@ -6808,7 +6524,7 @@
           <w:szCs w:val="20"/>
           <w:shd w:val="clear" w:color="auto" w:fill="FFFFFF"/>
         </w:rPr>
-        <w:t>”</w:t>
+        <w:t xml:space="preserve"> </w:t>
       </w:r>
       <w:r>
         <w:rPr>
@@ -6817,7 +6533,7 @@
           <w:szCs w:val="20"/>
           <w:shd w:val="clear" w:color="auto" w:fill="FFFFFF"/>
         </w:rPr>
-        <w:t>.</w:t>
+        <w:t xml:space="preserve">attraverso l’attributo “xmi:id” in cui è specificato il nome delle due entità relazionate, usando il seguente formato E1__E2__id. </w:t>
       </w:r>
     </w:p>
     <w:p>
@@ -6837,7 +6553,7 @@
           <w:szCs w:val="20"/>
           <w:shd w:val="clear" w:color="auto" w:fill="FFFFFF"/>
         </w:rPr>
-        <w:t>La</w:t>
+        <w:t>Inoltre, s</w:t>
       </w:r>
       <w:r>
         <w:rPr>
@@ -6846,7 +6562,7 @@
           <w:szCs w:val="20"/>
           <w:shd w:val="clear" w:color="auto" w:fill="FFFFFF"/>
         </w:rPr>
-        <w:t xml:space="preserve"> relazion</w:t>
+        <w:t xml:space="preserve">e si deve definire una specializzazione, oltre ad indicare un </w:t>
       </w:r>
       <w:r>
         <w:rPr>
@@ -6855,7 +6571,7 @@
           <w:szCs w:val="20"/>
           <w:shd w:val="clear" w:color="auto" w:fill="FFFFFF"/>
         </w:rPr>
-        <w:t>e</w:t>
+        <w:t>id</w:t>
       </w:r>
       <w:r>
         <w:rPr>
@@ -6864,139 +6580,7 @@
           <w:szCs w:val="20"/>
           <w:shd w:val="clear" w:color="auto" w:fill="FFFFFF"/>
         </w:rPr>
-        <w:t xml:space="preserve"> tra le entità </w:t>
-      </w:r>
-      <w:r>
-        <w:rPr>
-          <w:rFonts w:cstheme="minorHAnsi"/>
-          <w:color w:val="000000"/>
-          <w:szCs w:val="20"/>
-          <w:shd w:val="clear" w:color="auto" w:fill="FFFFFF"/>
-        </w:rPr>
-        <w:t>è</w:t>
-      </w:r>
-      <w:r>
-        <w:rPr>
-          <w:rFonts w:cstheme="minorHAnsi"/>
-          <w:color w:val="000000"/>
-          <w:szCs w:val="20"/>
-          <w:shd w:val="clear" w:color="auto" w:fill="FFFFFF"/>
-        </w:rPr>
-        <w:t xml:space="preserve"> indica</w:t>
-      </w:r>
-      <w:r>
-        <w:rPr>
-          <w:rFonts w:cstheme="minorHAnsi"/>
-          <w:color w:val="000000"/>
-          <w:szCs w:val="20"/>
-          <w:shd w:val="clear" w:color="auto" w:fill="FFFFFF"/>
-        </w:rPr>
-        <w:t>ta</w:t>
-      </w:r>
-      <w:r>
-        <w:rPr>
-          <w:rFonts w:cstheme="minorHAnsi"/>
-          <w:color w:val="000000"/>
-          <w:szCs w:val="20"/>
-          <w:shd w:val="clear" w:color="auto" w:fill="FFFFFF"/>
-        </w:rPr>
-        <w:t xml:space="preserve"> </w:t>
-      </w:r>
-      <w:r>
-        <w:rPr>
-          <w:rFonts w:cstheme="minorHAnsi"/>
-          <w:color w:val="000000"/>
-          <w:szCs w:val="20"/>
-          <w:shd w:val="clear" w:color="auto" w:fill="FFFFFF"/>
-        </w:rPr>
-        <w:t>attraverso l’attributo “</w:t>
-      </w:r>
-      <w:proofErr w:type="spellStart"/>
-      <w:r>
-        <w:rPr>
-          <w:rFonts w:cstheme="minorHAnsi"/>
-          <w:color w:val="000000"/>
-          <w:szCs w:val="20"/>
-          <w:shd w:val="clear" w:color="auto" w:fill="FFFFFF"/>
-        </w:rPr>
-        <w:t>xmi:id</w:t>
-      </w:r>
-      <w:proofErr w:type="spellEnd"/>
-      <w:r>
-        <w:rPr>
-          <w:rFonts w:cstheme="minorHAnsi"/>
-          <w:color w:val="000000"/>
-          <w:szCs w:val="20"/>
-          <w:shd w:val="clear" w:color="auto" w:fill="FFFFFF"/>
-        </w:rPr>
-        <w:t xml:space="preserve">” in cui è specificato il nome delle due entità relazionate, usando il seguente formato E1__E2__id. </w:t>
-      </w:r>
-    </w:p>
-    <w:p>
-      <w:pPr>
-        <w:jc w:val="both"/>
-        <w:rPr>
-          <w:rFonts w:cstheme="minorHAnsi"/>
-          <w:color w:val="000000"/>
-          <w:szCs w:val="20"/>
-          <w:shd w:val="clear" w:color="auto" w:fill="FFFFFF"/>
-        </w:rPr>
-      </w:pPr>
-      <w:r>
-        <w:rPr>
-          <w:rFonts w:cstheme="minorHAnsi"/>
-          <w:color w:val="000000"/>
-          <w:szCs w:val="20"/>
-          <w:shd w:val="clear" w:color="auto" w:fill="FFFFFF"/>
-        </w:rPr>
-        <w:t>Inoltre, s</w:t>
-      </w:r>
-      <w:r>
-        <w:rPr>
-          <w:rFonts w:cstheme="minorHAnsi"/>
-          <w:color w:val="000000"/>
-          <w:szCs w:val="20"/>
-          <w:shd w:val="clear" w:color="auto" w:fill="FFFFFF"/>
-        </w:rPr>
-        <w:t xml:space="preserve">e si deve definire una specializzazione, oltre ad indicare un </w:t>
-      </w:r>
-      <w:r>
-        <w:rPr>
-          <w:rFonts w:cstheme="minorHAnsi"/>
-          <w:color w:val="000000"/>
-          <w:szCs w:val="20"/>
-          <w:shd w:val="clear" w:color="auto" w:fill="FFFFFF"/>
-        </w:rPr>
-        <w:t>id</w:t>
-      </w:r>
-      <w:r>
-        <w:rPr>
-          <w:rFonts w:cstheme="minorHAnsi"/>
-          <w:color w:val="000000"/>
-          <w:szCs w:val="20"/>
-          <w:shd w:val="clear" w:color="auto" w:fill="FFFFFF"/>
-        </w:rPr>
-        <w:t xml:space="preserve"> in cui ci sono i nomi delle entità, viene inserito anche l’attributo “</w:t>
-      </w:r>
-      <w:proofErr w:type="spellStart"/>
-      <w:r>
-        <w:rPr>
-          <w:rFonts w:cstheme="minorHAnsi"/>
-          <w:color w:val="000000"/>
-          <w:szCs w:val="20"/>
-          <w:shd w:val="clear" w:color="auto" w:fill="FFFFFF"/>
-        </w:rPr>
-        <w:t>type</w:t>
-      </w:r>
-      <w:proofErr w:type="spellEnd"/>
-      <w:r>
-        <w:rPr>
-          <w:rFonts w:cstheme="minorHAnsi"/>
-          <w:color w:val="000000"/>
-          <w:szCs w:val="20"/>
-          <w:shd w:val="clear" w:color="auto" w:fill="FFFFFF"/>
-        </w:rPr>
-        <w:t xml:space="preserve">=ISA”. </w:t>
+        <w:t xml:space="preserve"> in cui ci sono i nomi delle entità, viene inserito anche l’attributo “type=ISA”. </w:t>
       </w:r>
     </w:p>
     <w:p>
@@ -7055,14 +6639,27 @@
       <w:r>
         <w:t xml:space="preserve">Figura </w:t>
       </w:r>
-      <w:fldSimple w:instr=" SEQ Figura \* ARABIC ">
-        <w:r>
-          <w:rPr>
-            <w:noProof/>
-          </w:rPr>
-          <w:t>9</w:t>
-        </w:r>
-      </w:fldSimple>
+      <w:r>
+        <w:fldChar w:fldCharType="begin"/>
+      </w:r>
+      <w:r>
+        <w:instrText xml:space="preserve"> SEQ Figura \* ARABIC </w:instrText>
+      </w:r>
+      <w:r>
+        <w:fldChar w:fldCharType="separate"/>
+      </w:r>
+      <w:r>
+        <w:rPr>
+          <w:noProof/>
+        </w:rPr>
+        <w:t>9</w:t>
+      </w:r>
+      <w:r>
+        <w:rPr>
+          <w:noProof/>
+        </w:rPr>
+        <w:fldChar w:fldCharType="end"/>
+      </w:r>
       <w:r>
         <w:t xml:space="preserve">: Struttura XML CoDIT, </w:t>
       </w:r>
@@ -7166,14 +6763,27 @@
       <w:r>
         <w:t xml:space="preserve">Figura </w:t>
       </w:r>
-      <w:fldSimple w:instr=" SEQ Figura \* ARABIC ">
-        <w:r>
-          <w:rPr>
-            <w:noProof/>
-          </w:rPr>
-          <w:t>10</w:t>
-        </w:r>
-      </w:fldSimple>
+      <w:r>
+        <w:fldChar w:fldCharType="begin"/>
+      </w:r>
+      <w:r>
+        <w:instrText xml:space="preserve"> SEQ Figura \* ARABIC </w:instrText>
+      </w:r>
+      <w:r>
+        <w:fldChar w:fldCharType="separate"/>
+      </w:r>
+      <w:r>
+        <w:rPr>
+          <w:noProof/>
+        </w:rPr>
+        <w:t>10</w:t>
+      </w:r>
+      <w:r>
+        <w:rPr>
+          <w:noProof/>
+        </w:rPr>
+        <w:fldChar w:fldCharType="end"/>
+      </w:r>
       <w:r>
         <w:t xml:space="preserve">: Struttura XML CoDIT, sezione </w:t>
       </w:r>
@@ -7282,14 +6892,27 @@
       <w:r>
         <w:t xml:space="preserve">Figura </w:t>
       </w:r>
-      <w:fldSimple w:instr=" SEQ Figura \* ARABIC ">
-        <w:r>
-          <w:rPr>
-            <w:noProof/>
-          </w:rPr>
-          <w:t>11</w:t>
-        </w:r>
-      </w:fldSimple>
+      <w:r>
+        <w:fldChar w:fldCharType="begin"/>
+      </w:r>
+      <w:r>
+        <w:instrText xml:space="preserve"> SEQ Figura \* ARABIC </w:instrText>
+      </w:r>
+      <w:r>
+        <w:fldChar w:fldCharType="separate"/>
+      </w:r>
+      <w:r>
+        <w:rPr>
+          <w:noProof/>
+        </w:rPr>
+        <w:t>11</w:t>
+      </w:r>
+      <w:r>
+        <w:rPr>
+          <w:noProof/>
+        </w:rPr>
+        <w:fldChar w:fldCharType="end"/>
+      </w:r>
       <w:r>
         <w:t xml:space="preserve">: Struttura XML CoDIT, </w:t>
       </w:r>
@@ -7886,14 +7509,27 @@
       <w:r>
         <w:t xml:space="preserve">Tabella </w:t>
       </w:r>
-      <w:fldSimple w:instr=" SEQ Tabella \* ARABIC ">
-        <w:r>
-          <w:rPr>
-            <w:noProof/>
-          </w:rPr>
-          <w:t>1</w:t>
-        </w:r>
-      </w:fldSimple>
+      <w:r>
+        <w:fldChar w:fldCharType="begin"/>
+      </w:r>
+      <w:r>
+        <w:instrText xml:space="preserve"> SEQ Tabella \* ARABIC </w:instrText>
+      </w:r>
+      <w:r>
+        <w:fldChar w:fldCharType="separate"/>
+      </w:r>
+      <w:r>
+        <w:rPr>
+          <w:noProof/>
+        </w:rPr>
+        <w:t>1</w:t>
+      </w:r>
+      <w:r>
+        <w:rPr>
+          <w:noProof/>
+        </w:rPr>
+        <w:fldChar w:fldCharType="end"/>
+      </w:r>
       <w:r>
         <w:t>: Tabella relativa agli schemi nella fase iniziale dell'utilizzo di CoDIT.</w:t>
       </w:r>
@@ -8006,14 +7642,27 @@
                             <w:r>
                               <w:t xml:space="preserve">Figura </w:t>
                             </w:r>
-                            <w:fldSimple w:instr=" SEQ Figura \* ARABIC ">
-                              <w:r>
-                                <w:rPr>
-                                  <w:noProof/>
-                                </w:rPr>
-                                <w:t>12</w:t>
-                              </w:r>
-                            </w:fldSimple>
+                            <w:r>
+                              <w:fldChar w:fldCharType="begin"/>
+                            </w:r>
+                            <w:r>
+                              <w:instrText xml:space="preserve"> SEQ Figura \* ARABIC </w:instrText>
+                            </w:r>
+                            <w:r>
+                              <w:fldChar w:fldCharType="separate"/>
+                            </w:r>
+                            <w:r>
+                              <w:rPr>
+                                <w:noProof/>
+                              </w:rPr>
+                              <w:t>12</w:t>
+                            </w:r>
+                            <w:r>
+                              <w:rPr>
+                                <w:noProof/>
+                              </w:rPr>
+                              <w:fldChar w:fldCharType="end"/>
+                            </w:r>
                             <w:r>
                               <w:t>: Console browser</w:t>
                             </w:r>
@@ -8034,7 +7683,7 @@
           </mc:Choice>
           <mc:Fallback>
             <w:pict>
-              <v:shape w14:anchorId="0857C376" id="Casella di testo 34" o:spid="_x0000_s1027" type="#_x0000_t202" style="position:absolute;left:0;text-align:left;margin-left:34.7pt;margin-top:164.6pt;width:477.05pt;height:.05pt;z-index:251667456;visibility:visible;mso-wrap-style:square;mso-wrap-distance-left:9pt;mso-wrap-distance-top:0;mso-wrap-distance-right:9pt;mso-wrap-distance-bottom:0;mso-position-horizontal:absolute;mso-position-horizontal-relative:text;mso-position-vertical:absolute;mso-position-vertical-relative:text;v-text-anchor:top" o:gfxdata="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" stroked="f">
+              <v:shape w14:anchorId="0857C376" id="Casella di testo 34" o:spid="_x0000_s1027" type="#_x0000_t202" style="position:absolute;left:0;text-align:left;margin-left:34.7pt;margin-top:164.6pt;width:477.05pt;height:.05pt;z-index:251667456;visibility:visible;mso-wrap-style:square;mso-wrap-distance-left:9pt;mso-wrap-distance-top:0;mso-wrap-distance-right:9pt;mso-wrap-distance-bottom:0;mso-position-horizontal:absolute;mso-position-horizontal-relative:text;mso-position-vertical:absolute;mso-position-vertical-relative:text;v-text-anchor:top" o:gfxdata="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" stroked="f">
                 <v:textbox style="mso-fit-shape-to-text:t" inset="0,0,0,0">
                   <w:txbxContent>
                     <w:p>
@@ -8049,14 +7698,27 @@
                       <w:r>
                         <w:t xml:space="preserve">Figura </w:t>
                       </w:r>
-                      <w:fldSimple w:instr=" SEQ Figura \* ARABIC ">
-                        <w:r>
-                          <w:rPr>
-                            <w:noProof/>
-                          </w:rPr>
-                          <w:t>12</w:t>
-                        </w:r>
-                      </w:fldSimple>
+                      <w:r>
+                        <w:fldChar w:fldCharType="begin"/>
+                      </w:r>
+                      <w:r>
+                        <w:instrText xml:space="preserve"> SEQ Figura \* ARABIC </w:instrText>
+                      </w:r>
+                      <w:r>
+                        <w:fldChar w:fldCharType="separate"/>
+                      </w:r>
+                      <w:r>
+                        <w:rPr>
+                          <w:noProof/>
+                        </w:rPr>
+                        <w:t>12</w:t>
+                      </w:r>
+                      <w:r>
+                        <w:rPr>
+                          <w:noProof/>
+                        </w:rPr>
+                        <w:fldChar w:fldCharType="end"/>
+                      </w:r>
                       <w:r>
                         <w:t>: Console browser</w:t>
                       </w:r>
@@ -8311,14 +7973,27 @@
                             <w:r>
                               <w:t xml:space="preserve">Figura </w:t>
                             </w:r>
-                            <w:fldSimple w:instr=" SEQ Figura \* ARABIC ">
-                              <w:r>
-                                <w:rPr>
-                                  <w:noProof/>
-                                </w:rPr>
-                                <w:t>13</w:t>
-                              </w:r>
-                            </w:fldSimple>
+                            <w:r>
+                              <w:fldChar w:fldCharType="begin"/>
+                            </w:r>
+                            <w:r>
+                              <w:instrText xml:space="preserve"> SEQ Figura \* ARABIC </w:instrText>
+                            </w:r>
+                            <w:r>
+                              <w:fldChar w:fldCharType="separate"/>
+                            </w:r>
+                            <w:r>
+                              <w:rPr>
+                                <w:noProof/>
+                              </w:rPr>
+                              <w:t>13</w:t>
+                            </w:r>
+                            <w:r>
+                              <w:rPr>
+                                <w:noProof/>
+                              </w:rPr>
+                              <w:fldChar w:fldCharType="end"/>
+                            </w:r>
                             <w:r>
                               <w:t>: Console Eclipse</w:t>
                             </w:r>
@@ -8339,7 +8014,7 @@
           </mc:Choice>
           <mc:Fallback>
             <w:pict>
-              <v:shape w14:anchorId="6C2D16DE" id="Casella di testo 38" o:spid="_x0000_s1028" type="#_x0000_t202" style="position:absolute;left:0;text-align:left;margin-left:42.05pt;margin-top:407.55pt;width:394.55pt;height:.05pt;z-index:251669504;visibility:visible;mso-wrap-style:square;mso-wrap-distance-left:9pt;mso-wrap-distance-top:0;mso-wrap-distance-right:9pt;mso-wrap-distance-bottom:0;mso-position-horizontal:absolute;mso-position-horizontal-relative:text;mso-position-vertical:absolute;mso-position-vertical-relative:text;v-text-anchor:top" o:gfxdata="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" stroked="f">
+              <v:shape w14:anchorId="6C2D16DE" id="Casella di testo 38" o:spid="_x0000_s1028" type="#_x0000_t202" style="position:absolute;left:0;text-align:left;margin-left:42.05pt;margin-top:407.55pt;width:394.55pt;height:.05pt;z-index:251669504;visibility:visible;mso-wrap-style:square;mso-wrap-distance-left:9pt;mso-wrap-distance-top:0;mso-wrap-distance-right:9pt;mso-wrap-distance-bottom:0;mso-position-horizontal:absolute;mso-position-horizontal-relative:text;mso-position-vertical:absolute;mso-position-vertical-relative:text;v-text-anchor:top" o:gfxdata="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" stroked="f">
                 <v:textbox style="mso-fit-shape-to-text:t" inset="0,0,0,0">
                   <w:txbxContent>
                     <w:p>
@@ -8352,14 +8027,27 @@
                       <w:r>
                         <w:t xml:space="preserve">Figura </w:t>
                       </w:r>
-                      <w:fldSimple w:instr=" SEQ Figura \* ARABIC ">
-                        <w:r>
-                          <w:rPr>
-                            <w:noProof/>
-                          </w:rPr>
-                          <w:t>13</w:t>
-                        </w:r>
-                      </w:fldSimple>
+                      <w:r>
+                        <w:fldChar w:fldCharType="begin"/>
+                      </w:r>
+                      <w:r>
+                        <w:instrText xml:space="preserve"> SEQ Figura \* ARABIC </w:instrText>
+                      </w:r>
+                      <w:r>
+                        <w:fldChar w:fldCharType="separate"/>
+                      </w:r>
+                      <w:r>
+                        <w:rPr>
+                          <w:noProof/>
+                        </w:rPr>
+                        <w:t>13</w:t>
+                      </w:r>
+                      <w:r>
+                        <w:rPr>
+                          <w:noProof/>
+                        </w:rPr>
+                        <w:fldChar w:fldCharType="end"/>
+                      </w:r>
                       <w:r>
                         <w:t>: Console Eclipse</w:t>
                       </w:r>
@@ -8716,25 +8404,7 @@
           <w:szCs w:val="20"/>
           <w:shd w:val="clear" w:color="auto" w:fill="FFFFFF"/>
         </w:rPr>
-        <w:t xml:space="preserve"> la dimensione massima (</w:t>
-      </w:r>
-      <w:proofErr w:type="spellStart"/>
-      <w:r>
-        <w:rPr>
-          <w:rFonts w:cstheme="minorHAnsi"/>
-          <w:szCs w:val="20"/>
-          <w:shd w:val="clear" w:color="auto" w:fill="FFFFFF"/>
-        </w:rPr>
-        <w:t>upload_file.php</w:t>
-      </w:r>
-      <w:proofErr w:type="spellEnd"/>
-      <w:r>
-        <w:rPr>
-          <w:rFonts w:cstheme="minorHAnsi"/>
-          <w:szCs w:val="20"/>
-          <w:shd w:val="clear" w:color="auto" w:fill="FFFFFF"/>
-        </w:rPr>
-        <w:t>, riga 9) è stato risolto il problema portando la dimensione ad un massimo di 1Gb</w:t>
+        <w:t xml:space="preserve"> la dimensione massima (upload_file.php, riga 9) è stato risolto il problema portando la dimensione ad un massimo di 1Gb</w:t>
       </w:r>
       <w:r>
         <w:rPr>
@@ -8893,21 +8563,7 @@
         <w:rPr>
           <w:shd w:val="clear" w:color="auto" w:fill="FFFFFF"/>
         </w:rPr>
-        <w:t xml:space="preserve">a disposizione da </w:t>
-      </w:r>
-      <w:proofErr w:type="spellStart"/>
-      <w:r>
-        <w:rPr>
-          <w:shd w:val="clear" w:color="auto" w:fill="FFFFFF"/>
-        </w:rPr>
-        <w:t>CoDIT</w:t>
-      </w:r>
-      <w:proofErr w:type="spellEnd"/>
-      <w:r>
-        <w:rPr>
-          <w:shd w:val="clear" w:color="auto" w:fill="FFFFFF"/>
-        </w:rPr>
-        <w:t xml:space="preserve"> è necessario che, oltre ad essere in possesso di uno schema concettuale, ci sia anche un database popolato. Abbiamo, quindi, creato uno script, in Python, che permettesse di connettersi </w:t>
+        <w:t xml:space="preserve">a disposizione da CoDIT è necessario che, oltre ad essere in possesso di uno schema concettuale, ci sia anche un database popolato. Abbiamo, quindi, creato uno script, in Python, che permettesse di connettersi </w:t>
       </w:r>
       <w:r>
         <w:rPr>
@@ -9021,7 +8677,6 @@
         </w:rPr>
       </w:pPr>
       <w:bookmarkStart w:id="32" w:name="_Toc20320360"/>
-      <w:proofErr w:type="spellStart"/>
       <w:r>
         <w:rPr>
           <w:shd w:val="clear" w:color="auto" w:fill="FFFFFF"/>
@@ -9029,7 +8684,6 @@
         <w:t>creaConnessione</w:t>
       </w:r>
       <w:bookmarkEnd w:id="32"/>
-      <w:proofErr w:type="spellEnd"/>
     </w:p>
     <w:p>
       <w:pPr>
@@ -9105,21 +8759,7 @@
         <w:rPr>
           <w:shd w:val="clear" w:color="auto" w:fill="FFFFFF"/>
         </w:rPr>
-        <w:t xml:space="preserve">La libreria </w:t>
-      </w:r>
-      <w:proofErr w:type="spellStart"/>
-      <w:r>
-        <w:rPr>
-          <w:shd w:val="clear" w:color="auto" w:fill="FFFFFF"/>
-        </w:rPr>
-        <w:t>mysql.connector</w:t>
-      </w:r>
-      <w:proofErr w:type="spellEnd"/>
-      <w:r>
-        <w:rPr>
-          <w:shd w:val="clear" w:color="auto" w:fill="FFFFFF"/>
-        </w:rPr>
-        <w:t xml:space="preserve"> mette a disposizione un’oggetto dove vengono salvate tutte le informazioni necessarie per la connessione. Dato che serve una connessione per ogni database, è stato implementato un metodo che si occupa di configurare la connessione al database, specificato come parametro.</w:t>
+        <w:t>La libreria mysql.connector mette a disposizione un’oggetto dove vengono salvate tutte le informazioni necessarie per la connessione. Dato che serve una connessione per ogni database, è stato implementato un metodo che si occupa di configurare la connessione al database, specificato come parametro.</w:t>
       </w:r>
     </w:p>
     <w:p>
@@ -9139,7 +8779,6 @@
         </w:rPr>
       </w:pPr>
       <w:bookmarkStart w:id="33" w:name="_Toc20320361"/>
-      <w:proofErr w:type="spellStart"/>
       <w:r>
         <w:rPr>
           <w:shd w:val="clear" w:color="auto" w:fill="FFFFFF"/>
@@ -9148,7 +8787,6 @@
         <w:t>creaDb</w:t>
       </w:r>
       <w:bookmarkEnd w:id="33"/>
-      <w:proofErr w:type="spellEnd"/>
     </w:p>
     <w:p>
       <w:pPr>
@@ -9389,7 +9027,6 @@
         </w:rPr>
       </w:pPr>
       <w:bookmarkStart w:id="34" w:name="_Toc20320362"/>
-      <w:proofErr w:type="spellStart"/>
       <w:r>
         <w:rPr>
           <w:shd w:val="clear" w:color="auto" w:fill="FFFFFF"/>
@@ -9397,7 +9034,6 @@
         <w:t>caricaDati</w:t>
       </w:r>
       <w:bookmarkEnd w:id="34"/>
-      <w:proofErr w:type="spellEnd"/>
     </w:p>
     <w:p>
       <w:pPr>
@@ -9599,18 +9235,8 @@
           <w:iCs/>
           <w:lang w:val="en-US"/>
         </w:rPr>
-        <w:t xml:space="preserve"> ConnessioneDb.py pathFile.xml </w:t>
-      </w:r>
-      <w:proofErr w:type="spellStart"/>
-      <w:r>
-        <w:rPr>
-          <w:i/>
-          <w:iCs/>
-          <w:lang w:val="en-US"/>
-        </w:rPr>
-        <w:t>nomeDb</w:t>
-      </w:r>
-      <w:proofErr w:type="spellEnd"/>
+        <w:t xml:space="preserve"> ConnessioneDb.py pathFile.xml nomeDb</w:t>
+      </w:r>
     </w:p>
     <w:p>
       <w:pPr>
@@ -9665,33 +9291,20 @@
           <w:shd w:val="clear" w:color="auto" w:fill="FFFFFF"/>
         </w:rPr>
       </w:pPr>
-      <w:proofErr w:type="spellStart"/>
-      <w:r>
-        <w:t>nomeDb</w:t>
-      </w:r>
-      <w:proofErr w:type="spellEnd"/>
-      <w:r>
-        <w:t xml:space="preserve">, è </w:t>
+      <w:r>
+        <w:t xml:space="preserve">nomeDb, è </w:t>
       </w:r>
       <w:r>
         <w:t>il suffisso</w:t>
       </w:r>
       <w:r>
-        <w:t xml:space="preserve"> del nome che verrà dato ai database che saranno creati per </w:t>
-      </w:r>
-      <w:proofErr w:type="gramStart"/>
-      <w:r>
-        <w:t>il</w:t>
+        <w:t xml:space="preserve"> del nome che verrà dato ai database che saranno creati per il</w:t>
       </w:r>
       <w:r>
         <w:t xml:space="preserve"> </w:t>
       </w:r>
       <w:r>
-        <w:t>source</w:t>
-      </w:r>
-      <w:proofErr w:type="gramEnd"/>
-      <w:r>
-        <w:t xml:space="preserve"> e il target schema.</w:t>
+        <w:t>source e il target schema.</w:t>
       </w:r>
       <w:r>
         <w:rPr>
@@ -9870,18 +9483,8 @@
           <w:iCs/>
           <w:shd w:val="clear" w:color="auto" w:fill="FFFFFF"/>
         </w:rPr>
-        <w:t xml:space="preserve">Struttura XMI riconosciuta da </w:t>
-      </w:r>
-      <w:proofErr w:type="spellStart"/>
-      <w:r>
-        <w:rPr>
-          <w:i/>
-          <w:iCs/>
-          <w:shd w:val="clear" w:color="auto" w:fill="FFFFFF"/>
-        </w:rPr>
-        <w:t>CoDIT</w:t>
-      </w:r>
-      <w:proofErr w:type="spellEnd"/>
+        <w:t>Struttura XMI riconosciuta da CoDIT</w:t>
+      </w:r>
       <w:r>
         <w:rPr>
           <w:rFonts w:cstheme="minorHAnsi"/>
@@ -9974,19 +9577,19 @@
           <w:szCs w:val="20"/>
           <w:shd w:val="clear" w:color="auto" w:fill="FFFFFF"/>
         </w:rPr>
-        <w:t xml:space="preserve">Per implementare il parser è stato utilizzato il linguaggio di programmazione Python, il quale offre una soluzione finalizzata proprio all’interfacciamento con i file XML. Infatti, grazie all’utilizzo del modulo </w:t>
-      </w:r>
-      <w:proofErr w:type="spellStart"/>
-      <w:r>
+        <w:t>Per implementare il parser è stato utilizzato il linguaggio di programmazione Python, il quale offre una soluzione finalizzata proprio all’interfacciamento con i file XML. Infatti, grazie all’utilizzo del modulo xml.etree.ElementTree è stato possibile leggere il contenuto del file e creare una struttura per il nuovo file XMI da generare.</w:t>
+      </w:r>
+    </w:p>
+    <w:p>
+      <w:pPr>
+        <w:jc w:val="both"/>
         <w:rPr>
           <w:rFonts w:cstheme="minorHAnsi"/>
           <w:color w:val="000000"/>
           <w:szCs w:val="20"/>
           <w:shd w:val="clear" w:color="auto" w:fill="FFFFFF"/>
         </w:rPr>
-        <w:t>xml.etree.ElementTree</w:t>
-      </w:r>
-      <w:proofErr w:type="spellEnd"/>
+      </w:pPr>
       <w:r>
         <w:rPr>
           <w:rFonts w:cstheme="minorHAnsi"/>
@@ -9994,19 +9597,17 @@
           <w:szCs w:val="20"/>
           <w:shd w:val="clear" w:color="auto" w:fill="FFFFFF"/>
         </w:rPr>
-        <w:t xml:space="preserve"> è stato possibile leggere il contenuto del file e creare una struttura per il nuovo file XMI da generare.</w:t>
-      </w:r>
-    </w:p>
-    <w:p>
-      <w:pPr>
-        <w:jc w:val="both"/>
+        <w:t xml:space="preserve">Di seguito mostreremo le varie parti del parser in relazione alla struttura del file XML mostrata nel </w:t>
+      </w:r>
+      <w:r>
         <w:rPr>
           <w:rFonts w:cstheme="minorHAnsi"/>
           <w:color w:val="000000"/>
           <w:szCs w:val="20"/>
           <w:shd w:val="clear" w:color="auto" w:fill="FFFFFF"/>
         </w:rPr>
-      </w:pPr>
+        <w:t xml:space="preserve">paragrafo </w:t>
+      </w:r>
       <w:r>
         <w:rPr>
           <w:rFonts w:cstheme="minorHAnsi"/>
@@ -10014,7 +9615,7 @@
           <w:szCs w:val="20"/>
           <w:shd w:val="clear" w:color="auto" w:fill="FFFFFF"/>
         </w:rPr>
-        <w:t xml:space="preserve">Di seguito mostreremo le varie parti del parser in relazione alla struttura del file XML mostrata nel </w:t>
+        <w:fldChar w:fldCharType="begin"/>
       </w:r>
       <w:r>
         <w:rPr>
@@ -10023,7 +9624,7 @@
           <w:szCs w:val="20"/>
           <w:shd w:val="clear" w:color="auto" w:fill="FFFFFF"/>
         </w:rPr>
-        <w:t xml:space="preserve">paragrafo </w:t>
+        <w:instrText xml:space="preserve"> REF _Ref20316493 \h  \* MERGEFORMAT </w:instrText>
       </w:r>
       <w:r>
         <w:rPr>
@@ -10032,7 +9633,6 @@
           <w:szCs w:val="20"/>
           <w:shd w:val="clear" w:color="auto" w:fill="FFFFFF"/>
         </w:rPr>
-        <w:fldChar w:fldCharType="begin"/>
       </w:r>
       <w:r>
         <w:rPr>
@@ -10041,23 +9641,6 @@
           <w:szCs w:val="20"/>
           <w:shd w:val="clear" w:color="auto" w:fill="FFFFFF"/>
         </w:rPr>
-        <w:instrText xml:space="preserve"> REF _Ref20316493 \h  \* MERGEFORMAT </w:instrText>
-      </w:r>
-      <w:r>
-        <w:rPr>
-          <w:rFonts w:cstheme="minorHAnsi"/>
-          <w:color w:val="000000"/>
-          <w:szCs w:val="20"/>
-          <w:shd w:val="clear" w:color="auto" w:fill="FFFFFF"/>
-        </w:rPr>
-      </w:r>
-      <w:r>
-        <w:rPr>
-          <w:rFonts w:cstheme="minorHAnsi"/>
-          <w:color w:val="000000"/>
-          <w:szCs w:val="20"/>
-          <w:shd w:val="clear" w:color="auto" w:fill="FFFFFF"/>
-        </w:rPr>
         <w:fldChar w:fldCharType="separate"/>
       </w:r>
       <w:r>
@@ -10066,18 +9649,8 @@
           <w:iCs/>
           <w:shd w:val="clear" w:color="auto" w:fill="FFFFFF"/>
         </w:rPr>
-        <w:t xml:space="preserve">Struttura XMI riconosciuta da </w:t>
-      </w:r>
-      <w:proofErr w:type="spellStart"/>
-      <w:r>
-        <w:rPr>
-          <w:i/>
-          <w:iCs/>
-          <w:shd w:val="clear" w:color="auto" w:fill="FFFFFF"/>
-        </w:rPr>
-        <w:t>CoDIT</w:t>
-      </w:r>
-      <w:proofErr w:type="spellEnd"/>
+        <w:t>Struttura XMI riconosciuta da CoDIT</w:t>
+      </w:r>
       <w:r>
         <w:rPr>
           <w:rFonts w:cstheme="minorHAnsi"/>
@@ -10548,18 +10121,8 @@
           <w:iCs/>
           <w:lang w:val="en-US"/>
         </w:rPr>
-        <w:t xml:space="preserve"> Parser.py pathFile.xml </w:t>
-      </w:r>
-      <w:proofErr w:type="spellStart"/>
-      <w:r>
-        <w:rPr>
-          <w:i/>
-          <w:iCs/>
-          <w:lang w:val="en-US"/>
-        </w:rPr>
-        <w:t>nomeFile</w:t>
-      </w:r>
-      <w:proofErr w:type="spellEnd"/>
+        <w:t xml:space="preserve"> Parser.py pathFile.xml nomeFile</w:t>
+      </w:r>
     </w:p>
     <w:p>
       <w:pPr>
@@ -10604,13 +10167,8 @@
         </w:numPr>
         <w:jc w:val="both"/>
       </w:pPr>
-      <w:proofErr w:type="spellStart"/>
-      <w:r>
-        <w:t>nomeFile</w:t>
-      </w:r>
-      <w:proofErr w:type="spellEnd"/>
-      <w:r>
-        <w:t xml:space="preserve">, è </w:t>
+      <w:r>
+        <w:t xml:space="preserve">nomeFile, è </w:t>
       </w:r>
       <w:r>
         <w:t>il suffisso</w:t>
@@ -10634,15 +10192,7 @@
         <w:t xml:space="preserve"> xmi</w:t>
       </w:r>
       <w:r>
-        <w:t xml:space="preserve"> per </w:t>
-      </w:r>
-      <w:proofErr w:type="gramStart"/>
-      <w:r>
-        <w:t>il source</w:t>
-      </w:r>
-      <w:proofErr w:type="gramEnd"/>
-      <w:r>
-        <w:t xml:space="preserve"> e il target schema</w:t>
+        <w:t xml:space="preserve"> per il source e il target schema</w:t>
       </w:r>
       <w:r>
         <w:t>.</w:t>
@@ -10664,31 +10214,7 @@
         <w:t>i</w:t>
       </w:r>
       <w:r>
-        <w:t xml:space="preserve"> file con il </w:t>
-      </w:r>
-      <w:proofErr w:type="spellStart"/>
-      <w:r>
-        <w:t>tool</w:t>
-      </w:r>
-      <w:proofErr w:type="spellEnd"/>
-      <w:r>
-        <w:t xml:space="preserve"> </w:t>
-      </w:r>
-      <w:proofErr w:type="spellStart"/>
-      <w:r>
-        <w:t>CoDIT</w:t>
-      </w:r>
-      <w:proofErr w:type="spellEnd"/>
-      <w:r>
-        <w:t xml:space="preserve">, in </w:t>
-      </w:r>
-      <w:proofErr w:type="spellStart"/>
-      <w:r>
-        <w:t>nomeFile</w:t>
-      </w:r>
-      <w:proofErr w:type="spellEnd"/>
-      <w:r>
-        <w:t xml:space="preserve"> non utilizzare il segno </w:t>
+        <w:t xml:space="preserve"> file con il tool CoDIT, in nomeFile non utilizzare il segno </w:t>
       </w:r>
       <w:r>
         <w:t xml:space="preserve">di </w:t>
@@ -10782,30 +10308,8 @@
         <w:rPr>
           <w:color w:val="000000" w:themeColor="text1"/>
         </w:rPr>
-        <w:t xml:space="preserve">llo studio di usabilità degli operatori iconici del </w:t>
-      </w:r>
-      <w:proofErr w:type="spellStart"/>
-      <w:r>
-        <w:rPr>
-          <w:color w:val="000000" w:themeColor="text1"/>
-        </w:rPr>
-        <w:t>tool</w:t>
-      </w:r>
-      <w:proofErr w:type="spellEnd"/>
-      <w:r>
-        <w:rPr>
-          <w:color w:val="000000" w:themeColor="text1"/>
-        </w:rPr>
-        <w:t xml:space="preserve"> </w:t>
-      </w:r>
-      <w:proofErr w:type="spellStart"/>
-      <w:r>
-        <w:rPr>
-          <w:color w:val="000000" w:themeColor="text1"/>
-        </w:rPr>
-        <w:t>CoDIT</w:t>
-      </w:r>
-      <w:proofErr w:type="spellEnd"/>
+        <w:t>llo studio di usabilità degli operatori iconici del tool CoDIT</w:t>
+      </w:r>
       <w:r>
         <w:rPr>
           <w:color w:val="000000" w:themeColor="text1"/>
@@ -10889,31 +10393,7 @@
         <w:jc w:val="both"/>
       </w:pPr>
       <w:r>
-        <w:t xml:space="preserve">Creazione database e caricamento dati su MySQL, fase in cui, basandoci sulla struttura dello schema generato da </w:t>
-      </w:r>
-      <w:proofErr w:type="spellStart"/>
-      <w:r>
-        <w:t>iBench</w:t>
-      </w:r>
-      <w:proofErr w:type="spellEnd"/>
-      <w:r>
-        <w:t>, creiamo un database per ogni schema (</w:t>
-      </w:r>
-      <w:proofErr w:type="spellStart"/>
-      <w:r>
-        <w:t>sourceSchema</w:t>
-      </w:r>
-      <w:proofErr w:type="spellEnd"/>
-      <w:r>
-        <w:t xml:space="preserve"> e </w:t>
-      </w:r>
-      <w:proofErr w:type="spellStart"/>
-      <w:r>
-        <w:t>targetSchema</w:t>
-      </w:r>
-      <w:proofErr w:type="spellEnd"/>
-      <w:r>
-        <w:t>)</w:t>
+        <w:t>Creazione database e caricamento dati su MySQL, fase in cui, basandoci sulla struttura dello schema generato da iBench, creiamo un database per ogni schema (sourceSchema e targetSchema)</w:t>
       </w:r>
       <w:r>
         <w:t xml:space="preserve">. </w:t>
@@ -10922,43 +10402,13 @@
         <w:rPr>
           <w:color w:val="92D050"/>
         </w:rPr>
-        <w:t>Ogni database, inoltre, verrà popolato in modo automatico u</w:t>
-      </w:r>
-      <w:bookmarkStart w:id="43" w:name="_GoBack"/>
-      <w:bookmarkEnd w:id="43"/>
+        <w:t>Ogni database, inoltre, verrà popolato in modo automatico utilizzando i file csv</w:t>
+      </w:r>
       <w:r>
         <w:rPr>
           <w:color w:val="92D050"/>
         </w:rPr>
-        <w:t xml:space="preserve">tilizzando i file </w:t>
-      </w:r>
-      <w:proofErr w:type="spellStart"/>
-      <w:r>
-        <w:rPr>
-          <w:color w:val="92D050"/>
-        </w:rPr>
-        <w:t>csv</w:t>
-      </w:r>
-      <w:proofErr w:type="spellEnd"/>
-      <w:r>
-        <w:rPr>
-          <w:color w:val="92D050"/>
-        </w:rPr>
-        <w:t xml:space="preserve"> generati da </w:t>
-      </w:r>
-      <w:proofErr w:type="spellStart"/>
-      <w:r>
-        <w:rPr>
-          <w:color w:val="92D050"/>
-        </w:rPr>
-        <w:t>iBench</w:t>
-      </w:r>
-      <w:proofErr w:type="spellEnd"/>
-      <w:r>
-        <w:rPr>
-          <w:color w:val="92D050"/>
-        </w:rPr>
-        <w:t>.</w:t>
+        <w:t xml:space="preserve"> generati da iBench.</w:t>
       </w:r>
       <w:r>
         <w:rPr>
@@ -11253,19 +10703,11 @@
                 <w:rFonts w:asciiTheme="majorHAnsi" w:hAnsiTheme="majorHAnsi" w:cstheme="majorHAnsi"/>
               </w:rPr>
             </w:pPr>
-            <w:proofErr w:type="spellStart"/>
             <w:r>
               <w:rPr>
                 <w:rFonts w:asciiTheme="majorHAnsi" w:hAnsiTheme="majorHAnsi" w:cstheme="majorHAnsi"/>
               </w:rPr>
-              <w:t>Rayzen</w:t>
-            </w:r>
-            <w:proofErr w:type="spellEnd"/>
-            <w:r>
-              <w:rPr>
-                <w:rFonts w:asciiTheme="majorHAnsi" w:hAnsiTheme="majorHAnsi" w:cstheme="majorHAnsi"/>
-              </w:rPr>
-              <w:t xml:space="preserve"> 5 2500U 2GHz</w:t>
+              <w:t>Rayzen 5 2500U 2GHz</w:t>
             </w:r>
           </w:p>
         </w:tc>
@@ -11437,19 +10879,32 @@
         <w:pStyle w:val="Didascalia"/>
         <w:spacing w:before="240" w:after="120" w:line="360" w:lineRule="auto"/>
       </w:pPr>
-      <w:bookmarkStart w:id="44" w:name="_Toc20321018"/>
-      <w:bookmarkStart w:id="45" w:name="_Toc20321113"/>
+      <w:bookmarkStart w:id="43" w:name="_Toc20321018"/>
+      <w:bookmarkStart w:id="44" w:name="_Toc20321113"/>
       <w:r>
         <w:t xml:space="preserve">Tabella </w:t>
       </w:r>
-      <w:fldSimple w:instr=" SEQ Tabella \* ARABIC ">
-        <w:r>
-          <w:rPr>
-            <w:noProof/>
-          </w:rPr>
-          <w:t>2</w:t>
-        </w:r>
-      </w:fldSimple>
+      <w:r>
+        <w:fldChar w:fldCharType="begin"/>
+      </w:r>
+      <w:r>
+        <w:instrText xml:space="preserve"> SEQ Tabella \* ARABIC </w:instrText>
+      </w:r>
+      <w:r>
+        <w:fldChar w:fldCharType="separate"/>
+      </w:r>
+      <w:r>
+        <w:rPr>
+          <w:noProof/>
+        </w:rPr>
+        <w:t>2</w:t>
+      </w:r>
+      <w:r>
+        <w:rPr>
+          <w:noProof/>
+        </w:rPr>
+        <w:fldChar w:fldCharType="end"/>
+      </w:r>
       <w:r>
         <w:t>: Specifiche</w:t>
       </w:r>
@@ -11459,19 +10914,19 @@
       <w:r>
         <w:t xml:space="preserve"> pc.</w:t>
       </w:r>
+      <w:bookmarkEnd w:id="43"/>
       <w:bookmarkEnd w:id="44"/>
-      <w:bookmarkEnd w:id="45"/>
     </w:p>
     <w:p>
       <w:pPr>
         <w:pStyle w:val="Titolo2"/>
         <w:spacing w:line="360" w:lineRule="auto"/>
       </w:pPr>
-      <w:bookmarkStart w:id="46" w:name="_Toc20320372"/>
+      <w:bookmarkStart w:id="45" w:name="_Toc20320372"/>
       <w:r>
         <w:t>Generazione schemi con iBench</w:t>
       </w:r>
-      <w:bookmarkEnd w:id="46"/>
+      <w:bookmarkEnd w:id="45"/>
     </w:p>
     <w:p>
       <w:pPr>
@@ -12298,19 +11753,32 @@
         <w:pStyle w:val="Didascalia"/>
         <w:spacing w:before="240" w:after="360"/>
       </w:pPr>
-      <w:bookmarkStart w:id="47" w:name="_Toc20321019"/>
-      <w:bookmarkStart w:id="48" w:name="_Toc20321114"/>
+      <w:bookmarkStart w:id="46" w:name="_Toc20321019"/>
+      <w:bookmarkStart w:id="47" w:name="_Toc20321114"/>
       <w:r>
         <w:t xml:space="preserve">Tabella </w:t>
       </w:r>
-      <w:fldSimple w:instr=" SEQ Tabella \* ARABIC ">
-        <w:r>
-          <w:rPr>
-            <w:noProof/>
-          </w:rPr>
-          <w:t>3</w:t>
-        </w:r>
-      </w:fldSimple>
+      <w:r>
+        <w:fldChar w:fldCharType="begin"/>
+      </w:r>
+      <w:r>
+        <w:instrText xml:space="preserve"> SEQ Tabella \* ARABIC </w:instrText>
+      </w:r>
+      <w:r>
+        <w:fldChar w:fldCharType="separate"/>
+      </w:r>
+      <w:r>
+        <w:rPr>
+          <w:noProof/>
+        </w:rPr>
+        <w:t>3</w:t>
+      </w:r>
+      <w:r>
+        <w:rPr>
+          <w:noProof/>
+        </w:rPr>
+        <w:fldChar w:fldCharType="end"/>
+      </w:r>
       <w:r>
         <w:t xml:space="preserve">: </w:t>
       </w:r>
@@ -12323,8 +11791,8 @@
       <w:r>
         <w:t>ioni superiori al massimo consentito.</w:t>
       </w:r>
+      <w:bookmarkEnd w:id="46"/>
       <w:bookmarkEnd w:id="47"/>
-      <w:bookmarkEnd w:id="48"/>
     </w:p>
     <w:p>
       <w:r>
@@ -12791,24 +12259,37 @@
         <w:pStyle w:val="Didascalia"/>
         <w:spacing w:before="240"/>
       </w:pPr>
-      <w:bookmarkStart w:id="49" w:name="_Toc20321020"/>
-      <w:bookmarkStart w:id="50" w:name="_Toc20321115"/>
+      <w:bookmarkStart w:id="48" w:name="_Toc20321020"/>
+      <w:bookmarkStart w:id="49" w:name="_Toc20321115"/>
       <w:r>
         <w:t xml:space="preserve">Tabella </w:t>
       </w:r>
-      <w:fldSimple w:instr=" SEQ Tabella \* ARABIC ">
-        <w:r>
-          <w:rPr>
-            <w:noProof/>
-          </w:rPr>
-          <w:t>4</w:t>
-        </w:r>
-      </w:fldSimple>
+      <w:r>
+        <w:fldChar w:fldCharType="begin"/>
+      </w:r>
+      <w:r>
+        <w:instrText xml:space="preserve"> SEQ Tabella \* ARABIC </w:instrText>
+      </w:r>
+      <w:r>
+        <w:fldChar w:fldCharType="separate"/>
+      </w:r>
+      <w:r>
+        <w:rPr>
+          <w:noProof/>
+        </w:rPr>
+        <w:t>4</w:t>
+      </w:r>
+      <w:r>
+        <w:rPr>
+          <w:noProof/>
+        </w:rPr>
+        <w:fldChar w:fldCharType="end"/>
+      </w:r>
       <w:r>
         <w:t>: Tempi relativi alla generazione di schemi su iBench.</w:t>
       </w:r>
+      <w:bookmarkEnd w:id="48"/>
       <w:bookmarkEnd w:id="49"/>
-      <w:bookmarkEnd w:id="50"/>
     </w:p>
     <w:p>
       <w:pPr>
@@ -13033,11 +12514,11 @@
       </w:tblPr>
       <w:tblGrid>
         <w:gridCol w:w="1250"/>
-        <w:gridCol w:w="1223"/>
-        <w:gridCol w:w="1350"/>
-        <w:gridCol w:w="1199"/>
-        <w:gridCol w:w="1468"/>
-        <w:gridCol w:w="1468"/>
+        <w:gridCol w:w="1227"/>
+        <w:gridCol w:w="1349"/>
+        <w:gridCol w:w="1202"/>
+        <w:gridCol w:w="1465"/>
+        <w:gridCol w:w="1465"/>
         <w:gridCol w:w="1680"/>
       </w:tblGrid>
       <w:tr>
@@ -13742,14 +13223,12 @@
                 <w:rFonts w:asciiTheme="majorHAnsi" w:hAnsiTheme="majorHAnsi" w:cstheme="majorHAnsi"/>
               </w:rPr>
             </w:pPr>
-            <w:proofErr w:type="spellStart"/>
             <w:r>
               <w:rPr>
                 <w:rFonts w:asciiTheme="majorHAnsi" w:hAnsiTheme="majorHAnsi" w:cstheme="majorHAnsi"/>
               </w:rPr>
               <w:t>AddDelAttribute</w:t>
             </w:r>
-            <w:proofErr w:type="spellEnd"/>
             <w:r>
               <w:rPr>
                 <w:rFonts w:asciiTheme="majorHAnsi" w:hAnsiTheme="majorHAnsi" w:cstheme="majorHAnsi"/>
@@ -13771,19 +13250,32 @@
         <w:pStyle w:val="Didascalia"/>
         <w:spacing w:before="240" w:line="276" w:lineRule="auto"/>
       </w:pPr>
-      <w:bookmarkStart w:id="51" w:name="_Toc20321021"/>
-      <w:bookmarkStart w:id="52" w:name="_Toc20321116"/>
+      <w:bookmarkStart w:id="50" w:name="_Toc20321021"/>
+      <w:bookmarkStart w:id="51" w:name="_Toc20321116"/>
       <w:r>
         <w:t xml:space="preserve">Tabella </w:t>
       </w:r>
-      <w:fldSimple w:instr=" SEQ Tabella \* ARABIC ">
-        <w:r>
-          <w:rPr>
-            <w:noProof/>
-          </w:rPr>
-          <w:t>5</w:t>
-        </w:r>
-      </w:fldSimple>
+      <w:r>
+        <w:fldChar w:fldCharType="begin"/>
+      </w:r>
+      <w:r>
+        <w:instrText xml:space="preserve"> SEQ Tabella \* ARABIC </w:instrText>
+      </w:r>
+      <w:r>
+        <w:fldChar w:fldCharType="separate"/>
+      </w:r>
+      <w:r>
+        <w:rPr>
+          <w:noProof/>
+        </w:rPr>
+        <w:t>5</w:t>
+      </w:r>
+      <w:r>
+        <w:rPr>
+          <w:noProof/>
+        </w:rPr>
+        <w:fldChar w:fldCharType="end"/>
+      </w:r>
       <w:r>
         <w:t xml:space="preserve">: </w:t>
       </w:r>
@@ -13793,8 +13285,8 @@
       <w:r>
         <w:t>utilizzati per lo studio di usabilità.</w:t>
       </w:r>
+      <w:bookmarkEnd w:id="50"/>
       <w:bookmarkEnd w:id="51"/>
-      <w:bookmarkEnd w:id="52"/>
     </w:p>
     <w:p>
       <w:pPr>
@@ -13807,7 +13299,7 @@
           <w:color w:val="2F5496" w:themeColor="accent1" w:themeShade="BF"/>
         </w:rPr>
       </w:pPr>
-      <w:bookmarkStart w:id="53" w:name="_Toc20320373"/>
+      <w:bookmarkStart w:id="52" w:name="_Toc20320373"/>
       <w:r>
         <w:rPr>
           <w:rStyle w:val="Enfasiintensa"/>
@@ -13817,7 +13309,7 @@
         </w:rPr>
         <w:t>Tempistiche di esecuzione fasi preliminari</w:t>
       </w:r>
-      <w:bookmarkEnd w:id="53"/>
+      <w:bookmarkEnd w:id="52"/>
     </w:p>
     <w:p>
       <w:pPr>
@@ -13857,7 +13349,7 @@
           <w:rStyle w:val="Enfasiintensa"/>
         </w:rPr>
       </w:pPr>
-      <w:bookmarkStart w:id="54" w:name="_Toc20320374"/>
+      <w:bookmarkStart w:id="53" w:name="_Toc20320374"/>
       <w:r>
         <w:rPr>
           <w:rStyle w:val="Enfasiintensa"/>
@@ -13865,7 +13357,7 @@
         <w:lastRenderedPageBreak/>
         <w:t>PC1</w:t>
       </w:r>
-      <w:bookmarkEnd w:id="54"/>
+      <w:bookmarkEnd w:id="53"/>
     </w:p>
     <w:tbl>
       <w:tblPr>
@@ -14435,24 +13927,37 @@
         <w:pStyle w:val="Didascalia"/>
         <w:spacing w:before="240"/>
       </w:pPr>
-      <w:bookmarkStart w:id="55" w:name="_Toc20321022"/>
-      <w:bookmarkStart w:id="56" w:name="_Toc20321117"/>
+      <w:bookmarkStart w:id="54" w:name="_Toc20321022"/>
+      <w:bookmarkStart w:id="55" w:name="_Toc20321117"/>
       <w:r>
         <w:t xml:space="preserve">Tabella </w:t>
       </w:r>
-      <w:fldSimple w:instr=" SEQ Tabella \* ARABIC ">
-        <w:r>
-          <w:rPr>
-            <w:noProof/>
-          </w:rPr>
-          <w:t>6</w:t>
-        </w:r>
-      </w:fldSimple>
+      <w:r>
+        <w:fldChar w:fldCharType="begin"/>
+      </w:r>
+      <w:r>
+        <w:instrText xml:space="preserve"> SEQ Tabella \* ARABIC </w:instrText>
+      </w:r>
+      <w:r>
+        <w:fldChar w:fldCharType="separate"/>
+      </w:r>
+      <w:r>
+        <w:rPr>
+          <w:noProof/>
+        </w:rPr>
+        <w:t>6</w:t>
+      </w:r>
+      <w:r>
+        <w:rPr>
+          <w:noProof/>
+        </w:rPr>
+        <w:fldChar w:fldCharType="end"/>
+      </w:r>
       <w:r>
         <w:t>: Tempi relativi alle tre fasi ottenuti con il PC1.</w:t>
       </w:r>
+      <w:bookmarkEnd w:id="54"/>
       <w:bookmarkEnd w:id="55"/>
-      <w:bookmarkEnd w:id="56"/>
     </w:p>
     <w:p>
       <w:pPr>
@@ -14462,7 +13967,7 @@
           <w:rStyle w:val="Enfasiintensa"/>
         </w:rPr>
       </w:pPr>
-      <w:bookmarkStart w:id="57" w:name="_Toc20320375"/>
+      <w:bookmarkStart w:id="56" w:name="_Toc20320375"/>
       <w:r>
         <w:rPr>
           <w:rStyle w:val="Enfasiintensa"/>
@@ -14475,7 +13980,7 @@
         </w:rPr>
         <w:t>2</w:t>
       </w:r>
-      <w:bookmarkEnd w:id="57"/>
+      <w:bookmarkEnd w:id="56"/>
     </w:p>
     <w:tbl>
       <w:tblPr>
@@ -14515,8 +14020,8 @@
                 <w:szCs w:val="21"/>
               </w:rPr>
             </w:pPr>
-            <w:bookmarkStart w:id="58" w:name="_Toc20321023"/>
-            <w:bookmarkStart w:id="59" w:name="_Toc20321118"/>
+            <w:bookmarkStart w:id="57" w:name="_Toc20321023"/>
+            <w:bookmarkStart w:id="58" w:name="_Toc20321118"/>
             <w:r>
               <w:rPr>
                 <w:b/>
@@ -15050,14 +14555,27 @@
       <w:r>
         <w:t xml:space="preserve">Tabella </w:t>
       </w:r>
-      <w:fldSimple w:instr=" SEQ Tabella \* ARABIC ">
-        <w:r>
-          <w:rPr>
-            <w:noProof/>
-          </w:rPr>
-          <w:t>7</w:t>
-        </w:r>
-      </w:fldSimple>
+      <w:r>
+        <w:fldChar w:fldCharType="begin"/>
+      </w:r>
+      <w:r>
+        <w:instrText xml:space="preserve"> SEQ Tabella \* ARABIC </w:instrText>
+      </w:r>
+      <w:r>
+        <w:fldChar w:fldCharType="separate"/>
+      </w:r>
+      <w:r>
+        <w:rPr>
+          <w:noProof/>
+        </w:rPr>
+        <w:t>7</w:t>
+      </w:r>
+      <w:r>
+        <w:rPr>
+          <w:noProof/>
+        </w:rPr>
+        <w:fldChar w:fldCharType="end"/>
+      </w:r>
       <w:r>
         <w:t xml:space="preserve">: </w:t>
       </w:r>
@@ -15070,8 +14588,8 @@
       <w:r>
         <w:t>.</w:t>
       </w:r>
+      <w:bookmarkEnd w:id="57"/>
       <w:bookmarkEnd w:id="58"/>
-      <w:bookmarkEnd w:id="59"/>
     </w:p>
     <w:p>
       <w:pPr>
@@ -15081,14 +14599,14 @@
           <w:rStyle w:val="Enfasiintensa"/>
         </w:rPr>
       </w:pPr>
-      <w:bookmarkStart w:id="60" w:name="_Toc20320376"/>
+      <w:bookmarkStart w:id="59" w:name="_Toc20320376"/>
       <w:r>
         <w:rPr>
           <w:rStyle w:val="Enfasiintensa"/>
         </w:rPr>
         <w:t>PC3</w:t>
       </w:r>
-      <w:bookmarkEnd w:id="60"/>
+      <w:bookmarkEnd w:id="59"/>
     </w:p>
     <w:tbl>
       <w:tblPr>
@@ -15662,19 +15180,32 @@
         <w:pStyle w:val="Didascalia"/>
         <w:spacing w:before="240"/>
       </w:pPr>
-      <w:bookmarkStart w:id="61" w:name="_Toc20321024"/>
-      <w:bookmarkStart w:id="62" w:name="_Toc20321119"/>
+      <w:bookmarkStart w:id="60" w:name="_Toc20321024"/>
+      <w:bookmarkStart w:id="61" w:name="_Toc20321119"/>
       <w:r>
         <w:t xml:space="preserve">Tabella </w:t>
       </w:r>
-      <w:fldSimple w:instr=" SEQ Tabella \* ARABIC ">
-        <w:r>
-          <w:rPr>
-            <w:noProof/>
-          </w:rPr>
-          <w:t>8</w:t>
-        </w:r>
-      </w:fldSimple>
+      <w:r>
+        <w:fldChar w:fldCharType="begin"/>
+      </w:r>
+      <w:r>
+        <w:instrText xml:space="preserve"> SEQ Tabella \* ARABIC </w:instrText>
+      </w:r>
+      <w:r>
+        <w:fldChar w:fldCharType="separate"/>
+      </w:r>
+      <w:r>
+        <w:rPr>
+          <w:noProof/>
+        </w:rPr>
+        <w:t>8</w:t>
+      </w:r>
+      <w:r>
+        <w:rPr>
+          <w:noProof/>
+        </w:rPr>
+        <w:fldChar w:fldCharType="end"/>
+      </w:r>
       <w:r>
         <w:t xml:space="preserve">: </w:t>
       </w:r>
@@ -15687,8 +15218,8 @@
       <w:r>
         <w:t>.</w:t>
       </w:r>
+      <w:bookmarkEnd w:id="60"/>
       <w:bookmarkEnd w:id="61"/>
-      <w:bookmarkEnd w:id="62"/>
     </w:p>
     <w:p>
       <w:pPr>
@@ -16105,19 +15636,11 @@
                 <w:rFonts w:asciiTheme="majorHAnsi" w:hAnsiTheme="majorHAnsi" w:cstheme="majorHAnsi"/>
               </w:rPr>
             </w:pPr>
-            <w:proofErr w:type="spellStart"/>
             <w:r>
               <w:rPr>
                 <w:rFonts w:asciiTheme="majorHAnsi" w:hAnsiTheme="majorHAnsi" w:cstheme="majorHAnsi"/>
               </w:rPr>
-              <w:t>VertPartition</w:t>
-            </w:r>
-            <w:proofErr w:type="spellEnd"/>
-            <w:r>
-              <w:rPr>
-                <w:rFonts w:asciiTheme="majorHAnsi" w:hAnsiTheme="majorHAnsi" w:cstheme="majorHAnsi"/>
-              </w:rPr>
-              <w:t xml:space="preserve"> = 4</w:t>
+              <w:t>VertPartition = 4</w:t>
             </w:r>
           </w:p>
         </w:tc>
@@ -16263,19 +15786,11 @@
                 <w:u w:val="single"/>
               </w:rPr>
             </w:pPr>
-            <w:proofErr w:type="spellStart"/>
             <w:r>
               <w:rPr>
                 <w:rFonts w:asciiTheme="majorHAnsi" w:hAnsiTheme="majorHAnsi" w:cstheme="majorHAnsi"/>
               </w:rPr>
-              <w:t>Merging</w:t>
-            </w:r>
-            <w:proofErr w:type="spellEnd"/>
-            <w:r>
-              <w:rPr>
-                <w:rFonts w:asciiTheme="majorHAnsi" w:hAnsiTheme="majorHAnsi" w:cstheme="majorHAnsi"/>
-              </w:rPr>
-              <w:t xml:space="preserve"> = 2</w:t>
+              <w:t>Merging = 2</w:t>
             </w:r>
           </w:p>
         </w:tc>
@@ -16425,57 +15940,27 @@
                 <w:rFonts w:asciiTheme="majorHAnsi" w:hAnsiTheme="majorHAnsi" w:cstheme="majorHAnsi"/>
               </w:rPr>
             </w:pPr>
-            <w:proofErr w:type="spellStart"/>
             <w:r>
               <w:rPr>
                 <w:rFonts w:asciiTheme="majorHAnsi" w:hAnsiTheme="majorHAnsi" w:cstheme="majorHAnsi"/>
               </w:rPr>
-              <w:t>VertPartition</w:t>
-            </w:r>
-            <w:proofErr w:type="spellEnd"/>
-            <w:r>
+              <w:t>VertPartition = Merging = 2 and</w:t>
+            </w:r>
+          </w:p>
+          <w:p>
+            <w:pPr>
+              <w:keepNext/>
+              <w:jc w:val="center"/>
+              <w:cnfStyle w:val="000000100000" w:firstRow="0" w:lastRow="0" w:firstColumn="0" w:lastColumn="0" w:oddVBand="0" w:evenVBand="0" w:oddHBand="1" w:evenHBand="0" w:firstRowFirstColumn="0" w:firstRowLastColumn="0" w:lastRowFirstColumn="0" w:lastRowLastColumn="0"/>
               <w:rPr>
                 <w:rFonts w:asciiTheme="majorHAnsi" w:hAnsiTheme="majorHAnsi" w:cstheme="majorHAnsi"/>
               </w:rPr>
-              <w:t xml:space="preserve"> = </w:t>
-            </w:r>
-            <w:proofErr w:type="spellStart"/>
+            </w:pPr>
             <w:r>
               <w:rPr>
                 <w:rFonts w:asciiTheme="majorHAnsi" w:hAnsiTheme="majorHAnsi" w:cstheme="majorHAnsi"/>
               </w:rPr>
-              <w:t>Merging</w:t>
-            </w:r>
-            <w:proofErr w:type="spellEnd"/>
-            <w:r>
-              <w:rPr>
-                <w:rFonts w:asciiTheme="majorHAnsi" w:hAnsiTheme="majorHAnsi" w:cstheme="majorHAnsi"/>
-              </w:rPr>
-              <w:t xml:space="preserve"> = 2 and</w:t>
-            </w:r>
-          </w:p>
-          <w:p>
-            <w:pPr>
-              <w:keepNext/>
-              <w:jc w:val="center"/>
-              <w:cnfStyle w:val="000000100000" w:firstRow="0" w:lastRow="0" w:firstColumn="0" w:lastColumn="0" w:oddVBand="0" w:evenVBand="0" w:oddHBand="1" w:evenHBand="0" w:firstRowFirstColumn="0" w:firstRowLastColumn="0" w:lastRowFirstColumn="0" w:lastRowLastColumn="0"/>
-              <w:rPr>
-                <w:rFonts w:asciiTheme="majorHAnsi" w:hAnsiTheme="majorHAnsi" w:cstheme="majorHAnsi"/>
-              </w:rPr>
-            </w:pPr>
-            <w:proofErr w:type="spellStart"/>
-            <w:r>
-              <w:rPr>
-                <w:rFonts w:asciiTheme="majorHAnsi" w:hAnsiTheme="majorHAnsi" w:cstheme="majorHAnsi"/>
-              </w:rPr>
-              <w:t>Merging</w:t>
-            </w:r>
-            <w:proofErr w:type="spellEnd"/>
-            <w:r>
-              <w:rPr>
-                <w:rFonts w:asciiTheme="majorHAnsi" w:hAnsiTheme="majorHAnsi" w:cstheme="majorHAnsi"/>
-              </w:rPr>
-              <w:t xml:space="preserve"> = 2</w:t>
+              <w:t>Merging = 2</w:t>
             </w:r>
           </w:p>
         </w:tc>
@@ -16519,10 +16004,10 @@
         <w:gridCol w:w="958"/>
         <w:gridCol w:w="1637"/>
         <w:gridCol w:w="1598"/>
-        <w:gridCol w:w="2160"/>
+        <w:gridCol w:w="2161"/>
         <w:gridCol w:w="1669"/>
         <w:gridCol w:w="23"/>
-        <w:gridCol w:w="1593"/>
+        <w:gridCol w:w="1592"/>
       </w:tblGrid>
       <w:tr>
         <w:trPr>
@@ -17162,7 +16647,7 @@
           <w:rStyle w:val="Enfasiintensa"/>
         </w:rPr>
       </w:pPr>
-      <w:bookmarkStart w:id="63" w:name="_Toc20320377"/>
+      <w:bookmarkStart w:id="62" w:name="_Toc20320377"/>
       <w:r>
         <w:rPr>
           <w:rStyle w:val="Enfasiintensa"/>
@@ -17576,6 +17061,9 @@
               <w:jc w:val="center"/>
               <w:cnfStyle w:val="000000000000" w:firstRow="0" w:lastRow="0" w:firstColumn="0" w:lastColumn="0" w:oddVBand="0" w:evenVBand="0" w:oddHBand="0" w:evenHBand="0" w:firstRowFirstColumn="0" w:firstRowLastColumn="0" w:lastRowFirstColumn="0" w:lastRowLastColumn="0"/>
             </w:pPr>
+            <w:r>
+              <w:t>1.67s</w:t>
+            </w:r>
           </w:p>
         </w:tc>
         <w:tc>
@@ -17674,6 +17162,9 @@
               <w:jc w:val="center"/>
               <w:cnfStyle w:val="000000100000" w:firstRow="0" w:lastRow="0" w:firstColumn="0" w:lastColumn="0" w:oddVBand="0" w:evenVBand="0" w:oddHBand="1" w:evenHBand="0" w:firstRowFirstColumn="0" w:firstRowLastColumn="0" w:lastRowFirstColumn="0" w:lastRowLastColumn="0"/>
             </w:pPr>
+            <w:r>
+              <w:t>1.99s</w:t>
+            </w:r>
           </w:p>
         </w:tc>
         <w:tc>
@@ -17781,6 +17272,14 @@
                 <w:lang w:val="en-US"/>
               </w:rPr>
             </w:pPr>
+            <w:r>
+              <w:rPr>
+                <w:lang w:val="en-US"/>
+              </w:rPr>
+              <w:t>2.49s</w:t>
+            </w:r>
+            <w:bookmarkStart w:id="63" w:name="_GoBack"/>
+            <w:bookmarkEnd w:id="63"/>
           </w:p>
         </w:tc>
         <w:tc>
@@ -18562,7 +18061,7 @@
         <w:lastRenderedPageBreak/>
         <w:t>Studio di usabilità</w:t>
       </w:r>
-      <w:bookmarkEnd w:id="63"/>
+      <w:bookmarkEnd w:id="62"/>
     </w:p>
     <w:p/>
     <w:p>
@@ -19377,13 +18876,8 @@
         <w:t xml:space="preserve">In realtà prendiamo solo quello </w:t>
       </w:r>
       <w:r>
-        <w:t xml:space="preserve">che ci serve dal logico di </w:t>
-      </w:r>
-      <w:proofErr w:type="spellStart"/>
-      <w:r>
-        <w:t>ibench</w:t>
-      </w:r>
-      <w:proofErr w:type="spellEnd"/>
+        <w:t>che ci serve dal logico di ibench</w:t>
+      </w:r>
     </w:p>
   </w:comment>
   <w:comment w:id="21" w:author="Francesca-Tassatone" w:date="2019-10-01T15:40:00Z" w:initials="F">
@@ -22171,7 +21665,7 @@
 </file>
 
 <file path=customXml/itemProps1.xml><?xml version="1.0" encoding="utf-8"?>
-<ds:datastoreItem xmlns:ds="http://schemas.openxmlformats.org/officeDocument/2006/customXml" ds:itemID="{A7BD39F8-D7D4-0346-9468-B97CA3AAD3B3}">
+<ds:datastoreItem xmlns:ds="http://schemas.openxmlformats.org/officeDocument/2006/customXml" ds:itemID="{B26477BD-5BC9-48CB-A75C-B6E65AE6FD20}">
   <ds:schemaRefs>
     <ds:schemaRef ds:uri="http://schemas.openxmlformats.org/officeDocument/2006/bibliography"/>
   </ds:schemaRefs>

</xml_diff>

<commit_message>
Modificato il numero di deviazione a 2 nell'ultima tabella
</commit_message>
<xml_diff>
--- a/DocumentazioneDs.docx
+++ b/DocumentazioneDs.docx
@@ -4983,14 +4983,27 @@
       <w:r>
         <w:t xml:space="preserve">Figura </w:t>
       </w:r>
-      <w:fldSimple w:instr=" SEQ Figura \* ARABIC ">
-        <w:r>
-          <w:rPr>
-            <w:noProof/>
-          </w:rPr>
-          <w:t>1</w:t>
-        </w:r>
-      </w:fldSimple>
+      <w:r>
+        <w:fldChar w:fldCharType="begin"/>
+      </w:r>
+      <w:r>
+        <w:instrText xml:space="preserve"> SEQ Figura \* ARABIC </w:instrText>
+      </w:r>
+      <w:r>
+        <w:fldChar w:fldCharType="separate"/>
+      </w:r>
+      <w:r>
+        <w:rPr>
+          <w:noProof/>
+        </w:rPr>
+        <w:t>1</w:t>
+      </w:r>
+      <w:r>
+        <w:rPr>
+          <w:noProof/>
+        </w:rPr>
+        <w:fldChar w:fldCharType="end"/>
+      </w:r>
       <w:r>
         <w:t>: proprietà per l'abilitazione della generazione dei csv del target schema e il</w:t>
       </w:r>
@@ -5216,14 +5229,27 @@
       <w:r>
         <w:t xml:space="preserve">Figura </w:t>
       </w:r>
-      <w:fldSimple w:instr=" SEQ Figura \* ARABIC ">
-        <w:r>
-          <w:rPr>
-            <w:noProof/>
-          </w:rPr>
-          <w:t>2</w:t>
-        </w:r>
-      </w:fldSimple>
+      <w:r>
+        <w:fldChar w:fldCharType="begin"/>
+      </w:r>
+      <w:r>
+        <w:instrText xml:space="preserve"> SEQ Figura \* ARABIC </w:instrText>
+      </w:r>
+      <w:r>
+        <w:fldChar w:fldCharType="separate"/>
+      </w:r>
+      <w:r>
+        <w:rPr>
+          <w:noProof/>
+        </w:rPr>
+        <w:t>2</w:t>
+      </w:r>
+      <w:r>
+        <w:rPr>
+          <w:noProof/>
+        </w:rPr>
+        <w:fldChar w:fldCharType="end"/>
+      </w:r>
       <w:r>
         <w:t xml:space="preserve">: Snipet di codice presente nella classe </w:t>
       </w:r>
@@ -5827,14 +5853,27 @@
       <w:r>
         <w:t xml:space="preserve">Figura </w:t>
       </w:r>
-      <w:fldSimple w:instr=" SEQ Figura \* ARABIC ">
-        <w:r>
-          <w:rPr>
-            <w:noProof/>
-          </w:rPr>
-          <w:t>3</w:t>
-        </w:r>
-      </w:fldSimple>
+      <w:r>
+        <w:fldChar w:fldCharType="begin"/>
+      </w:r>
+      <w:r>
+        <w:instrText xml:space="preserve"> SEQ Figura \* ARABIC </w:instrText>
+      </w:r>
+      <w:r>
+        <w:fldChar w:fldCharType="separate"/>
+      </w:r>
+      <w:r>
+        <w:rPr>
+          <w:noProof/>
+        </w:rPr>
+        <w:t>3</w:t>
+      </w:r>
+      <w:r>
+        <w:rPr>
+          <w:noProof/>
+        </w:rPr>
+        <w:fldChar w:fldCharType="end"/>
+      </w:r>
       <w:r>
         <w:t>: Home tool CoDIT.</w:t>
       </w:r>
@@ -6031,14 +6070,27 @@
       <w:r>
         <w:t xml:space="preserve">Figura </w:t>
       </w:r>
-      <w:fldSimple w:instr=" SEQ Figura \* ARABIC ">
-        <w:r>
-          <w:rPr>
-            <w:noProof/>
-          </w:rPr>
-          <w:t>4</w:t>
-        </w:r>
-      </w:fldSimple>
+      <w:r>
+        <w:fldChar w:fldCharType="begin"/>
+      </w:r>
+      <w:r>
+        <w:instrText xml:space="preserve"> SEQ Figura \* ARABIC </w:instrText>
+      </w:r>
+      <w:r>
+        <w:fldChar w:fldCharType="separate"/>
+      </w:r>
+      <w:r>
+        <w:rPr>
+          <w:noProof/>
+        </w:rPr>
+        <w:t>4</w:t>
+      </w:r>
+      <w:r>
+        <w:rPr>
+          <w:noProof/>
+        </w:rPr>
+        <w:fldChar w:fldCharType="end"/>
+      </w:r>
       <w:r>
         <w:t>: Struttura XML CoDIT, sezione iniziale.</w:t>
       </w:r>
@@ -6235,14 +6287,27 @@
       <w:r>
         <w:t xml:space="preserve">Figura </w:t>
       </w:r>
-      <w:fldSimple w:instr=" SEQ Figura \* ARABIC ">
-        <w:r>
-          <w:rPr>
-            <w:noProof/>
-          </w:rPr>
-          <w:t>5</w:t>
-        </w:r>
-      </w:fldSimple>
+      <w:r>
+        <w:fldChar w:fldCharType="begin"/>
+      </w:r>
+      <w:r>
+        <w:instrText xml:space="preserve"> SEQ Figura \* ARABIC </w:instrText>
+      </w:r>
+      <w:r>
+        <w:fldChar w:fldCharType="separate"/>
+      </w:r>
+      <w:r>
+        <w:rPr>
+          <w:noProof/>
+        </w:rPr>
+        <w:t>5</w:t>
+      </w:r>
+      <w:r>
+        <w:rPr>
+          <w:noProof/>
+        </w:rPr>
+        <w:fldChar w:fldCharType="end"/>
+      </w:r>
       <w:r>
         <w:t xml:space="preserve">: Struttura XML CoDIT, </w:t>
       </w:r>
@@ -6446,14 +6511,27 @@
       <w:r>
         <w:t xml:space="preserve">Figura </w:t>
       </w:r>
-      <w:fldSimple w:instr=" SEQ Figura \* ARABIC ">
-        <w:r>
-          <w:rPr>
-            <w:noProof/>
-          </w:rPr>
-          <w:t>6</w:t>
-        </w:r>
-      </w:fldSimple>
+      <w:r>
+        <w:fldChar w:fldCharType="begin"/>
+      </w:r>
+      <w:r>
+        <w:instrText xml:space="preserve"> SEQ Figura \* ARABIC </w:instrText>
+      </w:r>
+      <w:r>
+        <w:fldChar w:fldCharType="separate"/>
+      </w:r>
+      <w:r>
+        <w:rPr>
+          <w:noProof/>
+        </w:rPr>
+        <w:t>6</w:t>
+      </w:r>
+      <w:r>
+        <w:rPr>
+          <w:noProof/>
+        </w:rPr>
+        <w:fldChar w:fldCharType="end"/>
+      </w:r>
       <w:r>
         <w:t xml:space="preserve">: Struttura XML CoDIT, </w:t>
       </w:r>
@@ -6862,14 +6940,27 @@
       <w:r>
         <w:t xml:space="preserve">Figura </w:t>
       </w:r>
-      <w:fldSimple w:instr=" SEQ Figura \* ARABIC ">
-        <w:r>
-          <w:rPr>
-            <w:noProof/>
-          </w:rPr>
-          <w:t>7</w:t>
-        </w:r>
-      </w:fldSimple>
+      <w:r>
+        <w:fldChar w:fldCharType="begin"/>
+      </w:r>
+      <w:r>
+        <w:instrText xml:space="preserve"> SEQ Figura \* ARABIC </w:instrText>
+      </w:r>
+      <w:r>
+        <w:fldChar w:fldCharType="separate"/>
+      </w:r>
+      <w:r>
+        <w:rPr>
+          <w:noProof/>
+        </w:rPr>
+        <w:t>7</w:t>
+      </w:r>
+      <w:r>
+        <w:rPr>
+          <w:noProof/>
+        </w:rPr>
+        <w:fldChar w:fldCharType="end"/>
+      </w:r>
       <w:r>
         <w:t xml:space="preserve">: Struttura XML CoDIT, </w:t>
       </w:r>
@@ -7090,14 +7181,27 @@
       <w:r>
         <w:t xml:space="preserve">Figura </w:t>
       </w:r>
-      <w:fldSimple w:instr=" SEQ Figura \* ARABIC ">
-        <w:r>
-          <w:rPr>
-            <w:noProof/>
-          </w:rPr>
-          <w:t>8</w:t>
-        </w:r>
-      </w:fldSimple>
+      <w:r>
+        <w:fldChar w:fldCharType="begin"/>
+      </w:r>
+      <w:r>
+        <w:instrText xml:space="preserve"> SEQ Figura \* ARABIC </w:instrText>
+      </w:r>
+      <w:r>
+        <w:fldChar w:fldCharType="separate"/>
+      </w:r>
+      <w:r>
+        <w:rPr>
+          <w:noProof/>
+        </w:rPr>
+        <w:t>8</w:t>
+      </w:r>
+      <w:r>
+        <w:rPr>
+          <w:noProof/>
+        </w:rPr>
+        <w:fldChar w:fldCharType="end"/>
+      </w:r>
       <w:r>
         <w:t xml:space="preserve">: Struttura XML </w:t>
       </w:r>
@@ -7581,14 +7685,27 @@
       <w:r>
         <w:t xml:space="preserve">Figura </w:t>
       </w:r>
-      <w:fldSimple w:instr=" SEQ Figura \* ARABIC ">
-        <w:r>
-          <w:rPr>
-            <w:noProof/>
-          </w:rPr>
-          <w:t>9</w:t>
-        </w:r>
-      </w:fldSimple>
+      <w:r>
+        <w:fldChar w:fldCharType="begin"/>
+      </w:r>
+      <w:r>
+        <w:instrText xml:space="preserve"> SEQ Figura \* ARABIC </w:instrText>
+      </w:r>
+      <w:r>
+        <w:fldChar w:fldCharType="separate"/>
+      </w:r>
+      <w:r>
+        <w:rPr>
+          <w:noProof/>
+        </w:rPr>
+        <w:t>9</w:t>
+      </w:r>
+      <w:r>
+        <w:rPr>
+          <w:noProof/>
+        </w:rPr>
+        <w:fldChar w:fldCharType="end"/>
+      </w:r>
       <w:r>
         <w:t xml:space="preserve">: Struttura XML CoDIT, </w:t>
       </w:r>
@@ -7692,14 +7809,27 @@
       <w:r>
         <w:t xml:space="preserve">Figura </w:t>
       </w:r>
-      <w:fldSimple w:instr=" SEQ Figura \* ARABIC ">
-        <w:r>
-          <w:rPr>
-            <w:noProof/>
-          </w:rPr>
-          <w:t>10</w:t>
-        </w:r>
-      </w:fldSimple>
+      <w:r>
+        <w:fldChar w:fldCharType="begin"/>
+      </w:r>
+      <w:r>
+        <w:instrText xml:space="preserve"> SEQ Figura \* ARABIC </w:instrText>
+      </w:r>
+      <w:r>
+        <w:fldChar w:fldCharType="separate"/>
+      </w:r>
+      <w:r>
+        <w:rPr>
+          <w:noProof/>
+        </w:rPr>
+        <w:t>10</w:t>
+      </w:r>
+      <w:r>
+        <w:rPr>
+          <w:noProof/>
+        </w:rPr>
+        <w:fldChar w:fldCharType="end"/>
+      </w:r>
       <w:r>
         <w:t xml:space="preserve">: Struttura XML CoDIT, sezione </w:t>
       </w:r>
@@ -7808,14 +7938,27 @@
       <w:r>
         <w:t xml:space="preserve">Figura </w:t>
       </w:r>
-      <w:fldSimple w:instr=" SEQ Figura \* ARABIC ">
-        <w:r>
-          <w:rPr>
-            <w:noProof/>
-          </w:rPr>
-          <w:t>11</w:t>
-        </w:r>
-      </w:fldSimple>
+      <w:r>
+        <w:fldChar w:fldCharType="begin"/>
+      </w:r>
+      <w:r>
+        <w:instrText xml:space="preserve"> SEQ Figura \* ARABIC </w:instrText>
+      </w:r>
+      <w:r>
+        <w:fldChar w:fldCharType="separate"/>
+      </w:r>
+      <w:r>
+        <w:rPr>
+          <w:noProof/>
+        </w:rPr>
+        <w:t>11</w:t>
+      </w:r>
+      <w:r>
+        <w:rPr>
+          <w:noProof/>
+        </w:rPr>
+        <w:fldChar w:fldCharType="end"/>
+      </w:r>
       <w:r>
         <w:t xml:space="preserve">: Struttura XML CoDIT, </w:t>
       </w:r>
@@ -8428,14 +8571,27 @@
       <w:r>
         <w:t xml:space="preserve">Tabella </w:t>
       </w:r>
-      <w:fldSimple w:instr=" SEQ Tabella \* ARABIC ">
-        <w:r>
-          <w:rPr>
-            <w:noProof/>
-          </w:rPr>
-          <w:t>1</w:t>
-        </w:r>
-      </w:fldSimple>
+      <w:r>
+        <w:fldChar w:fldCharType="begin"/>
+      </w:r>
+      <w:r>
+        <w:instrText xml:space="preserve"> SEQ Tabella \* ARABIC </w:instrText>
+      </w:r>
+      <w:r>
+        <w:fldChar w:fldCharType="separate"/>
+      </w:r>
+      <w:r>
+        <w:rPr>
+          <w:noProof/>
+        </w:rPr>
+        <w:t>1</w:t>
+      </w:r>
+      <w:r>
+        <w:rPr>
+          <w:noProof/>
+        </w:rPr>
+        <w:fldChar w:fldCharType="end"/>
+      </w:r>
       <w:r>
         <w:t>: Tabella relativa agli schemi nella fase iniziale dell'utilizzo di CoDIT.</w:t>
       </w:r>
@@ -8548,14 +8704,27 @@
                             <w:r>
                               <w:t xml:space="preserve">Figura </w:t>
                             </w:r>
-                            <w:fldSimple w:instr=" SEQ Figura \* ARABIC ">
-                              <w:r>
-                                <w:rPr>
-                                  <w:noProof/>
-                                </w:rPr>
-                                <w:t>12</w:t>
-                              </w:r>
-                            </w:fldSimple>
+                            <w:r>
+                              <w:fldChar w:fldCharType="begin"/>
+                            </w:r>
+                            <w:r>
+                              <w:instrText xml:space="preserve"> SEQ Figura \* ARABIC </w:instrText>
+                            </w:r>
+                            <w:r>
+                              <w:fldChar w:fldCharType="separate"/>
+                            </w:r>
+                            <w:r>
+                              <w:rPr>
+                                <w:noProof/>
+                              </w:rPr>
+                              <w:t>12</w:t>
+                            </w:r>
+                            <w:r>
+                              <w:rPr>
+                                <w:noProof/>
+                              </w:rPr>
+                              <w:fldChar w:fldCharType="end"/>
+                            </w:r>
                             <w:r>
                               <w:t>: Console browser</w:t>
                             </w:r>
@@ -8591,14 +8760,27 @@
                       <w:r>
                         <w:t xml:space="preserve">Figura </w:t>
                       </w:r>
-                      <w:fldSimple w:instr=" SEQ Figura \* ARABIC ">
-                        <w:r>
-                          <w:rPr>
-                            <w:noProof/>
-                          </w:rPr>
-                          <w:t>12</w:t>
-                        </w:r>
-                      </w:fldSimple>
+                      <w:r>
+                        <w:fldChar w:fldCharType="begin"/>
+                      </w:r>
+                      <w:r>
+                        <w:instrText xml:space="preserve"> SEQ Figura \* ARABIC </w:instrText>
+                      </w:r>
+                      <w:r>
+                        <w:fldChar w:fldCharType="separate"/>
+                      </w:r>
+                      <w:r>
+                        <w:rPr>
+                          <w:noProof/>
+                        </w:rPr>
+                        <w:t>12</w:t>
+                      </w:r>
+                      <w:r>
+                        <w:rPr>
+                          <w:noProof/>
+                        </w:rPr>
+                        <w:fldChar w:fldCharType="end"/>
+                      </w:r>
                       <w:r>
                         <w:t>: Console browser</w:t>
                       </w:r>
@@ -8853,14 +9035,27 @@
                             <w:r>
                               <w:t xml:space="preserve">Figura </w:t>
                             </w:r>
-                            <w:fldSimple w:instr=" SEQ Figura \* ARABIC ">
-                              <w:r>
-                                <w:rPr>
-                                  <w:noProof/>
-                                </w:rPr>
-                                <w:t>13</w:t>
-                              </w:r>
-                            </w:fldSimple>
+                            <w:r>
+                              <w:fldChar w:fldCharType="begin"/>
+                            </w:r>
+                            <w:r>
+                              <w:instrText xml:space="preserve"> SEQ Figura \* ARABIC </w:instrText>
+                            </w:r>
+                            <w:r>
+                              <w:fldChar w:fldCharType="separate"/>
+                            </w:r>
+                            <w:r>
+                              <w:rPr>
+                                <w:noProof/>
+                              </w:rPr>
+                              <w:t>13</w:t>
+                            </w:r>
+                            <w:r>
+                              <w:rPr>
+                                <w:noProof/>
+                              </w:rPr>
+                              <w:fldChar w:fldCharType="end"/>
+                            </w:r>
                             <w:r>
                               <w:t>: Console Eclipse</w:t>
                             </w:r>
@@ -8894,14 +9089,27 @@
                       <w:r>
                         <w:t xml:space="preserve">Figura </w:t>
                       </w:r>
-                      <w:fldSimple w:instr=" SEQ Figura \* ARABIC ">
-                        <w:r>
-                          <w:rPr>
-                            <w:noProof/>
-                          </w:rPr>
-                          <w:t>13</w:t>
-                        </w:r>
-                      </w:fldSimple>
+                      <w:r>
+                        <w:fldChar w:fldCharType="begin"/>
+                      </w:r>
+                      <w:r>
+                        <w:instrText xml:space="preserve"> SEQ Figura \* ARABIC </w:instrText>
+                      </w:r>
+                      <w:r>
+                        <w:fldChar w:fldCharType="separate"/>
+                      </w:r>
+                      <w:r>
+                        <w:rPr>
+                          <w:noProof/>
+                        </w:rPr>
+                        <w:t>13</w:t>
+                      </w:r>
+                      <w:r>
+                        <w:rPr>
+                          <w:noProof/>
+                        </w:rPr>
+                        <w:fldChar w:fldCharType="end"/>
+                      </w:r>
                       <w:r>
                         <w:t>: Console Eclipse</w:t>
                       </w:r>
@@ -12068,14 +12276,27 @@
       <w:r>
         <w:t xml:space="preserve">Tabella </w:t>
       </w:r>
-      <w:fldSimple w:instr=" SEQ Tabella \* ARABIC ">
-        <w:r>
-          <w:rPr>
-            <w:noProof/>
-          </w:rPr>
-          <w:t>2</w:t>
-        </w:r>
-      </w:fldSimple>
+      <w:r>
+        <w:fldChar w:fldCharType="begin"/>
+      </w:r>
+      <w:r>
+        <w:instrText xml:space="preserve"> SEQ Tabella \* ARABIC </w:instrText>
+      </w:r>
+      <w:r>
+        <w:fldChar w:fldCharType="separate"/>
+      </w:r>
+      <w:r>
+        <w:rPr>
+          <w:noProof/>
+        </w:rPr>
+        <w:t>2</w:t>
+      </w:r>
+      <w:r>
+        <w:rPr>
+          <w:noProof/>
+        </w:rPr>
+        <w:fldChar w:fldCharType="end"/>
+      </w:r>
       <w:r>
         <w:t>: Specifiche</w:t>
       </w:r>
@@ -13022,14 +13243,27 @@
         <w:lastRenderedPageBreak/>
         <w:t xml:space="preserve">Tabella </w:t>
       </w:r>
-      <w:fldSimple w:instr=" SEQ Tabella \* ARABIC ">
-        <w:r>
-          <w:rPr>
-            <w:noProof/>
-          </w:rPr>
-          <w:t>3</w:t>
-        </w:r>
-      </w:fldSimple>
+      <w:r>
+        <w:fldChar w:fldCharType="begin"/>
+      </w:r>
+      <w:r>
+        <w:instrText xml:space="preserve"> SEQ Tabella \* ARABIC </w:instrText>
+      </w:r>
+      <w:r>
+        <w:fldChar w:fldCharType="separate"/>
+      </w:r>
+      <w:r>
+        <w:rPr>
+          <w:noProof/>
+        </w:rPr>
+        <w:t>3</w:t>
+      </w:r>
+      <w:r>
+        <w:rPr>
+          <w:noProof/>
+        </w:rPr>
+        <w:fldChar w:fldCharType="end"/>
+      </w:r>
       <w:r>
         <w:t xml:space="preserve">: </w:t>
       </w:r>
@@ -13523,14 +13757,27 @@
       <w:r>
         <w:t xml:space="preserve">Tabella </w:t>
       </w:r>
-      <w:fldSimple w:instr=" SEQ Tabella \* ARABIC ">
-        <w:r>
-          <w:rPr>
-            <w:noProof/>
-          </w:rPr>
-          <w:t>4</w:t>
-        </w:r>
-      </w:fldSimple>
+      <w:r>
+        <w:fldChar w:fldCharType="begin"/>
+      </w:r>
+      <w:r>
+        <w:instrText xml:space="preserve"> SEQ Tabella \* ARABIC </w:instrText>
+      </w:r>
+      <w:r>
+        <w:fldChar w:fldCharType="separate"/>
+      </w:r>
+      <w:r>
+        <w:rPr>
+          <w:noProof/>
+        </w:rPr>
+        <w:t>4</w:t>
+      </w:r>
+      <w:r>
+        <w:rPr>
+          <w:noProof/>
+        </w:rPr>
+        <w:fldChar w:fldCharType="end"/>
+      </w:r>
       <w:r>
         <w:t>: Tempi relativi alla generazione di schemi su iBench.</w:t>
       </w:r>
@@ -14503,14 +14750,27 @@
       <w:r>
         <w:t xml:space="preserve">Tabella </w:t>
       </w:r>
-      <w:fldSimple w:instr=" SEQ Tabella \* ARABIC ">
-        <w:r>
-          <w:rPr>
-            <w:noProof/>
-          </w:rPr>
-          <w:t>5</w:t>
-        </w:r>
-      </w:fldSimple>
+      <w:r>
+        <w:fldChar w:fldCharType="begin"/>
+      </w:r>
+      <w:r>
+        <w:instrText xml:space="preserve"> SEQ Tabella \* ARABIC </w:instrText>
+      </w:r>
+      <w:r>
+        <w:fldChar w:fldCharType="separate"/>
+      </w:r>
+      <w:r>
+        <w:rPr>
+          <w:noProof/>
+        </w:rPr>
+        <w:t>5</w:t>
+      </w:r>
+      <w:r>
+        <w:rPr>
+          <w:noProof/>
+        </w:rPr>
+        <w:fldChar w:fldCharType="end"/>
+      </w:r>
       <w:r>
         <w:t xml:space="preserve">: </w:t>
       </w:r>
@@ -15144,14 +15404,27 @@
       <w:r>
         <w:t xml:space="preserve">Tabella </w:t>
       </w:r>
-      <w:fldSimple w:instr=" SEQ Tabella \* ARABIC ">
-        <w:r>
-          <w:rPr>
-            <w:noProof/>
-          </w:rPr>
-          <w:t>6</w:t>
-        </w:r>
-      </w:fldSimple>
+      <w:r>
+        <w:fldChar w:fldCharType="begin"/>
+      </w:r>
+      <w:r>
+        <w:instrText xml:space="preserve"> SEQ Tabella \* ARABIC </w:instrText>
+      </w:r>
+      <w:r>
+        <w:fldChar w:fldCharType="separate"/>
+      </w:r>
+      <w:r>
+        <w:rPr>
+          <w:noProof/>
+        </w:rPr>
+        <w:t>6</w:t>
+      </w:r>
+      <w:r>
+        <w:rPr>
+          <w:noProof/>
+        </w:rPr>
+        <w:fldChar w:fldCharType="end"/>
+      </w:r>
       <w:r>
         <w:t>: Tempi</w:t>
       </w:r>
@@ -15760,14 +16033,27 @@
       <w:r>
         <w:t xml:space="preserve">Tabella </w:t>
       </w:r>
-      <w:fldSimple w:instr=" SEQ Tabella \* ARABIC ">
-        <w:r>
-          <w:rPr>
-            <w:noProof/>
-          </w:rPr>
-          <w:t>7</w:t>
-        </w:r>
-      </w:fldSimple>
+      <w:r>
+        <w:fldChar w:fldCharType="begin"/>
+      </w:r>
+      <w:r>
+        <w:instrText xml:space="preserve"> SEQ Tabella \* ARABIC </w:instrText>
+      </w:r>
+      <w:r>
+        <w:fldChar w:fldCharType="separate"/>
+      </w:r>
+      <w:r>
+        <w:rPr>
+          <w:noProof/>
+        </w:rPr>
+        <w:t>7</w:t>
+      </w:r>
+      <w:r>
+        <w:rPr>
+          <w:noProof/>
+        </w:rPr>
+        <w:fldChar w:fldCharType="end"/>
+      </w:r>
       <w:r>
         <w:t xml:space="preserve">: </w:t>
       </w:r>
@@ -16383,14 +16669,27 @@
       <w:r>
         <w:t xml:space="preserve">Tabella </w:t>
       </w:r>
-      <w:fldSimple w:instr=" SEQ Tabella \* ARABIC ">
-        <w:r>
-          <w:rPr>
-            <w:noProof/>
-          </w:rPr>
-          <w:t>8</w:t>
-        </w:r>
-      </w:fldSimple>
+      <w:r>
+        <w:fldChar w:fldCharType="begin"/>
+      </w:r>
+      <w:r>
+        <w:instrText xml:space="preserve"> SEQ Tabella \* ARABIC </w:instrText>
+      </w:r>
+      <w:r>
+        <w:fldChar w:fldCharType="separate"/>
+      </w:r>
+      <w:r>
+        <w:rPr>
+          <w:noProof/>
+        </w:rPr>
+        <w:t>8</w:t>
+      </w:r>
+      <w:r>
+        <w:rPr>
+          <w:noProof/>
+        </w:rPr>
+        <w:fldChar w:fldCharType="end"/>
+      </w:r>
       <w:r>
         <w:t xml:space="preserve">: </w:t>
       </w:r>
@@ -17405,13 +17704,13 @@
           <w:i/>
           <w:iCs/>
         </w:rPr>
+        <w:instrText xml:space="preserve"> \* MERGEFORMAT </w:instrText>
       </w:r>
       <w:r>
         <w:rPr>
           <w:i/>
           <w:iCs/>
         </w:rPr>
-        <w:instrText xml:space="preserve"> \* MERGEFORMAT </w:instrText>
       </w:r>
       <w:r>
         <w:rPr>
@@ -18144,14 +18443,27 @@
       <w:r>
         <w:t xml:space="preserve">Tabella </w:t>
       </w:r>
-      <w:fldSimple w:instr=" SEQ Tabella \* ARABIC ">
-        <w:r>
-          <w:rPr>
-            <w:noProof/>
-          </w:rPr>
-          <w:t>9</w:t>
-        </w:r>
-      </w:fldSimple>
+      <w:r>
+        <w:fldChar w:fldCharType="begin"/>
+      </w:r>
+      <w:r>
+        <w:instrText xml:space="preserve"> SEQ Tabella \* ARABIC </w:instrText>
+      </w:r>
+      <w:r>
+        <w:fldChar w:fldCharType="separate"/>
+      </w:r>
+      <w:r>
+        <w:rPr>
+          <w:noProof/>
+        </w:rPr>
+        <w:t>9</w:t>
+      </w:r>
+      <w:r>
+        <w:rPr>
+          <w:noProof/>
+        </w:rPr>
+        <w:fldChar w:fldCharType="end"/>
+      </w:r>
       <w:r>
         <w:t xml:space="preserve">: </w:t>
       </w:r>
@@ -18873,14 +19185,27 @@
       <w:r>
         <w:t xml:space="preserve">Tabella </w:t>
       </w:r>
-      <w:fldSimple w:instr=" SEQ Tabella \* ARABIC ">
-        <w:r>
-          <w:rPr>
-            <w:noProof/>
-          </w:rPr>
-          <w:t>10</w:t>
-        </w:r>
-      </w:fldSimple>
+      <w:r>
+        <w:fldChar w:fldCharType="begin"/>
+      </w:r>
+      <w:r>
+        <w:instrText xml:space="preserve"> SEQ Tabella \* ARABIC </w:instrText>
+      </w:r>
+      <w:r>
+        <w:fldChar w:fldCharType="separate"/>
+      </w:r>
+      <w:r>
+        <w:rPr>
+          <w:noProof/>
+        </w:rPr>
+        <w:t>10</w:t>
+      </w:r>
+      <w:r>
+        <w:rPr>
+          <w:noProof/>
+        </w:rPr>
+        <w:fldChar w:fldCharType="end"/>
+      </w:r>
       <w:r>
         <w:t xml:space="preserve">: </w:t>
       </w:r>
@@ -19616,14 +19941,27 @@
       <w:r>
         <w:t xml:space="preserve">Tabella </w:t>
       </w:r>
-      <w:fldSimple w:instr=" SEQ Tabella \* ARABIC ">
-        <w:r>
-          <w:rPr>
-            <w:noProof/>
-          </w:rPr>
-          <w:t>11</w:t>
-        </w:r>
-      </w:fldSimple>
+      <w:r>
+        <w:fldChar w:fldCharType="begin"/>
+      </w:r>
+      <w:r>
+        <w:instrText xml:space="preserve"> SEQ Tabella \* ARABIC </w:instrText>
+      </w:r>
+      <w:r>
+        <w:fldChar w:fldCharType="separate"/>
+      </w:r>
+      <w:r>
+        <w:rPr>
+          <w:noProof/>
+        </w:rPr>
+        <w:t>11</w:t>
+      </w:r>
+      <w:r>
+        <w:rPr>
+          <w:noProof/>
+        </w:rPr>
+        <w:fldChar w:fldCharType="end"/>
+      </w:r>
       <w:r>
         <w:t xml:space="preserve">: </w:t>
       </w:r>
@@ -20644,16 +20982,19 @@
         <w:footnoteRef/>
       </w:r>
       <w:r>
-        <w:t xml:space="preserve"> </w:t>
-      </w:r>
-      <w:r>
-        <w:t xml:space="preserve">Per introdurre variabilità nella costruzione delle relazioni, è stata introdotta la variabilità del numero di attributi. </w:t>
-      </w:r>
-      <w:r>
-        <w:t>Durante i test è stata utilizzata una variabilità di 3 attributi.</w:t>
+        <w:t xml:space="preserve"> Per introdurre variabilità nella costruzione delle relazioni, è stata introdotta la variabilità del numero di attributi. </w:t>
+      </w:r>
+      <w:r>
+        <w:t xml:space="preserve">Durante i test è stata utilizzata una variabilità di </w:t>
+      </w:r>
+      <w:r>
+        <w:t>2</w:t>
       </w:r>
       <w:bookmarkStart w:id="60" w:name="_GoBack"/>
       <w:bookmarkEnd w:id="60"/>
+      <w:r>
+        <w:t xml:space="preserve"> attributi.</w:t>
+      </w:r>
     </w:p>
   </w:footnote>
 </w:footnotes>
@@ -23257,7 +23598,7 @@
 </file>
 
 <file path=customXml/itemProps1.xml><?xml version="1.0" encoding="utf-8"?>
-<ds:datastoreItem xmlns:ds="http://schemas.openxmlformats.org/officeDocument/2006/customXml" ds:itemID="{CC970598-E78A-C04A-AC51-F917F247E607}">
+<ds:datastoreItem xmlns:ds="http://schemas.openxmlformats.org/officeDocument/2006/customXml" ds:itemID="{101F0961-5145-5F46-9D87-C28645C924AC}">
   <ds:schemaRefs>
     <ds:schemaRef ds:uri="http://schemas.openxmlformats.org/officeDocument/2006/bibliography"/>
   </ds:schemaRefs>

</xml_diff>

<commit_message>
Aggiornamento excel ed inizio capitolo studio usabilità
</commit_message>
<xml_diff>
--- a/DocumentazioneDs.docx
+++ b/DocumentazioneDs.docx
@@ -415,7 +415,7 @@
                 <v:stroke joinstyle="miter"/>
                 <v:path gradientshapeok="t" o:connecttype="rect"/>
               </v:shapetype>
-              <v:shape id="Casella di testo 1" o:spid="_x0000_s1026" type="#_x0000_t202" style="position:absolute;margin-left:347.55pt;margin-top:21.45pt;width:179.4pt;height:147pt;z-index:251658240;visibility:visible;mso-wrap-style:square;mso-width-percent:0;mso-height-percent:0;mso-wrap-distance-left:9pt;mso-wrap-distance-top:0;mso-wrap-distance-right:9pt;mso-wrap-distance-bottom:0;mso-position-horizontal:absolute;mso-position-horizontal-relative:text;mso-position-vertical:absolute;mso-position-vertical-relative:text;mso-width-percent:0;mso-height-percent:0;mso-width-relative:margin;mso-height-relative:margin;v-text-anchor:top" o:gfxdata="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" filled="f" stroked="f">
+              <v:shape id="Casella di testo 1" o:spid="_x0000_s1026" type="#_x0000_t202" style="position:absolute;margin-left:347.55pt;margin-top:21.45pt;width:179.4pt;height:147pt;z-index:251658240;visibility:visible;mso-wrap-style:square;mso-width-percent:0;mso-height-percent:0;mso-wrap-distance-left:9pt;mso-wrap-distance-top:0;mso-wrap-distance-right:9pt;mso-wrap-distance-bottom:0;mso-position-horizontal:absolute;mso-position-horizontal-relative:text;mso-position-vertical:absolute;mso-position-vertical-relative:text;mso-width-percent:0;mso-height-percent:0;mso-width-relative:margin;mso-height-relative:margin;v-text-anchor:top" o:gfxdata="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" filled="f" stroked="f">
                 <v:textbox>
                   <w:txbxContent>
                     <w:p>
@@ -2107,23 +2107,7 @@
                 <w:noProof/>
                 <w:shd w:val="clear" w:color="auto" w:fill="FFFFFF"/>
               </w:rPr>
-              <w:t>Pars</w:t>
-            </w:r>
-            <w:r>
-              <w:rPr>
-                <w:rStyle w:val="Collegamentoipertestuale"/>
-                <w:noProof/>
-                <w:shd w:val="clear" w:color="auto" w:fill="FFFFFF"/>
-              </w:rPr>
-              <w:t>e</w:t>
-            </w:r>
-            <w:r>
-              <w:rPr>
-                <w:rStyle w:val="Collegamentoipertestuale"/>
-                <w:noProof/>
-                <w:shd w:val="clear" w:color="auto" w:fill="FFFFFF"/>
-              </w:rPr>
-              <w:t>r</w:t>
+              <w:t>Parser</w:t>
             </w:r>
             <w:r>
               <w:rPr>
@@ -3905,7 +3889,15 @@
         <w:t>è stata</w:t>
       </w:r>
       <w:r>
-        <w:t xml:space="preserve"> generata una cartella build in cui sono presenti vari script di shell (.</w:t>
+        <w:t xml:space="preserve"> generata una cartella build in cui sono presenti vari script di </w:t>
+      </w:r>
+      <w:proofErr w:type="spellStart"/>
+      <w:r>
+        <w:t>shell</w:t>
+      </w:r>
+      <w:proofErr w:type="spellEnd"/>
+      <w:r>
+        <w:t xml:space="preserve"> (.</w:t>
       </w:r>
       <w:proofErr w:type="spellStart"/>
       <w:r>
@@ -5439,16 +5431,29 @@
       <w:pPr>
         <w:jc w:val="both"/>
       </w:pPr>
-      <w:r>
-        <w:t>CoDIT (</w:t>
-      </w:r>
       <w:proofErr w:type="spellStart"/>
       <w:r>
+        <w:t>CoDIT</w:t>
+      </w:r>
+      <w:proofErr w:type="spellEnd"/>
+      <w:r>
+        <w:t xml:space="preserve"> (</w:t>
+      </w:r>
+      <w:proofErr w:type="spellStart"/>
+      <w:r>
         <w:t>Conceptual</w:t>
       </w:r>
       <w:proofErr w:type="spellEnd"/>
       <w:r>
-        <w:t xml:space="preserve"> Data Integration Tool), supporta il processo di integrazione dei dati a livello concettuale, permette la costruzione di uno schema globale correlando sottoschemi delle sorgenti</w:t>
+        <w:t xml:space="preserve"> Data Integration </w:t>
+      </w:r>
+      <w:proofErr w:type="spellStart"/>
+      <w:r>
+        <w:t>Tool</w:t>
+      </w:r>
+      <w:proofErr w:type="spellEnd"/>
+      <w:r>
+        <w:t>), supporta il processo di integrazione dei dati a livello concettuale, permette la costruzione di uno schema globale correlando sottoschemi delle sorgenti</w:t>
       </w:r>
       <w:r>
         <w:t xml:space="preserve"> e</w:t>
@@ -6032,8 +6037,13 @@
         <w:jc w:val="both"/>
       </w:pPr>
       <w:r>
-        <w:t>Per indicare l’entità viene utilizzato il tag</w:t>
-      </w:r>
+        <w:t xml:space="preserve">Per indicare l’entità viene utilizzato il </w:t>
+      </w:r>
+      <w:proofErr w:type="spellStart"/>
+      <w:r>
+        <w:t>tag</w:t>
+      </w:r>
+      <w:proofErr w:type="spellEnd"/>
       <w:r>
         <w:t xml:space="preserve"> "</w:t>
       </w:r>
@@ -6443,7 +6453,27 @@
           <w:szCs w:val="20"/>
           <w:shd w:val="clear" w:color="auto" w:fill="FFFFFF"/>
         </w:rPr>
-        <w:t>Per indicare gli attributi relativi all’entità viene utilizzato il tag "</w:t>
+        <w:t xml:space="preserve">Per indicare gli attributi relativi all’entità viene utilizzato il </w:t>
+      </w:r>
+      <w:proofErr w:type="spellStart"/>
+      <w:r>
+        <w:rPr>
+          <w:rFonts w:cstheme="minorHAnsi"/>
+          <w:color w:val="000000"/>
+          <w:szCs w:val="20"/>
+          <w:shd w:val="clear" w:color="auto" w:fill="FFFFFF"/>
+        </w:rPr>
+        <w:t>tag</w:t>
+      </w:r>
+      <w:proofErr w:type="spellEnd"/>
+      <w:r>
+        <w:rPr>
+          <w:rFonts w:cstheme="minorHAnsi"/>
+          <w:color w:val="000000"/>
+          <w:szCs w:val="20"/>
+          <w:shd w:val="clear" w:color="auto" w:fill="FFFFFF"/>
+        </w:rPr>
+        <w:t xml:space="preserve"> "</w:t>
       </w:r>
       <w:proofErr w:type="spellStart"/>
       <w:r>
@@ -6604,7 +6634,27 @@
           <w:szCs w:val="20"/>
           <w:shd w:val="clear" w:color="auto" w:fill="FFFFFF"/>
         </w:rPr>
-        <w:t>: Property, per indicare che è un attributo;</w:t>
+        <w:t xml:space="preserve">: </w:t>
+      </w:r>
+      <w:proofErr w:type="spellStart"/>
+      <w:r>
+        <w:rPr>
+          <w:rFonts w:cstheme="minorHAnsi"/>
+          <w:color w:val="000000"/>
+          <w:szCs w:val="20"/>
+          <w:shd w:val="clear" w:color="auto" w:fill="FFFFFF"/>
+        </w:rPr>
+        <w:t>Property</w:t>
+      </w:r>
+      <w:proofErr w:type="spellEnd"/>
+      <w:r>
+        <w:rPr>
+          <w:rFonts w:cstheme="minorHAnsi"/>
+          <w:color w:val="000000"/>
+          <w:szCs w:val="20"/>
+          <w:shd w:val="clear" w:color="auto" w:fill="FFFFFF"/>
+        </w:rPr>
+        <w:t>, per indicare che è un attributo;</w:t>
       </w:r>
     </w:p>
     <w:p>
@@ -6873,8 +6923,19 @@
           <w:szCs w:val="20"/>
           <w:shd w:val="clear" w:color="auto" w:fill="FFFFFF"/>
         </w:rPr>
-        <w:t>il tag</w:t>
-      </w:r>
+        <w:t xml:space="preserve">il </w:t>
+      </w:r>
+      <w:proofErr w:type="spellStart"/>
+      <w:r>
+        <w:rPr>
+          <w:rFonts w:cstheme="minorHAnsi"/>
+          <w:color w:val="000000"/>
+          <w:szCs w:val="20"/>
+          <w:shd w:val="clear" w:color="auto" w:fill="FFFFFF"/>
+        </w:rPr>
+        <w:t>tag</w:t>
+      </w:r>
+      <w:proofErr w:type="spellEnd"/>
       <w:r>
         <w:rPr>
           <w:rFonts w:cstheme="minorHAnsi"/>
@@ -7013,8 +7074,13 @@
         </w:r>
       </w:fldSimple>
       <w:r>
-        <w:t>: Struttura XML CoDIT</w:t>
-      </w:r>
+        <w:t xml:space="preserve">: Struttura XML </w:t>
+      </w:r>
+      <w:proofErr w:type="spellStart"/>
+      <w:r>
+        <w:t>CoDIT</w:t>
+      </w:r>
+      <w:proofErr w:type="spellEnd"/>
       <w:r>
         <w:t xml:space="preserve">, </w:t>
       </w:r>
@@ -7087,8 +7153,9 @@
           <w:szCs w:val="20"/>
           <w:shd w:val="clear" w:color="auto" w:fill="FFFFFF"/>
         </w:rPr>
-        <w:t xml:space="preserve">il tag </w:t>
-      </w:r>
+        <w:t xml:space="preserve">il </w:t>
+      </w:r>
+      <w:proofErr w:type="spellStart"/>
       <w:r>
         <w:rPr>
           <w:rFonts w:cstheme="minorHAnsi"/>
@@ -7096,9 +7163,9 @@
           <w:szCs w:val="20"/>
           <w:shd w:val="clear" w:color="auto" w:fill="FFFFFF"/>
         </w:rPr>
-        <w:t>"</w:t>
-      </w:r>
-      <w:proofErr w:type="spellStart"/>
+        <w:t>tag</w:t>
+      </w:r>
+      <w:proofErr w:type="spellEnd"/>
       <w:r>
         <w:rPr>
           <w:rFonts w:cstheme="minorHAnsi"/>
@@ -7106,9 +7173,8 @@
           <w:szCs w:val="20"/>
           <w:shd w:val="clear" w:color="auto" w:fill="FFFFFF"/>
         </w:rPr>
-        <w:t>packagedElement</w:t>
-      </w:r>
-      <w:proofErr w:type="spellEnd"/>
+        <w:t xml:space="preserve"> </w:t>
+      </w:r>
       <w:r>
         <w:rPr>
           <w:rFonts w:cstheme="minorHAnsi"/>
@@ -7116,8 +7182,9 @@
           <w:szCs w:val="20"/>
           <w:shd w:val="clear" w:color="auto" w:fill="FFFFFF"/>
         </w:rPr>
-        <w:t xml:space="preserve">", questa volta però </w:t>
-      </w:r>
+        <w:t>"</w:t>
+      </w:r>
+      <w:proofErr w:type="spellStart"/>
       <w:r>
         <w:rPr>
           <w:rFonts w:cstheme="minorHAnsi"/>
@@ -7125,8 +7192,9 @@
           <w:szCs w:val="20"/>
           <w:shd w:val="clear" w:color="auto" w:fill="FFFFFF"/>
         </w:rPr>
-        <w:t>è utilizzato con lo scopo di</w:t>
-      </w:r>
+        <w:t>packagedElement</w:t>
+      </w:r>
+      <w:proofErr w:type="spellEnd"/>
       <w:r>
         <w:rPr>
           <w:rFonts w:cstheme="minorHAnsi"/>
@@ -7134,7 +7202,7 @@
           <w:szCs w:val="20"/>
           <w:shd w:val="clear" w:color="auto" w:fill="FFFFFF"/>
         </w:rPr>
-        <w:t xml:space="preserve"> definire le associazioni</w:t>
+        <w:t xml:space="preserve">", questa volta però </w:t>
       </w:r>
       <w:r>
         <w:rPr>
@@ -7143,7 +7211,7 @@
           <w:szCs w:val="20"/>
           <w:shd w:val="clear" w:color="auto" w:fill="FFFFFF"/>
         </w:rPr>
-        <w:t xml:space="preserve">, </w:t>
+        <w:t>è utilizzato con lo scopo di</w:t>
       </w:r>
       <w:r>
         <w:rPr>
@@ -7152,7 +7220,7 @@
           <w:szCs w:val="20"/>
           <w:shd w:val="clear" w:color="auto" w:fill="FFFFFF"/>
         </w:rPr>
-        <w:t xml:space="preserve">e viene </w:t>
+        <w:t xml:space="preserve"> definire le associazioni</w:t>
       </w:r>
       <w:r>
         <w:rPr>
@@ -7161,7 +7229,45 @@
           <w:szCs w:val="20"/>
           <w:shd w:val="clear" w:color="auto" w:fill="FFFFFF"/>
         </w:rPr>
-        <w:t xml:space="preserve">specificato nell’attributo “xmi: </w:t>
+        <w:t xml:space="preserve">, </w:t>
+      </w:r>
+      <w:r>
+        <w:rPr>
+          <w:rFonts w:cstheme="minorHAnsi"/>
+          <w:color w:val="000000"/>
+          <w:szCs w:val="20"/>
+          <w:shd w:val="clear" w:color="auto" w:fill="FFFFFF"/>
+        </w:rPr>
+        <w:t xml:space="preserve">e viene </w:t>
+      </w:r>
+      <w:r>
+        <w:rPr>
+          <w:rFonts w:cstheme="minorHAnsi"/>
+          <w:color w:val="000000"/>
+          <w:szCs w:val="20"/>
+          <w:shd w:val="clear" w:color="auto" w:fill="FFFFFF"/>
+        </w:rPr>
+        <w:t>specificato nell’attributo “</w:t>
+      </w:r>
+      <w:proofErr w:type="spellStart"/>
+      <w:r>
+        <w:rPr>
+          <w:rFonts w:cstheme="minorHAnsi"/>
+          <w:color w:val="000000"/>
+          <w:szCs w:val="20"/>
+          <w:shd w:val="clear" w:color="auto" w:fill="FFFFFF"/>
+        </w:rPr>
+        <w:t>xmi</w:t>
+      </w:r>
+      <w:proofErr w:type="spellEnd"/>
+      <w:r>
+        <w:rPr>
+          <w:rFonts w:cstheme="minorHAnsi"/>
+          <w:color w:val="000000"/>
+          <w:szCs w:val="20"/>
+          <w:shd w:val="clear" w:color="auto" w:fill="FFFFFF"/>
+        </w:rPr>
+        <w:t xml:space="preserve">: </w:t>
       </w:r>
       <w:proofErr w:type="spellStart"/>
       <w:r>
@@ -8443,7 +8549,7 @@
           </mc:Choice>
           <mc:Fallback>
             <w:pict>
-              <v:shape w14:anchorId="0857C376" id="Casella di testo 34" o:spid="_x0000_s1027" type="#_x0000_t202" style="position:absolute;left:0;text-align:left;margin-left:34.7pt;margin-top:164.6pt;width:477.05pt;height:.05pt;z-index:251667456;visibility:visible;mso-wrap-style:square;mso-wrap-distance-left:9pt;mso-wrap-distance-top:0;mso-wrap-distance-right:9pt;mso-wrap-distance-bottom:0;mso-position-horizontal:absolute;mso-position-horizontal-relative:text;mso-position-vertical:absolute;mso-position-vertical-relative:text;v-text-anchor:top" o:gfxdata="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" stroked="f">
+              <v:shape w14:anchorId="0857C376" id="Casella di testo 34" o:spid="_x0000_s1027" type="#_x0000_t202" style="position:absolute;left:0;text-align:left;margin-left:34.7pt;margin-top:164.6pt;width:477.05pt;height:.05pt;z-index:251667456;visibility:visible;mso-wrap-style:square;mso-wrap-distance-left:9pt;mso-wrap-distance-top:0;mso-wrap-distance-right:9pt;mso-wrap-distance-bottom:0;mso-position-horizontal:absolute;mso-position-horizontal-relative:text;mso-position-vertical:absolute;mso-position-vertical-relative:text;v-text-anchor:top" o:gfxdata="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" stroked="f">
                 <v:textbox style="mso-fit-shape-to-text:t" inset="0,0,0,0">
                   <w:txbxContent>
                     <w:p>
@@ -8748,7 +8854,7 @@
           </mc:Choice>
           <mc:Fallback>
             <w:pict>
-              <v:shape w14:anchorId="6C2D16DE" id="Casella di testo 38" o:spid="_x0000_s1028" type="#_x0000_t202" style="position:absolute;left:0;text-align:left;margin-left:42.05pt;margin-top:407.55pt;width:394.55pt;height:.05pt;z-index:251669504;visibility:visible;mso-wrap-style:square;mso-wrap-distance-left:9pt;mso-wrap-distance-top:0;mso-wrap-distance-right:9pt;mso-wrap-distance-bottom:0;mso-position-horizontal:absolute;mso-position-horizontal-relative:text;mso-position-vertical:absolute;mso-position-vertical-relative:text;v-text-anchor:top" o:gfxdata="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" stroked="f">
+              <v:shape w14:anchorId="6C2D16DE" id="Casella di testo 38" o:spid="_x0000_s1028" type="#_x0000_t202" style="position:absolute;left:0;text-align:left;margin-left:42.05pt;margin-top:407.55pt;width:394.55pt;height:.05pt;z-index:251669504;visibility:visible;mso-wrap-style:square;mso-wrap-distance-left:9pt;mso-wrap-distance-top:0;mso-wrap-distance-right:9pt;mso-wrap-distance-bottom:0;mso-position-horizontal:absolute;mso-position-horizontal-relative:text;mso-position-vertical:absolute;mso-position-vertical-relative:text;v-text-anchor:top" o:gfxdata="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" stroked="f">
                 <v:textbox style="mso-fit-shape-to-text:t" inset="0,0,0,0">
                   <w:txbxContent>
                     <w:p>
@@ -10266,8 +10372,18 @@
           <w:iCs/>
           <w:shd w:val="clear" w:color="auto" w:fill="FFFFFF"/>
         </w:rPr>
-        <w:t>Struttura XMI riconosciuta da CoDIT</w:t>
-      </w:r>
+        <w:t xml:space="preserve">Struttura XMI riconosciuta da </w:t>
+      </w:r>
+      <w:proofErr w:type="spellStart"/>
+      <w:r>
+        <w:rPr>
+          <w:i/>
+          <w:iCs/>
+          <w:shd w:val="clear" w:color="auto" w:fill="FFFFFF"/>
+        </w:rPr>
+        <w:t>CoDIT</w:t>
+      </w:r>
+      <w:proofErr w:type="spellEnd"/>
       <w:r>
         <w:rPr>
           <w:rFonts w:cstheme="minorHAnsi"/>
@@ -10387,10 +10503,8 @@
           <w:szCs w:val="20"/>
           <w:shd w:val="clear" w:color="auto" w:fill="FFFFFF"/>
         </w:rPr>
-        <w:t>casuali, quindi la struttura generata non ha una semantica utile per poter ef</w:t>
-      </w:r>
-      <w:bookmarkStart w:id="32" w:name="_GoBack"/>
-      <w:bookmarkEnd w:id="32"/>
+        <w:t>casuali, quindi la struttura generata non ha una semantica utile per poter effettuare un vero e proprio reengineering</w:t>
+      </w:r>
       <w:r>
         <w:rPr>
           <w:rFonts w:cstheme="minorHAnsi"/>
@@ -10398,7 +10512,7 @@
           <w:szCs w:val="20"/>
           <w:shd w:val="clear" w:color="auto" w:fill="FFFFFF"/>
         </w:rPr>
-        <w:t>fettuare un vero e proprio reengineering</w:t>
+        <w:t xml:space="preserve"> semi-</w:t>
       </w:r>
       <w:r>
         <w:rPr>
@@ -10407,8 +10521,9 @@
           <w:szCs w:val="20"/>
           <w:shd w:val="clear" w:color="auto" w:fill="FFFFFF"/>
         </w:rPr>
-        <w:t xml:space="preserve"> semi-</w:t>
-      </w:r>
+        <w:t>automatico o manuale. Ciò che è abbiamo potuto fare è stato semplicemente mappare ogni r</w:t>
+      </w:r>
+      <w:commentRangeStart w:id="32"/>
       <w:r>
         <w:rPr>
           <w:rFonts w:cstheme="minorHAnsi"/>
@@ -10416,9 +10531,15 @@
           <w:szCs w:val="20"/>
           <w:shd w:val="clear" w:color="auto" w:fill="FFFFFF"/>
         </w:rPr>
-        <w:t>automatico o manuale. Ciò che è abbiamo potuto fare è stato semplicemente mappare ogni r</w:t>
-      </w:r>
-      <w:commentRangeStart w:id="33"/>
+        <w:t>elazion</w:t>
+      </w:r>
+      <w:commentRangeEnd w:id="32"/>
+      <w:r>
+        <w:rPr>
+          <w:rStyle w:val="Rimandocommento"/>
+        </w:rPr>
+        <w:commentReference w:id="32"/>
+      </w:r>
       <w:r>
         <w:rPr>
           <w:rFonts w:cstheme="minorHAnsi"/>
@@ -10426,14 +10547,7 @@
           <w:szCs w:val="20"/>
           <w:shd w:val="clear" w:color="auto" w:fill="FFFFFF"/>
         </w:rPr>
-        <w:t>elazion</w:t>
-      </w:r>
-      <w:commentRangeEnd w:id="33"/>
-      <w:r>
-        <w:rPr>
-          <w:rStyle w:val="Rimandocommento"/>
-        </w:rPr>
-        <w:commentReference w:id="33"/>
+        <w:t xml:space="preserve">e, nello schema generato da iBench, in una entità nello schema concettuale risultante, ricostruendo attributi, chiavi primarie ed esterne dalle informazioni </w:t>
       </w:r>
       <w:r>
         <w:rPr>
@@ -10442,7 +10556,7 @@
           <w:szCs w:val="20"/>
           <w:shd w:val="clear" w:color="auto" w:fill="FFFFFF"/>
         </w:rPr>
-        <w:t xml:space="preserve">e, nello schema generato da iBench, in una entità nello schema concettuale risultante, ricostruendo attributi, chiavi primarie ed esterne dalle informazioni </w:t>
+        <w:t>relative ad ogni relazione specificata nella</w:t>
       </w:r>
       <w:r>
         <w:rPr>
@@ -10451,45 +10565,46 @@
           <w:szCs w:val="20"/>
           <w:shd w:val="clear" w:color="auto" w:fill="FFFFFF"/>
         </w:rPr>
-        <w:t>relative ad ogni relazione specificata nella</w:t>
-      </w:r>
-      <w:r>
+        <w:t xml:space="preserve"> struttura generata da iBench.</w:t>
+      </w:r>
+    </w:p>
+    <w:p>
+      <w:pPr>
+        <w:pStyle w:val="Titolo2"/>
+        <w:spacing w:line="360" w:lineRule="auto"/>
+        <w:rPr>
+          <w:shd w:val="clear" w:color="auto" w:fill="FFFFFF"/>
+        </w:rPr>
+      </w:pPr>
+      <w:bookmarkStart w:id="33" w:name="_Toc21525079"/>
+      <w:r>
+        <w:rPr>
+          <w:shd w:val="clear" w:color="auto" w:fill="FFFFFF"/>
+        </w:rPr>
+        <w:t>Implementazione</w:t>
+      </w:r>
+      <w:bookmarkEnd w:id="33"/>
+    </w:p>
+    <w:p>
+      <w:pPr>
+        <w:jc w:val="both"/>
         <w:rPr>
           <w:rFonts w:cstheme="minorHAnsi"/>
           <w:color w:val="000000"/>
           <w:szCs w:val="20"/>
           <w:shd w:val="clear" w:color="auto" w:fill="FFFFFF"/>
         </w:rPr>
-        <w:t xml:space="preserve"> struttura generata da iBench.</w:t>
-      </w:r>
-    </w:p>
-    <w:p>
-      <w:pPr>
-        <w:pStyle w:val="Titolo2"/>
-        <w:spacing w:line="360" w:lineRule="auto"/>
-        <w:rPr>
-          <w:shd w:val="clear" w:color="auto" w:fill="FFFFFF"/>
-        </w:rPr>
-      </w:pPr>
-      <w:bookmarkStart w:id="34" w:name="_Toc21525079"/>
-      <w:r>
-        <w:rPr>
-          <w:shd w:val="clear" w:color="auto" w:fill="FFFFFF"/>
-        </w:rPr>
-        <w:t>Implementazione</w:t>
-      </w:r>
-      <w:bookmarkEnd w:id="34"/>
-    </w:p>
-    <w:p>
-      <w:pPr>
-        <w:jc w:val="both"/>
+      </w:pPr>
+      <w:r>
         <w:rPr>
           <w:rFonts w:cstheme="minorHAnsi"/>
           <w:color w:val="000000"/>
           <w:szCs w:val="20"/>
           <w:shd w:val="clear" w:color="auto" w:fill="FFFFFF"/>
         </w:rPr>
-      </w:pPr>
+        <w:t xml:space="preserve">Per implementare il parser è stato utilizzato il linguaggio di programmazione Python, il quale offre una soluzione finalizzata proprio all’interfacciamento con i file XML. Infatti, grazie all’utilizzo del modulo </w:t>
+      </w:r>
+      <w:proofErr w:type="spellStart"/>
       <w:r>
         <w:rPr>
           <w:rFonts w:cstheme="minorHAnsi"/>
@@ -10497,9 +10612,9 @@
           <w:szCs w:val="20"/>
           <w:shd w:val="clear" w:color="auto" w:fill="FFFFFF"/>
         </w:rPr>
-        <w:t xml:space="preserve">Per implementare il parser è stato utilizzato il linguaggio di programmazione Python, il quale offre una soluzione finalizzata proprio all’interfacciamento con i file XML. Infatti, grazie all’utilizzo del modulo </w:t>
-      </w:r>
-      <w:proofErr w:type="spellStart"/>
+        <w:t>xml.etree.ElementTree</w:t>
+      </w:r>
+      <w:proofErr w:type="spellEnd"/>
       <w:r>
         <w:rPr>
           <w:rFonts w:cstheme="minorHAnsi"/>
@@ -10507,65 +10622,64 @@
           <w:szCs w:val="20"/>
           <w:shd w:val="clear" w:color="auto" w:fill="FFFFFF"/>
         </w:rPr>
-        <w:t>xml.etree.ElementTree</w:t>
+        <w:t xml:space="preserve"> è stato possibile leggere il contenuto del file e creare una struttura per il nuovo file XMI da generare.</w:t>
+      </w:r>
+    </w:p>
+    <w:p>
+      <w:pPr>
+        <w:jc w:val="both"/>
+        <w:rPr>
+          <w:rFonts w:cstheme="minorHAnsi"/>
+          <w:szCs w:val="20"/>
+          <w:shd w:val="clear" w:color="auto" w:fill="FFFFFF"/>
+        </w:rPr>
+      </w:pPr>
+      <w:r>
+        <w:rPr>
+          <w:rFonts w:cstheme="minorHAnsi"/>
+          <w:szCs w:val="20"/>
+          <w:shd w:val="clear" w:color="auto" w:fill="FFFFFF"/>
+        </w:rPr>
+        <w:t xml:space="preserve">Per individuare i nomi degli elementi all’interno del file XML è stato utilizzato </w:t>
+      </w:r>
+      <w:proofErr w:type="spellStart"/>
+      <w:r>
+        <w:rPr>
+          <w:rFonts w:cstheme="minorHAnsi"/>
+          <w:szCs w:val="20"/>
+          <w:shd w:val="clear" w:color="auto" w:fill="FFFFFF"/>
+        </w:rPr>
+        <w:t>XPath</w:t>
       </w:r>
       <w:proofErr w:type="spellEnd"/>
       <w:r>
+        <w:rPr>
+          <w:rFonts w:cstheme="minorHAnsi"/>
+          <w:szCs w:val="20"/>
+          <w:shd w:val="clear" w:color="auto" w:fill="FFFFFF"/>
+        </w:rPr>
+        <w:t>, un linguaggio di interrogazione, parte della famiglia XML, che permette di individuare i nodi all’interno di un documento.</w:t>
+      </w:r>
+    </w:p>
+    <w:p>
+      <w:pPr>
+        <w:jc w:val="both"/>
         <w:rPr>
           <w:rFonts w:cstheme="minorHAnsi"/>
           <w:color w:val="000000"/>
           <w:szCs w:val="20"/>
           <w:shd w:val="clear" w:color="auto" w:fill="FFFFFF"/>
         </w:rPr>
-        <w:t xml:space="preserve"> è stato possibile leggere il contenuto del file e creare una struttura per il nuovo file XMI da generare.</w:t>
-      </w:r>
-    </w:p>
-    <w:p>
-      <w:pPr>
-        <w:jc w:val="both"/>
-        <w:rPr>
-          <w:rFonts w:cstheme="minorHAnsi"/>
-          <w:szCs w:val="20"/>
-          <w:shd w:val="clear" w:color="auto" w:fill="FFFFFF"/>
-        </w:rPr>
-      </w:pPr>
-      <w:r>
-        <w:rPr>
-          <w:rFonts w:cstheme="minorHAnsi"/>
-          <w:szCs w:val="20"/>
-          <w:shd w:val="clear" w:color="auto" w:fill="FFFFFF"/>
-        </w:rPr>
-        <w:t xml:space="preserve">Per individuare i nomi degli elementi all’interno del file XML è stato utilizzato </w:t>
-      </w:r>
-      <w:proofErr w:type="spellStart"/>
-      <w:r>
-        <w:rPr>
-          <w:rFonts w:cstheme="minorHAnsi"/>
-          <w:szCs w:val="20"/>
-          <w:shd w:val="clear" w:color="auto" w:fill="FFFFFF"/>
-        </w:rPr>
-        <w:t>XPath</w:t>
-      </w:r>
-      <w:proofErr w:type="spellEnd"/>
-      <w:r>
-        <w:rPr>
-          <w:rFonts w:cstheme="minorHAnsi"/>
-          <w:szCs w:val="20"/>
-          <w:shd w:val="clear" w:color="auto" w:fill="FFFFFF"/>
-        </w:rPr>
-        <w:t>, un linguaggio di interrogazione, parte della famiglia XML, che permette di individuare i nodi all’interno di un documento.</w:t>
-      </w:r>
-    </w:p>
-    <w:p>
-      <w:pPr>
-        <w:jc w:val="both"/>
+      </w:pPr>
+      <w:r>
         <w:rPr>
           <w:rFonts w:cstheme="minorHAnsi"/>
           <w:color w:val="000000"/>
           <w:szCs w:val="20"/>
           <w:shd w:val="clear" w:color="auto" w:fill="FFFFFF"/>
         </w:rPr>
-      </w:pPr>
+        <w:t xml:space="preserve">Di seguito mostreremo le varie parti del parser in relazione alla struttura del file XML mostrata nel </w:t>
+      </w:r>
       <w:r>
         <w:rPr>
           <w:rFonts w:cstheme="minorHAnsi"/>
@@ -10573,7 +10687,7 @@
           <w:szCs w:val="20"/>
           <w:shd w:val="clear" w:color="auto" w:fill="FFFFFF"/>
         </w:rPr>
-        <w:t xml:space="preserve">Di seguito mostreremo le varie parti del parser in relazione alla struttura del file XML mostrata nel </w:t>
+        <w:t xml:space="preserve">paragrafo </w:t>
       </w:r>
       <w:r>
         <w:rPr>
@@ -10582,7 +10696,7 @@
           <w:szCs w:val="20"/>
           <w:shd w:val="clear" w:color="auto" w:fill="FFFFFF"/>
         </w:rPr>
-        <w:t xml:space="preserve">paragrafo </w:t>
+        <w:fldChar w:fldCharType="begin"/>
       </w:r>
       <w:r>
         <w:rPr>
@@ -10591,7 +10705,7 @@
           <w:szCs w:val="20"/>
           <w:shd w:val="clear" w:color="auto" w:fill="FFFFFF"/>
         </w:rPr>
-        <w:fldChar w:fldCharType="begin"/>
+        <w:instrText xml:space="preserve"> REF _Ref20316493 \h  \* MERGEFORMAT </w:instrText>
       </w:r>
       <w:r>
         <w:rPr>
@@ -10600,7 +10714,6 @@
           <w:szCs w:val="20"/>
           <w:shd w:val="clear" w:color="auto" w:fill="FFFFFF"/>
         </w:rPr>
-        <w:instrText xml:space="preserve"> REF _Ref20316493 \h  \* MERGEFORMAT </w:instrText>
       </w:r>
       <w:r>
         <w:rPr>
@@ -10609,7 +10722,26 @@
           <w:szCs w:val="20"/>
           <w:shd w:val="clear" w:color="auto" w:fill="FFFFFF"/>
         </w:rPr>
-      </w:r>
+        <w:fldChar w:fldCharType="separate"/>
+      </w:r>
+      <w:r>
+        <w:rPr>
+          <w:i/>
+          <w:iCs/>
+          <w:shd w:val="clear" w:color="auto" w:fill="FFFFFF"/>
+        </w:rPr>
+        <w:t xml:space="preserve">Struttura XMI riconosciuta da </w:t>
+      </w:r>
+      <w:proofErr w:type="spellStart"/>
+      <w:r>
+        <w:rPr>
+          <w:i/>
+          <w:iCs/>
+          <w:shd w:val="clear" w:color="auto" w:fill="FFFFFF"/>
+        </w:rPr>
+        <w:t>CoDIT</w:t>
+      </w:r>
+      <w:proofErr w:type="spellEnd"/>
       <w:r>
         <w:rPr>
           <w:rFonts w:cstheme="minorHAnsi"/>
@@ -10617,15 +10749,7 @@
           <w:szCs w:val="20"/>
           <w:shd w:val="clear" w:color="auto" w:fill="FFFFFF"/>
         </w:rPr>
-        <w:fldChar w:fldCharType="separate"/>
-      </w:r>
-      <w:r>
-        <w:rPr>
-          <w:i/>
-          <w:iCs/>
-          <w:shd w:val="clear" w:color="auto" w:fill="FFFFFF"/>
-        </w:rPr>
-        <w:t>Struttura XMI riconosciuta da CoDIT</w:t>
+        <w:fldChar w:fldCharType="end"/>
       </w:r>
       <w:r>
         <w:rPr>
@@ -10634,15 +10758,6 @@
           <w:szCs w:val="20"/>
           <w:shd w:val="clear" w:color="auto" w:fill="FFFFFF"/>
         </w:rPr>
-        <w:fldChar w:fldCharType="end"/>
-      </w:r>
-      <w:r>
-        <w:rPr>
-          <w:rFonts w:cstheme="minorHAnsi"/>
-          <w:color w:val="000000"/>
-          <w:szCs w:val="20"/>
-          <w:shd w:val="clear" w:color="auto" w:fill="FFFFFF"/>
-        </w:rPr>
         <w:t>.</w:t>
       </w:r>
     </w:p>
@@ -10654,14 +10769,14 @@
           <w:shd w:val="clear" w:color="auto" w:fill="FFFFFF"/>
         </w:rPr>
       </w:pPr>
-      <w:bookmarkStart w:id="35" w:name="_Toc21525080"/>
+      <w:bookmarkStart w:id="34" w:name="_Toc21525080"/>
       <w:r>
         <w:rPr>
           <w:shd w:val="clear" w:color="auto" w:fill="FFFFFF"/>
         </w:rPr>
         <w:t>Sezione iniziale</w:t>
       </w:r>
-      <w:bookmarkEnd w:id="35"/>
+      <w:bookmarkEnd w:id="34"/>
     </w:p>
     <w:p>
       <w:pPr>
@@ -10732,7 +10847,7 @@
           <w:shd w:val="clear" w:color="auto" w:fill="FFFFFF"/>
         </w:rPr>
       </w:pPr>
-      <w:bookmarkStart w:id="36" w:name="_Toc21525081"/>
+      <w:bookmarkStart w:id="35" w:name="_Toc21525081"/>
       <w:r>
         <w:rPr>
           <w:shd w:val="clear" w:color="auto" w:fill="FFFFFF"/>
@@ -10740,7 +10855,7 @@
         <w:lastRenderedPageBreak/>
         <w:t>Sezione entità e attributi</w:t>
       </w:r>
-      <w:bookmarkEnd w:id="36"/>
+      <w:bookmarkEnd w:id="35"/>
     </w:p>
     <w:p>
       <w:pPr>
@@ -10890,14 +11005,14 @@
           <w:shd w:val="clear" w:color="auto" w:fill="FFFFFF"/>
         </w:rPr>
       </w:pPr>
-      <w:bookmarkStart w:id="37" w:name="_Toc21525082"/>
+      <w:bookmarkStart w:id="36" w:name="_Toc21525082"/>
       <w:r>
         <w:rPr>
           <w:shd w:val="clear" w:color="auto" w:fill="FFFFFF"/>
         </w:rPr>
         <w:t>Sezione relazioni</w:t>
       </w:r>
-      <w:bookmarkEnd w:id="37"/>
+      <w:bookmarkEnd w:id="36"/>
     </w:p>
     <w:p>
       <w:pPr>
@@ -10972,12 +11087,12 @@
         <w:pStyle w:val="Titolo3"/>
         <w:spacing w:line="360" w:lineRule="auto"/>
       </w:pPr>
-      <w:bookmarkStart w:id="38" w:name="_Toc21525083"/>
+      <w:bookmarkStart w:id="37" w:name="_Toc21525083"/>
       <w:r>
         <w:lastRenderedPageBreak/>
         <w:t>Sezione finale</w:t>
       </w:r>
-      <w:bookmarkEnd w:id="38"/>
+      <w:bookmarkEnd w:id="37"/>
     </w:p>
     <w:p>
       <w:r>
@@ -11032,11 +11147,11 @@
         <w:pStyle w:val="Titolo2"/>
         <w:spacing w:line="360" w:lineRule="auto"/>
       </w:pPr>
-      <w:bookmarkStart w:id="39" w:name="_Toc21525084"/>
+      <w:bookmarkStart w:id="38" w:name="_Toc21525084"/>
       <w:r>
         <w:t>Utilizzo</w:t>
       </w:r>
-      <w:bookmarkEnd w:id="39"/>
+      <w:bookmarkEnd w:id="38"/>
     </w:p>
     <w:p>
       <w:pPr>
@@ -11205,7 +11320,23 @@
         <w:t>i</w:t>
       </w:r>
       <w:r>
-        <w:t xml:space="preserve"> file con il tool CoDIT, in </w:t>
+        <w:t xml:space="preserve"> file con il </w:t>
+      </w:r>
+      <w:proofErr w:type="spellStart"/>
+      <w:r>
+        <w:t>tool</w:t>
+      </w:r>
+      <w:proofErr w:type="spellEnd"/>
+      <w:r>
+        <w:t xml:space="preserve"> </w:t>
+      </w:r>
+      <w:proofErr w:type="spellStart"/>
+      <w:r>
+        <w:t>CoDIT</w:t>
+      </w:r>
+      <w:proofErr w:type="spellEnd"/>
+      <w:r>
+        <w:t xml:space="preserve">, in </w:t>
       </w:r>
       <w:proofErr w:type="spellStart"/>
       <w:r>
@@ -11243,12 +11374,12 @@
         <w:pStyle w:val="Titolo1"/>
         <w:spacing w:line="480" w:lineRule="auto"/>
       </w:pPr>
-      <w:bookmarkStart w:id="40" w:name="_Toc21525085"/>
+      <w:bookmarkStart w:id="39" w:name="_Toc21525085"/>
       <w:r>
         <w:lastRenderedPageBreak/>
         <w:t>Riscontro sull’utilizzo di CoDIT con schemi di grandi dimensioni</w:t>
       </w:r>
-      <w:bookmarkEnd w:id="40"/>
+      <w:bookmarkEnd w:id="39"/>
     </w:p>
     <w:p>
       <w:pPr>
@@ -11329,13 +11460,13 @@
         <w:pStyle w:val="Titolo2"/>
         <w:spacing w:line="360" w:lineRule="auto"/>
       </w:pPr>
-      <w:bookmarkStart w:id="41" w:name="_Ref21078732"/>
-      <w:bookmarkStart w:id="42" w:name="_Toc21525086"/>
+      <w:bookmarkStart w:id="40" w:name="_Ref21078732"/>
+      <w:bookmarkStart w:id="41" w:name="_Toc21525086"/>
       <w:r>
         <w:t>Fasi e macchine utilizzate</w:t>
       </w:r>
+      <w:bookmarkEnd w:id="40"/>
       <w:bookmarkEnd w:id="41"/>
-      <w:bookmarkEnd w:id="42"/>
     </w:p>
     <w:p>
       <w:pPr>
@@ -11971,8 +12102,8 @@
         <w:pStyle w:val="Didascalia"/>
         <w:spacing w:before="240" w:after="120" w:line="360" w:lineRule="auto"/>
       </w:pPr>
-      <w:bookmarkStart w:id="43" w:name="_Toc20321018"/>
-      <w:bookmarkStart w:id="44" w:name="_Toc21083383"/>
+      <w:bookmarkStart w:id="42" w:name="_Toc20321018"/>
+      <w:bookmarkStart w:id="43" w:name="_Toc21083383"/>
       <w:r>
         <w:t xml:space="preserve">Tabella </w:t>
       </w:r>
@@ -11993,19 +12124,19 @@
       <w:r>
         <w:t xml:space="preserve"> pc.</w:t>
       </w:r>
+      <w:bookmarkEnd w:id="42"/>
       <w:bookmarkEnd w:id="43"/>
-      <w:bookmarkEnd w:id="44"/>
     </w:p>
     <w:p>
       <w:pPr>
         <w:pStyle w:val="Titolo2"/>
         <w:spacing w:line="360" w:lineRule="auto"/>
       </w:pPr>
-      <w:bookmarkStart w:id="45" w:name="_Toc21525087"/>
+      <w:bookmarkStart w:id="44" w:name="_Toc21525087"/>
       <w:r>
         <w:t>Generazione schemi con iBench</w:t>
       </w:r>
-      <w:bookmarkEnd w:id="45"/>
+      <w:bookmarkEnd w:id="44"/>
     </w:p>
     <w:p>
       <w:pPr>
@@ -12065,14 +12196,14 @@
           <w:shd w:val="clear" w:color="auto" w:fill="FFFFFF"/>
         </w:rPr>
       </w:pPr>
-      <w:bookmarkStart w:id="46" w:name="_Toc21525088"/>
+      <w:bookmarkStart w:id="45" w:name="_Toc21525088"/>
       <w:r>
         <w:rPr>
           <w:shd w:val="clear" w:color="auto" w:fill="FFFFFF"/>
         </w:rPr>
         <w:t>Risultati</w:t>
       </w:r>
-      <w:bookmarkEnd w:id="46"/>
+      <w:bookmarkEnd w:id="45"/>
     </w:p>
     <w:p>
       <w:pPr>
@@ -12942,8 +13073,8 @@
         <w:pStyle w:val="Didascalia"/>
         <w:spacing w:before="240" w:after="360"/>
       </w:pPr>
-      <w:bookmarkStart w:id="47" w:name="_Toc20321019"/>
-      <w:bookmarkStart w:id="48" w:name="_Toc21083384"/>
+      <w:bookmarkStart w:id="46" w:name="_Toc20321019"/>
+      <w:bookmarkStart w:id="47" w:name="_Toc21083384"/>
       <w:r>
         <w:t xml:space="preserve">Tabella </w:t>
       </w:r>
@@ -12967,8 +13098,8 @@
       <w:r>
         <w:t>ioni superiori al massimo consentito.</w:t>
       </w:r>
+      <w:bookmarkEnd w:id="46"/>
       <w:bookmarkEnd w:id="47"/>
-      <w:bookmarkEnd w:id="48"/>
     </w:p>
     <w:p>
       <w:r>
@@ -13443,8 +13574,8 @@
         <w:pStyle w:val="Didascalia"/>
         <w:spacing w:before="240"/>
       </w:pPr>
-      <w:bookmarkStart w:id="49" w:name="_Toc20321020"/>
-      <w:bookmarkStart w:id="50" w:name="_Toc21083385"/>
+      <w:bookmarkStart w:id="48" w:name="_Toc20321020"/>
+      <w:bookmarkStart w:id="49" w:name="_Toc21083385"/>
       <w:r>
         <w:t xml:space="preserve">Tabella </w:t>
       </w:r>
@@ -13459,8 +13590,8 @@
       <w:r>
         <w:t>: Tempi relativi alla generazione di schemi su iBench.</w:t>
       </w:r>
+      <w:bookmarkEnd w:id="48"/>
       <w:bookmarkEnd w:id="49"/>
-      <w:bookmarkEnd w:id="50"/>
     </w:p>
     <w:p>
       <w:pPr>
@@ -13685,11 +13816,11 @@
       </w:tblPr>
       <w:tblGrid>
         <w:gridCol w:w="1250"/>
-        <w:gridCol w:w="1227"/>
-        <w:gridCol w:w="1349"/>
-        <w:gridCol w:w="1202"/>
-        <w:gridCol w:w="1465"/>
-        <w:gridCol w:w="1465"/>
+        <w:gridCol w:w="1223"/>
+        <w:gridCol w:w="1350"/>
+        <w:gridCol w:w="1199"/>
+        <w:gridCol w:w="1468"/>
+        <w:gridCol w:w="1468"/>
         <w:gridCol w:w="1680"/>
       </w:tblGrid>
       <w:tr>
@@ -14423,8 +14554,8 @@
         <w:pStyle w:val="Didascalia"/>
         <w:spacing w:before="240" w:line="276" w:lineRule="auto"/>
       </w:pPr>
-      <w:bookmarkStart w:id="51" w:name="_Toc20321021"/>
-      <w:bookmarkStart w:id="52" w:name="_Toc21083386"/>
+      <w:bookmarkStart w:id="50" w:name="_Toc20321021"/>
+      <w:bookmarkStart w:id="51" w:name="_Toc21083386"/>
       <w:r>
         <w:t xml:space="preserve">Tabella </w:t>
       </w:r>
@@ -14445,8 +14576,8 @@
       <w:r>
         <w:t>utilizzati per lo studio di usabilità.</w:t>
       </w:r>
+      <w:bookmarkEnd w:id="50"/>
       <w:bookmarkEnd w:id="51"/>
-      <w:bookmarkEnd w:id="52"/>
     </w:p>
     <w:p>
       <w:pPr>
@@ -14471,14 +14602,14 @@
           <w:rStyle w:val="Enfasiintensa"/>
         </w:rPr>
       </w:pPr>
-      <w:bookmarkStart w:id="53" w:name="_Toc21525089"/>
+      <w:bookmarkStart w:id="52" w:name="_Toc21525089"/>
       <w:r>
         <w:rPr>
           <w:rStyle w:val="Enfasiintensa"/>
         </w:rPr>
         <w:t>PC1</w:t>
       </w:r>
-      <w:bookmarkEnd w:id="53"/>
+      <w:bookmarkEnd w:id="52"/>
     </w:p>
     <w:tbl>
       <w:tblPr>
@@ -15048,8 +15179,8 @@
         <w:pStyle w:val="Didascalia"/>
         <w:spacing w:before="240"/>
       </w:pPr>
-      <w:bookmarkStart w:id="54" w:name="_Toc20321022"/>
-      <w:bookmarkStart w:id="55" w:name="_Toc21083387"/>
+      <w:bookmarkStart w:id="53" w:name="_Toc20321022"/>
+      <w:bookmarkStart w:id="54" w:name="_Toc21083387"/>
       <w:r>
         <w:t xml:space="preserve">Tabella </w:t>
       </w:r>
@@ -15070,8 +15201,8 @@
       <w:r>
         <w:t xml:space="preserve"> ottenuti con il PC1.</w:t>
       </w:r>
+      <w:bookmarkEnd w:id="53"/>
       <w:bookmarkEnd w:id="54"/>
-      <w:bookmarkEnd w:id="55"/>
     </w:p>
     <w:p>
       <w:pPr>
@@ -15081,7 +15212,7 @@
           <w:rStyle w:val="Enfasiintensa"/>
         </w:rPr>
       </w:pPr>
-      <w:bookmarkStart w:id="56" w:name="_Toc21525090"/>
+      <w:bookmarkStart w:id="55" w:name="_Toc21525090"/>
       <w:r>
         <w:rPr>
           <w:rStyle w:val="Enfasiintensa"/>
@@ -15094,7 +15225,7 @@
         </w:rPr>
         <w:t>2</w:t>
       </w:r>
-      <w:bookmarkEnd w:id="56"/>
+      <w:bookmarkEnd w:id="55"/>
     </w:p>
     <w:tbl>
       <w:tblPr>
@@ -15134,7 +15265,7 @@
                 <w:szCs w:val="21"/>
               </w:rPr>
             </w:pPr>
-            <w:bookmarkStart w:id="57" w:name="_Toc20321023"/>
+            <w:bookmarkStart w:id="56" w:name="_Toc20321023"/>
             <w:r>
               <w:rPr>
                 <w:b/>
@@ -15665,7 +15796,7 @@
         <w:pStyle w:val="Didascalia"/>
         <w:spacing w:before="240"/>
       </w:pPr>
-      <w:bookmarkStart w:id="58" w:name="_Toc21083388"/>
+      <w:bookmarkStart w:id="57" w:name="_Toc21083388"/>
       <w:r>
         <w:t xml:space="preserve">Tabella </w:t>
       </w:r>
@@ -15695,8 +15826,8 @@
       <w:r>
         <w:t>.</w:t>
       </w:r>
+      <w:bookmarkEnd w:id="56"/>
       <w:bookmarkEnd w:id="57"/>
-      <w:bookmarkEnd w:id="58"/>
     </w:p>
     <w:p>
       <w:pPr>
@@ -15706,14 +15837,14 @@
           <w:rStyle w:val="Enfasiintensa"/>
         </w:rPr>
       </w:pPr>
-      <w:bookmarkStart w:id="59" w:name="_Toc21525091"/>
+      <w:bookmarkStart w:id="58" w:name="_Toc21525091"/>
       <w:r>
         <w:rPr>
           <w:rStyle w:val="Enfasiintensa"/>
         </w:rPr>
         <w:t>PC3</w:t>
       </w:r>
-      <w:bookmarkEnd w:id="59"/>
+      <w:bookmarkEnd w:id="58"/>
     </w:p>
     <w:tbl>
       <w:tblPr>
@@ -16287,8 +16418,8 @@
         <w:pStyle w:val="Didascalia"/>
         <w:spacing w:before="240"/>
       </w:pPr>
-      <w:bookmarkStart w:id="60" w:name="_Toc20321024"/>
-      <w:bookmarkStart w:id="61" w:name="_Toc21083389"/>
+      <w:bookmarkStart w:id="59" w:name="_Toc20321024"/>
+      <w:bookmarkStart w:id="60" w:name="_Toc21083389"/>
       <w:r>
         <w:t xml:space="preserve">Tabella </w:t>
       </w:r>
@@ -16312,8 +16443,8 @@
       <w:r>
         <w:t>.</w:t>
       </w:r>
+      <w:bookmarkEnd w:id="59"/>
       <w:bookmarkEnd w:id="60"/>
-      <w:bookmarkEnd w:id="61"/>
     </w:p>
     <w:p>
       <w:pPr>
@@ -16467,12 +16598,12 @@
         <w:pStyle w:val="Titolo1"/>
         <w:spacing w:line="360" w:lineRule="auto"/>
       </w:pPr>
-      <w:bookmarkStart w:id="62" w:name="_Toc21525092"/>
+      <w:bookmarkStart w:id="61" w:name="_Toc21525092"/>
       <w:r>
         <w:lastRenderedPageBreak/>
         <w:t>Tempistiche di esecuzione delle fasi preliminari</w:t>
       </w:r>
-      <w:bookmarkEnd w:id="62"/>
+      <w:bookmarkEnd w:id="61"/>
     </w:p>
     <w:p>
       <w:pPr>
@@ -17345,7 +17476,7 @@
           <w:rStyle w:val="Enfasiintensa"/>
         </w:rPr>
       </w:pPr>
-      <w:bookmarkStart w:id="63" w:name="_Toc21525093"/>
+      <w:bookmarkStart w:id="62" w:name="_Toc21525093"/>
       <w:r>
         <w:rPr>
           <w:rStyle w:val="Enfasiintensa"/>
@@ -17358,7 +17489,7 @@
         </w:rPr>
         <w:t>1</w:t>
       </w:r>
-      <w:bookmarkEnd w:id="63"/>
+      <w:bookmarkEnd w:id="62"/>
     </w:p>
     <w:tbl>
       <w:tblPr>
@@ -18033,7 +18164,7 @@
         <w:pStyle w:val="Didascalia"/>
         <w:spacing w:before="240"/>
       </w:pPr>
-      <w:bookmarkStart w:id="64" w:name="_Toc21083390"/>
+      <w:bookmarkStart w:id="63" w:name="_Toc21083390"/>
       <w:r>
         <w:t xml:space="preserve">Tabella </w:t>
       </w:r>
@@ -18057,7 +18188,7 @@
       <w:r>
         <w:t>iva visualizzazione su CoDIT ottenuti con il PC1.</w:t>
       </w:r>
-      <w:bookmarkEnd w:id="64"/>
+      <w:bookmarkEnd w:id="63"/>
     </w:p>
     <w:p>
       <w:pPr>
@@ -18067,7 +18198,7 @@
           <w:rStyle w:val="Enfasiintensa"/>
         </w:rPr>
       </w:pPr>
-      <w:bookmarkStart w:id="65" w:name="_Toc21525094"/>
+      <w:bookmarkStart w:id="64" w:name="_Toc21525094"/>
       <w:r>
         <w:rPr>
           <w:rStyle w:val="Enfasiintensa"/>
@@ -18080,7 +18211,7 @@
         </w:rPr>
         <w:t>2</w:t>
       </w:r>
-      <w:bookmarkEnd w:id="65"/>
+      <w:bookmarkEnd w:id="64"/>
     </w:p>
     <w:tbl>
       <w:tblPr>
@@ -18755,7 +18886,7 @@
           <w:rStyle w:val="Enfasiintensa"/>
         </w:rPr>
       </w:pPr>
-      <w:bookmarkStart w:id="66" w:name="_Toc21083391"/>
+      <w:bookmarkStart w:id="65" w:name="_Toc21083391"/>
       <w:r>
         <w:t xml:space="preserve">Tabella </w:t>
       </w:r>
@@ -18785,7 +18916,7 @@
       <w:r>
         <w:t>.</w:t>
       </w:r>
-      <w:bookmarkEnd w:id="66"/>
+      <w:bookmarkEnd w:id="65"/>
     </w:p>
     <w:p>
       <w:pPr>
@@ -18795,7 +18926,7 @@
           <w:rStyle w:val="Enfasiintensa"/>
         </w:rPr>
       </w:pPr>
-      <w:bookmarkStart w:id="67" w:name="_Toc21525095"/>
+      <w:bookmarkStart w:id="66" w:name="_Toc21525095"/>
       <w:r>
         <w:rPr>
           <w:rStyle w:val="Enfasiintensa"/>
@@ -18809,7 +18940,7 @@
         </w:rPr>
         <w:t>3</w:t>
       </w:r>
-      <w:bookmarkEnd w:id="67"/>
+      <w:bookmarkEnd w:id="66"/>
     </w:p>
     <w:tbl>
       <w:tblPr>
@@ -19499,7 +19630,7 @@
         <w:pStyle w:val="Didascalia"/>
         <w:spacing w:before="240"/>
       </w:pPr>
-      <w:bookmarkStart w:id="68" w:name="_Toc21083392"/>
+      <w:bookmarkStart w:id="67" w:name="_Toc21083392"/>
       <w:r>
         <w:t xml:space="preserve">Tabella </w:t>
       </w:r>
@@ -19535,7 +19666,7 @@
       <w:r>
         <w:t>.</w:t>
       </w:r>
-      <w:bookmarkEnd w:id="68"/>
+      <w:bookmarkEnd w:id="67"/>
     </w:p>
     <w:p>
       <w:pPr>
@@ -19555,14 +19686,196 @@
         <w:pStyle w:val="Titolo1"/>
         <w:spacing w:line="480" w:lineRule="auto"/>
       </w:pPr>
-      <w:bookmarkStart w:id="69" w:name="_Toc21525096"/>
+      <w:bookmarkStart w:id="68" w:name="_Toc21525096"/>
       <w:r>
         <w:lastRenderedPageBreak/>
         <w:t>Studio di usabilità</w:t>
       </w:r>
+      <w:bookmarkEnd w:id="68"/>
+    </w:p>
+    <w:p>
+      <w:r>
+        <w:t>Metriche utilizzate: tempo di esecuzione di ogni fase ed errori commessi.</w:t>
+      </w:r>
+    </w:p>
+    <w:p>
+      <w:r>
+        <w:t xml:space="preserve">Lo studio dell’usabilità è stato condotto utilizzando le macchine sopra descritte. Inoltre, per la misurazione del tempo di esecuzione delle varie fasi sono stati utilizzati degli </w:t>
+      </w:r>
+      <w:proofErr w:type="spellStart"/>
+      <w:r>
+        <w:t>smartphone</w:t>
+      </w:r>
+      <w:proofErr w:type="spellEnd"/>
+      <w:r>
+        <w:t>. Il test è composto dalle seguenti fasi:</w:t>
+      </w:r>
+    </w:p>
+    <w:p>
+      <w:pPr>
+        <w:pStyle w:val="Paragrafoelenco"/>
+        <w:numPr>
+          <w:ilvl w:val="0"/>
+          <w:numId w:val="12"/>
+        </w:numPr>
+      </w:pPr>
+      <w:r>
+        <w:t xml:space="preserve">Compilazione questionario </w:t>
+      </w:r>
+      <w:proofErr w:type="spellStart"/>
+      <w:r>
+        <w:t>pre</w:t>
+      </w:r>
+      <w:proofErr w:type="spellEnd"/>
+      <w:r>
+        <w:t>-esperimento, per la raccolta dei dati statistici come le conoscenze preliminari;</w:t>
+      </w:r>
+    </w:p>
+    <w:p>
+      <w:pPr>
+        <w:pStyle w:val="Paragrafoelenco"/>
+        <w:numPr>
+          <w:ilvl w:val="0"/>
+          <w:numId w:val="12"/>
+        </w:numPr>
+      </w:pPr>
+      <w:r>
+        <w:t>Lettura e comprensione delle slide che racchiudono le conoscenze preliminari alla comprensione degli operatori</w:t>
+      </w:r>
+      <w:r>
+        <w:t>;</w:t>
+      </w:r>
+    </w:p>
+    <w:p>
+      <w:pPr>
+        <w:pStyle w:val="Paragrafoelenco"/>
+        <w:numPr>
+          <w:ilvl w:val="0"/>
+          <w:numId w:val="12"/>
+        </w:numPr>
+      </w:pPr>
+      <w:r>
+        <w:t>Spiegazione dello svolgimento delle successive fasi al candidato;</w:t>
+      </w:r>
+    </w:p>
+    <w:p>
+      <w:pPr>
+        <w:ind w:left="360"/>
+      </w:pPr>
+      <w:r>
+        <w:t>Le successive fasi verranno svolte unicamente dal candidato, senza nessun supporto dove possibile.</w:t>
+      </w:r>
+    </w:p>
+    <w:p>
+      <w:pPr>
+        <w:pStyle w:val="Paragrafoelenco"/>
+        <w:numPr>
+          <w:ilvl w:val="0"/>
+          <w:numId w:val="12"/>
+        </w:numPr>
+      </w:pPr>
+      <w:r>
+        <w:t>Selezione di due elementi casuali in modo da visualizzare</w:t>
+      </w:r>
+      <w:r>
+        <w:t xml:space="preserve"> la lista degli operatori iconici</w:t>
+      </w:r>
+      <w:r>
+        <w:t>;</w:t>
+      </w:r>
+    </w:p>
+    <w:p>
+      <w:pPr>
+        <w:pStyle w:val="Paragrafoelenco"/>
+        <w:numPr>
+          <w:ilvl w:val="0"/>
+          <w:numId w:val="12"/>
+        </w:numPr>
+      </w:pPr>
+      <w:r>
+        <w:t>Individuazione dell’operatore iconico appropriato in base alla situazione spiegata;</w:t>
+      </w:r>
+    </w:p>
+    <w:p>
+      <w:pPr>
+        <w:pStyle w:val="Paragrafoelenco"/>
+        <w:numPr>
+          <w:ilvl w:val="0"/>
+          <w:numId w:val="12"/>
+        </w:numPr>
+      </w:pPr>
+      <w:r>
+        <w:t xml:space="preserve">Selezione degli elementi coinvolti indicati dai </w:t>
+      </w:r>
+      <w:r>
+        <w:t>facilitatori</w:t>
+      </w:r>
+      <w:r>
+        <w:t>;</w:t>
+      </w:r>
+    </w:p>
+    <w:p>
+      <w:pPr>
+        <w:pStyle w:val="Paragrafoelenco"/>
+        <w:numPr>
+          <w:ilvl w:val="0"/>
+          <w:numId w:val="12"/>
+        </w:numPr>
+      </w:pPr>
+      <w:r>
+        <w:t>Selezione dell’operatore appropriato;</w:t>
+      </w:r>
+    </w:p>
+    <w:p>
+      <w:pPr>
+        <w:pStyle w:val="Paragrafoelenco"/>
+        <w:numPr>
+          <w:ilvl w:val="0"/>
+          <w:numId w:val="12"/>
+        </w:numPr>
+      </w:pPr>
+      <w:r>
+        <w:t>Selezione della configurazione giusta in base all’operazione indicata d</w:t>
+      </w:r>
+      <w:r>
+        <w:t>a</w:t>
+      </w:r>
+      <w:r>
+        <w:t xml:space="preserve">i </w:t>
+      </w:r>
+      <w:r>
+        <w:t>facilitatori</w:t>
+      </w:r>
+      <w:bookmarkStart w:id="69" w:name="_GoBack"/>
       <w:bookmarkEnd w:id="69"/>
-    </w:p>
-    <w:p/>
+      <w:r>
+        <w:t>;</w:t>
+      </w:r>
+    </w:p>
+    <w:p>
+      <w:pPr>
+        <w:pStyle w:val="Paragrafoelenco"/>
+        <w:numPr>
+          <w:ilvl w:val="0"/>
+          <w:numId w:val="12"/>
+        </w:numPr>
+      </w:pPr>
+      <w:r>
+        <w:t>Completamento procedura aggiuntiva, ove prevista;</w:t>
+      </w:r>
+    </w:p>
+    <w:p>
+      <w:pPr>
+        <w:pStyle w:val="Paragrafoelenco"/>
+        <w:numPr>
+          <w:ilvl w:val="0"/>
+          <w:numId w:val="12"/>
+        </w:numPr>
+      </w:pPr>
+      <w:r>
+        <w:t>Utilizzo dei tasti relativi all’eliminazione dell’operatore, visualizzazione degli elementi coinvolti e modifica della configurazione, dove richiesto.</w:t>
+      </w:r>
+    </w:p>
     <w:p>
       <w:pPr>
         <w:rPr>
@@ -20440,7 +20753,7 @@
 
 <file path=word/comments.xml><?xml version="1.0" encoding="utf-8"?>
 <w:comments xmlns:wpc="http://schemas.microsoft.com/office/word/2010/wordprocessingCanvas" xmlns:cx="http://schemas.microsoft.com/office/drawing/2014/chartex" xmlns:cx1="http://schemas.microsoft.com/office/drawing/2015/9/8/chartex" xmlns:cx2="http://schemas.microsoft.com/office/drawing/2015/10/21/chartex" xmlns:cx3="http://schemas.microsoft.com/office/drawing/2016/5/9/chartex" xmlns:cx4="http://schemas.microsoft.com/office/drawing/2016/5/10/chartex" xmlns:cx5="http://schemas.microsoft.com/office/drawing/2016/5/11/chartex" xmlns:cx6="http://schemas.microsoft.com/office/drawing/2016/5/12/chartex" xmlns:cx7="http://schemas.microsoft.com/office/drawing/2016/5/13/chartex" xmlns:cx8="http://schemas.microsoft.com/office/drawing/2016/5/14/chartex" xmlns:mc="http://schemas.openxmlformats.org/markup-compatibility/2006" xmlns:aink="http://schemas.microsoft.com/office/drawing/2016/ink" xmlns:am3d="http://schemas.microsoft.com/office/drawing/2017/model3d" xmlns:o="urn:schemas-microsoft-com:office:office" xmlns:r="http://schemas.openxmlformats.org/officeDocument/2006/relationships" xmlns:m="http://schemas.openxmlformats.org/officeDocument/2006/math" xmlns:v="urn:schemas-microsoft-com:vml" xmlns:wp14="http://schemas.microsoft.com/office/word/2010/wordprocessingDrawing" xmlns:wp="http://schemas.openxmlformats.org/drawingml/2006/wordprocessingDrawing" xmlns:w10="urn:schemas-microsoft-com:office:word" xmlns:w="http://schemas.openxmlformats.org/wordprocessingml/2006/main" xmlns:w14="http://schemas.microsoft.com/office/word/2010/wordml" xmlns:w15="http://schemas.microsoft.com/office/word/2012/wordml" xmlns:w16cid="http://schemas.microsoft.com/office/word/2016/wordml/cid" xmlns:w16se="http://schemas.microsoft.com/office/word/2015/wordml/symex" xmlns:wpg="http://schemas.microsoft.com/office/word/2010/wordprocessingGroup" xmlns:wpi="http://schemas.microsoft.com/office/word/2010/wordprocessingInk" xmlns:wne="http://schemas.microsoft.com/office/word/2006/wordml" xmlns:wps="http://schemas.microsoft.com/office/word/2010/wordprocessingShape" mc:Ignorable="w14 w15 w16se w16cid wp14">
-  <w:comment w:id="33" w:author="Roberta" w:date="2019-10-09T14:52:00Z" w:initials="R">
+  <w:comment w:id="32" w:author="Roberta" w:date="2019-10-09T14:52:00Z" w:initials="R">
     <w:p>
       <w:pPr>
         <w:pStyle w:val="Testocommento"/>
@@ -20452,15 +20765,7 @@
         <w:annotationRef/>
       </w:r>
       <w:r>
-        <w:t xml:space="preserve">Va bene lasciare relazione anche se può essere forviante? Solo che negli schemi generati da </w:t>
-      </w:r>
-      <w:proofErr w:type="spellStart"/>
-      <w:r>
-        <w:t>ibench</w:t>
-      </w:r>
-      <w:proofErr w:type="spellEnd"/>
-      <w:r>
-        <w:t xml:space="preserve"> le chiama così. Se vi viene un modo per far capire la cosa aggiungete.</w:t>
+        <w:t>Va bene lasciare relazione anche se può essere forviante? Solo che negli schemi generati da ibench le chiama così. Se vi viene un modo per far capire la cosa aggiungete.</w:t>
       </w:r>
     </w:p>
   </w:comment>
@@ -21437,6 +21742,92 @@
     </w:lvl>
   </w:abstractNum>
   <w:abstractNum w:abstractNumId="8" w15:restartNumberingAfterBreak="0">
+    <w:nsid w:val="5CDA6079"/>
+    <w:multiLevelType w:val="hybridMultilevel"/>
+    <w:tmpl w:val="945032D8"/>
+    <w:lvl w:ilvl="0" w:tplc="0410000F">
+      <w:start w:val="1"/>
+      <w:numFmt w:val="decimal"/>
+      <w:lvlText w:val="%1."/>
+      <w:lvlJc w:val="left"/>
+      <w:pPr>
+        <w:ind w:left="720" w:hanging="360"/>
+      </w:pPr>
+    </w:lvl>
+    <w:lvl w:ilvl="1" w:tplc="04100019" w:tentative="1">
+      <w:start w:val="1"/>
+      <w:numFmt w:val="lowerLetter"/>
+      <w:lvlText w:val="%2."/>
+      <w:lvlJc w:val="left"/>
+      <w:pPr>
+        <w:ind w:left="1440" w:hanging="360"/>
+      </w:pPr>
+    </w:lvl>
+    <w:lvl w:ilvl="2" w:tplc="0410001B" w:tentative="1">
+      <w:start w:val="1"/>
+      <w:numFmt w:val="lowerRoman"/>
+      <w:lvlText w:val="%3."/>
+      <w:lvlJc w:val="right"/>
+      <w:pPr>
+        <w:ind w:left="2160" w:hanging="180"/>
+      </w:pPr>
+    </w:lvl>
+    <w:lvl w:ilvl="3" w:tplc="0410000F" w:tentative="1">
+      <w:start w:val="1"/>
+      <w:numFmt w:val="decimal"/>
+      <w:lvlText w:val="%4."/>
+      <w:lvlJc w:val="left"/>
+      <w:pPr>
+        <w:ind w:left="2880" w:hanging="360"/>
+      </w:pPr>
+    </w:lvl>
+    <w:lvl w:ilvl="4" w:tplc="04100019" w:tentative="1">
+      <w:start w:val="1"/>
+      <w:numFmt w:val="lowerLetter"/>
+      <w:lvlText w:val="%5."/>
+      <w:lvlJc w:val="left"/>
+      <w:pPr>
+        <w:ind w:left="3600" w:hanging="360"/>
+      </w:pPr>
+    </w:lvl>
+    <w:lvl w:ilvl="5" w:tplc="0410001B" w:tentative="1">
+      <w:start w:val="1"/>
+      <w:numFmt w:val="lowerRoman"/>
+      <w:lvlText w:val="%6."/>
+      <w:lvlJc w:val="right"/>
+      <w:pPr>
+        <w:ind w:left="4320" w:hanging="180"/>
+      </w:pPr>
+    </w:lvl>
+    <w:lvl w:ilvl="6" w:tplc="0410000F" w:tentative="1">
+      <w:start w:val="1"/>
+      <w:numFmt w:val="decimal"/>
+      <w:lvlText w:val="%7."/>
+      <w:lvlJc w:val="left"/>
+      <w:pPr>
+        <w:ind w:left="5040" w:hanging="360"/>
+      </w:pPr>
+    </w:lvl>
+    <w:lvl w:ilvl="7" w:tplc="04100019" w:tentative="1">
+      <w:start w:val="1"/>
+      <w:numFmt w:val="lowerLetter"/>
+      <w:lvlText w:val="%8."/>
+      <w:lvlJc w:val="left"/>
+      <w:pPr>
+        <w:ind w:left="5760" w:hanging="360"/>
+      </w:pPr>
+    </w:lvl>
+    <w:lvl w:ilvl="8" w:tplc="0410001B" w:tentative="1">
+      <w:start w:val="1"/>
+      <w:numFmt w:val="lowerRoman"/>
+      <w:lvlText w:val="%9."/>
+      <w:lvlJc w:val="right"/>
+      <w:pPr>
+        <w:ind w:left="6480" w:hanging="180"/>
+      </w:pPr>
+    </w:lvl>
+  </w:abstractNum>
+  <w:abstractNum w:abstractNumId="9" w15:restartNumberingAfterBreak="0">
     <w:nsid w:val="65E4377D"/>
     <w:multiLevelType w:val="hybridMultilevel"/>
     <w:tmpl w:val="EDC2D21A"/>
@@ -21549,7 +21940,7 @@
       </w:rPr>
     </w:lvl>
   </w:abstractNum>
-  <w:abstractNum w:abstractNumId="9" w15:restartNumberingAfterBreak="0">
+  <w:abstractNum w:abstractNumId="10" w15:restartNumberingAfterBreak="0">
     <w:nsid w:val="6BB36EF6"/>
     <w:multiLevelType w:val="hybridMultilevel"/>
     <w:tmpl w:val="582A97CA"/>
@@ -21662,7 +22053,7 @@
       </w:rPr>
     </w:lvl>
   </w:abstractNum>
-  <w:abstractNum w:abstractNumId="10" w15:restartNumberingAfterBreak="0">
+  <w:abstractNum w:abstractNumId="11" w15:restartNumberingAfterBreak="0">
     <w:nsid w:val="7FB76B66"/>
     <w:multiLevelType w:val="hybridMultilevel"/>
     <w:tmpl w:val="E2FA322C"/>
@@ -21755,16 +22146,16 @@
     <w:abstractNumId w:val="0"/>
   </w:num>
   <w:num w:numId="3">
-    <w:abstractNumId w:val="9"/>
+    <w:abstractNumId w:val="10"/>
   </w:num>
   <w:num w:numId="4">
-    <w:abstractNumId w:val="10"/>
+    <w:abstractNumId w:val="11"/>
   </w:num>
   <w:num w:numId="5">
     <w:abstractNumId w:val="3"/>
   </w:num>
   <w:num w:numId="6">
-    <w:abstractNumId w:val="8"/>
+    <w:abstractNumId w:val="9"/>
   </w:num>
   <w:num w:numId="7">
     <w:abstractNumId w:val="5"/>
@@ -21780,6 +22171,9 @@
   </w:num>
   <w:num w:numId="11">
     <w:abstractNumId w:val="2"/>
+  </w:num>
+  <w:num w:numId="12">
+    <w:abstractNumId w:val="8"/>
   </w:num>
 </w:numbering>
 </file>
@@ -22303,6 +22697,7 @@
   <w:style w:type="character" w:default="1" w:styleId="Carpredefinitoparagrafo">
     <w:name w:val="Default Paragraph Font"/>
     <w:uiPriority w:val="1"/>
+    <w:semiHidden/>
     <w:unhideWhenUsed/>
   </w:style>
   <w:style w:type="table" w:default="1" w:styleId="Tabellanormale">
@@ -23185,7 +23580,7 @@
 </file>
 
 <file path=customXml/itemProps1.xml><?xml version="1.0" encoding="utf-8"?>
-<ds:datastoreItem xmlns:ds="http://schemas.openxmlformats.org/officeDocument/2006/customXml" ds:itemID="{FF7EF72E-6410-405D-83E7-BF245669C17E}">
+<ds:datastoreItem xmlns:ds="http://schemas.openxmlformats.org/officeDocument/2006/customXml" ds:itemID="{327F2152-B75A-9B44-9694-EE55C9FCDCC2}">
   <ds:schemaRefs>
     <ds:schemaRef ds:uri="http://schemas.openxmlformats.org/officeDocument/2006/bibliography"/>
   </ds:schemaRefs>

</xml_diff>

<commit_message>
aggiornamento documentazione; caricamento file relativi ai due questionari
</commit_message>
<xml_diff>
--- a/DocumentazioneDs.docx
+++ b/DocumentazioneDs.docx
@@ -261,7 +261,7 @@
         <mc:AlternateContent>
           <mc:Choice Requires="wps">
             <w:drawing>
-              <wp:anchor distT="0" distB="0" distL="114300" distR="114300" simplePos="0" relativeHeight="251658240" behindDoc="0" locked="0" layoutInCell="1" allowOverlap="1" wp14:anchorId="5C05D9AD" wp14:editId="7FE775EA">
+              <wp:anchor distT="0" distB="0" distL="114300" distR="114300" simplePos="0" relativeHeight="251653120" behindDoc="0" locked="0" layoutInCell="1" allowOverlap="1" wp14:anchorId="5C05D9AD" wp14:editId="69E6D923">
                 <wp:simplePos x="0" y="0"/>
                 <wp:positionH relativeFrom="column">
                   <wp:posOffset>4413885</wp:posOffset>
@@ -415,7 +415,7 @@
                 <v:stroke joinstyle="miter"/>
                 <v:path gradientshapeok="t" o:connecttype="rect"/>
               </v:shapetype>
-              <v:shape id="Casella di testo 1" o:spid="_x0000_s1026" type="#_x0000_t202" style="position:absolute;margin-left:347.55pt;margin-top:21.45pt;width:179.4pt;height:147pt;z-index:251658240;visibility:visible;mso-wrap-style:square;mso-width-percent:0;mso-height-percent:0;mso-wrap-distance-left:9pt;mso-wrap-distance-top:0;mso-wrap-distance-right:9pt;mso-wrap-distance-bottom:0;mso-position-horizontal:absolute;mso-position-horizontal-relative:text;mso-position-vertical:absolute;mso-position-vertical-relative:text;mso-width-percent:0;mso-height-percent:0;mso-width-relative:margin;mso-height-relative:margin;v-text-anchor:top" o:gfxdata="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" filled="f" stroked="f">
+              <v:shape id="Casella di testo 1" o:spid="_x0000_s1026" type="#_x0000_t202" style="position:absolute;margin-left:347.55pt;margin-top:21.45pt;width:179.4pt;height:147pt;z-index:251653120;visibility:visible;mso-wrap-style:square;mso-width-percent:0;mso-height-percent:0;mso-wrap-distance-left:9pt;mso-wrap-distance-top:0;mso-wrap-distance-right:9pt;mso-wrap-distance-bottom:0;mso-position-horizontal:absolute;mso-position-horizontal-relative:text;mso-position-vertical:absolute;mso-position-vertical-relative:text;mso-width-percent:0;mso-height-percent:0;mso-width-relative:margin;mso-height-relative:margin;v-text-anchor:top" o:gfxdata="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" filled="f" stroked="f">
                 <v:textbox>
                   <w:txbxContent>
                     <w:p>
@@ -832,7 +832,7 @@
           <w:r>
             <w:fldChar w:fldCharType="separate"/>
           </w:r>
-          <w:hyperlink w:anchor="_Toc21525060" w:history="1">
+          <w:hyperlink w:anchor="_Toc22129896" w:history="1">
             <w:r>
               <w:rPr>
                 <w:rStyle w:val="Collegamentoipertestuale"/>
@@ -859,7 +859,7 @@
                 <w:noProof/>
                 <w:webHidden/>
               </w:rPr>
-              <w:instrText xml:space="preserve"> PAGEREF _Toc21525060 \h </w:instrText>
+              <w:instrText xml:space="preserve"> PAGEREF _Toc22129896 \h </w:instrText>
             </w:r>
             <w:r>
               <w:rPr>
@@ -902,7 +902,7 @@
               <w:lang w:eastAsia="it-IT"/>
             </w:rPr>
           </w:pPr>
-          <w:hyperlink w:anchor="_Toc21525061" w:history="1">
+          <w:hyperlink w:anchor="_Toc22129897" w:history="1">
             <w:r>
               <w:rPr>
                 <w:rStyle w:val="Collegamentoipertestuale"/>
@@ -929,7 +929,7 @@
                 <w:noProof/>
                 <w:webHidden/>
               </w:rPr>
-              <w:instrText xml:space="preserve"> PAGEREF _Toc21525061 \h </w:instrText>
+              <w:instrText xml:space="preserve"> PAGEREF _Toc22129897 \h </w:instrText>
             </w:r>
             <w:r>
               <w:rPr>
@@ -972,7 +972,7 @@
               <w:lang w:eastAsia="it-IT"/>
             </w:rPr>
           </w:pPr>
-          <w:hyperlink w:anchor="_Toc21525062" w:history="1">
+          <w:hyperlink w:anchor="_Toc22129898" w:history="1">
             <w:r>
               <w:rPr>
                 <w:rStyle w:val="Collegamentoipertestuale"/>
@@ -999,7 +999,7 @@
                 <w:noProof/>
                 <w:webHidden/>
               </w:rPr>
-              <w:instrText xml:space="preserve"> PAGEREF _Toc21525062 \h </w:instrText>
+              <w:instrText xml:space="preserve"> PAGEREF _Toc22129898 \h </w:instrText>
             </w:r>
             <w:r>
               <w:rPr>
@@ -1042,7 +1042,7 @@
               <w:lang w:eastAsia="it-IT"/>
             </w:rPr>
           </w:pPr>
-          <w:hyperlink w:anchor="_Toc21525063" w:history="1">
+          <w:hyperlink w:anchor="_Toc22129899" w:history="1">
             <w:r>
               <w:rPr>
                 <w:rStyle w:val="Collegamentoipertestuale"/>
@@ -1069,7 +1069,7 @@
                 <w:noProof/>
                 <w:webHidden/>
               </w:rPr>
-              <w:instrText xml:space="preserve"> PAGEREF _Toc21525063 \h </w:instrText>
+              <w:instrText xml:space="preserve"> PAGEREF _Toc22129899 \h </w:instrText>
             </w:r>
             <w:r>
               <w:rPr>
@@ -1112,7 +1112,7 @@
               <w:lang w:eastAsia="it-IT"/>
             </w:rPr>
           </w:pPr>
-          <w:hyperlink w:anchor="_Toc21525064" w:history="1">
+          <w:hyperlink w:anchor="_Toc22129900" w:history="1">
             <w:r>
               <w:rPr>
                 <w:rStyle w:val="Collegamentoipertestuale"/>
@@ -1140,7 +1140,7 @@
                 <w:noProof/>
                 <w:webHidden/>
               </w:rPr>
-              <w:instrText xml:space="preserve"> PAGEREF _Toc21525064 \h </w:instrText>
+              <w:instrText xml:space="preserve"> PAGEREF _Toc22129900 \h </w:instrText>
             </w:r>
             <w:r>
               <w:rPr>
@@ -1183,7 +1183,7 @@
               <w:lang w:eastAsia="it-IT"/>
             </w:rPr>
           </w:pPr>
-          <w:hyperlink w:anchor="_Toc21525065" w:history="1">
+          <w:hyperlink w:anchor="_Toc22129901" w:history="1">
             <w:r>
               <w:rPr>
                 <w:rStyle w:val="Collegamentoipertestuale"/>
@@ -1210,7 +1210,7 @@
                 <w:noProof/>
                 <w:webHidden/>
               </w:rPr>
-              <w:instrText xml:space="preserve"> PAGEREF _Toc21525065 \h </w:instrText>
+              <w:instrText xml:space="preserve"> PAGEREF _Toc22129901 \h </w:instrText>
             </w:r>
             <w:r>
               <w:rPr>
@@ -1253,7 +1253,7 @@
               <w:lang w:eastAsia="it-IT"/>
             </w:rPr>
           </w:pPr>
-          <w:hyperlink w:anchor="_Toc21525066" w:history="1">
+          <w:hyperlink w:anchor="_Toc22129902" w:history="1">
             <w:r>
               <w:rPr>
                 <w:rStyle w:val="Collegamentoipertestuale"/>
@@ -1280,7 +1280,7 @@
                 <w:noProof/>
                 <w:webHidden/>
               </w:rPr>
-              <w:instrText xml:space="preserve"> PAGEREF _Toc21525066 \h </w:instrText>
+              <w:instrText xml:space="preserve"> PAGEREF _Toc22129902 \h </w:instrText>
             </w:r>
             <w:r>
               <w:rPr>
@@ -1323,7 +1323,7 @@
               <w:lang w:eastAsia="it-IT"/>
             </w:rPr>
           </w:pPr>
-          <w:hyperlink w:anchor="_Toc21525067" w:history="1">
+          <w:hyperlink w:anchor="_Toc22129903" w:history="1">
             <w:r>
               <w:rPr>
                 <w:rStyle w:val="Collegamentoipertestuale"/>
@@ -1350,7 +1350,7 @@
                 <w:noProof/>
                 <w:webHidden/>
               </w:rPr>
-              <w:instrText xml:space="preserve"> PAGEREF _Toc21525067 \h </w:instrText>
+              <w:instrText xml:space="preserve"> PAGEREF _Toc22129903 \h </w:instrText>
             </w:r>
             <w:r>
               <w:rPr>
@@ -1393,7 +1393,7 @@
               <w:lang w:eastAsia="it-IT"/>
             </w:rPr>
           </w:pPr>
-          <w:hyperlink w:anchor="_Toc21525068" w:history="1">
+          <w:hyperlink w:anchor="_Toc22129904" w:history="1">
             <w:r>
               <w:rPr>
                 <w:rStyle w:val="Collegamentoipertestuale"/>
@@ -1421,7 +1421,7 @@
                 <w:noProof/>
                 <w:webHidden/>
               </w:rPr>
-              <w:instrText xml:space="preserve"> PAGEREF _Toc21525068 \h </w:instrText>
+              <w:instrText xml:space="preserve"> PAGEREF _Toc22129904 \h </w:instrText>
             </w:r>
             <w:r>
               <w:rPr>
@@ -1464,7 +1464,7 @@
               <w:lang w:eastAsia="it-IT"/>
             </w:rPr>
           </w:pPr>
-          <w:hyperlink w:anchor="_Toc21525069" w:history="1">
+          <w:hyperlink w:anchor="_Toc22129905" w:history="1">
             <w:r>
               <w:rPr>
                 <w:rStyle w:val="Collegamentoipertestuale"/>
@@ -1491,7 +1491,7 @@
                 <w:noProof/>
                 <w:webHidden/>
               </w:rPr>
-              <w:instrText xml:space="preserve"> PAGEREF _Toc21525069 \h </w:instrText>
+              <w:instrText xml:space="preserve"> PAGEREF _Toc22129905 \h </w:instrText>
             </w:r>
             <w:r>
               <w:rPr>
@@ -1534,7 +1534,7 @@
               <w:lang w:eastAsia="it-IT"/>
             </w:rPr>
           </w:pPr>
-          <w:hyperlink w:anchor="_Toc21525070" w:history="1">
+          <w:hyperlink w:anchor="_Toc22129906" w:history="1">
             <w:r>
               <w:rPr>
                 <w:rStyle w:val="Collegamentoipertestuale"/>
@@ -1562,7 +1562,7 @@
                 <w:noProof/>
                 <w:webHidden/>
               </w:rPr>
-              <w:instrText xml:space="preserve"> PAGEREF _Toc21525070 \h </w:instrText>
+              <w:instrText xml:space="preserve"> PAGEREF _Toc22129906 \h </w:instrText>
             </w:r>
             <w:r>
               <w:rPr>
@@ -1605,7 +1605,7 @@
               <w:lang w:eastAsia="it-IT"/>
             </w:rPr>
           </w:pPr>
-          <w:hyperlink w:anchor="_Toc21525071" w:history="1">
+          <w:hyperlink w:anchor="_Toc22129907" w:history="1">
             <w:r>
               <w:rPr>
                 <w:rStyle w:val="Collegamentoipertestuale"/>
@@ -1633,7 +1633,7 @@
                 <w:noProof/>
                 <w:webHidden/>
               </w:rPr>
-              <w:instrText xml:space="preserve"> PAGEREF _Toc21525071 \h </w:instrText>
+              <w:instrText xml:space="preserve"> PAGEREF _Toc22129907 \h </w:instrText>
             </w:r>
             <w:r>
               <w:rPr>
@@ -1676,7 +1676,7 @@
               <w:lang w:eastAsia="it-IT"/>
             </w:rPr>
           </w:pPr>
-          <w:hyperlink w:anchor="_Toc21525072" w:history="1">
+          <w:hyperlink w:anchor="_Toc22129908" w:history="1">
             <w:r>
               <w:rPr>
                 <w:rStyle w:val="Collegamentoipertestuale"/>
@@ -1704,7 +1704,7 @@
                 <w:noProof/>
                 <w:webHidden/>
               </w:rPr>
-              <w:instrText xml:space="preserve"> PAGEREF _Toc21525072 \h </w:instrText>
+              <w:instrText xml:space="preserve"> PAGEREF _Toc22129908 \h </w:instrText>
             </w:r>
             <w:r>
               <w:rPr>
@@ -1747,7 +1747,7 @@
               <w:lang w:eastAsia="it-IT"/>
             </w:rPr>
           </w:pPr>
-          <w:hyperlink w:anchor="_Toc21525073" w:history="1">
+          <w:hyperlink w:anchor="_Toc22129909" w:history="1">
             <w:r>
               <w:rPr>
                 <w:rStyle w:val="Collegamentoipertestuale"/>
@@ -1774,7 +1774,7 @@
                 <w:noProof/>
                 <w:webHidden/>
               </w:rPr>
-              <w:instrText xml:space="preserve"> PAGEREF _Toc21525073 \h </w:instrText>
+              <w:instrText xml:space="preserve"> PAGEREF _Toc22129909 \h </w:instrText>
             </w:r>
             <w:r>
               <w:rPr>
@@ -1817,7 +1817,7 @@
               <w:lang w:eastAsia="it-IT"/>
             </w:rPr>
           </w:pPr>
-          <w:hyperlink w:anchor="_Toc21525074" w:history="1">
+          <w:hyperlink w:anchor="_Toc22129910" w:history="1">
             <w:r>
               <w:rPr>
                 <w:rStyle w:val="Collegamentoipertestuale"/>
@@ -1845,7 +1845,7 @@
                 <w:noProof/>
                 <w:webHidden/>
               </w:rPr>
-              <w:instrText xml:space="preserve"> PAGEREF _Toc21525074 \h </w:instrText>
+              <w:instrText xml:space="preserve"> PAGEREF _Toc22129910 \h </w:instrText>
             </w:r>
             <w:r>
               <w:rPr>
@@ -1888,7 +1888,7 @@
               <w:lang w:eastAsia="it-IT"/>
             </w:rPr>
           </w:pPr>
-          <w:hyperlink w:anchor="_Toc21525075" w:history="1">
+          <w:hyperlink w:anchor="_Toc22129911" w:history="1">
             <w:r>
               <w:rPr>
                 <w:rStyle w:val="Collegamentoipertestuale"/>
@@ -1916,7 +1916,7 @@
                 <w:noProof/>
                 <w:webHidden/>
               </w:rPr>
-              <w:instrText xml:space="preserve"> PAGEREF _Toc21525075 \h </w:instrText>
+              <w:instrText xml:space="preserve"> PAGEREF _Toc22129911 \h </w:instrText>
             </w:r>
             <w:r>
               <w:rPr>
@@ -1959,7 +1959,7 @@
               <w:lang w:eastAsia="it-IT"/>
             </w:rPr>
           </w:pPr>
-          <w:hyperlink w:anchor="_Toc21525076" w:history="1">
+          <w:hyperlink w:anchor="_Toc22129912" w:history="1">
             <w:r>
               <w:rPr>
                 <w:rStyle w:val="Collegamentoipertestuale"/>
@@ -1987,7 +1987,7 @@
                 <w:noProof/>
                 <w:webHidden/>
               </w:rPr>
-              <w:instrText xml:space="preserve"> PAGEREF _Toc21525076 \h </w:instrText>
+              <w:instrText xml:space="preserve"> PAGEREF _Toc22129912 \h </w:instrText>
             </w:r>
             <w:r>
               <w:rPr>
@@ -2030,7 +2030,7 @@
               <w:lang w:eastAsia="it-IT"/>
             </w:rPr>
           </w:pPr>
-          <w:hyperlink w:anchor="_Toc21525077" w:history="1">
+          <w:hyperlink w:anchor="_Toc22129913" w:history="1">
             <w:r>
               <w:rPr>
                 <w:rStyle w:val="Collegamentoipertestuale"/>
@@ -2057,7 +2057,7 @@
                 <w:noProof/>
                 <w:webHidden/>
               </w:rPr>
-              <w:instrText xml:space="preserve"> PAGEREF _Toc21525077 \h </w:instrText>
+              <w:instrText xml:space="preserve"> PAGEREF _Toc22129913 \h </w:instrText>
             </w:r>
             <w:r>
               <w:rPr>
@@ -2100,7 +2100,7 @@
               <w:lang w:eastAsia="it-IT"/>
             </w:rPr>
           </w:pPr>
-          <w:hyperlink w:anchor="_Toc21525078" w:history="1">
+          <w:hyperlink w:anchor="_Toc22129914" w:history="1">
             <w:r>
               <w:rPr>
                 <w:rStyle w:val="Collegamentoipertestuale"/>
@@ -2128,7 +2128,7 @@
                 <w:noProof/>
                 <w:webHidden/>
               </w:rPr>
-              <w:instrText xml:space="preserve"> PAGEREF _Toc21525078 \h </w:instrText>
+              <w:instrText xml:space="preserve"> PAGEREF _Toc22129914 \h </w:instrText>
             </w:r>
             <w:r>
               <w:rPr>
@@ -2171,7 +2171,7 @@
               <w:lang w:eastAsia="it-IT"/>
             </w:rPr>
           </w:pPr>
-          <w:hyperlink w:anchor="_Toc21525079" w:history="1">
+          <w:hyperlink w:anchor="_Toc22129915" w:history="1">
             <w:r>
               <w:rPr>
                 <w:rStyle w:val="Collegamentoipertestuale"/>
@@ -2199,7 +2199,7 @@
                 <w:noProof/>
                 <w:webHidden/>
               </w:rPr>
-              <w:instrText xml:space="preserve"> PAGEREF _Toc21525079 \h </w:instrText>
+              <w:instrText xml:space="preserve"> PAGEREF _Toc22129915 \h </w:instrText>
             </w:r>
             <w:r>
               <w:rPr>
@@ -2242,7 +2242,7 @@
               <w:lang w:eastAsia="it-IT"/>
             </w:rPr>
           </w:pPr>
-          <w:hyperlink w:anchor="_Toc21525080" w:history="1">
+          <w:hyperlink w:anchor="_Toc22129916" w:history="1">
             <w:r>
               <w:rPr>
                 <w:rStyle w:val="Collegamentoipertestuale"/>
@@ -2270,7 +2270,7 @@
                 <w:noProof/>
                 <w:webHidden/>
               </w:rPr>
-              <w:instrText xml:space="preserve"> PAGEREF _Toc21525080 \h </w:instrText>
+              <w:instrText xml:space="preserve"> PAGEREF _Toc22129916 \h </w:instrText>
             </w:r>
             <w:r>
               <w:rPr>
@@ -2313,7 +2313,7 @@
               <w:lang w:eastAsia="it-IT"/>
             </w:rPr>
           </w:pPr>
-          <w:hyperlink w:anchor="_Toc21525081" w:history="1">
+          <w:hyperlink w:anchor="_Toc22129917" w:history="1">
             <w:r>
               <w:rPr>
                 <w:rStyle w:val="Collegamentoipertestuale"/>
@@ -2341,7 +2341,7 @@
                 <w:noProof/>
                 <w:webHidden/>
               </w:rPr>
-              <w:instrText xml:space="preserve"> PAGEREF _Toc21525081 \h </w:instrText>
+              <w:instrText xml:space="preserve"> PAGEREF _Toc22129917 \h </w:instrText>
             </w:r>
             <w:r>
               <w:rPr>
@@ -2384,7 +2384,7 @@
               <w:lang w:eastAsia="it-IT"/>
             </w:rPr>
           </w:pPr>
-          <w:hyperlink w:anchor="_Toc21525082" w:history="1">
+          <w:hyperlink w:anchor="_Toc22129918" w:history="1">
             <w:r>
               <w:rPr>
                 <w:rStyle w:val="Collegamentoipertestuale"/>
@@ -2412,7 +2412,7 @@
                 <w:noProof/>
                 <w:webHidden/>
               </w:rPr>
-              <w:instrText xml:space="preserve"> PAGEREF _Toc21525082 \h </w:instrText>
+              <w:instrText xml:space="preserve"> PAGEREF _Toc22129918 \h </w:instrText>
             </w:r>
             <w:r>
               <w:rPr>
@@ -2455,7 +2455,7 @@
               <w:lang w:eastAsia="it-IT"/>
             </w:rPr>
           </w:pPr>
-          <w:hyperlink w:anchor="_Toc21525083" w:history="1">
+          <w:hyperlink w:anchor="_Toc22129919" w:history="1">
             <w:r>
               <w:rPr>
                 <w:rStyle w:val="Collegamentoipertestuale"/>
@@ -2482,7 +2482,7 @@
                 <w:noProof/>
                 <w:webHidden/>
               </w:rPr>
-              <w:instrText xml:space="preserve"> PAGEREF _Toc21525083 \h </w:instrText>
+              <w:instrText xml:space="preserve"> PAGEREF _Toc22129919 \h </w:instrText>
             </w:r>
             <w:r>
               <w:rPr>
@@ -2525,7 +2525,7 @@
               <w:lang w:eastAsia="it-IT"/>
             </w:rPr>
           </w:pPr>
-          <w:hyperlink w:anchor="_Toc21525084" w:history="1">
+          <w:hyperlink w:anchor="_Toc22129920" w:history="1">
             <w:r>
               <w:rPr>
                 <w:rStyle w:val="Collegamentoipertestuale"/>
@@ -2552,7 +2552,7 @@
                 <w:noProof/>
                 <w:webHidden/>
               </w:rPr>
-              <w:instrText xml:space="preserve"> PAGEREF _Toc21525084 \h </w:instrText>
+              <w:instrText xml:space="preserve"> PAGEREF _Toc22129920 \h </w:instrText>
             </w:r>
             <w:r>
               <w:rPr>
@@ -2595,7 +2595,7 @@
               <w:lang w:eastAsia="it-IT"/>
             </w:rPr>
           </w:pPr>
-          <w:hyperlink w:anchor="_Toc21525085" w:history="1">
+          <w:hyperlink w:anchor="_Toc22129921" w:history="1">
             <w:r>
               <w:rPr>
                 <w:rStyle w:val="Collegamentoipertestuale"/>
@@ -2622,7 +2622,7 @@
                 <w:noProof/>
                 <w:webHidden/>
               </w:rPr>
-              <w:instrText xml:space="preserve"> PAGEREF _Toc21525085 \h </w:instrText>
+              <w:instrText xml:space="preserve"> PAGEREF _Toc22129921 \h </w:instrText>
             </w:r>
             <w:r>
               <w:rPr>
@@ -2665,7 +2665,7 @@
               <w:lang w:eastAsia="it-IT"/>
             </w:rPr>
           </w:pPr>
-          <w:hyperlink w:anchor="_Toc21525086" w:history="1">
+          <w:hyperlink w:anchor="_Toc22129922" w:history="1">
             <w:r>
               <w:rPr>
                 <w:rStyle w:val="Collegamentoipertestuale"/>
@@ -2692,7 +2692,7 @@
                 <w:noProof/>
                 <w:webHidden/>
               </w:rPr>
-              <w:instrText xml:space="preserve"> PAGEREF _Toc21525086 \h </w:instrText>
+              <w:instrText xml:space="preserve"> PAGEREF _Toc22129922 \h </w:instrText>
             </w:r>
             <w:r>
               <w:rPr>
@@ -2735,7 +2735,7 @@
               <w:lang w:eastAsia="it-IT"/>
             </w:rPr>
           </w:pPr>
-          <w:hyperlink w:anchor="_Toc21525087" w:history="1">
+          <w:hyperlink w:anchor="_Toc22129923" w:history="1">
             <w:r>
               <w:rPr>
                 <w:rStyle w:val="Collegamentoipertestuale"/>
@@ -2762,7 +2762,7 @@
                 <w:noProof/>
                 <w:webHidden/>
               </w:rPr>
-              <w:instrText xml:space="preserve"> PAGEREF _Toc21525087 \h </w:instrText>
+              <w:instrText xml:space="preserve"> PAGEREF _Toc22129923 \h </w:instrText>
             </w:r>
             <w:r>
               <w:rPr>
@@ -2805,7 +2805,7 @@
               <w:lang w:eastAsia="it-IT"/>
             </w:rPr>
           </w:pPr>
-          <w:hyperlink w:anchor="_Toc21525088" w:history="1">
+          <w:hyperlink w:anchor="_Toc22129924" w:history="1">
             <w:r>
               <w:rPr>
                 <w:rStyle w:val="Collegamentoipertestuale"/>
@@ -2833,7 +2833,7 @@
                 <w:noProof/>
                 <w:webHidden/>
               </w:rPr>
-              <w:instrText xml:space="preserve"> PAGEREF _Toc21525088 \h </w:instrText>
+              <w:instrText xml:space="preserve"> PAGEREF _Toc22129924 \h </w:instrText>
             </w:r>
             <w:r>
               <w:rPr>
@@ -2876,7 +2876,7 @@
               <w:lang w:eastAsia="it-IT"/>
             </w:rPr>
           </w:pPr>
-          <w:hyperlink w:anchor="_Toc21525089" w:history="1">
+          <w:hyperlink w:anchor="_Toc22129925" w:history="1">
             <w:r>
               <w:rPr>
                 <w:rStyle w:val="Collegamentoipertestuale"/>
@@ -2905,7 +2905,7 @@
                 <w:noProof/>
                 <w:webHidden/>
               </w:rPr>
-              <w:instrText xml:space="preserve"> PAGEREF _Toc21525089 \h </w:instrText>
+              <w:instrText xml:space="preserve"> PAGEREF _Toc22129925 \h </w:instrText>
             </w:r>
             <w:r>
               <w:rPr>
@@ -2948,7 +2948,7 @@
               <w:lang w:eastAsia="it-IT"/>
             </w:rPr>
           </w:pPr>
-          <w:hyperlink w:anchor="_Toc21525090" w:history="1">
+          <w:hyperlink w:anchor="_Toc22129926" w:history="1">
             <w:r>
               <w:rPr>
                 <w:rStyle w:val="Collegamentoipertestuale"/>
@@ -2977,7 +2977,7 @@
                 <w:noProof/>
                 <w:webHidden/>
               </w:rPr>
-              <w:instrText xml:space="preserve"> PAGEREF _Toc21525090 \h </w:instrText>
+              <w:instrText xml:space="preserve"> PAGEREF _Toc22129926 \h </w:instrText>
             </w:r>
             <w:r>
               <w:rPr>
@@ -3020,7 +3020,7 @@
               <w:lang w:eastAsia="it-IT"/>
             </w:rPr>
           </w:pPr>
-          <w:hyperlink w:anchor="_Toc21525091" w:history="1">
+          <w:hyperlink w:anchor="_Toc22129927" w:history="1">
             <w:r>
               <w:rPr>
                 <w:rStyle w:val="Collegamentoipertestuale"/>
@@ -3049,7 +3049,7 @@
                 <w:noProof/>
                 <w:webHidden/>
               </w:rPr>
-              <w:instrText xml:space="preserve"> PAGEREF _Toc21525091 \h </w:instrText>
+              <w:instrText xml:space="preserve"> PAGEREF _Toc22129927 \h </w:instrText>
             </w:r>
             <w:r>
               <w:rPr>
@@ -3092,7 +3092,7 @@
               <w:lang w:eastAsia="it-IT"/>
             </w:rPr>
           </w:pPr>
-          <w:hyperlink w:anchor="_Toc21525092" w:history="1">
+          <w:hyperlink w:anchor="_Toc22129928" w:history="1">
             <w:r>
               <w:rPr>
                 <w:rStyle w:val="Collegamentoipertestuale"/>
@@ -3119,7 +3119,7 @@
                 <w:noProof/>
                 <w:webHidden/>
               </w:rPr>
-              <w:instrText xml:space="preserve"> PAGEREF _Toc21525092 \h </w:instrText>
+              <w:instrText xml:space="preserve"> PAGEREF _Toc22129928 \h </w:instrText>
             </w:r>
             <w:r>
               <w:rPr>
@@ -3162,7 +3162,7 @@
               <w:lang w:eastAsia="it-IT"/>
             </w:rPr>
           </w:pPr>
-          <w:hyperlink w:anchor="_Toc21525093" w:history="1">
+          <w:hyperlink w:anchor="_Toc22129929" w:history="1">
             <w:r>
               <w:rPr>
                 <w:rStyle w:val="Collegamentoipertestuale"/>
@@ -3191,7 +3191,7 @@
                 <w:noProof/>
                 <w:webHidden/>
               </w:rPr>
-              <w:instrText xml:space="preserve"> PAGEREF _Toc21525093 \h </w:instrText>
+              <w:instrText xml:space="preserve"> PAGEREF _Toc22129929 \h </w:instrText>
             </w:r>
             <w:r>
               <w:rPr>
@@ -3234,7 +3234,7 @@
               <w:lang w:eastAsia="it-IT"/>
             </w:rPr>
           </w:pPr>
-          <w:hyperlink w:anchor="_Toc21525094" w:history="1">
+          <w:hyperlink w:anchor="_Toc22129930" w:history="1">
             <w:r>
               <w:rPr>
                 <w:rStyle w:val="Collegamentoipertestuale"/>
@@ -3263,7 +3263,7 @@
                 <w:noProof/>
                 <w:webHidden/>
               </w:rPr>
-              <w:instrText xml:space="preserve"> PAGEREF _Toc21525094 \h </w:instrText>
+              <w:instrText xml:space="preserve"> PAGEREF _Toc22129930 \h </w:instrText>
             </w:r>
             <w:r>
               <w:rPr>
@@ -3306,7 +3306,7 @@
               <w:lang w:eastAsia="it-IT"/>
             </w:rPr>
           </w:pPr>
-          <w:hyperlink w:anchor="_Toc21525095" w:history="1">
+          <w:hyperlink w:anchor="_Toc22129931" w:history="1">
             <w:r>
               <w:rPr>
                 <w:rStyle w:val="Collegamentoipertestuale"/>
@@ -3335,7 +3335,7 @@
                 <w:noProof/>
                 <w:webHidden/>
               </w:rPr>
-              <w:instrText xml:space="preserve"> PAGEREF _Toc21525095 \h </w:instrText>
+              <w:instrText xml:space="preserve"> PAGEREF _Toc22129931 \h </w:instrText>
             </w:r>
             <w:r>
               <w:rPr>
@@ -3378,7 +3378,7 @@
               <w:lang w:eastAsia="it-IT"/>
             </w:rPr>
           </w:pPr>
-          <w:hyperlink w:anchor="_Toc21525096" w:history="1">
+          <w:hyperlink w:anchor="_Toc22129932" w:history="1">
             <w:r>
               <w:rPr>
                 <w:rStyle w:val="Collegamentoipertestuale"/>
@@ -3405,7 +3405,7 @@
                 <w:noProof/>
                 <w:webHidden/>
               </w:rPr>
-              <w:instrText xml:space="preserve"> PAGEREF _Toc21525096 \h </w:instrText>
+              <w:instrText xml:space="preserve"> PAGEREF _Toc22129932 \h </w:instrText>
             </w:r>
             <w:r>
               <w:rPr>
@@ -3426,6 +3426,300 @@
                 <w:webHidden/>
               </w:rPr>
               <w:t>30</w:t>
+            </w:r>
+            <w:r>
+              <w:rPr>
+                <w:noProof/>
+                <w:webHidden/>
+              </w:rPr>
+              <w:fldChar w:fldCharType="end"/>
+            </w:r>
+          </w:hyperlink>
+        </w:p>
+        <w:p>
+          <w:pPr>
+            <w:pStyle w:val="Sommario2"/>
+            <w:tabs>
+              <w:tab w:val="right" w:leader="dot" w:pos="9628"/>
+            </w:tabs>
+            <w:rPr>
+              <w:rFonts w:eastAsiaTheme="minorEastAsia"/>
+              <w:noProof/>
+              <w:lang w:eastAsia="it-IT"/>
+            </w:rPr>
+          </w:pPr>
+          <w:hyperlink w:anchor="_Toc22129933" w:history="1">
+            <w:r>
+              <w:rPr>
+                <w:rStyle w:val="Collegamentoipertestuale"/>
+                <w:noProof/>
+              </w:rPr>
+              <w:t>Metriche utilizzate</w:t>
+            </w:r>
+            <w:r>
+              <w:rPr>
+                <w:noProof/>
+                <w:webHidden/>
+              </w:rPr>
+              <w:tab/>
+            </w:r>
+            <w:r>
+              <w:rPr>
+                <w:noProof/>
+                <w:webHidden/>
+              </w:rPr>
+              <w:fldChar w:fldCharType="begin"/>
+            </w:r>
+            <w:r>
+              <w:rPr>
+                <w:noProof/>
+                <w:webHidden/>
+              </w:rPr>
+              <w:instrText xml:space="preserve"> PAGEREF _Toc22129933 \h </w:instrText>
+            </w:r>
+            <w:r>
+              <w:rPr>
+                <w:noProof/>
+                <w:webHidden/>
+              </w:rPr>
+            </w:r>
+            <w:r>
+              <w:rPr>
+                <w:noProof/>
+                <w:webHidden/>
+              </w:rPr>
+              <w:fldChar w:fldCharType="separate"/>
+            </w:r>
+            <w:r>
+              <w:rPr>
+                <w:noProof/>
+                <w:webHidden/>
+              </w:rPr>
+              <w:t>30</w:t>
+            </w:r>
+            <w:r>
+              <w:rPr>
+                <w:noProof/>
+                <w:webHidden/>
+              </w:rPr>
+              <w:fldChar w:fldCharType="end"/>
+            </w:r>
+          </w:hyperlink>
+        </w:p>
+        <w:p>
+          <w:pPr>
+            <w:pStyle w:val="Sommario2"/>
+            <w:tabs>
+              <w:tab w:val="right" w:leader="dot" w:pos="9628"/>
+            </w:tabs>
+            <w:rPr>
+              <w:rFonts w:eastAsiaTheme="minorEastAsia"/>
+              <w:noProof/>
+              <w:lang w:eastAsia="it-IT"/>
+            </w:rPr>
+          </w:pPr>
+          <w:hyperlink w:anchor="_Toc22129934" w:history="1">
+            <w:r>
+              <w:rPr>
+                <w:rStyle w:val="Collegamentoipertestuale"/>
+                <w:noProof/>
+              </w:rPr>
+              <w:t xml:space="preserve">Le fasi del </w:t>
+            </w:r>
+            <w:r>
+              <w:rPr>
+                <w:rStyle w:val="Collegamentoipertestuale"/>
+                <w:noProof/>
+              </w:rPr>
+              <w:t>t</w:t>
+            </w:r>
+            <w:r>
+              <w:rPr>
+                <w:rStyle w:val="Collegamentoipertestuale"/>
+                <w:noProof/>
+              </w:rPr>
+              <w:t>est</w:t>
+            </w:r>
+            <w:r>
+              <w:rPr>
+                <w:noProof/>
+                <w:webHidden/>
+              </w:rPr>
+              <w:tab/>
+            </w:r>
+            <w:r>
+              <w:rPr>
+                <w:noProof/>
+                <w:webHidden/>
+              </w:rPr>
+              <w:fldChar w:fldCharType="begin"/>
+            </w:r>
+            <w:r>
+              <w:rPr>
+                <w:noProof/>
+                <w:webHidden/>
+              </w:rPr>
+              <w:instrText xml:space="preserve"> PAGEREF _Toc22129934 \h </w:instrText>
+            </w:r>
+            <w:r>
+              <w:rPr>
+                <w:noProof/>
+                <w:webHidden/>
+              </w:rPr>
+            </w:r>
+            <w:r>
+              <w:rPr>
+                <w:noProof/>
+                <w:webHidden/>
+              </w:rPr>
+              <w:fldChar w:fldCharType="separate"/>
+            </w:r>
+            <w:r>
+              <w:rPr>
+                <w:noProof/>
+                <w:webHidden/>
+              </w:rPr>
+              <w:t>30</w:t>
+            </w:r>
+            <w:r>
+              <w:rPr>
+                <w:noProof/>
+                <w:webHidden/>
+              </w:rPr>
+              <w:fldChar w:fldCharType="end"/>
+            </w:r>
+          </w:hyperlink>
+        </w:p>
+        <w:p>
+          <w:pPr>
+            <w:pStyle w:val="Sommario3"/>
+            <w:tabs>
+              <w:tab w:val="right" w:leader="dot" w:pos="9628"/>
+            </w:tabs>
+            <w:rPr>
+              <w:rFonts w:eastAsiaTheme="minorEastAsia"/>
+              <w:noProof/>
+              <w:lang w:eastAsia="it-IT"/>
+            </w:rPr>
+          </w:pPr>
+          <w:hyperlink w:anchor="_Toc22129935" w:history="1">
+            <w:r>
+              <w:rPr>
+                <w:rStyle w:val="Collegamentoipertestuale"/>
+                <w:noProof/>
+              </w:rPr>
+              <w:t>Preparazione</w:t>
+            </w:r>
+            <w:r>
+              <w:rPr>
+                <w:noProof/>
+                <w:webHidden/>
+              </w:rPr>
+              <w:tab/>
+            </w:r>
+            <w:r>
+              <w:rPr>
+                <w:noProof/>
+                <w:webHidden/>
+              </w:rPr>
+              <w:fldChar w:fldCharType="begin"/>
+            </w:r>
+            <w:r>
+              <w:rPr>
+                <w:noProof/>
+                <w:webHidden/>
+              </w:rPr>
+              <w:instrText xml:space="preserve"> PAGEREF _Toc22129935 \h </w:instrText>
+            </w:r>
+            <w:r>
+              <w:rPr>
+                <w:noProof/>
+                <w:webHidden/>
+              </w:rPr>
+            </w:r>
+            <w:r>
+              <w:rPr>
+                <w:noProof/>
+                <w:webHidden/>
+              </w:rPr>
+              <w:fldChar w:fldCharType="separate"/>
+            </w:r>
+            <w:r>
+              <w:rPr>
+                <w:noProof/>
+                <w:webHidden/>
+              </w:rPr>
+              <w:t>30</w:t>
+            </w:r>
+            <w:r>
+              <w:rPr>
+                <w:noProof/>
+                <w:webHidden/>
+              </w:rPr>
+              <w:fldChar w:fldCharType="end"/>
+            </w:r>
+          </w:hyperlink>
+        </w:p>
+        <w:p>
+          <w:pPr>
+            <w:pStyle w:val="Sommario3"/>
+            <w:tabs>
+              <w:tab w:val="right" w:leader="dot" w:pos="9628"/>
+            </w:tabs>
+            <w:rPr>
+              <w:rFonts w:eastAsiaTheme="minorEastAsia"/>
+              <w:noProof/>
+              <w:lang w:eastAsia="it-IT"/>
+            </w:rPr>
+          </w:pPr>
+          <w:hyperlink w:anchor="_Toc22129936" w:history="1">
+            <w:r>
+              <w:rPr>
+                <w:rStyle w:val="Collegamentoipertestuale"/>
+                <w:noProof/>
+              </w:rPr>
+              <w:t>Esecuzione</w:t>
+            </w:r>
+            <w:r>
+              <w:rPr>
+                <w:noProof/>
+                <w:webHidden/>
+              </w:rPr>
+              <w:tab/>
+            </w:r>
+            <w:r>
+              <w:rPr>
+                <w:noProof/>
+                <w:webHidden/>
+              </w:rPr>
+              <w:fldChar w:fldCharType="begin"/>
+            </w:r>
+            <w:r>
+              <w:rPr>
+                <w:noProof/>
+                <w:webHidden/>
+              </w:rPr>
+              <w:instrText xml:space="preserve"> PAGEREF _Toc22129936 \h </w:instrText>
+            </w:r>
+            <w:r>
+              <w:rPr>
+                <w:noProof/>
+                <w:webHidden/>
+              </w:rPr>
+            </w:r>
+            <w:r>
+              <w:rPr>
+                <w:noProof/>
+                <w:webHidden/>
+              </w:rPr>
+              <w:fldChar w:fldCharType="separate"/>
+            </w:r>
+            <w:r>
+              <w:rPr>
+                <w:noProof/>
+                <w:webHidden/>
+              </w:rPr>
+              <w:t>33</w:t>
             </w:r>
             <w:r>
               <w:rPr>
@@ -3448,7 +3742,7 @@
               <w:lang w:eastAsia="it-IT"/>
             </w:rPr>
           </w:pPr>
-          <w:hyperlink w:anchor="_Toc21525097" w:history="1">
+          <w:hyperlink w:anchor="_Toc22129937" w:history="1">
             <w:r>
               <w:rPr>
                 <w:rStyle w:val="Collegamentoipertestuale"/>
@@ -3475,7 +3769,7 @@
                 <w:noProof/>
                 <w:webHidden/>
               </w:rPr>
-              <w:instrText xml:space="preserve"> PAGEREF _Toc21525097 \h </w:instrText>
+              <w:instrText xml:space="preserve"> PAGEREF _Toc22129937 \h </w:instrText>
             </w:r>
             <w:r>
               <w:rPr>
@@ -3495,7 +3789,7 @@
                 <w:noProof/>
                 <w:webHidden/>
               </w:rPr>
-              <w:t>31</w:t>
+              <w:t>34</w:t>
             </w:r>
             <w:r>
               <w:rPr>
@@ -3541,7 +3835,7 @@
         <w:pStyle w:val="Titolo1"/>
         <w:spacing w:line="480" w:lineRule="auto"/>
       </w:pPr>
-      <w:bookmarkStart w:id="0" w:name="_Toc21525060"/>
+      <w:bookmarkStart w:id="0" w:name="_Toc22129896"/>
       <w:r>
         <w:lastRenderedPageBreak/>
         <w:t>Introduzione</w:t>
@@ -3754,7 +4048,7 @@
         <w:pStyle w:val="Titolo1"/>
         <w:spacing w:line="480" w:lineRule="auto"/>
       </w:pPr>
-      <w:bookmarkStart w:id="1" w:name="_Toc21525061"/>
+      <w:bookmarkStart w:id="1" w:name="_Toc22129897"/>
       <w:r>
         <w:lastRenderedPageBreak/>
         <w:t>i</w:t>
@@ -3806,7 +4100,7 @@
         <w:pStyle w:val="Titolo2"/>
         <w:spacing w:line="360" w:lineRule="auto"/>
       </w:pPr>
-      <w:bookmarkStart w:id="2" w:name="_Toc21525062"/>
+      <w:bookmarkStart w:id="2" w:name="_Toc22129898"/>
       <w:r>
         <w:t>Installazione</w:t>
       </w:r>
@@ -3927,7 +4221,7 @@
         <w:pStyle w:val="Titolo3"/>
         <w:spacing w:line="360" w:lineRule="auto"/>
       </w:pPr>
-      <w:bookmarkStart w:id="3" w:name="_Toc21525063"/>
+      <w:bookmarkStart w:id="3" w:name="_Toc22129899"/>
       <w:r>
         <w:t>Problemi riscontrati</w:t>
       </w:r>
@@ -4087,7 +4381,7 @@
         </w:rPr>
       </w:pPr>
       <w:bookmarkStart w:id="4" w:name="_Ref20233171"/>
-      <w:bookmarkStart w:id="5" w:name="_Toc21525064"/>
+      <w:bookmarkStart w:id="5" w:name="_Toc22129900"/>
       <w:r>
         <w:rPr>
           <w:shd w:val="clear" w:color="auto" w:fill="FFFFFF"/>
@@ -4190,7 +4484,7 @@
         <w:spacing w:line="360" w:lineRule="auto"/>
       </w:pPr>
       <w:bookmarkStart w:id="6" w:name="_Ref20233287"/>
-      <w:bookmarkStart w:id="7" w:name="_Toc21525065"/>
+      <w:bookmarkStart w:id="7" w:name="_Toc22129901"/>
       <w:r>
         <w:t>File di configurazione</w:t>
       </w:r>
@@ -4251,7 +4545,7 @@
         </w:rPr>
         <w:lastRenderedPageBreak/>
         <w:drawing>
-          <wp:inline distT="0" distB="0" distL="0" distR="0" wp14:anchorId="3BC256D8" wp14:editId="104123EF">
+          <wp:inline distT="0" distB="0" distL="0" distR="0" wp14:anchorId="3BC256D8" wp14:editId="582509F3">
             <wp:extent cx="6120130" cy="998855"/>
             <wp:effectExtent l="0" t="0" r="0" b="0"/>
             <wp:docPr id="25" name="Immagine 25"/>
@@ -4310,7 +4604,7 @@
           <w:noProof/>
         </w:rPr>
         <w:drawing>
-          <wp:inline distT="0" distB="0" distL="0" distR="0" wp14:anchorId="1411A04F" wp14:editId="33D6546F">
+          <wp:inline distT="0" distB="0" distL="0" distR="0" wp14:anchorId="1411A04F" wp14:editId="1FFBA13F">
             <wp:extent cx="6120130" cy="3317240"/>
             <wp:effectExtent l="0" t="0" r="0" b="0"/>
             <wp:docPr id="26" name="Immagine 26"/>
@@ -4363,7 +4657,7 @@
           <w:noProof/>
         </w:rPr>
         <w:drawing>
-          <wp:inline distT="0" distB="0" distL="0" distR="0" wp14:anchorId="5E5DDC7C" wp14:editId="0A6A4408">
+          <wp:inline distT="0" distB="0" distL="0" distR="0" wp14:anchorId="5E5DDC7C" wp14:editId="1365ABEE">
             <wp:extent cx="6120130" cy="748665"/>
             <wp:effectExtent l="0" t="0" r="0" b="0"/>
             <wp:docPr id="27" name="Immagine 27"/>
@@ -4427,7 +4721,7 @@
           <w:noProof/>
         </w:rPr>
         <w:drawing>
-          <wp:inline distT="0" distB="0" distL="0" distR="0" wp14:anchorId="7DE72CCD" wp14:editId="299B5607">
+          <wp:inline distT="0" distB="0" distL="0" distR="0" wp14:anchorId="7DE72CCD" wp14:editId="3E818C39">
             <wp:extent cx="5353050" cy="1247775"/>
             <wp:effectExtent l="19050" t="19050" r="19050" b="28575"/>
             <wp:docPr id="29" name="Immagine 29"/>
@@ -4524,7 +4818,7 @@
           <w:noProof/>
         </w:rPr>
         <w:drawing>
-          <wp:inline distT="0" distB="0" distL="0" distR="0" wp14:anchorId="5DE2D9D1" wp14:editId="37CA83A4">
+          <wp:inline distT="0" distB="0" distL="0" distR="0" wp14:anchorId="5DE2D9D1" wp14:editId="0AED3A7B">
             <wp:extent cx="6120130" cy="4386580"/>
             <wp:effectExtent l="19050" t="19050" r="17145" b="12700"/>
             <wp:docPr id="30" name="Immagine 30"/>
@@ -4590,7 +4884,7 @@
           <w:noProof/>
         </w:rPr>
         <w:drawing>
-          <wp:inline distT="0" distB="0" distL="0" distR="0" wp14:anchorId="2B87B9C9" wp14:editId="0DD3D789">
+          <wp:inline distT="0" distB="0" distL="0" distR="0" wp14:anchorId="2B87B9C9" wp14:editId="49E93702">
             <wp:extent cx="6120130" cy="1427480"/>
             <wp:effectExtent l="0" t="0" r="0" b="1270"/>
             <wp:docPr id="35" name="Immagine 35"/>
@@ -4668,7 +4962,7 @@
         </w:rPr>
         <w:lastRenderedPageBreak/>
         <w:drawing>
-          <wp:inline distT="0" distB="0" distL="0" distR="0" wp14:anchorId="67F65FEB" wp14:editId="794FF64E">
+          <wp:inline distT="0" distB="0" distL="0" distR="0" wp14:anchorId="67F65FEB" wp14:editId="12F015A8">
             <wp:extent cx="6412169" cy="1924050"/>
             <wp:effectExtent l="0" t="0" r="8255" b="0"/>
             <wp:docPr id="14" name="Immagine 14"/>
@@ -4721,7 +5015,7 @@
           <w:noProof/>
         </w:rPr>
         <w:drawing>
-          <wp:inline distT="0" distB="0" distL="0" distR="0" wp14:anchorId="5F780D36" wp14:editId="313E4670">
+          <wp:inline distT="0" distB="0" distL="0" distR="0" wp14:anchorId="5F780D36" wp14:editId="1F7B7DEA">
             <wp:extent cx="6726647" cy="2851741"/>
             <wp:effectExtent l="19050" t="19050" r="17145" b="25400"/>
             <wp:docPr id="32" name="Immagine 32"/>
@@ -4771,7 +5065,7 @@
           <w:noProof/>
         </w:rPr>
         <w:drawing>
-          <wp:inline distT="0" distB="0" distL="0" distR="0" wp14:anchorId="78AC61C0" wp14:editId="0E831DFE">
+          <wp:inline distT="0" distB="0" distL="0" distR="0" wp14:anchorId="78AC61C0" wp14:editId="5F9A301B">
             <wp:extent cx="6120130" cy="2253615"/>
             <wp:effectExtent l="0" t="0" r="0" b="0"/>
             <wp:docPr id="36" name="Immagine 36"/>
@@ -4815,7 +5109,7 @@
         <w:pStyle w:val="Titolo3"/>
         <w:spacing w:line="360" w:lineRule="auto"/>
       </w:pPr>
-      <w:bookmarkStart w:id="8" w:name="_Toc21525066"/>
+      <w:bookmarkStart w:id="8" w:name="_Toc22129902"/>
       <w:r>
         <w:t>Problemi riscontrati</w:t>
       </w:r>
@@ -4899,7 +5193,7 @@
           <w:noProof/>
         </w:rPr>
         <w:drawing>
-          <wp:inline distT="0" distB="0" distL="0" distR="0" wp14:anchorId="1C6F0877" wp14:editId="53062651">
+          <wp:inline distT="0" distB="0" distL="0" distR="0" wp14:anchorId="1C6F0877" wp14:editId="39345B31">
             <wp:extent cx="6120130" cy="716915"/>
             <wp:effectExtent l="0" t="0" r="0" b="6985"/>
             <wp:docPr id="37" name="Immagine 37"/>
@@ -5047,7 +5341,7 @@
           <w:noProof/>
         </w:rPr>
         <w:drawing>
-          <wp:inline distT="0" distB="0" distL="0" distR="0" wp14:anchorId="2B581ED4" wp14:editId="7597DB25">
+          <wp:inline distT="0" distB="0" distL="0" distR="0" wp14:anchorId="2B581ED4" wp14:editId="289B4968">
             <wp:extent cx="6120130" cy="1962827"/>
             <wp:effectExtent l="0" t="0" r="0" b="0"/>
             <wp:docPr id="39" name="Immagine 39"/>
@@ -5116,7 +5410,7 @@
           <w:noProof/>
         </w:rPr>
         <w:drawing>
-          <wp:inline distT="0" distB="0" distL="0" distR="0" wp14:anchorId="3C7D2A61" wp14:editId="7EADC79D">
+          <wp:inline distT="0" distB="0" distL="0" distR="0" wp14:anchorId="3C7D2A61" wp14:editId="685BF61E">
             <wp:extent cx="6051524" cy="1952625"/>
             <wp:effectExtent l="0" t="0" r="6985" b="0"/>
             <wp:docPr id="40" name="Immagine 40"/>
@@ -5263,7 +5557,7 @@
           <w:noProof/>
         </w:rPr>
         <w:drawing>
-          <wp:inline distT="0" distB="0" distL="0" distR="0" wp14:anchorId="5C28E37B" wp14:editId="7F0A7B30">
+          <wp:inline distT="0" distB="0" distL="0" distR="0" wp14:anchorId="5C28E37B" wp14:editId="2AFDC6D9">
             <wp:extent cx="6120130" cy="969010"/>
             <wp:effectExtent l="0" t="0" r="0" b="2540"/>
             <wp:docPr id="41" name="Immagine 41"/>
@@ -5335,7 +5629,7 @@
           <w:noProof/>
         </w:rPr>
         <w:drawing>
-          <wp:inline distT="0" distB="0" distL="0" distR="0" wp14:anchorId="3064EAD6" wp14:editId="72DE02DF">
+          <wp:inline distT="0" distB="0" distL="0" distR="0" wp14:anchorId="3064EAD6" wp14:editId="64C24686">
             <wp:extent cx="6120130" cy="1073785"/>
             <wp:effectExtent l="0" t="0" r="0" b="0"/>
             <wp:docPr id="42" name="Immagine 42"/>
@@ -5412,7 +5706,7 @@
         <w:pStyle w:val="Titolo1"/>
         <w:spacing w:line="480" w:lineRule="auto"/>
       </w:pPr>
-      <w:bookmarkStart w:id="10" w:name="_Toc21525067"/>
+      <w:bookmarkStart w:id="10" w:name="_Toc22129903"/>
       <w:r>
         <w:lastRenderedPageBreak/>
         <w:t>CoDIT</w:t>
@@ -5536,7 +5830,7 @@
           <w:shd w:val="clear" w:color="auto" w:fill="FFFFFF"/>
         </w:rPr>
       </w:pPr>
-      <w:bookmarkStart w:id="11" w:name="_Toc21525068"/>
+      <w:bookmarkStart w:id="11" w:name="_Toc22129904"/>
       <w:r>
         <w:rPr>
           <w:shd w:val="clear" w:color="auto" w:fill="FFFFFF"/>
@@ -5576,7 +5870,7 @@
         <w:pStyle w:val="Titolo3"/>
         <w:spacing w:line="360" w:lineRule="auto"/>
       </w:pPr>
-      <w:bookmarkStart w:id="12" w:name="_Toc21525069"/>
+      <w:bookmarkStart w:id="12" w:name="_Toc22129905"/>
       <w:r>
         <w:t>Problemi riscontrati</w:t>
       </w:r>
@@ -5638,7 +5932,7 @@
           <w:shd w:val="clear" w:color="auto" w:fill="FFFFFF"/>
         </w:rPr>
       </w:pPr>
-      <w:bookmarkStart w:id="13" w:name="_Toc21525070"/>
+      <w:bookmarkStart w:id="13" w:name="_Toc22129906"/>
       <w:r>
         <w:rPr>
           <w:shd w:val="clear" w:color="auto" w:fill="FFFFFF"/>
@@ -5716,7 +6010,7 @@
           <w:shd w:val="clear" w:color="auto" w:fill="FFFFFF"/>
         </w:rPr>
         <w:drawing>
-          <wp:inline distT="0" distB="0" distL="0" distR="0" wp14:anchorId="51F817A1" wp14:editId="251E19FE">
+          <wp:inline distT="0" distB="0" distL="0" distR="0" wp14:anchorId="51F817A1" wp14:editId="0C187EC4">
             <wp:extent cx="3170718" cy="2109800"/>
             <wp:effectExtent l="19050" t="19050" r="10795" b="24130"/>
             <wp:docPr id="2" name="Immagine 2"/>
@@ -5812,7 +6106,7 @@
       </w:pPr>
       <w:bookmarkStart w:id="14" w:name="_Ref20316409"/>
       <w:bookmarkStart w:id="15" w:name="_Ref20316493"/>
-      <w:bookmarkStart w:id="16" w:name="_Toc21525071"/>
+      <w:bookmarkStart w:id="16" w:name="_Toc22129907"/>
       <w:r>
         <w:rPr>
           <w:shd w:val="clear" w:color="auto" w:fill="FFFFFF"/>
@@ -5936,7 +6230,7 @@
           <w:shd w:val="clear" w:color="auto" w:fill="FFFFFF"/>
         </w:rPr>
         <w:drawing>
-          <wp:inline distT="0" distB="0" distL="0" distR="0" wp14:anchorId="338C3B33" wp14:editId="35F3A189">
+          <wp:inline distT="0" distB="0" distL="0" distR="0" wp14:anchorId="338C3B33" wp14:editId="22C3D0E3">
             <wp:extent cx="6120130" cy="440055"/>
             <wp:effectExtent l="0" t="0" r="0" b="0"/>
             <wp:docPr id="9" name="Immagine 9"/>
@@ -6135,7 +6429,7 @@
           <w:shd w:val="clear" w:color="auto" w:fill="FFFFFF"/>
         </w:rPr>
         <w:drawing>
-          <wp:inline distT="0" distB="0" distL="0" distR="0" wp14:anchorId="09CB76FB" wp14:editId="5E88E101">
+          <wp:inline distT="0" distB="0" distL="0" distR="0" wp14:anchorId="09CB76FB" wp14:editId="4D316A55">
             <wp:extent cx="4295775" cy="409575"/>
             <wp:effectExtent l="0" t="0" r="9525" b="9525"/>
             <wp:docPr id="5" name="Immagine 5"/>
@@ -6345,7 +6639,7 @@
           <w:shd w:val="clear" w:color="auto" w:fill="FFFFFF"/>
         </w:rPr>
         <w:drawing>
-          <wp:inline distT="0" distB="0" distL="0" distR="0" wp14:anchorId="09DE5513" wp14:editId="442CD435">
+          <wp:inline distT="0" distB="0" distL="0" distR="0" wp14:anchorId="09DE5513" wp14:editId="7BC91EDC">
             <wp:extent cx="6120130" cy="706755"/>
             <wp:effectExtent l="0" t="0" r="0" b="0"/>
             <wp:docPr id="6" name="Immagine 6"/>
@@ -6721,7 +7015,7 @@
         </w:rPr>
         <w:lastRenderedPageBreak/>
         <w:drawing>
-          <wp:inline distT="0" distB="0" distL="0" distR="0" wp14:anchorId="3C8F911E" wp14:editId="06D5BDDD">
+          <wp:inline distT="0" distB="0" distL="0" distR="0" wp14:anchorId="3C8F911E" wp14:editId="6DB1D1E9">
             <wp:extent cx="6120130" cy="352425"/>
             <wp:effectExtent l="0" t="0" r="0" b="9525"/>
             <wp:docPr id="7" name="Immagine 7"/>
@@ -6932,7 +7226,7 @@
           <w:shd w:val="clear" w:color="auto" w:fill="FFFFFF"/>
         </w:rPr>
         <w:drawing>
-          <wp:inline distT="0" distB="0" distL="0" distR="0" wp14:anchorId="44AED7BE" wp14:editId="50E17B23">
+          <wp:inline distT="0" distB="0" distL="0" distR="0" wp14:anchorId="44AED7BE" wp14:editId="59CEB860">
             <wp:extent cx="6120130" cy="789305"/>
             <wp:effectExtent l="0" t="0" r="0" b="0"/>
             <wp:docPr id="10" name="Immagine 10"/>
@@ -7389,7 +7683,7 @@
           <w:shd w:val="clear" w:color="auto" w:fill="FFFFFF"/>
         </w:rPr>
         <w:drawing>
-          <wp:inline distT="0" distB="0" distL="0" distR="0" wp14:anchorId="0301EC13" wp14:editId="753DBBDD">
+          <wp:inline distT="0" distB="0" distL="0" distR="0" wp14:anchorId="0301EC13" wp14:editId="6A8427E5">
             <wp:extent cx="5705475" cy="1257300"/>
             <wp:effectExtent l="0" t="0" r="9525" b="0"/>
             <wp:docPr id="4" name="Immagine 4"/>
@@ -7494,7 +7788,7 @@
           <w:shd w:val="clear" w:color="auto" w:fill="FFFFFF"/>
         </w:rPr>
         <w:drawing>
-          <wp:inline distT="0" distB="0" distL="0" distR="0" wp14:anchorId="60B6FBAC" wp14:editId="5C5CF86E">
+          <wp:inline distT="0" distB="0" distL="0" distR="0" wp14:anchorId="60B6FBAC" wp14:editId="6AFB610B">
             <wp:extent cx="6120130" cy="930404"/>
             <wp:effectExtent l="0" t="0" r="0" b="3175"/>
             <wp:docPr id="3" name="Immagine 3"/>
@@ -7603,7 +7897,7 @@
         </w:rPr>
         <w:lastRenderedPageBreak/>
         <w:drawing>
-          <wp:inline distT="0" distB="0" distL="0" distR="0" wp14:anchorId="1BB96027" wp14:editId="75B38A92">
+          <wp:inline distT="0" distB="0" distL="0" distR="0" wp14:anchorId="1BB96027" wp14:editId="48C6CF91">
             <wp:extent cx="6120130" cy="1148080"/>
             <wp:effectExtent l="0" t="0" r="0" b="0"/>
             <wp:docPr id="11" name="Immagine 11"/>
@@ -7685,7 +7979,7 @@
           <w:shd w:val="clear" w:color="auto" w:fill="FFFFFF"/>
         </w:rPr>
       </w:pPr>
-      <w:bookmarkStart w:id="17" w:name="_Toc21525072"/>
+      <w:bookmarkStart w:id="17" w:name="_Toc22129908"/>
       <w:r>
         <w:rPr>
           <w:shd w:val="clear" w:color="auto" w:fill="FFFFFF"/>
@@ -8353,7 +8647,7 @@
         <mc:AlternateContent>
           <mc:Choice Requires="wps">
             <w:drawing>
-              <wp:anchor distT="0" distB="0" distL="114300" distR="114300" simplePos="0" relativeHeight="251667456" behindDoc="0" locked="0" layoutInCell="1" allowOverlap="1" wp14:anchorId="0857C376" wp14:editId="0B9F06DB">
+              <wp:anchor distT="0" distB="0" distL="114300" distR="114300" simplePos="0" relativeHeight="251662336" behindDoc="0" locked="0" layoutInCell="1" allowOverlap="1" wp14:anchorId="0857C376" wp14:editId="0E15CF29">
                 <wp:simplePos x="0" y="0"/>
                 <wp:positionH relativeFrom="column">
                   <wp:posOffset>440690</wp:posOffset>
@@ -8427,7 +8721,7 @@
           </mc:Choice>
           <mc:Fallback>
             <w:pict>
-              <v:shape w14:anchorId="0857C376" id="Casella di testo 34" o:spid="_x0000_s1027" type="#_x0000_t202" style="position:absolute;left:0;text-align:left;margin-left:34.7pt;margin-top:164.6pt;width:477.05pt;height:.05pt;z-index:251667456;visibility:visible;mso-wrap-style:square;mso-wrap-distance-left:9pt;mso-wrap-distance-top:0;mso-wrap-distance-right:9pt;mso-wrap-distance-bottom:0;mso-position-horizontal:absolute;mso-position-horizontal-relative:text;mso-position-vertical:absolute;mso-position-vertical-relative:text;v-text-anchor:top" o:gfxdata="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" stroked="f">
+              <v:shape w14:anchorId="0857C376" id="Casella di testo 34" o:spid="_x0000_s1027" type="#_x0000_t202" style="position:absolute;left:0;text-align:left;margin-left:34.7pt;margin-top:164.6pt;width:477.05pt;height:.05pt;z-index:251662336;visibility:visible;mso-wrap-style:square;mso-wrap-distance-left:9pt;mso-wrap-distance-top:0;mso-wrap-distance-right:9pt;mso-wrap-distance-bottom:0;mso-position-horizontal:absolute;mso-position-horizontal-relative:text;mso-position-vertical:absolute;mso-position-vertical-relative:text;v-text-anchor:top" o:gfxdata="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" stroked="f">
                 <v:textbox style="mso-fit-shape-to-text:t" inset="0,0,0,0">
                   <w:txbxContent>
                     <w:p>
@@ -8469,7 +8763,7 @@
           <w:color w:val="833C0B" w:themeColor="accent2" w:themeShade="80"/>
         </w:rPr>
         <w:drawing>
-          <wp:anchor distT="0" distB="0" distL="114300" distR="114300" simplePos="0" relativeHeight="251663360" behindDoc="1" locked="0" layoutInCell="1" allowOverlap="1" wp14:anchorId="21FD3320" wp14:editId="7CD61647">
+          <wp:anchor distT="0" distB="0" distL="114300" distR="114300" simplePos="0" relativeHeight="251658240" behindDoc="1" locked="0" layoutInCell="1" allowOverlap="1" wp14:anchorId="21FD3320" wp14:editId="75B9176E">
             <wp:simplePos x="0" y="0"/>
             <wp:positionH relativeFrom="column">
               <wp:posOffset>440690</wp:posOffset>
@@ -8565,7 +8859,7 @@
           <w:noProof/>
         </w:rPr>
         <w:drawing>
-          <wp:anchor distT="0" distB="0" distL="114300" distR="114300" simplePos="0" relativeHeight="251664384" behindDoc="1" locked="0" layoutInCell="1" allowOverlap="1" wp14:anchorId="3820DDEF" wp14:editId="50DE2602">
+          <wp:anchor distT="0" distB="0" distL="114300" distR="114300" simplePos="0" relativeHeight="251659264" behindDoc="1" locked="0" layoutInCell="1" allowOverlap="1" wp14:anchorId="3820DDEF" wp14:editId="58C4D85C">
             <wp:simplePos x="0" y="0"/>
             <wp:positionH relativeFrom="column">
               <wp:posOffset>487045</wp:posOffset>
@@ -8660,7 +8954,7 @@
         <mc:AlternateContent>
           <mc:Choice Requires="wps">
             <w:drawing>
-              <wp:anchor distT="0" distB="0" distL="114300" distR="114300" simplePos="0" relativeHeight="251669504" behindDoc="0" locked="0" layoutInCell="1" allowOverlap="1" wp14:anchorId="6C2D16DE" wp14:editId="5CDC712B">
+              <wp:anchor distT="0" distB="0" distL="114300" distR="114300" simplePos="0" relativeHeight="251664384" behindDoc="0" locked="0" layoutInCell="1" allowOverlap="1" wp14:anchorId="6C2D16DE" wp14:editId="12AD35F0">
                 <wp:simplePos x="0" y="0"/>
                 <wp:positionH relativeFrom="column">
                   <wp:posOffset>534035</wp:posOffset>
@@ -8732,7 +9026,7 @@
           </mc:Choice>
           <mc:Fallback>
             <w:pict>
-              <v:shape w14:anchorId="6C2D16DE" id="Casella di testo 38" o:spid="_x0000_s1028" type="#_x0000_t202" style="position:absolute;left:0;text-align:left;margin-left:42.05pt;margin-top:407.55pt;width:394.55pt;height:.05pt;z-index:251669504;visibility:visible;mso-wrap-style:square;mso-wrap-distance-left:9pt;mso-wrap-distance-top:0;mso-wrap-distance-right:9pt;mso-wrap-distance-bottom:0;mso-position-horizontal:absolute;mso-position-horizontal-relative:text;mso-position-vertical:absolute;mso-position-vertical-relative:text;v-text-anchor:top" o:gfxdata="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" stroked="f">
+              <v:shape w14:anchorId="6C2D16DE" id="Casella di testo 38" o:spid="_x0000_s1028" type="#_x0000_t202" style="position:absolute;left:0;text-align:left;margin-left:42.05pt;margin-top:407.55pt;width:394.55pt;height:.05pt;z-index:251664384;visibility:visible;mso-wrap-style:square;mso-wrap-distance-left:9pt;mso-wrap-distance-top:0;mso-wrap-distance-right:9pt;mso-wrap-distance-bottom:0;mso-position-horizontal:absolute;mso-position-horizontal-relative:text;mso-position-vertical:absolute;mso-position-vertical-relative:text;v-text-anchor:top" o:gfxdata="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" stroked="f">
                 <v:textbox style="mso-fit-shape-to-text:t" inset="0,0,0,0">
                   <w:txbxContent>
                     <w:p>
@@ -8770,7 +9064,7 @@
           <w:noProof/>
         </w:rPr>
         <w:drawing>
-          <wp:anchor distT="0" distB="0" distL="114300" distR="114300" simplePos="0" relativeHeight="251665408" behindDoc="1" locked="0" layoutInCell="1" allowOverlap="1" wp14:anchorId="69CD978B" wp14:editId="67F076E5">
+          <wp:anchor distT="0" distB="0" distL="114300" distR="114300" simplePos="0" relativeHeight="251660288" behindDoc="1" locked="0" layoutInCell="1" allowOverlap="1" wp14:anchorId="69CD978B" wp14:editId="19FAFCF9">
             <wp:simplePos x="0" y="0"/>
             <wp:positionH relativeFrom="column">
               <wp:posOffset>534035</wp:posOffset>
@@ -8894,7 +9188,7 @@
           <w:noProof/>
         </w:rPr>
         <w:drawing>
-          <wp:inline distT="0" distB="0" distL="0" distR="0" wp14:anchorId="7EC4E3B9" wp14:editId="62612F95">
+          <wp:inline distT="0" distB="0" distL="0" distR="0" wp14:anchorId="7EC4E3B9" wp14:editId="4CC7AC8E">
             <wp:extent cx="6120130" cy="794385"/>
             <wp:effectExtent l="0" t="0" r="0" b="5715"/>
             <wp:docPr id="33" name="Immagine 33"/>
@@ -9232,7 +9526,7 @@
         <w:pStyle w:val="Titolo1"/>
         <w:spacing w:line="480" w:lineRule="auto"/>
       </w:pPr>
-      <w:bookmarkStart w:id="26" w:name="_Toc21525073"/>
+      <w:bookmarkStart w:id="26" w:name="_Toc22129909"/>
       <w:r>
         <w:lastRenderedPageBreak/>
         <w:t>Connessione a MySQL e creazione database</w:t>
@@ -9277,7 +9571,7 @@
           <w:noProof/>
         </w:rPr>
         <w:drawing>
-          <wp:inline distT="0" distB="0" distL="0" distR="0" wp14:anchorId="32625903" wp14:editId="03D7F17D">
+          <wp:inline distT="0" distB="0" distL="0" distR="0" wp14:anchorId="32625903" wp14:editId="2333A418">
             <wp:extent cx="3724275" cy="2368432"/>
             <wp:effectExtent l="0" t="0" r="0" b="0"/>
             <wp:docPr id="8" name="Immagine 8"/>
@@ -9366,7 +9660,7 @@
           <w:shd w:val="clear" w:color="auto" w:fill="FFFFFF"/>
         </w:rPr>
       </w:pPr>
-      <w:bookmarkStart w:id="27" w:name="_Toc21525074"/>
+      <w:bookmarkStart w:id="27" w:name="_Toc22129910"/>
       <w:proofErr w:type="spellStart"/>
       <w:r>
         <w:rPr>
@@ -9398,7 +9692,7 @@
           <w:shd w:val="clear" w:color="auto" w:fill="FFFFFF"/>
         </w:rPr>
         <w:drawing>
-          <wp:inline distT="0" distB="0" distL="0" distR="0" wp14:anchorId="7A7D737E" wp14:editId="0E57F200">
+          <wp:inline distT="0" distB="0" distL="0" distR="0" wp14:anchorId="7A7D737E" wp14:editId="0F2B04C3">
             <wp:extent cx="3263900" cy="1638300"/>
             <wp:effectExtent l="0" t="0" r="0" b="0"/>
             <wp:docPr id="18" name="Immagine 18"/>
@@ -9496,7 +9790,7 @@
           <w:shd w:val="clear" w:color="auto" w:fill="FFFFFF"/>
         </w:rPr>
       </w:pPr>
-      <w:bookmarkStart w:id="28" w:name="_Toc21525075"/>
+      <w:bookmarkStart w:id="28" w:name="_Toc22129911"/>
       <w:proofErr w:type="spellStart"/>
       <w:r>
         <w:rPr>
@@ -9517,7 +9811,7 @@
           <w:noProof/>
         </w:rPr>
         <w:drawing>
-          <wp:inline distT="0" distB="0" distL="0" distR="0" wp14:anchorId="64A99EA1" wp14:editId="11AC03B0">
+          <wp:inline distT="0" distB="0" distL="0" distR="0" wp14:anchorId="64A99EA1" wp14:editId="006270BB">
             <wp:extent cx="4861895" cy="2811473"/>
             <wp:effectExtent l="0" t="0" r="0" b="8255"/>
             <wp:docPr id="43" name="Immagine 43" descr="Immagine che contiene screenshot&#10;&#10;Descrizione generata automaticamente"/>
@@ -9563,7 +9857,7 @@
           <w:noProof/>
         </w:rPr>
         <w:drawing>
-          <wp:inline distT="0" distB="0" distL="0" distR="0" wp14:anchorId="7A3A6CC7" wp14:editId="5D7E8DA6">
+          <wp:inline distT="0" distB="0" distL="0" distR="0" wp14:anchorId="7A3A6CC7" wp14:editId="5B8B58C6">
             <wp:extent cx="4846320" cy="3467045"/>
             <wp:effectExtent l="0" t="0" r="0" b="635"/>
             <wp:docPr id="44" name="Immagine 44" descr="Immagine che contiene screenshot, testo&#10;&#10;Descrizione generata automaticamente"/>
@@ -9615,7 +9909,7 @@
         </w:rPr>
         <w:lastRenderedPageBreak/>
         <w:drawing>
-          <wp:inline distT="0" distB="0" distL="0" distR="0" wp14:anchorId="5F837271" wp14:editId="1345091C">
+          <wp:inline distT="0" distB="0" distL="0" distR="0" wp14:anchorId="5F837271" wp14:editId="0BD98F88">
             <wp:extent cx="5189220" cy="2430394"/>
             <wp:effectExtent l="0" t="0" r="0" b="8255"/>
             <wp:docPr id="45" name="Immagine 45" descr="Immagine che contiene screenshot&#10;&#10;Descrizione generata automaticamente"/>
@@ -9788,7 +10082,7 @@
           <w:shd w:val="clear" w:color="auto" w:fill="FFFFFF"/>
         </w:rPr>
       </w:pPr>
-      <w:bookmarkStart w:id="29" w:name="_Toc21525076"/>
+      <w:bookmarkStart w:id="29" w:name="_Toc22129912"/>
       <w:proofErr w:type="spellStart"/>
       <w:r>
         <w:rPr>
@@ -9811,7 +10105,7 @@
           <w:noProof/>
         </w:rPr>
         <w:drawing>
-          <wp:inline distT="0" distB="0" distL="0" distR="0" wp14:anchorId="0F6F97BD" wp14:editId="6FBCE2F6">
+          <wp:inline distT="0" distB="0" distL="0" distR="0" wp14:anchorId="0F6F97BD" wp14:editId="34640FFA">
             <wp:extent cx="4488180" cy="3414798"/>
             <wp:effectExtent l="0" t="0" r="7620" b="0"/>
             <wp:docPr id="46" name="Immagine 46"/>
@@ -9924,7 +10218,7 @@
         <w:pStyle w:val="Titolo2"/>
         <w:spacing w:line="360" w:lineRule="auto"/>
       </w:pPr>
-      <w:bookmarkStart w:id="30" w:name="_Toc21525077"/>
+      <w:bookmarkStart w:id="30" w:name="_Toc22129913"/>
       <w:r>
         <w:lastRenderedPageBreak/>
         <w:t>Utilizzo</w:t>
@@ -10106,7 +10400,7 @@
           <w:shd w:val="clear" w:color="auto" w:fill="FFFFFF"/>
         </w:rPr>
       </w:pPr>
-      <w:bookmarkStart w:id="31" w:name="_Toc21525078"/>
+      <w:bookmarkStart w:id="31" w:name="_Toc22129914"/>
       <w:r>
         <w:rPr>
           <w:rFonts w:eastAsiaTheme="minorHAnsi"/>
@@ -10444,7 +10738,7 @@
           <w:shd w:val="clear" w:color="auto" w:fill="FFFFFF"/>
         </w:rPr>
       </w:pPr>
-      <w:bookmarkStart w:id="33" w:name="_Toc21525079"/>
+      <w:bookmarkStart w:id="33" w:name="_Toc22129915"/>
       <w:r>
         <w:rPr>
           <w:shd w:val="clear" w:color="auto" w:fill="FFFFFF"/>
@@ -10627,7 +10921,7 @@
           <w:shd w:val="clear" w:color="auto" w:fill="FFFFFF"/>
         </w:rPr>
       </w:pPr>
-      <w:bookmarkStart w:id="34" w:name="_Toc21525080"/>
+      <w:bookmarkStart w:id="34" w:name="_Toc22129916"/>
       <w:r>
         <w:rPr>
           <w:shd w:val="clear" w:color="auto" w:fill="FFFFFF"/>
@@ -10655,7 +10949,7 @@
           <w:shd w:val="clear" w:color="auto" w:fill="FFFFFF"/>
         </w:rPr>
         <w:drawing>
-          <wp:inline distT="0" distB="0" distL="0" distR="0" wp14:anchorId="0A9338E6" wp14:editId="66F58F24">
+          <wp:inline distT="0" distB="0" distL="0" distR="0" wp14:anchorId="0A9338E6" wp14:editId="7DC5ACCE">
             <wp:extent cx="6120130" cy="2313305"/>
             <wp:effectExtent l="0" t="0" r="0" b="0"/>
             <wp:docPr id="12" name="Immagine 12"/>
@@ -10705,7 +10999,7 @@
           <w:shd w:val="clear" w:color="auto" w:fill="FFFFFF"/>
         </w:rPr>
       </w:pPr>
-      <w:bookmarkStart w:id="35" w:name="_Toc21525081"/>
+      <w:bookmarkStart w:id="35" w:name="_Toc22129917"/>
       <w:r>
         <w:rPr>
           <w:shd w:val="clear" w:color="auto" w:fill="FFFFFF"/>
@@ -10734,7 +11028,7 @@
           <w:shd w:val="clear" w:color="auto" w:fill="FFFFFF"/>
         </w:rPr>
         <w:drawing>
-          <wp:inline distT="0" distB="0" distL="0" distR="0" wp14:anchorId="05C57A91" wp14:editId="0ECF5E09">
+          <wp:inline distT="0" distB="0" distL="0" distR="0" wp14:anchorId="05C57A91" wp14:editId="23834383">
             <wp:extent cx="6120130" cy="2655570"/>
             <wp:effectExtent l="0" t="0" r="0" b="0"/>
             <wp:docPr id="13" name="Immagine 13"/>
@@ -10795,7 +11089,7 @@
           <w:shd w:val="clear" w:color="auto" w:fill="FFFFFF"/>
         </w:rPr>
         <w:drawing>
-          <wp:inline distT="0" distB="0" distL="0" distR="0" wp14:anchorId="374EABC3" wp14:editId="1B1EBE7A">
+          <wp:inline distT="0" distB="0" distL="0" distR="0" wp14:anchorId="374EABC3" wp14:editId="7DC1C8FC">
             <wp:extent cx="6119359" cy="2821577"/>
             <wp:effectExtent l="0" t="0" r="2540" b="0"/>
             <wp:docPr id="23" name="Immagine 23"/>
@@ -10863,7 +11157,7 @@
           <w:shd w:val="clear" w:color="auto" w:fill="FFFFFF"/>
         </w:rPr>
       </w:pPr>
-      <w:bookmarkStart w:id="36" w:name="_Toc21525082"/>
+      <w:bookmarkStart w:id="36" w:name="_Toc22129918"/>
       <w:r>
         <w:rPr>
           <w:shd w:val="clear" w:color="auto" w:fill="FFFFFF"/>
@@ -10884,7 +11178,7 @@
           <w:shd w:val="clear" w:color="auto" w:fill="FFFFFF"/>
         </w:rPr>
         <w:drawing>
-          <wp:inline distT="0" distB="0" distL="0" distR="0" wp14:anchorId="4ACFBD5F" wp14:editId="1D81AE6F">
+          <wp:inline distT="0" distB="0" distL="0" distR="0" wp14:anchorId="4ACFBD5F" wp14:editId="0E4867EE">
             <wp:extent cx="6120130" cy="2117271"/>
             <wp:effectExtent l="0" t="0" r="1270" b="3810"/>
             <wp:docPr id="24" name="Immagine 24"/>
@@ -10945,7 +11239,7 @@
         <w:pStyle w:val="Titolo3"/>
         <w:spacing w:line="360" w:lineRule="auto"/>
       </w:pPr>
-      <w:bookmarkStart w:id="37" w:name="_Toc21525083"/>
+      <w:bookmarkStart w:id="37" w:name="_Toc22129919"/>
       <w:r>
         <w:lastRenderedPageBreak/>
         <w:t>Sezione finale</w:t>
@@ -10958,7 +11252,7 @@
           <w:noProof/>
         </w:rPr>
         <w:drawing>
-          <wp:inline distT="0" distB="0" distL="0" distR="0" wp14:anchorId="1ACC3104" wp14:editId="61B065B2">
+          <wp:inline distT="0" distB="0" distL="0" distR="0" wp14:anchorId="1ACC3104" wp14:editId="0AC7DD05">
             <wp:extent cx="6120130" cy="2599055"/>
             <wp:effectExtent l="0" t="0" r="0" b="0"/>
             <wp:docPr id="17" name="Immagine 17"/>
@@ -11005,7 +11299,7 @@
         <w:pStyle w:val="Titolo2"/>
         <w:spacing w:line="360" w:lineRule="auto"/>
       </w:pPr>
-      <w:bookmarkStart w:id="38" w:name="_Toc21525084"/>
+      <w:bookmarkStart w:id="38" w:name="_Toc22129920"/>
       <w:r>
         <w:t>Utilizzo</w:t>
       </w:r>
@@ -11216,7 +11510,7 @@
         <w:pStyle w:val="Titolo1"/>
         <w:spacing w:line="480" w:lineRule="auto"/>
       </w:pPr>
-      <w:bookmarkStart w:id="39" w:name="_Toc21525085"/>
+      <w:bookmarkStart w:id="39" w:name="_Toc22129921"/>
       <w:r>
         <w:lastRenderedPageBreak/>
         <w:t>Riscontro sull’utilizzo di CoDIT con schemi di grandi dimensioni</w:t>
@@ -11303,7 +11597,7 @@
         <w:spacing w:line="360" w:lineRule="auto"/>
       </w:pPr>
       <w:bookmarkStart w:id="40" w:name="_Ref21078732"/>
-      <w:bookmarkStart w:id="41" w:name="_Toc21525086"/>
+      <w:bookmarkStart w:id="41" w:name="_Toc22129922"/>
       <w:r>
         <w:t>Fasi e macchine utilizzate</w:t>
       </w:r>
@@ -11974,7 +12268,7 @@
         <w:pStyle w:val="Titolo2"/>
         <w:spacing w:line="360" w:lineRule="auto"/>
       </w:pPr>
-      <w:bookmarkStart w:id="44" w:name="_Toc21525087"/>
+      <w:bookmarkStart w:id="44" w:name="_Toc22129923"/>
       <w:r>
         <w:t>Generazione schemi con iBench</w:t>
       </w:r>
@@ -12038,7 +12332,7 @@
           <w:shd w:val="clear" w:color="auto" w:fill="FFFFFF"/>
         </w:rPr>
       </w:pPr>
-      <w:bookmarkStart w:id="45" w:name="_Toc21525088"/>
+      <w:bookmarkStart w:id="45" w:name="_Toc22129924"/>
       <w:r>
         <w:rPr>
           <w:shd w:val="clear" w:color="auto" w:fill="FFFFFF"/>
@@ -14444,7 +14738,7 @@
           <w:rStyle w:val="Enfasiintensa"/>
         </w:rPr>
       </w:pPr>
-      <w:bookmarkStart w:id="52" w:name="_Toc21525089"/>
+      <w:bookmarkStart w:id="52" w:name="_Toc22129925"/>
       <w:r>
         <w:rPr>
           <w:rStyle w:val="Enfasiintensa"/>
@@ -15054,7 +15348,7 @@
           <w:rStyle w:val="Enfasiintensa"/>
         </w:rPr>
       </w:pPr>
-      <w:bookmarkStart w:id="55" w:name="_Toc21525090"/>
+      <w:bookmarkStart w:id="55" w:name="_Toc22129926"/>
       <w:r>
         <w:rPr>
           <w:rStyle w:val="Enfasiintensa"/>
@@ -15679,7 +15973,7 @@
           <w:rStyle w:val="Enfasiintensa"/>
         </w:rPr>
       </w:pPr>
-      <w:bookmarkStart w:id="58" w:name="_Toc21525091"/>
+      <w:bookmarkStart w:id="58" w:name="_Toc22129927"/>
       <w:r>
         <w:rPr>
           <w:rStyle w:val="Enfasiintensa"/>
@@ -16440,7 +16734,7 @@
         <w:pStyle w:val="Titolo1"/>
         <w:spacing w:line="360" w:lineRule="auto"/>
       </w:pPr>
-      <w:bookmarkStart w:id="61" w:name="_Toc21525092"/>
+      <w:bookmarkStart w:id="61" w:name="_Toc22129928"/>
       <w:r>
         <w:lastRenderedPageBreak/>
         <w:t>Tempistiche di esecuzione delle fasi preliminari</w:t>
@@ -17318,7 +17612,7 @@
           <w:rStyle w:val="Enfasiintensa"/>
         </w:rPr>
       </w:pPr>
-      <w:bookmarkStart w:id="62" w:name="_Toc21525093"/>
+      <w:bookmarkStart w:id="62" w:name="_Toc22129929"/>
       <w:r>
         <w:rPr>
           <w:rStyle w:val="Enfasiintensa"/>
@@ -18040,7 +18334,7 @@
           <w:rStyle w:val="Enfasiintensa"/>
         </w:rPr>
       </w:pPr>
-      <w:bookmarkStart w:id="64" w:name="_Toc21525094"/>
+      <w:bookmarkStart w:id="64" w:name="_Toc22129930"/>
       <w:r>
         <w:rPr>
           <w:rStyle w:val="Enfasiintensa"/>
@@ -18768,7 +19062,7 @@
           <w:rStyle w:val="Enfasiintensa"/>
         </w:rPr>
       </w:pPr>
-      <w:bookmarkStart w:id="66" w:name="_Toc21525095"/>
+      <w:bookmarkStart w:id="66" w:name="_Toc22129931"/>
       <w:r>
         <w:rPr>
           <w:rStyle w:val="Enfasiintensa"/>
@@ -19528,7 +19822,7 @@
         <w:pStyle w:val="Titolo1"/>
         <w:spacing w:line="480" w:lineRule="auto"/>
       </w:pPr>
-      <w:bookmarkStart w:id="68" w:name="_Toc21525096"/>
+      <w:bookmarkStart w:id="68" w:name="_Toc22129932"/>
       <w:r>
         <w:lastRenderedPageBreak/>
         <w:t>Studio di usabilità</w:t>
@@ -19540,9 +19834,11 @@
         <w:pStyle w:val="Titolo2"/>
         <w:spacing w:line="360" w:lineRule="auto"/>
       </w:pPr>
+      <w:bookmarkStart w:id="69" w:name="_Toc22129933"/>
       <w:r>
         <w:t>Metriche utilizzate</w:t>
       </w:r>
+      <w:bookmarkEnd w:id="69"/>
     </w:p>
     <w:p>
       <w:pPr>
@@ -19644,8 +19940,13 @@
         <w:pStyle w:val="Titolo2"/>
         <w:spacing w:line="360" w:lineRule="auto"/>
       </w:pPr>
-      <w:r>
-        <w:t>Le fasi del test</w:t>
+      <w:bookmarkStart w:id="70" w:name="_Toc22129934"/>
+      <w:r>
+        <w:t>Le fasi del</w:t>
+      </w:r>
+      <w:bookmarkEnd w:id="70"/>
+      <w:r>
+        <w:t>la procedura</w:t>
       </w:r>
     </w:p>
     <w:p>
@@ -19677,7 +19978,19 @@
         <w:t>)</w:t>
       </w:r>
       <w:r>
-        <w:t>. Il test è composto dalle seguenti fasi:</w:t>
+        <w:t xml:space="preserve">. </w:t>
+      </w:r>
+      <w:r>
+        <w:t>La procedura</w:t>
+      </w:r>
+      <w:r>
+        <w:t xml:space="preserve"> è compost</w:t>
+      </w:r>
+      <w:r>
+        <w:t>a</w:t>
+      </w:r>
+      <w:r>
+        <w:t xml:space="preserve"> dalle seguenti fasi:</w:t>
       </w:r>
     </w:p>
     <w:p>
@@ -19723,9 +20036,11 @@
       <w:pPr>
         <w:pStyle w:val="Titolo3"/>
       </w:pPr>
+      <w:bookmarkStart w:id="71" w:name="_Toc22129935"/>
       <w:r>
         <w:t>Preparazione</w:t>
       </w:r>
+      <w:bookmarkEnd w:id="71"/>
     </w:p>
     <w:p>
       <w:pPr>
@@ -19882,11 +20197,11 @@
       <w:pPr>
         <w:pStyle w:val="Titolo4"/>
       </w:pPr>
-      <w:bookmarkStart w:id="69" w:name="_Ref22122029"/>
+      <w:bookmarkStart w:id="72" w:name="_Ref22122029"/>
       <w:r>
         <w:t>Quali operatori iconici utilizzare in base agli schemi generati</w:t>
       </w:r>
-      <w:bookmarkEnd w:id="69"/>
+      <w:bookmarkEnd w:id="72"/>
     </w:p>
     <w:p>
       <w:pPr>
@@ -19951,7 +20266,7 @@
         </w:rPr>
         <w:lastRenderedPageBreak/>
         <w:drawing>
-          <wp:anchor distT="0" distB="0" distL="114300" distR="114300" simplePos="0" relativeHeight="251670528" behindDoc="0" locked="0" layoutInCell="1" allowOverlap="1" wp14:anchorId="284A5DB8" wp14:editId="393C70F6">
+          <wp:anchor distT="0" distB="0" distL="114300" distR="114300" simplePos="0" relativeHeight="251665408" behindDoc="0" locked="0" layoutInCell="1" allowOverlap="1" wp14:anchorId="284A5DB8" wp14:editId="3076CE34">
             <wp:simplePos x="0" y="0"/>
             <wp:positionH relativeFrom="column">
               <wp:posOffset>10795</wp:posOffset>
@@ -20029,7 +20344,7 @@
           <w:noProof/>
         </w:rPr>
         <w:drawing>
-          <wp:anchor distT="0" distB="0" distL="114300" distR="114300" simplePos="0" relativeHeight="251671552" behindDoc="0" locked="0" layoutInCell="1" allowOverlap="1" wp14:anchorId="63699C04" wp14:editId="57FF6FFF">
+          <wp:anchor distT="0" distB="0" distL="114300" distR="114300" simplePos="0" relativeHeight="251666432" behindDoc="0" locked="0" layoutInCell="1" allowOverlap="1" wp14:anchorId="63699C04" wp14:editId="58D15C02">
             <wp:simplePos x="0" y="0"/>
             <wp:positionH relativeFrom="column">
               <wp:posOffset>10795</wp:posOffset>
@@ -20101,7 +20416,7 @@
           <w:noProof/>
         </w:rPr>
         <w:drawing>
-          <wp:anchor distT="0" distB="0" distL="114300" distR="114300" simplePos="0" relativeHeight="251672576" behindDoc="0" locked="0" layoutInCell="1" allowOverlap="1" wp14:anchorId="52A25F16" wp14:editId="047B1D3D">
+          <wp:anchor distT="0" distB="0" distL="114300" distR="114300" simplePos="0" relativeHeight="251667456" behindDoc="0" locked="0" layoutInCell="1" allowOverlap="1" wp14:anchorId="52A25F16" wp14:editId="72C39EA0">
             <wp:simplePos x="0" y="0"/>
             <wp:positionH relativeFrom="column">
               <wp:posOffset>10795</wp:posOffset>
@@ -20181,7 +20496,7 @@
           <w:noProof/>
         </w:rPr>
         <w:drawing>
-          <wp:anchor distT="0" distB="0" distL="114300" distR="114300" simplePos="0" relativeHeight="251673600" behindDoc="0" locked="0" layoutInCell="1" allowOverlap="1" wp14:anchorId="5126C6A3" wp14:editId="6BFC5FF5">
+          <wp:anchor distT="0" distB="0" distL="114300" distR="114300" simplePos="0" relativeHeight="251668480" behindDoc="0" locked="0" layoutInCell="1" allowOverlap="1" wp14:anchorId="5126C6A3" wp14:editId="55A96186">
             <wp:simplePos x="0" y="0"/>
             <wp:positionH relativeFrom="column">
               <wp:posOffset>12065</wp:posOffset>
@@ -20335,13 +20650,7 @@
         <w:t>Situazione</w:t>
       </w:r>
       <w:r>
-        <w:t>: ti trovi in una situazione in cui in uno schema hai un attributo semplice e nell'altro un attributo derivato. Quale operatore iconico utilizzeresti</w:t>
-      </w:r>
-      <w:r>
-        <w:t xml:space="preserve"> </w:t>
-      </w:r>
-      <w:r>
-        <w:t>per mantenere una configurazione piuttosto che un'altra?</w:t>
+        <w:t>: ti trovi in una situazione in cui in uno schema hai un attributo semplice e nell'altro un attributo derivato. Quale operatore iconico utilizzeresti per mantenere una configurazione piuttosto che un'altra?</w:t>
       </w:r>
     </w:p>
     <w:p>
@@ -20356,10 +20665,7 @@
         <w:t>Schema da utilizzare</w:t>
       </w:r>
       <w:r>
-        <w:t>: SC7</w:t>
-      </w:r>
-      <w:r>
-        <w:t>.</w:t>
+        <w:t>: SC7.</w:t>
       </w:r>
     </w:p>
     <w:p>
@@ -20374,22 +20680,7 @@
         <w:t>Informazioni preliminari</w:t>
       </w:r>
       <w:r>
-        <w:t>: l</w:t>
-      </w:r>
-      <w:r>
-        <w:t>’</w:t>
-      </w:r>
-      <w:r>
-        <w:t>entità coinvolt</w:t>
-      </w:r>
-      <w:r>
-        <w:t>a è</w:t>
-      </w:r>
-      <w:r>
-        <w:t xml:space="preserve"> cheese_cp_1_nl0_ce0</w:t>
-      </w:r>
-      <w:r>
-        <w:t>.</w:t>
+        <w:t>: l’entità coinvolta è cheese_cp_1_nl0_ce0.</w:t>
       </w:r>
     </w:p>
     <w:p>
@@ -20404,13 +20695,7 @@
         <w:t>Elementi da selezionare</w:t>
       </w:r>
       <w:r>
-        <w:t>: Nello schema source, nell'entità cheese_cp_1_nl0_ce0 hai l'attributo</w:t>
-      </w:r>
-      <w:r>
-        <w:t xml:space="preserve"> </w:t>
-      </w:r>
-      <w:r>
-        <w:t xml:space="preserve">ranch_cp_1_nl0_ae2 come attributo semplice. Nello schema target, medesima entità, hai l'attributo compare_cp_1_nl0_ae1 derivabile dall'attributo branch_cp_1_nl0_ae2. </w:t>
+        <w:t xml:space="preserve">: Nello schema source, nell'entità cheese_cp_1_nl0_ce0 hai l'attributo ranch_cp_1_nl0_ae2 come attributo semplice. Nello schema target, medesima entità, hai l'attributo compare_cp_1_nl0_ae1 derivabile dall'attributo branch_cp_1_nl0_ae2. </w:t>
       </w:r>
     </w:p>
     <w:p>
@@ -20440,10 +20725,7 @@
         <w:t>Task 1.2</w:t>
       </w:r>
       <w:r>
-        <w:t>: Mantenere la configurazione con l'attributo derivabile</w:t>
-      </w:r>
-      <w:r>
-        <w:t>.</w:t>
+        <w:t>: Mantenere la configurazione con l'attributo derivabile.</w:t>
       </w:r>
     </w:p>
     <w:p>
@@ -20458,10 +20740,7 @@
       </w:pPr>
       <w:r>
         <w:lastRenderedPageBreak/>
-        <w:t>Task</w:t>
-      </w:r>
-      <w:r>
-        <w:t xml:space="preserve"> 2 </w:t>
+        <w:t xml:space="preserve">Task 2 </w:t>
       </w:r>
     </w:p>
     <w:p>
@@ -20476,13 +20755,7 @@
         <w:t>Situazione</w:t>
       </w:r>
       <w:r>
-        <w:t>: ti trovi in una situazione in cui in uno schema hai un attributo semplice e nell'altro un attributo composto. Quale operatore iconico utilizzeresti</w:t>
-      </w:r>
-      <w:r>
-        <w:t xml:space="preserve"> </w:t>
-      </w:r>
-      <w:r>
-        <w:t>per mantenere una configurazione piuttosto che un'altra?</w:t>
+        <w:t>: ti trovi in una situazione in cui in uno schema hai un attributo semplice e nell'altro un attributo composto. Quale operatore iconico utilizzeresti per mantenere una configurazione piuttosto che un'altra?</w:t>
       </w:r>
     </w:p>
     <w:p>
@@ -20497,10 +20770,7 @@
         <w:t>Schema da utilizzare</w:t>
       </w:r>
       <w:r>
-        <w:t>: SC7</w:t>
-      </w:r>
-      <w:r>
-        <w:t>.</w:t>
+        <w:t>: SC7.</w:t>
       </w:r>
     </w:p>
     <w:p>
@@ -20515,22 +20785,7 @@
         <w:t>Informazioni preliminari</w:t>
       </w:r>
       <w:r>
-        <w:t>: l</w:t>
-      </w:r>
-      <w:r>
-        <w:t>’</w:t>
-      </w:r>
-      <w:r>
-        <w:t>entità coinvolt</w:t>
-      </w:r>
-      <w:r>
-        <w:t>a è</w:t>
-      </w:r>
-      <w:r>
-        <w:t xml:space="preserve"> test_cp_0_nl0_ce0</w:t>
-      </w:r>
-      <w:r>
-        <w:t>.</w:t>
+        <w:t>: l’entità coinvolta è test_cp_0_nl0_ce0.</w:t>
       </w:r>
     </w:p>
     <w:p>
@@ -20545,22 +20800,7 @@
         <w:t>Elementi da selezionare</w:t>
       </w:r>
       <w:r>
-        <w:t>: Nello schema source, nell'entità test_cp_0_nl0_ce0</w:t>
-      </w:r>
-      <w:r>
-        <w:t xml:space="preserve"> </w:t>
-      </w:r>
-      <w:r>
-        <w:t>hai gli attributi slope_cp_0_nl0_ae2, touch_cp_0_nl0_ae4 e measure_cp_0_nl0_ae3 che rappresentano parti dell'attributo  measure_cp_0_nl0_ae3 dello schema source.</w:t>
-      </w:r>
-      <w:r>
-        <w:t xml:space="preserve"> </w:t>
-      </w:r>
-      <w:r>
-        <w:t>Nello schema target, medesima entità, hai l'attributo measure_cp_0_nl0_ae3 come attributo semplice</w:t>
-      </w:r>
-      <w:r>
-        <w:t>.</w:t>
+        <w:t>: Nello schema source, nell'entità test_cp_0_nl0_ce0 hai gli attributi slope_cp_0_nl0_ae2, touch_cp_0_nl0_ae4 e measure_cp_0_nl0_ae3 che rappresentano parti dell'attributo  measure_cp_0_nl0_ae3 dello schema source. Nello schema target, medesima entità, hai l'attributo measure_cp_0_nl0_ae3 come attributo semplice.</w:t>
       </w:r>
     </w:p>
     <w:p>
@@ -20605,13 +20845,7 @@
         <w:spacing w:line="276" w:lineRule="auto"/>
       </w:pPr>
       <w:r>
-        <w:t>T</w:t>
-      </w:r>
-      <w:r>
-        <w:t>ask</w:t>
-      </w:r>
-      <w:r>
-        <w:t xml:space="preserve"> 3</w:t>
+        <w:t>Task 3</w:t>
       </w:r>
     </w:p>
     <w:p>
@@ -20626,19 +20860,7 @@
         <w:t>Situazione</w:t>
       </w:r>
       <w:r>
-        <w:t>: ti trovi in una situazione in cui in uno schema hai un attributo semplice e nell'altro è rappresentato</w:t>
-      </w:r>
-      <w:r>
-        <w:t xml:space="preserve"> </w:t>
-      </w:r>
-      <w:r>
-        <w:t>da due entità relazionate tra loro.</w:t>
-      </w:r>
-      <w:r>
-        <w:t xml:space="preserve"> </w:t>
-      </w:r>
-      <w:r>
-        <w:t>Quale operatore iconico utilizzeresti per mantenere una delle due configurazioni?</w:t>
+        <w:t>: ti trovi in una situazione in cui in uno schema hai un attributo semplice e nell'altro è rappresentato da due entità relazionate tra loro. Quale operatore iconico utilizzeresti per mantenere una delle due configurazioni?</w:t>
       </w:r>
     </w:p>
     <w:p>
@@ -20653,10 +20875,7 @@
         <w:t>Schema da utilizzare</w:t>
       </w:r>
       <w:r>
-        <w:t>: SC7</w:t>
-      </w:r>
-      <w:r>
-        <w:t>.</w:t>
+        <w:t>: SC7.</w:t>
       </w:r>
     </w:p>
     <w:p>
@@ -20668,33 +20887,43 @@
           <w:i/>
           <w:iCs/>
         </w:rPr>
-        <w:t>Informazioni</w:t>
-      </w:r>
+        <w:t>Informazioni preliminari</w:t>
+      </w:r>
+      <w:r>
+        <w:t>: le entità coinvolte sono red_vp_1_nl0_ce0, tail_vp_0_nl0_ce1 e warn_vp_0_nl0_ce0.</w:t>
+      </w:r>
+    </w:p>
+    <w:p>
+      <w:pPr>
+        <w:jc w:val="both"/>
+      </w:pPr>
       <w:r>
         <w:rPr>
           <w:i/>
           <w:iCs/>
         </w:rPr>
-        <w:t xml:space="preserve"> </w:t>
-      </w:r>
+        <w:t>Elementi da selezionare</w:t>
+      </w:r>
+      <w:r>
+        <w:t xml:space="preserve">: Nello schema source, nell'entità red_vp_1_nl0_ce0 hai l'attributo describe_vp_1_nl0_ae5 come attributo semplice. Nello schema target invece, l'attributo describe_vp_1_nl0_ae5 suddetto è stato modellato sulle entità tail_vp_0_nl0_ce1 e warn_vp_0_nl0_ce0, relazionate attraverso  </w:t>
+      </w:r>
+      <w:r>
+        <w:t>tail_vp_0_nl0_ce1/warn_vp_0_nl0_ce0.</w:t>
+      </w:r>
+    </w:p>
+    <w:p>
+      <w:pPr>
+        <w:jc w:val="both"/>
+      </w:pPr>
       <w:r>
         <w:rPr>
           <w:i/>
           <w:iCs/>
         </w:rPr>
-        <w:t>preliminari</w:t>
-      </w:r>
-      <w:r>
-        <w:t>:</w:t>
-      </w:r>
-      <w:r>
-        <w:t xml:space="preserve"> </w:t>
-      </w:r>
-      <w:r>
-        <w:t>le entità coinvolte sono red_vp_1_nl0_ce0, tail_vp_0_nl0_ce1 e warn_vp_0_nl0_ce0</w:t>
-      </w:r>
-      <w:r>
-        <w:t>.</w:t>
+        <w:t>Task 3.1</w:t>
+      </w:r>
+      <w:r>
+        <w:t>: Far sì che anche nel target sia mantenuto l'attributo semplice.</w:t>
       </w:r>
     </w:p>
     <w:p>
@@ -20706,22 +20935,27 @@
           <w:i/>
           <w:iCs/>
         </w:rPr>
-        <w:t>Elementi da selezionare</w:t>
-      </w:r>
-      <w:r>
-        <w:t>: Nello schema source, nell'entità red_vp_1_nl0_ce0 hai l'attributo describe_vp_1_nl0_ae5 come attributo semplice.</w:t>
-      </w:r>
-      <w:r>
-        <w:t xml:space="preserve"> </w:t>
-      </w:r>
-      <w:r>
-        <w:t xml:space="preserve">Nello schema target invece, l'attributo describe_vp_1_nl0_ae5 suddetto è stato modellato sulle entità tail_vp_0_nl0_ce1 e warn_vp_0_nl0_ce0, relazionate attraverso </w:t>
-      </w:r>
-      <w:r>
-        <w:t xml:space="preserve"> </w:t>
-      </w:r>
-      <w:r>
-        <w:t>tail_vp_0_nl0_ce1/warn_vp_0_nl0_ce0.</w:t>
+        <w:t>Task 3.2</w:t>
+      </w:r>
+      <w:r>
+        <w:t xml:space="preserve">: Far sì che anche </w:t>
+      </w:r>
+      <w:proofErr w:type="gramStart"/>
+      <w:r>
+        <w:t>nel source</w:t>
+      </w:r>
+      <w:proofErr w:type="gramEnd"/>
+      <w:r>
+        <w:t xml:space="preserve"> l'attributo semplice sia scomposto in due entità come accade nel target.</w:t>
+      </w:r>
+    </w:p>
+    <w:p>
+      <w:pPr>
+        <w:pStyle w:val="Titolo5"/>
+        <w:spacing w:line="276" w:lineRule="auto"/>
+      </w:pPr>
+      <w:r>
+        <w:t>Task 4</w:t>
       </w:r>
     </w:p>
     <w:p>
@@ -20733,19 +20967,10 @@
           <w:i/>
           <w:iCs/>
         </w:rPr>
-        <w:t>Task 3.1</w:t>
-      </w:r>
-      <w:r>
-        <w:t xml:space="preserve">: Far </w:t>
-      </w:r>
-      <w:r>
-        <w:t>sì</w:t>
-      </w:r>
-      <w:r>
-        <w:t xml:space="preserve"> che anche nel target sia mantenuto l'attributo semplice</w:t>
-      </w:r>
-      <w:r>
-        <w:t>.</w:t>
+        <w:t>Situazione</w:t>
+      </w:r>
+      <w:r>
+        <w:t xml:space="preserve"> : ti trovi in una situazione in cui in uno schema hai un'unica entità e nell'altro è rappresentata da due entità relazionate tra loro. Quale operatore iconico utilizzeresti per mantenere una delle due configurazioni?</w:t>
       </w:r>
     </w:p>
     <w:p>
@@ -20757,33 +20982,10 @@
           <w:i/>
           <w:iCs/>
         </w:rPr>
-        <w:t>Task 3.2</w:t>
-      </w:r>
-      <w:r>
-        <w:t xml:space="preserve">: Far </w:t>
-      </w:r>
-      <w:r>
-        <w:t>sì</w:t>
-      </w:r>
-      <w:r>
-        <w:t xml:space="preserve"> che anche </w:t>
-      </w:r>
-      <w:proofErr w:type="gramStart"/>
-      <w:r>
-        <w:t>nel source</w:t>
-      </w:r>
-      <w:proofErr w:type="gramEnd"/>
-      <w:r>
-        <w:t xml:space="preserve"> l'attributo semplice sia scomposto in due entità come accade nel target.</w:t>
-      </w:r>
-    </w:p>
-    <w:p>
-      <w:pPr>
-        <w:pStyle w:val="Titolo5"/>
-        <w:spacing w:line="276" w:lineRule="auto"/>
-      </w:pPr>
-      <w:r>
-        <w:t>Task 4</w:t>
+        <w:t>Schema da utilizzare</w:t>
+      </w:r>
+      <w:r>
+        <w:t>: SC9.</w:t>
       </w:r>
     </w:p>
     <w:p>
@@ -20795,19 +20997,13 @@
           <w:i/>
           <w:iCs/>
         </w:rPr>
-        <w:t>Situazione</w:t>
-      </w:r>
-      <w:r>
-        <w:t xml:space="preserve"> </w:t>
-      </w:r>
-      <w:r>
-        <w:t>: ti trovi in una situazione in cui in uno schema hai un'unica entità e nell'altro è rappresentata da due entità relazionate tra loro.</w:t>
-      </w:r>
-      <w:r>
-        <w:t xml:space="preserve"> </w:t>
-      </w:r>
-      <w:r>
-        <w:t>Quale operatore iconico utilizzeresti per mantenere una delle due configurazioni?</w:t>
+        <w:t>Informazioni preliminari</w:t>
+      </w:r>
+      <w:r>
+        <w:t>: le entità coinvolte sono cheese_cp_1_nl0_ce0 e indicate_vp_0_nl0_ce1</w:t>
+      </w:r>
+      <w:r>
+        <w:t>.</w:t>
       </w:r>
     </w:p>
     <w:p>
@@ -20819,10 +21015,16 @@
           <w:i/>
           <w:iCs/>
         </w:rPr>
-        <w:t>Schema da utilizzare</w:t>
-      </w:r>
-      <w:r>
-        <w:t>: SC9</w:t>
+        <w:t>Elementi da selezionare</w:t>
+      </w:r>
+      <w:r>
+        <w:t>: Nello schema target, l'entità cheese_cp_1_nl0_ce0 dello schema source, è descritta dalle due entità cheese_cp_1_nl0_ce0 e indicate_vp_0_nl0_ce1 relazionate da</w:t>
+      </w:r>
+      <w:r>
+        <w:t xml:space="preserve"> </w:t>
+      </w:r>
+      <w:r>
+        <w:t>cheese_cp_1_nl0_ce0/indicate_vp_0_nl0_ce1</w:t>
       </w:r>
       <w:r>
         <w:t>.</w:t>
@@ -20837,10 +21039,16 @@
           <w:i/>
           <w:iCs/>
         </w:rPr>
-        <w:t>Informazioni preliminari</w:t>
-      </w:r>
-      <w:r>
-        <w:t>: le entità coinvolte sono cheese_cp_1_nl0_ce0 e indicate_vp_0_nl0_ce1</w:t>
+        <w:t>Task 3.1:</w:t>
+      </w:r>
+      <w:r>
+        <w:t xml:space="preserve"> Far </w:t>
+      </w:r>
+      <w:r>
+        <w:t>sì</w:t>
+      </w:r>
+      <w:r>
+        <w:t xml:space="preserve"> che anche nel target sia mantenuto l'attributo semplice</w:t>
       </w:r>
       <w:r>
         <w:t>.</w:t>
@@ -20855,54 +21063,6 @@
           <w:i/>
           <w:iCs/>
         </w:rPr>
-        <w:t>Elementi da selezionare</w:t>
-      </w:r>
-      <w:r>
-        <w:t>: Nello schema target, l'entità cheese_cp_1_nl0_ce0 dello schema source, è descritta dalle due entità cheese_cp_1_nl0_ce0 e indicate_vp_0_nl0_ce1 relazionate da</w:t>
-      </w:r>
-      <w:r>
-        <w:t xml:space="preserve"> </w:t>
-      </w:r>
-      <w:r>
-        <w:t>cheese_cp_1_nl0_ce0/indicate_vp_0_nl0_ce1</w:t>
-      </w:r>
-      <w:r>
-        <w:t>.</w:t>
-      </w:r>
-    </w:p>
-    <w:p>
-      <w:pPr>
-        <w:jc w:val="both"/>
-      </w:pPr>
-      <w:r>
-        <w:rPr>
-          <w:i/>
-          <w:iCs/>
-        </w:rPr>
-        <w:t>Task 3.1:</w:t>
-      </w:r>
-      <w:r>
-        <w:t xml:space="preserve"> Far </w:t>
-      </w:r>
-      <w:r>
-        <w:t>sì</w:t>
-      </w:r>
-      <w:r>
-        <w:t xml:space="preserve"> che anche nel target sia mantenuto l'attributo semplice</w:t>
-      </w:r>
-      <w:r>
-        <w:t>.</w:t>
-      </w:r>
-    </w:p>
-    <w:p>
-      <w:pPr>
-        <w:jc w:val="both"/>
-      </w:pPr>
-      <w:r>
-        <w:rPr>
-          <w:i/>
-          <w:iCs/>
-        </w:rPr>
         <w:t>Task 3.2</w:t>
       </w:r>
       <w:r>
@@ -20948,18 +21108,30 @@
       <w:r>
         <w:t>osa fare prima dell’osservazione: il test pilota</w:t>
       </w:r>
-      <w:bookmarkStart w:id="70" w:name="_GoBack"/>
-      <w:bookmarkEnd w:id="70"/>
-    </w:p>
-    <w:p>
-      <w:pPr>
-        <w:jc w:val="both"/>
-      </w:pPr>
-    </w:p>
-    <w:p>
-      <w:pPr>
-        <w:jc w:val="both"/>
-      </w:pPr>
+    </w:p>
+    <w:p>
+      <w:pPr>
+        <w:jc w:val="both"/>
+      </w:pPr>
+    </w:p>
+    <w:p>
+      <w:pPr>
+        <w:pStyle w:val="Titolo3"/>
+        <w:spacing w:line="360" w:lineRule="auto"/>
+      </w:pPr>
+      <w:bookmarkStart w:id="73" w:name="_Toc22129936"/>
+      <w:r>
+        <w:t>Esecuzione</w:t>
+      </w:r>
+      <w:bookmarkEnd w:id="73"/>
+    </w:p>
+    <w:p>
+      <w:pPr>
+        <w:jc w:val="both"/>
+      </w:pPr>
+      <w:r>
+        <w:t>L’esecuzione del test si scompone nelle seguenti fasi:</w:t>
+      </w:r>
     </w:p>
     <w:p>
       <w:pPr>
@@ -21136,6 +21308,164 @@
     </w:p>
     <w:p>
       <w:pPr>
+        <w:pStyle w:val="Titolo3"/>
+        <w:spacing w:line="360" w:lineRule="auto"/>
+      </w:pPr>
+      <w:r>
+        <w:t>Analisi dei risultati</w:t>
+      </w:r>
+    </w:p>
+    <w:p>
+      <w:pPr>
+        <w:jc w:val="both"/>
+      </w:pPr>
+      <w:r>
+        <w:t>La prima sezione del questionario</w:t>
+      </w:r>
+      <w:r>
+        <w:t xml:space="preserve"> post-esperimento, </w:t>
+      </w:r>
+      <w:r>
+        <w:t>creata seguendo il metodo System Usability Scale per valutare in generale l'usabilità di CoDIT</w:t>
+      </w:r>
+      <w:r>
+        <w:t xml:space="preserve">, risulta prevalentemente negativa. La maggioranza degli utenti, infatti, hanno ritenuto il sistema poco </w:t>
+      </w:r>
+      <w:r>
+        <w:t>confortevole nell’utilizzo</w:t>
+      </w:r>
+      <w:r>
+        <w:t xml:space="preserve"> </w:t>
+      </w:r>
+      <w:r>
+        <w:t>non trovandosi a proprio agio</w:t>
+      </w:r>
+      <w:r>
+        <w:t xml:space="preserve">. </w:t>
+      </w:r>
+    </w:p>
+    <w:p>
+      <w:pPr>
+        <w:jc w:val="both"/>
+      </w:pPr>
+      <w:r>
+        <w:t>La seconda parte, relativa alle singole sezioni del tool</w:t>
+      </w:r>
+      <w:r>
+        <w:t>,</w:t>
+      </w:r>
+      <w:r>
+        <w:t xml:space="preserve"> sono state riportate le sensazioni su singoli aspetti riscontrati durante l’utilizzo</w:t>
+      </w:r>
+      <w:r>
+        <w:t>. I</w:t>
+      </w:r>
+      <w:r>
+        <w:t>n particolare</w:t>
+      </w:r>
+      <w:r>
+        <w:t>,</w:t>
+      </w:r>
+      <w:r>
+        <w:t xml:space="preserve"> sui colori utilizzati</w:t>
+      </w:r>
+      <w:r>
+        <w:t>, le icone relativ</w:t>
+      </w:r>
+      <w:r>
+        <w:t>e</w:t>
+      </w:r>
+      <w:r>
+        <w:t xml:space="preserve"> </w:t>
+      </w:r>
+      <w:commentRangeStart w:id="74"/>
+      <w:r>
+        <w:t>all’eliminazione dell’operatore</w:t>
+      </w:r>
+      <w:commentRangeEnd w:id="74"/>
+      <w:r>
+        <w:rPr>
+          <w:rStyle w:val="Rimandocommento"/>
+        </w:rPr>
+        <w:commentReference w:id="74"/>
+      </w:r>
+      <w:r>
+        <w:t>, la visualizzazione degli elementi selezionati e l’annullamento dell’operazione</w:t>
+      </w:r>
+      <w:r>
+        <w:t xml:space="preserve">, la comprensione delle icone relative agli operatori iconici e i relativi pop-up per il completamento dell’operazione. I risultati </w:t>
+      </w:r>
+      <w:r>
+        <w:t>sono stati positivi rispetto alle icone relative agli operatori iconici, mentre per quanto riguarda gli altri aspetti sono risultati meno positivi.</w:t>
+      </w:r>
+    </w:p>
+    <w:p>
+      <w:pPr>
+        <w:jc w:val="both"/>
+      </w:pPr>
+      <w:r>
+        <w:t>Nell’ultima sezione, infine, abbiamo richiesto agli utenti di esprimere le loro opinioni riguarda</w:t>
+      </w:r>
+      <w:r>
+        <w:t>nti</w:t>
+      </w:r>
+      <w:r>
+        <w:t xml:space="preserve"> l’utilizzo genera</w:t>
+      </w:r>
+      <w:r>
+        <w:t>l</w:t>
+      </w:r>
+      <w:r>
+        <w:t>e del tool e ipotetici consigli su come migliorare l’usabilità dell’interfaccia.</w:t>
+      </w:r>
+    </w:p>
+    <w:p>
+      <w:pPr>
+        <w:jc w:val="both"/>
+      </w:pPr>
+      <w:r>
+        <w:t>Il risultato relativo alla prima sezione del questionario</w:t>
+      </w:r>
+      <w:r>
+        <w:t>, essendo basato sul metodo SUS, utilizziamo la seguente formula per ricavare il punteggio complessivo.</w:t>
+      </w:r>
+    </w:p>
+    <w:p>
+      <w:pPr>
+        <w:jc w:val="both"/>
+      </w:pPr>
+      <w:r>
+        <w:t>Per quanto riguarda la seconda sezione, riportiamo solo le risposte più significative relative agli aspetti che sono risultati negativi. In particolare, mostreremo i risultati riguardo all’utilizzo dei colori, l’icona dell’annullamento dell’operazione, i pop-up relativi al completamento delle operazioni. Per ognuno dei quesiti è stata</w:t>
+      </w:r>
+      <w:r>
+        <w:t xml:space="preserve"> </w:t>
+      </w:r>
+      <w:r>
+        <w:t>richiest</w:t>
+      </w:r>
+      <w:r>
+        <w:t>a</w:t>
+      </w:r>
+      <w:r>
+        <w:t xml:space="preserve"> una possibile motivazione di cui riporteremo un sunto complessivo</w:t>
+      </w:r>
+      <w:r>
+        <w:t xml:space="preserve"> oppure la più esplicativa.</w:t>
+      </w:r>
+    </w:p>
+    <w:p>
+      <w:pPr>
+        <w:jc w:val="both"/>
+      </w:pPr>
+    </w:p>
+    <w:p>
+      <w:pPr>
+        <w:jc w:val="both"/>
+      </w:pPr>
+    </w:p>
+    <w:p>
+      <w:pPr>
+        <w:jc w:val="both"/>
         <w:rPr>
           <w:rFonts w:asciiTheme="majorHAnsi" w:eastAsiaTheme="majorEastAsia" w:hAnsiTheme="majorHAnsi" w:cstheme="majorBidi"/>
           <w:color w:val="2F5496" w:themeColor="accent1" w:themeShade="BF"/>
@@ -21149,15 +21479,1525 @@
     </w:p>
     <w:p>
       <w:pPr>
+        <w:jc w:val="both"/>
+        <w:rPr>
+          <w:i/>
+          <w:iCs/>
+        </w:rPr>
+      </w:pPr>
+      <w:bookmarkStart w:id="75" w:name="_Toc22129937"/>
+      <w:r>
+        <w:rPr>
+          <w:noProof/>
+        </w:rPr>
+        <w:lastRenderedPageBreak/>
+        <w:drawing>
+          <wp:anchor distT="0" distB="0" distL="114300" distR="114300" simplePos="0" relativeHeight="251669504" behindDoc="0" locked="0" layoutInCell="1" allowOverlap="1" wp14:anchorId="05733F39" wp14:editId="5E0F4631">
+            <wp:simplePos x="0" y="0"/>
+            <wp:positionH relativeFrom="column">
+              <wp:posOffset>107315</wp:posOffset>
+            </wp:positionH>
+            <wp:positionV relativeFrom="paragraph">
+              <wp:posOffset>132715</wp:posOffset>
+            </wp:positionV>
+            <wp:extent cx="3246120" cy="1558290"/>
+            <wp:effectExtent l="0" t="0" r="0" b="3810"/>
+            <wp:wrapSquare wrapText="bothSides"/>
+            <wp:docPr id="48" name="Immagine 48"/>
+            <wp:cNvGraphicFramePr>
+              <a:graphicFrameLocks xmlns:a="http://schemas.openxmlformats.org/drawingml/2006/main" noChangeAspect="1"/>
+            </wp:cNvGraphicFramePr>
+            <a:graphic xmlns:a="http://schemas.openxmlformats.org/drawingml/2006/main">
+              <a:graphicData uri="http://schemas.openxmlformats.org/drawingml/2006/picture">
+                <pic:pic xmlns:pic="http://schemas.openxmlformats.org/drawingml/2006/picture">
+                  <pic:nvPicPr>
+                    <pic:cNvPr id="1" name=""/>
+                    <pic:cNvPicPr/>
+                  </pic:nvPicPr>
+                  <pic:blipFill>
+                    <a:blip r:embed="rId54">
+                      <a:extLst>
+                        <a:ext uri="{28A0092B-C50C-407E-A947-70E740481C1C}">
+                          <a14:useLocalDpi xmlns:a14="http://schemas.microsoft.com/office/drawing/2010/main" val="0"/>
+                        </a:ext>
+                      </a:extLst>
+                    </a:blip>
+                    <a:stretch>
+                      <a:fillRect/>
+                    </a:stretch>
+                  </pic:blipFill>
+                  <pic:spPr>
+                    <a:xfrm>
+                      <a:off x="0" y="0"/>
+                      <a:ext cx="3246120" cy="1558290"/>
+                    </a:xfrm>
+                    <a:prstGeom prst="rect">
+                      <a:avLst/>
+                    </a:prstGeom>
+                  </pic:spPr>
+                </pic:pic>
+              </a:graphicData>
+            </a:graphic>
+          </wp:anchor>
+        </w:drawing>
+      </w:r>
+    </w:p>
+    <w:p>
+      <w:pPr>
+        <w:jc w:val="both"/>
+        <w:rPr>
+          <w:i/>
+          <w:iCs/>
+        </w:rPr>
+      </w:pPr>
+      <w:r>
+        <w:rPr>
+          <w:i/>
+          <w:iCs/>
+        </w:rPr>
+        <w:t>“</w:t>
+      </w:r>
+      <w:r>
+        <w:rPr>
+          <w:i/>
+          <w:iCs/>
+        </w:rPr>
+        <w:t xml:space="preserve"> </w:t>
+      </w:r>
+      <w:r>
+        <w:rPr>
+          <w:i/>
+          <w:iCs/>
+        </w:rPr>
+        <w:t>Il concetto alla base (colorare il riquadro dove si trova il cursore) è giusto ma l'utilizzo dei colori non è appropriato. Sarebbe più giusto usare altri colori che però non confondano l'utente</w:t>
+      </w:r>
+      <w:r>
+        <w:rPr>
+          <w:i/>
+          <w:iCs/>
+        </w:rPr>
+        <w:t>, p</w:t>
+      </w:r>
+      <w:r>
+        <w:rPr>
+          <w:i/>
+          <w:iCs/>
+        </w:rPr>
+        <w:t>oiché verde e rosso vengono usati per confermare o annullare un'azione.</w:t>
+      </w:r>
+      <w:r>
+        <w:rPr>
+          <w:i/>
+          <w:iCs/>
+        </w:rPr>
+        <w:t xml:space="preserve"> </w:t>
+      </w:r>
+      <w:r>
+        <w:rPr>
+          <w:i/>
+          <w:iCs/>
+        </w:rPr>
+        <w:t>”</w:t>
+      </w:r>
+    </w:p>
+    <w:p>
+      <w:pPr>
+        <w:ind w:left="708"/>
+        <w:jc w:val="both"/>
+        <w:rPr>
+          <w:i/>
+          <w:iCs/>
+        </w:rPr>
+      </w:pPr>
+    </w:p>
+    <w:p>
+      <w:pPr>
+        <w:jc w:val="both"/>
+        <w:rPr>
+          <w:rFonts w:asciiTheme="majorHAnsi" w:eastAsiaTheme="majorEastAsia" w:hAnsiTheme="majorHAnsi" w:cstheme="majorBidi"/>
+          <w:color w:val="2F5496" w:themeColor="accent1" w:themeShade="BF"/>
+          <w:sz w:val="32"/>
+          <w:szCs w:val="32"/>
+        </w:rPr>
+      </w:pPr>
+    </w:p>
+    <w:p>
+      <w:pPr>
+        <w:jc w:val="both"/>
+        <w:rPr>
+          <w:i/>
+          <w:iCs/>
+        </w:rPr>
+      </w:pPr>
+      <w:r>
+        <w:rPr>
+          <w:i/>
+          <w:iCs/>
+        </w:rPr>
+        <mc:AlternateContent>
+          <mc:Choice Requires="wpg">
+            <w:drawing>
+              <wp:anchor distT="0" distB="0" distL="114300" distR="114300" simplePos="0" relativeHeight="251671552" behindDoc="0" locked="0" layoutInCell="1" allowOverlap="1" wp14:anchorId="3377C98A" wp14:editId="0B04B0F4">
+                <wp:simplePos x="0" y="0"/>
+                <wp:positionH relativeFrom="column">
+                  <wp:posOffset>202400</wp:posOffset>
+                </wp:positionH>
+                <wp:positionV relativeFrom="paragraph">
+                  <wp:posOffset>30314</wp:posOffset>
+                </wp:positionV>
+                <wp:extent cx="3150235" cy="1502410"/>
+                <wp:effectExtent l="0" t="0" r="0" b="2540"/>
+                <wp:wrapSquare wrapText="bothSides"/>
+                <wp:docPr id="52" name="Gruppo 52"/>
+                <wp:cNvGraphicFramePr/>
+                <a:graphic xmlns:a="http://schemas.openxmlformats.org/drawingml/2006/main">
+                  <a:graphicData uri="http://schemas.microsoft.com/office/word/2010/wordprocessingGroup">
+                    <wpg:wgp>
+                      <wpg:cNvGrpSpPr/>
+                      <wpg:grpSpPr>
+                        <a:xfrm>
+                          <a:off x="0" y="0"/>
+                          <a:ext cx="3150235" cy="1502410"/>
+                          <a:chOff x="0" y="0"/>
+                          <a:chExt cx="3382645" cy="1550091"/>
+                        </a:xfrm>
+                      </wpg:grpSpPr>
+                      <pic:pic xmlns:pic="http://schemas.openxmlformats.org/drawingml/2006/picture">
+                        <pic:nvPicPr>
+                          <pic:cNvPr id="49" name="Immagine 49"/>
+                          <pic:cNvPicPr>
+                            <a:picLocks noChangeAspect="1"/>
+                          </pic:cNvPicPr>
+                        </pic:nvPicPr>
+                        <pic:blipFill>
+                          <a:blip r:embed="rId55">
+                            <a:extLst>
+                              <a:ext uri="{28A0092B-C50C-407E-A947-70E740481C1C}">
+                                <a14:useLocalDpi xmlns:a14="http://schemas.microsoft.com/office/drawing/2010/main" val="0"/>
+                              </a:ext>
+                            </a:extLst>
+                          </a:blip>
+                          <a:stretch>
+                            <a:fillRect/>
+                          </a:stretch>
+                        </pic:blipFill>
+                        <pic:spPr>
+                          <a:xfrm>
+                            <a:off x="0" y="31806"/>
+                            <a:ext cx="3382645" cy="1518285"/>
+                          </a:xfrm>
+                          <a:prstGeom prst="rect">
+                            <a:avLst/>
+                          </a:prstGeom>
+                        </pic:spPr>
+                      </pic:pic>
+                      <pic:pic xmlns:pic="http://schemas.openxmlformats.org/drawingml/2006/picture">
+                        <pic:nvPicPr>
+                          <pic:cNvPr id="51" name="Immagine 51"/>
+                          <pic:cNvPicPr>
+                            <a:picLocks noChangeAspect="1"/>
+                          </pic:cNvPicPr>
+                        </pic:nvPicPr>
+                        <pic:blipFill>
+                          <a:blip r:embed="rId56">
+                            <a:extLst>
+                              <a:ext uri="{28A0092B-C50C-407E-A947-70E740481C1C}">
+                                <a14:useLocalDpi xmlns:a14="http://schemas.microsoft.com/office/drawing/2010/main" val="0"/>
+                              </a:ext>
+                            </a:extLst>
+                          </a:blip>
+                          <a:srcRect/>
+                          <a:stretch>
+                            <a:fillRect/>
+                          </a:stretch>
+                        </pic:blipFill>
+                        <pic:spPr bwMode="auto">
+                          <a:xfrm>
+                            <a:off x="3053301" y="0"/>
+                            <a:ext cx="230505" cy="200660"/>
+                          </a:xfrm>
+                          <a:prstGeom prst="rect">
+                            <a:avLst/>
+                          </a:prstGeom>
+                          <a:noFill/>
+                          <a:ln>
+                            <a:noFill/>
+                          </a:ln>
+                        </pic:spPr>
+                      </pic:pic>
+                    </wpg:wgp>
+                  </a:graphicData>
+                </a:graphic>
+                <wp14:sizeRelH relativeFrom="margin">
+                  <wp14:pctWidth>0</wp14:pctWidth>
+                </wp14:sizeRelH>
+                <wp14:sizeRelV relativeFrom="margin">
+                  <wp14:pctHeight>0</wp14:pctHeight>
+                </wp14:sizeRelV>
+              </wp:anchor>
+            </w:drawing>
+          </mc:Choice>
+          <mc:Fallback>
+            <w:pict>
+              <v:group w14:anchorId="53785774" id="Gruppo 52" o:spid="_x0000_s1026" style="position:absolute;margin-left:15.95pt;margin-top:2.4pt;width:248.05pt;height:118.3pt;z-index:251671552;mso-width-relative:margin;mso-height-relative:margin" coordsize="33826,15500" o:gfxdata="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">
+                <v:shapetype id="_x0000_t75" coordsize="21600,21600" o:spt="75" o:preferrelative="t" path="m@4@5l@4@11@9@11@9@5xe" filled="f" stroked="f">
+                  <v:stroke joinstyle="miter"/>
+                  <v:formulas>
+                    <v:f eqn="if lineDrawn pixelLineWidth 0"/>
+                    <v:f eqn="sum @0 1 0"/>
+                    <v:f eqn="sum 0 0 @1"/>
+                    <v:f eqn="prod @2 1 2"/>
+                    <v:f eqn="prod @3 21600 pixelWidth"/>
+                    <v:f eqn="prod @3 21600 pixelHeight"/>
+                    <v:f eqn="sum @0 0 1"/>
+                    <v:f eqn="prod @6 1 2"/>
+                    <v:f eqn="prod @7 21600 pixelWidth"/>
+                    <v:f eqn="sum @8 21600 0"/>
+                    <v:f eqn="prod @7 21600 pixelHeight"/>
+                    <v:f eqn="sum @10 21600 0"/>
+                  </v:formulas>
+                  <v:path o:extrusionok="f" gradientshapeok="t" o:connecttype="rect"/>
+                  <o:lock v:ext="edit" aspectratio="t"/>
+                </v:shapetype>
+                <v:shape id="Immagine 49" o:spid="_x0000_s1027" type="#_x0000_t75" style="position:absolute;top:318;width:33826;height:15182;visibility:visible;mso-wrap-style:square" o:gfxdata="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">
+                  <v:imagedata r:id="rId57" o:title=""/>
+                </v:shape>
+                <v:shape id="Immagine 51" o:spid="_x0000_s1028" type="#_x0000_t75" style="position:absolute;left:30533;width:2305;height:2006;visibility:visible;mso-wrap-style:square" o:gfxdata="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">
+                  <v:imagedata r:id="rId58" o:title=""/>
+                </v:shape>
+                <w10:wrap type="square"/>
+              </v:group>
+            </w:pict>
+          </mc:Fallback>
+        </mc:AlternateContent>
+      </w:r>
+    </w:p>
+    <w:p>
+      <w:pPr>
+        <w:jc w:val="both"/>
+        <w:rPr>
+          <w:i/>
+          <w:iCs/>
+        </w:rPr>
+      </w:pPr>
+      <w:r>
+        <w:rPr>
+          <w:i/>
+          <w:iCs/>
+        </w:rPr>
+        <w:t>“</w:t>
+      </w:r>
+      <w:r>
+        <w:rPr>
+          <w:i/>
+          <w:iCs/>
+        </w:rPr>
+        <w:t xml:space="preserve"> </w:t>
+      </w:r>
+      <w:r>
+        <w:rPr>
+          <w:i/>
+          <w:iCs/>
+        </w:rPr>
+        <w:t>L'icona rappresenta un'operazione di cancellazione</w:t>
+      </w:r>
+      <w:r>
+        <w:rPr>
+          <w:i/>
+          <w:iCs/>
+        </w:rPr>
+        <w:t xml:space="preserve"> </w:t>
+      </w:r>
+      <w:r>
+        <w:rPr>
+          <w:i/>
+          <w:iCs/>
+        </w:rPr>
+        <w:t xml:space="preserve">che, associata </w:t>
+      </w:r>
+      <w:r>
+        <w:rPr>
+          <w:i/>
+          <w:iCs/>
+        </w:rPr>
+        <w:t>a</w:t>
+      </w:r>
+      <w:r>
+        <w:rPr>
+          <w:i/>
+          <w:iCs/>
+        </w:rPr>
+        <w:t>ll'operazione di selezionamento delle scelte delle configurazioni, porta il candidato ad intuire in maniera corretta il suo funzionamento.</w:t>
+      </w:r>
+      <w:r>
+        <w:rPr>
+          <w:i/>
+          <w:iCs/>
+        </w:rPr>
+        <w:t xml:space="preserve"> </w:t>
+      </w:r>
+      <w:r>
+        <w:rPr>
+          <w:i/>
+          <w:iCs/>
+        </w:rPr>
+        <w:t>”</w:t>
+      </w:r>
+    </w:p>
+    <w:p>
+      <w:pPr>
+        <w:jc w:val="both"/>
+        <w:rPr>
+          <w:i/>
+          <w:iCs/>
+        </w:rPr>
+      </w:pPr>
+    </w:p>
+    <w:p>
+      <w:pPr>
+        <w:jc w:val="both"/>
+        <w:rPr>
+          <w:i/>
+          <w:iCs/>
+        </w:rPr>
+      </w:pPr>
+      <w:r>
+        <w:rPr>
+          <w:noProof/>
+        </w:rPr>
+        <w:drawing>
+          <wp:anchor distT="0" distB="0" distL="114300" distR="114300" simplePos="0" relativeHeight="251673600" behindDoc="0" locked="0" layoutInCell="1" allowOverlap="1" wp14:anchorId="33F63C62" wp14:editId="4E052A60">
+            <wp:simplePos x="0" y="0"/>
+            <wp:positionH relativeFrom="column">
+              <wp:posOffset>2865120</wp:posOffset>
+            </wp:positionH>
+            <wp:positionV relativeFrom="paragraph">
+              <wp:posOffset>240969</wp:posOffset>
+            </wp:positionV>
+            <wp:extent cx="233045" cy="198755"/>
+            <wp:effectExtent l="0" t="0" r="0" b="0"/>
+            <wp:wrapSquare wrapText="bothSides"/>
+            <wp:docPr id="54" name="Immagine 54"/>
+            <wp:cNvGraphicFramePr>
+              <a:graphicFrameLocks xmlns:a="http://schemas.openxmlformats.org/drawingml/2006/main" noChangeAspect="1"/>
+            </wp:cNvGraphicFramePr>
+            <a:graphic xmlns:a="http://schemas.openxmlformats.org/drawingml/2006/main">
+              <a:graphicData uri="http://schemas.openxmlformats.org/drawingml/2006/picture">
+                <pic:pic xmlns:pic="http://schemas.openxmlformats.org/drawingml/2006/picture">
+                  <pic:nvPicPr>
+                    <pic:cNvPr id="0" name="Picture 5"/>
+                    <pic:cNvPicPr>
+                      <a:picLocks noChangeAspect="1" noChangeArrowheads="1"/>
+                    </pic:cNvPicPr>
+                  </pic:nvPicPr>
+                  <pic:blipFill>
+                    <a:blip r:embed="rId59">
+                      <a:extLst>
+                        <a:ext uri="{28A0092B-C50C-407E-A947-70E740481C1C}">
+                          <a14:useLocalDpi xmlns:a14="http://schemas.microsoft.com/office/drawing/2010/main" val="0"/>
+                        </a:ext>
+                      </a:extLst>
+                    </a:blip>
+                    <a:srcRect/>
+                    <a:stretch>
+                      <a:fillRect/>
+                    </a:stretch>
+                  </pic:blipFill>
+                  <pic:spPr bwMode="auto">
+                    <a:xfrm>
+                      <a:off x="0" y="0"/>
+                      <a:ext cx="233045" cy="198755"/>
+                    </a:xfrm>
+                    <a:prstGeom prst="rect">
+                      <a:avLst/>
+                    </a:prstGeom>
+                    <a:noFill/>
+                    <a:ln>
+                      <a:noFill/>
+                    </a:ln>
+                  </pic:spPr>
+                </pic:pic>
+              </a:graphicData>
+            </a:graphic>
+            <wp14:sizeRelH relativeFrom="margin">
+              <wp14:pctWidth>0</wp14:pctWidth>
+            </wp14:sizeRelH>
+            <wp14:sizeRelV relativeFrom="margin">
+              <wp14:pctHeight>0</wp14:pctHeight>
+            </wp14:sizeRelV>
+          </wp:anchor>
+        </w:drawing>
+      </w:r>
+    </w:p>
+    <w:p>
+      <w:pPr>
+        <w:jc w:val="both"/>
+        <w:rPr>
+          <w:i/>
+          <w:iCs/>
+        </w:rPr>
+      </w:pPr>
+      <w:r>
+        <w:rPr>
+          <w:i/>
+          <w:iCs/>
+        </w:rPr>
+        <w:drawing>
+          <wp:anchor distT="0" distB="0" distL="114300" distR="114300" simplePos="0" relativeHeight="251672576" behindDoc="0" locked="0" layoutInCell="1" allowOverlap="1" wp14:anchorId="3DA834C3" wp14:editId="37378562">
+            <wp:simplePos x="0" y="0"/>
+            <wp:positionH relativeFrom="column">
+              <wp:posOffset>3479</wp:posOffset>
+            </wp:positionH>
+            <wp:positionV relativeFrom="paragraph">
+              <wp:posOffset>-3203</wp:posOffset>
+            </wp:positionV>
+            <wp:extent cx="3331151" cy="1455089"/>
+            <wp:effectExtent l="0" t="0" r="3175" b="0"/>
+            <wp:wrapSquare wrapText="bothSides"/>
+            <wp:docPr id="53" name="Immagine 53"/>
+            <wp:cNvGraphicFramePr>
+              <a:graphicFrameLocks xmlns:a="http://schemas.openxmlformats.org/drawingml/2006/main" noChangeAspect="1"/>
+            </wp:cNvGraphicFramePr>
+            <a:graphic xmlns:a="http://schemas.openxmlformats.org/drawingml/2006/main">
+              <a:graphicData uri="http://schemas.openxmlformats.org/drawingml/2006/picture">
+                <pic:pic xmlns:pic="http://schemas.openxmlformats.org/drawingml/2006/picture">
+                  <pic:nvPicPr>
+                    <pic:cNvPr id="1" name=""/>
+                    <pic:cNvPicPr/>
+                  </pic:nvPicPr>
+                  <pic:blipFill>
+                    <a:blip r:embed="rId60">
+                      <a:extLst>
+                        <a:ext uri="{28A0092B-C50C-407E-A947-70E740481C1C}">
+                          <a14:useLocalDpi xmlns:a14="http://schemas.microsoft.com/office/drawing/2010/main" val="0"/>
+                        </a:ext>
+                      </a:extLst>
+                    </a:blip>
+                    <a:stretch>
+                      <a:fillRect/>
+                    </a:stretch>
+                  </pic:blipFill>
+                  <pic:spPr>
+                    <a:xfrm>
+                      <a:off x="0" y="0"/>
+                      <a:ext cx="3331151" cy="1455089"/>
+                    </a:xfrm>
+                    <a:prstGeom prst="rect">
+                      <a:avLst/>
+                    </a:prstGeom>
+                  </pic:spPr>
+                </pic:pic>
+              </a:graphicData>
+            </a:graphic>
+            <wp14:sizeRelH relativeFrom="page">
+              <wp14:pctWidth>0</wp14:pctWidth>
+            </wp14:sizeRelH>
+            <wp14:sizeRelV relativeFrom="page">
+              <wp14:pctHeight>0</wp14:pctHeight>
+            </wp14:sizeRelV>
+          </wp:anchor>
+        </w:drawing>
+      </w:r>
+      <w:r>
+        <w:rPr>
+          <w:i/>
+          <w:iCs/>
+        </w:rPr>
+        <w:t>“</w:t>
+      </w:r>
+      <w:r>
+        <w:rPr>
+          <w:i/>
+          <w:iCs/>
+        </w:rPr>
+        <w:t xml:space="preserve"> </w:t>
+      </w:r>
+      <w:r>
+        <w:rPr>
+          <w:i/>
+          <w:iCs/>
+        </w:rPr>
+        <w:t>Avrebbe aiutato inserire un commento che fuoriesca al passaggio del mouse sul pulsante. Ho capito che aveva questa funzionalità solo perché mi è stato detto che c'era.</w:t>
+      </w:r>
+      <w:r>
+        <w:rPr>
+          <w:i/>
+          <w:iCs/>
+        </w:rPr>
+        <w:t xml:space="preserve"> ”</w:t>
+      </w:r>
+    </w:p>
+    <w:p>
+      <w:pPr>
+        <w:jc w:val="both"/>
+        <w:rPr>
+          <w:i/>
+          <w:iCs/>
+        </w:rPr>
+      </w:pPr>
+      <w:r>
+        <w:rPr>
+          <w:i/>
+          <w:iCs/>
+        </w:rPr>
+        <w:t>“</w:t>
+      </w:r>
+      <w:r>
+        <w:rPr>
+          <w:i/>
+          <w:iCs/>
+        </w:rPr>
+        <w:t xml:space="preserve"> </w:t>
+      </w:r>
+      <w:r>
+        <w:rPr>
+          <w:i/>
+          <w:iCs/>
+        </w:rPr>
+        <w:t>Metterei questa icona non sotto gli operatori ma sopra i grafi.</w:t>
+      </w:r>
+      <w:r>
+        <w:rPr>
+          <w:i/>
+          <w:iCs/>
+        </w:rPr>
+        <w:t xml:space="preserve"> </w:t>
+      </w:r>
+      <w:r>
+        <w:rPr>
+          <w:i/>
+          <w:iCs/>
+        </w:rPr>
+        <w:t>”</w:t>
+      </w:r>
+    </w:p>
+    <w:p>
+      <w:pPr>
+        <w:jc w:val="both"/>
+        <w:rPr>
+          <w:i/>
+          <w:iCs/>
+        </w:rPr>
+      </w:pPr>
+    </w:p>
+    <w:p>
+      <w:pPr>
+        <w:jc w:val="both"/>
+        <w:rPr>
+          <w:i/>
+          <w:iCs/>
+        </w:rPr>
+      </w:pPr>
+      <w:r>
+        <w:rPr>
+          <w:noProof/>
+        </w:rPr>
+        <w:drawing>
+          <wp:anchor distT="0" distB="0" distL="114300" distR="114300" simplePos="0" relativeHeight="251675648" behindDoc="0" locked="0" layoutInCell="1" allowOverlap="1" wp14:anchorId="0DD2ABDC" wp14:editId="6804D8A4">
+            <wp:simplePos x="0" y="0"/>
+            <wp:positionH relativeFrom="column">
+              <wp:posOffset>2921966</wp:posOffset>
+            </wp:positionH>
+            <wp:positionV relativeFrom="paragraph">
+              <wp:posOffset>254635</wp:posOffset>
+            </wp:positionV>
+            <wp:extent cx="230505" cy="187960"/>
+            <wp:effectExtent l="0" t="0" r="0" b="2540"/>
+            <wp:wrapSquare wrapText="bothSides"/>
+            <wp:docPr id="56" name="Immagine 56"/>
+            <wp:cNvGraphicFramePr>
+              <a:graphicFrameLocks xmlns:a="http://schemas.openxmlformats.org/drawingml/2006/main" noChangeAspect="1"/>
+            </wp:cNvGraphicFramePr>
+            <a:graphic xmlns:a="http://schemas.openxmlformats.org/drawingml/2006/main">
+              <a:graphicData uri="http://schemas.openxmlformats.org/drawingml/2006/picture">
+                <pic:pic xmlns:pic="http://schemas.openxmlformats.org/drawingml/2006/picture">
+                  <pic:nvPicPr>
+                    <pic:cNvPr id="0" name="Picture 7"/>
+                    <pic:cNvPicPr>
+                      <a:picLocks noChangeAspect="1" noChangeArrowheads="1"/>
+                    </pic:cNvPicPr>
+                  </pic:nvPicPr>
+                  <pic:blipFill>
+                    <a:blip r:embed="rId61">
+                      <a:extLst>
+                        <a:ext uri="{28A0092B-C50C-407E-A947-70E740481C1C}">
+                          <a14:useLocalDpi xmlns:a14="http://schemas.microsoft.com/office/drawing/2010/main" val="0"/>
+                        </a:ext>
+                      </a:extLst>
+                    </a:blip>
+                    <a:srcRect/>
+                    <a:stretch>
+                      <a:fillRect/>
+                    </a:stretch>
+                  </pic:blipFill>
+                  <pic:spPr bwMode="auto">
+                    <a:xfrm>
+                      <a:off x="0" y="0"/>
+                      <a:ext cx="230505" cy="187960"/>
+                    </a:xfrm>
+                    <a:prstGeom prst="rect">
+                      <a:avLst/>
+                    </a:prstGeom>
+                    <a:noFill/>
+                    <a:ln>
+                      <a:noFill/>
+                    </a:ln>
+                  </pic:spPr>
+                </pic:pic>
+              </a:graphicData>
+            </a:graphic>
+            <wp14:sizeRelH relativeFrom="margin">
+              <wp14:pctWidth>0</wp14:pctWidth>
+            </wp14:sizeRelH>
+            <wp14:sizeRelV relativeFrom="margin">
+              <wp14:pctHeight>0</wp14:pctHeight>
+            </wp14:sizeRelV>
+          </wp:anchor>
+        </w:drawing>
+      </w:r>
+    </w:p>
+    <w:p>
+      <w:pPr>
+        <w:jc w:val="both"/>
+        <w:rPr>
+          <w:i/>
+          <w:iCs/>
+        </w:rPr>
+      </w:pPr>
+      <w:r>
+        <w:rPr>
+          <w:i/>
+          <w:iCs/>
+        </w:rPr>
+        <w:drawing>
+          <wp:anchor distT="0" distB="0" distL="114300" distR="114300" simplePos="0" relativeHeight="251674624" behindDoc="0" locked="0" layoutInCell="1" allowOverlap="1" wp14:anchorId="6AD2AC34" wp14:editId="1CF7F5D4">
+            <wp:simplePos x="0" y="0"/>
+            <wp:positionH relativeFrom="column">
+              <wp:posOffset>3479</wp:posOffset>
+            </wp:positionH>
+            <wp:positionV relativeFrom="paragraph">
+              <wp:posOffset>2927</wp:posOffset>
+            </wp:positionV>
+            <wp:extent cx="3371998" cy="1455088"/>
+            <wp:effectExtent l="0" t="0" r="0" b="0"/>
+            <wp:wrapSquare wrapText="bothSides"/>
+            <wp:docPr id="55" name="Immagine 55"/>
+            <wp:cNvGraphicFramePr>
+              <a:graphicFrameLocks xmlns:a="http://schemas.openxmlformats.org/drawingml/2006/main" noChangeAspect="1"/>
+            </wp:cNvGraphicFramePr>
+            <a:graphic xmlns:a="http://schemas.openxmlformats.org/drawingml/2006/main">
+              <a:graphicData uri="http://schemas.openxmlformats.org/drawingml/2006/picture">
+                <pic:pic xmlns:pic="http://schemas.openxmlformats.org/drawingml/2006/picture">
+                  <pic:nvPicPr>
+                    <pic:cNvPr id="1" name=""/>
+                    <pic:cNvPicPr/>
+                  </pic:nvPicPr>
+                  <pic:blipFill>
+                    <a:blip r:embed="rId62">
+                      <a:extLst>
+                        <a:ext uri="{28A0092B-C50C-407E-A947-70E740481C1C}">
+                          <a14:useLocalDpi xmlns:a14="http://schemas.microsoft.com/office/drawing/2010/main" val="0"/>
+                        </a:ext>
+                      </a:extLst>
+                    </a:blip>
+                    <a:stretch>
+                      <a:fillRect/>
+                    </a:stretch>
+                  </pic:blipFill>
+                  <pic:spPr>
+                    <a:xfrm>
+                      <a:off x="0" y="0"/>
+                      <a:ext cx="3371998" cy="1455088"/>
+                    </a:xfrm>
+                    <a:prstGeom prst="rect">
+                      <a:avLst/>
+                    </a:prstGeom>
+                  </pic:spPr>
+                </pic:pic>
+              </a:graphicData>
+            </a:graphic>
+          </wp:anchor>
+        </w:drawing>
+      </w:r>
+      <w:r>
+        <w:rPr>
+          <w:i/>
+          <w:iCs/>
+        </w:rPr>
+        <w:t xml:space="preserve">“ </w:t>
+      </w:r>
+      <w:r>
+        <w:rPr>
+          <w:i/>
+          <w:iCs/>
+        </w:rPr>
+        <w:t>Perch</w:t>
+      </w:r>
+      <w:r>
+        <w:rPr>
+          <w:i/>
+          <w:iCs/>
+        </w:rPr>
+        <w:t>é</w:t>
+      </w:r>
+      <w:r>
+        <w:rPr>
+          <w:i/>
+          <w:iCs/>
+        </w:rPr>
+        <w:t xml:space="preserve"> una matita dovrebbe indicare lo stato precedente?</w:t>
+      </w:r>
+      <w:r>
+        <w:rPr>
+          <w:i/>
+          <w:iCs/>
+        </w:rPr>
+        <w:t xml:space="preserve"> </w:t>
+      </w:r>
+      <w:r>
+        <w:rPr>
+          <w:i/>
+          <w:iCs/>
+        </w:rPr>
+        <w:t>”</w:t>
+      </w:r>
+    </w:p>
+    <w:p>
+      <w:pPr>
+        <w:jc w:val="both"/>
+        <w:rPr>
+          <w:i/>
+          <w:iCs/>
+        </w:rPr>
+      </w:pPr>
+      <w:r>
+        <w:rPr>
+          <w:i/>
+          <w:iCs/>
+        </w:rPr>
+        <w:t>“</w:t>
+      </w:r>
+      <w:r>
+        <w:rPr>
+          <w:i/>
+          <w:iCs/>
+        </w:rPr>
+        <w:t xml:space="preserve"> </w:t>
+      </w:r>
+      <w:r>
+        <w:rPr>
+          <w:i/>
+          <w:iCs/>
+        </w:rPr>
+        <w:t xml:space="preserve">Tipicamente l'icona della matita è utilizzata per una funzione di </w:t>
+      </w:r>
+      <w:r>
+        <w:rPr>
+          <w:i/>
+          <w:iCs/>
+        </w:rPr>
+        <w:t>modifica</w:t>
+      </w:r>
+      <w:r>
+        <w:rPr>
+          <w:i/>
+          <w:iCs/>
+        </w:rPr>
+        <w:t>. ”</w:t>
+      </w:r>
+    </w:p>
+    <w:p>
+      <w:pPr>
+        <w:jc w:val="both"/>
+        <w:rPr>
+          <w:i/>
+          <w:iCs/>
+        </w:rPr>
+      </w:pPr>
+    </w:p>
+    <w:p>
+      <w:pPr>
+        <w:jc w:val="both"/>
+        <w:rPr>
+          <w:i/>
+          <w:iCs/>
+        </w:rPr>
+      </w:pPr>
+    </w:p>
+    <w:p>
+      <w:pPr>
+        <w:jc w:val="both"/>
+        <w:rPr>
+          <w:i/>
+          <w:iCs/>
+        </w:rPr>
+      </w:pPr>
+    </w:p>
+    <w:p>
+      <w:pPr>
+        <w:rPr>
+          <w:i/>
+          <w:iCs/>
+        </w:rPr>
+      </w:pPr>
+      <w:r>
+        <w:rPr>
+          <w:i/>
+          <w:iCs/>
+        </w:rPr>
+        <w:br w:type="page"/>
+      </w:r>
+    </w:p>
+    <w:p>
+      <w:pPr>
+        <w:jc w:val="both"/>
+        <w:rPr>
+          <w:i/>
+          <w:iCs/>
+        </w:rPr>
+      </w:pPr>
+      <w:r>
+        <w:rPr>
+          <w:i/>
+          <w:iCs/>
+        </w:rPr>
+        <w:lastRenderedPageBreak/>
+        <mc:AlternateContent>
+          <mc:Choice Requires="wpg">
+            <w:drawing>
+              <wp:anchor distT="0" distB="0" distL="114300" distR="114300" simplePos="0" relativeHeight="251678720" behindDoc="0" locked="0" layoutInCell="1" allowOverlap="1" wp14:anchorId="2C19E7C1" wp14:editId="6F9E8F38">
+                <wp:simplePos x="0" y="0"/>
+                <wp:positionH relativeFrom="column">
+                  <wp:posOffset>-83185</wp:posOffset>
+                </wp:positionH>
+                <wp:positionV relativeFrom="paragraph">
+                  <wp:posOffset>146050</wp:posOffset>
+                </wp:positionV>
+                <wp:extent cx="3235960" cy="1353820"/>
+                <wp:effectExtent l="0" t="0" r="2540" b="0"/>
+                <wp:wrapSquare wrapText="bothSides"/>
+                <wp:docPr id="59" name="Gruppo 59"/>
+                <wp:cNvGraphicFramePr/>
+                <a:graphic xmlns:a="http://schemas.openxmlformats.org/drawingml/2006/main">
+                  <a:graphicData uri="http://schemas.microsoft.com/office/word/2010/wordprocessingGroup">
+                    <wpg:wgp>
+                      <wpg:cNvGrpSpPr/>
+                      <wpg:grpSpPr>
+                        <a:xfrm>
+                          <a:off x="0" y="0"/>
+                          <a:ext cx="3235960" cy="1353820"/>
+                          <a:chOff x="0" y="0"/>
+                          <a:chExt cx="3235960" cy="1353820"/>
+                        </a:xfrm>
+                      </wpg:grpSpPr>
+                      <pic:pic xmlns:pic="http://schemas.openxmlformats.org/drawingml/2006/picture">
+                        <pic:nvPicPr>
+                          <pic:cNvPr id="57" name="Immagine 57"/>
+                          <pic:cNvPicPr>
+                            <a:picLocks noChangeAspect="1"/>
+                          </pic:cNvPicPr>
+                        </pic:nvPicPr>
+                        <pic:blipFill>
+                          <a:blip r:embed="rId63">
+                            <a:extLst>
+                              <a:ext uri="{28A0092B-C50C-407E-A947-70E740481C1C}">
+                                <a14:useLocalDpi xmlns:a14="http://schemas.microsoft.com/office/drawing/2010/main" val="0"/>
+                              </a:ext>
+                            </a:extLst>
+                          </a:blip>
+                          <a:stretch>
+                            <a:fillRect/>
+                          </a:stretch>
+                        </pic:blipFill>
+                        <pic:spPr>
+                          <a:xfrm>
+                            <a:off x="0" y="0"/>
+                            <a:ext cx="3235960" cy="1353820"/>
+                          </a:xfrm>
+                          <a:prstGeom prst="rect">
+                            <a:avLst/>
+                          </a:prstGeom>
+                        </pic:spPr>
+                      </pic:pic>
+                      <pic:pic xmlns:pic="http://schemas.openxmlformats.org/drawingml/2006/picture">
+                        <pic:nvPicPr>
+                          <pic:cNvPr id="58" name="Immagine 58"/>
+                          <pic:cNvPicPr>
+                            <a:picLocks noChangeAspect="1"/>
+                          </pic:cNvPicPr>
+                        </pic:nvPicPr>
+                        <pic:blipFill rotWithShape="1">
+                          <a:blip r:embed="rId64" cstate="print">
+                            <a:extLst>
+                              <a:ext uri="{28A0092B-C50C-407E-A947-70E740481C1C}">
+                                <a14:useLocalDpi xmlns:a14="http://schemas.microsoft.com/office/drawing/2010/main" val="0"/>
+                              </a:ext>
+                            </a:extLst>
+                          </a:blip>
+                          <a:srcRect t="15866"/>
+                          <a:stretch/>
+                        </pic:blipFill>
+                        <pic:spPr bwMode="auto">
+                          <a:xfrm>
+                            <a:off x="426972" y="117134"/>
+                            <a:ext cx="2289810" cy="200025"/>
+                          </a:xfrm>
+                          <a:prstGeom prst="rect">
+                            <a:avLst/>
+                          </a:prstGeom>
+                          <a:noFill/>
+                          <a:ln>
+                            <a:noFill/>
+                          </a:ln>
+                          <a:extLst>
+                            <a:ext uri="{53640926-AAD7-44D8-BBD7-CCE9431645EC}">
+                              <a14:shadowObscured xmlns:a14="http://schemas.microsoft.com/office/drawing/2010/main"/>
+                            </a:ext>
+                          </a:extLst>
+                        </pic:spPr>
+                      </pic:pic>
+                    </wpg:wgp>
+                  </a:graphicData>
+                </a:graphic>
+              </wp:anchor>
+            </w:drawing>
+          </mc:Choice>
+          <mc:Fallback>
+            <w:pict>
+              <v:group w14:anchorId="43733DF5" id="Gruppo 59" o:spid="_x0000_s1026" style="position:absolute;margin-left:-6.55pt;margin-top:11.5pt;width:254.8pt;height:106.6pt;z-index:251678720" coordsize="32359,13538" o:gfxdata="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">
+                <v:shape id="Immagine 57" o:spid="_x0000_s1027" type="#_x0000_t75" style="position:absolute;width:32359;height:13538;visibility:visible;mso-wrap-style:square" o:gfxdata="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">
+                  <v:imagedata r:id="rId65" o:title=""/>
+                </v:shape>
+                <v:shape id="Immagine 58" o:spid="_x0000_s1028" type="#_x0000_t75" style="position:absolute;left:4269;top:1171;width:22898;height:2000;visibility:visible;mso-wrap-style:square" o:gfxdata="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">
+                  <v:imagedata r:id="rId66" o:title="" croptop="10398f"/>
+                </v:shape>
+                <w10:wrap type="square"/>
+              </v:group>
+            </w:pict>
+          </mc:Fallback>
+        </mc:AlternateContent>
+      </w:r>
+    </w:p>
+    <w:p>
+      <w:pPr>
+        <w:jc w:val="both"/>
+        <w:rPr>
+          <w:i/>
+          <w:iCs/>
+        </w:rPr>
+      </w:pPr>
+      <w:r>
+        <w:rPr>
+          <w:i/>
+          <w:iCs/>
+        </w:rPr>
+        <w:t xml:space="preserve">“ </w:t>
+      </w:r>
+      <w:r>
+        <w:rPr>
+          <w:i/>
+          <w:iCs/>
+        </w:rPr>
+        <w:t>Confusionaria, sarebbe meglio suddividerle in sezioni separate in base alla categoria. Inoltre, sarebbe meglio implementare la possibilità di invertire l'ordine delle configurazioni così da risparmiare icone e migliorare la gestione dello spazio.</w:t>
+      </w:r>
+      <w:r>
+        <w:rPr>
+          <w:i/>
+          <w:iCs/>
+        </w:rPr>
+        <w:t xml:space="preserve"> “</w:t>
+      </w:r>
+    </w:p>
+    <w:p>
+      <w:pPr>
+        <w:jc w:val="both"/>
+        <w:rPr>
+          <w:i/>
+          <w:iCs/>
+        </w:rPr>
+      </w:pPr>
+      <w:r>
+        <w:rPr>
+          <w:i/>
+          <w:iCs/>
+          <w:noProof/>
+        </w:rPr>
+        <mc:AlternateContent>
+          <mc:Choice Requires="wpg">
+            <w:drawing>
+              <wp:anchor distT="0" distB="0" distL="114300" distR="114300" simplePos="0" relativeHeight="251682816" behindDoc="0" locked="0" layoutInCell="1" allowOverlap="1" wp14:anchorId="3283A239" wp14:editId="30E942F1">
+                <wp:simplePos x="0" y="0"/>
+                <wp:positionH relativeFrom="column">
+                  <wp:posOffset>-3810</wp:posOffset>
+                </wp:positionH>
+                <wp:positionV relativeFrom="paragraph">
+                  <wp:posOffset>415290</wp:posOffset>
+                </wp:positionV>
+                <wp:extent cx="6844030" cy="1901825"/>
+                <wp:effectExtent l="0" t="0" r="0" b="3175"/>
+                <wp:wrapSquare wrapText="bothSides"/>
+                <wp:docPr id="62" name="Gruppo 62"/>
+                <wp:cNvGraphicFramePr/>
+                <a:graphic xmlns:a="http://schemas.openxmlformats.org/drawingml/2006/main">
+                  <a:graphicData uri="http://schemas.microsoft.com/office/word/2010/wordprocessingGroup">
+                    <wpg:wgp>
+                      <wpg:cNvGrpSpPr/>
+                      <wpg:grpSpPr>
+                        <a:xfrm>
+                          <a:off x="0" y="0"/>
+                          <a:ext cx="6844030" cy="1901825"/>
+                          <a:chOff x="0" y="0"/>
+                          <a:chExt cx="6844030" cy="1901825"/>
+                        </a:xfrm>
+                      </wpg:grpSpPr>
+                      <pic:pic xmlns:pic="http://schemas.openxmlformats.org/drawingml/2006/picture">
+                        <pic:nvPicPr>
+                          <pic:cNvPr id="60" name="Immagine 60"/>
+                          <pic:cNvPicPr>
+                            <a:picLocks noChangeAspect="1"/>
+                          </pic:cNvPicPr>
+                        </pic:nvPicPr>
+                        <pic:blipFill rotWithShape="1">
+                          <a:blip r:embed="rId67">
+                            <a:extLst>
+                              <a:ext uri="{28A0092B-C50C-407E-A947-70E740481C1C}">
+                                <a14:useLocalDpi xmlns:a14="http://schemas.microsoft.com/office/drawing/2010/main" val="0"/>
+                              </a:ext>
+                            </a:extLst>
+                          </a:blip>
+                          <a:srcRect t="17176"/>
+                          <a:stretch/>
+                        </pic:blipFill>
+                        <pic:spPr bwMode="auto">
+                          <a:xfrm>
+                            <a:off x="3282950" y="463550"/>
+                            <a:ext cx="3561080" cy="1377950"/>
+                          </a:xfrm>
+                          <a:prstGeom prst="rect">
+                            <a:avLst/>
+                          </a:prstGeom>
+                          <a:ln>
+                            <a:noFill/>
+                          </a:ln>
+                          <a:extLst>
+                            <a:ext uri="{53640926-AAD7-44D8-BBD7-CCE9431645EC}">
+                              <a14:shadowObscured xmlns:a14="http://schemas.microsoft.com/office/drawing/2010/main"/>
+                            </a:ext>
+                          </a:extLst>
+                        </pic:spPr>
+                      </pic:pic>
+                      <pic:pic xmlns:pic="http://schemas.openxmlformats.org/drawingml/2006/picture">
+                        <pic:nvPicPr>
+                          <pic:cNvPr id="61" name="Immagine 61"/>
+                          <pic:cNvPicPr>
+                            <a:picLocks noChangeAspect="1"/>
+                          </pic:cNvPicPr>
+                        </pic:nvPicPr>
+                        <pic:blipFill>
+                          <a:blip r:embed="rId68">
+                            <a:extLst>
+                              <a:ext uri="{28A0092B-C50C-407E-A947-70E740481C1C}">
+                                <a14:useLocalDpi xmlns:a14="http://schemas.microsoft.com/office/drawing/2010/main" val="0"/>
+                              </a:ext>
+                            </a:extLst>
+                          </a:blip>
+                          <a:stretch>
+                            <a:fillRect/>
+                          </a:stretch>
+                        </pic:blipFill>
+                        <pic:spPr>
+                          <a:xfrm>
+                            <a:off x="0" y="0"/>
+                            <a:ext cx="3282950" cy="1901825"/>
+                          </a:xfrm>
+                          <a:prstGeom prst="rect">
+                            <a:avLst/>
+                          </a:prstGeom>
+                        </pic:spPr>
+                      </pic:pic>
+                    </wpg:wgp>
+                  </a:graphicData>
+                </a:graphic>
+                <wp14:sizeRelH relativeFrom="margin">
+                  <wp14:pctWidth>0</wp14:pctWidth>
+                </wp14:sizeRelH>
+                <wp14:sizeRelV relativeFrom="margin">
+                  <wp14:pctHeight>0</wp14:pctHeight>
+                </wp14:sizeRelV>
+              </wp:anchor>
+            </w:drawing>
+          </mc:Choice>
+          <mc:Fallback>
+            <w:pict>
+              <v:group w14:anchorId="14C4EB0D" id="Gruppo 62" o:spid="_x0000_s1026" style="position:absolute;margin-left:-.3pt;margin-top:32.7pt;width:538.9pt;height:149.75pt;z-index:251682816;mso-width-relative:margin;mso-height-relative:margin" coordsize="68440,19018" o:gfxdata="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">
+                <v:shape id="Immagine 60" o:spid="_x0000_s1027" type="#_x0000_t75" style="position:absolute;left:32829;top:4635;width:35611;height:13780;visibility:visible;mso-wrap-style:square" o:gfxdata="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">
+                  <v:imagedata r:id="rId69" o:title="" croptop="11256f"/>
+                </v:shape>
+                <v:shape id="Immagine 61" o:spid="_x0000_s1028" type="#_x0000_t75" style="position:absolute;width:32829;height:19018;visibility:visible;mso-wrap-style:square" o:gfxdata="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">
+                  <v:imagedata r:id="rId70" o:title=""/>
+                </v:shape>
+                <w10:wrap type="square"/>
+              </v:group>
+            </w:pict>
+          </mc:Fallback>
+        </mc:AlternateContent>
+      </w:r>
+    </w:p>
+    <w:p>
+      <w:pPr>
+        <w:jc w:val="both"/>
+        <w:rPr>
+          <w:i/>
+          <w:iCs/>
+        </w:rPr>
+      </w:pPr>
+      <w:bookmarkStart w:id="76" w:name="_GoBack"/>
+      <w:r>
+        <w:rPr>
+          <w:i/>
+          <w:iCs/>
+          <w:noProof/>
+        </w:rPr>
+        <mc:AlternateContent>
+          <mc:Choice Requires="wpg">
+            <w:drawing>
+              <wp:anchor distT="0" distB="0" distL="114300" distR="114300" simplePos="0" relativeHeight="251686912" behindDoc="0" locked="0" layoutInCell="1" allowOverlap="1" wp14:anchorId="4A2E8E87" wp14:editId="43A91D7D">
+                <wp:simplePos x="0" y="0"/>
+                <wp:positionH relativeFrom="column">
+                  <wp:posOffset>-2540</wp:posOffset>
+                </wp:positionH>
+                <wp:positionV relativeFrom="paragraph">
+                  <wp:posOffset>2447290</wp:posOffset>
+                </wp:positionV>
+                <wp:extent cx="6593840" cy="3124200"/>
+                <wp:effectExtent l="0" t="0" r="0" b="0"/>
+                <wp:wrapSquare wrapText="bothSides"/>
+                <wp:docPr id="65" name="Gruppo 65"/>
+                <wp:cNvGraphicFramePr/>
+                <a:graphic xmlns:a="http://schemas.openxmlformats.org/drawingml/2006/main">
+                  <a:graphicData uri="http://schemas.microsoft.com/office/word/2010/wordprocessingGroup">
+                    <wpg:wgp>
+                      <wpg:cNvGrpSpPr/>
+                      <wpg:grpSpPr>
+                        <a:xfrm>
+                          <a:off x="0" y="0"/>
+                          <a:ext cx="6593840" cy="3124200"/>
+                          <a:chOff x="0" y="0"/>
+                          <a:chExt cx="6593840" cy="3124200"/>
+                        </a:xfrm>
+                      </wpg:grpSpPr>
+                      <pic:pic xmlns:pic="http://schemas.openxmlformats.org/drawingml/2006/picture">
+                        <pic:nvPicPr>
+                          <pic:cNvPr id="63" name="Immagine 63"/>
+                          <pic:cNvPicPr>
+                            <a:picLocks noChangeAspect="1"/>
+                          </pic:cNvPicPr>
+                        </pic:nvPicPr>
+                        <pic:blipFill>
+                          <a:blip r:embed="rId71">
+                            <a:extLst>
+                              <a:ext uri="{28A0092B-C50C-407E-A947-70E740481C1C}">
+                                <a14:useLocalDpi xmlns:a14="http://schemas.microsoft.com/office/drawing/2010/main" val="0"/>
+                              </a:ext>
+                            </a:extLst>
+                          </a:blip>
+                          <a:stretch>
+                            <a:fillRect/>
+                          </a:stretch>
+                        </pic:blipFill>
+                        <pic:spPr>
+                          <a:xfrm>
+                            <a:off x="0" y="0"/>
+                            <a:ext cx="2633980" cy="3124200"/>
+                          </a:xfrm>
+                          <a:prstGeom prst="rect">
+                            <a:avLst/>
+                          </a:prstGeom>
+                        </pic:spPr>
+                      </pic:pic>
+                      <pic:pic xmlns:pic="http://schemas.openxmlformats.org/drawingml/2006/picture">
+                        <pic:nvPicPr>
+                          <pic:cNvPr id="64" name="Immagine 64"/>
+                          <pic:cNvPicPr>
+                            <a:picLocks noChangeAspect="1"/>
+                          </pic:cNvPicPr>
+                        </pic:nvPicPr>
+                        <pic:blipFill rotWithShape="1">
+                          <a:blip r:embed="rId72">
+                            <a:extLst>
+                              <a:ext uri="{28A0092B-C50C-407E-A947-70E740481C1C}">
+                                <a14:useLocalDpi xmlns:a14="http://schemas.microsoft.com/office/drawing/2010/main" val="0"/>
+                              </a:ext>
+                            </a:extLst>
+                          </a:blip>
+                          <a:srcRect t="17857"/>
+                          <a:stretch/>
+                        </pic:blipFill>
+                        <pic:spPr bwMode="auto">
+                          <a:xfrm>
+                            <a:off x="2717800" y="1454150"/>
+                            <a:ext cx="3876040" cy="1505585"/>
+                          </a:xfrm>
+                          <a:prstGeom prst="rect">
+                            <a:avLst/>
+                          </a:prstGeom>
+                          <a:ln>
+                            <a:noFill/>
+                          </a:ln>
+                          <a:extLst>
+                            <a:ext uri="{53640926-AAD7-44D8-BBD7-CCE9431645EC}">
+                              <a14:shadowObscured xmlns:a14="http://schemas.microsoft.com/office/drawing/2010/main"/>
+                            </a:ext>
+                          </a:extLst>
+                        </pic:spPr>
+                      </pic:pic>
+                    </wpg:wgp>
+                  </a:graphicData>
+                </a:graphic>
+                <wp14:sizeRelV relativeFrom="margin">
+                  <wp14:pctHeight>0</wp14:pctHeight>
+                </wp14:sizeRelV>
+              </wp:anchor>
+            </w:drawing>
+          </mc:Choice>
+          <mc:Fallback>
+            <w:pict>
+              <v:group w14:anchorId="1EAFA89C" id="Gruppo 65" o:spid="_x0000_s1026" style="position:absolute;margin-left:-.2pt;margin-top:192.7pt;width:519.2pt;height:246pt;z-index:251686912;mso-height-relative:margin" coordsize="65938,31242" o:gfxdata="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">
+                <v:shape id="Immagine 63" o:spid="_x0000_s1027" type="#_x0000_t75" style="position:absolute;width:26339;height:31242;visibility:visible;mso-wrap-style:square" o:gfxdata="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">
+                  <v:imagedata r:id="rId73" o:title=""/>
+                </v:shape>
+                <v:shape id="Immagine 64" o:spid="_x0000_s1028" type="#_x0000_t75" style="position:absolute;left:27178;top:14541;width:38760;height:15056;visibility:visible;mso-wrap-style:square" o:gfxdata="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">
+                  <v:imagedata r:id="rId74" o:title="" croptop="11703f"/>
+                </v:shape>
+                <w10:wrap type="square"/>
+              </v:group>
+            </w:pict>
+          </mc:Fallback>
+        </mc:AlternateContent>
+      </w:r>
+      <w:bookmarkEnd w:id="76"/>
+    </w:p>
+    <w:p>
+      <w:pPr>
+        <w:spacing w:before="480"/>
+        <w:jc w:val="both"/>
+        <w:rPr>
+          <w:i/>
+          <w:iCs/>
+        </w:rPr>
+      </w:pPr>
+      <w:r>
+        <w:rPr>
+          <w:noProof/>
+        </w:rPr>
+        <w:t xml:space="preserve"> </w:t>
+      </w:r>
+      <w:r>
+        <w:rPr>
+          <w:i/>
+          <w:iCs/>
+        </w:rPr>
+        <w:t>“</w:t>
+      </w:r>
+      <w:r>
+        <w:rPr>
+          <w:i/>
+          <w:iCs/>
+        </w:rPr>
+        <w:t>Non ho avuto modo di capire cosa fare. Non c'è un'indicazione scritta o un'immagine ausiliaria. A prima vista sono 3 riquadri di sola visualizzazione. Gli attributi da spostare non appaiono come "cliccabili".</w:t>
+      </w:r>
+      <w:r>
+        <w:rPr>
+          <w:i/>
+          <w:iCs/>
+        </w:rPr>
+        <w:t xml:space="preserve"> ”</w:t>
+      </w:r>
+    </w:p>
+    <w:p>
+      <w:pPr>
+        <w:rPr>
+          <w:i/>
+          <w:iCs/>
+        </w:rPr>
+      </w:pPr>
+      <w:r>
+        <w:rPr>
+          <w:i/>
+          <w:iCs/>
+        </w:rPr>
+        <w:br w:type="page"/>
+      </w:r>
+    </w:p>
+    <w:p>
+      <w:pPr>
+        <w:spacing w:before="480"/>
+        <w:jc w:val="both"/>
+      </w:pPr>
+      <w:r>
+        <w:rPr>
+          <w:i/>
+          <w:iCs/>
+        </w:rPr>
+        <w:lastRenderedPageBreak/>
+        <mc:AlternateContent>
+          <mc:Choice Requires="wpg">
+            <w:drawing>
+              <wp:anchor distT="0" distB="0" distL="114300" distR="114300" simplePos="0" relativeHeight="251689984" behindDoc="0" locked="0" layoutInCell="1" allowOverlap="1" wp14:anchorId="21EF93CA" wp14:editId="2587C620">
+                <wp:simplePos x="0" y="0"/>
+                <wp:positionH relativeFrom="column">
+                  <wp:posOffset>-2540</wp:posOffset>
+                </wp:positionH>
+                <wp:positionV relativeFrom="paragraph">
+                  <wp:posOffset>1905</wp:posOffset>
+                </wp:positionV>
+                <wp:extent cx="6314440" cy="3073400"/>
+                <wp:effectExtent l="0" t="0" r="0" b="0"/>
+                <wp:wrapSquare wrapText="bothSides"/>
+                <wp:docPr id="68" name="Gruppo 68"/>
+                <wp:cNvGraphicFramePr/>
+                <a:graphic xmlns:a="http://schemas.openxmlformats.org/drawingml/2006/main">
+                  <a:graphicData uri="http://schemas.microsoft.com/office/word/2010/wordprocessingGroup">
+                    <wpg:wgp>
+                      <wpg:cNvGrpSpPr/>
+                      <wpg:grpSpPr>
+                        <a:xfrm>
+                          <a:off x="0" y="0"/>
+                          <a:ext cx="6314440" cy="3073400"/>
+                          <a:chOff x="0" y="0"/>
+                          <a:chExt cx="6314440" cy="3073400"/>
+                        </a:xfrm>
+                      </wpg:grpSpPr>
+                      <pic:pic xmlns:pic="http://schemas.openxmlformats.org/drawingml/2006/picture">
+                        <pic:nvPicPr>
+                          <pic:cNvPr id="66" name="Immagine 66"/>
+                          <pic:cNvPicPr>
+                            <a:picLocks noChangeAspect="1"/>
+                          </pic:cNvPicPr>
+                        </pic:nvPicPr>
+                        <pic:blipFill>
+                          <a:blip r:embed="rId75">
+                            <a:extLst>
+                              <a:ext uri="{28A0092B-C50C-407E-A947-70E740481C1C}">
+                                <a14:useLocalDpi xmlns:a14="http://schemas.microsoft.com/office/drawing/2010/main" val="0"/>
+                              </a:ext>
+                            </a:extLst>
+                          </a:blip>
+                          <a:stretch>
+                            <a:fillRect/>
+                          </a:stretch>
+                        </pic:blipFill>
+                        <pic:spPr>
+                          <a:xfrm>
+                            <a:off x="0" y="0"/>
+                            <a:ext cx="2413000" cy="3071495"/>
+                          </a:xfrm>
+                          <a:prstGeom prst="rect">
+                            <a:avLst/>
+                          </a:prstGeom>
+                        </pic:spPr>
+                      </pic:pic>
+                      <pic:pic xmlns:pic="http://schemas.openxmlformats.org/drawingml/2006/picture">
+                        <pic:nvPicPr>
+                          <pic:cNvPr id="67" name="Immagine 67"/>
+                          <pic:cNvPicPr>
+                            <a:picLocks noChangeAspect="1"/>
+                          </pic:cNvPicPr>
+                        </pic:nvPicPr>
+                        <pic:blipFill rotWithShape="1">
+                          <a:blip r:embed="rId76">
+                            <a:extLst>
+                              <a:ext uri="{28A0092B-C50C-407E-A947-70E740481C1C}">
+                                <a14:useLocalDpi xmlns:a14="http://schemas.microsoft.com/office/drawing/2010/main" val="0"/>
+                              </a:ext>
+                            </a:extLst>
+                          </a:blip>
+                          <a:srcRect t="16720"/>
+                          <a:stretch/>
+                        </pic:blipFill>
+                        <pic:spPr bwMode="auto">
+                          <a:xfrm>
+                            <a:off x="2133600" y="1428750"/>
+                            <a:ext cx="4180840" cy="1644650"/>
+                          </a:xfrm>
+                          <a:prstGeom prst="rect">
+                            <a:avLst/>
+                          </a:prstGeom>
+                          <a:ln>
+                            <a:noFill/>
+                          </a:ln>
+                          <a:extLst>
+                            <a:ext uri="{53640926-AAD7-44D8-BBD7-CCE9431645EC}">
+                              <a14:shadowObscured xmlns:a14="http://schemas.microsoft.com/office/drawing/2010/main"/>
+                            </a:ext>
+                          </a:extLst>
+                        </pic:spPr>
+                      </pic:pic>
+                    </wpg:wgp>
+                  </a:graphicData>
+                </a:graphic>
+              </wp:anchor>
+            </w:drawing>
+          </mc:Choice>
+          <mc:Fallback>
+            <w:pict>
+              <v:group w14:anchorId="1C4084E1" id="Gruppo 68" o:spid="_x0000_s1026" style="position:absolute;margin-left:-.2pt;margin-top:.15pt;width:497.2pt;height:242pt;z-index:251689984" coordsize="63144,30734" o:gfxdata="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">
+                <v:shape id="Immagine 66" o:spid="_x0000_s1027" type="#_x0000_t75" style="position:absolute;width:24130;height:30714;visibility:visible;mso-wrap-style:square" o:gfxdata="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">
+                  <v:imagedata r:id="rId77" o:title=""/>
+                </v:shape>
+                <v:shape id="Immagine 67" o:spid="_x0000_s1028" type="#_x0000_t75" style="position:absolute;left:21336;top:14287;width:41808;height:16447;visibility:visible;mso-wrap-style:square" o:gfxdata="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">
+                  <v:imagedata r:id="rId78" o:title="" croptop="10958f"/>
+                </v:shape>
+                <w10:wrap type="square"/>
+              </v:group>
+            </w:pict>
+          </mc:Fallback>
+        </mc:AlternateContent>
+      </w:r>
+      <w:r>
+        <w:rPr>
+          <w:i/>
+          <w:iCs/>
+        </w:rPr>
+        <w:t xml:space="preserve">“ </w:t>
+      </w:r>
+      <w:r>
+        <w:rPr>
+          <w:i/>
+          <w:iCs/>
+        </w:rPr>
+        <w:t>Non sono chiare le operazioni da eseguire, non vi sono descrizione che orientamento l'utente nel corretto funzionamento dell'operazione.</w:t>
+      </w:r>
+      <w:r>
+        <w:rPr>
+          <w:i/>
+          <w:iCs/>
+        </w:rPr>
+        <w:t xml:space="preserve"> ”</w:t>
+      </w:r>
+      <w:r>
+        <w:br w:type="page"/>
+      </w:r>
+    </w:p>
+    <w:p>
+      <w:pPr>
+        <w:rPr>
+          <w:rFonts w:asciiTheme="majorHAnsi" w:eastAsiaTheme="majorEastAsia" w:hAnsiTheme="majorHAnsi" w:cstheme="majorBidi"/>
+          <w:color w:val="2F5496" w:themeColor="accent1" w:themeShade="BF"/>
+          <w:sz w:val="32"/>
+          <w:szCs w:val="32"/>
+        </w:rPr>
+      </w:pPr>
+    </w:p>
+    <w:p>
+      <w:pPr>
         <w:pStyle w:val="Titolo1"/>
         <w:spacing w:line="360" w:lineRule="auto"/>
       </w:pPr>
-      <w:bookmarkStart w:id="71" w:name="_Toc21525097"/>
-      <w:r>
-        <w:lastRenderedPageBreak/>
+      <w:r>
         <w:t>Indice delle tabelle</w:t>
       </w:r>
-      <w:bookmarkEnd w:id="71"/>
+      <w:bookmarkEnd w:id="75"/>
     </w:p>
     <w:p>
       <w:pPr>
@@ -22027,18 +23867,44 @@
       </w:r>
     </w:p>
   </w:comment>
+  <w:comment w:id="74" w:author="Roberta" w:date="2019-10-16T15:54:00Z" w:initials="R">
+    <w:p>
+      <w:pPr>
+        <w:pStyle w:val="Testocommento"/>
+      </w:pPr>
+      <w:r>
+        <w:rPr>
+          <w:rStyle w:val="Rimandocommento"/>
+        </w:rPr>
+        <w:annotationRef/>
+      </w:r>
+      <w:r>
+        <w:t xml:space="preserve">Controllare se viene chiamato </w:t>
+      </w:r>
+      <w:proofErr w:type="spellStart"/>
+      <w:r>
+        <w:t>cosi</w:t>
+      </w:r>
+      <w:proofErr w:type="spellEnd"/>
+      <w:r>
+        <w:t xml:space="preserve"> altrove</w:t>
+      </w:r>
+    </w:p>
+  </w:comment>
 </w:comments>
 </file>
 
 <file path=word/commentsExtended.xml><?xml version="1.0" encoding="utf-8"?>
 <w15:commentsEx xmlns:wpc="http://schemas.microsoft.com/office/word/2010/wordprocessingCanvas" xmlns:cx="http://schemas.microsoft.com/office/drawing/2014/chartex" xmlns:cx1="http://schemas.microsoft.com/office/drawing/2015/9/8/chartex" xmlns:cx2="http://schemas.microsoft.com/office/drawing/2015/10/21/chartex" xmlns:cx3="http://schemas.microsoft.com/office/drawing/2016/5/9/chartex" xmlns:cx4="http://schemas.microsoft.com/office/drawing/2016/5/10/chartex" xmlns:cx5="http://schemas.microsoft.com/office/drawing/2016/5/11/chartex" xmlns:cx6="http://schemas.microsoft.com/office/drawing/2016/5/12/chartex" xmlns:cx7="http://schemas.microsoft.com/office/drawing/2016/5/13/chartex" xmlns:cx8="http://schemas.microsoft.com/office/drawing/2016/5/14/chartex" xmlns:mc="http://schemas.openxmlformats.org/markup-compatibility/2006" xmlns:aink="http://schemas.microsoft.com/office/drawing/2016/ink" xmlns:am3d="http://schemas.microsoft.com/office/drawing/2017/model3d" xmlns:o="urn:schemas-microsoft-com:office:office" xmlns:r="http://schemas.openxmlformats.org/officeDocument/2006/relationships" xmlns:m="http://schemas.openxmlformats.org/officeDocument/2006/math" xmlns:v="urn:schemas-microsoft-com:vml" xmlns:wp14="http://schemas.microsoft.com/office/word/2010/wordprocessingDrawing" xmlns:wp="http://schemas.openxmlformats.org/drawingml/2006/wordprocessingDrawing" xmlns:w10="urn:schemas-microsoft-com:office:word" xmlns:w="http://schemas.openxmlformats.org/wordprocessingml/2006/main" xmlns:w14="http://schemas.microsoft.com/office/word/2010/wordml" xmlns:w15="http://schemas.microsoft.com/office/word/2012/wordml" xmlns:w16cid="http://schemas.microsoft.com/office/word/2016/wordml/cid" xmlns:w16se="http://schemas.microsoft.com/office/word/2015/wordml/symex" xmlns:wpg="http://schemas.microsoft.com/office/word/2010/wordprocessingGroup" xmlns:wpi="http://schemas.microsoft.com/office/word/2010/wordprocessingInk" xmlns:wne="http://schemas.microsoft.com/office/word/2006/wordml" xmlns:wps="http://schemas.microsoft.com/office/word/2010/wordprocessingShape" mc:Ignorable="w14 w15 w16se w16cid wp14">
   <w15:commentEx w15:paraId="01F805D3" w15:done="0"/>
+  <w15:commentEx w15:paraId="643EC0B7" w15:done="0"/>
 </w15:commentsEx>
 </file>
 
 <file path=word/commentsIds.xml><?xml version="1.0" encoding="utf-8"?>
 <w16cid:commentsIds xmlns:wpc="http://schemas.microsoft.com/office/word/2010/wordprocessingCanvas" xmlns:cx="http://schemas.microsoft.com/office/drawing/2014/chartex" xmlns:cx1="http://schemas.microsoft.com/office/drawing/2015/9/8/chartex" xmlns:cx2="http://schemas.microsoft.com/office/drawing/2015/10/21/chartex" xmlns:cx3="http://schemas.microsoft.com/office/drawing/2016/5/9/chartex" xmlns:cx4="http://schemas.microsoft.com/office/drawing/2016/5/10/chartex" xmlns:cx5="http://schemas.microsoft.com/office/drawing/2016/5/11/chartex" xmlns:cx6="http://schemas.microsoft.com/office/drawing/2016/5/12/chartex" xmlns:cx7="http://schemas.microsoft.com/office/drawing/2016/5/13/chartex" xmlns:cx8="http://schemas.microsoft.com/office/drawing/2016/5/14/chartex" xmlns:mc="http://schemas.openxmlformats.org/markup-compatibility/2006" xmlns:aink="http://schemas.microsoft.com/office/drawing/2016/ink" xmlns:am3d="http://schemas.microsoft.com/office/drawing/2017/model3d" xmlns:o="urn:schemas-microsoft-com:office:office" xmlns:r="http://schemas.openxmlformats.org/officeDocument/2006/relationships" xmlns:m="http://schemas.openxmlformats.org/officeDocument/2006/math" xmlns:v="urn:schemas-microsoft-com:vml" xmlns:wp14="http://schemas.microsoft.com/office/word/2010/wordprocessingDrawing" xmlns:wp="http://schemas.openxmlformats.org/drawingml/2006/wordprocessingDrawing" xmlns:w10="urn:schemas-microsoft-com:office:word" xmlns:w="http://schemas.openxmlformats.org/wordprocessingml/2006/main" xmlns:w14="http://schemas.microsoft.com/office/word/2010/wordml" xmlns:w15="http://schemas.microsoft.com/office/word/2012/wordml" xmlns:w16cid="http://schemas.microsoft.com/office/word/2016/wordml/cid" xmlns:w16se="http://schemas.microsoft.com/office/word/2015/wordml/symex" xmlns:wpg="http://schemas.microsoft.com/office/word/2010/wordprocessingGroup" xmlns:wpi="http://schemas.microsoft.com/office/word/2010/wordprocessingInk" xmlns:wne="http://schemas.microsoft.com/office/word/2006/wordml" xmlns:wps="http://schemas.microsoft.com/office/word/2010/wordprocessingShape" mc:Ignorable="w14 w15 w16se w16cid wp14">
   <w16cid:commentId w16cid:paraId="01F805D3" w16cid:durableId="214872C2"/>
+  <w16cid:commentId w16cid:paraId="643EC0B7" w16cid:durableId="2151BBCC"/>
 </w16cid:commentsIds>
 </file>
 
@@ -25453,7 +27319,7 @@
 </file>
 
 <file path=customXml/itemProps1.xml><?xml version="1.0" encoding="utf-8"?>
-<ds:datastoreItem xmlns:ds="http://schemas.openxmlformats.org/officeDocument/2006/customXml" ds:itemID="{F3D12AE8-3A2F-494C-A2A1-66B0468A2749}">
+<ds:datastoreItem xmlns:ds="http://schemas.openxmlformats.org/officeDocument/2006/customXml" ds:itemID="{7E34DA6E-82BC-4CC6-AC4D-AC2DD0E089A4}">
   <ds:schemaRefs>
     <ds:schemaRef ds:uri="http://schemas.openxmlformats.org/officeDocument/2006/bibliography"/>
   </ds:schemaRefs>

</xml_diff>

<commit_message>
Scritta la parte sui questionari e valutazioni finali
</commit_message>
<xml_diff>
--- a/DocumentazioneDs.docx
+++ b/DocumentazioneDs.docx
@@ -415,7 +415,7 @@
                 <v:stroke joinstyle="miter"/>
                 <v:path gradientshapeok="t" o:connecttype="rect"/>
               </v:shapetype>
-              <v:shape id="Casella di testo 1" o:spid="_x0000_s1026" type="#_x0000_t202" style="position:absolute;margin-left:347.55pt;margin-top:21.45pt;width:179.4pt;height:147pt;z-index:251653120;visibility:visible;mso-wrap-style:square;mso-width-percent:0;mso-height-percent:0;mso-wrap-distance-left:9pt;mso-wrap-distance-top:0;mso-wrap-distance-right:9pt;mso-wrap-distance-bottom:0;mso-position-horizontal:absolute;mso-position-horizontal-relative:text;mso-position-vertical:absolute;mso-position-vertical-relative:text;mso-width-percent:0;mso-height-percent:0;mso-width-relative:margin;mso-height-relative:margin;v-text-anchor:top" o:gfxdata="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" filled="f" stroked="f">
+              <v:shape id="Casella di testo 1" o:spid="_x0000_s1026" type="#_x0000_t202" style="position:absolute;margin-left:347.55pt;margin-top:21.45pt;width:179.4pt;height:147pt;z-index:251653120;visibility:visible;mso-wrap-style:square;mso-width-percent:0;mso-height-percent:0;mso-wrap-distance-left:9pt;mso-wrap-distance-top:0;mso-wrap-distance-right:9pt;mso-wrap-distance-bottom:0;mso-position-horizontal:absolute;mso-position-horizontal-relative:text;mso-position-vertical:absolute;mso-position-vertical-relative:text;mso-width-percent:0;mso-height-percent:0;mso-width-relative:margin;mso-height-relative:margin;v-text-anchor:top" o:gfxdata="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" filled="f" stroked="f">
                 <v:textbox>
                   <w:txbxContent>
                     <w:p>
@@ -3524,21 +3524,7 @@
                 <w:rStyle w:val="Collegamentoipertestuale"/>
                 <w:noProof/>
               </w:rPr>
-              <w:t xml:space="preserve">Le fasi del </w:t>
-            </w:r>
-            <w:r>
-              <w:rPr>
-                <w:rStyle w:val="Collegamentoipertestuale"/>
-                <w:noProof/>
-              </w:rPr>
-              <w:t>t</w:t>
-            </w:r>
-            <w:r>
-              <w:rPr>
-                <w:rStyle w:val="Collegamentoipertestuale"/>
-                <w:noProof/>
-              </w:rPr>
-              <w:t>est</w:t>
+              <w:t>Le fasi del test</w:t>
             </w:r>
             <w:r>
               <w:rPr>
@@ -4183,7 +4169,15 @@
         <w:t>è stata</w:t>
       </w:r>
       <w:r>
-        <w:t xml:space="preserve"> generata una cartella build in cui sono presenti vari script di shell (.</w:t>
+        <w:t xml:space="preserve"> generata una cartella build in cui sono presenti vari script di </w:t>
+      </w:r>
+      <w:proofErr w:type="spellStart"/>
+      <w:r>
+        <w:t>shell</w:t>
+      </w:r>
+      <w:proofErr w:type="spellEnd"/>
+      <w:r>
+        <w:t xml:space="preserve"> (.</w:t>
       </w:r>
       <w:proofErr w:type="spellStart"/>
       <w:r>
@@ -5717,16 +5711,29 @@
       <w:pPr>
         <w:jc w:val="both"/>
       </w:pPr>
-      <w:r>
-        <w:t>CoDIT (</w:t>
-      </w:r>
       <w:proofErr w:type="spellStart"/>
       <w:r>
+        <w:t>CoDIT</w:t>
+      </w:r>
+      <w:proofErr w:type="spellEnd"/>
+      <w:r>
+        <w:t xml:space="preserve"> (</w:t>
+      </w:r>
+      <w:proofErr w:type="spellStart"/>
+      <w:r>
         <w:t>Conceptual</w:t>
       </w:r>
       <w:proofErr w:type="spellEnd"/>
       <w:r>
-        <w:t xml:space="preserve"> Data Integration Tool), supporta il processo di integrazione dei dati a livello concettuale, permette la costruzione di uno schema globale correlando sottoschemi delle sorgenti</w:t>
+        <w:t xml:space="preserve"> Data Integration </w:t>
+      </w:r>
+      <w:proofErr w:type="spellStart"/>
+      <w:r>
+        <w:t>Tool</w:t>
+      </w:r>
+      <w:proofErr w:type="spellEnd"/>
+      <w:r>
+        <w:t>), supporta il processo di integrazione dei dati a livello concettuale, permette la costruzione di uno schema globale correlando sottoschemi delle sorgenti</w:t>
       </w:r>
       <w:r>
         <w:t xml:space="preserve"> e</w:t>
@@ -6310,8 +6317,13 @@
         <w:jc w:val="both"/>
       </w:pPr>
       <w:r>
-        <w:t>Per indicare l’entità viene utilizzato il tag</w:t>
-      </w:r>
+        <w:t xml:space="preserve">Per indicare l’entità viene utilizzato il </w:t>
+      </w:r>
+      <w:proofErr w:type="spellStart"/>
+      <w:r>
+        <w:t>tag</w:t>
+      </w:r>
+      <w:proofErr w:type="spellEnd"/>
       <w:r>
         <w:t xml:space="preserve"> "</w:t>
       </w:r>
@@ -6721,7 +6733,27 @@
           <w:szCs w:val="20"/>
           <w:shd w:val="clear" w:color="auto" w:fill="FFFFFF"/>
         </w:rPr>
-        <w:t>Per indicare gli attributi relativi all’entità viene utilizzato il tag "</w:t>
+        <w:t xml:space="preserve">Per indicare gli attributi relativi all’entità viene utilizzato il </w:t>
+      </w:r>
+      <w:proofErr w:type="spellStart"/>
+      <w:r>
+        <w:rPr>
+          <w:rFonts w:cstheme="minorHAnsi"/>
+          <w:color w:val="000000"/>
+          <w:szCs w:val="20"/>
+          <w:shd w:val="clear" w:color="auto" w:fill="FFFFFF"/>
+        </w:rPr>
+        <w:t>tag</w:t>
+      </w:r>
+      <w:proofErr w:type="spellEnd"/>
+      <w:r>
+        <w:rPr>
+          <w:rFonts w:cstheme="minorHAnsi"/>
+          <w:color w:val="000000"/>
+          <w:szCs w:val="20"/>
+          <w:shd w:val="clear" w:color="auto" w:fill="FFFFFF"/>
+        </w:rPr>
+        <w:t xml:space="preserve"> "</w:t>
       </w:r>
       <w:proofErr w:type="spellStart"/>
       <w:r>
@@ -6882,7 +6914,27 @@
           <w:szCs w:val="20"/>
           <w:shd w:val="clear" w:color="auto" w:fill="FFFFFF"/>
         </w:rPr>
-        <w:t>: Property, per indicare che è un attributo;</w:t>
+        <w:t xml:space="preserve">: </w:t>
+      </w:r>
+      <w:proofErr w:type="spellStart"/>
+      <w:r>
+        <w:rPr>
+          <w:rFonts w:cstheme="minorHAnsi"/>
+          <w:color w:val="000000"/>
+          <w:szCs w:val="20"/>
+          <w:shd w:val="clear" w:color="auto" w:fill="FFFFFF"/>
+        </w:rPr>
+        <w:t>Property</w:t>
+      </w:r>
+      <w:proofErr w:type="spellEnd"/>
+      <w:r>
+        <w:rPr>
+          <w:rFonts w:cstheme="minorHAnsi"/>
+          <w:color w:val="000000"/>
+          <w:szCs w:val="20"/>
+          <w:shd w:val="clear" w:color="auto" w:fill="FFFFFF"/>
+        </w:rPr>
+        <w:t>, per indicare che è un attributo;</w:t>
       </w:r>
     </w:p>
     <w:p>
@@ -7151,8 +7203,19 @@
           <w:szCs w:val="20"/>
           <w:shd w:val="clear" w:color="auto" w:fill="FFFFFF"/>
         </w:rPr>
-        <w:t>il tag</w:t>
-      </w:r>
+        <w:t xml:space="preserve">il </w:t>
+      </w:r>
+      <w:proofErr w:type="spellStart"/>
+      <w:r>
+        <w:rPr>
+          <w:rFonts w:cstheme="minorHAnsi"/>
+          <w:color w:val="000000"/>
+          <w:szCs w:val="20"/>
+          <w:shd w:val="clear" w:color="auto" w:fill="FFFFFF"/>
+        </w:rPr>
+        <w:t>tag</w:t>
+      </w:r>
+      <w:proofErr w:type="spellEnd"/>
       <w:r>
         <w:rPr>
           <w:rFonts w:cstheme="minorHAnsi"/>
@@ -7291,8 +7354,13 @@
         </w:r>
       </w:fldSimple>
       <w:r>
-        <w:t>: Struttura XML CoDIT</w:t>
-      </w:r>
+        <w:t xml:space="preserve">: Struttura XML </w:t>
+      </w:r>
+      <w:proofErr w:type="spellStart"/>
+      <w:r>
+        <w:t>CoDIT</w:t>
+      </w:r>
+      <w:proofErr w:type="spellEnd"/>
       <w:r>
         <w:t xml:space="preserve">, </w:t>
       </w:r>
@@ -7365,8 +7433,9 @@
           <w:szCs w:val="20"/>
           <w:shd w:val="clear" w:color="auto" w:fill="FFFFFF"/>
         </w:rPr>
-        <w:t xml:space="preserve">il tag </w:t>
-      </w:r>
+        <w:t xml:space="preserve">il </w:t>
+      </w:r>
+      <w:proofErr w:type="spellStart"/>
       <w:r>
         <w:rPr>
           <w:rFonts w:cstheme="minorHAnsi"/>
@@ -7374,9 +7443,9 @@
           <w:szCs w:val="20"/>
           <w:shd w:val="clear" w:color="auto" w:fill="FFFFFF"/>
         </w:rPr>
-        <w:t>"</w:t>
-      </w:r>
-      <w:proofErr w:type="spellStart"/>
+        <w:t>tag</w:t>
+      </w:r>
+      <w:proofErr w:type="spellEnd"/>
       <w:r>
         <w:rPr>
           <w:rFonts w:cstheme="minorHAnsi"/>
@@ -7384,9 +7453,8 @@
           <w:szCs w:val="20"/>
           <w:shd w:val="clear" w:color="auto" w:fill="FFFFFF"/>
         </w:rPr>
-        <w:t>packagedElement</w:t>
-      </w:r>
-      <w:proofErr w:type="spellEnd"/>
+        <w:t xml:space="preserve"> </w:t>
+      </w:r>
       <w:r>
         <w:rPr>
           <w:rFonts w:cstheme="minorHAnsi"/>
@@ -7394,8 +7462,9 @@
           <w:szCs w:val="20"/>
           <w:shd w:val="clear" w:color="auto" w:fill="FFFFFF"/>
         </w:rPr>
-        <w:t xml:space="preserve">", questa volta però </w:t>
-      </w:r>
+        <w:t>"</w:t>
+      </w:r>
+      <w:proofErr w:type="spellStart"/>
       <w:r>
         <w:rPr>
           <w:rFonts w:cstheme="minorHAnsi"/>
@@ -7403,8 +7472,9 @@
           <w:szCs w:val="20"/>
           <w:shd w:val="clear" w:color="auto" w:fill="FFFFFF"/>
         </w:rPr>
-        <w:t>è utilizzato con lo scopo di</w:t>
-      </w:r>
+        <w:t>packagedElement</w:t>
+      </w:r>
+      <w:proofErr w:type="spellEnd"/>
       <w:r>
         <w:rPr>
           <w:rFonts w:cstheme="minorHAnsi"/>
@@ -7412,7 +7482,7 @@
           <w:szCs w:val="20"/>
           <w:shd w:val="clear" w:color="auto" w:fill="FFFFFF"/>
         </w:rPr>
-        <w:t xml:space="preserve"> definire le associazioni</w:t>
+        <w:t xml:space="preserve">", questa volta però </w:t>
       </w:r>
       <w:r>
         <w:rPr>
@@ -7421,7 +7491,7 @@
           <w:szCs w:val="20"/>
           <w:shd w:val="clear" w:color="auto" w:fill="FFFFFF"/>
         </w:rPr>
-        <w:t xml:space="preserve">, </w:t>
+        <w:t>è utilizzato con lo scopo di</w:t>
       </w:r>
       <w:r>
         <w:rPr>
@@ -7430,7 +7500,7 @@
           <w:szCs w:val="20"/>
           <w:shd w:val="clear" w:color="auto" w:fill="FFFFFF"/>
         </w:rPr>
-        <w:t xml:space="preserve">e viene </w:t>
+        <w:t xml:space="preserve"> definire le associazioni</w:t>
       </w:r>
       <w:r>
         <w:rPr>
@@ -7439,7 +7509,45 @@
           <w:szCs w:val="20"/>
           <w:shd w:val="clear" w:color="auto" w:fill="FFFFFF"/>
         </w:rPr>
-        <w:t xml:space="preserve">specificato nell’attributo “xmi: </w:t>
+        <w:t xml:space="preserve">, </w:t>
+      </w:r>
+      <w:r>
+        <w:rPr>
+          <w:rFonts w:cstheme="minorHAnsi"/>
+          <w:color w:val="000000"/>
+          <w:szCs w:val="20"/>
+          <w:shd w:val="clear" w:color="auto" w:fill="FFFFFF"/>
+        </w:rPr>
+        <w:t xml:space="preserve">e viene </w:t>
+      </w:r>
+      <w:r>
+        <w:rPr>
+          <w:rFonts w:cstheme="minorHAnsi"/>
+          <w:color w:val="000000"/>
+          <w:szCs w:val="20"/>
+          <w:shd w:val="clear" w:color="auto" w:fill="FFFFFF"/>
+        </w:rPr>
+        <w:t>specificato nell’attributo “</w:t>
+      </w:r>
+      <w:proofErr w:type="spellStart"/>
+      <w:r>
+        <w:rPr>
+          <w:rFonts w:cstheme="minorHAnsi"/>
+          <w:color w:val="000000"/>
+          <w:szCs w:val="20"/>
+          <w:shd w:val="clear" w:color="auto" w:fill="FFFFFF"/>
+        </w:rPr>
+        <w:t>xmi</w:t>
+      </w:r>
+      <w:proofErr w:type="spellEnd"/>
+      <w:r>
+        <w:rPr>
+          <w:rFonts w:cstheme="minorHAnsi"/>
+          <w:color w:val="000000"/>
+          <w:szCs w:val="20"/>
+          <w:shd w:val="clear" w:color="auto" w:fill="FFFFFF"/>
+        </w:rPr>
+        <w:t xml:space="preserve">: </w:t>
       </w:r>
       <w:proofErr w:type="spellStart"/>
       <w:r>
@@ -8721,7 +8829,7 @@
           </mc:Choice>
           <mc:Fallback>
             <w:pict>
-              <v:shape w14:anchorId="0857C376" id="Casella di testo 34" o:spid="_x0000_s1027" type="#_x0000_t202" style="position:absolute;left:0;text-align:left;margin-left:34.7pt;margin-top:164.6pt;width:477.05pt;height:.05pt;z-index:251662336;visibility:visible;mso-wrap-style:square;mso-wrap-distance-left:9pt;mso-wrap-distance-top:0;mso-wrap-distance-right:9pt;mso-wrap-distance-bottom:0;mso-position-horizontal:absolute;mso-position-horizontal-relative:text;mso-position-vertical:absolute;mso-position-vertical-relative:text;v-text-anchor:top" o:gfxdata="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" stroked="f">
+              <v:shape w14:anchorId="0857C376" id="Casella di testo 34" o:spid="_x0000_s1027" type="#_x0000_t202" style="position:absolute;left:0;text-align:left;margin-left:34.7pt;margin-top:164.6pt;width:477.05pt;height:.05pt;z-index:251662336;visibility:visible;mso-wrap-style:square;mso-wrap-distance-left:9pt;mso-wrap-distance-top:0;mso-wrap-distance-right:9pt;mso-wrap-distance-bottom:0;mso-position-horizontal:absolute;mso-position-horizontal-relative:text;mso-position-vertical:absolute;mso-position-vertical-relative:text;v-text-anchor:top" o:gfxdata="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" stroked="f">
                 <v:textbox style="mso-fit-shape-to-text:t" inset="0,0,0,0">
                   <w:txbxContent>
                     <w:p>
@@ -9026,7 +9134,7 @@
           </mc:Choice>
           <mc:Fallback>
             <w:pict>
-              <v:shape w14:anchorId="6C2D16DE" id="Casella di testo 38" o:spid="_x0000_s1028" type="#_x0000_t202" style="position:absolute;left:0;text-align:left;margin-left:42.05pt;margin-top:407.55pt;width:394.55pt;height:.05pt;z-index:251664384;visibility:visible;mso-wrap-style:square;mso-wrap-distance-left:9pt;mso-wrap-distance-top:0;mso-wrap-distance-right:9pt;mso-wrap-distance-bottom:0;mso-position-horizontal:absolute;mso-position-horizontal-relative:text;mso-position-vertical:absolute;mso-position-vertical-relative:text;v-text-anchor:top" o:gfxdata="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" stroked="f">
+              <v:shape w14:anchorId="6C2D16DE" id="Casella di testo 38" o:spid="_x0000_s1028" type="#_x0000_t202" style="position:absolute;left:0;text-align:left;margin-left:42.05pt;margin-top:407.55pt;width:394.55pt;height:.05pt;z-index:251664384;visibility:visible;mso-wrap-style:square;mso-wrap-distance-left:9pt;mso-wrap-distance-top:0;mso-wrap-distance-right:9pt;mso-wrap-distance-bottom:0;mso-position-horizontal:absolute;mso-position-horizontal-relative:text;mso-position-vertical:absolute;mso-position-vertical-relative:text;v-text-anchor:top" o:gfxdata="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" stroked="f">
                 <v:textbox style="mso-fit-shape-to-text:t" inset="0,0,0,0">
                   <w:txbxContent>
                     <w:p>
@@ -10544,8 +10652,18 @@
           <w:iCs/>
           <w:shd w:val="clear" w:color="auto" w:fill="FFFFFF"/>
         </w:rPr>
-        <w:t>Struttura XMI riconosciuta da CoDIT</w:t>
-      </w:r>
+        <w:t xml:space="preserve">Struttura XMI riconosciuta da </w:t>
+      </w:r>
+      <w:proofErr w:type="spellStart"/>
+      <w:r>
+        <w:rPr>
+          <w:i/>
+          <w:iCs/>
+          <w:shd w:val="clear" w:color="auto" w:fill="FFFFFF"/>
+        </w:rPr>
+        <w:t>CoDIT</w:t>
+      </w:r>
+      <w:proofErr w:type="spellEnd"/>
       <w:r>
         <w:rPr>
           <w:rFonts w:cstheme="minorHAnsi"/>
@@ -10892,8 +11010,18 @@
           <w:iCs/>
           <w:shd w:val="clear" w:color="auto" w:fill="FFFFFF"/>
         </w:rPr>
-        <w:t>Struttura XMI riconosciuta da CoDIT</w:t>
-      </w:r>
+        <w:t xml:space="preserve">Struttura XMI riconosciuta da </w:t>
+      </w:r>
+      <w:proofErr w:type="spellStart"/>
+      <w:r>
+        <w:rPr>
+          <w:i/>
+          <w:iCs/>
+          <w:shd w:val="clear" w:color="auto" w:fill="FFFFFF"/>
+        </w:rPr>
+        <w:t>CoDIT</w:t>
+      </w:r>
+      <w:proofErr w:type="spellEnd"/>
       <w:r>
         <w:rPr>
           <w:rFonts w:cstheme="minorHAnsi"/>
@@ -11472,7 +11600,23 @@
         <w:t>i</w:t>
       </w:r>
       <w:r>
-        <w:t xml:space="preserve"> file con il tool CoDIT, in </w:t>
+        <w:t xml:space="preserve"> file con il </w:t>
+      </w:r>
+      <w:proofErr w:type="spellStart"/>
+      <w:r>
+        <w:t>tool</w:t>
+      </w:r>
+      <w:proofErr w:type="spellEnd"/>
+      <w:r>
+        <w:t xml:space="preserve"> </w:t>
+      </w:r>
+      <w:proofErr w:type="spellStart"/>
+      <w:r>
+        <w:t>CoDIT</w:t>
+      </w:r>
+      <w:proofErr w:type="spellEnd"/>
+      <w:r>
+        <w:t xml:space="preserve">, in </w:t>
       </w:r>
       <w:proofErr w:type="spellStart"/>
       <w:r>
@@ -13952,11 +14096,11 @@
       </w:tblPr>
       <w:tblGrid>
         <w:gridCol w:w="1250"/>
-        <w:gridCol w:w="1227"/>
-        <w:gridCol w:w="1349"/>
-        <w:gridCol w:w="1202"/>
-        <w:gridCol w:w="1465"/>
-        <w:gridCol w:w="1465"/>
+        <w:gridCol w:w="1223"/>
+        <w:gridCol w:w="1350"/>
+        <w:gridCol w:w="1199"/>
+        <w:gridCol w:w="1468"/>
+        <w:gridCol w:w="1468"/>
         <w:gridCol w:w="1680"/>
       </w:tblGrid>
       <w:tr>
@@ -20582,7 +20726,15 @@
         <w:jc w:val="both"/>
       </w:pPr>
       <w:r>
-        <w:t xml:space="preserve">Essendo un tool relativo ai database e all’integrazione degli stessi abbiamo ritenuto opportuno selezionare utenti del corso di laurea di Informatica, sia della triennale che della magistrale. Il numero di utenti selezionati è stato 11 per avere un campione </w:t>
+        <w:t>Essendo un tool relativo ai database e all’integrazione degli stessi abbiamo ritenuto opportuno selezionare utenti del corso di laurea di Informatica, sia della triennale che della magistrale. Il numero di utenti selezionati è stato 1</w:t>
+      </w:r>
+      <w:r>
+        <w:t>0</w:t>
+      </w:r>
+      <w:bookmarkStart w:id="73" w:name="_GoBack"/>
+      <w:bookmarkEnd w:id="73"/>
+      <w:r>
+        <w:t xml:space="preserve"> per avere un campione </w:t>
       </w:r>
       <w:r>
         <w:t>variegato per poter avere abbastanza dai da poter analizzare.</w:t>
@@ -20611,10 +20763,7 @@
         <w:fldChar w:fldCharType="begin"/>
       </w:r>
       <w:r>
-        <w:instrText xml:space="preserve"> REF _Ref22122029 \h </w:instrText>
-      </w:r>
-      <w:r>
-        <w:instrText xml:space="preserve"> \* MERGEFORMAT </w:instrText>
+        <w:instrText xml:space="preserve"> REF _Ref22122029 \h  \* MERGEFORMAT </w:instrText>
       </w:r>
       <w:r>
         <w:fldChar w:fldCharType="separate"/>
@@ -21095,14 +21244,204 @@
         <w:t>ome preparare i moduli per la raccolta dati</w:t>
       </w:r>
     </w:p>
-    <w:p/>
+    <w:p>
+      <w:pPr>
+        <w:jc w:val="both"/>
+      </w:pPr>
+      <w:r>
+        <w:t>Ai candidati sono stati sottoposti due questionari: uno prima dell’esperimento ed uno dopo.</w:t>
+      </w:r>
+    </w:p>
+    <w:p>
+      <w:pPr>
+        <w:jc w:val="both"/>
+      </w:pPr>
+      <w:r>
+        <w:lastRenderedPageBreak/>
+        <w:t>Il primo questionario ha il compito di raccogliere informazioni statistiche circa il candidato e le sue conoscenze riguardo l’utilizzo di database e delle varie operazioni possibili su attributi, entità e relazioni.</w:t>
+      </w:r>
+      <w:r>
+        <w:br/>
+        <w:t xml:space="preserve">Dato che </w:t>
+      </w:r>
+      <w:proofErr w:type="spellStart"/>
+      <w:r>
+        <w:t>CoDIT</w:t>
+      </w:r>
+      <w:proofErr w:type="spellEnd"/>
+      <w:r>
+        <w:t xml:space="preserve"> è un’applicazione web e presenta alcune operazioni descritte in lingua inglese, è stata chiesto il grado di conoscenza relativo a quest’ultime competenze.</w:t>
+      </w:r>
+    </w:p>
+    <w:p>
+      <w:pPr>
+        <w:jc w:val="both"/>
+      </w:pPr>
+      <w:r>
+        <w:t xml:space="preserve">L’ultimo questionario raccoglie i pareri dei candidati riguardo l’usabilità del </w:t>
+      </w:r>
+      <w:proofErr w:type="spellStart"/>
+      <w:r>
+        <w:t>tool</w:t>
+      </w:r>
+      <w:proofErr w:type="spellEnd"/>
+      <w:r>
+        <w:t xml:space="preserve"> ed è diviso in tre sezioni:</w:t>
+      </w:r>
+    </w:p>
+    <w:p>
+      <w:pPr>
+        <w:pStyle w:val="Paragrafoelenco"/>
+        <w:numPr>
+          <w:ilvl w:val="0"/>
+          <w:numId w:val="3"/>
+        </w:numPr>
+        <w:jc w:val="both"/>
+        <w:rPr>
+          <w:i/>
+          <w:iCs/>
+        </w:rPr>
+      </w:pPr>
+      <w:r>
+        <w:rPr>
+          <w:i/>
+          <w:iCs/>
+        </w:rPr>
+        <w:t>Valutazione</w:t>
+      </w:r>
+      <w:r>
+        <w:rPr>
+          <w:i/>
+          <w:iCs/>
+        </w:rPr>
+        <w:t xml:space="preserve"> generica dell’usabilità</w:t>
+      </w:r>
+      <w:r>
+        <w:t xml:space="preserve"> utilizzando il metodo SUS (System </w:t>
+      </w:r>
+      <w:proofErr w:type="spellStart"/>
+      <w:r>
+        <w:t>Usability</w:t>
+      </w:r>
+      <w:proofErr w:type="spellEnd"/>
+      <w:r>
+        <w:t xml:space="preserve"> Scale);</w:t>
+      </w:r>
+    </w:p>
+    <w:p>
+      <w:pPr>
+        <w:pStyle w:val="Paragrafoelenco"/>
+        <w:numPr>
+          <w:ilvl w:val="0"/>
+          <w:numId w:val="3"/>
+        </w:numPr>
+        <w:jc w:val="both"/>
+        <w:rPr>
+          <w:i/>
+          <w:iCs/>
+        </w:rPr>
+      </w:pPr>
+      <w:r>
+        <w:rPr>
+          <w:i/>
+          <w:iCs/>
+        </w:rPr>
+        <w:t xml:space="preserve">Valutazione delle singole sezioni del </w:t>
+      </w:r>
+      <w:proofErr w:type="spellStart"/>
+      <w:r>
+        <w:rPr>
+          <w:i/>
+          <w:iCs/>
+        </w:rPr>
+        <w:t>tool</w:t>
+      </w:r>
+      <w:proofErr w:type="spellEnd"/>
+      <w:r>
+        <w:t>;</w:t>
+      </w:r>
+    </w:p>
+    <w:p>
+      <w:pPr>
+        <w:pStyle w:val="Paragrafoelenco"/>
+        <w:numPr>
+          <w:ilvl w:val="0"/>
+          <w:numId w:val="3"/>
+        </w:numPr>
+        <w:jc w:val="both"/>
+        <w:rPr>
+          <w:i/>
+          <w:iCs/>
+        </w:rPr>
+      </w:pPr>
+      <w:r>
+        <w:rPr>
+          <w:i/>
+          <w:iCs/>
+        </w:rPr>
+        <w:t>Suggerimenti e motivazioni</w:t>
+      </w:r>
+      <w:r>
+        <w:t>.</w:t>
+      </w:r>
+    </w:p>
+    <w:p>
+      <w:pPr>
+        <w:jc w:val="both"/>
+      </w:pPr>
+      <w:r>
+        <w:t>Il metodo SUS è compost</w:t>
+      </w:r>
+      <w:r>
+        <w:t>o</w:t>
+      </w:r>
+      <w:r>
+        <w:t xml:space="preserve"> da dieci affermazioni di cui il candidato, tramite una scala </w:t>
+      </w:r>
+      <w:proofErr w:type="spellStart"/>
+      <w:r>
+        <w:rPr>
+          <w:i/>
+          <w:iCs/>
+        </w:rPr>
+        <w:t>likert</w:t>
+      </w:r>
+      <w:proofErr w:type="spellEnd"/>
+      <w:r>
+        <w:t xml:space="preserve"> da 1 a 5,</w:t>
+      </w:r>
+      <w:r>
+        <w:t xml:space="preserve"> esprime</w:t>
+      </w:r>
+      <w:r>
+        <w:t xml:space="preserve"> il grado di approvazione.</w:t>
+      </w:r>
+      <w:r>
+        <w:t xml:space="preserve"> In particolare, le affermazioni di posizione pari rispecchiano un aspetto negativo; positivo altrimenti.</w:t>
+      </w:r>
+    </w:p>
+    <w:p>
+      <w:pPr>
+        <w:jc w:val="both"/>
+      </w:pPr>
+      <w:r>
+        <w:t>Successivamente vengono valutati gli aspetti legati all’utilizzo degli operatori iconici e ad alcune funzionalità annesse.</w:t>
+      </w:r>
+    </w:p>
+    <w:p>
+      <w:pPr>
+        <w:jc w:val="both"/>
+      </w:pPr>
+      <w:r>
+        <w:t>L’ultima sezione permette al candidato di esprimere la propria opinione e le proprie perplessità riscontrate durante il test e che non si evincono dalle sezioni precedenti.</w:t>
+      </w:r>
+    </w:p>
     <w:p>
       <w:pPr>
         <w:pStyle w:val="Titolo4"/>
         <w:spacing w:line="360" w:lineRule="auto"/>
       </w:pPr>
       <w:r>
-        <w:lastRenderedPageBreak/>
         <w:t>C</w:t>
       </w:r>
       <w:r>
@@ -21119,11 +21458,11 @@
         <w:pStyle w:val="Titolo3"/>
         <w:spacing w:line="360" w:lineRule="auto"/>
       </w:pPr>
-      <w:bookmarkStart w:id="73" w:name="_Toc22129936"/>
+      <w:bookmarkStart w:id="74" w:name="_Toc22129936"/>
       <w:r>
         <w:t>Esecuzione</w:t>
       </w:r>
-      <w:bookmarkEnd w:id="73"/>
+      <w:bookmarkEnd w:id="74"/>
     </w:p>
     <w:p>
       <w:pPr>
@@ -21376,58 +21715,177 @@
         <w:t>e</w:t>
       </w:r>
       <w:r>
+        <w:t xml:space="preserve"> all’eliminazione dell’operatore, la visualizzazione degli elementi selezionati e l’annullamento dell’operazione</w:t>
+      </w:r>
+      <w:r>
+        <w:t xml:space="preserve">, la comprensione delle icone relative agli operatori iconici e i relativi pop-up per il completamento </w:t>
+      </w:r>
+      <w:r>
+        <w:lastRenderedPageBreak/>
+        <w:t xml:space="preserve">dell’operazione. I risultati </w:t>
+      </w:r>
+      <w:r>
+        <w:t>sono stati positivi rispetto alle icone relative agli operatori iconici, mentre per quanto riguarda gli altri aspetti sono risultati meno positivi.</w:t>
+      </w:r>
+    </w:p>
+    <w:p>
+      <w:pPr>
+        <w:jc w:val="both"/>
+      </w:pPr>
+      <w:r>
+        <w:t>Nell’ultima sezione, infine, abbiamo richiesto agli utenti di esprimere le loro opinioni riguarda</w:t>
+      </w:r>
+      <w:r>
+        <w:t>nti</w:t>
+      </w:r>
+      <w:r>
+        <w:t xml:space="preserve"> l’utilizzo genera</w:t>
+      </w:r>
+      <w:r>
+        <w:t>l</w:t>
+      </w:r>
+      <w:r>
+        <w:t>e del tool e ipotetici consigli su come migliorare l’usabilità dell’interfaccia.</w:t>
+      </w:r>
+    </w:p>
+    <w:p>
+      <w:pPr>
+        <w:jc w:val="both"/>
+      </w:pPr>
+      <w:r>
+        <w:t xml:space="preserve">Per elaborare il </w:t>
+      </w:r>
+      <w:r>
+        <w:t>risultato relativo alla prima sezione del questionario</w:t>
+      </w:r>
+      <w:r>
+        <w:t xml:space="preserve">, essendo basato sul metodo SUS, </w:t>
+      </w:r>
+      <w:r>
+        <w:t>verrà utilizzata la relativa procedura</w:t>
+      </w:r>
+      <w:r>
+        <w:t xml:space="preserve"> per ricavar</w:t>
+      </w:r>
+      <w:r>
+        <w:t>n</w:t>
+      </w:r>
+      <w:r>
+        <w:t>e il punteggio complessivo</w:t>
+      </w:r>
+      <w:r>
+        <w:t>:</w:t>
+      </w:r>
+    </w:p>
+    <w:p>
+      <w:pPr>
+        <w:pStyle w:val="Paragrafoelenco"/>
+        <w:numPr>
+          <w:ilvl w:val="0"/>
+          <w:numId w:val="3"/>
+        </w:numPr>
+        <w:jc w:val="both"/>
+      </w:pPr>
+      <w:r>
+        <w:t>Sommare i punti di tutte le domande con posizione dispari ed in fine sottrarre 5;</w:t>
+      </w:r>
+    </w:p>
+    <w:p>
+      <w:pPr>
+        <w:pStyle w:val="Paragrafoelenco"/>
+        <w:numPr>
+          <w:ilvl w:val="0"/>
+          <w:numId w:val="3"/>
+        </w:numPr>
+        <w:jc w:val="both"/>
+      </w:pPr>
+      <w:r>
+        <w:t>Sottrarre a 25 la somma di tutti i punteggi delle domande di posizione pari;</w:t>
+      </w:r>
+    </w:p>
+    <w:p>
+      <w:pPr>
+        <w:pStyle w:val="Paragrafoelenco"/>
+        <w:numPr>
+          <w:ilvl w:val="0"/>
+          <w:numId w:val="3"/>
+        </w:numPr>
+        <w:jc w:val="both"/>
+      </w:pPr>
+      <w:r>
+        <w:t>Sommare i risultati dei primi due punti e moltiplicare per 2.5.</w:t>
+      </w:r>
+    </w:p>
+    <w:p>
+      <w:pPr>
+        <w:jc w:val="both"/>
+      </w:pPr>
+      <w:r>
+        <w:t>Il risultato ottenuto, pur non essendo una percentuale, è compreso tra 0 e 100.</w:t>
+      </w:r>
+      <w:r>
+        <w:t xml:space="preserve"> Si possono considerare casi positivi tutti i valori superiori a 49; negativi altrimenti.</w:t>
+      </w:r>
+    </w:p>
+    <w:p>
+      <w:pPr>
+        <w:jc w:val="both"/>
+      </w:pPr>
+      <w:r>
+        <w:t>Di seguito verrà mostrato un grafico che riassume il risultato ottenuto.</w:t>
+      </w:r>
+    </w:p>
+    <w:p>
+      <w:pPr>
+        <w:jc w:val="both"/>
+      </w:pPr>
+      <w:r>
+        <w:rPr>
+          <w:noProof/>
+        </w:rPr>
+        <w:drawing>
+          <wp:inline distT="0" distB="0" distL="0" distR="0" wp14:anchorId="1DB2555D" wp14:editId="02B5B95F">
+            <wp:extent cx="6120130" cy="3672205"/>
+            <wp:effectExtent l="0" t="0" r="13970" b="10795"/>
+            <wp:docPr id="50" name="Grafico 50">
+              <a:extLst xmlns:a="http://schemas.openxmlformats.org/drawingml/2006/main">
+                <a:ext uri="{FF2B5EF4-FFF2-40B4-BE49-F238E27FC236}">
+                  <a16:creationId xmlns:a16="http://schemas.microsoft.com/office/drawing/2014/main" id="{0AECD02B-2B93-C24C-8687-F7AEDE7F060D}"/>
+                </a:ext>
+              </a:extLst>
+            </wp:docPr>
+            <wp:cNvGraphicFramePr/>
+            <a:graphic xmlns:a="http://schemas.openxmlformats.org/drawingml/2006/main">
+              <a:graphicData uri="http://schemas.openxmlformats.org/drawingml/2006/chart">
+                <c:chart xmlns:c="http://schemas.openxmlformats.org/drawingml/2006/chart" xmlns:r="http://schemas.openxmlformats.org/officeDocument/2006/relationships" r:id="rId54"/>
+              </a:graphicData>
+            </a:graphic>
+          </wp:inline>
+        </w:drawing>
+      </w:r>
+    </w:p>
+    <w:p>
+      <w:pPr>
+        <w:jc w:val="both"/>
+      </w:pPr>
+      <w:r>
+        <w:t xml:space="preserve">Le barre evidenziate indicano gli unici casi positivi, quindi nel complesso questo risultato indica una poca usabilità del </w:t>
+      </w:r>
+      <w:proofErr w:type="spellStart"/>
+      <w:r>
+        <w:t>tool</w:t>
+      </w:r>
+      <w:proofErr w:type="spellEnd"/>
+      <w:r>
         <w:t xml:space="preserve"> </w:t>
       </w:r>
-      <w:commentRangeStart w:id="74"/>
-      <w:r>
-        <w:t>all’eliminazione dell’operatore</w:t>
-      </w:r>
-      <w:commentRangeEnd w:id="74"/>
-      <w:r>
-        <w:rPr>
-          <w:rStyle w:val="Rimandocommento"/>
-        </w:rPr>
-        <w:commentReference w:id="74"/>
-      </w:r>
-      <w:r>
-        <w:t>, la visualizzazione degli elementi selezionati e l’annullamento dell’operazione</w:t>
-      </w:r>
-      <w:r>
-        <w:t xml:space="preserve">, la comprensione delle icone relative agli operatori iconici e i relativi pop-up per il completamento dell’operazione. I risultati </w:t>
-      </w:r>
-      <w:r>
-        <w:t>sono stati positivi rispetto alle icone relative agli operatori iconici, mentre per quanto riguarda gli altri aspetti sono risultati meno positivi.</w:t>
-      </w:r>
-    </w:p>
-    <w:p>
-      <w:pPr>
-        <w:jc w:val="both"/>
-      </w:pPr>
-      <w:r>
-        <w:t>Nell’ultima sezione, infine, abbiamo richiesto agli utenti di esprimere le loro opinioni riguarda</w:t>
-      </w:r>
-      <w:r>
-        <w:t>nti</w:t>
-      </w:r>
-      <w:r>
-        <w:t xml:space="preserve"> l’utilizzo genera</w:t>
-      </w:r>
-      <w:r>
-        <w:t>l</w:t>
-      </w:r>
-      <w:r>
-        <w:t>e del tool e ipotetici consigli su come migliorare l’usabilità dell’interfaccia.</w:t>
-      </w:r>
-    </w:p>
-    <w:p>
-      <w:pPr>
-        <w:jc w:val="both"/>
-      </w:pPr>
-      <w:r>
-        <w:t>Il risultato relativo alla prima sezione del questionario</w:t>
-      </w:r>
-      <w:r>
-        <w:t>, essendo basato sul metodo SUS, utilizziamo la seguente formula per ricavare il punteggio complessivo.</w:t>
+      <w:proofErr w:type="spellStart"/>
+      <w:r>
+        <w:t>CoDIT</w:t>
+      </w:r>
+      <w:proofErr w:type="spellEnd"/>
+      <w:r>
+        <w:t>.</w:t>
       </w:r>
     </w:p>
     <w:p>
@@ -21515,7 +21973,7 @@
                     <pic:cNvPicPr/>
                   </pic:nvPicPr>
                   <pic:blipFill>
-                    <a:blip r:embed="rId54">
+                    <a:blip r:embed="rId55">
                       <a:extLst>
                         <a:ext uri="{28A0092B-C50C-407E-A947-70E740481C1C}">
                           <a14:useLocalDpi xmlns:a14="http://schemas.microsoft.com/office/drawing/2010/main" val="0"/>
@@ -21569,21 +22027,7 @@
           <w:i/>
           <w:iCs/>
         </w:rPr>
-        <w:t>Il concetto alla base (colorare il riquadro dove si trova il cursore) è giusto ma l'utilizzo dei colori non è appropriato. Sarebbe più giusto usare altri colori che però non confondano l'utente</w:t>
-      </w:r>
-      <w:r>
-        <w:rPr>
-          <w:i/>
-          <w:iCs/>
-        </w:rPr>
-        <w:t>, p</w:t>
-      </w:r>
-      <w:r>
-        <w:rPr>
-          <w:i/>
-          <w:iCs/>
-        </w:rPr>
-        <w:t>oiché verde e rosso vengono usati per confermare o annullare un'azione.</w:t>
+        <w:t>Il concetto alla base (colorare il riquadro dove si trova il cursore) è giusto ma l'utilizzo dei colori non è appropriato. Sarebbe più giusto usare altri colori che però non confondano l'utente, poiché verde e rosso vengono usati per confermare o annullare un'azione.</w:t>
       </w:r>
       <w:r>
         <w:rPr>
@@ -21633,6 +22077,7 @@
         <w:rPr>
           <w:i/>
           <w:iCs/>
+          <w:noProof/>
         </w:rPr>
         <mc:AlternateContent>
           <mc:Choice Requires="wpg">
@@ -21670,7 +22115,7 @@
                           </pic:cNvPicPr>
                         </pic:nvPicPr>
                         <pic:blipFill>
-                          <a:blip r:embed="rId55">
+                          <a:blip r:embed="rId56">
                             <a:extLst>
                               <a:ext uri="{28A0092B-C50C-407E-A947-70E740481C1C}">
                                 <a14:useLocalDpi xmlns:a14="http://schemas.microsoft.com/office/drawing/2010/main" val="0"/>
@@ -21699,7 +22144,7 @@
                           </pic:cNvPicPr>
                         </pic:nvPicPr>
                         <pic:blipFill>
-                          <a:blip r:embed="rId56">
+                          <a:blip r:embed="rId57">
                             <a:extLst>
                               <a:ext uri="{28A0092B-C50C-407E-A947-70E740481C1C}">
                                 <a14:useLocalDpi xmlns:a14="http://schemas.microsoft.com/office/drawing/2010/main" val="0"/>
@@ -21760,10 +22205,10 @@
                   <o:lock v:ext="edit" aspectratio="t"/>
                 </v:shapetype>
                 <v:shape id="Immagine 49" o:spid="_x0000_s1027" type="#_x0000_t75" style="position:absolute;top:318;width:33826;height:15182;visibility:visible;mso-wrap-style:square" o:gfxdata="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">
-                  <v:imagedata r:id="rId57" o:title=""/>
+                  <v:imagedata r:id="rId58" o:title=""/>
                 </v:shape>
                 <v:shape id="Immagine 51" o:spid="_x0000_s1028" type="#_x0000_t75" style="position:absolute;left:30533;width:2305;height:2006;visibility:visible;mso-wrap-style:square" o:gfxdata="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">
-                  <v:imagedata r:id="rId58" o:title=""/>
+                  <v:imagedata r:id="rId59" o:title=""/>
                 </v:shape>
                 <w10:wrap type="square"/>
               </v:group>
@@ -21799,35 +22244,7 @@
           <w:i/>
           <w:iCs/>
         </w:rPr>
-        <w:t>L'icona rappresenta un'operazione di cancellazione</w:t>
-      </w:r>
-      <w:r>
-        <w:rPr>
-          <w:i/>
-          <w:iCs/>
-        </w:rPr>
-        <w:t xml:space="preserve"> </w:t>
-      </w:r>
-      <w:r>
-        <w:rPr>
-          <w:i/>
-          <w:iCs/>
-        </w:rPr>
-        <w:t xml:space="preserve">che, associata </w:t>
-      </w:r>
-      <w:r>
-        <w:rPr>
-          <w:i/>
-          <w:iCs/>
-        </w:rPr>
-        <w:t>a</w:t>
-      </w:r>
-      <w:r>
-        <w:rPr>
-          <w:i/>
-          <w:iCs/>
-        </w:rPr>
-        <w:t>ll'operazione di selezionamento delle scelte delle configurazioni, porta il candidato ad intuire in maniera corretta il suo funzionamento.</w:t>
+        <w:t>L'icona rappresenta un'operazione di cancellazione che, associata all'operazione di selezionamento delle scelte delle configurazioni, porta il candidato ad intuire in maniera corretta il suo funzionamento.</w:t>
       </w:r>
       <w:r>
         <w:rPr>
@@ -21891,7 +22308,7 @@
                     </pic:cNvPicPr>
                   </pic:nvPicPr>
                   <pic:blipFill>
-                    <a:blip r:embed="rId59">
+                    <a:blip r:embed="rId60">
                       <a:extLst>
                         <a:ext uri="{28A0092B-C50C-407E-A947-70E740481C1C}">
                           <a14:useLocalDpi xmlns:a14="http://schemas.microsoft.com/office/drawing/2010/main" val="0"/>
@@ -21941,6 +22358,7 @@
         <w:rPr>
           <w:i/>
           <w:iCs/>
+          <w:noProof/>
         </w:rPr>
         <w:drawing>
           <wp:anchor distT="0" distB="0" distL="114300" distR="114300" simplePos="0" relativeHeight="251672576" behindDoc="0" locked="0" layoutInCell="1" allowOverlap="1" wp14:anchorId="3DA834C3" wp14:editId="37378562">
@@ -21966,7 +22384,7 @@
                     <pic:cNvPicPr/>
                   </pic:nvPicPr>
                   <pic:blipFill>
-                    <a:blip r:embed="rId60">
+                    <a:blip r:embed="rId61">
                       <a:extLst>
                         <a:ext uri="{28A0092B-C50C-407E-A947-70E740481C1C}">
                           <a14:useLocalDpi xmlns:a14="http://schemas.microsoft.com/office/drawing/2010/main" val="0"/>
@@ -22010,14 +22428,7 @@
           <w:i/>
           <w:iCs/>
         </w:rPr>
-        <w:t xml:space="preserve"> </w:t>
-      </w:r>
-      <w:r>
-        <w:rPr>
-          <w:i/>
-          <w:iCs/>
-        </w:rPr>
-        <w:t>Avrebbe aiutato inserire un commento che fuoriesca al passaggio del mouse sul pulsante. Ho capito che aveva questa funzionalità solo perché mi è stato detto che c'era.</w:t>
+        <w:t xml:space="preserve"> Avrebbe aiutato inserire un commento che fuoriesca al passaggio del mouse sul pulsante. Ho capito che aveva questa funzionalità solo perché mi è stato detto che c'era.</w:t>
       </w:r>
       <w:r>
         <w:rPr>
@@ -22118,7 +22529,7 @@
                     </pic:cNvPicPr>
                   </pic:nvPicPr>
                   <pic:blipFill>
-                    <a:blip r:embed="rId61">
+                    <a:blip r:embed="rId62">
                       <a:extLst>
                         <a:ext uri="{28A0092B-C50C-407E-A947-70E740481C1C}">
                           <a14:useLocalDpi xmlns:a14="http://schemas.microsoft.com/office/drawing/2010/main" val="0"/>
@@ -22168,6 +22579,7 @@
         <w:rPr>
           <w:i/>
           <w:iCs/>
+          <w:noProof/>
         </w:rPr>
         <w:drawing>
           <wp:anchor distT="0" distB="0" distL="114300" distR="114300" simplePos="0" relativeHeight="251674624" behindDoc="0" locked="0" layoutInCell="1" allowOverlap="1" wp14:anchorId="6AD2AC34" wp14:editId="1CF7F5D4">
@@ -22193,7 +22605,7 @@
                     <pic:cNvPicPr/>
                   </pic:nvPicPr>
                   <pic:blipFill>
-                    <a:blip r:embed="rId62">
+                    <a:blip r:embed="rId63">
                       <a:extLst>
                         <a:ext uri="{28A0092B-C50C-407E-A947-70E740481C1C}">
                           <a14:useLocalDpi xmlns:a14="http://schemas.microsoft.com/office/drawing/2010/main" val="0"/>
@@ -22289,22 +22701,24 @@
           <w:i/>
           <w:iCs/>
         </w:rPr>
-        <w:t xml:space="preserve">Tipicamente l'icona della matita è utilizzata per una funzione di </w:t>
+        <w:t>Tipicamente l'icona della matita è utilizzata per una funzione di modifica</w:t>
       </w:r>
       <w:r>
         <w:rPr>
           <w:i/>
           <w:iCs/>
         </w:rPr>
-        <w:t>modifica</w:t>
-      </w:r>
-      <w:r>
+        <w:t>. ”</w:t>
+      </w:r>
+    </w:p>
+    <w:p>
+      <w:pPr>
+        <w:jc w:val="both"/>
         <w:rPr>
           <w:i/>
           <w:iCs/>
         </w:rPr>
-        <w:t>. ”</w:t>
-      </w:r>
+      </w:pPr>
     </w:p>
     <w:p>
       <w:pPr>
@@ -22326,40 +22740,32 @@
     </w:p>
     <w:p>
       <w:pPr>
-        <w:jc w:val="both"/>
         <w:rPr>
           <w:i/>
           <w:iCs/>
         </w:rPr>
       </w:pPr>
-    </w:p>
-    <w:p>
-      <w:pPr>
+      <w:r>
         <w:rPr>
           <w:i/>
           <w:iCs/>
         </w:rPr>
-      </w:pPr>
-      <w:r>
+        <w:br w:type="page"/>
+      </w:r>
+    </w:p>
+    <w:p>
+      <w:pPr>
+        <w:jc w:val="both"/>
         <w:rPr>
           <w:i/>
           <w:iCs/>
         </w:rPr>
-        <w:br w:type="page"/>
-      </w:r>
-    </w:p>
-    <w:p>
-      <w:pPr>
-        <w:jc w:val="both"/>
+      </w:pPr>
+      <w:r>
         <w:rPr>
           <w:i/>
           <w:iCs/>
-        </w:rPr>
-      </w:pPr>
-      <w:r>
-        <w:rPr>
-          <w:i/>
-          <w:iCs/>
+          <w:noProof/>
         </w:rPr>
         <w:lastRenderedPageBreak/>
         <mc:AlternateContent>
@@ -22398,7 +22804,7 @@
                           </pic:cNvPicPr>
                         </pic:nvPicPr>
                         <pic:blipFill>
-                          <a:blip r:embed="rId63">
+                          <a:blip r:embed="rId64">
                             <a:extLst>
                               <a:ext uri="{28A0092B-C50C-407E-A947-70E740481C1C}">
                                 <a14:useLocalDpi xmlns:a14="http://schemas.microsoft.com/office/drawing/2010/main" val="0"/>
@@ -22427,7 +22833,7 @@
                           </pic:cNvPicPr>
                         </pic:nvPicPr>
                         <pic:blipFill rotWithShape="1">
-                          <a:blip r:embed="rId64" cstate="print">
+                          <a:blip r:embed="rId65" cstate="print">
                             <a:extLst>
                               <a:ext uri="{28A0092B-C50C-407E-A947-70E740481C1C}">
                                 <a14:useLocalDpi xmlns:a14="http://schemas.microsoft.com/office/drawing/2010/main" val="0"/>
@@ -22466,10 +22872,10 @@
             <w:pict>
               <v:group w14:anchorId="43733DF5" id="Gruppo 59" o:spid="_x0000_s1026" style="position:absolute;margin-left:-6.55pt;margin-top:11.5pt;width:254.8pt;height:106.6pt;z-index:251678720" coordsize="32359,13538" o:gfxdata="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">
                 <v:shape id="Immagine 57" o:spid="_x0000_s1027" type="#_x0000_t75" style="position:absolute;width:32359;height:13538;visibility:visible;mso-wrap-style:square" o:gfxdata="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">
-                  <v:imagedata r:id="rId65" o:title=""/>
+                  <v:imagedata r:id="rId66" o:title=""/>
                 </v:shape>
                 <v:shape id="Immagine 58" o:spid="_x0000_s1028" type="#_x0000_t75" style="position:absolute;left:4269;top:1171;width:22898;height:2000;visibility:visible;mso-wrap-style:square" o:gfxdata="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">
-                  <v:imagedata r:id="rId66" o:title="" croptop="10398f"/>
+                  <v:imagedata r:id="rId67" o:title="" croptop="10398f"/>
                 </v:shape>
                 <w10:wrap type="square"/>
               </v:group>
@@ -22491,21 +22897,7 @@
           <w:i/>
           <w:iCs/>
         </w:rPr>
-        <w:t xml:space="preserve">“ </w:t>
-      </w:r>
-      <w:r>
-        <w:rPr>
-          <w:i/>
-          <w:iCs/>
-        </w:rPr>
-        <w:t>Confusionaria, sarebbe meglio suddividerle in sezioni separate in base alla categoria. Inoltre, sarebbe meglio implementare la possibilità di invertire l'ordine delle configurazioni così da risparmiare icone e migliorare la gestione dello spazio.</w:t>
-      </w:r>
-      <w:r>
-        <w:rPr>
-          <w:i/>
-          <w:iCs/>
-        </w:rPr>
-        <w:t xml:space="preserve"> “</w:t>
+        <w:t>“ Confusionaria, sarebbe meglio suddividerle in sezioni separate in base alla categoria. Inoltre, sarebbe meglio implementare la possibilità di invertire l'ordine delle configurazioni così da risparmiare icone e migliorare la gestione dello spazio. “</w:t>
       </w:r>
     </w:p>
     <w:p>
@@ -22558,7 +22950,7 @@
                           </pic:cNvPicPr>
                         </pic:nvPicPr>
                         <pic:blipFill rotWithShape="1">
-                          <a:blip r:embed="rId67">
+                          <a:blip r:embed="rId68">
                             <a:extLst>
                               <a:ext uri="{28A0092B-C50C-407E-A947-70E740481C1C}">
                                 <a14:useLocalDpi xmlns:a14="http://schemas.microsoft.com/office/drawing/2010/main" val="0"/>
@@ -22594,7 +22986,7 @@
                           </pic:cNvPicPr>
                         </pic:nvPicPr>
                         <pic:blipFill>
-                          <a:blip r:embed="rId68">
+                          <a:blip r:embed="rId69">
                             <a:extLst>
                               <a:ext uri="{28A0092B-C50C-407E-A947-70E740481C1C}">
                                 <a14:useLocalDpi xmlns:a14="http://schemas.microsoft.com/office/drawing/2010/main" val="0"/>
@@ -22631,10 +23023,10 @@
             <w:pict>
               <v:group w14:anchorId="14C4EB0D" id="Gruppo 62" o:spid="_x0000_s1026" style="position:absolute;margin-left:-.3pt;margin-top:32.7pt;width:538.9pt;height:149.75pt;z-index:251682816;mso-width-relative:margin;mso-height-relative:margin" coordsize="68440,19018" o:gfxdata="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